<commit_message>
SoC-FPGA Design Guide 0.02
</commit_message>
<xml_diff>
--- a/Documentation/SoC-FPGA Design Guide.docx
+++ b/Documentation/SoC-FPGA Design Guide.docx
@@ -1753,27 +1753,24 @@
         <w:t>, some I/O interface can be used by the HPS part or the FPGA part. The selection is done here.</w:t>
       </w:r>
     </w:p>
-    <w:p>
-      <w:bookmarkStart w:id="3" w:name="_GoBack"/>
+    <w:p/>
+    <w:p>
+      <w:pPr>
+        <w:pStyle w:val="Titre2"/>
+      </w:pPr>
+      <w:r>
+        <w:t>Software development</w:t>
+      </w:r>
+    </w:p>
+    <w:p>
+      <w:pPr>
+        <w:pStyle w:val="Titre3"/>
+      </w:pPr>
+      <w:bookmarkStart w:id="3" w:name="_Toc387928868"/>
+      <w:r>
+        <w:t>ARM DS-5 tools</w:t>
+      </w:r>
       <w:bookmarkEnd w:id="3"/>
-    </w:p>
-    <w:p>
-      <w:pPr>
-        <w:pStyle w:val="Titre2"/>
-      </w:pPr>
-      <w:r>
-        <w:t>Software development</w:t>
-      </w:r>
-    </w:p>
-    <w:p>
-      <w:pPr>
-        <w:pStyle w:val="Titre3"/>
-      </w:pPr>
-      <w:bookmarkStart w:id="4" w:name="_Toc387928868"/>
-      <w:r>
-        <w:t>ARM DS-5 tools</w:t>
-      </w:r>
-      <w:bookmarkEnd w:id="4"/>
     </w:p>
     <w:p>
       <w:r>
@@ -1871,11 +1868,11 @@
       <w:pPr>
         <w:pStyle w:val="Titre3"/>
       </w:pPr>
-      <w:bookmarkStart w:id="5" w:name="_Toc387928869"/>
+      <w:bookmarkStart w:id="4" w:name="_Toc387928869"/>
       <w:r>
         <w:t>Hello World on ARM HPS part</w:t>
       </w:r>
-      <w:bookmarkEnd w:id="5"/>
+      <w:bookmarkEnd w:id="4"/>
     </w:p>
     <w:p>
       <w:r>
@@ -2470,7 +2467,7 @@
       <w:pPr>
         <w:pStyle w:val="Titre4"/>
       </w:pPr>
-      <w:bookmarkStart w:id="6" w:name="_Toc387928870"/>
+      <w:bookmarkStart w:id="5" w:name="_Toc387928870"/>
       <w:proofErr w:type="spellStart"/>
       <w:r>
         <w:t>Makefile</w:t>
@@ -3288,7 +3285,7 @@
       <w:r>
         <w:t>GPIO access</w:t>
       </w:r>
-      <w:bookmarkEnd w:id="6"/>
+      <w:bookmarkEnd w:id="5"/>
     </w:p>
     <w:p>
       <w:r>
@@ -5772,76 +5769,7 @@
         </w:numPr>
       </w:pPr>
       <w:r>
-        <w:t>Cyclone</w:t>
-      </w:r>
-      <w:r>
-        <w:t xml:space="preserve"> </w:t>
-      </w:r>
-      <w:r>
-        <w:t>V</w:t>
-      </w:r>
-      <w:r>
-        <w:t xml:space="preserve"> </w:t>
-      </w:r>
-      <w:r>
-        <w:t>Device</w:t>
-      </w:r>
-      <w:r>
-        <w:t xml:space="preserve"> </w:t>
-      </w:r>
-      <w:r>
-        <w:t>Handbook</w:t>
-      </w:r>
-      <w:r>
-        <w:t xml:space="preserve"> </w:t>
-      </w:r>
-      <w:r>
-        <w:t>Volume</w:t>
-      </w:r>
-      <w:r>
-        <w:t xml:space="preserve"> </w:t>
-      </w:r>
-      <w:r>
-        <w:t>3:</w:t>
-      </w:r>
-      <w:r>
-        <w:t xml:space="preserve"> </w:t>
-      </w:r>
-      <w:r>
-        <w:t>Hard</w:t>
-      </w:r>
-      <w:r>
-        <w:t xml:space="preserve"> </w:t>
-      </w:r>
-      <w:r>
-        <w:t>Processor</w:t>
-      </w:r>
-      <w:r>
-        <w:t xml:space="preserve"> </w:t>
-      </w:r>
-      <w:r>
-        <w:t>System</w:t>
-      </w:r>
-      <w:r>
-        <w:t xml:space="preserve"> </w:t>
-      </w:r>
-      <w:r>
-        <w:t>Technical</w:t>
-      </w:r>
-      <w:r>
-        <w:t xml:space="preserve"> </w:t>
-      </w:r>
-      <w:r>
-        <w:t>Reference</w:t>
-      </w:r>
-      <w:r>
-        <w:t xml:space="preserve"> </w:t>
-      </w:r>
-      <w:r>
-        <w:t>Manua</w:t>
-      </w:r>
-      <w:r>
-        <w:t>l</w:t>
+        <w:t>Cyclone V Device Handbook Volume 3: Hard Processor System Technical Reference Manual</w:t>
       </w:r>
       <w:r>
         <w:br/>
@@ -5864,46 +5792,7 @@
         </w:numPr>
       </w:pPr>
       <w:r>
-        <w:t>Cyclone</w:t>
-      </w:r>
-      <w:r>
-        <w:t xml:space="preserve"> </w:t>
-      </w:r>
-      <w:r>
-        <w:t>V</w:t>
-      </w:r>
-      <w:r>
-        <w:t xml:space="preserve"> </w:t>
-      </w:r>
-      <w:r>
-        <w:t>Hard</w:t>
-      </w:r>
-      <w:r>
-        <w:t xml:space="preserve"> </w:t>
-      </w:r>
-      <w:r>
-        <w:t>Processor</w:t>
-      </w:r>
-      <w:r>
-        <w:t xml:space="preserve"> </w:t>
-      </w:r>
-      <w:r>
-        <w:t>System</w:t>
-      </w:r>
-      <w:r>
-        <w:t xml:space="preserve"> </w:t>
-      </w:r>
-      <w:r>
-        <w:t>User</w:t>
-      </w:r>
-      <w:r>
-        <w:t xml:space="preserve"> </w:t>
-      </w:r>
-      <w:r>
-        <w:t>Guide</w:t>
-      </w:r>
-      <w:r>
-        <w:t xml:space="preserve"> </w:t>
+        <w:t xml:space="preserve">Cyclone V Hard Processor System User Guide </w:t>
       </w:r>
       <w:r>
         <w:br/>
@@ -5980,61 +5869,7 @@
         </w:numPr>
       </w:pPr>
       <w:r>
-        <w:t>Cyclone</w:t>
-      </w:r>
-      <w:r>
-        <w:t xml:space="preserve"> </w:t>
-      </w:r>
-      <w:r>
-        <w:t>V</w:t>
-      </w:r>
-      <w:r>
-        <w:t xml:space="preserve"> </w:t>
-      </w:r>
-      <w:r>
-        <w:t>Device</w:t>
-      </w:r>
-      <w:r>
-        <w:t xml:space="preserve"> </w:t>
-      </w:r>
-      <w:r>
-        <w:t>Handbook</w:t>
-      </w:r>
-      <w:r>
-        <w:t xml:space="preserve"> </w:t>
-      </w:r>
-      <w:r>
-        <w:t>Volume</w:t>
-      </w:r>
-      <w:r>
-        <w:t xml:space="preserve"> </w:t>
-      </w:r>
-      <w:r>
-        <w:t>1:</w:t>
-      </w:r>
-      <w:r>
-        <w:t xml:space="preserve"> </w:t>
-      </w:r>
-      <w:r>
-        <w:t>Device</w:t>
-      </w:r>
-      <w:r>
-        <w:t xml:space="preserve"> </w:t>
-      </w:r>
-      <w:r>
-        <w:t>Interfaces</w:t>
-      </w:r>
-      <w:r>
-        <w:t xml:space="preserve"> </w:t>
-      </w:r>
-      <w:r>
-        <w:t>and</w:t>
-      </w:r>
-      <w:r>
-        <w:t xml:space="preserve"> </w:t>
-      </w:r>
-      <w:r>
-        <w:t>Integration</w:t>
+        <w:t>Cyclone V Device Handbook Volume 1: Device Interfaces and Integration</w:t>
       </w:r>
       <w:r>
         <w:br/>
@@ -6055,6 +5890,11 @@
           <w:ilvl w:val="0"/>
           <w:numId w:val="29"/>
         </w:numPr>
+        <w:rPr>
+          <w:rStyle w:val="Lienhypertexte"/>
+          <w:color w:val="auto"/>
+          <w:u w:val="none"/>
+        </w:rPr>
       </w:pPr>
       <w:r>
         <w:t>Cyclone V, Device Overview</w:t>
@@ -6074,6 +5914,394 @@
     <w:p>
       <w:pPr>
         <w:pStyle w:val="Paragraphedeliste"/>
+        <w:numPr>
+          <w:ilvl w:val="0"/>
+          <w:numId w:val="29"/>
+        </w:numPr>
+        <w:rPr>
+          <w:rStyle w:val="Lienhypertexte"/>
+          <w:color w:val="auto"/>
+          <w:u w:val="none"/>
+        </w:rPr>
+      </w:pPr>
+      <w:proofErr w:type="spellStart"/>
+      <w:r>
+        <w:rPr>
+          <w:rStyle w:val="Lienhypertexte"/>
+          <w:color w:val="auto"/>
+          <w:u w:val="none"/>
+        </w:rPr>
+        <w:t>SoCAL</w:t>
+      </w:r>
+      <w:proofErr w:type="spellEnd"/>
+      <w:r>
+        <w:rPr>
+          <w:rStyle w:val="Lienhypertexte"/>
+          <w:color w:val="auto"/>
+          <w:u w:val="none"/>
+        </w:rPr>
+        <w:t xml:space="preserve"> documentation (html)</w:t>
+      </w:r>
+      <w:r>
+        <w:rPr>
+          <w:rStyle w:val="Lienhypertexte"/>
+          <w:color w:val="auto"/>
+          <w:u w:val="none"/>
+        </w:rPr>
+        <w:t xml:space="preserve">, </w:t>
+      </w:r>
+      <w:r>
+        <w:t xml:space="preserve">The Altera </w:t>
+      </w:r>
+      <w:proofErr w:type="spellStart"/>
+      <w:r>
+        <w:t>SoC</w:t>
+      </w:r>
+      <w:proofErr w:type="spellEnd"/>
+      <w:r>
+        <w:t xml:space="preserve"> Abstraction Layer (</w:t>
+      </w:r>
+      <w:proofErr w:type="spellStart"/>
+      <w:r>
+        <w:t>SoCAL</w:t>
+      </w:r>
+      <w:proofErr w:type="spellEnd"/>
+      <w:r>
+        <w:t>) API Reference Manual</w:t>
+      </w:r>
+      <w:r>
+        <w:rPr>
+          <w:rStyle w:val="Lienhypertexte"/>
+          <w:color w:val="auto"/>
+          <w:u w:val="none"/>
+        </w:rPr>
+        <w:br/>
+      </w:r>
+      <w:hyperlink r:id="rId26" w:history="1">
+        <w:r>
+          <w:rPr>
+            <w:rStyle w:val="Lienhypertexte"/>
+          </w:rPr>
+          <w:t>file:///C:/altera/13.1/embedded/ip/altera/hps/altera_hps/doc/socal/html/index.html</w:t>
+        </w:r>
+      </w:hyperlink>
+    </w:p>
+    <w:p>
+      <w:pPr>
+        <w:pStyle w:val="Paragraphedeliste"/>
+        <w:numPr>
+          <w:ilvl w:val="0"/>
+          <w:numId w:val="29"/>
+        </w:numPr>
+        <w:rPr>
+          <w:rStyle w:val="Lienhypertexte"/>
+          <w:color w:val="auto"/>
+          <w:u w:val="none"/>
+        </w:rPr>
+      </w:pPr>
+      <w:r>
+        <w:rPr>
+          <w:rStyle w:val="Lienhypertexte"/>
+          <w:color w:val="auto"/>
+          <w:u w:val="none"/>
+        </w:rPr>
+        <w:t xml:space="preserve">Altera HWLIB, </w:t>
+      </w:r>
+      <w:r>
+        <w:t>The Altera HW Manager API Reference Manual</w:t>
+      </w:r>
+      <w:bookmarkStart w:id="6" w:name="_GoBack"/>
+      <w:bookmarkEnd w:id="6"/>
+      <w:r>
+        <w:rPr>
+          <w:rStyle w:val="Lienhypertexte"/>
+          <w:color w:val="auto"/>
+          <w:u w:val="none"/>
+        </w:rPr>
+        <w:br/>
+      </w:r>
+      <w:hyperlink r:id="rId27" w:history="1">
+        <w:r>
+          <w:rPr>
+            <w:rStyle w:val="Lienhypertexte"/>
+          </w:rPr>
+          <w:t>file:///C:/altera/13.1/embedded/ip/altera/hps/altera_hps/doc/hwmgr/html/index.html</w:t>
+        </w:r>
+      </w:hyperlink>
+    </w:p>
+    <w:p>
+      <w:pPr>
+        <w:pStyle w:val="Paragraphedeliste"/>
+        <w:numPr>
+          <w:ilvl w:val="0"/>
+          <w:numId w:val="29"/>
+        </w:numPr>
+      </w:pPr>
+      <w:r>
+        <w:t xml:space="preserve">Cyclone V, </w:t>
+      </w:r>
+      <w:r>
+        <w:t>A</w:t>
+      </w:r>
+      <w:r>
+        <w:t xml:space="preserve"> Bare-Metal Debugging using ARM DS-5 Altera Edition</w:t>
+      </w:r>
+      <w:r>
+        <w:br/>
+      </w:r>
+      <w:hyperlink r:id="rId28" w:history="1">
+        <w:r>
+          <w:rPr>
+            <w:rStyle w:val="Lienhypertexte"/>
+          </w:rPr>
+          <w:t>http://www.youtube.com/watch?v=CJ0EHJ9oQ7Y</w:t>
+        </w:r>
+      </w:hyperlink>
+    </w:p>
+    <w:p>
+      <w:pPr>
+        <w:pStyle w:val="Paragraphedeliste"/>
+        <w:numPr>
+          <w:ilvl w:val="0"/>
+          <w:numId w:val="29"/>
+        </w:numPr>
+      </w:pPr>
+      <w:r>
+        <w:t>Linux Kernel Debu</w:t>
+      </w:r>
+      <w:r>
+        <w:t>g using ARM DS-5 Altera Edition</w:t>
+      </w:r>
+      <w:r>
+        <w:br/>
+      </w:r>
+      <w:hyperlink r:id="rId29" w:history="1">
+        <w:r>
+          <w:rPr>
+            <w:rStyle w:val="Lienhypertexte"/>
+          </w:rPr>
+          <w:t>http://www.youtube.com/watch?v=QcA39O6ofGw</w:t>
+        </w:r>
+      </w:hyperlink>
+    </w:p>
+    <w:p>
+      <w:pPr>
+        <w:pStyle w:val="Paragraphedeliste"/>
+        <w:numPr>
+          <w:ilvl w:val="0"/>
+          <w:numId w:val="29"/>
+        </w:numPr>
+      </w:pPr>
+      <w:r>
+        <w:t xml:space="preserve">FPGA-adaptive debug on the Altera </w:t>
+      </w:r>
+      <w:proofErr w:type="spellStart"/>
+      <w:r>
+        <w:t>SoC</w:t>
+      </w:r>
+      <w:proofErr w:type="spellEnd"/>
+      <w:r>
+        <w:t xml:space="preserve"> using ARM DS-5</w:t>
+      </w:r>
+      <w:r>
+        <w:br/>
+      </w:r>
+      <w:hyperlink r:id="rId30" w:history="1">
+        <w:r>
+          <w:rPr>
+            <w:rStyle w:val="Lienhypertexte"/>
+          </w:rPr>
+          <w:t>http://www.youtube.com/watch?v=2NBcUv2TxbI</w:t>
+        </w:r>
+      </w:hyperlink>
+    </w:p>
+    <w:p>
+      <w:pPr>
+        <w:pStyle w:val="Paragraphedeliste"/>
+        <w:numPr>
+          <w:ilvl w:val="0"/>
+          <w:numId w:val="29"/>
+        </w:numPr>
+      </w:pPr>
+      <w:r>
+        <w:t xml:space="preserve">A Look Inside: </w:t>
+      </w:r>
+      <w:proofErr w:type="spellStart"/>
+      <w:r>
+        <w:t>SoC</w:t>
+      </w:r>
+      <w:proofErr w:type="spellEnd"/>
+      <w:r>
+        <w:t xml:space="preserve"> FPGAs Introduction (Part 1 of 5)</w:t>
+      </w:r>
+      <w:r>
+        <w:br/>
+      </w:r>
+      <w:hyperlink r:id="rId31" w:history="1">
+        <w:r>
+          <w:rPr>
+            <w:rStyle w:val="Lienhypertexte"/>
+          </w:rPr>
+          <w:t>http://www.youtube.com/watch?v=RVM-ESUMOMU</w:t>
+        </w:r>
+      </w:hyperlink>
+      <w:r>
+        <w:t xml:space="preserve"> </w:t>
+      </w:r>
+      <w:r>
+        <w:t>(Part 1 of 5)</w:t>
+      </w:r>
+      <w:r>
+        <w:br/>
+      </w:r>
+      <w:hyperlink r:id="rId32" w:history="1">
+        <w:r>
+          <w:rPr>
+            <w:rStyle w:val="Lienhypertexte"/>
+          </w:rPr>
+          <w:t>http://www.youtube.com/watch?v=Ssxf8ggmQk4</w:t>
+        </w:r>
+      </w:hyperlink>
+      <w:r>
+        <w:t xml:space="preserve"> </w:t>
+      </w:r>
+      <w:r>
+        <w:t xml:space="preserve">(Part </w:t>
+      </w:r>
+      <w:r>
+        <w:t>2</w:t>
+      </w:r>
+      <w:r>
+        <w:t xml:space="preserve"> of 5)</w:t>
+      </w:r>
+      <w:r>
+        <w:br/>
+      </w:r>
+      <w:hyperlink r:id="rId33" w:history="1">
+        <w:r>
+          <w:rPr>
+            <w:rStyle w:val="Lienhypertexte"/>
+          </w:rPr>
+          <w:t>http://www.youtube.com/watch?v=cWIaqt2RU84</w:t>
+        </w:r>
+      </w:hyperlink>
+      <w:r>
+        <w:t xml:space="preserve"> </w:t>
+      </w:r>
+      <w:r>
+        <w:t xml:space="preserve">(Part </w:t>
+      </w:r>
+      <w:r>
+        <w:t>3</w:t>
+      </w:r>
+      <w:r>
+        <w:t xml:space="preserve"> of 5)</w:t>
+      </w:r>
+      <w:r>
+        <w:br/>
+      </w:r>
+      <w:hyperlink r:id="rId34" w:history="1">
+        <w:r>
+          <w:rPr>
+            <w:rStyle w:val="Lienhypertexte"/>
+          </w:rPr>
+          <w:t>http://www.youtube.com/watch?v=gUE669XKhUY</w:t>
+        </w:r>
+      </w:hyperlink>
+      <w:r>
+        <w:t xml:space="preserve"> </w:t>
+      </w:r>
+      <w:r>
+        <w:t xml:space="preserve">(Part </w:t>
+      </w:r>
+      <w:r>
+        <w:t>4</w:t>
+      </w:r>
+      <w:r>
+        <w:t xml:space="preserve"> of 5)</w:t>
+      </w:r>
+      <w:r>
+        <w:br/>
+      </w:r>
+      <w:hyperlink r:id="rId35" w:history="1">
+        <w:r>
+          <w:rPr>
+            <w:rStyle w:val="Lienhypertexte"/>
+          </w:rPr>
+          <w:t>http://www.youtube.com/watch?v=NxZznvf5EKc</w:t>
+        </w:r>
+      </w:hyperlink>
+      <w:r>
+        <w:t xml:space="preserve"> </w:t>
+      </w:r>
+      <w:r>
+        <w:t xml:space="preserve">(Part </w:t>
+      </w:r>
+      <w:r>
+        <w:t>5</w:t>
+      </w:r>
+      <w:r>
+        <w:t xml:space="preserve"> of 5)</w:t>
+      </w:r>
+    </w:p>
+    <w:p>
+      <w:pPr>
+        <w:pStyle w:val="Paragraphedeliste"/>
+        <w:numPr>
+          <w:ilvl w:val="0"/>
+          <w:numId w:val="29"/>
+        </w:numPr>
+      </w:pPr>
+      <w:r>
+        <w:t>DS-5 Altera Edition: Bare-metal Debug and Trace</w:t>
+      </w:r>
+      <w:r>
+        <w:br/>
+      </w:r>
+      <w:hyperlink r:id="rId36" w:history="1">
+        <w:r>
+          <w:rPr>
+            <w:rStyle w:val="Lienhypertexte"/>
+          </w:rPr>
+          <w:t>http://www.youtube.com/watch?v=u_xKybPhcHI</w:t>
+        </w:r>
+      </w:hyperlink>
+    </w:p>
+    <w:p>
+      <w:pPr>
+        <w:pStyle w:val="Paragraphedeliste"/>
+        <w:numPr>
+          <w:ilvl w:val="0"/>
+          <w:numId w:val="29"/>
+        </w:numPr>
+      </w:pPr>
+      <w:proofErr w:type="spellStart"/>
+      <w:r>
+        <w:t>OpenCL</w:t>
+      </w:r>
+      <w:proofErr w:type="spellEnd"/>
+      <w:r>
+        <w:t xml:space="preserve"> on FPGAs Accelerating Performance and Design Productivity — Altera </w:t>
+      </w:r>
+      <w:r>
+        <w:br/>
+      </w:r>
+      <w:hyperlink r:id="rId37" w:history="1">
+        <w:r>
+          <w:rPr>
+            <w:rStyle w:val="Lienhypertexte"/>
+          </w:rPr>
+          <w:t>http://www.youtube.com/watch?v=M6vpq6s1h_A</w:t>
+        </w:r>
+      </w:hyperlink>
+    </w:p>
+    <w:p>
+      <w:pPr>
+        <w:pStyle w:val="Paragraphedeliste"/>
+        <w:numPr>
+          <w:ilvl w:val="0"/>
+          <w:numId w:val="29"/>
+        </w:numPr>
       </w:pPr>
     </w:p>
     <w:p>
@@ -6119,9 +6347,6 @@
         <w:fldChar w:fldCharType="begin"/>
       </w:r>
       <w:r>
-        <w:rPr>
-          <w:lang w:val="fr-FR"/>
-        </w:rPr>
         <w:instrText xml:space="preserve"> TOC \o "1-3" \h \z \u </w:instrText>
       </w:r>
       <w:r>
@@ -6142,7 +6367,7 @@
           <w:rPr>
             <w:rFonts w:asciiTheme="minorHAnsi" w:eastAsiaTheme="minorEastAsia" w:hAnsiTheme="minorHAnsi" w:cstheme="minorBidi"/>
             <w:noProof/>
-            <w:lang w:val="fr-CH" w:eastAsia="fr-CH"/>
+            <w:lang w:eastAsia="fr-CH"/>
           </w:rPr>
           <w:tab/>
         </w:r>
@@ -6883,8 +7108,8 @@
     </w:p>
     <w:p/>
     <w:sectPr>
-      <w:headerReference w:type="default" r:id="rId26"/>
-      <w:footerReference w:type="default" r:id="rId27"/>
+      <w:headerReference w:type="default" r:id="rId38"/>
+      <w:footerReference w:type="default" r:id="rId39"/>
       <w:pgSz w:w="11907" w:h="16839" w:code="9"/>
       <w:pgMar w:top="398" w:right="1041" w:bottom="899" w:left="993" w:header="680" w:footer="139" w:gutter="0"/>
       <w:cols w:space="708"/>
@@ -6983,7 +7208,7 @@
         <w:noProof/>
         <w:lang w:val="fr-FR"/>
       </w:rPr>
-      <w:t>8</w:t>
+      <w:t>11</w:t>
     </w:r>
     <w:r>
       <w:rPr>
@@ -7703,7 +7928,7 @@
   <w:abstractNum w:abstractNumId="5">
     <w:nsid w:val="1CAB0AA7"/>
     <w:multiLevelType w:val="hybridMultilevel"/>
-    <w:tmpl w:val="B0E6046E"/>
+    <w:tmpl w:val="3622374E"/>
     <w:lvl w:ilvl="0" w:tplc="100C0001">
       <w:start w:val="1"/>
       <w:numFmt w:val="bullet"/>
@@ -10601,6 +10826,7 @@
   <w:style w:type="character" w:default="1" w:styleId="Policepardfaut">
     <w:name w:val="Default Paragraph Font"/>
     <w:uiPriority w:val="1"/>
+    <w:semiHidden/>
     <w:unhideWhenUsed/>
   </w:style>
   <w:style w:type="table" w:default="1" w:styleId="TableauNormal">
@@ -11860,7 +12086,7 @@
 </file>
 
 <file path=customXml/itemProps1.xml><?xml version="1.0" encoding="utf-8"?>
-<ds:datastoreItem xmlns:ds="http://schemas.openxmlformats.org/officeDocument/2006/customXml" ds:itemID="{34B80549-DA81-4DEE-92BA-D54AF15DFB1F}">
+<ds:datastoreItem xmlns:ds="http://schemas.openxmlformats.org/officeDocument/2006/customXml" ds:itemID="{C3265A58-77BD-45F4-B2E3-67115B632EBD}">
   <ds:schemaRefs>
     <ds:schemaRef ds:uri="http://schemas.openxmlformats.org/officeDocument/2006/bibliography"/>
   </ds:schemaRefs>

</xml_diff>

<commit_message>
SoC-FPGA Design Guide 0.01
</commit_message>
<xml_diff>
--- a/Documentation/SoC-FPGA Design Guide.docx
+++ b/Documentation/SoC-FPGA Design Guide.docx
@@ -1,6 +1,6 @@
 
 <file path=word/document.xml><?xml version="1.0" encoding="utf-8"?>
-<w:document xmlns:ve="http://schemas.openxmlformats.org/markup-compatibility/2006" xmlns:o="urn:schemas-microsoft-com:office:office" xmlns:r="http://schemas.openxmlformats.org/officeDocument/2006/relationships" xmlns:m="http://schemas.openxmlformats.org/officeDocument/2006/math" xmlns:v="urn:schemas-microsoft-com:vml" xmlns:wp="http://schemas.openxmlformats.org/drawingml/2006/wordprocessingDrawing" xmlns:w10="urn:schemas-microsoft-com:office:word" xmlns:w="http://schemas.openxmlformats.org/wordprocessingml/2006/main" xmlns:wne="http://schemas.microsoft.com/office/word/2006/wordml">
+<w:document xmlns:wpc="http://schemas.microsoft.com/office/word/2010/wordprocessingCanvas" xmlns:mc="http://schemas.openxmlformats.org/markup-compatibility/2006" xmlns:o="urn:schemas-microsoft-com:office:office" xmlns:r="http://schemas.openxmlformats.org/officeDocument/2006/relationships" xmlns:m="http://schemas.openxmlformats.org/officeDocument/2006/math" xmlns:v="urn:schemas-microsoft-com:vml" xmlns:wp14="http://schemas.microsoft.com/office/word/2010/wordprocessingDrawing" xmlns:wp="http://schemas.openxmlformats.org/drawingml/2006/wordprocessingDrawing" xmlns:w10="urn:schemas-microsoft-com:office:word" xmlns:w="http://schemas.openxmlformats.org/wordprocessingml/2006/main" xmlns:w14="http://schemas.microsoft.com/office/word/2010/wordml" xmlns:wpg="http://schemas.microsoft.com/office/word/2010/wordprocessingGroup" xmlns:wpi="http://schemas.microsoft.com/office/word/2010/wordprocessingInk" xmlns:wne="http://schemas.microsoft.com/office/word/2006/wordml" xmlns:wps="http://schemas.microsoft.com/office/word/2010/wordprocessingShape" mc:Ignorable="w14 wp14">
   <w:body>
     <w:p>
       <w:pPr>
@@ -158,7 +158,7 @@
       <w:pPr>
         <w:pStyle w:val="Titre1"/>
       </w:pPr>
-      <w:bookmarkStart w:id="0" w:name="_Toc384979998"/>
+      <w:bookmarkStart w:id="0" w:name="_Toc387928865"/>
       <w:r>
         <w:t>Introduction</w:t>
       </w:r>
@@ -191,7 +191,15 @@
         <w:pStyle w:val="ParagrapheTexte"/>
       </w:pPr>
       <w:r>
-        <w:t>Mixed design are becoming a reality with evolution for the design of specific accelerator the improve a lot of algorithms as well as specific programmable interface with the external world.</w:t>
+        <w:t xml:space="preserve">Mixed design are becoming a reality with evolution for the design of specific accelerator </w:t>
+      </w:r>
+      <w:proofErr w:type="gramStart"/>
+      <w:r>
+        <w:t>the improve</w:t>
+      </w:r>
+      <w:proofErr w:type="gramEnd"/>
+      <w:r>
+        <w:t xml:space="preserve"> a lot of algorithms as well as specific programmable interface with the external world.</w:t>
       </w:r>
     </w:p>
     <w:p>
@@ -352,13 +360,19 @@
         <w:rPr>
           <w:i/>
         </w:rPr>
-        <w:t>ModelSim-Altera</w:t>
+        <w:t>ModelSim</w:t>
       </w:r>
       <w:proofErr w:type="spellEnd"/>
       <w:r>
         <w:rPr>
           <w:i/>
         </w:rPr>
+        <w:t>-Altera</w:t>
+      </w:r>
+      <w:r>
+        <w:rPr>
+          <w:i/>
+        </w:rPr>
         <w:t>.</w:t>
       </w:r>
       <w:r>
@@ -389,7 +403,7 @@
       <w:r>
         <w:t xml:space="preserve">:  </w:t>
       </w:r>
-      <w:hyperlink r:id="rId8" w:history="1">
+      <w:hyperlink r:id="rId9" w:history="1">
         <w:r>
           <w:rPr>
             <w:rStyle w:val="Lienhypertexte"/>
@@ -403,10 +417,12 @@
       <w:pPr>
         <w:pStyle w:val="Titre1"/>
       </w:pPr>
+      <w:bookmarkStart w:id="1" w:name="_Toc387928866"/>
       <w:r>
         <w:lastRenderedPageBreak/>
         <w:t>DE1-soc board</w:t>
       </w:r>
+      <w:bookmarkEnd w:id="1"/>
     </w:p>
     <w:p>
       <w:pPr>
@@ -436,10 +452,10 @@
                     </pic:cNvPicPr>
                   </pic:nvPicPr>
                   <pic:blipFill>
-                    <a:blip r:embed="rId9" cstate="print">
+                    <a:blip r:embed="rId10" cstate="print">
                       <a:extLst>
                         <a:ext uri="{28A0092B-C50C-407E-A947-70E740481C1C}">
-                          <a14:useLocalDpi xmlns:a14="http://schemas.microsoft.com/office/drawing/2010/main" xmlns:wps="http://schemas.microsoft.com/office/word/2010/wordprocessingShape" xmlns:wpi="http://schemas.microsoft.com/office/word/2010/wordprocessingInk" xmlns:wpg="http://schemas.microsoft.com/office/word/2010/wordprocessingGroup" xmlns:w14="http://schemas.microsoft.com/office/word/2010/wordml" xmlns:w="http://schemas.openxmlformats.org/wordprocessingml/2006/main" xmlns:w10="urn:schemas-microsoft-com:office:word" xmlns:wp14="http://schemas.microsoft.com/office/word/2010/wordprocessingDrawing" xmlns:v="urn:schemas-microsoft-com:vml" xmlns:o="urn:schemas-microsoft-com:office:office" xmlns:mc="http://schemas.openxmlformats.org/markup-compatibility/2006" xmlns:wpc="http://schemas.microsoft.com/office/word/2010/wordprocessingCanvas" xmlns="" val="0"/>
+                          <a14:useLocalDpi xmlns:a14="http://schemas.microsoft.com/office/drawing/2010/main" val="0"/>
                         </a:ext>
                       </a:extLst>
                     </a:blip>
@@ -921,7 +937,6 @@
         <w:spacing w:after="0"/>
       </w:pPr>
       <w:r>
-        <w:lastRenderedPageBreak/>
         <w:t>Audio</w:t>
       </w:r>
     </w:p>
@@ -1211,10 +1226,10 @@
                     </pic:cNvPicPr>
                   </pic:nvPicPr>
                   <pic:blipFill>
-                    <a:blip r:embed="rId10" cstate="print">
+                    <a:blip r:embed="rId11" cstate="print">
                       <a:extLst>
                         <a:ext uri="{28A0092B-C50C-407E-A947-70E740481C1C}">
-                          <a14:useLocalDpi xmlns:a14="http://schemas.microsoft.com/office/drawing/2010/main" xmlns:wps="http://schemas.microsoft.com/office/word/2010/wordprocessingShape" xmlns:wpi="http://schemas.microsoft.com/office/word/2010/wordprocessingInk" xmlns:wpg="http://schemas.microsoft.com/office/word/2010/wordprocessingGroup" xmlns:w14="http://schemas.microsoft.com/office/word/2010/wordml" xmlns:w="http://schemas.openxmlformats.org/wordprocessingml/2006/main" xmlns:w10="urn:schemas-microsoft-com:office:word" xmlns:wp14="http://schemas.microsoft.com/office/word/2010/wordprocessingDrawing" xmlns:v="urn:schemas-microsoft-com:vml" xmlns:o="urn:schemas-microsoft-com:office:office" xmlns:mc="http://schemas.openxmlformats.org/markup-compatibility/2006" xmlns:wpc="http://schemas.microsoft.com/office/word/2010/wordprocessingCanvas" xmlns="" val="0"/>
+                          <a14:useLocalDpi xmlns:a14="http://schemas.microsoft.com/office/drawing/2010/main" val="0"/>
                         </a:ext>
                       </a:extLst>
                     </a:blip>
@@ -1261,7 +1276,6 @@
           <w:noProof/>
           <w:lang w:val="fr-CH" w:eastAsia="fr-CH"/>
         </w:rPr>
-        <w:lastRenderedPageBreak/>
         <w:drawing>
           <wp:inline distT="0" distB="0" distL="0" distR="0">
             <wp:extent cx="5725410" cy="4191000"/>
@@ -1280,10 +1294,10 @@
                     </pic:cNvPicPr>
                   </pic:nvPicPr>
                   <pic:blipFill>
-                    <a:blip r:embed="rId11" cstate="print">
+                    <a:blip r:embed="rId12" cstate="print">
                       <a:extLst>
                         <a:ext uri="{28A0092B-C50C-407E-A947-70E740481C1C}">
-                          <a14:useLocalDpi xmlns:a14="http://schemas.microsoft.com/office/drawing/2010/main" xmlns:wps="http://schemas.microsoft.com/office/word/2010/wordprocessingShape" xmlns:wpi="http://schemas.microsoft.com/office/word/2010/wordprocessingInk" xmlns:wpg="http://schemas.microsoft.com/office/word/2010/wordprocessingGroup" xmlns:w14="http://schemas.microsoft.com/office/word/2010/wordml" xmlns:w="http://schemas.openxmlformats.org/wordprocessingml/2006/main" xmlns:w10="urn:schemas-microsoft-com:office:word" xmlns:wp14="http://schemas.microsoft.com/office/word/2010/wordprocessingDrawing" xmlns:v="urn:schemas-microsoft-com:vml" xmlns:o="urn:schemas-microsoft-com:office:office" xmlns:mc="http://schemas.openxmlformats.org/markup-compatibility/2006" xmlns:wpc="http://schemas.microsoft.com/office/word/2010/wordprocessingCanvas" xmlns="" val="0"/>
+                          <a14:useLocalDpi xmlns:a14="http://schemas.microsoft.com/office/drawing/2010/main" val="0"/>
                         </a:ext>
                       </a:extLst>
                     </a:blip>
@@ -1322,7 +1336,7 @@
       <w:r>
         <w:br/>
       </w:r>
-      <w:hyperlink r:id="rId12" w:history="1">
+      <w:hyperlink r:id="rId13" w:history="1">
         <w:r>
           <w:rPr>
             <w:rStyle w:val="Lienhypertexte"/>
@@ -1431,27 +1445,1842 @@
       <w:pPr>
         <w:pStyle w:val="Titre1"/>
       </w:pPr>
+      <w:bookmarkStart w:id="2" w:name="_Toc387928867"/>
       <w:r>
         <w:t>SOC part test</w:t>
       </w:r>
+      <w:bookmarkEnd w:id="2"/>
+    </w:p>
+    <w:p>
+      <w:pPr>
+        <w:pStyle w:val="Titre2"/>
+      </w:pPr>
+      <w:r>
+        <w:t>HPS Architecture</w:t>
+      </w:r>
+    </w:p>
+    <w:p>
+      <w:r>
+        <w:t>To be able to program the ARM9’s processors it is almost necessary to have the global view of the HPS architecture.</w:t>
+      </w:r>
+    </w:p>
+    <w:p>
+      <w:r>
+        <w:rPr>
+          <w:noProof/>
+          <w:lang w:val="fr-CH" w:eastAsia="fr-CH"/>
+        </w:rPr>
+        <w:drawing>
+          <wp:inline distT="0" distB="0" distL="0" distR="0" wp14:anchorId="1432E470" wp14:editId="451EDD03">
+            <wp:extent cx="5972810" cy="5484495"/>
+            <wp:effectExtent l="0" t="0" r="8890" b="1905"/>
+            <wp:docPr id="1" name="Image 1"/>
+            <wp:cNvGraphicFramePr>
+              <a:graphicFrameLocks xmlns:a="http://schemas.openxmlformats.org/drawingml/2006/main" noChangeAspect="1"/>
+            </wp:cNvGraphicFramePr>
+            <a:graphic xmlns:a="http://schemas.openxmlformats.org/drawingml/2006/main">
+              <a:graphicData uri="http://schemas.openxmlformats.org/drawingml/2006/picture">
+                <pic:pic xmlns:pic="http://schemas.openxmlformats.org/drawingml/2006/picture">
+                  <pic:nvPicPr>
+                    <pic:cNvPr id="0" name=""/>
+                    <pic:cNvPicPr/>
+                  </pic:nvPicPr>
+                  <pic:blipFill>
+                    <a:blip r:embed="rId14"/>
+                    <a:stretch>
+                      <a:fillRect/>
+                    </a:stretch>
+                  </pic:blipFill>
+                  <pic:spPr>
+                    <a:xfrm>
+                      <a:off x="0" y="0"/>
+                      <a:ext cx="5972810" cy="5484495"/>
+                    </a:xfrm>
+                    <a:prstGeom prst="rect">
+                      <a:avLst/>
+                    </a:prstGeom>
+                  </pic:spPr>
+                </pic:pic>
+              </a:graphicData>
+            </a:graphic>
+          </wp:inline>
+        </w:drawing>
+      </w:r>
+    </w:p>
+    <w:p>
+      <w:pPr>
+        <w:pStyle w:val="Titre2"/>
+      </w:pPr>
+      <w:r>
+        <w:t>Hardware development</w:t>
+      </w:r>
     </w:p>
     <w:p>
       <w:pPr>
         <w:pStyle w:val="Titre3"/>
       </w:pPr>
+      <w:proofErr w:type="spellStart"/>
+      <w:r>
+        <w:t>Qsys</w:t>
+      </w:r>
+      <w:proofErr w:type="spellEnd"/>
+      <w:r>
+        <w:t xml:space="preserve"> integration</w:t>
+      </w:r>
+    </w:p>
+    <w:p>
+      <w:r>
+        <w:t xml:space="preserve">Starting with </w:t>
+      </w:r>
+      <w:proofErr w:type="spellStart"/>
+      <w:r>
+        <w:rPr>
+          <w:b/>
+        </w:rPr>
+        <w:t>QuartusII</w:t>
+      </w:r>
+      <w:proofErr w:type="spellEnd"/>
+      <w:r>
+        <w:t xml:space="preserve"> and after creating a project, select </w:t>
+      </w:r>
+      <w:r>
+        <w:rPr>
+          <w:b/>
+          <w:i/>
+        </w:rPr>
+        <w:t>Tools</w:t>
+      </w:r>
+      <w:r>
+        <w:rPr>
+          <w:b/>
+          <w:i/>
+        </w:rPr>
+        <w:sym w:font="Wingdings" w:char="F0E0"/>
+      </w:r>
+      <w:r>
+        <w:rPr>
+          <w:b/>
+          <w:i/>
+        </w:rPr>
+        <w:t xml:space="preserve"> </w:t>
+      </w:r>
+      <w:proofErr w:type="spellStart"/>
+      <w:r>
+        <w:rPr>
+          <w:b/>
+          <w:i/>
+        </w:rPr>
+        <w:t>Qsys</w:t>
+      </w:r>
+      <w:proofErr w:type="spellEnd"/>
+    </w:p>
+    <w:p>
+      <w:r>
+        <w:t xml:space="preserve">In </w:t>
+      </w:r>
+      <w:proofErr w:type="spellStart"/>
+      <w:r>
+        <w:rPr>
+          <w:b/>
+        </w:rPr>
+        <w:t>Qsys</w:t>
+      </w:r>
+      <w:proofErr w:type="spellEnd"/>
+      <w:r>
+        <w:t xml:space="preserve">, open </w:t>
+      </w:r>
+      <w:r>
+        <w:rPr>
+          <w:b/>
+          <w:i/>
+        </w:rPr>
+        <w:t xml:space="preserve">Library </w:t>
+      </w:r>
+      <w:r>
+        <w:rPr>
+          <w:b/>
+          <w:i/>
+        </w:rPr>
+        <w:sym w:font="Wingdings" w:char="F0E0"/>
+      </w:r>
+      <w:r>
+        <w:rPr>
+          <w:b/>
+          <w:i/>
+        </w:rPr>
+        <w:t xml:space="preserve"> Embedded Processors </w:t>
+      </w:r>
+      <w:r>
+        <w:rPr>
+          <w:b/>
+          <w:i/>
+        </w:rPr>
+        <w:sym w:font="Wingdings" w:char="F0E0"/>
+      </w:r>
+      <w:r>
+        <w:rPr>
+          <w:b/>
+          <w:i/>
+        </w:rPr>
+        <w:t xml:space="preserve"> Hard Processor System</w:t>
+      </w:r>
+      <w:r>
+        <w:t xml:space="preserve"> the window with description of the parameters for the HPS is open.</w:t>
+      </w:r>
+    </w:p>
+    <w:p>
+      <w:r>
+        <w:t xml:space="preserve">The </w:t>
+      </w:r>
+      <w:r>
+        <w:rPr>
+          <w:b/>
+          <w:i/>
+        </w:rPr>
+        <w:t>FPGA Interface</w:t>
+      </w:r>
+      <w:r>
+        <w:t xml:space="preserve"> tab allows the access from to the FPGA part with the HPS part.</w:t>
+      </w:r>
+    </w:p>
+    <w:p>
+      <w:r>
+        <w:rPr>
+          <w:noProof/>
+          <w:lang w:val="fr-CH" w:eastAsia="fr-CH"/>
+        </w:rPr>
+        <w:drawing>
+          <wp:inline distT="0" distB="0" distL="0" distR="0" wp14:anchorId="549DCC72" wp14:editId="2CBDFAB4">
+            <wp:extent cx="5972810" cy="4241800"/>
+            <wp:effectExtent l="0" t="0" r="8890" b="6350"/>
+            <wp:docPr id="9" name="Image 9"/>
+            <wp:cNvGraphicFramePr>
+              <a:graphicFrameLocks xmlns:a="http://schemas.openxmlformats.org/drawingml/2006/main" noChangeAspect="1"/>
+            </wp:cNvGraphicFramePr>
+            <a:graphic xmlns:a="http://schemas.openxmlformats.org/drawingml/2006/main">
+              <a:graphicData uri="http://schemas.openxmlformats.org/drawingml/2006/picture">
+                <pic:pic xmlns:pic="http://schemas.openxmlformats.org/drawingml/2006/picture">
+                  <pic:nvPicPr>
+                    <pic:cNvPr id="0" name=""/>
+                    <pic:cNvPicPr/>
+                  </pic:nvPicPr>
+                  <pic:blipFill>
+                    <a:blip r:embed="rId15"/>
+                    <a:stretch>
+                      <a:fillRect/>
+                    </a:stretch>
+                  </pic:blipFill>
+                  <pic:spPr>
+                    <a:xfrm>
+                      <a:off x="0" y="0"/>
+                      <a:ext cx="5972810" cy="4241800"/>
+                    </a:xfrm>
+                    <a:prstGeom prst="rect">
+                      <a:avLst/>
+                    </a:prstGeom>
+                  </pic:spPr>
+                </pic:pic>
+              </a:graphicData>
+            </a:graphic>
+          </wp:inline>
+        </w:drawing>
+      </w:r>
+    </w:p>
+    <w:p>
+      <w:r>
+        <w:rPr>
+          <w:noProof/>
+          <w:lang w:val="fr-CH" w:eastAsia="fr-CH"/>
+        </w:rPr>
+        <w:drawing>
+          <wp:inline distT="0" distB="0" distL="0" distR="0" wp14:anchorId="350032AC" wp14:editId="5089B036">
+            <wp:extent cx="5972810" cy="4644390"/>
+            <wp:effectExtent l="0" t="0" r="8890" b="3810"/>
+            <wp:docPr id="8" name="Image 8"/>
+            <wp:cNvGraphicFramePr>
+              <a:graphicFrameLocks xmlns:a="http://schemas.openxmlformats.org/drawingml/2006/main" noChangeAspect="1"/>
+            </wp:cNvGraphicFramePr>
+            <a:graphic xmlns:a="http://schemas.openxmlformats.org/drawingml/2006/main">
+              <a:graphicData uri="http://schemas.openxmlformats.org/drawingml/2006/picture">
+                <pic:pic xmlns:pic="http://schemas.openxmlformats.org/drawingml/2006/picture">
+                  <pic:nvPicPr>
+                    <pic:cNvPr id="0" name=""/>
+                    <pic:cNvPicPr/>
+                  </pic:nvPicPr>
+                  <pic:blipFill>
+                    <a:blip r:embed="rId16"/>
+                    <a:stretch>
+                      <a:fillRect/>
+                    </a:stretch>
+                  </pic:blipFill>
+                  <pic:spPr>
+                    <a:xfrm>
+                      <a:off x="0" y="0"/>
+                      <a:ext cx="5972810" cy="4644390"/>
+                    </a:xfrm>
+                    <a:prstGeom prst="rect">
+                      <a:avLst/>
+                    </a:prstGeom>
+                  </pic:spPr>
+                </pic:pic>
+              </a:graphicData>
+            </a:graphic>
+          </wp:inline>
+        </w:drawing>
+      </w:r>
+    </w:p>
+    <w:p>
+      <w:r>
+        <w:t xml:space="preserve">With the </w:t>
+      </w:r>
+      <w:proofErr w:type="spellStart"/>
+      <w:r>
+        <w:rPr>
+          <w:b/>
+          <w:i/>
+        </w:rPr>
+        <w:t>PeripheralPin</w:t>
+      </w:r>
+      <w:proofErr w:type="spellEnd"/>
+      <w:r>
+        <w:rPr>
+          <w:b/>
+          <w:i/>
+        </w:rPr>
+        <w:t xml:space="preserve"> Multiplexing</w:t>
+      </w:r>
+      <w:r>
+        <w:t>, some I/O interface can be used by the HPS part or the FPGA part. The selection is done here.</w:t>
+      </w:r>
+    </w:p>
+    <w:p>
+      <w:bookmarkStart w:id="3" w:name="_GoBack"/>
+      <w:bookmarkEnd w:id="3"/>
+    </w:p>
+    <w:p>
+      <w:pPr>
+        <w:pStyle w:val="Titre2"/>
+      </w:pPr>
+      <w:r>
+        <w:t>Software development</w:t>
+      </w:r>
+    </w:p>
+    <w:p>
+      <w:pPr>
+        <w:pStyle w:val="Titre3"/>
+      </w:pPr>
+      <w:bookmarkStart w:id="4" w:name="_Toc387928868"/>
       <w:r>
         <w:t>ARM DS-5 tools</w:t>
       </w:r>
-    </w:p>
+      <w:bookmarkEnd w:id="4"/>
+    </w:p>
+    <w:p>
+      <w:r>
+        <w:t>They are some</w:t>
+      </w:r>
+      <w:r>
+        <w:t xml:space="preserve"> differences between the versions</w:t>
+      </w:r>
+      <w:r>
+        <w:t xml:space="preserve"> of DS-5</w:t>
+      </w:r>
+      <w:r>
+        <w:t>.</w:t>
+      </w:r>
+    </w:p>
+    <w:p>
+      <w:r>
+        <w:t>The one installed for the test is:</w:t>
+      </w:r>
+    </w:p>
+    <w:p>
+      <w:pPr>
+        <w:pBdr>
+          <w:top w:val="single" w:sz="4" w:space="1" w:color="auto"/>
+          <w:left w:val="single" w:sz="4" w:space="4" w:color="auto"/>
+          <w:bottom w:val="single" w:sz="4" w:space="1" w:color="auto"/>
+          <w:right w:val="single" w:sz="4" w:space="4" w:color="auto"/>
+        </w:pBdr>
+        <w:autoSpaceDE w:val="0"/>
+        <w:autoSpaceDN w:val="0"/>
+        <w:adjustRightInd w:val="0"/>
+        <w:spacing w:after="0" w:line="240" w:lineRule="auto"/>
+        <w:rPr>
+          <w:rFonts w:ascii="Segoe UI" w:eastAsiaTheme="minorHAnsi" w:hAnsi="Segoe UI" w:cs="Segoe UI"/>
+          <w:sz w:val="18"/>
+          <w:szCs w:val="18"/>
+        </w:rPr>
+      </w:pPr>
+      <w:r>
+        <w:rPr>
+          <w:rFonts w:ascii="Segoe UI" w:eastAsiaTheme="minorHAnsi" w:hAnsi="Segoe UI" w:cs="Segoe UI"/>
+          <w:sz w:val="18"/>
+          <w:szCs w:val="18"/>
+        </w:rPr>
+        <w:t>ARM DS-5 (DS-5 Altera Edition (Evaluation))</w:t>
+      </w:r>
+    </w:p>
+    <w:p>
+      <w:pPr>
+        <w:pBdr>
+          <w:top w:val="single" w:sz="4" w:space="1" w:color="auto"/>
+          <w:left w:val="single" w:sz="4" w:space="4" w:color="auto"/>
+          <w:bottom w:val="single" w:sz="4" w:space="1" w:color="auto"/>
+          <w:right w:val="single" w:sz="4" w:space="4" w:color="auto"/>
+        </w:pBdr>
+        <w:autoSpaceDE w:val="0"/>
+        <w:autoSpaceDN w:val="0"/>
+        <w:adjustRightInd w:val="0"/>
+        <w:spacing w:after="0" w:line="240" w:lineRule="auto"/>
+        <w:rPr>
+          <w:rFonts w:ascii="Segoe UI" w:eastAsiaTheme="minorHAnsi" w:hAnsi="Segoe UI" w:cs="Segoe UI"/>
+          <w:sz w:val="18"/>
+          <w:szCs w:val="18"/>
+        </w:rPr>
+      </w:pPr>
+      <w:r>
+        <w:rPr>
+          <w:rFonts w:ascii="Segoe UI" w:eastAsiaTheme="minorHAnsi" w:hAnsi="Segoe UI" w:cs="Segoe UI"/>
+          <w:sz w:val="18"/>
+          <w:szCs w:val="18"/>
+        </w:rPr>
+        <w:t>Version: 5.18.0</w:t>
+      </w:r>
+    </w:p>
+    <w:p>
+      <w:pPr>
+        <w:pBdr>
+          <w:top w:val="single" w:sz="4" w:space="1" w:color="auto"/>
+          <w:left w:val="single" w:sz="4" w:space="4" w:color="auto"/>
+          <w:bottom w:val="single" w:sz="4" w:space="1" w:color="auto"/>
+          <w:right w:val="single" w:sz="4" w:space="4" w:color="auto"/>
+        </w:pBdr>
+      </w:pPr>
+      <w:r>
+        <w:rPr>
+          <w:rFonts w:ascii="Segoe UI" w:eastAsiaTheme="minorHAnsi" w:hAnsi="Segoe UI" w:cs="Segoe UI"/>
+          <w:sz w:val="18"/>
+          <w:szCs w:val="18"/>
+        </w:rPr>
+        <w:t>Build number: 5180018</w:t>
+      </w:r>
+    </w:p>
+    <w:p/>
     <w:p>
       <w:pPr>
         <w:pStyle w:val="Titre3"/>
       </w:pPr>
+      <w:bookmarkStart w:id="5" w:name="_Toc387928869"/>
       <w:r>
         <w:t>Hello World on ARM HPS part</w:t>
       </w:r>
-    </w:p>
-    <w:p/>
+      <w:bookmarkEnd w:id="5"/>
+    </w:p>
+    <w:p>
+      <w:r>
+        <w:t>Copy the directory from Altera examples:</w:t>
+      </w:r>
+    </w:p>
+    <w:p>
+      <w:r>
+        <w:t>C:\altera\13.1\embedded\examples\software</w:t>
+      </w:r>
+    </w:p>
+    <w:p>
+      <w:r>
+        <w:t>And un-</w:t>
+      </w:r>
+      <w:proofErr w:type="spellStart"/>
+      <w:r>
+        <w:t>gz</w:t>
+      </w:r>
+      <w:proofErr w:type="spellEnd"/>
+      <w:r>
+        <w:t xml:space="preserve"> the file: </w:t>
+      </w:r>
+      <w:r>
+        <w:t>Altera-SoCFPGA-HelloWorld-Baremetal-ARMCC.tar.gz</w:t>
+      </w:r>
+    </w:p>
+    <w:p>
+      <w:proofErr w:type="gramStart"/>
+      <w:r>
+        <w:t>Then un-tar it.</w:t>
+      </w:r>
+      <w:proofErr w:type="gramEnd"/>
+    </w:p>
+    <w:p>
+      <w:r>
+        <w:t xml:space="preserve">The directory </w:t>
+      </w:r>
+      <w:r>
+        <w:rPr>
+          <w:b/>
+        </w:rPr>
+        <w:t>Altera-</w:t>
+      </w:r>
+      <w:proofErr w:type="spellStart"/>
+      <w:r>
+        <w:rPr>
+          <w:b/>
+        </w:rPr>
+        <w:t>SoCFPGA</w:t>
+      </w:r>
+      <w:proofErr w:type="spellEnd"/>
+      <w:r>
+        <w:rPr>
+          <w:b/>
+        </w:rPr>
+        <w:t>-</w:t>
+      </w:r>
+      <w:proofErr w:type="spellStart"/>
+      <w:r>
+        <w:rPr>
+          <w:b/>
+        </w:rPr>
+        <w:t>HelloWorld</w:t>
+      </w:r>
+      <w:proofErr w:type="spellEnd"/>
+      <w:r>
+        <w:rPr>
+          <w:b/>
+        </w:rPr>
+        <w:t>-</w:t>
+      </w:r>
+      <w:proofErr w:type="spellStart"/>
+      <w:r>
+        <w:rPr>
+          <w:b/>
+        </w:rPr>
+        <w:t>Baremetal</w:t>
+      </w:r>
+      <w:proofErr w:type="spellEnd"/>
+      <w:r>
+        <w:rPr>
+          <w:b/>
+        </w:rPr>
+        <w:t>-ARMCC</w:t>
+      </w:r>
+      <w:r>
+        <w:t xml:space="preserve"> can then be copied in the Eclipse </w:t>
+      </w:r>
+      <w:proofErr w:type="spellStart"/>
+      <w:r>
+        <w:t>WorkSpace</w:t>
+      </w:r>
+      <w:proofErr w:type="spellEnd"/>
+      <w:r>
+        <w:t xml:space="preserve"> and Imported as a new project. The files inside are:</w:t>
+      </w:r>
+    </w:p>
+    <w:p>
+      <w:pPr>
+        <w:pStyle w:val="Paragraphedeliste"/>
+        <w:numPr>
+          <w:ilvl w:val="0"/>
+          <w:numId w:val="28"/>
+        </w:numPr>
+      </w:pPr>
+      <w:r>
+        <w:t>.</w:t>
+      </w:r>
+      <w:proofErr w:type="spellStart"/>
+      <w:r>
+        <w:t>cproject</w:t>
+      </w:r>
+      <w:proofErr w:type="spellEnd"/>
+      <w:r>
+        <w:t xml:space="preserve"> </w:t>
+      </w:r>
+      <w:r>
+        <w:tab/>
+        <w:t>used by Eclipse</w:t>
+      </w:r>
+    </w:p>
+    <w:p>
+      <w:pPr>
+        <w:pStyle w:val="Paragraphedeliste"/>
+        <w:numPr>
+          <w:ilvl w:val="0"/>
+          <w:numId w:val="28"/>
+        </w:numPr>
+      </w:pPr>
+      <w:r>
+        <w:t>. project</w:t>
+      </w:r>
+      <w:r>
+        <w:tab/>
+        <w:t>used by Eclipse</w:t>
+      </w:r>
+    </w:p>
+    <w:p>
+      <w:pPr>
+        <w:pStyle w:val="Paragraphedeliste"/>
+        <w:numPr>
+          <w:ilvl w:val="0"/>
+          <w:numId w:val="28"/>
+        </w:numPr>
+      </w:pPr>
+      <w:r>
+        <w:t>****.launch</w:t>
+      </w:r>
+      <w:r>
+        <w:tab/>
+        <w:t>??</w:t>
+      </w:r>
+    </w:p>
+    <w:p>
+      <w:pPr>
+        <w:pStyle w:val="Paragraphedeliste"/>
+        <w:numPr>
+          <w:ilvl w:val="0"/>
+          <w:numId w:val="28"/>
+        </w:numPr>
+      </w:pPr>
+      <w:proofErr w:type="spellStart"/>
+      <w:r>
+        <w:t>Makefile</w:t>
+      </w:r>
+      <w:proofErr w:type="spellEnd"/>
+      <w:r>
+        <w:tab/>
+        <w:t>for the Compiler/Assembler/Linker</w:t>
+      </w:r>
+      <w:r>
+        <w:br/>
+      </w:r>
+      <w:r>
+        <w:tab/>
+      </w:r>
+      <w:r>
+        <w:tab/>
+        <w:t xml:space="preserve">An important info is the flag for the </w:t>
+      </w:r>
+      <w:proofErr w:type="spellStart"/>
+      <w:r>
+        <w:t>cpu</w:t>
+      </w:r>
+      <w:proofErr w:type="spellEnd"/>
+      <w:r>
+        <w:t xml:space="preserve">: </w:t>
+      </w:r>
+      <w:r>
+        <w:t>--</w:t>
+      </w:r>
+      <w:proofErr w:type="spellStart"/>
+      <w:r>
+        <w:t>cpu</w:t>
+      </w:r>
+      <w:proofErr w:type="spellEnd"/>
+      <w:r>
+        <w:t>=Cortex-A9.no_neon.no_vfp</w:t>
+      </w:r>
+    </w:p>
+    <w:p>
+      <w:pPr>
+        <w:pStyle w:val="Paragraphedeliste"/>
+        <w:numPr>
+          <w:ilvl w:val="0"/>
+          <w:numId w:val="28"/>
+        </w:numPr>
+      </w:pPr>
+      <w:proofErr w:type="spellStart"/>
+      <w:r>
+        <w:t>scatter.scat</w:t>
+      </w:r>
+      <w:proofErr w:type="spellEnd"/>
+      <w:r>
+        <w:tab/>
+        <w:t>Info for the compiler for the Code, Data, Stack and Heap addresses</w:t>
+      </w:r>
+      <w:r>
+        <w:br/>
+      </w:r>
+      <w:r>
+        <w:tab/>
+      </w:r>
+      <w:r>
+        <w:tab/>
+        <w:t>in this case in the internal SRAM</w:t>
+      </w:r>
+    </w:p>
+    <w:p>
+      <w:pPr>
+        <w:pStyle w:val="Titre4"/>
+      </w:pPr>
+      <w:proofErr w:type="spellStart"/>
+      <w:r>
+        <w:t>Scatter.scat</w:t>
+      </w:r>
+      <w:proofErr w:type="spellEnd"/>
+    </w:p>
+    <w:p>
+      <w:pPr>
+        <w:spacing w:after="0" w:line="240" w:lineRule="auto"/>
+      </w:pPr>
+    </w:p>
+    <w:p>
+      <w:pPr>
+        <w:pBdr>
+          <w:top w:val="single" w:sz="4" w:space="1" w:color="auto"/>
+          <w:left w:val="single" w:sz="4" w:space="4" w:color="auto"/>
+          <w:bottom w:val="single" w:sz="4" w:space="1" w:color="auto"/>
+          <w:right w:val="single" w:sz="4" w:space="4" w:color="auto"/>
+        </w:pBdr>
+        <w:spacing w:after="0" w:line="240" w:lineRule="auto"/>
+      </w:pPr>
+      <w:r>
+        <w:t>;**************************************************</w:t>
+      </w:r>
+    </w:p>
+    <w:p>
+      <w:pPr>
+        <w:pBdr>
+          <w:top w:val="single" w:sz="4" w:space="1" w:color="auto"/>
+          <w:left w:val="single" w:sz="4" w:space="4" w:color="auto"/>
+          <w:bottom w:val="single" w:sz="4" w:space="1" w:color="auto"/>
+          <w:right w:val="single" w:sz="4" w:space="4" w:color="auto"/>
+        </w:pBdr>
+        <w:spacing w:after="0" w:line="240" w:lineRule="auto"/>
+      </w:pPr>
+      <w:r>
+        <w:t xml:space="preserve">; Copyright (c) 2013 </w:t>
+      </w:r>
+      <w:proofErr w:type="gramStart"/>
+      <w:r>
+        <w:t>Altera  All</w:t>
+      </w:r>
+      <w:proofErr w:type="gramEnd"/>
+      <w:r>
+        <w:t xml:space="preserve"> Rights Reserved.</w:t>
+      </w:r>
+    </w:p>
+    <w:p>
+      <w:pPr>
+        <w:pBdr>
+          <w:top w:val="single" w:sz="4" w:space="1" w:color="auto"/>
+          <w:left w:val="single" w:sz="4" w:space="4" w:color="auto"/>
+          <w:bottom w:val="single" w:sz="4" w:space="1" w:color="auto"/>
+          <w:right w:val="single" w:sz="4" w:space="4" w:color="auto"/>
+        </w:pBdr>
+        <w:spacing w:after="0" w:line="240" w:lineRule="auto"/>
+      </w:pPr>
+      <w:r>
+        <w:t>;**************************************************</w:t>
+      </w:r>
+    </w:p>
+    <w:p>
+      <w:pPr>
+        <w:pBdr>
+          <w:top w:val="single" w:sz="4" w:space="1" w:color="auto"/>
+          <w:left w:val="single" w:sz="4" w:space="4" w:color="auto"/>
+          <w:bottom w:val="single" w:sz="4" w:space="1" w:color="auto"/>
+          <w:right w:val="single" w:sz="4" w:space="4" w:color="auto"/>
+        </w:pBdr>
+        <w:spacing w:after="0" w:line="240" w:lineRule="auto"/>
+      </w:pPr>
+    </w:p>
+    <w:p>
+      <w:pPr>
+        <w:pBdr>
+          <w:top w:val="single" w:sz="4" w:space="1" w:color="auto"/>
+          <w:left w:val="single" w:sz="4" w:space="4" w:color="auto"/>
+          <w:bottom w:val="single" w:sz="4" w:space="1" w:color="auto"/>
+          <w:right w:val="single" w:sz="4" w:space="4" w:color="auto"/>
+        </w:pBdr>
+        <w:spacing w:after="0" w:line="240" w:lineRule="auto"/>
+      </w:pPr>
+      <w:r>
+        <w:t xml:space="preserve">; Scatter-file for </w:t>
+      </w:r>
+      <w:proofErr w:type="spellStart"/>
+      <w:r>
+        <w:t>OnChip</w:t>
+      </w:r>
+      <w:proofErr w:type="spellEnd"/>
+      <w:r>
+        <w:t xml:space="preserve"> RAM based example</w:t>
+      </w:r>
+    </w:p>
+    <w:p>
+      <w:pPr>
+        <w:pBdr>
+          <w:top w:val="single" w:sz="4" w:space="1" w:color="auto"/>
+          <w:left w:val="single" w:sz="4" w:space="4" w:color="auto"/>
+          <w:bottom w:val="single" w:sz="4" w:space="1" w:color="auto"/>
+          <w:right w:val="single" w:sz="4" w:space="4" w:color="auto"/>
+        </w:pBdr>
+        <w:spacing w:after="0" w:line="240" w:lineRule="auto"/>
+      </w:pPr>
+      <w:r>
+        <w:t>; This scatter-file places application code, data, stack and heap at suitable addresses in the memory map.</w:t>
+      </w:r>
+    </w:p>
+    <w:p>
+      <w:pPr>
+        <w:pBdr>
+          <w:top w:val="single" w:sz="4" w:space="1" w:color="auto"/>
+          <w:left w:val="single" w:sz="4" w:space="4" w:color="auto"/>
+          <w:bottom w:val="single" w:sz="4" w:space="1" w:color="auto"/>
+          <w:right w:val="single" w:sz="4" w:space="4" w:color="auto"/>
+        </w:pBdr>
+        <w:spacing w:after="0" w:line="240" w:lineRule="auto"/>
+      </w:pPr>
+    </w:p>
+    <w:p>
+      <w:pPr>
+        <w:pBdr>
+          <w:top w:val="single" w:sz="4" w:space="1" w:color="auto"/>
+          <w:left w:val="single" w:sz="4" w:space="4" w:color="auto"/>
+          <w:bottom w:val="single" w:sz="4" w:space="1" w:color="auto"/>
+          <w:right w:val="single" w:sz="4" w:space="4" w:color="auto"/>
+        </w:pBdr>
+        <w:spacing w:after="0" w:line="240" w:lineRule="auto"/>
+      </w:pPr>
+      <w:r>
+        <w:t xml:space="preserve">; Altera </w:t>
+      </w:r>
+      <w:proofErr w:type="spellStart"/>
+      <w:r>
+        <w:t>SoC</w:t>
+      </w:r>
+      <w:proofErr w:type="spellEnd"/>
+      <w:r>
+        <w:t xml:space="preserve">-FPGA has </w:t>
+      </w:r>
+      <w:r>
+        <w:rPr>
+          <w:b/>
+        </w:rPr>
+        <w:t xml:space="preserve">64kB of internal </w:t>
+      </w:r>
+      <w:proofErr w:type="spellStart"/>
+      <w:r>
+        <w:rPr>
+          <w:b/>
+        </w:rPr>
+        <w:t>OnChip</w:t>
+      </w:r>
+      <w:proofErr w:type="spellEnd"/>
+      <w:r>
+        <w:rPr>
+          <w:b/>
+        </w:rPr>
+        <w:t xml:space="preserve"> RAM</w:t>
+      </w:r>
+    </w:p>
+    <w:p>
+      <w:pPr>
+        <w:pBdr>
+          <w:top w:val="single" w:sz="4" w:space="1" w:color="auto"/>
+          <w:left w:val="single" w:sz="4" w:space="4" w:color="auto"/>
+          <w:bottom w:val="single" w:sz="4" w:space="1" w:color="auto"/>
+          <w:right w:val="single" w:sz="4" w:space="4" w:color="auto"/>
+        </w:pBdr>
+        <w:spacing w:after="0" w:line="240" w:lineRule="auto"/>
+      </w:pPr>
+    </w:p>
+    <w:p>
+      <w:pPr>
+        <w:pBdr>
+          <w:top w:val="single" w:sz="4" w:space="1" w:color="auto"/>
+          <w:left w:val="single" w:sz="4" w:space="4" w:color="auto"/>
+          <w:bottom w:val="single" w:sz="4" w:space="1" w:color="auto"/>
+          <w:right w:val="single" w:sz="4" w:space="4" w:color="auto"/>
+        </w:pBdr>
+        <w:spacing w:after="0" w:line="240" w:lineRule="auto"/>
+        <w:rPr>
+          <w:b/>
+          <w:lang w:val="fr-CH"/>
+        </w:rPr>
+      </w:pPr>
+      <w:r>
+        <w:rPr>
+          <w:b/>
+          <w:lang w:val="fr-CH"/>
+        </w:rPr>
+        <w:t>OCRAM 0xFFFF0000 0x10000</w:t>
+      </w:r>
+    </w:p>
+    <w:p>
+      <w:pPr>
+        <w:pBdr>
+          <w:top w:val="single" w:sz="4" w:space="1" w:color="auto"/>
+          <w:left w:val="single" w:sz="4" w:space="4" w:color="auto"/>
+          <w:bottom w:val="single" w:sz="4" w:space="1" w:color="auto"/>
+          <w:right w:val="single" w:sz="4" w:space="4" w:color="auto"/>
+        </w:pBdr>
+        <w:spacing w:after="0" w:line="240" w:lineRule="auto"/>
+        <w:rPr>
+          <w:lang w:val="fr-CH"/>
+        </w:rPr>
+      </w:pPr>
+      <w:r>
+        <w:rPr>
+          <w:lang w:val="fr-CH"/>
+        </w:rPr>
+        <w:t>{</w:t>
+      </w:r>
+    </w:p>
+    <w:p>
+      <w:pPr>
+        <w:pBdr>
+          <w:top w:val="single" w:sz="4" w:space="1" w:color="auto"/>
+          <w:left w:val="single" w:sz="4" w:space="4" w:color="auto"/>
+          <w:bottom w:val="single" w:sz="4" w:space="1" w:color="auto"/>
+          <w:right w:val="single" w:sz="4" w:space="4" w:color="auto"/>
+        </w:pBdr>
+        <w:spacing w:after="0" w:line="240" w:lineRule="auto"/>
+        <w:rPr>
+          <w:lang w:val="fr-CH"/>
+        </w:rPr>
+      </w:pPr>
+      <w:r>
+        <w:rPr>
+          <w:lang w:val="fr-CH"/>
+        </w:rPr>
+        <w:t xml:space="preserve">    APP_CODE +0</w:t>
+      </w:r>
+    </w:p>
+    <w:p>
+      <w:pPr>
+        <w:pBdr>
+          <w:top w:val="single" w:sz="4" w:space="1" w:color="auto"/>
+          <w:left w:val="single" w:sz="4" w:space="4" w:color="auto"/>
+          <w:bottom w:val="single" w:sz="4" w:space="1" w:color="auto"/>
+          <w:right w:val="single" w:sz="4" w:space="4" w:color="auto"/>
+        </w:pBdr>
+        <w:spacing w:after="0" w:line="240" w:lineRule="auto"/>
+        <w:rPr>
+          <w:lang w:val="fr-CH"/>
+        </w:rPr>
+      </w:pPr>
+    </w:p>
+    <w:p>
+      <w:pPr>
+        <w:pBdr>
+          <w:top w:val="single" w:sz="4" w:space="1" w:color="auto"/>
+          <w:left w:val="single" w:sz="4" w:space="4" w:color="auto"/>
+          <w:bottom w:val="single" w:sz="4" w:space="1" w:color="auto"/>
+          <w:right w:val="single" w:sz="4" w:space="4" w:color="auto"/>
+        </w:pBdr>
+        <w:spacing w:after="0" w:line="240" w:lineRule="auto"/>
+      </w:pPr>
+      <w:r>
+        <w:rPr>
+          <w:lang w:val="fr-CH"/>
+        </w:rPr>
+        <w:t xml:space="preserve">    </w:t>
+      </w:r>
+      <w:r>
+        <w:t>{</w:t>
+      </w:r>
+    </w:p>
+    <w:p>
+      <w:pPr>
+        <w:pBdr>
+          <w:top w:val="single" w:sz="4" w:space="1" w:color="auto"/>
+          <w:left w:val="single" w:sz="4" w:space="4" w:color="auto"/>
+          <w:bottom w:val="single" w:sz="4" w:space="1" w:color="auto"/>
+          <w:right w:val="single" w:sz="4" w:space="4" w:color="auto"/>
+        </w:pBdr>
+        <w:spacing w:after="0" w:line="240" w:lineRule="auto"/>
+      </w:pPr>
+      <w:r>
+        <w:t xml:space="preserve">        * (+RO, +RW, +ZI)</w:t>
+      </w:r>
+    </w:p>
+    <w:p>
+      <w:pPr>
+        <w:pBdr>
+          <w:top w:val="single" w:sz="4" w:space="1" w:color="auto"/>
+          <w:left w:val="single" w:sz="4" w:space="4" w:color="auto"/>
+          <w:bottom w:val="single" w:sz="4" w:space="1" w:color="auto"/>
+          <w:right w:val="single" w:sz="4" w:space="4" w:color="auto"/>
+        </w:pBdr>
+        <w:spacing w:after="0" w:line="240" w:lineRule="auto"/>
+      </w:pPr>
+      <w:r>
+        <w:t xml:space="preserve">    }</w:t>
+      </w:r>
+    </w:p>
+    <w:p>
+      <w:pPr>
+        <w:pBdr>
+          <w:top w:val="single" w:sz="4" w:space="1" w:color="auto"/>
+          <w:left w:val="single" w:sz="4" w:space="4" w:color="auto"/>
+          <w:bottom w:val="single" w:sz="4" w:space="1" w:color="auto"/>
+          <w:right w:val="single" w:sz="4" w:space="4" w:color="auto"/>
+        </w:pBdr>
+        <w:spacing w:after="0" w:line="240" w:lineRule="auto"/>
+      </w:pPr>
+    </w:p>
+    <w:p>
+      <w:pPr>
+        <w:pBdr>
+          <w:top w:val="single" w:sz="4" w:space="1" w:color="auto"/>
+          <w:left w:val="single" w:sz="4" w:space="4" w:color="auto"/>
+          <w:bottom w:val="single" w:sz="4" w:space="1" w:color="auto"/>
+          <w:right w:val="single" w:sz="4" w:space="4" w:color="auto"/>
+        </w:pBdr>
+        <w:spacing w:after="0" w:line="240" w:lineRule="auto"/>
+      </w:pPr>
+      <w:r>
+        <w:t xml:space="preserve">    ARM_LIB_</w:t>
+      </w:r>
+      <w:proofErr w:type="gramStart"/>
+      <w:r>
+        <w:t>STACKHEAP  0xFFFF8000</w:t>
+      </w:r>
+      <w:proofErr w:type="gramEnd"/>
+      <w:r>
+        <w:t xml:space="preserve"> EMPTY  0x8000 ; Application heap and stack</w:t>
+      </w:r>
+    </w:p>
+    <w:p>
+      <w:pPr>
+        <w:pBdr>
+          <w:top w:val="single" w:sz="4" w:space="1" w:color="auto"/>
+          <w:left w:val="single" w:sz="4" w:space="4" w:color="auto"/>
+          <w:bottom w:val="single" w:sz="4" w:space="1" w:color="auto"/>
+          <w:right w:val="single" w:sz="4" w:space="4" w:color="auto"/>
+        </w:pBdr>
+        <w:spacing w:after="0" w:line="240" w:lineRule="auto"/>
+      </w:pPr>
+      <w:r>
+        <w:t xml:space="preserve">    { }</w:t>
+      </w:r>
+    </w:p>
+    <w:p>
+      <w:pPr>
+        <w:pBdr>
+          <w:top w:val="single" w:sz="4" w:space="1" w:color="auto"/>
+          <w:left w:val="single" w:sz="4" w:space="4" w:color="auto"/>
+          <w:bottom w:val="single" w:sz="4" w:space="1" w:color="auto"/>
+          <w:right w:val="single" w:sz="4" w:space="4" w:color="auto"/>
+        </w:pBdr>
+        <w:spacing w:after="0" w:line="240" w:lineRule="auto"/>
+      </w:pPr>
+      <w:r>
+        <w:t>}</w:t>
+      </w:r>
+    </w:p>
+    <w:p>
+      <w:pPr>
+        <w:pStyle w:val="Titre4"/>
+      </w:pPr>
+      <w:bookmarkStart w:id="6" w:name="_Toc387928870"/>
+      <w:proofErr w:type="spellStart"/>
+      <w:r>
+        <w:t>Makefile</w:t>
+      </w:r>
+      <w:proofErr w:type="spellEnd"/>
+    </w:p>
+    <w:p>
+      <w:proofErr w:type="spellStart"/>
+      <w:r>
+        <w:t>Makefile</w:t>
+      </w:r>
+      <w:proofErr w:type="spellEnd"/>
+      <w:r>
+        <w:t xml:space="preserve"> for the ARM compiler</w:t>
+      </w:r>
+    </w:p>
+    <w:p>
+      <w:pPr>
+        <w:pBdr>
+          <w:top w:val="single" w:sz="4" w:space="1" w:color="auto"/>
+          <w:left w:val="single" w:sz="4" w:space="4" w:color="auto"/>
+          <w:bottom w:val="single" w:sz="4" w:space="1" w:color="auto"/>
+          <w:right w:val="single" w:sz="4" w:space="4" w:color="auto"/>
+        </w:pBdr>
+        <w:spacing w:after="0" w:line="240" w:lineRule="auto"/>
+      </w:pPr>
+      <w:proofErr w:type="gramStart"/>
+      <w:r>
+        <w:t># Copyright (C) ARM Limited, 2011.</w:t>
+      </w:r>
+      <w:proofErr w:type="gramEnd"/>
+      <w:r>
+        <w:t xml:space="preserve"> All rights reserved.</w:t>
+      </w:r>
+    </w:p>
+    <w:p>
+      <w:pPr>
+        <w:pBdr>
+          <w:top w:val="single" w:sz="4" w:space="1" w:color="auto"/>
+          <w:left w:val="single" w:sz="4" w:space="4" w:color="auto"/>
+          <w:bottom w:val="single" w:sz="4" w:space="1" w:color="auto"/>
+          <w:right w:val="single" w:sz="4" w:space="4" w:color="auto"/>
+        </w:pBdr>
+        <w:spacing w:after="0" w:line="240" w:lineRule="auto"/>
+      </w:pPr>
+      <w:r>
+        <w:t>#</w:t>
+      </w:r>
+    </w:p>
+    <w:p>
+      <w:pPr>
+        <w:pBdr>
+          <w:top w:val="single" w:sz="4" w:space="1" w:color="auto"/>
+          <w:left w:val="single" w:sz="4" w:space="4" w:color="auto"/>
+          <w:bottom w:val="single" w:sz="4" w:space="1" w:color="auto"/>
+          <w:right w:val="single" w:sz="4" w:space="4" w:color="auto"/>
+        </w:pBdr>
+        <w:spacing w:after="0" w:line="240" w:lineRule="auto"/>
+      </w:pPr>
+      <w:r>
+        <w:t xml:space="preserve"># </w:t>
+      </w:r>
+      <w:proofErr w:type="gramStart"/>
+      <w:r>
+        <w:t>This</w:t>
+      </w:r>
+      <w:proofErr w:type="gramEnd"/>
+      <w:r>
+        <w:t xml:space="preserve"> example is intended to be built with the ARM Compiler </w:t>
+      </w:r>
+      <w:proofErr w:type="spellStart"/>
+      <w:r>
+        <w:t>armcc</w:t>
+      </w:r>
+      <w:proofErr w:type="spellEnd"/>
+    </w:p>
+    <w:p>
+      <w:pPr>
+        <w:pBdr>
+          <w:top w:val="single" w:sz="4" w:space="1" w:color="auto"/>
+          <w:left w:val="single" w:sz="4" w:space="4" w:color="auto"/>
+          <w:bottom w:val="single" w:sz="4" w:space="1" w:color="auto"/>
+          <w:right w:val="single" w:sz="4" w:space="4" w:color="auto"/>
+        </w:pBdr>
+        <w:spacing w:after="0" w:line="240" w:lineRule="auto"/>
+      </w:pPr>
+    </w:p>
+    <w:p>
+      <w:pPr>
+        <w:pBdr>
+          <w:top w:val="single" w:sz="4" w:space="1" w:color="auto"/>
+          <w:left w:val="single" w:sz="4" w:space="4" w:color="auto"/>
+          <w:bottom w:val="single" w:sz="4" w:space="1" w:color="auto"/>
+          <w:right w:val="single" w:sz="4" w:space="4" w:color="auto"/>
+        </w:pBdr>
+        <w:spacing w:after="0" w:line="240" w:lineRule="auto"/>
+      </w:pPr>
+      <w:r>
+        <w:t>TARGET=Altera-</w:t>
+      </w:r>
+      <w:proofErr w:type="spellStart"/>
+      <w:r>
+        <w:t>SoCFPGA</w:t>
+      </w:r>
+      <w:proofErr w:type="spellEnd"/>
+      <w:r>
+        <w:t>-</w:t>
+      </w:r>
+      <w:proofErr w:type="spellStart"/>
+      <w:r>
+        <w:t>HelloWorld-Baremetal-ARMCC.axf</w:t>
+      </w:r>
+      <w:proofErr w:type="spellEnd"/>
+    </w:p>
+    <w:p>
+      <w:pPr>
+        <w:pBdr>
+          <w:top w:val="single" w:sz="4" w:space="1" w:color="auto"/>
+          <w:left w:val="single" w:sz="4" w:space="4" w:color="auto"/>
+          <w:bottom w:val="single" w:sz="4" w:space="1" w:color="auto"/>
+          <w:right w:val="single" w:sz="4" w:space="4" w:color="auto"/>
+        </w:pBdr>
+        <w:spacing w:after="0" w:line="240" w:lineRule="auto"/>
+      </w:pPr>
+    </w:p>
+    <w:p>
+      <w:pPr>
+        <w:pBdr>
+          <w:top w:val="single" w:sz="4" w:space="1" w:color="auto"/>
+          <w:left w:val="single" w:sz="4" w:space="4" w:color="auto"/>
+          <w:bottom w:val="single" w:sz="4" w:space="1" w:color="auto"/>
+          <w:right w:val="single" w:sz="4" w:space="4" w:color="auto"/>
+        </w:pBdr>
+        <w:spacing w:after="0" w:line="240" w:lineRule="auto"/>
+      </w:pPr>
+      <w:r>
+        <w:t>CC=</w:t>
+      </w:r>
+      <w:proofErr w:type="spellStart"/>
+      <w:r>
+        <w:t>armcc</w:t>
+      </w:r>
+      <w:proofErr w:type="spellEnd"/>
+    </w:p>
+    <w:p>
+      <w:pPr>
+        <w:pBdr>
+          <w:top w:val="single" w:sz="4" w:space="1" w:color="auto"/>
+          <w:left w:val="single" w:sz="4" w:space="4" w:color="auto"/>
+          <w:bottom w:val="single" w:sz="4" w:space="1" w:color="auto"/>
+          <w:right w:val="single" w:sz="4" w:space="4" w:color="auto"/>
+        </w:pBdr>
+        <w:spacing w:after="0" w:line="240" w:lineRule="auto"/>
+      </w:pPr>
+      <w:r>
+        <w:t>AS=</w:t>
+      </w:r>
+      <w:proofErr w:type="spellStart"/>
+      <w:r>
+        <w:t>armasm</w:t>
+      </w:r>
+      <w:proofErr w:type="spellEnd"/>
+    </w:p>
+    <w:p>
+      <w:pPr>
+        <w:pBdr>
+          <w:top w:val="single" w:sz="4" w:space="1" w:color="auto"/>
+          <w:left w:val="single" w:sz="4" w:space="4" w:color="auto"/>
+          <w:bottom w:val="single" w:sz="4" w:space="1" w:color="auto"/>
+          <w:right w:val="single" w:sz="4" w:space="4" w:color="auto"/>
+        </w:pBdr>
+        <w:spacing w:after="0" w:line="240" w:lineRule="auto"/>
+      </w:pPr>
+      <w:r>
+        <w:t>LD=</w:t>
+      </w:r>
+      <w:proofErr w:type="spellStart"/>
+      <w:r>
+        <w:t>armlink</w:t>
+      </w:r>
+      <w:proofErr w:type="spellEnd"/>
+    </w:p>
+    <w:p>
+      <w:pPr>
+        <w:pBdr>
+          <w:top w:val="single" w:sz="4" w:space="1" w:color="auto"/>
+          <w:left w:val="single" w:sz="4" w:space="4" w:color="auto"/>
+          <w:bottom w:val="single" w:sz="4" w:space="1" w:color="auto"/>
+          <w:right w:val="single" w:sz="4" w:space="4" w:color="auto"/>
+        </w:pBdr>
+        <w:spacing w:after="0" w:line="240" w:lineRule="auto"/>
+      </w:pPr>
+      <w:r>
+        <w:t>AR=</w:t>
+      </w:r>
+      <w:proofErr w:type="spellStart"/>
+      <w:r>
+        <w:t>armar</w:t>
+      </w:r>
+      <w:proofErr w:type="spellEnd"/>
+    </w:p>
+    <w:p>
+      <w:pPr>
+        <w:pBdr>
+          <w:top w:val="single" w:sz="4" w:space="1" w:color="auto"/>
+          <w:left w:val="single" w:sz="4" w:space="4" w:color="auto"/>
+          <w:bottom w:val="single" w:sz="4" w:space="1" w:color="auto"/>
+          <w:right w:val="single" w:sz="4" w:space="4" w:color="auto"/>
+        </w:pBdr>
+        <w:spacing w:after="0" w:line="240" w:lineRule="auto"/>
+      </w:pPr>
+    </w:p>
+    <w:p>
+      <w:pPr>
+        <w:pBdr>
+          <w:top w:val="single" w:sz="4" w:space="1" w:color="auto"/>
+          <w:left w:val="single" w:sz="4" w:space="4" w:color="auto"/>
+          <w:bottom w:val="single" w:sz="4" w:space="1" w:color="auto"/>
+          <w:right w:val="single" w:sz="4" w:space="4" w:color="auto"/>
+        </w:pBdr>
+        <w:spacing w:after="0" w:line="240" w:lineRule="auto"/>
+      </w:pPr>
+      <w:r>
+        <w:t xml:space="preserve"># Select build rules based on Windows or </w:t>
+      </w:r>
+      <w:proofErr w:type="gramStart"/>
+      <w:r>
+        <w:t>Unix</w:t>
+      </w:r>
+      <w:proofErr w:type="gramEnd"/>
+    </w:p>
+    <w:p>
+      <w:pPr>
+        <w:pBdr>
+          <w:top w:val="single" w:sz="4" w:space="1" w:color="auto"/>
+          <w:left w:val="single" w:sz="4" w:space="4" w:color="auto"/>
+          <w:bottom w:val="single" w:sz="4" w:space="1" w:color="auto"/>
+          <w:right w:val="single" w:sz="4" w:space="4" w:color="auto"/>
+        </w:pBdr>
+        <w:spacing w:after="0" w:line="240" w:lineRule="auto"/>
+      </w:pPr>
+      <w:proofErr w:type="spellStart"/>
+      <w:proofErr w:type="gramStart"/>
+      <w:r>
+        <w:t>ifdef</w:t>
+      </w:r>
+      <w:proofErr w:type="spellEnd"/>
+      <w:proofErr w:type="gramEnd"/>
+      <w:r>
+        <w:t xml:space="preserve"> WINDIR</w:t>
+      </w:r>
+    </w:p>
+    <w:p>
+      <w:pPr>
+        <w:pBdr>
+          <w:top w:val="single" w:sz="4" w:space="1" w:color="auto"/>
+          <w:left w:val="single" w:sz="4" w:space="4" w:color="auto"/>
+          <w:bottom w:val="single" w:sz="4" w:space="1" w:color="auto"/>
+          <w:right w:val="single" w:sz="4" w:space="4" w:color="auto"/>
+        </w:pBdr>
+        <w:spacing w:after="0" w:line="240" w:lineRule="auto"/>
+      </w:pPr>
+      <w:r>
+        <w:t>DONE=@if exist $(1) echo Build completed.</w:t>
+      </w:r>
+    </w:p>
+    <w:p>
+      <w:pPr>
+        <w:pBdr>
+          <w:top w:val="single" w:sz="4" w:space="1" w:color="auto"/>
+          <w:left w:val="single" w:sz="4" w:space="4" w:color="auto"/>
+          <w:bottom w:val="single" w:sz="4" w:space="1" w:color="auto"/>
+          <w:right w:val="single" w:sz="4" w:space="4" w:color="auto"/>
+        </w:pBdr>
+        <w:spacing w:after="0" w:line="240" w:lineRule="auto"/>
+      </w:pPr>
+      <w:r>
+        <w:t xml:space="preserve">RM=if exist $(1) </w:t>
+      </w:r>
+      <w:proofErr w:type="gramStart"/>
+      <w:r>
+        <w:t>del</w:t>
+      </w:r>
+      <w:proofErr w:type="gramEnd"/>
+      <w:r>
+        <w:t xml:space="preserve"> /q $(1)</w:t>
+      </w:r>
+    </w:p>
+    <w:p>
+      <w:pPr>
+        <w:pBdr>
+          <w:top w:val="single" w:sz="4" w:space="1" w:color="auto"/>
+          <w:left w:val="single" w:sz="4" w:space="4" w:color="auto"/>
+          <w:bottom w:val="single" w:sz="4" w:space="1" w:color="auto"/>
+          <w:right w:val="single" w:sz="4" w:space="4" w:color="auto"/>
+        </w:pBdr>
+        <w:spacing w:after="0" w:line="240" w:lineRule="auto"/>
+      </w:pPr>
+      <w:r>
+        <w:t>SHELL=$(WINDIR)\system32\cmd.exe</w:t>
+      </w:r>
+    </w:p>
+    <w:p>
+      <w:pPr>
+        <w:pBdr>
+          <w:top w:val="single" w:sz="4" w:space="1" w:color="auto"/>
+          <w:left w:val="single" w:sz="4" w:space="4" w:color="auto"/>
+          <w:bottom w:val="single" w:sz="4" w:space="1" w:color="auto"/>
+          <w:right w:val="single" w:sz="4" w:space="4" w:color="auto"/>
+        </w:pBdr>
+        <w:spacing w:after="0" w:line="240" w:lineRule="auto"/>
+      </w:pPr>
+      <w:proofErr w:type="gramStart"/>
+      <w:r>
+        <w:t>else</w:t>
+      </w:r>
+      <w:proofErr w:type="gramEnd"/>
+    </w:p>
+    <w:p>
+      <w:pPr>
+        <w:pBdr>
+          <w:top w:val="single" w:sz="4" w:space="1" w:color="auto"/>
+          <w:left w:val="single" w:sz="4" w:space="4" w:color="auto"/>
+          <w:bottom w:val="single" w:sz="4" w:space="1" w:color="auto"/>
+          <w:right w:val="single" w:sz="4" w:space="4" w:color="auto"/>
+        </w:pBdr>
+        <w:spacing w:after="0" w:line="240" w:lineRule="auto"/>
+      </w:pPr>
+      <w:proofErr w:type="spellStart"/>
+      <w:proofErr w:type="gramStart"/>
+      <w:r>
+        <w:t>ifdef</w:t>
+      </w:r>
+      <w:proofErr w:type="spellEnd"/>
+      <w:proofErr w:type="gramEnd"/>
+      <w:r>
+        <w:t xml:space="preserve"> </w:t>
+      </w:r>
+      <w:proofErr w:type="spellStart"/>
+      <w:r>
+        <w:t>windir</w:t>
+      </w:r>
+      <w:proofErr w:type="spellEnd"/>
+    </w:p>
+    <w:p>
+      <w:pPr>
+        <w:pBdr>
+          <w:top w:val="single" w:sz="4" w:space="1" w:color="auto"/>
+          <w:left w:val="single" w:sz="4" w:space="4" w:color="auto"/>
+          <w:bottom w:val="single" w:sz="4" w:space="1" w:color="auto"/>
+          <w:right w:val="single" w:sz="4" w:space="4" w:color="auto"/>
+        </w:pBdr>
+        <w:spacing w:after="0" w:line="240" w:lineRule="auto"/>
+      </w:pPr>
+      <w:r>
+        <w:t>DONE=@if exist $(1) echo Build completed.</w:t>
+      </w:r>
+    </w:p>
+    <w:p>
+      <w:pPr>
+        <w:pBdr>
+          <w:top w:val="single" w:sz="4" w:space="1" w:color="auto"/>
+          <w:left w:val="single" w:sz="4" w:space="4" w:color="auto"/>
+          <w:bottom w:val="single" w:sz="4" w:space="1" w:color="auto"/>
+          <w:right w:val="single" w:sz="4" w:space="4" w:color="auto"/>
+        </w:pBdr>
+        <w:spacing w:after="0" w:line="240" w:lineRule="auto"/>
+      </w:pPr>
+      <w:r>
+        <w:t xml:space="preserve">RM=if exist $(1) </w:t>
+      </w:r>
+      <w:proofErr w:type="gramStart"/>
+      <w:r>
+        <w:t>del</w:t>
+      </w:r>
+      <w:proofErr w:type="gramEnd"/>
+      <w:r>
+        <w:t xml:space="preserve"> /q $(1)</w:t>
+      </w:r>
+    </w:p>
+    <w:p>
+      <w:pPr>
+        <w:pBdr>
+          <w:top w:val="single" w:sz="4" w:space="1" w:color="auto"/>
+          <w:left w:val="single" w:sz="4" w:space="4" w:color="auto"/>
+          <w:bottom w:val="single" w:sz="4" w:space="1" w:color="auto"/>
+          <w:right w:val="single" w:sz="4" w:space="4" w:color="auto"/>
+        </w:pBdr>
+        <w:spacing w:after="0" w:line="240" w:lineRule="auto"/>
+      </w:pPr>
+      <w:r>
+        <w:t>SHELL=$(</w:t>
+      </w:r>
+      <w:proofErr w:type="spellStart"/>
+      <w:r>
+        <w:t>windir</w:t>
+      </w:r>
+      <w:proofErr w:type="spellEnd"/>
+      <w:r>
+        <w:t>)\system32\cmd.exe</w:t>
+      </w:r>
+    </w:p>
+    <w:p>
+      <w:pPr>
+        <w:pBdr>
+          <w:top w:val="single" w:sz="4" w:space="1" w:color="auto"/>
+          <w:left w:val="single" w:sz="4" w:space="4" w:color="auto"/>
+          <w:bottom w:val="single" w:sz="4" w:space="1" w:color="auto"/>
+          <w:right w:val="single" w:sz="4" w:space="4" w:color="auto"/>
+        </w:pBdr>
+        <w:spacing w:after="0" w:line="240" w:lineRule="auto"/>
+      </w:pPr>
+      <w:proofErr w:type="gramStart"/>
+      <w:r>
+        <w:t>else</w:t>
+      </w:r>
+      <w:proofErr w:type="gramEnd"/>
+    </w:p>
+    <w:p>
+      <w:pPr>
+        <w:pBdr>
+          <w:top w:val="single" w:sz="4" w:space="1" w:color="auto"/>
+          <w:left w:val="single" w:sz="4" w:space="4" w:color="auto"/>
+          <w:bottom w:val="single" w:sz="4" w:space="1" w:color="auto"/>
+          <w:right w:val="single" w:sz="4" w:space="4" w:color="auto"/>
+        </w:pBdr>
+        <w:spacing w:after="0" w:line="240" w:lineRule="auto"/>
+      </w:pPr>
+      <w:r>
+        <w:t xml:space="preserve">DONE=@if </w:t>
+      </w:r>
+      <w:proofErr w:type="gramStart"/>
+      <w:r>
+        <w:t>[ -</w:t>
+      </w:r>
+      <w:proofErr w:type="gramEnd"/>
+      <w:r>
+        <w:t>f $(1) ]; then echo Build completed.; fi</w:t>
+      </w:r>
+    </w:p>
+    <w:p>
+      <w:pPr>
+        <w:pBdr>
+          <w:top w:val="single" w:sz="4" w:space="1" w:color="auto"/>
+          <w:left w:val="single" w:sz="4" w:space="4" w:color="auto"/>
+          <w:bottom w:val="single" w:sz="4" w:space="1" w:color="auto"/>
+          <w:right w:val="single" w:sz="4" w:space="4" w:color="auto"/>
+        </w:pBdr>
+        <w:spacing w:after="0" w:line="240" w:lineRule="auto"/>
+      </w:pPr>
+      <w:r>
+        <w:t>RM=</w:t>
+      </w:r>
+      <w:proofErr w:type="spellStart"/>
+      <w:r>
+        <w:t>rm</w:t>
+      </w:r>
+      <w:proofErr w:type="spellEnd"/>
+      <w:r>
+        <w:t xml:space="preserve"> -f $(1)</w:t>
+      </w:r>
+    </w:p>
+    <w:p>
+      <w:pPr>
+        <w:pBdr>
+          <w:top w:val="single" w:sz="4" w:space="1" w:color="auto"/>
+          <w:left w:val="single" w:sz="4" w:space="4" w:color="auto"/>
+          <w:bottom w:val="single" w:sz="4" w:space="1" w:color="auto"/>
+          <w:right w:val="single" w:sz="4" w:space="4" w:color="auto"/>
+        </w:pBdr>
+        <w:spacing w:after="0" w:line="240" w:lineRule="auto"/>
+      </w:pPr>
+      <w:proofErr w:type="spellStart"/>
+      <w:proofErr w:type="gramStart"/>
+      <w:r>
+        <w:t>endif</w:t>
+      </w:r>
+      <w:proofErr w:type="spellEnd"/>
+      <w:proofErr w:type="gramEnd"/>
+    </w:p>
+    <w:p>
+      <w:pPr>
+        <w:pBdr>
+          <w:top w:val="single" w:sz="4" w:space="1" w:color="auto"/>
+          <w:left w:val="single" w:sz="4" w:space="4" w:color="auto"/>
+          <w:bottom w:val="single" w:sz="4" w:space="1" w:color="auto"/>
+          <w:right w:val="single" w:sz="4" w:space="4" w:color="auto"/>
+        </w:pBdr>
+        <w:spacing w:after="0" w:line="240" w:lineRule="auto"/>
+      </w:pPr>
+      <w:proofErr w:type="spellStart"/>
+      <w:proofErr w:type="gramStart"/>
+      <w:r>
+        <w:t>endif</w:t>
+      </w:r>
+      <w:proofErr w:type="spellEnd"/>
+      <w:proofErr w:type="gramEnd"/>
+    </w:p>
+    <w:p>
+      <w:pPr>
+        <w:pBdr>
+          <w:top w:val="single" w:sz="4" w:space="1" w:color="auto"/>
+          <w:left w:val="single" w:sz="4" w:space="4" w:color="auto"/>
+          <w:bottom w:val="single" w:sz="4" w:space="1" w:color="auto"/>
+          <w:right w:val="single" w:sz="4" w:space="4" w:color="auto"/>
+        </w:pBdr>
+        <w:spacing w:after="0" w:line="240" w:lineRule="auto"/>
+      </w:pPr>
+    </w:p>
+    <w:p>
+      <w:pPr>
+        <w:pBdr>
+          <w:top w:val="single" w:sz="4" w:space="1" w:color="auto"/>
+          <w:left w:val="single" w:sz="4" w:space="4" w:color="auto"/>
+          <w:bottom w:val="single" w:sz="4" w:space="1" w:color="auto"/>
+          <w:right w:val="single" w:sz="4" w:space="4" w:color="auto"/>
+        </w:pBdr>
+        <w:spacing w:after="0" w:line="240" w:lineRule="auto"/>
+      </w:pPr>
+      <w:r>
+        <w:tab/>
+      </w:r>
+    </w:p>
+    <w:p>
+      <w:pPr>
+        <w:pBdr>
+          <w:top w:val="single" w:sz="4" w:space="1" w:color="auto"/>
+          <w:left w:val="single" w:sz="4" w:space="4" w:color="auto"/>
+          <w:bottom w:val="single" w:sz="4" w:space="1" w:color="auto"/>
+          <w:right w:val="single" w:sz="4" w:space="4" w:color="auto"/>
+        </w:pBdr>
+        <w:spacing w:after="0" w:line="240" w:lineRule="auto"/>
+      </w:pPr>
+      <w:proofErr w:type="gramStart"/>
+      <w:r>
+        <w:t>all</w:t>
+      </w:r>
+      <w:proofErr w:type="gramEnd"/>
+      <w:r>
+        <w:t>: $(TARGET)</w:t>
+      </w:r>
+    </w:p>
+    <w:p>
+      <w:pPr>
+        <w:pBdr>
+          <w:top w:val="single" w:sz="4" w:space="1" w:color="auto"/>
+          <w:left w:val="single" w:sz="4" w:space="4" w:color="auto"/>
+          <w:bottom w:val="single" w:sz="4" w:space="1" w:color="auto"/>
+          <w:right w:val="single" w:sz="4" w:space="4" w:color="auto"/>
+        </w:pBdr>
+        <w:spacing w:after="0" w:line="240" w:lineRule="auto"/>
+      </w:pPr>
+      <w:r>
+        <w:tab/>
+        <w:t>$(call DONE</w:t>
+      </w:r>
+      <w:proofErr w:type="gramStart"/>
+      <w:r>
+        <w:t>,$</w:t>
+      </w:r>
+      <w:proofErr w:type="gramEnd"/>
+      <w:r>
+        <w:t>(TARGET))</w:t>
+      </w:r>
+    </w:p>
+    <w:p>
+      <w:pPr>
+        <w:pBdr>
+          <w:top w:val="single" w:sz="4" w:space="1" w:color="auto"/>
+          <w:left w:val="single" w:sz="4" w:space="4" w:color="auto"/>
+          <w:bottom w:val="single" w:sz="4" w:space="1" w:color="auto"/>
+          <w:right w:val="single" w:sz="4" w:space="4" w:color="auto"/>
+        </w:pBdr>
+        <w:spacing w:after="0" w:line="240" w:lineRule="auto"/>
+      </w:pPr>
+    </w:p>
+    <w:p>
+      <w:pPr>
+        <w:pBdr>
+          <w:top w:val="single" w:sz="4" w:space="1" w:color="auto"/>
+          <w:left w:val="single" w:sz="4" w:space="4" w:color="auto"/>
+          <w:bottom w:val="single" w:sz="4" w:space="1" w:color="auto"/>
+          <w:right w:val="single" w:sz="4" w:space="4" w:color="auto"/>
+        </w:pBdr>
+        <w:spacing w:after="0" w:line="240" w:lineRule="auto"/>
+      </w:pPr>
+      <w:proofErr w:type="gramStart"/>
+      <w:r>
+        <w:t>rebuild</w:t>
+      </w:r>
+      <w:proofErr w:type="gramEnd"/>
+      <w:r>
+        <w:t>: clean all</w:t>
+      </w:r>
+    </w:p>
+    <w:p>
+      <w:pPr>
+        <w:pBdr>
+          <w:top w:val="single" w:sz="4" w:space="1" w:color="auto"/>
+          <w:left w:val="single" w:sz="4" w:space="4" w:color="auto"/>
+          <w:bottom w:val="single" w:sz="4" w:space="1" w:color="auto"/>
+          <w:right w:val="single" w:sz="4" w:space="4" w:color="auto"/>
+        </w:pBdr>
+        <w:spacing w:after="0" w:line="240" w:lineRule="auto"/>
+      </w:pPr>
+    </w:p>
+    <w:p>
+      <w:pPr>
+        <w:pBdr>
+          <w:top w:val="single" w:sz="4" w:space="1" w:color="auto"/>
+          <w:left w:val="single" w:sz="4" w:space="4" w:color="auto"/>
+          <w:bottom w:val="single" w:sz="4" w:space="1" w:color="auto"/>
+          <w:right w:val="single" w:sz="4" w:space="4" w:color="auto"/>
+        </w:pBdr>
+        <w:spacing w:after="0" w:line="240" w:lineRule="auto"/>
+      </w:pPr>
+      <w:proofErr w:type="gramStart"/>
+      <w:r>
+        <w:t>clean</w:t>
+      </w:r>
+      <w:proofErr w:type="gramEnd"/>
+      <w:r>
+        <w:t>:</w:t>
+      </w:r>
+    </w:p>
+    <w:p>
+      <w:pPr>
+        <w:pBdr>
+          <w:top w:val="single" w:sz="4" w:space="1" w:color="auto"/>
+          <w:left w:val="single" w:sz="4" w:space="4" w:color="auto"/>
+          <w:bottom w:val="single" w:sz="4" w:space="1" w:color="auto"/>
+          <w:right w:val="single" w:sz="4" w:space="4" w:color="auto"/>
+        </w:pBdr>
+        <w:spacing w:after="0" w:line="240" w:lineRule="auto"/>
+      </w:pPr>
+      <w:r>
+        <w:tab/>
+        <w:t>$(call RM,*.o)</w:t>
+      </w:r>
+    </w:p>
+    <w:p>
+      <w:pPr>
+        <w:pBdr>
+          <w:top w:val="single" w:sz="4" w:space="1" w:color="auto"/>
+          <w:left w:val="single" w:sz="4" w:space="4" w:color="auto"/>
+          <w:bottom w:val="single" w:sz="4" w:space="1" w:color="auto"/>
+          <w:right w:val="single" w:sz="4" w:space="4" w:color="auto"/>
+        </w:pBdr>
+        <w:spacing w:after="0" w:line="240" w:lineRule="auto"/>
+      </w:pPr>
+      <w:r>
+        <w:tab/>
+        <w:t>$(call RM</w:t>
+      </w:r>
+      <w:proofErr w:type="gramStart"/>
+      <w:r>
+        <w:t>,$</w:t>
+      </w:r>
+      <w:proofErr w:type="gramEnd"/>
+      <w:r>
+        <w:t>(TARGET))</w:t>
+      </w:r>
+    </w:p>
+    <w:p>
+      <w:pPr>
+        <w:pBdr>
+          <w:top w:val="single" w:sz="4" w:space="1" w:color="auto"/>
+          <w:left w:val="single" w:sz="4" w:space="4" w:color="auto"/>
+          <w:bottom w:val="single" w:sz="4" w:space="1" w:color="auto"/>
+          <w:right w:val="single" w:sz="4" w:space="4" w:color="auto"/>
+        </w:pBdr>
+        <w:spacing w:after="0" w:line="240" w:lineRule="auto"/>
+      </w:pPr>
+    </w:p>
+    <w:p>
+      <w:pPr>
+        <w:pBdr>
+          <w:top w:val="single" w:sz="4" w:space="1" w:color="auto"/>
+          <w:left w:val="single" w:sz="4" w:space="4" w:color="auto"/>
+          <w:bottom w:val="single" w:sz="4" w:space="1" w:color="auto"/>
+          <w:right w:val="single" w:sz="4" w:space="4" w:color="auto"/>
+        </w:pBdr>
+        <w:spacing w:after="0" w:line="240" w:lineRule="auto"/>
+      </w:pPr>
+      <w:proofErr w:type="spellStart"/>
+      <w:r>
+        <w:t>hello.o</w:t>
+      </w:r>
+      <w:proofErr w:type="spellEnd"/>
+      <w:r>
+        <w:t xml:space="preserve">: </w:t>
+      </w:r>
+      <w:proofErr w:type="spellStart"/>
+      <w:r>
+        <w:t>hello.c</w:t>
+      </w:r>
+      <w:proofErr w:type="spellEnd"/>
+    </w:p>
+    <w:p>
+      <w:pPr>
+        <w:pBdr>
+          <w:top w:val="single" w:sz="4" w:space="1" w:color="auto"/>
+          <w:left w:val="single" w:sz="4" w:space="4" w:color="auto"/>
+          <w:bottom w:val="single" w:sz="4" w:space="1" w:color="auto"/>
+          <w:right w:val="single" w:sz="4" w:space="4" w:color="auto"/>
+        </w:pBdr>
+        <w:spacing w:after="0" w:line="240" w:lineRule="auto"/>
+      </w:pPr>
+      <w:r>
+        <w:tab/>
+        <w:t>$(CC) -c -g --</w:t>
+      </w:r>
+      <w:proofErr w:type="spellStart"/>
+      <w:proofErr w:type="gramStart"/>
+      <w:r>
+        <w:t>cpu</w:t>
+      </w:r>
+      <w:proofErr w:type="spellEnd"/>
+      <w:r>
+        <w:t>=</w:t>
+      </w:r>
+      <w:proofErr w:type="gramEnd"/>
+      <w:r>
+        <w:t xml:space="preserve">Cortex-A9.no_neon.no_vfp -O0 </w:t>
+      </w:r>
+      <w:proofErr w:type="spellStart"/>
+      <w:r>
+        <w:t>hello.c</w:t>
+      </w:r>
+      <w:proofErr w:type="spellEnd"/>
+    </w:p>
+    <w:p>
+      <w:pPr>
+        <w:pBdr>
+          <w:top w:val="single" w:sz="4" w:space="1" w:color="auto"/>
+          <w:left w:val="single" w:sz="4" w:space="4" w:color="auto"/>
+          <w:bottom w:val="single" w:sz="4" w:space="1" w:color="auto"/>
+          <w:right w:val="single" w:sz="4" w:space="4" w:color="auto"/>
+        </w:pBdr>
+        <w:spacing w:after="0" w:line="240" w:lineRule="auto"/>
+      </w:pPr>
+    </w:p>
+    <w:p>
+      <w:pPr>
+        <w:pBdr>
+          <w:top w:val="single" w:sz="4" w:space="1" w:color="auto"/>
+          <w:left w:val="single" w:sz="4" w:space="4" w:color="auto"/>
+          <w:bottom w:val="single" w:sz="4" w:space="1" w:color="auto"/>
+          <w:right w:val="single" w:sz="4" w:space="4" w:color="auto"/>
+        </w:pBdr>
+        <w:spacing w:after="0" w:line="240" w:lineRule="auto"/>
+      </w:pPr>
+      <w:r>
+        <w:t xml:space="preserve">$(TARGET): </w:t>
+      </w:r>
+      <w:proofErr w:type="spellStart"/>
+      <w:r>
+        <w:t>hello.o</w:t>
+      </w:r>
+      <w:proofErr w:type="spellEnd"/>
+      <w:r>
+        <w:t xml:space="preserve"> </w:t>
+      </w:r>
+      <w:proofErr w:type="spellStart"/>
+      <w:r>
+        <w:t>scatter.scat</w:t>
+      </w:r>
+      <w:proofErr w:type="spellEnd"/>
+    </w:p>
+    <w:p>
+      <w:pPr>
+        <w:pBdr>
+          <w:top w:val="single" w:sz="4" w:space="1" w:color="auto"/>
+          <w:left w:val="single" w:sz="4" w:space="4" w:color="auto"/>
+          <w:bottom w:val="single" w:sz="4" w:space="1" w:color="auto"/>
+          <w:right w:val="single" w:sz="4" w:space="4" w:color="auto"/>
+        </w:pBdr>
+        <w:spacing w:after="0" w:line="240" w:lineRule="auto"/>
+      </w:pPr>
+      <w:r>
+        <w:tab/>
+        <w:t xml:space="preserve">$(LD) </w:t>
+      </w:r>
+      <w:proofErr w:type="spellStart"/>
+      <w:r>
+        <w:t>hello.o</w:t>
+      </w:r>
+      <w:proofErr w:type="spellEnd"/>
+      <w:r>
+        <w:t xml:space="preserve"> -o $(TARGET) --</w:t>
+      </w:r>
+      <w:proofErr w:type="spellStart"/>
+      <w:proofErr w:type="gramStart"/>
+      <w:r>
+        <w:t>cpu</w:t>
+      </w:r>
+      <w:proofErr w:type="spellEnd"/>
+      <w:r>
+        <w:t>=</w:t>
+      </w:r>
+      <w:proofErr w:type="gramEnd"/>
+      <w:r>
+        <w:t>Cortex-A9.no_neon.no_vfp --scatter=</w:t>
+      </w:r>
+      <w:proofErr w:type="spellStart"/>
+      <w:r>
+        <w:t>scatter.scat</w:t>
+      </w:r>
+      <w:proofErr w:type="spellEnd"/>
+    </w:p>
     <w:p>
       <w:pPr>
         <w:pStyle w:val="Titre3"/>
@@ -1459,6 +3288,7 @@
       <w:r>
         <w:t>GPIO access</w:t>
       </w:r>
+      <w:bookmarkEnd w:id="6"/>
     </w:p>
     <w:p>
       <w:r>
@@ -1481,7 +3311,7 @@
           <w:numId w:val="26"/>
         </w:numPr>
       </w:pPr>
-      <w:hyperlink r:id="rId13" w:history="1">
+      <w:hyperlink r:id="rId17" w:history="1">
         <w:r>
           <w:rPr>
             <w:rStyle w:val="Lienhypertexte"/>
@@ -1498,7 +3328,7 @@
           <w:numId w:val="26"/>
         </w:numPr>
       </w:pPr>
-      <w:hyperlink r:id="rId14" w:history="1">
+      <w:hyperlink r:id="rId18" w:history="1">
         <w:r>
           <w:rPr>
             <w:rStyle w:val="Lienhypertexte"/>
@@ -1516,7 +3346,6 @@
         </w:numPr>
       </w:pPr>
       <w:r>
-        <w:lastRenderedPageBreak/>
         <w:t>Supports up to 71 I/O pins and 14 input-only pins</w:t>
       </w:r>
       <w:r>
@@ -1542,6 +3371,9 @@
       <w:r>
         <w:t>Only 1 Button for HPS GPIO</w:t>
       </w:r>
+      <w:r>
+        <w:t xml:space="preserve"> 1</w:t>
+      </w:r>
     </w:p>
     <w:p>
       <w:pPr>
@@ -1554,12 +3386,15 @@
       <w:r>
         <w:t>Only 1 LED for HPS GPIO</w:t>
       </w:r>
+      <w:r>
+        <w:t xml:space="preserve"> 1</w:t>
+      </w:r>
     </w:p>
     <w:tbl>
       <w:tblPr>
         <w:tblStyle w:val="Grilledutableau"/>
         <w:tblW w:w="0" w:type="auto"/>
-        <w:tblLook w:val="04A0"/>
+        <w:tblLook w:val="04A0" w:firstRow="1" w:lastRow="0" w:firstColumn="1" w:lastColumn="0" w:noHBand="0" w:noVBand="1"/>
       </w:tblPr>
       <w:tblGrid>
         <w:gridCol w:w="1721"/>
@@ -1916,31 +3751,31 @@
       <w:tblPr>
         <w:tblStyle w:val="Grilledutableau"/>
         <w:tblW w:w="0" w:type="auto"/>
-        <w:tblLook w:val="04A0"/>
+        <w:tblLook w:val="04A0" w:firstRow="1" w:lastRow="0" w:firstColumn="1" w:lastColumn="0" w:noHBand="0" w:noVBand="1"/>
       </w:tblPr>
       <w:tblGrid>
         <w:gridCol w:w="1838"/>
         <w:gridCol w:w="1478"/>
-        <w:gridCol w:w="4385"/>
-        <w:gridCol w:w="1194"/>
+        <w:gridCol w:w="4872"/>
+        <w:gridCol w:w="707"/>
         <w:gridCol w:w="1194"/>
       </w:tblGrid>
       <w:tr>
         <w:tc>
           <w:tcPr>
-            <w:tcW w:w="2002" w:type="dxa"/>
+            <w:tcW w:w="1838" w:type="dxa"/>
           </w:tcPr>
           <w:p/>
         </w:tc>
         <w:tc>
           <w:tcPr>
-            <w:tcW w:w="2002" w:type="dxa"/>
+            <w:tcW w:w="1478" w:type="dxa"/>
           </w:tcPr>
           <w:p/>
         </w:tc>
         <w:tc>
           <w:tcPr>
-            <w:tcW w:w="2003" w:type="dxa"/>
+            <w:tcW w:w="4872" w:type="dxa"/>
           </w:tcPr>
           <w:p>
             <w:r>
@@ -1950,13 +3785,13 @@
         </w:tc>
         <w:tc>
           <w:tcPr>
-            <w:tcW w:w="2003" w:type="dxa"/>
+            <w:tcW w:w="707" w:type="dxa"/>
           </w:tcPr>
           <w:p/>
         </w:tc>
         <w:tc>
           <w:tcPr>
-            <w:tcW w:w="2003" w:type="dxa"/>
+            <w:tcW w:w="1194" w:type="dxa"/>
           </w:tcPr>
           <w:p/>
         </w:tc>
@@ -1964,7 +3799,7 @@
       <w:tr>
         <w:tc>
           <w:tcPr>
-            <w:tcW w:w="2002" w:type="dxa"/>
+            <w:tcW w:w="1838" w:type="dxa"/>
           </w:tcPr>
           <w:p>
             <w:r>
@@ -1974,7 +3809,7 @@
         </w:tc>
         <w:tc>
           <w:tcPr>
-            <w:tcW w:w="2002" w:type="dxa"/>
+            <w:tcW w:w="1478" w:type="dxa"/>
           </w:tcPr>
           <w:p>
             <w:r>
@@ -1984,7 +3819,7 @@
         </w:tc>
         <w:tc>
           <w:tcPr>
-            <w:tcW w:w="2003" w:type="dxa"/>
+            <w:tcW w:w="4872" w:type="dxa"/>
           </w:tcPr>
           <w:p>
             <w:r>
@@ -1994,13 +3829,13 @@
         </w:tc>
         <w:tc>
           <w:tcPr>
-            <w:tcW w:w="2003" w:type="dxa"/>
+            <w:tcW w:w="707" w:type="dxa"/>
           </w:tcPr>
           <w:p/>
         </w:tc>
         <w:tc>
           <w:tcPr>
-            <w:tcW w:w="2003" w:type="dxa"/>
+            <w:tcW w:w="1194" w:type="dxa"/>
           </w:tcPr>
           <w:p/>
         </w:tc>
@@ -2008,7 +3843,7 @@
       <w:tr>
         <w:tc>
           <w:tcPr>
-            <w:tcW w:w="2002" w:type="dxa"/>
+            <w:tcW w:w="1838" w:type="dxa"/>
           </w:tcPr>
           <w:p>
             <w:r>
@@ -2018,7 +3853,7 @@
         </w:tc>
         <w:tc>
           <w:tcPr>
-            <w:tcW w:w="2002" w:type="dxa"/>
+            <w:tcW w:w="1478" w:type="dxa"/>
           </w:tcPr>
           <w:p>
             <w:r>
@@ -2028,7 +3863,7 @@
         </w:tc>
         <w:tc>
           <w:tcPr>
-            <w:tcW w:w="2003" w:type="dxa"/>
+            <w:tcW w:w="4872" w:type="dxa"/>
           </w:tcPr>
           <w:p>
             <w:r>
@@ -2038,13 +3873,13 @@
         </w:tc>
         <w:tc>
           <w:tcPr>
-            <w:tcW w:w="2003" w:type="dxa"/>
+            <w:tcW w:w="707" w:type="dxa"/>
           </w:tcPr>
           <w:p/>
         </w:tc>
         <w:tc>
           <w:tcPr>
-            <w:tcW w:w="2003" w:type="dxa"/>
+            <w:tcW w:w="1194" w:type="dxa"/>
           </w:tcPr>
           <w:p/>
         </w:tc>
@@ -2052,7 +3887,7 @@
       <w:tr>
         <w:tc>
           <w:tcPr>
-            <w:tcW w:w="2002" w:type="dxa"/>
+            <w:tcW w:w="1838" w:type="dxa"/>
           </w:tcPr>
           <w:p>
             <w:r>
@@ -2062,7 +3897,7 @@
         </w:tc>
         <w:tc>
           <w:tcPr>
-            <w:tcW w:w="2002" w:type="dxa"/>
+            <w:tcW w:w="1478" w:type="dxa"/>
           </w:tcPr>
           <w:p>
             <w:r>
@@ -2072,7 +3907,7 @@
         </w:tc>
         <w:tc>
           <w:tcPr>
-            <w:tcW w:w="2003" w:type="dxa"/>
+            <w:tcW w:w="4872" w:type="dxa"/>
           </w:tcPr>
           <w:p>
             <w:r>
@@ -2082,13 +3917,13 @@
         </w:tc>
         <w:tc>
           <w:tcPr>
-            <w:tcW w:w="2003" w:type="dxa"/>
+            <w:tcW w:w="707" w:type="dxa"/>
           </w:tcPr>
           <w:p/>
         </w:tc>
         <w:tc>
           <w:tcPr>
-            <w:tcW w:w="2003" w:type="dxa"/>
+            <w:tcW w:w="1194" w:type="dxa"/>
           </w:tcPr>
           <w:p/>
         </w:tc>
@@ -2096,7 +3931,7 @@
       <w:tr>
         <w:tc>
           <w:tcPr>
-            <w:tcW w:w="2002" w:type="dxa"/>
+            <w:tcW w:w="1838" w:type="dxa"/>
           </w:tcPr>
           <w:p>
             <w:r>
@@ -2106,13 +3941,13 @@
         </w:tc>
         <w:tc>
           <w:tcPr>
-            <w:tcW w:w="2002" w:type="dxa"/>
+            <w:tcW w:w="1478" w:type="dxa"/>
           </w:tcPr>
           <w:p/>
         </w:tc>
         <w:tc>
           <w:tcPr>
-            <w:tcW w:w="2003" w:type="dxa"/>
+            <w:tcW w:w="4872" w:type="dxa"/>
           </w:tcPr>
           <w:p>
             <w:r>
@@ -2122,13 +3957,13 @@
         </w:tc>
         <w:tc>
           <w:tcPr>
-            <w:tcW w:w="2003" w:type="dxa"/>
+            <w:tcW w:w="707" w:type="dxa"/>
           </w:tcPr>
           <w:p/>
         </w:tc>
         <w:tc>
           <w:tcPr>
-            <w:tcW w:w="2003" w:type="dxa"/>
+            <w:tcW w:w="1194" w:type="dxa"/>
           </w:tcPr>
           <w:p/>
         </w:tc>
@@ -2136,31 +3971,31 @@
       <w:tr>
         <w:tc>
           <w:tcPr>
-            <w:tcW w:w="2002" w:type="dxa"/>
+            <w:tcW w:w="1838" w:type="dxa"/>
           </w:tcPr>
           <w:p/>
         </w:tc>
         <w:tc>
           <w:tcPr>
-            <w:tcW w:w="2002" w:type="dxa"/>
+            <w:tcW w:w="1478" w:type="dxa"/>
           </w:tcPr>
           <w:p/>
         </w:tc>
         <w:tc>
           <w:tcPr>
-            <w:tcW w:w="2003" w:type="dxa"/>
+            <w:tcW w:w="4872" w:type="dxa"/>
           </w:tcPr>
           <w:p/>
         </w:tc>
         <w:tc>
           <w:tcPr>
-            <w:tcW w:w="2003" w:type="dxa"/>
+            <w:tcW w:w="707" w:type="dxa"/>
           </w:tcPr>
           <w:p/>
         </w:tc>
         <w:tc>
           <w:tcPr>
-            <w:tcW w:w="2003" w:type="dxa"/>
+            <w:tcW w:w="1194" w:type="dxa"/>
           </w:tcPr>
           <w:p/>
         </w:tc>
@@ -2180,7 +4015,7 @@
       <w:tblPr>
         <w:tblStyle w:val="Grilledutableau"/>
         <w:tblW w:w="0" w:type="auto"/>
-        <w:tblLook w:val="04A0"/>
+        <w:tblLook w:val="04A0" w:firstRow="1" w:lastRow="0" w:firstColumn="1" w:lastColumn="0" w:noHBand="0" w:noVBand="1"/>
       </w:tblPr>
       <w:tblGrid>
         <w:gridCol w:w="1941"/>
@@ -3150,8 +4985,6 @@
               </w:rPr>
               <w:t>GPIO_GPIO_EXT_PORTA_OFFSET</w:t>
             </w:r>
-            <w:bookmarkStart w:id="1" w:name="_GoBack"/>
-            <w:bookmarkEnd w:id="1"/>
           </w:p>
         </w:tc>
         <w:tc>
@@ -3633,7 +5466,7 @@
       <w:tblPr>
         <w:tblStyle w:val="Grilledutableau"/>
         <w:tblW w:w="0" w:type="auto"/>
-        <w:tblLook w:val="04A0"/>
+        <w:tblLook w:val="04A0" w:firstRow="1" w:lastRow="0" w:firstColumn="1" w:lastColumn="0" w:noHBand="0" w:noVBand="1"/>
       </w:tblPr>
       <w:tblGrid>
         <w:gridCol w:w="3337"/>
@@ -3862,6 +5695,390 @@
     <w:p>
       <w:pPr>
         <w:pStyle w:val="TitreTopics"/>
+      </w:pPr>
+      <w:r>
+        <w:t>References</w:t>
+      </w:r>
+    </w:p>
+    <w:p>
+      <w:pPr>
+        <w:pStyle w:val="Paragraphedeliste"/>
+        <w:numPr>
+          <w:ilvl w:val="0"/>
+          <w:numId w:val="29"/>
+        </w:numPr>
+        <w:rPr>
+          <w:lang w:val="fr-CH"/>
+        </w:rPr>
+      </w:pPr>
+      <w:proofErr w:type="spellStart"/>
+      <w:r>
+        <w:rPr>
+          <w:lang w:val="fr-CH"/>
+        </w:rPr>
+        <w:t>Altera</w:t>
+      </w:r>
+      <w:proofErr w:type="spellEnd"/>
+      <w:r>
+        <w:rPr>
+          <w:lang w:val="fr-CH"/>
+        </w:rPr>
+        <w:t xml:space="preserve">, Cyclone V </w:t>
+      </w:r>
+      <w:proofErr w:type="spellStart"/>
+      <w:r>
+        <w:rPr>
+          <w:lang w:val="fr-CH"/>
+        </w:rPr>
+        <w:t>Devices</w:t>
+      </w:r>
+      <w:proofErr w:type="spellEnd"/>
+      <w:r>
+        <w:rPr>
+          <w:lang w:val="fr-CH"/>
+        </w:rPr>
+        <w:t xml:space="preserve"> documentation</w:t>
+      </w:r>
+      <w:proofErr w:type="gramStart"/>
+      <w:r>
+        <w:rPr>
+          <w:lang w:val="fr-CH"/>
+        </w:rPr>
+        <w:t>,</w:t>
+      </w:r>
+      <w:proofErr w:type="gramEnd"/>
+      <w:r>
+        <w:rPr>
+          <w:lang w:val="fr-CH"/>
+        </w:rPr>
+        <w:br/>
+      </w:r>
+      <w:hyperlink r:id="rId19" w:history="1">
+        <w:r>
+          <w:rPr>
+            <w:rStyle w:val="Lienhypertexte"/>
+            <w:lang w:val="fr-CH"/>
+          </w:rPr>
+          <w:t>http://www.altera.com/literature/lit-cyclone-v.jsp?ln=devices_fpga&amp;l3=Low-Cost%20FPGAs-Cyclone%20V%20%28E,%20GX,%20GT,%20SE,%20SX,%20ST%29&amp;l4=Documentation</w:t>
+        </w:r>
+      </w:hyperlink>
+    </w:p>
+    <w:p>
+      <w:pPr>
+        <w:pStyle w:val="Paragraphedeliste"/>
+        <w:numPr>
+          <w:ilvl w:val="0"/>
+          <w:numId w:val="29"/>
+        </w:numPr>
+      </w:pPr>
+      <w:r>
+        <w:t>Cyclone</w:t>
+      </w:r>
+      <w:r>
+        <w:t xml:space="preserve"> </w:t>
+      </w:r>
+      <w:r>
+        <w:t>V</w:t>
+      </w:r>
+      <w:r>
+        <w:t xml:space="preserve"> </w:t>
+      </w:r>
+      <w:r>
+        <w:t>Device</w:t>
+      </w:r>
+      <w:r>
+        <w:t xml:space="preserve"> </w:t>
+      </w:r>
+      <w:r>
+        <w:t>Handbook</w:t>
+      </w:r>
+      <w:r>
+        <w:t xml:space="preserve"> </w:t>
+      </w:r>
+      <w:r>
+        <w:t>Volume</w:t>
+      </w:r>
+      <w:r>
+        <w:t xml:space="preserve"> </w:t>
+      </w:r>
+      <w:r>
+        <w:t>3:</w:t>
+      </w:r>
+      <w:r>
+        <w:t xml:space="preserve"> </w:t>
+      </w:r>
+      <w:r>
+        <w:t>Hard</w:t>
+      </w:r>
+      <w:r>
+        <w:t xml:space="preserve"> </w:t>
+      </w:r>
+      <w:r>
+        <w:t>Processor</w:t>
+      </w:r>
+      <w:r>
+        <w:t xml:space="preserve"> </w:t>
+      </w:r>
+      <w:r>
+        <w:t>System</w:t>
+      </w:r>
+      <w:r>
+        <w:t xml:space="preserve"> </w:t>
+      </w:r>
+      <w:r>
+        <w:t>Technical</w:t>
+      </w:r>
+      <w:r>
+        <w:t xml:space="preserve"> </w:t>
+      </w:r>
+      <w:r>
+        <w:t>Reference</w:t>
+      </w:r>
+      <w:r>
+        <w:t xml:space="preserve"> </w:t>
+      </w:r>
+      <w:r>
+        <w:t>Manua</w:t>
+      </w:r>
+      <w:r>
+        <w:t>l</w:t>
+      </w:r>
+      <w:r>
+        <w:br/>
+      </w:r>
+      <w:hyperlink r:id="rId20" w:history="1">
+        <w:r>
+          <w:rPr>
+            <w:rStyle w:val="Lienhypertexte"/>
+          </w:rPr>
+          <w:t>http://www.altera.com/literature/hb/cyclone-v/cv_5v4.pdf</w:t>
+        </w:r>
+      </w:hyperlink>
+    </w:p>
+    <w:p>
+      <w:pPr>
+        <w:pStyle w:val="Paragraphedeliste"/>
+        <w:numPr>
+          <w:ilvl w:val="0"/>
+          <w:numId w:val="29"/>
+        </w:numPr>
+      </w:pPr>
+      <w:r>
+        <w:t>Cyclone</w:t>
+      </w:r>
+      <w:r>
+        <w:t xml:space="preserve"> </w:t>
+      </w:r>
+      <w:r>
+        <w:t>V</w:t>
+      </w:r>
+      <w:r>
+        <w:t xml:space="preserve"> </w:t>
+      </w:r>
+      <w:r>
+        <w:t>Hard</w:t>
+      </w:r>
+      <w:r>
+        <w:t xml:space="preserve"> </w:t>
+      </w:r>
+      <w:r>
+        <w:t>Processor</w:t>
+      </w:r>
+      <w:r>
+        <w:t xml:space="preserve"> </w:t>
+      </w:r>
+      <w:r>
+        <w:t>System</w:t>
+      </w:r>
+      <w:r>
+        <w:t xml:space="preserve"> </w:t>
+      </w:r>
+      <w:r>
+        <w:t>User</w:t>
+      </w:r>
+      <w:r>
+        <w:t xml:space="preserve"> </w:t>
+      </w:r>
+      <w:r>
+        <w:t>Guide</w:t>
+      </w:r>
+      <w:r>
+        <w:t xml:space="preserve"> </w:t>
+      </w:r>
+      <w:r>
+        <w:br/>
+      </w:r>
+      <w:hyperlink r:id="rId21" w:history="1">
+        <w:r>
+          <w:rPr>
+            <w:rStyle w:val="Lienhypertexte"/>
+          </w:rPr>
+          <w:t>http://www.altera.com/literature/hb/cyclone-v/cv_5v4_08.pdf</w:t>
+        </w:r>
+      </w:hyperlink>
+    </w:p>
+    <w:p>
+      <w:pPr>
+        <w:pStyle w:val="Paragraphedeliste"/>
+        <w:numPr>
+          <w:ilvl w:val="0"/>
+          <w:numId w:val="29"/>
+        </w:numPr>
+      </w:pPr>
+      <w:r>
+        <w:t xml:space="preserve">Cyclone V, Device Datasheet </w:t>
+      </w:r>
+      <w:r>
+        <w:br/>
+      </w:r>
+      <w:hyperlink r:id="rId22" w:history="1">
+        <w:r>
+          <w:rPr>
+            <w:rStyle w:val="Lienhypertexte"/>
+          </w:rPr>
+          <w:t>http://www.altera.com/literature/hb/cyclone-v/cv_51002.pdf</w:t>
+        </w:r>
+      </w:hyperlink>
+    </w:p>
+    <w:p>
+      <w:pPr>
+        <w:pStyle w:val="Paragraphedeliste"/>
+        <w:numPr>
+          <w:ilvl w:val="0"/>
+          <w:numId w:val="29"/>
+        </w:numPr>
+      </w:pPr>
+      <w:proofErr w:type="spellStart"/>
+      <w:r>
+        <w:t>Cylone</w:t>
+      </w:r>
+      <w:proofErr w:type="spellEnd"/>
+      <w:r>
+        <w:t xml:space="preserve"> V </w:t>
+      </w:r>
+      <w:r>
+        <w:t xml:space="preserve">HPS addresses </w:t>
+      </w:r>
+      <w:r>
+        <w:br/>
+      </w:r>
+      <w:hyperlink r:id="rId23" w:history="1">
+        <w:r>
+          <w:rPr>
+            <w:rStyle w:val="Lienhypertexte"/>
+          </w:rPr>
+          <w:t>http://www.altera.com/literature/hb/cyclone-v/hps.html</w:t>
+        </w:r>
+      </w:hyperlink>
+    </w:p>
+    <w:p>
+      <w:pPr>
+        <w:pStyle w:val="Paragraphedeliste"/>
+        <w:numPr>
+          <w:ilvl w:val="0"/>
+          <w:numId w:val="29"/>
+        </w:numPr>
+      </w:pPr>
+      <w:r>
+        <w:t>Cyclone</w:t>
+      </w:r>
+      <w:r>
+        <w:t xml:space="preserve"> </w:t>
+      </w:r>
+      <w:r>
+        <w:t>V</w:t>
+      </w:r>
+      <w:r>
+        <w:t xml:space="preserve"> </w:t>
+      </w:r>
+      <w:r>
+        <w:t>Device</w:t>
+      </w:r>
+      <w:r>
+        <w:t xml:space="preserve"> </w:t>
+      </w:r>
+      <w:r>
+        <w:t>Handbook</w:t>
+      </w:r>
+      <w:r>
+        <w:t xml:space="preserve"> </w:t>
+      </w:r>
+      <w:r>
+        <w:t>Volume</w:t>
+      </w:r>
+      <w:r>
+        <w:t xml:space="preserve"> </w:t>
+      </w:r>
+      <w:r>
+        <w:t>1:</w:t>
+      </w:r>
+      <w:r>
+        <w:t xml:space="preserve"> </w:t>
+      </w:r>
+      <w:r>
+        <w:t>Device</w:t>
+      </w:r>
+      <w:r>
+        <w:t xml:space="preserve"> </w:t>
+      </w:r>
+      <w:r>
+        <w:t>Interfaces</w:t>
+      </w:r>
+      <w:r>
+        <w:t xml:space="preserve"> </w:t>
+      </w:r>
+      <w:r>
+        <w:t>and</w:t>
+      </w:r>
+      <w:r>
+        <w:t xml:space="preserve"> </w:t>
+      </w:r>
+      <w:r>
+        <w:t>Integration</w:t>
+      </w:r>
+      <w:r>
+        <w:br/>
+      </w:r>
+      <w:hyperlink r:id="rId24" w:history="1">
+        <w:r>
+          <w:rPr>
+            <w:rStyle w:val="Lienhypertexte"/>
+          </w:rPr>
+          <w:t>http://www.altera.com/literature/hb/cyclone-v/cyclone5_handbook.pdf</w:t>
+        </w:r>
+      </w:hyperlink>
+    </w:p>
+    <w:p>
+      <w:pPr>
+        <w:pStyle w:val="Paragraphedeliste"/>
+        <w:numPr>
+          <w:ilvl w:val="0"/>
+          <w:numId w:val="29"/>
+        </w:numPr>
+      </w:pPr>
+      <w:r>
+        <w:t>Cyclone V, Device Overview</w:t>
+      </w:r>
+      <w:r>
+        <w:br/>
+      </w:r>
+      <w:hyperlink r:id="rId25" w:history="1">
+        <w:r>
+          <w:rPr>
+            <w:rStyle w:val="Lienhypertexte"/>
+          </w:rPr>
+          <w:t>http://www.altera.com/literature/hb/cyclone-v/cv_51001.pdf</w:t>
+        </w:r>
+      </w:hyperlink>
+    </w:p>
+    <w:p>
+      <w:pPr>
+        <w:pStyle w:val="Paragraphedeliste"/>
+      </w:pPr>
+    </w:p>
+    <w:p>
+      <w:pPr>
+        <w:pStyle w:val="Paragraphedeliste"/>
         <w:rPr>
           <w:rStyle w:val="TitreTopicsCar"/>
         </w:rPr>
@@ -3873,7 +6090,6 @@
         <w:rPr>
           <w:rStyle w:val="TitreTopicsCar"/>
         </w:rPr>
-        <w:lastRenderedPageBreak/>
         <w:t>S</w:t>
       </w:r>
       <w:r>
@@ -3914,7 +6130,7 @@
         </w:rPr>
         <w:fldChar w:fldCharType="separate"/>
       </w:r>
-      <w:hyperlink w:anchor="_Toc384979998" w:history="1">
+      <w:hyperlink w:anchor="_Toc387928865" w:history="1">
         <w:r>
           <w:rPr>
             <w:rStyle w:val="Lienhypertexte"/>
@@ -3956,7 +6172,7 @@
             <w:noProof/>
             <w:webHidden/>
           </w:rPr>
-          <w:instrText xml:space="preserve"> PAGEREF _Toc384979998 \h </w:instrText>
+          <w:instrText xml:space="preserve"> PAGEREF _Toc387928865 \h </w:instrText>
         </w:r>
         <w:r>
           <w:rPr>
@@ -3999,7 +6215,7 @@
           <w:lang w:val="fr-CH" w:eastAsia="fr-CH"/>
         </w:rPr>
       </w:pPr>
-      <w:hyperlink w:anchor="_Toc384979999" w:history="1">
+      <w:hyperlink w:anchor="_Toc387928866" w:history="1">
         <w:r>
           <w:rPr>
             <w:rStyle w:val="Lienhypertexte"/>
@@ -4020,7 +6236,7 @@
             <w:rStyle w:val="Lienhypertexte"/>
             <w:noProof/>
           </w:rPr>
-          <w:t>Titre 1</w:t>
+          <w:t>DE1-soc board</w:t>
         </w:r>
         <w:r>
           <w:rPr>
@@ -4041,93 +6257,7 @@
             <w:noProof/>
             <w:webHidden/>
           </w:rPr>
-          <w:instrText xml:space="preserve"> PAGEREF _Toc384979999 \h </w:instrText>
-        </w:r>
-        <w:r>
-          <w:rPr>
-            <w:noProof/>
-            <w:webHidden/>
-          </w:rPr>
-        </w:r>
-        <w:r>
-          <w:rPr>
-            <w:noProof/>
-            <w:webHidden/>
-          </w:rPr>
-          <w:fldChar w:fldCharType="separate"/>
-        </w:r>
-        <w:r>
-          <w:rPr>
-            <w:noProof/>
-            <w:webHidden/>
-          </w:rPr>
-          <w:t>1</w:t>
-        </w:r>
-        <w:r>
-          <w:rPr>
-            <w:noProof/>
-            <w:webHidden/>
-          </w:rPr>
-          <w:fldChar w:fldCharType="end"/>
-        </w:r>
-      </w:hyperlink>
-    </w:p>
-    <w:p>
-      <w:pPr>
-        <w:pStyle w:val="TM2"/>
-        <w:tabs>
-          <w:tab w:val="left" w:pos="880"/>
-          <w:tab w:val="right" w:leader="dot" w:pos="9863"/>
-        </w:tabs>
-        <w:rPr>
-          <w:rFonts w:asciiTheme="minorHAnsi" w:eastAsiaTheme="minorEastAsia" w:hAnsiTheme="minorHAnsi" w:cstheme="minorBidi"/>
-          <w:noProof/>
-          <w:lang w:val="fr-CH" w:eastAsia="fr-CH"/>
-        </w:rPr>
-      </w:pPr>
-      <w:hyperlink w:anchor="_Toc384980000" w:history="1">
-        <w:r>
-          <w:rPr>
-            <w:rStyle w:val="Lienhypertexte"/>
-            <w:noProof/>
-          </w:rPr>
-          <w:t>2.1</w:t>
-        </w:r>
-        <w:r>
-          <w:rPr>
-            <w:rFonts w:asciiTheme="minorHAnsi" w:eastAsiaTheme="minorEastAsia" w:hAnsiTheme="minorHAnsi" w:cstheme="minorBidi"/>
-            <w:noProof/>
-            <w:lang w:val="fr-CH" w:eastAsia="fr-CH"/>
-          </w:rPr>
-          <w:tab/>
-        </w:r>
-        <w:r>
-          <w:rPr>
-            <w:rStyle w:val="Lienhypertexte"/>
-            <w:noProof/>
-          </w:rPr>
-          <w:t>Titre2</w:t>
-        </w:r>
-        <w:r>
-          <w:rPr>
-            <w:noProof/>
-            <w:webHidden/>
-          </w:rPr>
-          <w:tab/>
-        </w:r>
-        <w:r>
-          <w:rPr>
-            <w:noProof/>
-            <w:webHidden/>
-          </w:rPr>
-          <w:fldChar w:fldCharType="begin"/>
-        </w:r>
-        <w:r>
-          <w:rPr>
-            <w:noProof/>
-            <w:webHidden/>
-          </w:rPr>
-          <w:instrText xml:space="preserve"> PAGEREF _Toc384980000 \h </w:instrText>
+          <w:instrText xml:space="preserve"> PAGEREF _Toc387928866 \h </w:instrText>
         </w:r>
         <w:r>
           <w:rPr>
@@ -4160,10 +6290,9 @@
     </w:p>
     <w:p>
       <w:pPr>
-        <w:pStyle w:val="TM3"/>
+        <w:pStyle w:val="TM1"/>
         <w:tabs>
-          <w:tab w:val="left" w:pos="1320"/>
-          <w:tab w:val="right" w:leader="dot" w:pos="9863"/>
+          <w:tab w:val="left" w:pos="440"/>
         </w:tabs>
         <w:rPr>
           <w:rFonts w:asciiTheme="minorHAnsi" w:eastAsiaTheme="minorEastAsia" w:hAnsiTheme="minorHAnsi" w:cstheme="minorBidi"/>
@@ -4171,13 +6300,13 @@
           <w:lang w:val="fr-CH" w:eastAsia="fr-CH"/>
         </w:rPr>
       </w:pPr>
-      <w:hyperlink w:anchor="_Toc384980001" w:history="1">
+      <w:hyperlink w:anchor="_Toc387928867" w:history="1">
         <w:r>
           <w:rPr>
             <w:rStyle w:val="Lienhypertexte"/>
             <w:noProof/>
           </w:rPr>
-          <w:t>2.1.1</w:t>
+          <w:t>3</w:t>
         </w:r>
         <w:r>
           <w:rPr>
@@ -4192,7 +6321,7 @@
             <w:rStyle w:val="Lienhypertexte"/>
             <w:noProof/>
           </w:rPr>
-          <w:t>Titre3</w:t>
+          <w:t>SOC part test</w:t>
         </w:r>
         <w:r>
           <w:rPr>
@@ -4213,7 +6342,7 @@
             <w:noProof/>
             <w:webHidden/>
           </w:rPr>
-          <w:instrText xml:space="preserve"> PAGEREF _Toc384980001 \h </w:instrText>
+          <w:instrText xml:space="preserve"> PAGEREF _Toc387928867 \h </w:instrText>
         </w:r>
         <w:r>
           <w:rPr>
@@ -4233,7 +6362,7 @@
             <w:noProof/>
             <w:webHidden/>
           </w:rPr>
-          <w:t>2</w:t>
+          <w:t>4</w:t>
         </w:r>
         <w:r>
           <w:rPr>
@@ -4246,6 +6375,264 @@
     </w:p>
     <w:p>
       <w:pPr>
+        <w:pStyle w:val="TM3"/>
+        <w:tabs>
+          <w:tab w:val="left" w:pos="1320"/>
+          <w:tab w:val="right" w:leader="dot" w:pos="9863"/>
+        </w:tabs>
+        <w:rPr>
+          <w:rFonts w:asciiTheme="minorHAnsi" w:eastAsiaTheme="minorEastAsia" w:hAnsiTheme="minorHAnsi" w:cstheme="minorBidi"/>
+          <w:noProof/>
+          <w:lang w:val="fr-CH" w:eastAsia="fr-CH"/>
+        </w:rPr>
+      </w:pPr>
+      <w:hyperlink w:anchor="_Toc387928868" w:history="1">
+        <w:r>
+          <w:rPr>
+            <w:rStyle w:val="Lienhypertexte"/>
+            <w:noProof/>
+          </w:rPr>
+          <w:t>3.1.1</w:t>
+        </w:r>
+        <w:r>
+          <w:rPr>
+            <w:rFonts w:asciiTheme="minorHAnsi" w:eastAsiaTheme="minorEastAsia" w:hAnsiTheme="minorHAnsi" w:cstheme="minorBidi"/>
+            <w:noProof/>
+            <w:lang w:val="fr-CH" w:eastAsia="fr-CH"/>
+          </w:rPr>
+          <w:tab/>
+        </w:r>
+        <w:r>
+          <w:rPr>
+            <w:rStyle w:val="Lienhypertexte"/>
+            <w:noProof/>
+          </w:rPr>
+          <w:t>ARM DS-5 tools</w:t>
+        </w:r>
+        <w:r>
+          <w:rPr>
+            <w:noProof/>
+            <w:webHidden/>
+          </w:rPr>
+          <w:tab/>
+        </w:r>
+        <w:r>
+          <w:rPr>
+            <w:noProof/>
+            <w:webHidden/>
+          </w:rPr>
+          <w:fldChar w:fldCharType="begin"/>
+        </w:r>
+        <w:r>
+          <w:rPr>
+            <w:noProof/>
+            <w:webHidden/>
+          </w:rPr>
+          <w:instrText xml:space="preserve"> PAGEREF _Toc387928868 \h </w:instrText>
+        </w:r>
+        <w:r>
+          <w:rPr>
+            <w:noProof/>
+            <w:webHidden/>
+          </w:rPr>
+        </w:r>
+        <w:r>
+          <w:rPr>
+            <w:noProof/>
+            <w:webHidden/>
+          </w:rPr>
+          <w:fldChar w:fldCharType="separate"/>
+        </w:r>
+        <w:r>
+          <w:rPr>
+            <w:noProof/>
+            <w:webHidden/>
+          </w:rPr>
+          <w:t>4</w:t>
+        </w:r>
+        <w:r>
+          <w:rPr>
+            <w:noProof/>
+            <w:webHidden/>
+          </w:rPr>
+          <w:fldChar w:fldCharType="end"/>
+        </w:r>
+      </w:hyperlink>
+    </w:p>
+    <w:p>
+      <w:pPr>
+        <w:pStyle w:val="TM3"/>
+        <w:tabs>
+          <w:tab w:val="left" w:pos="1320"/>
+          <w:tab w:val="right" w:leader="dot" w:pos="9863"/>
+        </w:tabs>
+        <w:rPr>
+          <w:rFonts w:asciiTheme="minorHAnsi" w:eastAsiaTheme="minorEastAsia" w:hAnsiTheme="minorHAnsi" w:cstheme="minorBidi"/>
+          <w:noProof/>
+          <w:lang w:val="fr-CH" w:eastAsia="fr-CH"/>
+        </w:rPr>
+      </w:pPr>
+      <w:hyperlink w:anchor="_Toc387928869" w:history="1">
+        <w:r>
+          <w:rPr>
+            <w:rStyle w:val="Lienhypertexte"/>
+            <w:noProof/>
+          </w:rPr>
+          <w:t>3.1.2</w:t>
+        </w:r>
+        <w:r>
+          <w:rPr>
+            <w:rFonts w:asciiTheme="minorHAnsi" w:eastAsiaTheme="minorEastAsia" w:hAnsiTheme="minorHAnsi" w:cstheme="minorBidi"/>
+            <w:noProof/>
+            <w:lang w:val="fr-CH" w:eastAsia="fr-CH"/>
+          </w:rPr>
+          <w:tab/>
+        </w:r>
+        <w:r>
+          <w:rPr>
+            <w:rStyle w:val="Lienhypertexte"/>
+            <w:noProof/>
+          </w:rPr>
+          <w:t>Hello World on ARM HPS part</w:t>
+        </w:r>
+        <w:r>
+          <w:rPr>
+            <w:noProof/>
+            <w:webHidden/>
+          </w:rPr>
+          <w:tab/>
+        </w:r>
+        <w:r>
+          <w:rPr>
+            <w:noProof/>
+            <w:webHidden/>
+          </w:rPr>
+          <w:fldChar w:fldCharType="begin"/>
+        </w:r>
+        <w:r>
+          <w:rPr>
+            <w:noProof/>
+            <w:webHidden/>
+          </w:rPr>
+          <w:instrText xml:space="preserve"> PAGEREF _Toc387928869 \h </w:instrText>
+        </w:r>
+        <w:r>
+          <w:rPr>
+            <w:noProof/>
+            <w:webHidden/>
+          </w:rPr>
+        </w:r>
+        <w:r>
+          <w:rPr>
+            <w:noProof/>
+            <w:webHidden/>
+          </w:rPr>
+          <w:fldChar w:fldCharType="separate"/>
+        </w:r>
+        <w:r>
+          <w:rPr>
+            <w:noProof/>
+            <w:webHidden/>
+          </w:rPr>
+          <w:t>4</w:t>
+        </w:r>
+        <w:r>
+          <w:rPr>
+            <w:noProof/>
+            <w:webHidden/>
+          </w:rPr>
+          <w:fldChar w:fldCharType="end"/>
+        </w:r>
+      </w:hyperlink>
+    </w:p>
+    <w:p>
+      <w:pPr>
+        <w:pStyle w:val="TM3"/>
+        <w:tabs>
+          <w:tab w:val="left" w:pos="1320"/>
+          <w:tab w:val="right" w:leader="dot" w:pos="9863"/>
+        </w:tabs>
+        <w:rPr>
+          <w:rFonts w:asciiTheme="minorHAnsi" w:eastAsiaTheme="minorEastAsia" w:hAnsiTheme="minorHAnsi" w:cstheme="minorBidi"/>
+          <w:noProof/>
+          <w:lang w:val="fr-CH" w:eastAsia="fr-CH"/>
+        </w:rPr>
+      </w:pPr>
+      <w:hyperlink w:anchor="_Toc387928870" w:history="1">
+        <w:r>
+          <w:rPr>
+            <w:rStyle w:val="Lienhypertexte"/>
+            <w:noProof/>
+          </w:rPr>
+          <w:t>3.1.3</w:t>
+        </w:r>
+        <w:r>
+          <w:rPr>
+            <w:rFonts w:asciiTheme="minorHAnsi" w:eastAsiaTheme="minorEastAsia" w:hAnsiTheme="minorHAnsi" w:cstheme="minorBidi"/>
+            <w:noProof/>
+            <w:lang w:val="fr-CH" w:eastAsia="fr-CH"/>
+          </w:rPr>
+          <w:tab/>
+        </w:r>
+        <w:r>
+          <w:rPr>
+            <w:rStyle w:val="Lienhypertexte"/>
+            <w:noProof/>
+          </w:rPr>
+          <w:t>GPIO access</w:t>
+        </w:r>
+        <w:r>
+          <w:rPr>
+            <w:noProof/>
+            <w:webHidden/>
+          </w:rPr>
+          <w:tab/>
+        </w:r>
+        <w:r>
+          <w:rPr>
+            <w:noProof/>
+            <w:webHidden/>
+          </w:rPr>
+          <w:fldChar w:fldCharType="begin"/>
+        </w:r>
+        <w:r>
+          <w:rPr>
+            <w:noProof/>
+            <w:webHidden/>
+          </w:rPr>
+          <w:instrText xml:space="preserve"> PAGEREF _Toc387928870 \h </w:instrText>
+        </w:r>
+        <w:r>
+          <w:rPr>
+            <w:noProof/>
+            <w:webHidden/>
+          </w:rPr>
+        </w:r>
+        <w:r>
+          <w:rPr>
+            <w:noProof/>
+            <w:webHidden/>
+          </w:rPr>
+          <w:fldChar w:fldCharType="separate"/>
+        </w:r>
+        <w:r>
+          <w:rPr>
+            <w:noProof/>
+            <w:webHidden/>
+          </w:rPr>
+          <w:t>4</w:t>
+        </w:r>
+        <w:r>
+          <w:rPr>
+            <w:noProof/>
+            <w:webHidden/>
+          </w:rPr>
+          <w:fldChar w:fldCharType="end"/>
+        </w:r>
+      </w:hyperlink>
+    </w:p>
+    <w:p>
+      <w:pPr>
         <w:pStyle w:val="TitreTopics"/>
       </w:pPr>
       <w:r>
@@ -4264,7 +6651,6 @@
         <w:rPr>
           <w:lang w:val="fr-FR"/>
         </w:rPr>
-        <w:lastRenderedPageBreak/>
         <w:t>List</w:t>
       </w:r>
       <w:r>
@@ -4497,8 +6883,8 @@
     </w:p>
     <w:p/>
     <w:sectPr>
-      <w:headerReference w:type="default" r:id="rId15"/>
-      <w:footerReference w:type="default" r:id="rId16"/>
+      <w:headerReference w:type="default" r:id="rId26"/>
+      <w:footerReference w:type="default" r:id="rId27"/>
       <w:pgSz w:w="11907" w:h="16839" w:code="9"/>
       <w:pgMar w:top="398" w:right="1041" w:bottom="899" w:left="993" w:header="680" w:footer="139" w:gutter="0"/>
       <w:cols w:space="708"/>
@@ -4510,7 +6896,7 @@
 </file>
 
 <file path=word/endnotes.xml><?xml version="1.0" encoding="utf-8"?>
-<w:endnotes xmlns:ve="http://schemas.openxmlformats.org/markup-compatibility/2006" xmlns:o="urn:schemas-microsoft-com:office:office" xmlns:r="http://schemas.openxmlformats.org/officeDocument/2006/relationships" xmlns:m="http://schemas.openxmlformats.org/officeDocument/2006/math" xmlns:v="urn:schemas-microsoft-com:vml" xmlns:wp="http://schemas.openxmlformats.org/drawingml/2006/wordprocessingDrawing" xmlns:w10="urn:schemas-microsoft-com:office:word" xmlns:w="http://schemas.openxmlformats.org/wordprocessingml/2006/main" xmlns:wne="http://schemas.microsoft.com/office/word/2006/wordml">
+<w:endnotes xmlns:wpc="http://schemas.microsoft.com/office/word/2010/wordprocessingCanvas" xmlns:mc="http://schemas.openxmlformats.org/markup-compatibility/2006" xmlns:o="urn:schemas-microsoft-com:office:office" xmlns:r="http://schemas.openxmlformats.org/officeDocument/2006/relationships" xmlns:m="http://schemas.openxmlformats.org/officeDocument/2006/math" xmlns:v="urn:schemas-microsoft-com:vml" xmlns:wp14="http://schemas.microsoft.com/office/word/2010/wordprocessingDrawing" xmlns:wp="http://schemas.openxmlformats.org/drawingml/2006/wordprocessingDrawing" xmlns:w10="urn:schemas-microsoft-com:office:word" xmlns:w="http://schemas.openxmlformats.org/wordprocessingml/2006/main" xmlns:w14="http://schemas.microsoft.com/office/word/2010/wordml" xmlns:wpg="http://schemas.microsoft.com/office/word/2010/wordprocessingGroup" xmlns:wpi="http://schemas.microsoft.com/office/word/2010/wordprocessingInk" xmlns:wne="http://schemas.microsoft.com/office/word/2006/wordml" xmlns:wps="http://schemas.microsoft.com/office/word/2010/wordprocessingShape" mc:Ignorable="w14 wp14">
   <w:endnote w:type="separator" w:id="-1">
     <w:p>
       <w:pPr>
@@ -4535,7 +6921,7 @@
 </file>
 
 <file path=word/footer1.xml><?xml version="1.0" encoding="utf-8"?>
-<w:ftr xmlns:ve="http://schemas.openxmlformats.org/markup-compatibility/2006" xmlns:o="urn:schemas-microsoft-com:office:office" xmlns:r="http://schemas.openxmlformats.org/officeDocument/2006/relationships" xmlns:m="http://schemas.openxmlformats.org/officeDocument/2006/math" xmlns:v="urn:schemas-microsoft-com:vml" xmlns:wp="http://schemas.openxmlformats.org/drawingml/2006/wordprocessingDrawing" xmlns:w10="urn:schemas-microsoft-com:office:word" xmlns:w="http://schemas.openxmlformats.org/wordprocessingml/2006/main" xmlns:wne="http://schemas.microsoft.com/office/word/2006/wordml">
+<w:ftr xmlns:wpc="http://schemas.microsoft.com/office/word/2010/wordprocessingCanvas" xmlns:mc="http://schemas.openxmlformats.org/markup-compatibility/2006" xmlns:o="urn:schemas-microsoft-com:office:office" xmlns:r="http://schemas.openxmlformats.org/officeDocument/2006/relationships" xmlns:m="http://schemas.openxmlformats.org/officeDocument/2006/math" xmlns:v="urn:schemas-microsoft-com:vml" xmlns:wp14="http://schemas.microsoft.com/office/word/2010/wordprocessingDrawing" xmlns:wp="http://schemas.openxmlformats.org/drawingml/2006/wordprocessingDrawing" xmlns:w10="urn:schemas-microsoft-com:office:word" xmlns:w="http://schemas.openxmlformats.org/wordprocessingml/2006/main" xmlns:w14="http://schemas.microsoft.com/office/word/2010/wordml" xmlns:wpg="http://schemas.microsoft.com/office/word/2010/wordprocessingGroup" xmlns:wpi="http://schemas.microsoft.com/office/word/2010/wordprocessingInk" xmlns:wne="http://schemas.microsoft.com/office/word/2006/wordml" xmlns:wps="http://schemas.microsoft.com/office/word/2010/wordprocessingShape" mc:Ignorable="w14 wp14">
   <w:p>
     <w:pPr>
       <w:pStyle w:val="Pieddepage"/>
@@ -4597,7 +6983,7 @@
         <w:noProof/>
         <w:lang w:val="fr-FR"/>
       </w:rPr>
-      <w:t>5</w:t>
+      <w:t>8</w:t>
     </w:r>
     <w:r>
       <w:rPr>
@@ -4639,7 +7025,7 @@
 </file>
 
 <file path=word/footnotes.xml><?xml version="1.0" encoding="utf-8"?>
-<w:footnotes xmlns:ve="http://schemas.openxmlformats.org/markup-compatibility/2006" xmlns:o="urn:schemas-microsoft-com:office:office" xmlns:r="http://schemas.openxmlformats.org/officeDocument/2006/relationships" xmlns:m="http://schemas.openxmlformats.org/officeDocument/2006/math" xmlns:v="urn:schemas-microsoft-com:vml" xmlns:wp="http://schemas.openxmlformats.org/drawingml/2006/wordprocessingDrawing" xmlns:w10="urn:schemas-microsoft-com:office:word" xmlns:w="http://schemas.openxmlformats.org/wordprocessingml/2006/main" xmlns:wne="http://schemas.microsoft.com/office/word/2006/wordml">
+<w:footnotes xmlns:wpc="http://schemas.microsoft.com/office/word/2010/wordprocessingCanvas" xmlns:mc="http://schemas.openxmlformats.org/markup-compatibility/2006" xmlns:o="urn:schemas-microsoft-com:office:office" xmlns:r="http://schemas.openxmlformats.org/officeDocument/2006/relationships" xmlns:m="http://schemas.openxmlformats.org/officeDocument/2006/math" xmlns:v="urn:schemas-microsoft-com:vml" xmlns:wp14="http://schemas.microsoft.com/office/word/2010/wordprocessingDrawing" xmlns:wp="http://schemas.openxmlformats.org/drawingml/2006/wordprocessingDrawing" xmlns:w10="urn:schemas-microsoft-com:office:word" xmlns:w="http://schemas.openxmlformats.org/wordprocessingml/2006/main" xmlns:w14="http://schemas.microsoft.com/office/word/2010/wordml" xmlns:wpg="http://schemas.microsoft.com/office/word/2010/wordprocessingGroup" xmlns:wpi="http://schemas.microsoft.com/office/word/2010/wordprocessingInk" xmlns:wne="http://schemas.microsoft.com/office/word/2006/wordml" xmlns:wps="http://schemas.microsoft.com/office/word/2010/wordprocessingShape" mc:Ignorable="w14 wp14">
   <w:footnote w:type="separator" w:id="-1">
     <w:p>
       <w:pPr>
@@ -4664,7 +7050,7 @@
 </file>
 
 <file path=word/header1.xml><?xml version="1.0" encoding="utf-8"?>
-<w:hdr xmlns:ve="http://schemas.openxmlformats.org/markup-compatibility/2006" xmlns:o="urn:schemas-microsoft-com:office:office" xmlns:r="http://schemas.openxmlformats.org/officeDocument/2006/relationships" xmlns:m="http://schemas.openxmlformats.org/officeDocument/2006/math" xmlns:v="urn:schemas-microsoft-com:vml" xmlns:wp="http://schemas.openxmlformats.org/drawingml/2006/wordprocessingDrawing" xmlns:w10="urn:schemas-microsoft-com:office:word" xmlns:w="http://schemas.openxmlformats.org/wordprocessingml/2006/main" xmlns:wne="http://schemas.microsoft.com/office/word/2006/wordml">
+<w:hdr xmlns:wpc="http://schemas.microsoft.com/office/word/2010/wordprocessingCanvas" xmlns:mc="http://schemas.openxmlformats.org/markup-compatibility/2006" xmlns:o="urn:schemas-microsoft-com:office:office" xmlns:r="http://schemas.openxmlformats.org/officeDocument/2006/relationships" xmlns:m="http://schemas.openxmlformats.org/officeDocument/2006/math" xmlns:v="urn:schemas-microsoft-com:vml" xmlns:wp14="http://schemas.microsoft.com/office/word/2010/wordprocessingDrawing" xmlns:wp="http://schemas.openxmlformats.org/drawingml/2006/wordprocessingDrawing" xmlns:w10="urn:schemas-microsoft-com:office:word" xmlns:w="http://schemas.openxmlformats.org/wordprocessingml/2006/main" xmlns:w14="http://schemas.microsoft.com/office/word/2010/wordml" xmlns:wpg="http://schemas.microsoft.com/office/word/2010/wordprocessingGroup" xmlns:wpi="http://schemas.microsoft.com/office/word/2010/wordprocessingInk" xmlns:wne="http://schemas.microsoft.com/office/word/2006/wordml" xmlns:wps="http://schemas.microsoft.com/office/word/2010/wordprocessingShape" mc:Ignorable="w14 wp14">
   <w:p>
     <w:pPr>
       <w:pStyle w:val="Titre"/>
@@ -4720,7 +7106,7 @@
 </file>
 
 <file path=word/numbering.xml><?xml version="1.0" encoding="utf-8"?>
-<w:numbering xmlns:ve="http://schemas.openxmlformats.org/markup-compatibility/2006" xmlns:o="urn:schemas-microsoft-com:office:office" xmlns:r="http://schemas.openxmlformats.org/officeDocument/2006/relationships" xmlns:m="http://schemas.openxmlformats.org/officeDocument/2006/math" xmlns:v="urn:schemas-microsoft-com:vml" xmlns:wp="http://schemas.openxmlformats.org/drawingml/2006/wordprocessingDrawing" xmlns:w10="urn:schemas-microsoft-com:office:word" xmlns:w="http://schemas.openxmlformats.org/wordprocessingml/2006/main" xmlns:wne="http://schemas.microsoft.com/office/word/2006/wordml">
+<w:numbering xmlns:wpc="http://schemas.microsoft.com/office/word/2010/wordprocessingCanvas" xmlns:mc="http://schemas.openxmlformats.org/markup-compatibility/2006" xmlns:o="urn:schemas-microsoft-com:office:office" xmlns:r="http://schemas.openxmlformats.org/officeDocument/2006/relationships" xmlns:m="http://schemas.openxmlformats.org/officeDocument/2006/math" xmlns:v="urn:schemas-microsoft-com:vml" xmlns:wp14="http://schemas.microsoft.com/office/word/2010/wordprocessingDrawing" xmlns:wp="http://schemas.openxmlformats.org/drawingml/2006/wordprocessingDrawing" xmlns:w10="urn:schemas-microsoft-com:office:word" xmlns:w="http://schemas.openxmlformats.org/wordprocessingml/2006/main" xmlns:w14="http://schemas.microsoft.com/office/word/2010/wordml" xmlns:wpg="http://schemas.microsoft.com/office/word/2010/wordprocessingGroup" xmlns:wpi="http://schemas.microsoft.com/office/word/2010/wordprocessingInk" xmlns:wne="http://schemas.microsoft.com/office/word/2006/wordml" xmlns:wps="http://schemas.microsoft.com/office/word/2010/wordprocessingShape" mc:Ignorable="w14 wp14">
   <w:abstractNum w:abstractNumId="0">
     <w:nsid w:val="02360760"/>
     <w:multiLevelType w:val="hybridMultilevel"/>
@@ -5315,6 +7701,119 @@
     </w:lvl>
   </w:abstractNum>
   <w:abstractNum w:abstractNumId="5">
+    <w:nsid w:val="1CAB0AA7"/>
+    <w:multiLevelType w:val="hybridMultilevel"/>
+    <w:tmpl w:val="B0E6046E"/>
+    <w:lvl w:ilvl="0" w:tplc="100C0001">
+      <w:start w:val="1"/>
+      <w:numFmt w:val="bullet"/>
+      <w:lvlText w:val=""/>
+      <w:lvlJc w:val="left"/>
+      <w:pPr>
+        <w:ind w:left="1440" w:hanging="360"/>
+      </w:pPr>
+      <w:rPr>
+        <w:rFonts w:ascii="Symbol" w:hAnsi="Symbol" w:hint="default"/>
+      </w:rPr>
+    </w:lvl>
+    <w:lvl w:ilvl="1" w:tplc="100C0003" w:tentative="1">
+      <w:start w:val="1"/>
+      <w:numFmt w:val="bullet"/>
+      <w:lvlText w:val="o"/>
+      <w:lvlJc w:val="left"/>
+      <w:pPr>
+        <w:ind w:left="2160" w:hanging="360"/>
+      </w:pPr>
+      <w:rPr>
+        <w:rFonts w:ascii="Courier New" w:hAnsi="Courier New" w:cs="Courier New" w:hint="default"/>
+      </w:rPr>
+    </w:lvl>
+    <w:lvl w:ilvl="2" w:tplc="100C0005" w:tentative="1">
+      <w:start w:val="1"/>
+      <w:numFmt w:val="bullet"/>
+      <w:lvlText w:val=""/>
+      <w:lvlJc w:val="left"/>
+      <w:pPr>
+        <w:ind w:left="2880" w:hanging="360"/>
+      </w:pPr>
+      <w:rPr>
+        <w:rFonts w:ascii="Wingdings" w:hAnsi="Wingdings" w:hint="default"/>
+      </w:rPr>
+    </w:lvl>
+    <w:lvl w:ilvl="3" w:tplc="100C0001" w:tentative="1">
+      <w:start w:val="1"/>
+      <w:numFmt w:val="bullet"/>
+      <w:lvlText w:val=""/>
+      <w:lvlJc w:val="left"/>
+      <w:pPr>
+        <w:ind w:left="3600" w:hanging="360"/>
+      </w:pPr>
+      <w:rPr>
+        <w:rFonts w:ascii="Symbol" w:hAnsi="Symbol" w:hint="default"/>
+      </w:rPr>
+    </w:lvl>
+    <w:lvl w:ilvl="4" w:tplc="100C0003" w:tentative="1">
+      <w:start w:val="1"/>
+      <w:numFmt w:val="bullet"/>
+      <w:lvlText w:val="o"/>
+      <w:lvlJc w:val="left"/>
+      <w:pPr>
+        <w:ind w:left="4320" w:hanging="360"/>
+      </w:pPr>
+      <w:rPr>
+        <w:rFonts w:ascii="Courier New" w:hAnsi="Courier New" w:cs="Courier New" w:hint="default"/>
+      </w:rPr>
+    </w:lvl>
+    <w:lvl w:ilvl="5" w:tplc="100C0005" w:tentative="1">
+      <w:start w:val="1"/>
+      <w:numFmt w:val="bullet"/>
+      <w:lvlText w:val=""/>
+      <w:lvlJc w:val="left"/>
+      <w:pPr>
+        <w:ind w:left="5040" w:hanging="360"/>
+      </w:pPr>
+      <w:rPr>
+        <w:rFonts w:ascii="Wingdings" w:hAnsi="Wingdings" w:hint="default"/>
+      </w:rPr>
+    </w:lvl>
+    <w:lvl w:ilvl="6" w:tplc="100C0001" w:tentative="1">
+      <w:start w:val="1"/>
+      <w:numFmt w:val="bullet"/>
+      <w:lvlText w:val=""/>
+      <w:lvlJc w:val="left"/>
+      <w:pPr>
+        <w:ind w:left="5760" w:hanging="360"/>
+      </w:pPr>
+      <w:rPr>
+        <w:rFonts w:ascii="Symbol" w:hAnsi="Symbol" w:hint="default"/>
+      </w:rPr>
+    </w:lvl>
+    <w:lvl w:ilvl="7" w:tplc="100C0003" w:tentative="1">
+      <w:start w:val="1"/>
+      <w:numFmt w:val="bullet"/>
+      <w:lvlText w:val="o"/>
+      <w:lvlJc w:val="left"/>
+      <w:pPr>
+        <w:ind w:left="6480" w:hanging="360"/>
+      </w:pPr>
+      <w:rPr>
+        <w:rFonts w:ascii="Courier New" w:hAnsi="Courier New" w:cs="Courier New" w:hint="default"/>
+      </w:rPr>
+    </w:lvl>
+    <w:lvl w:ilvl="8" w:tplc="100C0005" w:tentative="1">
+      <w:start w:val="1"/>
+      <w:numFmt w:val="bullet"/>
+      <w:lvlText w:val=""/>
+      <w:lvlJc w:val="left"/>
+      <w:pPr>
+        <w:ind w:left="7200" w:hanging="360"/>
+      </w:pPr>
+      <w:rPr>
+        <w:rFonts w:ascii="Wingdings" w:hAnsi="Wingdings" w:hint="default"/>
+      </w:rPr>
+    </w:lvl>
+  </w:abstractNum>
+  <w:abstractNum w:abstractNumId="6">
     <w:nsid w:val="1DF6133E"/>
     <w:multiLevelType w:val="hybridMultilevel"/>
     <w:tmpl w:val="3FDEA95C"/>
@@ -5453,7 +7952,7 @@
       </w:rPr>
     </w:lvl>
   </w:abstractNum>
-  <w:abstractNum w:abstractNumId="6">
+  <w:abstractNum w:abstractNumId="7">
     <w:nsid w:val="1F6E010B"/>
     <w:multiLevelType w:val="hybridMultilevel"/>
     <w:tmpl w:val="5FE667BE"/>
@@ -5566,7 +8065,7 @@
       </w:rPr>
     </w:lvl>
   </w:abstractNum>
-  <w:abstractNum w:abstractNumId="7">
+  <w:abstractNum w:abstractNumId="8">
     <w:nsid w:val="1FC337AA"/>
     <w:multiLevelType w:val="hybridMultilevel"/>
     <w:tmpl w:val="0DEA0E22"/>
@@ -5679,7 +8178,7 @@
       </w:rPr>
     </w:lvl>
   </w:abstractNum>
-  <w:abstractNum w:abstractNumId="8">
+  <w:abstractNum w:abstractNumId="9">
     <w:nsid w:val="2C0E4193"/>
     <w:multiLevelType w:val="hybridMultilevel"/>
     <w:tmpl w:val="DA22DDDA"/>
@@ -5792,7 +8291,7 @@
       </w:rPr>
     </w:lvl>
   </w:abstractNum>
-  <w:abstractNum w:abstractNumId="9">
+  <w:abstractNum w:abstractNumId="10">
     <w:nsid w:val="33452BFB"/>
     <w:multiLevelType w:val="hybridMultilevel"/>
     <w:tmpl w:val="007E27CE"/>
@@ -5905,7 +8404,7 @@
       </w:rPr>
     </w:lvl>
   </w:abstractNum>
-  <w:abstractNum w:abstractNumId="10">
+  <w:abstractNum w:abstractNumId="11">
     <w:nsid w:val="355715AC"/>
     <w:multiLevelType w:val="hybridMultilevel"/>
     <w:tmpl w:val="3DC63D1C"/>
@@ -6018,7 +8517,7 @@
       </w:rPr>
     </w:lvl>
   </w:abstractNum>
-  <w:abstractNum w:abstractNumId="11">
+  <w:abstractNum w:abstractNumId="12">
     <w:nsid w:val="36145DB2"/>
     <w:multiLevelType w:val="hybridMultilevel"/>
     <w:tmpl w:val="892A9B34"/>
@@ -6107,7 +8606,7 @@
       </w:pPr>
     </w:lvl>
   </w:abstractNum>
-  <w:abstractNum w:abstractNumId="12">
+  <w:abstractNum w:abstractNumId="13">
     <w:nsid w:val="38B12F5C"/>
     <w:multiLevelType w:val="multilevel"/>
     <w:tmpl w:val="205CB2C4"/>
@@ -6234,7 +8733,7 @@
       </w:rPr>
     </w:lvl>
   </w:abstractNum>
-  <w:abstractNum w:abstractNumId="13">
+  <w:abstractNum w:abstractNumId="14">
     <w:nsid w:val="3D175959"/>
     <w:multiLevelType w:val="hybridMultilevel"/>
     <w:tmpl w:val="43A4480A"/>
@@ -6347,7 +8846,7 @@
       </w:rPr>
     </w:lvl>
   </w:abstractNum>
-  <w:abstractNum w:abstractNumId="14">
+  <w:abstractNum w:abstractNumId="15">
     <w:nsid w:val="42C40951"/>
     <w:multiLevelType w:val="hybridMultilevel"/>
     <w:tmpl w:val="46606670"/>
@@ -6460,7 +8959,7 @@
       </w:rPr>
     </w:lvl>
   </w:abstractNum>
-  <w:abstractNum w:abstractNumId="15">
+  <w:abstractNum w:abstractNumId="16">
     <w:nsid w:val="4D126D8D"/>
     <w:multiLevelType w:val="hybridMultilevel"/>
     <w:tmpl w:val="03F07FB6"/>
@@ -6600,7 +9099,7 @@
       </w:rPr>
     </w:lvl>
   </w:abstractNum>
-  <w:abstractNum w:abstractNumId="16">
+  <w:abstractNum w:abstractNumId="17">
     <w:nsid w:val="4ECF2590"/>
     <w:multiLevelType w:val="hybridMultilevel"/>
     <w:tmpl w:val="946C741E"/>
@@ -6713,7 +9212,7 @@
       </w:rPr>
     </w:lvl>
   </w:abstractNum>
-  <w:abstractNum w:abstractNumId="17">
+  <w:abstractNum w:abstractNumId="18">
     <w:nsid w:val="4F67740C"/>
     <w:multiLevelType w:val="hybridMultilevel"/>
     <w:tmpl w:val="762E3AE0"/>
@@ -6853,7 +9352,120 @@
       </w:rPr>
     </w:lvl>
   </w:abstractNum>
-  <w:abstractNum w:abstractNumId="18">
+  <w:abstractNum w:abstractNumId="19">
+    <w:nsid w:val="615F4F04"/>
+    <w:multiLevelType w:val="hybridMultilevel"/>
+    <w:tmpl w:val="0914AB46"/>
+    <w:lvl w:ilvl="0" w:tplc="100C0001">
+      <w:start w:val="1"/>
+      <w:numFmt w:val="bullet"/>
+      <w:lvlText w:val=""/>
+      <w:lvlJc w:val="left"/>
+      <w:pPr>
+        <w:ind w:left="720" w:hanging="360"/>
+      </w:pPr>
+      <w:rPr>
+        <w:rFonts w:ascii="Symbol" w:hAnsi="Symbol" w:hint="default"/>
+      </w:rPr>
+    </w:lvl>
+    <w:lvl w:ilvl="1" w:tplc="100C0003">
+      <w:start w:val="1"/>
+      <w:numFmt w:val="bullet"/>
+      <w:lvlText w:val="o"/>
+      <w:lvlJc w:val="left"/>
+      <w:pPr>
+        <w:ind w:left="1440" w:hanging="360"/>
+      </w:pPr>
+      <w:rPr>
+        <w:rFonts w:ascii="Courier New" w:hAnsi="Courier New" w:cs="Courier New" w:hint="default"/>
+      </w:rPr>
+    </w:lvl>
+    <w:lvl w:ilvl="2" w:tplc="100C0005">
+      <w:start w:val="1"/>
+      <w:numFmt w:val="bullet"/>
+      <w:lvlText w:val=""/>
+      <w:lvlJc w:val="left"/>
+      <w:pPr>
+        <w:ind w:left="2160" w:hanging="360"/>
+      </w:pPr>
+      <w:rPr>
+        <w:rFonts w:ascii="Wingdings" w:hAnsi="Wingdings" w:hint="default"/>
+      </w:rPr>
+    </w:lvl>
+    <w:lvl w:ilvl="3" w:tplc="100C0001" w:tentative="1">
+      <w:start w:val="1"/>
+      <w:numFmt w:val="bullet"/>
+      <w:lvlText w:val=""/>
+      <w:lvlJc w:val="left"/>
+      <w:pPr>
+        <w:ind w:left="2880" w:hanging="360"/>
+      </w:pPr>
+      <w:rPr>
+        <w:rFonts w:ascii="Symbol" w:hAnsi="Symbol" w:hint="default"/>
+      </w:rPr>
+    </w:lvl>
+    <w:lvl w:ilvl="4" w:tplc="100C0003" w:tentative="1">
+      <w:start w:val="1"/>
+      <w:numFmt w:val="bullet"/>
+      <w:lvlText w:val="o"/>
+      <w:lvlJc w:val="left"/>
+      <w:pPr>
+        <w:ind w:left="3600" w:hanging="360"/>
+      </w:pPr>
+      <w:rPr>
+        <w:rFonts w:ascii="Courier New" w:hAnsi="Courier New" w:cs="Courier New" w:hint="default"/>
+      </w:rPr>
+    </w:lvl>
+    <w:lvl w:ilvl="5" w:tplc="100C0005" w:tentative="1">
+      <w:start w:val="1"/>
+      <w:numFmt w:val="bullet"/>
+      <w:lvlText w:val=""/>
+      <w:lvlJc w:val="left"/>
+      <w:pPr>
+        <w:ind w:left="4320" w:hanging="360"/>
+      </w:pPr>
+      <w:rPr>
+        <w:rFonts w:ascii="Wingdings" w:hAnsi="Wingdings" w:hint="default"/>
+      </w:rPr>
+    </w:lvl>
+    <w:lvl w:ilvl="6" w:tplc="100C0001" w:tentative="1">
+      <w:start w:val="1"/>
+      <w:numFmt w:val="bullet"/>
+      <w:lvlText w:val=""/>
+      <w:lvlJc w:val="left"/>
+      <w:pPr>
+        <w:ind w:left="5040" w:hanging="360"/>
+      </w:pPr>
+      <w:rPr>
+        <w:rFonts w:ascii="Symbol" w:hAnsi="Symbol" w:hint="default"/>
+      </w:rPr>
+    </w:lvl>
+    <w:lvl w:ilvl="7" w:tplc="100C0003" w:tentative="1">
+      <w:start w:val="1"/>
+      <w:numFmt w:val="bullet"/>
+      <w:lvlText w:val="o"/>
+      <w:lvlJc w:val="left"/>
+      <w:pPr>
+        <w:ind w:left="5760" w:hanging="360"/>
+      </w:pPr>
+      <w:rPr>
+        <w:rFonts w:ascii="Courier New" w:hAnsi="Courier New" w:cs="Courier New" w:hint="default"/>
+      </w:rPr>
+    </w:lvl>
+    <w:lvl w:ilvl="8" w:tplc="100C0005" w:tentative="1">
+      <w:start w:val="1"/>
+      <w:numFmt w:val="bullet"/>
+      <w:lvlText w:val=""/>
+      <w:lvlJc w:val="left"/>
+      <w:pPr>
+        <w:ind w:left="6480" w:hanging="360"/>
+      </w:pPr>
+      <w:rPr>
+        <w:rFonts w:ascii="Wingdings" w:hAnsi="Wingdings" w:hint="default"/>
+      </w:rPr>
+    </w:lvl>
+  </w:abstractNum>
+  <w:abstractNum w:abstractNumId="20">
     <w:nsid w:val="63602E23"/>
     <w:multiLevelType w:val="hybridMultilevel"/>
     <w:tmpl w:val="7DD25F74"/>
@@ -6966,7 +9578,7 @@
       </w:rPr>
     </w:lvl>
   </w:abstractNum>
-  <w:abstractNum w:abstractNumId="19">
+  <w:abstractNum w:abstractNumId="21">
     <w:nsid w:val="6C7B682D"/>
     <w:multiLevelType w:val="hybridMultilevel"/>
     <w:tmpl w:val="C2441BE4"/>
@@ -7106,7 +9718,7 @@
       </w:rPr>
     </w:lvl>
   </w:abstractNum>
-  <w:abstractNum w:abstractNumId="20">
+  <w:abstractNum w:abstractNumId="22">
     <w:nsid w:val="715D5503"/>
     <w:multiLevelType w:val="hybridMultilevel"/>
     <w:tmpl w:val="4D121608"/>
@@ -7219,7 +9831,7 @@
       </w:rPr>
     </w:lvl>
   </w:abstractNum>
-  <w:abstractNum w:abstractNumId="21">
+  <w:abstractNum w:abstractNumId="23">
     <w:nsid w:val="76754132"/>
     <w:multiLevelType w:val="hybridMultilevel"/>
     <w:tmpl w:val="9A52B816"/>
@@ -7359,7 +9971,7 @@
       </w:rPr>
     </w:lvl>
   </w:abstractNum>
-  <w:abstractNum w:abstractNumId="22">
+  <w:abstractNum w:abstractNumId="24">
     <w:nsid w:val="7EFF46E7"/>
     <w:multiLevelType w:val="hybridMultilevel"/>
     <w:tmpl w:val="9EDE4F00"/>
@@ -7473,31 +10085,31 @@
     </w:lvl>
   </w:abstractNum>
   <w:num w:numId="1">
-    <w:abstractNumId w:val="12"/>
+    <w:abstractNumId w:val="13"/>
   </w:num>
   <w:num w:numId="2">
     <w:abstractNumId w:val="1"/>
   </w:num>
   <w:num w:numId="3">
-    <w:abstractNumId w:val="15"/>
+    <w:abstractNumId w:val="16"/>
   </w:num>
   <w:num w:numId="4">
-    <w:abstractNumId w:val="19"/>
+    <w:abstractNumId w:val="21"/>
   </w:num>
   <w:num w:numId="5">
     <w:abstractNumId w:val="0"/>
   </w:num>
   <w:num w:numId="6">
-    <w:abstractNumId w:val="5"/>
+    <w:abstractNumId w:val="6"/>
   </w:num>
   <w:num w:numId="7">
     <w:abstractNumId w:val="3"/>
   </w:num>
   <w:num w:numId="8">
-    <w:abstractNumId w:val="17"/>
+    <w:abstractNumId w:val="18"/>
   </w:num>
   <w:num w:numId="9">
-    <w:abstractNumId w:val="21"/>
+    <w:abstractNumId w:val="23"/>
   </w:num>
   <w:num w:numId="10">
     <w:abstractNumId w:val="1"/>
@@ -7512,10 +10124,10 @@
     </w:lvlOverride>
   </w:num>
   <w:num w:numId="12">
-    <w:abstractNumId w:val="11"/>
+    <w:abstractNumId w:val="12"/>
   </w:num>
   <w:num w:numId="13">
-    <w:abstractNumId w:val="12"/>
+    <w:abstractNumId w:val="13"/>
     <w:lvlOverride w:ilvl="0">
       <w:startOverride w:val="1"/>
     </w:lvlOverride>
@@ -7545,52 +10157,58 @@
     </w:lvlOverride>
   </w:num>
   <w:num w:numId="14">
-    <w:abstractNumId w:val="12"/>
+    <w:abstractNumId w:val="13"/>
   </w:num>
   <w:num w:numId="15">
-    <w:abstractNumId w:val="7"/>
+    <w:abstractNumId w:val="8"/>
   </w:num>
   <w:num w:numId="16">
     <w:abstractNumId w:val="4"/>
   </w:num>
   <w:num w:numId="17">
-    <w:abstractNumId w:val="14"/>
+    <w:abstractNumId w:val="15"/>
   </w:num>
   <w:num w:numId="18">
-    <w:abstractNumId w:val="18"/>
+    <w:abstractNumId w:val="20"/>
   </w:num>
   <w:num w:numId="19">
+    <w:abstractNumId w:val="11"/>
+  </w:num>
+  <w:num w:numId="20">
     <w:abstractNumId w:val="10"/>
   </w:num>
-  <w:num w:numId="20">
+  <w:num w:numId="21">
     <w:abstractNumId w:val="9"/>
-  </w:num>
-  <w:num w:numId="21">
-    <w:abstractNumId w:val="8"/>
   </w:num>
   <w:num w:numId="22">
     <w:abstractNumId w:val="2"/>
   </w:num>
   <w:num w:numId="23">
-    <w:abstractNumId w:val="6"/>
+    <w:abstractNumId w:val="7"/>
   </w:num>
   <w:num w:numId="24">
-    <w:abstractNumId w:val="16"/>
+    <w:abstractNumId w:val="17"/>
   </w:num>
   <w:num w:numId="25">
-    <w:abstractNumId w:val="13"/>
+    <w:abstractNumId w:val="14"/>
   </w:num>
   <w:num w:numId="26">
+    <w:abstractNumId w:val="24"/>
+  </w:num>
+  <w:num w:numId="27">
     <w:abstractNumId w:val="22"/>
   </w:num>
-  <w:num w:numId="27">
-    <w:abstractNumId w:val="20"/>
+  <w:num w:numId="28">
+    <w:abstractNumId w:val="19"/>
+  </w:num>
+  <w:num w:numId="29">
+    <w:abstractNumId w:val="5"/>
   </w:num>
 </w:numbering>
 </file>
 
 <file path=word/styles.xml><?xml version="1.0" encoding="utf-8"?>
-<w:styles xmlns:r="http://schemas.openxmlformats.org/officeDocument/2006/relationships" xmlns:w="http://schemas.openxmlformats.org/wordprocessingml/2006/main">
+<w:styles xmlns:mc="http://schemas.openxmlformats.org/markup-compatibility/2006" xmlns:r="http://schemas.openxmlformats.org/officeDocument/2006/relationships" xmlns:w="http://schemas.openxmlformats.org/wordprocessingml/2006/main" xmlns:w14="http://schemas.microsoft.com/office/word/2010/wordml" mc:Ignorable="w14">
   <w:docDefaults>
     <w:rPrDefault>
       <w:rPr>
@@ -7983,7 +10601,6 @@
   <w:style w:type="character" w:default="1" w:styleId="Policepardfaut">
     <w:name w:val="Default Paragraph Font"/>
     <w:uiPriority w:val="1"/>
-    <w:semiHidden/>
     <w:unhideWhenUsed/>
   </w:style>
   <w:style w:type="table" w:default="1" w:styleId="TableauNormal">
@@ -7991,7 +10608,6 @@
     <w:uiPriority w:val="99"/>
     <w:semiHidden/>
     <w:unhideWhenUsed/>
-    <w:qFormat/>
     <w:tblPr>
       <w:tblInd w:w="0" w:type="dxa"/>
       <w:tblCellMar>
@@ -9244,7 +11860,7 @@
 </file>
 
 <file path=customXml/itemProps1.xml><?xml version="1.0" encoding="utf-8"?>
-<ds:datastoreItem xmlns:ds="http://schemas.openxmlformats.org/officeDocument/2006/customXml" ds:itemID="{A7189873-8ABF-4FA8-9217-4CBA34F78887}">
+<ds:datastoreItem xmlns:ds="http://schemas.openxmlformats.org/officeDocument/2006/customXml" ds:itemID="{34B80549-DA81-4DEE-92BA-D54AF15DFB1F}">
   <ds:schemaRefs>
     <ds:schemaRef ds:uri="http://schemas.openxmlformats.org/officeDocument/2006/bibliography"/>
   </ds:schemaRefs>

</xml_diff>

<commit_message>
SoC-FPGA Design Guide 0.05
</commit_message>
<xml_diff>
--- a/Documentation/SoC-FPGA Design Guide.docx
+++ b/Documentation/SoC-FPGA Design Guide.docx
@@ -52,7 +52,7 @@
         <w:rPr>
           <w:sz w:val="36"/>
         </w:rPr>
-        <w:t>Manual</w:t>
+        <w:t>DE1-SoC Guide</w:t>
       </w:r>
     </w:p>
     <w:p>
@@ -114,7 +114,7 @@
         <w:rPr>
           <w:sz w:val="24"/>
         </w:rPr>
-        <w:t>4</w:t>
+        <w:t>5</w:t>
       </w:r>
       <w:r>
         <w:rPr>
@@ -133,34 +133,27 @@
       <w:pPr>
         <w:jc w:val="center"/>
         <w:rPr>
+          <w:sz w:val="36"/>
+        </w:rPr>
+      </w:pPr>
+      <w:r>
+        <w:rPr>
           <w:sz w:val="24"/>
         </w:rPr>
-      </w:pPr>
+        <w:t xml:space="preserve">René </w:t>
+      </w:r>
+      <w:proofErr w:type="spellStart"/>
       <w:r>
         <w:rPr>
           <w:sz w:val="24"/>
         </w:rPr>
-        <w:t xml:space="preserve">René </w:t>
-      </w:r>
-      <w:proofErr w:type="spellStart"/>
-      <w:r>
-        <w:rPr>
-          <w:sz w:val="24"/>
-        </w:rPr>
         <w:t>Beuchat</w:t>
       </w:r>
       <w:proofErr w:type="spellEnd"/>
-    </w:p>
-    <w:p>
-      <w:pPr>
+      <w:r>
         <w:rPr>
           <w:sz w:val="36"/>
         </w:rPr>
-      </w:pPr>
-      <w:r>
-        <w:rPr>
-          <w:sz w:val="36"/>
-        </w:rPr>
         <w:br w:type="page"/>
       </w:r>
     </w:p>
@@ -168,7 +161,7 @@
       <w:pPr>
         <w:pStyle w:val="Heading1"/>
       </w:pPr>
-      <w:bookmarkStart w:id="0" w:name="_Toc398519412"/>
+      <w:bookmarkStart w:id="0" w:name="_Toc398534496"/>
       <w:r>
         <w:lastRenderedPageBreak/>
         <w:t>Introduction</w:t>
@@ -601,7 +594,6 @@
       <w:pPr>
         <w:pStyle w:val="ParagrapheTexte"/>
         <w:rPr>
-          <w:rStyle w:val="Hyperlink"/>
           <w:bdr w:val="single" w:sz="4" w:space="0" w:color="auto"/>
         </w:rPr>
       </w:pPr>
@@ -646,17 +638,10 @@
           <w:t>http://de1-soc.terasic.com</w:t>
         </w:r>
       </w:hyperlink>
-    </w:p>
-    <w:p>
-      <w:pPr>
+      <w:r>
         <w:rPr>
           <w:bdr w:val="single" w:sz="4" w:space="0" w:color="auto"/>
         </w:rPr>
-      </w:pPr>
-      <w:r>
-        <w:rPr>
-          <w:bdr w:val="single" w:sz="4" w:space="0" w:color="auto"/>
-        </w:rPr>
         <w:br w:type="page"/>
       </w:r>
     </w:p>
@@ -664,7 +649,7 @@
       <w:pPr>
         <w:pStyle w:val="Heading1"/>
       </w:pPr>
-      <w:bookmarkStart w:id="1" w:name="_Toc398519413"/>
+      <w:bookmarkStart w:id="1" w:name="_Toc398534497"/>
       <w:proofErr w:type="spellStart"/>
       <w:r>
         <w:lastRenderedPageBreak/>
@@ -787,7 +772,7 @@
       <w:pPr>
         <w:pStyle w:val="Heading2"/>
       </w:pPr>
-      <w:bookmarkStart w:id="2" w:name="_Toc398519414"/>
+      <w:bookmarkStart w:id="2" w:name="_Toc398534498"/>
       <w:r>
         <w:t>Specifications</w:t>
       </w:r>
@@ -795,17 +780,12 @@
     </w:p>
     <w:p>
       <w:pPr>
-        <w:pStyle w:val="Subtitle"/>
-        <w:numPr>
-          <w:ilvl w:val="0"/>
-          <w:numId w:val="0"/>
-        </w:numPr>
-        <w:spacing w:after="0"/>
-        <w:ind w:left="75"/>
+        <w:pStyle w:val="Heading3"/>
         <w:rPr>
           <w:lang w:val="fr-CH"/>
         </w:rPr>
       </w:pPr>
+      <w:bookmarkStart w:id="3" w:name="_Toc398534499"/>
       <w:r>
         <w:rPr>
           <w:lang w:val="fr-CH"/>
@@ -819,6 +799,7 @@
         </w:rPr>
         <w:t>Device</w:t>
       </w:r>
+      <w:bookmarkEnd w:id="3"/>
       <w:proofErr w:type="spellEnd"/>
     </w:p>
     <w:p>
@@ -855,8 +836,7 @@
       </w:r>
       <w:r>
         <w:rPr>
-          <w:b/>
-          <w:lang w:val="fr-CH"/>
+          <w:rStyle w:val="SubtleEmphasis"/>
         </w:rPr>
         <w:t>5CSEMA5F31C6</w:t>
       </w:r>
@@ -889,7 +869,7 @@
       </w:r>
       <w:r>
         <w:rPr>
-          <w:b/>
+          <w:rStyle w:val="SubtleEmphasis"/>
         </w:rPr>
         <w:t>ARM Cortex-A9</w:t>
       </w:r>
@@ -908,7 +888,7 @@
       </w:pPr>
       <w:r>
         <w:rPr>
-          <w:b/>
+          <w:rStyle w:val="SubtleEmphasis"/>
         </w:rPr>
         <w:t>85K</w:t>
       </w:r>
@@ -926,7 +906,6 @@
         <w:spacing w:after="0" w:line="240" w:lineRule="auto"/>
       </w:pPr>
       <w:r>
-        <w:lastRenderedPageBreak/>
         <w:t>4</w:t>
       </w:r>
       <w:r>
@@ -967,12 +946,13 @@
     </w:p>
     <w:p>
       <w:pPr>
-        <w:pStyle w:val="Subtitle"/>
-        <w:spacing w:after="0"/>
-      </w:pPr>
+        <w:pStyle w:val="Heading3"/>
+      </w:pPr>
+      <w:bookmarkStart w:id="4" w:name="_Toc398534500"/>
       <w:r>
         <w:t>Configuration and Debug</w:t>
       </w:r>
+      <w:bookmarkEnd w:id="4"/>
     </w:p>
     <w:p>
       <w:pPr>
@@ -988,7 +968,7 @@
       </w:r>
       <w:r>
         <w:rPr>
-          <w:b/>
+          <w:rStyle w:val="SubtleEmphasis"/>
         </w:rPr>
         <w:t>EPCQ256</w:t>
       </w:r>
@@ -1010,7 +990,7 @@
       </w:r>
       <w:r>
         <w:rPr>
-          <w:b/>
+          <w:rStyle w:val="SubtleEmphasis"/>
         </w:rPr>
         <w:t>USB Blaster II</w:t>
       </w:r>
@@ -1020,12 +1000,13 @@
     </w:p>
     <w:p>
       <w:pPr>
-        <w:pStyle w:val="Subtitle"/>
-        <w:spacing w:after="0"/>
-      </w:pPr>
+        <w:pStyle w:val="Heading3"/>
+      </w:pPr>
+      <w:bookmarkStart w:id="5" w:name="_Toc398534501"/>
       <w:r>
         <w:t>Memory Device</w:t>
       </w:r>
+      <w:bookmarkEnd w:id="5"/>
     </w:p>
     <w:p>
       <w:pPr>
@@ -1038,7 +1019,7 @@
       </w:pPr>
       <w:r>
         <w:rPr>
-          <w:b/>
+          <w:rStyle w:val="SubtleEmphasis"/>
         </w:rPr>
         <w:t>64MB</w:t>
       </w:r>
@@ -1057,7 +1038,7 @@
       </w:pPr>
       <w:r>
         <w:rPr>
-          <w:b/>
+          <w:rStyle w:val="SubtleEmphasis"/>
         </w:rPr>
         <w:t>1GB</w:t>
       </w:r>
@@ -1076,7 +1057,7 @@
       </w:pPr>
       <w:r>
         <w:rPr>
-          <w:b/>
+          <w:rStyle w:val="SubtleEmphasis"/>
         </w:rPr>
         <w:t>Micro SD</w:t>
       </w:r>
@@ -1086,12 +1067,13 @@
     </w:p>
     <w:p>
       <w:pPr>
-        <w:pStyle w:val="Subtitle"/>
-        <w:spacing w:after="0"/>
-      </w:pPr>
+        <w:pStyle w:val="Heading3"/>
+      </w:pPr>
+      <w:bookmarkStart w:id="6" w:name="_Toc398534502"/>
       <w:r>
         <w:t>Communication</w:t>
       </w:r>
+      <w:bookmarkEnd w:id="6"/>
     </w:p>
     <w:p>
       <w:pPr>
@@ -1160,12 +1142,14 @@
     </w:p>
     <w:p>
       <w:pPr>
-        <w:pStyle w:val="Subtitle"/>
-        <w:spacing w:after="0"/>
-      </w:pPr>
-      <w:r>
+        <w:pStyle w:val="Heading3"/>
+      </w:pPr>
+      <w:bookmarkStart w:id="7" w:name="_Toc398534503"/>
+      <w:r>
+        <w:lastRenderedPageBreak/>
         <w:t>Connectors</w:t>
       </w:r>
+      <w:bookmarkEnd w:id="7"/>
     </w:p>
     <w:p>
       <w:pPr>
@@ -1226,12 +1210,13 @@
     </w:p>
     <w:p>
       <w:pPr>
-        <w:pStyle w:val="Subtitle"/>
-        <w:spacing w:after="0"/>
-      </w:pPr>
+        <w:pStyle w:val="Heading3"/>
+      </w:pPr>
+      <w:bookmarkStart w:id="8" w:name="_Toc398534504"/>
       <w:r>
         <w:t>Display</w:t>
       </w:r>
+      <w:bookmarkEnd w:id="8"/>
     </w:p>
     <w:p>
       <w:pPr>
@@ -1248,12 +1233,13 @@
     </w:p>
     <w:p>
       <w:pPr>
-        <w:pStyle w:val="Subtitle"/>
-        <w:spacing w:after="0"/>
-      </w:pPr>
+        <w:pStyle w:val="Heading3"/>
+      </w:pPr>
+      <w:bookmarkStart w:id="9" w:name="_Toc398534505"/>
       <w:r>
         <w:t>Audio</w:t>
       </w:r>
+      <w:bookmarkEnd w:id="9"/>
     </w:p>
     <w:p>
       <w:pPr>
@@ -1273,11 +1259,10 @@
     </w:p>
     <w:p>
       <w:pPr>
-        <w:pStyle w:val="Subtitle"/>
-        <w:spacing w:after="0"/>
-      </w:pPr>
-      <w:r>
-        <w:lastRenderedPageBreak/>
+        <w:pStyle w:val="Heading3"/>
+      </w:pPr>
+      <w:bookmarkStart w:id="10" w:name="_Toc398534506"/>
+      <w:r>
         <w:t>V</w:t>
       </w:r>
       <w:r>
@@ -1286,6 +1271,7 @@
       <w:r>
         <w:t>deo Input</w:t>
       </w:r>
+      <w:bookmarkEnd w:id="10"/>
     </w:p>
     <w:p>
       <w:pPr>
@@ -1302,12 +1288,13 @@
     </w:p>
     <w:p>
       <w:pPr>
-        <w:pStyle w:val="Subtitle"/>
-        <w:spacing w:after="0"/>
-      </w:pPr>
+        <w:pStyle w:val="Heading3"/>
+      </w:pPr>
+      <w:bookmarkStart w:id="11" w:name="_Toc398534507"/>
       <w:r>
         <w:t>ADC</w:t>
       </w:r>
+      <w:bookmarkEnd w:id="11"/>
     </w:p>
     <w:p>
       <w:pPr>
@@ -1366,12 +1353,13 @@
     </w:p>
     <w:p>
       <w:pPr>
-        <w:pStyle w:val="Subtitle"/>
-        <w:spacing w:after="0"/>
-      </w:pPr>
+        <w:pStyle w:val="Heading3"/>
+      </w:pPr>
+      <w:bookmarkStart w:id="12" w:name="_Toc398534508"/>
       <w:r>
         <w:t>Switches, Buttons and Indicators</w:t>
       </w:r>
+      <w:bookmarkEnd w:id="12"/>
     </w:p>
     <w:p>
       <w:pPr>
@@ -1465,12 +1453,13 @@
     </w:p>
     <w:p>
       <w:pPr>
-        <w:pStyle w:val="Subtitle"/>
-        <w:spacing w:after="0"/>
-      </w:pPr>
+        <w:pStyle w:val="Heading3"/>
+      </w:pPr>
+      <w:bookmarkStart w:id="13" w:name="_Toc398534509"/>
       <w:r>
         <w:t>Sensors</w:t>
       </w:r>
+      <w:bookmarkEnd w:id="13"/>
     </w:p>
     <w:p>
       <w:pPr>
@@ -1487,12 +1476,13 @@
     </w:p>
     <w:p>
       <w:pPr>
-        <w:pStyle w:val="Subtitle"/>
-        <w:spacing w:after="0"/>
-      </w:pPr>
+        <w:pStyle w:val="Heading3"/>
+      </w:pPr>
+      <w:bookmarkStart w:id="14" w:name="_Toc398534510"/>
       <w:r>
         <w:t>Power</w:t>
       </w:r>
+      <w:bookmarkEnd w:id="14"/>
     </w:p>
     <w:p>
       <w:pPr>
@@ -1509,14 +1499,17 @@
     </w:p>
     <w:p>
       <w:pPr>
-        <w:pStyle w:val="Subtitle"/>
-      </w:pPr>
-      <w:r>
+        <w:pStyle w:val="Heading3"/>
+      </w:pPr>
+      <w:bookmarkStart w:id="15" w:name="_Toc398534511"/>
+      <w:r>
+        <w:lastRenderedPageBreak/>
         <w:t>Block Di</w:t>
       </w:r>
       <w:r>
         <w:t>agram</w:t>
       </w:r>
+      <w:bookmarkEnd w:id="15"/>
     </w:p>
     <w:p>
       <w:pPr>
@@ -1526,10 +1519,9 @@
         <w:rPr>
           <w:noProof/>
         </w:rPr>
-        <w:lastRenderedPageBreak/>
         <w:drawing>
           <wp:inline distT="0" distB="0" distL="0" distR="0" wp14:anchorId="0C286B37" wp14:editId="7C991167">
-            <wp:extent cx="5164491" cy="4408098"/>
+            <wp:extent cx="5650230" cy="4822695"/>
             <wp:effectExtent l="0" t="0" r="0" b="0"/>
             <wp:docPr id="17" name="Picture 17"/>
             <wp:cNvGraphicFramePr>
@@ -1551,7 +1543,7 @@
                   <pic:spPr>
                     <a:xfrm>
                       <a:off x="0" y="0"/>
-                      <a:ext cx="5215659" cy="4451772"/>
+                      <a:ext cx="5724479" cy="4886070"/>
                     </a:xfrm>
                     <a:prstGeom prst="rect">
                       <a:avLst/>
@@ -1579,12 +1571,11 @@
       <w:pPr>
         <w:pStyle w:val="Heading2"/>
       </w:pPr>
-      <w:bookmarkStart w:id="3" w:name="_Toc398519415"/>
-      <w:r>
-        <w:lastRenderedPageBreak/>
+      <w:bookmarkStart w:id="16" w:name="_Toc398534512"/>
+      <w:r>
         <w:t>Layout</w:t>
       </w:r>
-      <w:bookmarkEnd w:id="3"/>
+      <w:bookmarkEnd w:id="16"/>
     </w:p>
     <w:p>
       <w:pPr>
@@ -1665,7 +1656,6 @@
         <w:rPr>
           <w:noProof/>
         </w:rPr>
-        <w:lastRenderedPageBreak/>
         <w:drawing>
           <wp:inline distT="0" distB="0" distL="0" distR="0">
             <wp:extent cx="3646805" cy="2457510"/>
@@ -1841,8 +1831,6 @@
       <w:r>
         <w:t>.</w:t>
       </w:r>
-    </w:p>
-    <w:p>
       <w:r>
         <w:br w:type="page"/>
       </w:r>
@@ -1851,19 +1839,31 @@
       <w:pPr>
         <w:pStyle w:val="Heading1"/>
       </w:pPr>
-      <w:bookmarkStart w:id="4" w:name="_Toc398519416"/>
+      <w:bookmarkStart w:id="17" w:name="_Toc398534513"/>
       <w:r>
         <w:lastRenderedPageBreak/>
         <w:t>Cyclone V Overview</w:t>
       </w:r>
-      <w:bookmarkEnd w:id="4"/>
-    </w:p>
-    <w:p>
-      <w:pPr>
-        <w:pStyle w:val="IntenseQuote"/>
-      </w:pPr>
-      <w:r>
-        <w:t xml:space="preserve">This section describes some features of the Cyclone V family of devices. All this information, along with the most complete documentation regarding this family can be found on the </w:t>
+      <w:bookmarkEnd w:id="17"/>
+    </w:p>
+    <w:p>
+      <w:pPr>
+        <w:pStyle w:val="Quote"/>
+      </w:pPr>
+      <w:r>
+        <w:t>This section describes some features of the Cyclone V family of devices.</w:t>
+      </w:r>
+      <w:r>
+        <w:t xml:space="preserve"> We do not list all features, but only the ones most important </w:t>
+      </w:r>
+      <w:r>
+        <w:t>to us</w:t>
+      </w:r>
+      <w:r>
+        <w:t>.</w:t>
+      </w:r>
+      <w:r>
+        <w:t xml:space="preserve"> All this information, along with the most complete documentation regarding this family can be found on the </w:t>
       </w:r>
       <w:hyperlink r:id="rId14" w:history="1">
         <w:r>
@@ -1895,11 +1895,11 @@
       <w:pPr>
         <w:pStyle w:val="Heading2"/>
       </w:pPr>
-      <w:bookmarkStart w:id="5" w:name="_Toc398519417"/>
+      <w:bookmarkStart w:id="18" w:name="_Toc398534514"/>
       <w:r>
         <w:t>Introduction to the Cyclone V Hard Processor System</w:t>
       </w:r>
-      <w:bookmarkEnd w:id="5"/>
+      <w:bookmarkEnd w:id="18"/>
     </w:p>
     <w:p>
       <w:r>
@@ -1976,218 +1976,257 @@
     </w:p>
     <w:p>
       <w:pPr>
+        <w:pStyle w:val="Fig"/>
+      </w:pPr>
+      <w:r>
+        <w:t xml:space="preserve">Altera </w:t>
+      </w:r>
+      <w:proofErr w:type="spellStart"/>
+      <w:r>
+        <w:t>SoC</w:t>
+      </w:r>
+      <w:proofErr w:type="spellEnd"/>
+      <w:r>
+        <w:t xml:space="preserve"> FPGA Device Block Diagram</w:t>
+      </w:r>
+    </w:p>
+    <w:p>
+      <w:r>
+        <w:t>The HPS contains</w:t>
+      </w:r>
+      <w:r>
+        <w:t xml:space="preserve"> a microprocessor unit (MPU) subsystem with single or dual ARM Cortex</w:t>
+      </w:r>
+      <w:r>
+        <w:t>-</w:t>
+      </w:r>
+      <w:r>
+        <w:t xml:space="preserve">A9 </w:t>
+      </w:r>
+      <w:proofErr w:type="spellStart"/>
+      <w:r>
+        <w:t>MPCore</w:t>
+      </w:r>
+      <w:proofErr w:type="spellEnd"/>
+      <w:r>
+        <w:t xml:space="preserve"> processors, flash memory controllers, SDRAM L3 Interconnect, on-chip memories, support peripherals, interface peripherals, debug capabilities, and phase-locked loops (PLLs). The dual-processor HPS supports symmetric (SMP) and asymmetric (AMP) multiprocessing.</w:t>
+      </w:r>
+    </w:p>
+    <w:p>
+      <w:pPr>
         <w:jc w:val="center"/>
-      </w:pPr>
-    </w:p>
-    <w:p>
-      <w:pPr>
-        <w:pStyle w:val="Fig"/>
-      </w:pPr>
+        <w:rPr>
+          <w:rStyle w:val="SubtleEmphasis"/>
+        </w:rPr>
+      </w:pPr>
+      <w:r>
+        <w:rPr>
+          <w:rStyle w:val="SubtleEmphasis"/>
+        </w:rPr>
+        <w:t xml:space="preserve">The DE1-SoC has a </w:t>
+      </w:r>
+      <w:r>
+        <w:rPr>
+          <w:rStyle w:val="IntenseEmphasis"/>
+        </w:rPr>
+        <w:t>dual</w:t>
+      </w:r>
+      <w:r>
+        <w:rPr>
+          <w:rStyle w:val="SubtleEmphasis"/>
+        </w:rPr>
+        <w:t>-processor HPS.</w:t>
+      </w:r>
+    </w:p>
+    <w:p>
+      <w:r>
+        <w:t>The FPGA portion of the device contains the FPGA fabric, a control block (CB)</w:t>
+      </w:r>
+      <w:r>
+        <w:t>, phase-locked loops (PLLs), and depending on the device variant, high-speed serial interface (HSSI) transceivers, hard PCI Express (</w:t>
+      </w:r>
+      <w:proofErr w:type="spellStart"/>
+      <w:r>
+        <w:t>PCIe</w:t>
+      </w:r>
+      <w:proofErr w:type="spellEnd"/>
+      <w:r>
+        <w:t>) controllers, and hard memory controllers.</w:t>
+      </w:r>
+    </w:p>
+    <w:p>
+      <w:pPr>
+        <w:jc w:val="center"/>
+        <w:rPr>
+          <w:rStyle w:val="SubtleEmphasis"/>
+        </w:rPr>
+      </w:pPr>
+      <w:r>
+        <w:rPr>
+          <w:rStyle w:val="SubtleEmphasis"/>
+        </w:rPr>
+        <w:t>The DE1-SoC does</w:t>
+      </w:r>
+      <w:r>
+        <w:rPr>
+          <w:rStyle w:val="SubtleEmphasis"/>
+        </w:rPr>
+        <w:t xml:space="preserve"> </w:t>
+      </w:r>
+      <w:r>
+        <w:rPr>
+          <w:rStyle w:val="IntenseEmphasis"/>
+        </w:rPr>
+        <w:t>not</w:t>
+      </w:r>
+      <w:r>
+        <w:rPr>
+          <w:rStyle w:val="SubtleEmphasis"/>
+        </w:rPr>
+        <w:t xml:space="preserve"> contain any HSSI transceivers,</w:t>
+      </w:r>
+      <w:r>
+        <w:rPr>
+          <w:rStyle w:val="SubtleEmphasis"/>
+        </w:rPr>
+        <w:t xml:space="preserve"> or</w:t>
+      </w:r>
+      <w:r>
+        <w:rPr>
+          <w:rStyle w:val="SubtleEmphasis"/>
+        </w:rPr>
+        <w:t xml:space="preserve"> hard </w:t>
+      </w:r>
+      <w:proofErr w:type="spellStart"/>
+      <w:r>
+        <w:rPr>
+          <w:rStyle w:val="SubtleEmphasis"/>
+        </w:rPr>
+        <w:t>PCIe</w:t>
+      </w:r>
+      <w:proofErr w:type="spellEnd"/>
+      <w:r>
+        <w:rPr>
+          <w:rStyle w:val="SubtleEmphasis"/>
+        </w:rPr>
+        <w:t xml:space="preserve"> controller</w:t>
+      </w:r>
+      <w:r>
+        <w:rPr>
+          <w:rStyle w:val="SubtleEmphasis"/>
+        </w:rPr>
+        <w:t>s</w:t>
+      </w:r>
+      <w:r>
+        <w:rPr>
+          <w:rStyle w:val="SubtleEmphasis"/>
+        </w:rPr>
+        <w:t>.</w:t>
+      </w:r>
+    </w:p>
+    <w:p>
+      <w:r>
+        <w:t>The HPS and FPGA portions of the device are distinctly different.</w:t>
+      </w:r>
+      <w:r>
+        <w:t xml:space="preserve"> The HPS can boot from multiple sources, including the FPGA fabric and external flash. In contrast, the FPGA must be configured through either the HPS or an externally supported device.</w:t>
+      </w:r>
+    </w:p>
+    <w:p>
+      <w:r>
+        <w:t>The MPU subsystem can boot</w:t>
+      </w:r>
+      <w:r>
+        <w:t xml:space="preserve"> from flash devices connected to the HPS pins</w:t>
+      </w:r>
+      <w:r>
+        <w:t>. Or, when the FPGA portion is configured by an external source, the MPU subsystem can boot from memory available on the FPGA</w:t>
+      </w:r>
+      <w:r>
+        <w:t xml:space="preserve"> portion of the device.</w:t>
+      </w:r>
+    </w:p>
+    <w:p>
+      <w:r>
+        <w:t>The HPS and FPGA portions of the device each have their own pins.</w:t>
+      </w:r>
+      <w:r>
+        <w:t xml:space="preserve"> Pins are not freely shared between the HPS and the FPGA fabric. </w:t>
+      </w:r>
+      <w:r>
+        <w:t xml:space="preserve">The FPGA I/O pins are configured by an FPGA configuration image through the HPS </w:t>
+      </w:r>
       <w:r>
         <w:lastRenderedPageBreak/>
-        <w:t xml:space="preserve">Altera </w:t>
+        <w:t>or any external source supported by the device.</w:t>
+      </w:r>
+      <w:r>
+        <w:t xml:space="preserve"> </w:t>
+      </w:r>
+      <w:r>
+        <w:t xml:space="preserve">The HPS I/O pins are configured by </w:t>
+      </w:r>
+      <w:r>
+        <w:rPr>
+          <w:rStyle w:val="IntenseEmphasis"/>
+        </w:rPr>
+        <w:t>software</w:t>
+      </w:r>
+      <w:r>
+        <w:t xml:space="preserve"> executing in the HPS.</w:t>
+      </w:r>
+      <w:r>
+        <w:t xml:space="preserve"> Software executing on the HPS accesses control registers in the system manager</w:t>
+      </w:r>
+      <w:r>
+        <w:t xml:space="preserve"> to assign HPS I/O pins to the available HPS modules</w:t>
+      </w:r>
+      <w:r>
+        <w:t>.</w:t>
+      </w:r>
+    </w:p>
+    <w:p>
+      <w:pPr>
+        <w:jc w:val="center"/>
+        <w:rPr>
+          <w:rStyle w:val="SubtleEmphasis"/>
+        </w:rPr>
+      </w:pPr>
+      <w:r>
+        <w:rPr>
+          <w:rStyle w:val="SubtleEmphasis"/>
+        </w:rPr>
+        <w:t xml:space="preserve">The </w:t>
+      </w:r>
+      <w:r>
+        <w:rPr>
+          <w:rStyle w:val="IntenseEmphasis"/>
+        </w:rPr>
+        <w:t>software</w:t>
+      </w:r>
+      <w:r>
+        <w:rPr>
+          <w:rStyle w:val="SubtleEmphasis"/>
+        </w:rPr>
+        <w:t xml:space="preserve"> that configures the HPS I/O pins is called the </w:t>
       </w:r>
       <w:proofErr w:type="spellStart"/>
       <w:r>
-        <w:t>SoC</w:t>
+        <w:rPr>
+          <w:rStyle w:val="IntenseEmphasis"/>
+        </w:rPr>
+        <w:t>Preloader</w:t>
       </w:r>
       <w:proofErr w:type="spellEnd"/>
       <w:r>
-        <w:t xml:space="preserve"> FPGA Device Block Diagram</w:t>
-      </w:r>
-    </w:p>
-    <w:p>
-      <w:r>
-        <w:t>The HPS contains</w:t>
-      </w:r>
-      <w:r>
-        <w:t xml:space="preserve"> a microprocessor unit (MPU) subsystem with single or dual ARM Cortex</w:t>
-      </w:r>
-      <w:r>
-        <w:t>-</w:t>
-      </w:r>
-      <w:r>
-        <w:t xml:space="preserve">A9 </w:t>
-      </w:r>
-      <w:proofErr w:type="spellStart"/>
-      <w:r>
-        <w:t>MPCore</w:t>
-      </w:r>
-      <w:proofErr w:type="spellEnd"/>
-      <w:r>
-        <w:t xml:space="preserve"> processors, flash memory controllers, SDRAM L3 Interconnect, on-chip memories, support peripherals, interface peripherals, debug capabilities, and phase-locked loops (PLLs). The dual-processor HPS supports symmetric (SMP) and asymmetric (AMP) multiprocessing.</w:t>
-      </w:r>
-    </w:p>
-    <w:p>
-      <w:pPr>
-        <w:jc w:val="center"/>
-        <w:rPr>
-          <w:rStyle w:val="SubtleReference"/>
-        </w:rPr>
-      </w:pPr>
-      <w:r>
-        <w:rPr>
-          <w:rStyle w:val="SubtleReference"/>
-        </w:rPr>
-        <w:t>The DE1-SoC has a dual-processor HPS.</w:t>
-      </w:r>
-    </w:p>
-    <w:p>
-      <w:r>
-        <w:t>The FPGA portion of the device contains the FPGA fabric, a control block (CB)</w:t>
-      </w:r>
-      <w:r>
-        <w:t>, phase-locked loops (PLLs), and depending on the device variant, high-speed serial interface (HSSI) transceivers, hard PCI Express (</w:t>
-      </w:r>
-      <w:proofErr w:type="spellStart"/>
-      <w:r>
-        <w:t>PCIe</w:t>
-      </w:r>
-      <w:proofErr w:type="spellEnd"/>
-      <w:r>
-        <w:t>) controllers, and hard memory controllers.</w:t>
-      </w:r>
-    </w:p>
-    <w:p>
-      <w:pPr>
-        <w:jc w:val="center"/>
-        <w:rPr>
-          <w:rStyle w:val="SubtleReference"/>
-        </w:rPr>
-      </w:pPr>
-      <w:r>
-        <w:rPr>
-          <w:rStyle w:val="SubtleReference"/>
-        </w:rPr>
-        <w:t>The DE1-SoC doesn’t contain any HSSI transceivers,</w:t>
-      </w:r>
-      <w:r>
-        <w:rPr>
-          <w:rStyle w:val="SubtleReference"/>
-        </w:rPr>
-        <w:t xml:space="preserve"> or</w:t>
-      </w:r>
-      <w:r>
-        <w:rPr>
-          <w:rStyle w:val="SubtleReference"/>
-        </w:rPr>
-        <w:t xml:space="preserve"> hard </w:t>
-      </w:r>
-      <w:proofErr w:type="spellStart"/>
-      <w:r>
-        <w:rPr>
-          <w:rStyle w:val="SubtleReference"/>
-        </w:rPr>
-        <w:t>PCIe</w:t>
-      </w:r>
-      <w:proofErr w:type="spellEnd"/>
-      <w:r>
-        <w:rPr>
-          <w:rStyle w:val="SubtleReference"/>
-        </w:rPr>
-        <w:t xml:space="preserve"> controller</w:t>
-      </w:r>
-      <w:r>
-        <w:rPr>
-          <w:rStyle w:val="SubtleReference"/>
-        </w:rPr>
-        <w:t>s</w:t>
-      </w:r>
-      <w:r>
-        <w:rPr>
-          <w:rStyle w:val="SubtleReference"/>
+        <w:rPr>
+          <w:rStyle w:val="SubtleEmphasis"/>
         </w:rPr>
         <w:t>.</w:t>
       </w:r>
     </w:p>
     <w:p>
       <w:r>
-        <w:t>The HPS and FPGA portions of the device are distinctly different.</w:t>
-      </w:r>
-      <w:r>
-        <w:t xml:space="preserve"> The HPS can boot from multiple sources, including the FPGA fabric and external flash. In contrast, the FPGA must be configured through either the HPS or an externally supported device.</w:t>
-      </w:r>
-    </w:p>
-    <w:p>
-      <w:r>
-        <w:t>The MPU subsystem can boot</w:t>
-      </w:r>
-      <w:r>
-        <w:t xml:space="preserve"> from flash devices connected to the HPS pins</w:t>
-      </w:r>
-      <w:r>
-        <w:t>. Or, when the FPGA portion is configured by an external source, the MPU subsystem can boot from memory available on the FPGA</w:t>
-      </w:r>
-      <w:r>
-        <w:t xml:space="preserve"> portion of the device.</w:t>
-      </w:r>
-    </w:p>
-    <w:p>
-      <w:r>
-        <w:t>The HPS and FPGA portions of the device each have their own pins.</w:t>
-      </w:r>
-      <w:r>
-        <w:t xml:space="preserve"> Pins are not freely shared between the HPS and the FPGA fabric. </w:t>
-      </w:r>
-      <w:r>
-        <w:t>The FPGA I/O pins are configured by an FPGA configuration image through the HPS or any external source supported by the device.</w:t>
-      </w:r>
-      <w:r>
-        <w:t xml:space="preserve"> </w:t>
-      </w:r>
-      <w:r>
-        <w:t xml:space="preserve">The HPS I/O pins are configured by </w:t>
-      </w:r>
-      <w:r>
-        <w:rPr>
-          <w:rStyle w:val="IntenseEmphasis"/>
-        </w:rPr>
-        <w:t>software</w:t>
-      </w:r>
-      <w:r>
-        <w:t xml:space="preserve"> executing in the HPS.</w:t>
-      </w:r>
-      <w:r>
-        <w:t xml:space="preserve"> Software executing on the HPS accesses control registers in the system manager</w:t>
-      </w:r>
-      <w:r>
-        <w:t xml:space="preserve"> to assign HPS I/O pins to the available HPS modules</w:t>
-      </w:r>
-      <w:r>
-        <w:t>.</w:t>
-      </w:r>
-    </w:p>
-    <w:p>
-      <w:pPr>
-        <w:jc w:val="center"/>
-        <w:rPr>
-          <w:rStyle w:val="SubtleReference"/>
-        </w:rPr>
-      </w:pPr>
-      <w:r>
-        <w:rPr>
-          <w:rStyle w:val="SubtleReference"/>
-        </w:rPr>
-        <w:lastRenderedPageBreak/>
-        <w:t xml:space="preserve">The software that configures the HPS I/O pins is called the </w:t>
-      </w:r>
-      <w:proofErr w:type="spellStart"/>
-      <w:r>
-        <w:rPr>
-          <w:rStyle w:val="IntenseEmphasis"/>
-        </w:rPr>
-        <w:t>Preloader</w:t>
-      </w:r>
-      <w:proofErr w:type="spellEnd"/>
-      <w:r>
-        <w:rPr>
-          <w:rStyle w:val="SubtleReference"/>
-        </w:rPr>
-        <w:t>.</w:t>
-      </w:r>
-    </w:p>
-    <w:p>
-      <w:r>
         <w:t>The HPS</w:t>
       </w:r>
       <w:r>
@@ -2213,11 +2252,11 @@
       <w:pPr>
         <w:pStyle w:val="Heading2"/>
       </w:pPr>
-      <w:bookmarkStart w:id="6" w:name="_Toc398519418"/>
+      <w:bookmarkStart w:id="19" w:name="_Toc398534515"/>
       <w:r>
         <w:t>Features of the HPS</w:t>
       </w:r>
-      <w:bookmarkEnd w:id="6"/>
+      <w:bookmarkEnd w:id="19"/>
     </w:p>
     <w:p>
       <w:r>
@@ -2432,7 +2471,6 @@
         </w:numPr>
       </w:pPr>
       <w:r>
-        <w:lastRenderedPageBreak/>
         <w:t>Four t</w:t>
       </w:r>
       <w:r>
@@ -2571,12 +2609,12 @@
       <w:pPr>
         <w:pStyle w:val="Heading2"/>
       </w:pPr>
-      <w:bookmarkStart w:id="7" w:name="_Toc398519419"/>
+      <w:bookmarkStart w:id="20" w:name="_Toc398534516"/>
       <w:r>
         <w:lastRenderedPageBreak/>
         <w:t>HPS Block Diagram</w:t>
       </w:r>
-      <w:bookmarkEnd w:id="7"/>
+      <w:bookmarkEnd w:id="20"/>
     </w:p>
     <w:p>
       <w:pPr>
@@ -2631,6 +2669,415 @@
     </w:p>
     <w:p>
       <w:pPr>
+        <w:pStyle w:val="Heading2"/>
+      </w:pPr>
+      <w:bookmarkStart w:id="21" w:name="_Toc398534517"/>
+      <w:r>
+        <w:t>System Integration Overview</w:t>
+      </w:r>
+      <w:bookmarkEnd w:id="21"/>
+    </w:p>
+    <w:p>
+      <w:r>
+        <w:t xml:space="preserve">In this part, we briefly go through some </w:t>
+      </w:r>
+      <w:r>
+        <w:t>features</w:t>
+      </w:r>
+      <w:r>
+        <w:t xml:space="preserve"> provided by the most</w:t>
+      </w:r>
+      <w:r>
+        <w:t xml:space="preserve"> </w:t>
+      </w:r>
+      <w:r>
+        <w:t>important</w:t>
+      </w:r>
+      <w:r>
+        <w:t xml:space="preserve"> HPS components.</w:t>
+      </w:r>
+    </w:p>
+    <w:p>
+      <w:pPr>
+        <w:pStyle w:val="Heading3"/>
+      </w:pPr>
+      <w:bookmarkStart w:id="22" w:name="_Toc398534518"/>
+      <w:r>
+        <w:t>MPU Subsystem</w:t>
+      </w:r>
+      <w:bookmarkEnd w:id="22"/>
+    </w:p>
+    <w:p>
+      <w:r>
+        <w:t>Here are a few important features of the MPU subsystem:</w:t>
+      </w:r>
+    </w:p>
+    <w:p>
+      <w:pPr>
+        <w:pStyle w:val="ListParagraph"/>
+        <w:numPr>
+          <w:ilvl w:val="0"/>
+          <w:numId w:val="32"/>
+        </w:numPr>
+      </w:pPr>
+      <w:r>
+        <w:t>Interrupt controller</w:t>
+      </w:r>
+    </w:p>
+    <w:p>
+      <w:pPr>
+        <w:pStyle w:val="ListParagraph"/>
+        <w:numPr>
+          <w:ilvl w:val="0"/>
+          <w:numId w:val="32"/>
+        </w:numPr>
+      </w:pPr>
+      <w:r>
+        <w:t>One general-purpose timer and one watchdog timer per processor</w:t>
+      </w:r>
+    </w:p>
+    <w:p>
+      <w:pPr>
+        <w:pStyle w:val="ListParagraph"/>
+        <w:numPr>
+          <w:ilvl w:val="0"/>
+          <w:numId w:val="32"/>
+        </w:numPr>
+      </w:pPr>
+      <w:r>
+        <w:t>One Memory management unit (MMU) per processor</w:t>
+      </w:r>
+    </w:p>
+    <w:p>
+      <w:r>
+        <w:t>The HPS masters the L3 interconnect</w:t>
+      </w:r>
+      <w:r>
+        <w:t xml:space="preserve"> and the SDRAM controller s</w:t>
+      </w:r>
+      <w:r>
+        <w:t>ubsystem.</w:t>
+      </w:r>
+    </w:p>
+    <w:p>
+      <w:pPr>
+        <w:pStyle w:val="Heading3"/>
+      </w:pPr>
+      <w:bookmarkStart w:id="23" w:name="_Toc398534519"/>
+      <w:r>
+        <w:t>SDRAM Controller Subsystem</w:t>
+      </w:r>
+      <w:bookmarkEnd w:id="23"/>
+    </w:p>
+    <w:p>
+      <w:r>
+        <w:t>The SDRAM controller s</w:t>
+      </w:r>
+      <w:r>
+        <w:t>ubsystem</w:t>
+      </w:r>
+      <w:r>
+        <w:t xml:space="preserve"> is </w:t>
+      </w:r>
+      <w:r>
+        <w:rPr>
+          <w:rStyle w:val="IntenseEmphasis"/>
+        </w:rPr>
+        <w:t>mastered by HPS masters and FPGA fabric masters</w:t>
+      </w:r>
+      <w:r>
+        <w:t>.</w:t>
+      </w:r>
+      <w:r>
+        <w:t xml:space="preserve"> It supports DDR2, DDR3, and LPDDR2 devices.</w:t>
+      </w:r>
+      <w:r>
+        <w:t xml:space="preserve"> It is</w:t>
+      </w:r>
+      <w:r>
+        <w:t xml:space="preserve"> </w:t>
+      </w:r>
+      <w:r>
+        <w:t xml:space="preserve">composed of 2 </w:t>
+      </w:r>
+      <w:r>
+        <w:t>parts</w:t>
+      </w:r>
+      <w:r>
+        <w:t>:</w:t>
+      </w:r>
+    </w:p>
+    <w:p>
+      <w:pPr>
+        <w:pStyle w:val="ListParagraph"/>
+        <w:numPr>
+          <w:ilvl w:val="0"/>
+          <w:numId w:val="33"/>
+        </w:numPr>
+      </w:pPr>
+      <w:r>
+        <w:t>SDRAM controller</w:t>
+      </w:r>
+    </w:p>
+    <w:p>
+      <w:pPr>
+        <w:pStyle w:val="ListParagraph"/>
+        <w:numPr>
+          <w:ilvl w:val="0"/>
+          <w:numId w:val="33"/>
+        </w:numPr>
+      </w:pPr>
+      <w:r>
+        <w:t>DDR PHY</w:t>
+      </w:r>
+      <w:r>
+        <w:t xml:space="preserve"> (interfaces the single port memory controller to the HPS I/O)</w:t>
+      </w:r>
+    </w:p>
+    <w:p>
+      <w:pPr>
+        <w:jc w:val="center"/>
+        <w:rPr>
+          <w:rStyle w:val="SubtleEmphasis"/>
+        </w:rPr>
+      </w:pPr>
+      <w:r>
+        <w:rPr>
+          <w:rStyle w:val="SubtleEmphasis"/>
+        </w:rPr>
+        <w:t>The DE1-SoC</w:t>
+      </w:r>
+      <w:r>
+        <w:rPr>
+          <w:rStyle w:val="SubtleEmphasis"/>
+        </w:rPr>
+        <w:t xml:space="preserve"> contains DDR</w:t>
+      </w:r>
+      <w:r>
+        <w:rPr>
+          <w:rStyle w:val="IntenseEmphasis"/>
+        </w:rPr>
+        <w:t>3</w:t>
+      </w:r>
+      <w:r>
+        <w:rPr>
+          <w:rStyle w:val="SubtleEmphasis"/>
+        </w:rPr>
+        <w:t xml:space="preserve"> SDRAM on the HPS</w:t>
+      </w:r>
+    </w:p>
+    <w:p>
+      <w:pPr>
+        <w:pStyle w:val="Heading3"/>
+      </w:pPr>
+      <w:bookmarkStart w:id="24" w:name="_Toc398534520"/>
+      <w:r>
+        <w:t>System Manager</w:t>
+      </w:r>
+      <w:bookmarkEnd w:id="24"/>
+    </w:p>
+    <w:p>
+      <w:r>
+        <w:t xml:space="preserve">This is one of the most </w:t>
+      </w:r>
+      <w:r>
+        <w:rPr>
+          <w:rStyle w:val="SubtleEmphasis"/>
+        </w:rPr>
+        <w:t>essential</w:t>
+      </w:r>
+      <w:r>
+        <w:t xml:space="preserve"> HPS components.</w:t>
+      </w:r>
+      <w:r>
+        <w:t xml:space="preserve"> It </w:t>
+      </w:r>
+      <w:r>
+        <w:t xml:space="preserve">offers a few </w:t>
+      </w:r>
+      <w:r>
+        <w:t>important features</w:t>
+      </w:r>
+      <w:r>
+        <w:t>:</w:t>
+      </w:r>
+    </w:p>
+    <w:p>
+      <w:pPr>
+        <w:pStyle w:val="ListParagraph"/>
+        <w:numPr>
+          <w:ilvl w:val="0"/>
+          <w:numId w:val="34"/>
+        </w:numPr>
+        <w:rPr>
+          <w:rStyle w:val="IntenseEmphasis"/>
+        </w:rPr>
+      </w:pPr>
+      <w:r>
+        <w:rPr>
+          <w:rStyle w:val="IntenseEmphasis"/>
+        </w:rPr>
+        <w:t>Pin multiplexing</w:t>
+      </w:r>
+      <w:r>
+        <w:rPr>
+          <w:rStyle w:val="IntenseEmphasis"/>
+        </w:rPr>
+        <w:t xml:space="preserve"> </w:t>
+      </w:r>
+      <w:r>
+        <w:t>(</w:t>
+      </w:r>
+      <w:r>
+        <w:t xml:space="preserve">term used for the </w:t>
+      </w:r>
+      <w:r>
+        <w:rPr>
+          <w:rStyle w:val="IntenseEmphasis"/>
+        </w:rPr>
+        <w:t>software</w:t>
+      </w:r>
+      <w:r>
+        <w:t xml:space="preserve"> configuration of the HPS I/O pins by the </w:t>
+      </w:r>
+      <w:proofErr w:type="spellStart"/>
+      <w:r>
+        <w:rPr>
+          <w:rStyle w:val="IntenseEmphasis"/>
+        </w:rPr>
+        <w:t>Preloader</w:t>
+      </w:r>
+      <w:proofErr w:type="spellEnd"/>
+      <w:r>
+        <w:t>)</w:t>
+      </w:r>
+    </w:p>
+    <w:p>
+      <w:pPr>
+        <w:pStyle w:val="ListParagraph"/>
+        <w:numPr>
+          <w:ilvl w:val="0"/>
+          <w:numId w:val="34"/>
+        </w:numPr>
+      </w:pPr>
+      <w:r>
+        <w:t>Freeze controller that places I/O elements</w:t>
+      </w:r>
+      <w:r>
+        <w:t xml:space="preserve"> into a safe state for configuration</w:t>
+      </w:r>
+    </w:p>
+    <w:p>
+      <w:pPr>
+        <w:pStyle w:val="ListParagraph"/>
+        <w:numPr>
+          <w:ilvl w:val="0"/>
+          <w:numId w:val="34"/>
+        </w:numPr>
+      </w:pPr>
+      <w:r>
+        <w:t>Low-level control of peripheral features not accessible through the control and status registers (CSRs)</w:t>
+      </w:r>
+    </w:p>
+    <w:p>
+      <w:pPr>
+        <w:jc w:val="center"/>
+        <w:rPr>
+          <w:rStyle w:val="SubtleEmphasis"/>
+        </w:rPr>
+      </w:pPr>
+      <w:r>
+        <w:rPr>
+          <w:rStyle w:val="SubtleEmphasis"/>
+        </w:rPr>
+        <w:t xml:space="preserve">The low-level control of some peripheral features that are not accessible through the CSRs </w:t>
+      </w:r>
+      <w:r>
+        <w:rPr>
+          <w:rStyle w:val="SubtleEmphasis"/>
+        </w:rPr>
+        <w:t>is</w:t>
+      </w:r>
+      <w:r>
+        <w:rPr>
+          <w:rStyle w:val="SubtleEmphasis"/>
+        </w:rPr>
+        <w:t xml:space="preserve"> </w:t>
+      </w:r>
+      <w:r>
+        <w:rPr>
+          <w:rStyle w:val="IntenseEmphasis"/>
+        </w:rPr>
+        <w:t>not</w:t>
+      </w:r>
+      <w:r>
+        <w:rPr>
+          <w:rStyle w:val="SubtleEmphasis"/>
+        </w:rPr>
+        <w:t xml:space="preserve"> externally documented.</w:t>
+      </w:r>
+    </w:p>
+    <w:p>
+      <w:pPr>
+        <w:pStyle w:val="Heading3"/>
+      </w:pPr>
+      <w:bookmarkStart w:id="25" w:name="_Toc398534521"/>
+      <w:r>
+        <w:t>FPGA Manager</w:t>
+      </w:r>
+      <w:bookmarkEnd w:id="25"/>
+    </w:p>
+    <w:p>
+      <w:r>
+        <w:t>The FPGA manager offers the following features:</w:t>
+      </w:r>
+    </w:p>
+    <w:p>
+      <w:pPr>
+        <w:pStyle w:val="ListParagraph"/>
+        <w:numPr>
+          <w:ilvl w:val="0"/>
+          <w:numId w:val="35"/>
+        </w:numPr>
+      </w:pPr>
+      <w:r>
+        <w:t>Manages conf</w:t>
+      </w:r>
+      <w:bookmarkStart w:id="26" w:name="_GoBack"/>
+      <w:bookmarkEnd w:id="26"/>
+      <w:r>
+        <w:t>iguration of the FPGA portion of the device</w:t>
+      </w:r>
+    </w:p>
+    <w:p>
+      <w:pPr>
+        <w:pStyle w:val="ListParagraph"/>
+        <w:numPr>
+          <w:ilvl w:val="0"/>
+          <w:numId w:val="35"/>
+        </w:numPr>
+      </w:pPr>
+      <w:r>
+        <w:t>Monitors configuration-related signals</w:t>
+      </w:r>
+      <w:r>
+        <w:t xml:space="preserve"> in the FPGA</w:t>
+      </w:r>
+    </w:p>
+    <w:p>
+      <w:pPr>
+        <w:pStyle w:val="ListParagraph"/>
+        <w:numPr>
+          <w:ilvl w:val="0"/>
+          <w:numId w:val="35"/>
+        </w:numPr>
+      </w:pPr>
+      <w:r>
+        <w:t>Provides 32 general-purpose inputs and 32 general-purpose outputs to the FPGA fabric</w:t>
+      </w:r>
+    </w:p>
+    <w:p>
+      <w:pPr>
         <w:rPr>
           <w:rFonts w:ascii="Cambria" w:hAnsi="Cambria"/>
           <w:color w:val="365F91"/>
@@ -2641,17 +3088,14 @@
       <w:r>
         <w:br w:type="page"/>
       </w:r>
-      <w:bookmarkStart w:id="8" w:name="_GoBack"/>
-      <w:bookmarkEnd w:id="8"/>
     </w:p>
     <w:p>
       <w:pPr>
         <w:pStyle w:val="Heading1"/>
       </w:pPr>
-      <w:bookmarkStart w:id="9" w:name="_Toc398519420"/>
+      <w:bookmarkStart w:id="27" w:name="_Toc398534522"/>
       <w:proofErr w:type="spellStart"/>
       <w:r>
-        <w:lastRenderedPageBreak/>
         <w:t>So</w:t>
       </w:r>
       <w:r>
@@ -2661,17 +3105,17 @@
       <w:r>
         <w:t xml:space="preserve"> part test</w:t>
       </w:r>
-      <w:bookmarkEnd w:id="9"/>
+      <w:bookmarkEnd w:id="27"/>
     </w:p>
     <w:p>
       <w:pPr>
         <w:pStyle w:val="Heading2"/>
       </w:pPr>
-      <w:bookmarkStart w:id="10" w:name="_Toc398519421"/>
+      <w:bookmarkStart w:id="28" w:name="_Toc398534523"/>
       <w:r>
         <w:t>HPS Architecture</w:t>
       </w:r>
-      <w:bookmarkEnd w:id="10"/>
+      <w:bookmarkEnd w:id="28"/>
     </w:p>
     <w:p>
       <w:r>
@@ -2683,7 +3127,6 @@
         <w:rPr>
           <w:noProof/>
         </w:rPr>
-        <w:lastRenderedPageBreak/>
         <w:drawing>
           <wp:inline distT="0" distB="0" distL="0" distR="0" wp14:anchorId="1432E470" wp14:editId="451EDD03">
             <wp:extent cx="5972810" cy="5484495"/>
@@ -2725,18 +3168,17 @@
       <w:pPr>
         <w:pStyle w:val="Heading2"/>
       </w:pPr>
-      <w:bookmarkStart w:id="11" w:name="_Toc398519422"/>
-      <w:r>
-        <w:lastRenderedPageBreak/>
+      <w:bookmarkStart w:id="29" w:name="_Toc398534524"/>
+      <w:r>
         <w:t>Hardware development</w:t>
       </w:r>
-      <w:bookmarkEnd w:id="11"/>
+      <w:bookmarkEnd w:id="29"/>
     </w:p>
     <w:p>
       <w:pPr>
         <w:pStyle w:val="Heading3"/>
       </w:pPr>
-      <w:bookmarkStart w:id="12" w:name="_Toc398519423"/>
+      <w:bookmarkStart w:id="30" w:name="_Toc398534525"/>
       <w:proofErr w:type="spellStart"/>
       <w:r>
         <w:t>Qsys</w:t>
@@ -2745,7 +3187,7 @@
       <w:r>
         <w:t xml:space="preserve"> integration</w:t>
       </w:r>
-      <w:bookmarkEnd w:id="12"/>
+      <w:bookmarkEnd w:id="30"/>
     </w:p>
     <w:p>
       <w:r>
@@ -2910,7 +3352,6 @@
         <w:rPr>
           <w:noProof/>
         </w:rPr>
-        <w:lastRenderedPageBreak/>
         <w:drawing>
           <wp:inline distT="0" distB="0" distL="0" distR="0" wp14:anchorId="350032AC" wp14:editId="5089B036">
             <wp:extent cx="5972810" cy="4644390"/>
@@ -2950,6 +3391,7 @@
     </w:p>
     <w:p>
       <w:r>
+        <w:lastRenderedPageBreak/>
         <w:t xml:space="preserve">With the </w:t>
       </w:r>
       <w:proofErr w:type="spellStart"/>
@@ -2977,22 +3419,21 @@
       <w:pPr>
         <w:pStyle w:val="Heading2"/>
       </w:pPr>
-      <w:bookmarkStart w:id="13" w:name="_Toc398519424"/>
-      <w:r>
-        <w:lastRenderedPageBreak/>
+      <w:bookmarkStart w:id="31" w:name="_Toc398534526"/>
+      <w:r>
         <w:t>Software development</w:t>
       </w:r>
-      <w:bookmarkEnd w:id="13"/>
+      <w:bookmarkEnd w:id="31"/>
     </w:p>
     <w:p>
       <w:pPr>
         <w:pStyle w:val="Heading3"/>
       </w:pPr>
-      <w:bookmarkStart w:id="14" w:name="_Toc398519425"/>
+      <w:bookmarkStart w:id="32" w:name="_Toc398534527"/>
       <w:r>
         <w:t>ARM DS-5 tools</w:t>
       </w:r>
-      <w:bookmarkEnd w:id="14"/>
+      <w:bookmarkEnd w:id="32"/>
     </w:p>
     <w:p>
       <w:r>
@@ -3090,11 +3531,11 @@
       <w:pPr>
         <w:pStyle w:val="Heading3"/>
       </w:pPr>
-      <w:bookmarkStart w:id="15" w:name="_Toc398519426"/>
+      <w:bookmarkStart w:id="33" w:name="_Toc398534528"/>
       <w:r>
         <w:t>Hello World on ARM HPS part</w:t>
       </w:r>
-      <w:bookmarkEnd w:id="15"/>
+      <w:bookmarkEnd w:id="33"/>
     </w:p>
     <w:p>
       <w:r>
@@ -3257,7 +3698,6 @@
       </w:pPr>
       <w:proofErr w:type="spellStart"/>
       <w:r>
-        <w:lastRenderedPageBreak/>
         <w:t>Makefile</w:t>
       </w:r>
       <w:proofErr w:type="spellEnd"/>
@@ -3363,15 +3803,10 @@
         <w:spacing w:after="0" w:line="240" w:lineRule="auto"/>
       </w:pPr>
       <w:r>
-        <w:t xml:space="preserve">; Copyright (c) 2013 </w:t>
-      </w:r>
-      <w:proofErr w:type="gramStart"/>
-      <w:r>
-        <w:t>Altera  All</w:t>
-      </w:r>
-      <w:proofErr w:type="gramEnd"/>
-      <w:r>
-        <w:t xml:space="preserve"> Rights Reserved.</w:t>
+        <w:t xml:space="preserve">; Copyright (c) 2013 Altera </w:t>
+      </w:r>
+      <w:r>
+        <w:t>All Rights Reserved.</w:t>
       </w:r>
     </w:p>
     <w:p>
@@ -3589,6 +4024,7 @@
         <w:rPr>
           <w:lang w:val="fr-CH"/>
         </w:rPr>
+        <w:lastRenderedPageBreak/>
         <w:t xml:space="preserve">    </w:t>
       </w:r>
       <w:r>
@@ -3645,15 +4081,18 @@
         <w:spacing w:after="0" w:line="240" w:lineRule="auto"/>
       </w:pPr>
       <w:r>
-        <w:t xml:space="preserve">    ARM_LIB_</w:t>
+        <w:t xml:space="preserve">    ARM_LIB_STACKHEAP 0xFFFF8000 EMPTY</w:t>
+      </w:r>
+      <w:r>
+        <w:t xml:space="preserve"> </w:t>
       </w:r>
       <w:proofErr w:type="gramStart"/>
       <w:r>
-        <w:t>STACKHEAP  0xFFFF8000</w:t>
+        <w:t>0x8000 ;</w:t>
       </w:r>
       <w:proofErr w:type="gramEnd"/>
       <w:r>
-        <w:t xml:space="preserve"> EMPTY  0x8000 ; Application heap and stack</w:t>
+        <w:t xml:space="preserve"> Application heap and stack</w:t>
       </w:r>
     </w:p>
     <w:p>
@@ -3681,7 +4120,6 @@
         <w:spacing w:after="0" w:line="240" w:lineRule="auto"/>
       </w:pPr>
       <w:r>
-        <w:lastRenderedPageBreak/>
         <w:t>}</w:t>
       </w:r>
     </w:p>
@@ -4135,7 +4573,6 @@
         <w:spacing w:after="0" w:line="240" w:lineRule="auto"/>
       </w:pPr>
       <w:r>
-        <w:lastRenderedPageBreak/>
         <w:t>RM=</w:t>
       </w:r>
       <w:proofErr w:type="spellStart"/>
@@ -4499,11 +4936,12 @@
       <w:pPr>
         <w:pStyle w:val="Heading3"/>
       </w:pPr>
-      <w:bookmarkStart w:id="16" w:name="_Toc398519427"/>
-      <w:r>
+      <w:bookmarkStart w:id="34" w:name="_Toc398534529"/>
+      <w:r>
+        <w:lastRenderedPageBreak/>
         <w:t>GPIO access</w:t>
       </w:r>
-      <w:bookmarkEnd w:id="16"/>
+      <w:bookmarkEnd w:id="34"/>
     </w:p>
     <w:p>
       <w:r>
@@ -4584,7 +5022,6 @@
         </w:numPr>
       </w:pPr>
       <w:r>
-        <w:lastRenderedPageBreak/>
         <w:t>Only 1 Button for HPS GPIO</w:t>
       </w:r>
       <w:r>
@@ -5521,7 +5958,6 @@
           <w:p>
             <w:proofErr w:type="spellStart"/>
             <w:r>
-              <w:lastRenderedPageBreak/>
               <w:t>gpio_inten</w:t>
             </w:r>
             <w:proofErr w:type="spellEnd"/>
@@ -7014,7 +7450,6 @@
         </w:numPr>
       </w:pPr>
       <w:r>
-        <w:lastRenderedPageBreak/>
         <w:t xml:space="preserve">Cyclone V Hard Processor System User Guide </w:t>
       </w:r>
       <w:r>
@@ -7120,6 +7555,7 @@
         </w:rPr>
       </w:pPr>
       <w:r>
+        <w:lastRenderedPageBreak/>
         <w:t>Cyclone V, Device Overview</w:t>
       </w:r>
       <w:r>
@@ -7339,7 +7775,6 @@
         </w:numPr>
       </w:pPr>
       <w:r>
-        <w:lastRenderedPageBreak/>
         <w:t xml:space="preserve">A Look Inside: </w:t>
       </w:r>
       <w:proofErr w:type="spellStart"/>
@@ -7532,7 +7967,7 @@
         </w:rPr>
         <w:fldChar w:fldCharType="separate"/>
       </w:r>
-      <w:hyperlink w:anchor="_Toc398519412" w:history="1">
+      <w:hyperlink w:anchor="_Toc398534496" w:history="1">
         <w:r>
           <w:rPr>
             <w:rStyle w:val="Hyperlink"/>
@@ -7573,7 +8008,7 @@
             <w:noProof/>
             <w:webHidden/>
           </w:rPr>
-          <w:instrText xml:space="preserve"> PAGEREF _Toc398519412 \h </w:instrText>
+          <w:instrText xml:space="preserve"> PAGEREF _Toc398534496 \h </w:instrText>
         </w:r>
         <w:r>
           <w:rPr>
@@ -7615,7 +8050,7 @@
           <w:noProof/>
         </w:rPr>
       </w:pPr>
-      <w:hyperlink w:anchor="_Toc398519413" w:history="1">
+      <w:hyperlink w:anchor="_Toc398534497" w:history="1">
         <w:r>
           <w:rPr>
             <w:rStyle w:val="Hyperlink"/>
@@ -7656,7 +8091,7 @@
             <w:noProof/>
             <w:webHidden/>
           </w:rPr>
-          <w:instrText xml:space="preserve"> PAGEREF _Toc398519413 \h </w:instrText>
+          <w:instrText xml:space="preserve"> PAGEREF _Toc398534497 \h </w:instrText>
         </w:r>
         <w:r>
           <w:rPr>
@@ -7699,7 +8134,7 @@
           <w:noProof/>
         </w:rPr>
       </w:pPr>
-      <w:hyperlink w:anchor="_Toc398519414" w:history="1">
+      <w:hyperlink w:anchor="_Toc398534498" w:history="1">
         <w:r>
           <w:rPr>
             <w:rStyle w:val="Hyperlink"/>
@@ -7740,7 +8175,7 @@
             <w:noProof/>
             <w:webHidden/>
           </w:rPr>
-          <w:instrText xml:space="preserve"> PAGEREF _Toc398519414 \h </w:instrText>
+          <w:instrText xml:space="preserve"> PAGEREF _Toc398534498 \h </w:instrText>
         </w:r>
         <w:r>
           <w:rPr>
@@ -7761,6 +8196,1100 @@
             <w:webHidden/>
           </w:rPr>
           <w:t>3</w:t>
+        </w:r>
+        <w:r>
+          <w:rPr>
+            <w:noProof/>
+            <w:webHidden/>
+          </w:rPr>
+          <w:fldChar w:fldCharType="end"/>
+        </w:r>
+      </w:hyperlink>
+    </w:p>
+    <w:p>
+      <w:pPr>
+        <w:pStyle w:val="TOC3"/>
+        <w:tabs>
+          <w:tab w:val="left" w:pos="1320"/>
+          <w:tab w:val="right" w:leader="dot" w:pos="9863"/>
+        </w:tabs>
+        <w:rPr>
+          <w:rFonts w:asciiTheme="minorHAnsi" w:eastAsiaTheme="minorEastAsia" w:hAnsiTheme="minorHAnsi" w:cstheme="minorBidi"/>
+          <w:noProof/>
+        </w:rPr>
+      </w:pPr>
+      <w:hyperlink w:anchor="_Toc398534499" w:history="1">
+        <w:r>
+          <w:rPr>
+            <w:rStyle w:val="Hyperlink"/>
+            <w:noProof/>
+            <w:lang w:val="fr-CH"/>
+          </w:rPr>
+          <w:t>2.1.1</w:t>
+        </w:r>
+        <w:r>
+          <w:rPr>
+            <w:rFonts w:asciiTheme="minorHAnsi" w:eastAsiaTheme="minorEastAsia" w:hAnsiTheme="minorHAnsi" w:cstheme="minorBidi"/>
+            <w:noProof/>
+          </w:rPr>
+          <w:tab/>
+        </w:r>
+        <w:r>
+          <w:rPr>
+            <w:rStyle w:val="Hyperlink"/>
+            <w:noProof/>
+            <w:lang w:val="fr-CH"/>
+          </w:rPr>
+          <w:t>FPGA Device</w:t>
+        </w:r>
+        <w:r>
+          <w:rPr>
+            <w:noProof/>
+            <w:webHidden/>
+          </w:rPr>
+          <w:tab/>
+        </w:r>
+        <w:r>
+          <w:rPr>
+            <w:noProof/>
+            <w:webHidden/>
+          </w:rPr>
+          <w:fldChar w:fldCharType="begin"/>
+        </w:r>
+        <w:r>
+          <w:rPr>
+            <w:noProof/>
+            <w:webHidden/>
+          </w:rPr>
+          <w:instrText xml:space="preserve"> PAGEREF _Toc398534499 \h </w:instrText>
+        </w:r>
+        <w:r>
+          <w:rPr>
+            <w:noProof/>
+            <w:webHidden/>
+          </w:rPr>
+        </w:r>
+        <w:r>
+          <w:rPr>
+            <w:noProof/>
+            <w:webHidden/>
+          </w:rPr>
+          <w:fldChar w:fldCharType="separate"/>
+        </w:r>
+        <w:r>
+          <w:rPr>
+            <w:noProof/>
+            <w:webHidden/>
+          </w:rPr>
+          <w:t>3</w:t>
+        </w:r>
+        <w:r>
+          <w:rPr>
+            <w:noProof/>
+            <w:webHidden/>
+          </w:rPr>
+          <w:fldChar w:fldCharType="end"/>
+        </w:r>
+      </w:hyperlink>
+    </w:p>
+    <w:p>
+      <w:pPr>
+        <w:pStyle w:val="TOC3"/>
+        <w:tabs>
+          <w:tab w:val="left" w:pos="1320"/>
+          <w:tab w:val="right" w:leader="dot" w:pos="9863"/>
+        </w:tabs>
+        <w:rPr>
+          <w:rFonts w:asciiTheme="minorHAnsi" w:eastAsiaTheme="minorEastAsia" w:hAnsiTheme="minorHAnsi" w:cstheme="minorBidi"/>
+          <w:noProof/>
+        </w:rPr>
+      </w:pPr>
+      <w:hyperlink w:anchor="_Toc398534500" w:history="1">
+        <w:r>
+          <w:rPr>
+            <w:rStyle w:val="Hyperlink"/>
+            <w:noProof/>
+          </w:rPr>
+          <w:t>2.1.2</w:t>
+        </w:r>
+        <w:r>
+          <w:rPr>
+            <w:rFonts w:asciiTheme="minorHAnsi" w:eastAsiaTheme="minorEastAsia" w:hAnsiTheme="minorHAnsi" w:cstheme="minorBidi"/>
+            <w:noProof/>
+          </w:rPr>
+          <w:tab/>
+        </w:r>
+        <w:r>
+          <w:rPr>
+            <w:rStyle w:val="Hyperlink"/>
+            <w:noProof/>
+          </w:rPr>
+          <w:t>Configuration and Debug</w:t>
+        </w:r>
+        <w:r>
+          <w:rPr>
+            <w:noProof/>
+            <w:webHidden/>
+          </w:rPr>
+          <w:tab/>
+        </w:r>
+        <w:r>
+          <w:rPr>
+            <w:noProof/>
+            <w:webHidden/>
+          </w:rPr>
+          <w:fldChar w:fldCharType="begin"/>
+        </w:r>
+        <w:r>
+          <w:rPr>
+            <w:noProof/>
+            <w:webHidden/>
+          </w:rPr>
+          <w:instrText xml:space="preserve"> PAGEREF _Toc398534500 \h </w:instrText>
+        </w:r>
+        <w:r>
+          <w:rPr>
+            <w:noProof/>
+            <w:webHidden/>
+          </w:rPr>
+        </w:r>
+        <w:r>
+          <w:rPr>
+            <w:noProof/>
+            <w:webHidden/>
+          </w:rPr>
+          <w:fldChar w:fldCharType="separate"/>
+        </w:r>
+        <w:r>
+          <w:rPr>
+            <w:noProof/>
+            <w:webHidden/>
+          </w:rPr>
+          <w:t>3</w:t>
+        </w:r>
+        <w:r>
+          <w:rPr>
+            <w:noProof/>
+            <w:webHidden/>
+          </w:rPr>
+          <w:fldChar w:fldCharType="end"/>
+        </w:r>
+      </w:hyperlink>
+    </w:p>
+    <w:p>
+      <w:pPr>
+        <w:pStyle w:val="TOC3"/>
+        <w:tabs>
+          <w:tab w:val="left" w:pos="1320"/>
+          <w:tab w:val="right" w:leader="dot" w:pos="9863"/>
+        </w:tabs>
+        <w:rPr>
+          <w:rFonts w:asciiTheme="minorHAnsi" w:eastAsiaTheme="minorEastAsia" w:hAnsiTheme="minorHAnsi" w:cstheme="minorBidi"/>
+          <w:noProof/>
+        </w:rPr>
+      </w:pPr>
+      <w:hyperlink w:anchor="_Toc398534501" w:history="1">
+        <w:r>
+          <w:rPr>
+            <w:rStyle w:val="Hyperlink"/>
+            <w:noProof/>
+          </w:rPr>
+          <w:t>2.1.3</w:t>
+        </w:r>
+        <w:r>
+          <w:rPr>
+            <w:rFonts w:asciiTheme="minorHAnsi" w:eastAsiaTheme="minorEastAsia" w:hAnsiTheme="minorHAnsi" w:cstheme="minorBidi"/>
+            <w:noProof/>
+          </w:rPr>
+          <w:tab/>
+        </w:r>
+        <w:r>
+          <w:rPr>
+            <w:rStyle w:val="Hyperlink"/>
+            <w:noProof/>
+          </w:rPr>
+          <w:t>Memory Device</w:t>
+        </w:r>
+        <w:r>
+          <w:rPr>
+            <w:noProof/>
+            <w:webHidden/>
+          </w:rPr>
+          <w:tab/>
+        </w:r>
+        <w:r>
+          <w:rPr>
+            <w:noProof/>
+            <w:webHidden/>
+          </w:rPr>
+          <w:fldChar w:fldCharType="begin"/>
+        </w:r>
+        <w:r>
+          <w:rPr>
+            <w:noProof/>
+            <w:webHidden/>
+          </w:rPr>
+          <w:instrText xml:space="preserve"> PAGEREF _Toc398534501 \h </w:instrText>
+        </w:r>
+        <w:r>
+          <w:rPr>
+            <w:noProof/>
+            <w:webHidden/>
+          </w:rPr>
+        </w:r>
+        <w:r>
+          <w:rPr>
+            <w:noProof/>
+            <w:webHidden/>
+          </w:rPr>
+          <w:fldChar w:fldCharType="separate"/>
+        </w:r>
+        <w:r>
+          <w:rPr>
+            <w:noProof/>
+            <w:webHidden/>
+          </w:rPr>
+          <w:t>3</w:t>
+        </w:r>
+        <w:r>
+          <w:rPr>
+            <w:noProof/>
+            <w:webHidden/>
+          </w:rPr>
+          <w:fldChar w:fldCharType="end"/>
+        </w:r>
+      </w:hyperlink>
+    </w:p>
+    <w:p>
+      <w:pPr>
+        <w:pStyle w:val="TOC3"/>
+        <w:tabs>
+          <w:tab w:val="left" w:pos="1320"/>
+          <w:tab w:val="right" w:leader="dot" w:pos="9863"/>
+        </w:tabs>
+        <w:rPr>
+          <w:rFonts w:asciiTheme="minorHAnsi" w:eastAsiaTheme="minorEastAsia" w:hAnsiTheme="minorHAnsi" w:cstheme="minorBidi"/>
+          <w:noProof/>
+        </w:rPr>
+      </w:pPr>
+      <w:hyperlink w:anchor="_Toc398534502" w:history="1">
+        <w:r>
+          <w:rPr>
+            <w:rStyle w:val="Hyperlink"/>
+            <w:noProof/>
+          </w:rPr>
+          <w:t>2.1.4</w:t>
+        </w:r>
+        <w:r>
+          <w:rPr>
+            <w:rFonts w:asciiTheme="minorHAnsi" w:eastAsiaTheme="minorEastAsia" w:hAnsiTheme="minorHAnsi" w:cstheme="minorBidi"/>
+            <w:noProof/>
+          </w:rPr>
+          <w:tab/>
+        </w:r>
+        <w:r>
+          <w:rPr>
+            <w:rStyle w:val="Hyperlink"/>
+            <w:noProof/>
+          </w:rPr>
+          <w:t>Communication</w:t>
+        </w:r>
+        <w:r>
+          <w:rPr>
+            <w:noProof/>
+            <w:webHidden/>
+          </w:rPr>
+          <w:tab/>
+        </w:r>
+        <w:r>
+          <w:rPr>
+            <w:noProof/>
+            <w:webHidden/>
+          </w:rPr>
+          <w:fldChar w:fldCharType="begin"/>
+        </w:r>
+        <w:r>
+          <w:rPr>
+            <w:noProof/>
+            <w:webHidden/>
+          </w:rPr>
+          <w:instrText xml:space="preserve"> PAGEREF _Toc398534502 \h </w:instrText>
+        </w:r>
+        <w:r>
+          <w:rPr>
+            <w:noProof/>
+            <w:webHidden/>
+          </w:rPr>
+        </w:r>
+        <w:r>
+          <w:rPr>
+            <w:noProof/>
+            <w:webHidden/>
+          </w:rPr>
+          <w:fldChar w:fldCharType="separate"/>
+        </w:r>
+        <w:r>
+          <w:rPr>
+            <w:noProof/>
+            <w:webHidden/>
+          </w:rPr>
+          <w:t>3</w:t>
+        </w:r>
+        <w:r>
+          <w:rPr>
+            <w:noProof/>
+            <w:webHidden/>
+          </w:rPr>
+          <w:fldChar w:fldCharType="end"/>
+        </w:r>
+      </w:hyperlink>
+    </w:p>
+    <w:p>
+      <w:pPr>
+        <w:pStyle w:val="TOC3"/>
+        <w:tabs>
+          <w:tab w:val="left" w:pos="1320"/>
+          <w:tab w:val="right" w:leader="dot" w:pos="9863"/>
+        </w:tabs>
+        <w:rPr>
+          <w:rFonts w:asciiTheme="minorHAnsi" w:eastAsiaTheme="minorEastAsia" w:hAnsiTheme="minorHAnsi" w:cstheme="minorBidi"/>
+          <w:noProof/>
+        </w:rPr>
+      </w:pPr>
+      <w:hyperlink w:anchor="_Toc398534503" w:history="1">
+        <w:r>
+          <w:rPr>
+            <w:rStyle w:val="Hyperlink"/>
+            <w:noProof/>
+          </w:rPr>
+          <w:t>2.1.5</w:t>
+        </w:r>
+        <w:r>
+          <w:rPr>
+            <w:rFonts w:asciiTheme="minorHAnsi" w:eastAsiaTheme="minorEastAsia" w:hAnsiTheme="minorHAnsi" w:cstheme="minorBidi"/>
+            <w:noProof/>
+          </w:rPr>
+          <w:tab/>
+        </w:r>
+        <w:r>
+          <w:rPr>
+            <w:rStyle w:val="Hyperlink"/>
+            <w:noProof/>
+          </w:rPr>
+          <w:t>Connectors</w:t>
+        </w:r>
+        <w:r>
+          <w:rPr>
+            <w:noProof/>
+            <w:webHidden/>
+          </w:rPr>
+          <w:tab/>
+        </w:r>
+        <w:r>
+          <w:rPr>
+            <w:noProof/>
+            <w:webHidden/>
+          </w:rPr>
+          <w:fldChar w:fldCharType="begin"/>
+        </w:r>
+        <w:r>
+          <w:rPr>
+            <w:noProof/>
+            <w:webHidden/>
+          </w:rPr>
+          <w:instrText xml:space="preserve"> PAGEREF _Toc398534503 \h </w:instrText>
+        </w:r>
+        <w:r>
+          <w:rPr>
+            <w:noProof/>
+            <w:webHidden/>
+          </w:rPr>
+        </w:r>
+        <w:r>
+          <w:rPr>
+            <w:noProof/>
+            <w:webHidden/>
+          </w:rPr>
+          <w:fldChar w:fldCharType="separate"/>
+        </w:r>
+        <w:r>
+          <w:rPr>
+            <w:noProof/>
+            <w:webHidden/>
+          </w:rPr>
+          <w:t>4</w:t>
+        </w:r>
+        <w:r>
+          <w:rPr>
+            <w:noProof/>
+            <w:webHidden/>
+          </w:rPr>
+          <w:fldChar w:fldCharType="end"/>
+        </w:r>
+      </w:hyperlink>
+    </w:p>
+    <w:p>
+      <w:pPr>
+        <w:pStyle w:val="TOC3"/>
+        <w:tabs>
+          <w:tab w:val="left" w:pos="1320"/>
+          <w:tab w:val="right" w:leader="dot" w:pos="9863"/>
+        </w:tabs>
+        <w:rPr>
+          <w:rFonts w:asciiTheme="minorHAnsi" w:eastAsiaTheme="minorEastAsia" w:hAnsiTheme="minorHAnsi" w:cstheme="minorBidi"/>
+          <w:noProof/>
+        </w:rPr>
+      </w:pPr>
+      <w:hyperlink w:anchor="_Toc398534504" w:history="1">
+        <w:r>
+          <w:rPr>
+            <w:rStyle w:val="Hyperlink"/>
+            <w:noProof/>
+          </w:rPr>
+          <w:t>2.1.6</w:t>
+        </w:r>
+        <w:r>
+          <w:rPr>
+            <w:rFonts w:asciiTheme="minorHAnsi" w:eastAsiaTheme="minorEastAsia" w:hAnsiTheme="minorHAnsi" w:cstheme="minorBidi"/>
+            <w:noProof/>
+          </w:rPr>
+          <w:tab/>
+        </w:r>
+        <w:r>
+          <w:rPr>
+            <w:rStyle w:val="Hyperlink"/>
+            <w:noProof/>
+          </w:rPr>
+          <w:t>Display</w:t>
+        </w:r>
+        <w:r>
+          <w:rPr>
+            <w:noProof/>
+            <w:webHidden/>
+          </w:rPr>
+          <w:tab/>
+        </w:r>
+        <w:r>
+          <w:rPr>
+            <w:noProof/>
+            <w:webHidden/>
+          </w:rPr>
+          <w:fldChar w:fldCharType="begin"/>
+        </w:r>
+        <w:r>
+          <w:rPr>
+            <w:noProof/>
+            <w:webHidden/>
+          </w:rPr>
+          <w:instrText xml:space="preserve"> PAGEREF _Toc398534504 \h </w:instrText>
+        </w:r>
+        <w:r>
+          <w:rPr>
+            <w:noProof/>
+            <w:webHidden/>
+          </w:rPr>
+        </w:r>
+        <w:r>
+          <w:rPr>
+            <w:noProof/>
+            <w:webHidden/>
+          </w:rPr>
+          <w:fldChar w:fldCharType="separate"/>
+        </w:r>
+        <w:r>
+          <w:rPr>
+            <w:noProof/>
+            <w:webHidden/>
+          </w:rPr>
+          <w:t>4</w:t>
+        </w:r>
+        <w:r>
+          <w:rPr>
+            <w:noProof/>
+            <w:webHidden/>
+          </w:rPr>
+          <w:fldChar w:fldCharType="end"/>
+        </w:r>
+      </w:hyperlink>
+    </w:p>
+    <w:p>
+      <w:pPr>
+        <w:pStyle w:val="TOC3"/>
+        <w:tabs>
+          <w:tab w:val="left" w:pos="1320"/>
+          <w:tab w:val="right" w:leader="dot" w:pos="9863"/>
+        </w:tabs>
+        <w:rPr>
+          <w:rFonts w:asciiTheme="minorHAnsi" w:eastAsiaTheme="minorEastAsia" w:hAnsiTheme="minorHAnsi" w:cstheme="minorBidi"/>
+          <w:noProof/>
+        </w:rPr>
+      </w:pPr>
+      <w:hyperlink w:anchor="_Toc398534505" w:history="1">
+        <w:r>
+          <w:rPr>
+            <w:rStyle w:val="Hyperlink"/>
+            <w:noProof/>
+          </w:rPr>
+          <w:t>2.1.7</w:t>
+        </w:r>
+        <w:r>
+          <w:rPr>
+            <w:rFonts w:asciiTheme="minorHAnsi" w:eastAsiaTheme="minorEastAsia" w:hAnsiTheme="minorHAnsi" w:cstheme="minorBidi"/>
+            <w:noProof/>
+          </w:rPr>
+          <w:tab/>
+        </w:r>
+        <w:r>
+          <w:rPr>
+            <w:rStyle w:val="Hyperlink"/>
+            <w:noProof/>
+          </w:rPr>
+          <w:t>Audio</w:t>
+        </w:r>
+        <w:r>
+          <w:rPr>
+            <w:noProof/>
+            <w:webHidden/>
+          </w:rPr>
+          <w:tab/>
+        </w:r>
+        <w:r>
+          <w:rPr>
+            <w:noProof/>
+            <w:webHidden/>
+          </w:rPr>
+          <w:fldChar w:fldCharType="begin"/>
+        </w:r>
+        <w:r>
+          <w:rPr>
+            <w:noProof/>
+            <w:webHidden/>
+          </w:rPr>
+          <w:instrText xml:space="preserve"> PAGEREF _Toc398534505 \h </w:instrText>
+        </w:r>
+        <w:r>
+          <w:rPr>
+            <w:noProof/>
+            <w:webHidden/>
+          </w:rPr>
+        </w:r>
+        <w:r>
+          <w:rPr>
+            <w:noProof/>
+            <w:webHidden/>
+          </w:rPr>
+          <w:fldChar w:fldCharType="separate"/>
+        </w:r>
+        <w:r>
+          <w:rPr>
+            <w:noProof/>
+            <w:webHidden/>
+          </w:rPr>
+          <w:t>4</w:t>
+        </w:r>
+        <w:r>
+          <w:rPr>
+            <w:noProof/>
+            <w:webHidden/>
+          </w:rPr>
+          <w:fldChar w:fldCharType="end"/>
+        </w:r>
+      </w:hyperlink>
+    </w:p>
+    <w:p>
+      <w:pPr>
+        <w:pStyle w:val="TOC3"/>
+        <w:tabs>
+          <w:tab w:val="left" w:pos="1320"/>
+          <w:tab w:val="right" w:leader="dot" w:pos="9863"/>
+        </w:tabs>
+        <w:rPr>
+          <w:rFonts w:asciiTheme="minorHAnsi" w:eastAsiaTheme="minorEastAsia" w:hAnsiTheme="minorHAnsi" w:cstheme="minorBidi"/>
+          <w:noProof/>
+        </w:rPr>
+      </w:pPr>
+      <w:hyperlink w:anchor="_Toc398534506" w:history="1">
+        <w:r>
+          <w:rPr>
+            <w:rStyle w:val="Hyperlink"/>
+            <w:noProof/>
+          </w:rPr>
+          <w:t>2.1.8</w:t>
+        </w:r>
+        <w:r>
+          <w:rPr>
+            <w:rFonts w:asciiTheme="minorHAnsi" w:eastAsiaTheme="minorEastAsia" w:hAnsiTheme="minorHAnsi" w:cstheme="minorBidi"/>
+            <w:noProof/>
+          </w:rPr>
+          <w:tab/>
+        </w:r>
+        <w:r>
+          <w:rPr>
+            <w:rStyle w:val="Hyperlink"/>
+            <w:noProof/>
+          </w:rPr>
+          <w:t>Video Input</w:t>
+        </w:r>
+        <w:r>
+          <w:rPr>
+            <w:noProof/>
+            <w:webHidden/>
+          </w:rPr>
+          <w:tab/>
+        </w:r>
+        <w:r>
+          <w:rPr>
+            <w:noProof/>
+            <w:webHidden/>
+          </w:rPr>
+          <w:fldChar w:fldCharType="begin"/>
+        </w:r>
+        <w:r>
+          <w:rPr>
+            <w:noProof/>
+            <w:webHidden/>
+          </w:rPr>
+          <w:instrText xml:space="preserve"> PAGEREF _Toc398534506 \h </w:instrText>
+        </w:r>
+        <w:r>
+          <w:rPr>
+            <w:noProof/>
+            <w:webHidden/>
+          </w:rPr>
+        </w:r>
+        <w:r>
+          <w:rPr>
+            <w:noProof/>
+            <w:webHidden/>
+          </w:rPr>
+          <w:fldChar w:fldCharType="separate"/>
+        </w:r>
+        <w:r>
+          <w:rPr>
+            <w:noProof/>
+            <w:webHidden/>
+          </w:rPr>
+          <w:t>4</w:t>
+        </w:r>
+        <w:r>
+          <w:rPr>
+            <w:noProof/>
+            <w:webHidden/>
+          </w:rPr>
+          <w:fldChar w:fldCharType="end"/>
+        </w:r>
+      </w:hyperlink>
+    </w:p>
+    <w:p>
+      <w:pPr>
+        <w:pStyle w:val="TOC3"/>
+        <w:tabs>
+          <w:tab w:val="left" w:pos="1320"/>
+          <w:tab w:val="right" w:leader="dot" w:pos="9863"/>
+        </w:tabs>
+        <w:rPr>
+          <w:rFonts w:asciiTheme="minorHAnsi" w:eastAsiaTheme="minorEastAsia" w:hAnsiTheme="minorHAnsi" w:cstheme="minorBidi"/>
+          <w:noProof/>
+        </w:rPr>
+      </w:pPr>
+      <w:hyperlink w:anchor="_Toc398534507" w:history="1">
+        <w:r>
+          <w:rPr>
+            <w:rStyle w:val="Hyperlink"/>
+            <w:noProof/>
+          </w:rPr>
+          <w:t>2.1.9</w:t>
+        </w:r>
+        <w:r>
+          <w:rPr>
+            <w:rFonts w:asciiTheme="minorHAnsi" w:eastAsiaTheme="minorEastAsia" w:hAnsiTheme="minorHAnsi" w:cstheme="minorBidi"/>
+            <w:noProof/>
+          </w:rPr>
+          <w:tab/>
+        </w:r>
+        <w:r>
+          <w:rPr>
+            <w:rStyle w:val="Hyperlink"/>
+            <w:noProof/>
+          </w:rPr>
+          <w:t>ADC</w:t>
+        </w:r>
+        <w:r>
+          <w:rPr>
+            <w:noProof/>
+            <w:webHidden/>
+          </w:rPr>
+          <w:tab/>
+        </w:r>
+        <w:r>
+          <w:rPr>
+            <w:noProof/>
+            <w:webHidden/>
+          </w:rPr>
+          <w:fldChar w:fldCharType="begin"/>
+        </w:r>
+        <w:r>
+          <w:rPr>
+            <w:noProof/>
+            <w:webHidden/>
+          </w:rPr>
+          <w:instrText xml:space="preserve"> PAGEREF _Toc398534507 \h </w:instrText>
+        </w:r>
+        <w:r>
+          <w:rPr>
+            <w:noProof/>
+            <w:webHidden/>
+          </w:rPr>
+        </w:r>
+        <w:r>
+          <w:rPr>
+            <w:noProof/>
+            <w:webHidden/>
+          </w:rPr>
+          <w:fldChar w:fldCharType="separate"/>
+        </w:r>
+        <w:r>
+          <w:rPr>
+            <w:noProof/>
+            <w:webHidden/>
+          </w:rPr>
+          <w:t>4</w:t>
+        </w:r>
+        <w:r>
+          <w:rPr>
+            <w:noProof/>
+            <w:webHidden/>
+          </w:rPr>
+          <w:fldChar w:fldCharType="end"/>
+        </w:r>
+      </w:hyperlink>
+    </w:p>
+    <w:p>
+      <w:pPr>
+        <w:pStyle w:val="TOC3"/>
+        <w:tabs>
+          <w:tab w:val="left" w:pos="1320"/>
+          <w:tab w:val="right" w:leader="dot" w:pos="9863"/>
+        </w:tabs>
+        <w:rPr>
+          <w:rFonts w:asciiTheme="minorHAnsi" w:eastAsiaTheme="minorEastAsia" w:hAnsiTheme="minorHAnsi" w:cstheme="minorBidi"/>
+          <w:noProof/>
+        </w:rPr>
+      </w:pPr>
+      <w:hyperlink w:anchor="_Toc398534508" w:history="1">
+        <w:r>
+          <w:rPr>
+            <w:rStyle w:val="Hyperlink"/>
+            <w:noProof/>
+          </w:rPr>
+          <w:t>2.1.10</w:t>
+        </w:r>
+        <w:r>
+          <w:rPr>
+            <w:rFonts w:asciiTheme="minorHAnsi" w:eastAsiaTheme="minorEastAsia" w:hAnsiTheme="minorHAnsi" w:cstheme="minorBidi"/>
+            <w:noProof/>
+          </w:rPr>
+          <w:tab/>
+        </w:r>
+        <w:r>
+          <w:rPr>
+            <w:rStyle w:val="Hyperlink"/>
+            <w:noProof/>
+          </w:rPr>
+          <w:t>Switches, Buttons and Indicators</w:t>
+        </w:r>
+        <w:r>
+          <w:rPr>
+            <w:noProof/>
+            <w:webHidden/>
+          </w:rPr>
+          <w:tab/>
+        </w:r>
+        <w:r>
+          <w:rPr>
+            <w:noProof/>
+            <w:webHidden/>
+          </w:rPr>
+          <w:fldChar w:fldCharType="begin"/>
+        </w:r>
+        <w:r>
+          <w:rPr>
+            <w:noProof/>
+            <w:webHidden/>
+          </w:rPr>
+          <w:instrText xml:space="preserve"> PAGEREF _Toc398534508 \h </w:instrText>
+        </w:r>
+        <w:r>
+          <w:rPr>
+            <w:noProof/>
+            <w:webHidden/>
+          </w:rPr>
+        </w:r>
+        <w:r>
+          <w:rPr>
+            <w:noProof/>
+            <w:webHidden/>
+          </w:rPr>
+          <w:fldChar w:fldCharType="separate"/>
+        </w:r>
+        <w:r>
+          <w:rPr>
+            <w:noProof/>
+            <w:webHidden/>
+          </w:rPr>
+          <w:t>4</w:t>
+        </w:r>
+        <w:r>
+          <w:rPr>
+            <w:noProof/>
+            <w:webHidden/>
+          </w:rPr>
+          <w:fldChar w:fldCharType="end"/>
+        </w:r>
+      </w:hyperlink>
+    </w:p>
+    <w:p>
+      <w:pPr>
+        <w:pStyle w:val="TOC3"/>
+        <w:tabs>
+          <w:tab w:val="left" w:pos="1320"/>
+          <w:tab w:val="right" w:leader="dot" w:pos="9863"/>
+        </w:tabs>
+        <w:rPr>
+          <w:rFonts w:asciiTheme="minorHAnsi" w:eastAsiaTheme="minorEastAsia" w:hAnsiTheme="minorHAnsi" w:cstheme="minorBidi"/>
+          <w:noProof/>
+        </w:rPr>
+      </w:pPr>
+      <w:hyperlink w:anchor="_Toc398534509" w:history="1">
+        <w:r>
+          <w:rPr>
+            <w:rStyle w:val="Hyperlink"/>
+            <w:noProof/>
+          </w:rPr>
+          <w:t>2.1.11</w:t>
+        </w:r>
+        <w:r>
+          <w:rPr>
+            <w:rFonts w:asciiTheme="minorHAnsi" w:eastAsiaTheme="minorEastAsia" w:hAnsiTheme="minorHAnsi" w:cstheme="minorBidi"/>
+            <w:noProof/>
+          </w:rPr>
+          <w:tab/>
+        </w:r>
+        <w:r>
+          <w:rPr>
+            <w:rStyle w:val="Hyperlink"/>
+            <w:noProof/>
+          </w:rPr>
+          <w:t>Sensors</w:t>
+        </w:r>
+        <w:r>
+          <w:rPr>
+            <w:noProof/>
+            <w:webHidden/>
+          </w:rPr>
+          <w:tab/>
+        </w:r>
+        <w:r>
+          <w:rPr>
+            <w:noProof/>
+            <w:webHidden/>
+          </w:rPr>
+          <w:fldChar w:fldCharType="begin"/>
+        </w:r>
+        <w:r>
+          <w:rPr>
+            <w:noProof/>
+            <w:webHidden/>
+          </w:rPr>
+          <w:instrText xml:space="preserve"> PAGEREF _Toc398534509 \h </w:instrText>
+        </w:r>
+        <w:r>
+          <w:rPr>
+            <w:noProof/>
+            <w:webHidden/>
+          </w:rPr>
+        </w:r>
+        <w:r>
+          <w:rPr>
+            <w:noProof/>
+            <w:webHidden/>
+          </w:rPr>
+          <w:fldChar w:fldCharType="separate"/>
+        </w:r>
+        <w:r>
+          <w:rPr>
+            <w:noProof/>
+            <w:webHidden/>
+          </w:rPr>
+          <w:t>4</w:t>
+        </w:r>
+        <w:r>
+          <w:rPr>
+            <w:noProof/>
+            <w:webHidden/>
+          </w:rPr>
+          <w:fldChar w:fldCharType="end"/>
+        </w:r>
+      </w:hyperlink>
+    </w:p>
+    <w:p>
+      <w:pPr>
+        <w:pStyle w:val="TOC3"/>
+        <w:tabs>
+          <w:tab w:val="left" w:pos="1320"/>
+          <w:tab w:val="right" w:leader="dot" w:pos="9863"/>
+        </w:tabs>
+        <w:rPr>
+          <w:rFonts w:asciiTheme="minorHAnsi" w:eastAsiaTheme="minorEastAsia" w:hAnsiTheme="minorHAnsi" w:cstheme="minorBidi"/>
+          <w:noProof/>
+        </w:rPr>
+      </w:pPr>
+      <w:hyperlink w:anchor="_Toc398534510" w:history="1">
+        <w:r>
+          <w:rPr>
+            <w:rStyle w:val="Hyperlink"/>
+            <w:noProof/>
+          </w:rPr>
+          <w:t>2.1.12</w:t>
+        </w:r>
+        <w:r>
+          <w:rPr>
+            <w:rFonts w:asciiTheme="minorHAnsi" w:eastAsiaTheme="minorEastAsia" w:hAnsiTheme="minorHAnsi" w:cstheme="minorBidi"/>
+            <w:noProof/>
+          </w:rPr>
+          <w:tab/>
+        </w:r>
+        <w:r>
+          <w:rPr>
+            <w:rStyle w:val="Hyperlink"/>
+            <w:noProof/>
+          </w:rPr>
+          <w:t>Power</w:t>
+        </w:r>
+        <w:r>
+          <w:rPr>
+            <w:noProof/>
+            <w:webHidden/>
+          </w:rPr>
+          <w:tab/>
+        </w:r>
+        <w:r>
+          <w:rPr>
+            <w:noProof/>
+            <w:webHidden/>
+          </w:rPr>
+          <w:fldChar w:fldCharType="begin"/>
+        </w:r>
+        <w:r>
+          <w:rPr>
+            <w:noProof/>
+            <w:webHidden/>
+          </w:rPr>
+          <w:instrText xml:space="preserve"> PAGEREF _Toc398534510 \h </w:instrText>
+        </w:r>
+        <w:r>
+          <w:rPr>
+            <w:noProof/>
+            <w:webHidden/>
+          </w:rPr>
+        </w:r>
+        <w:r>
+          <w:rPr>
+            <w:noProof/>
+            <w:webHidden/>
+          </w:rPr>
+          <w:fldChar w:fldCharType="separate"/>
+        </w:r>
+        <w:r>
+          <w:rPr>
+            <w:noProof/>
+            <w:webHidden/>
+          </w:rPr>
+          <w:t>4</w:t>
+        </w:r>
+        <w:r>
+          <w:rPr>
+            <w:noProof/>
+            <w:webHidden/>
+          </w:rPr>
+          <w:fldChar w:fldCharType="end"/>
+        </w:r>
+      </w:hyperlink>
+    </w:p>
+    <w:p>
+      <w:pPr>
+        <w:pStyle w:val="TOC3"/>
+        <w:tabs>
+          <w:tab w:val="left" w:pos="1320"/>
+          <w:tab w:val="right" w:leader="dot" w:pos="9863"/>
+        </w:tabs>
+        <w:rPr>
+          <w:rFonts w:asciiTheme="minorHAnsi" w:eastAsiaTheme="minorEastAsia" w:hAnsiTheme="minorHAnsi" w:cstheme="minorBidi"/>
+          <w:noProof/>
+        </w:rPr>
+      </w:pPr>
+      <w:hyperlink w:anchor="_Toc398534511" w:history="1">
+        <w:r>
+          <w:rPr>
+            <w:rStyle w:val="Hyperlink"/>
+            <w:noProof/>
+          </w:rPr>
+          <w:t>2.1.13</w:t>
+        </w:r>
+        <w:r>
+          <w:rPr>
+            <w:rFonts w:asciiTheme="minorHAnsi" w:eastAsiaTheme="minorEastAsia" w:hAnsiTheme="minorHAnsi" w:cstheme="minorBidi"/>
+            <w:noProof/>
+          </w:rPr>
+          <w:tab/>
+        </w:r>
+        <w:r>
+          <w:rPr>
+            <w:rStyle w:val="Hyperlink"/>
+            <w:noProof/>
+          </w:rPr>
+          <w:t>Block Diagram</w:t>
+        </w:r>
+        <w:r>
+          <w:rPr>
+            <w:noProof/>
+            <w:webHidden/>
+          </w:rPr>
+          <w:tab/>
+        </w:r>
+        <w:r>
+          <w:rPr>
+            <w:noProof/>
+            <w:webHidden/>
+          </w:rPr>
+          <w:fldChar w:fldCharType="begin"/>
+        </w:r>
+        <w:r>
+          <w:rPr>
+            <w:noProof/>
+            <w:webHidden/>
+          </w:rPr>
+          <w:instrText xml:space="preserve"> PAGEREF _Toc398534511 \h </w:instrText>
+        </w:r>
+        <w:r>
+          <w:rPr>
+            <w:noProof/>
+            <w:webHidden/>
+          </w:rPr>
+        </w:r>
+        <w:r>
+          <w:rPr>
+            <w:noProof/>
+            <w:webHidden/>
+          </w:rPr>
+          <w:fldChar w:fldCharType="separate"/>
+        </w:r>
+        <w:r>
+          <w:rPr>
+            <w:noProof/>
+            <w:webHidden/>
+          </w:rPr>
+          <w:t>5</w:t>
         </w:r>
         <w:r>
           <w:rPr>
@@ -7783,7 +9312,7 @@
           <w:noProof/>
         </w:rPr>
       </w:pPr>
-      <w:hyperlink w:anchor="_Toc398519415" w:history="1">
+      <w:hyperlink w:anchor="_Toc398534512" w:history="1">
         <w:r>
           <w:rPr>
             <w:rStyle w:val="Hyperlink"/>
@@ -7824,7 +9353,7 @@
             <w:noProof/>
             <w:webHidden/>
           </w:rPr>
-          <w:instrText xml:space="preserve"> PAGEREF _Toc398519415 \h </w:instrText>
+          <w:instrText xml:space="preserve"> PAGEREF _Toc398534512 \h </w:instrText>
         </w:r>
         <w:r>
           <w:rPr>
@@ -7866,7 +9395,7 @@
           <w:noProof/>
         </w:rPr>
       </w:pPr>
-      <w:hyperlink w:anchor="_Toc398519416" w:history="1">
+      <w:hyperlink w:anchor="_Toc398534513" w:history="1">
         <w:r>
           <w:rPr>
             <w:rStyle w:val="Hyperlink"/>
@@ -7907,7 +9436,7 @@
             <w:noProof/>
             <w:webHidden/>
           </w:rPr>
-          <w:instrText xml:space="preserve"> PAGEREF _Toc398519416 \h </w:instrText>
+          <w:instrText xml:space="preserve"> PAGEREF _Toc398534513 \h </w:instrText>
         </w:r>
         <w:r>
           <w:rPr>
@@ -7927,7 +9456,7 @@
             <w:noProof/>
             <w:webHidden/>
           </w:rPr>
-          <w:t>6</w:t>
+          <w:t>7</w:t>
         </w:r>
         <w:r>
           <w:rPr>
@@ -7950,7 +9479,7 @@
           <w:noProof/>
         </w:rPr>
       </w:pPr>
-      <w:hyperlink w:anchor="_Toc398519417" w:history="1">
+      <w:hyperlink w:anchor="_Toc398534514" w:history="1">
         <w:r>
           <w:rPr>
             <w:rStyle w:val="Hyperlink"/>
@@ -7991,7 +9520,7 @@
             <w:noProof/>
             <w:webHidden/>
           </w:rPr>
-          <w:instrText xml:space="preserve"> PAGEREF _Toc398519417 \h </w:instrText>
+          <w:instrText xml:space="preserve"> PAGEREF _Toc398534514 \h </w:instrText>
         </w:r>
         <w:r>
           <w:rPr>
@@ -8011,7 +9540,7 @@
             <w:noProof/>
             <w:webHidden/>
           </w:rPr>
-          <w:t>6</w:t>
+          <w:t>7</w:t>
         </w:r>
         <w:r>
           <w:rPr>
@@ -8034,7 +9563,7 @@
           <w:noProof/>
         </w:rPr>
       </w:pPr>
-      <w:hyperlink w:anchor="_Toc398519418" w:history="1">
+      <w:hyperlink w:anchor="_Toc398534515" w:history="1">
         <w:r>
           <w:rPr>
             <w:rStyle w:val="Hyperlink"/>
@@ -8075,7 +9604,7 @@
             <w:noProof/>
             <w:webHidden/>
           </w:rPr>
-          <w:instrText xml:space="preserve"> PAGEREF _Toc398519418 \h </w:instrText>
+          <w:instrText xml:space="preserve"> PAGEREF _Toc398534515 \h </w:instrText>
         </w:r>
         <w:r>
           <w:rPr>
@@ -8095,7 +9624,7 @@
             <w:noProof/>
             <w:webHidden/>
           </w:rPr>
-          <w:t>7</w:t>
+          <w:t>8</w:t>
         </w:r>
         <w:r>
           <w:rPr>
@@ -8118,7 +9647,7 @@
           <w:noProof/>
         </w:rPr>
       </w:pPr>
-      <w:hyperlink w:anchor="_Toc398519419" w:history="1">
+      <w:hyperlink w:anchor="_Toc398534516" w:history="1">
         <w:r>
           <w:rPr>
             <w:rStyle w:val="Hyperlink"/>
@@ -8159,90 +9688,7 @@
             <w:noProof/>
             <w:webHidden/>
           </w:rPr>
-          <w:instrText xml:space="preserve"> PAGEREF _Toc398519419 \h </w:instrText>
-        </w:r>
-        <w:r>
-          <w:rPr>
-            <w:noProof/>
-            <w:webHidden/>
-          </w:rPr>
-        </w:r>
-        <w:r>
-          <w:rPr>
-            <w:noProof/>
-            <w:webHidden/>
-          </w:rPr>
-          <w:fldChar w:fldCharType="separate"/>
-        </w:r>
-        <w:r>
-          <w:rPr>
-            <w:noProof/>
-            <w:webHidden/>
-          </w:rPr>
-          <w:t>8</w:t>
-        </w:r>
-        <w:r>
-          <w:rPr>
-            <w:noProof/>
-            <w:webHidden/>
-          </w:rPr>
-          <w:fldChar w:fldCharType="end"/>
-        </w:r>
-      </w:hyperlink>
-    </w:p>
-    <w:p>
-      <w:pPr>
-        <w:pStyle w:val="TOC1"/>
-        <w:tabs>
-          <w:tab w:val="left" w:pos="440"/>
-        </w:tabs>
-        <w:rPr>
-          <w:rFonts w:asciiTheme="minorHAnsi" w:eastAsiaTheme="minorEastAsia" w:hAnsiTheme="minorHAnsi" w:cstheme="minorBidi"/>
-          <w:noProof/>
-        </w:rPr>
-      </w:pPr>
-      <w:hyperlink w:anchor="_Toc398519420" w:history="1">
-        <w:r>
-          <w:rPr>
-            <w:rStyle w:val="Hyperlink"/>
-            <w:noProof/>
-          </w:rPr>
-          <w:t>4</w:t>
-        </w:r>
-        <w:r>
-          <w:rPr>
-            <w:rFonts w:asciiTheme="minorHAnsi" w:eastAsiaTheme="minorEastAsia" w:hAnsiTheme="minorHAnsi" w:cstheme="minorBidi"/>
-            <w:noProof/>
-          </w:rPr>
-          <w:tab/>
-        </w:r>
-        <w:r>
-          <w:rPr>
-            <w:rStyle w:val="Hyperlink"/>
-            <w:noProof/>
-          </w:rPr>
-          <w:t>SoC part test</w:t>
-        </w:r>
-        <w:r>
-          <w:rPr>
-            <w:noProof/>
-            <w:webHidden/>
-          </w:rPr>
-          <w:tab/>
-        </w:r>
-        <w:r>
-          <w:rPr>
-            <w:noProof/>
-            <w:webHidden/>
-          </w:rPr>
-          <w:fldChar w:fldCharType="begin"/>
-        </w:r>
-        <w:r>
-          <w:rPr>
-            <w:noProof/>
-            <w:webHidden/>
-          </w:rPr>
-          <w:instrText xml:space="preserve"> PAGEREF _Toc398519420 \h </w:instrText>
+          <w:instrText xml:space="preserve"> PAGEREF _Toc398534516 \h </w:instrText>
         </w:r>
         <w:r>
           <w:rPr>
@@ -8285,13 +9731,13 @@
           <w:noProof/>
         </w:rPr>
       </w:pPr>
-      <w:hyperlink w:anchor="_Toc398519421" w:history="1">
+      <w:hyperlink w:anchor="_Toc398534517" w:history="1">
         <w:r>
           <w:rPr>
             <w:rStyle w:val="Hyperlink"/>
             <w:noProof/>
           </w:rPr>
-          <w:t>4.1</w:t>
+          <w:t>3.4</w:t>
         </w:r>
         <w:r>
           <w:rPr>
@@ -8305,7 +9751,7 @@
             <w:rStyle w:val="Hyperlink"/>
             <w:noProof/>
           </w:rPr>
-          <w:t>HPS Architecture</w:t>
+          <w:t>System Integration Overview</w:t>
         </w:r>
         <w:r>
           <w:rPr>
@@ -8326,7 +9772,7 @@
             <w:noProof/>
             <w:webHidden/>
           </w:rPr>
-          <w:instrText xml:space="preserve"> PAGEREF _Toc398519421 \h </w:instrText>
+          <w:instrText xml:space="preserve"> PAGEREF _Toc398534517 \h </w:instrText>
         </w:r>
         <w:r>
           <w:rPr>
@@ -8347,6 +9793,425 @@
             <w:webHidden/>
           </w:rPr>
           <w:t>9</w:t>
+        </w:r>
+        <w:r>
+          <w:rPr>
+            <w:noProof/>
+            <w:webHidden/>
+          </w:rPr>
+          <w:fldChar w:fldCharType="end"/>
+        </w:r>
+      </w:hyperlink>
+    </w:p>
+    <w:p>
+      <w:pPr>
+        <w:pStyle w:val="TOC3"/>
+        <w:tabs>
+          <w:tab w:val="left" w:pos="1320"/>
+          <w:tab w:val="right" w:leader="dot" w:pos="9863"/>
+        </w:tabs>
+        <w:rPr>
+          <w:rFonts w:asciiTheme="minorHAnsi" w:eastAsiaTheme="minorEastAsia" w:hAnsiTheme="minorHAnsi" w:cstheme="minorBidi"/>
+          <w:noProof/>
+        </w:rPr>
+      </w:pPr>
+      <w:hyperlink w:anchor="_Toc398534518" w:history="1">
+        <w:r>
+          <w:rPr>
+            <w:rStyle w:val="Hyperlink"/>
+            <w:noProof/>
+          </w:rPr>
+          <w:t>3.4.1</w:t>
+        </w:r>
+        <w:r>
+          <w:rPr>
+            <w:rFonts w:asciiTheme="minorHAnsi" w:eastAsiaTheme="minorEastAsia" w:hAnsiTheme="minorHAnsi" w:cstheme="minorBidi"/>
+            <w:noProof/>
+          </w:rPr>
+          <w:tab/>
+        </w:r>
+        <w:r>
+          <w:rPr>
+            <w:rStyle w:val="Hyperlink"/>
+            <w:noProof/>
+          </w:rPr>
+          <w:t>MPU Subsystem</w:t>
+        </w:r>
+        <w:r>
+          <w:rPr>
+            <w:noProof/>
+            <w:webHidden/>
+          </w:rPr>
+          <w:tab/>
+        </w:r>
+        <w:r>
+          <w:rPr>
+            <w:noProof/>
+            <w:webHidden/>
+          </w:rPr>
+          <w:fldChar w:fldCharType="begin"/>
+        </w:r>
+        <w:r>
+          <w:rPr>
+            <w:noProof/>
+            <w:webHidden/>
+          </w:rPr>
+          <w:instrText xml:space="preserve"> PAGEREF _Toc398534518 \h </w:instrText>
+        </w:r>
+        <w:r>
+          <w:rPr>
+            <w:noProof/>
+            <w:webHidden/>
+          </w:rPr>
+        </w:r>
+        <w:r>
+          <w:rPr>
+            <w:noProof/>
+            <w:webHidden/>
+          </w:rPr>
+          <w:fldChar w:fldCharType="separate"/>
+        </w:r>
+        <w:r>
+          <w:rPr>
+            <w:noProof/>
+            <w:webHidden/>
+          </w:rPr>
+          <w:t>9</w:t>
+        </w:r>
+        <w:r>
+          <w:rPr>
+            <w:noProof/>
+            <w:webHidden/>
+          </w:rPr>
+          <w:fldChar w:fldCharType="end"/>
+        </w:r>
+      </w:hyperlink>
+    </w:p>
+    <w:p>
+      <w:pPr>
+        <w:pStyle w:val="TOC3"/>
+        <w:tabs>
+          <w:tab w:val="left" w:pos="1320"/>
+          <w:tab w:val="right" w:leader="dot" w:pos="9863"/>
+        </w:tabs>
+        <w:rPr>
+          <w:rFonts w:asciiTheme="minorHAnsi" w:eastAsiaTheme="minorEastAsia" w:hAnsiTheme="minorHAnsi" w:cstheme="minorBidi"/>
+          <w:noProof/>
+        </w:rPr>
+      </w:pPr>
+      <w:hyperlink w:anchor="_Toc398534519" w:history="1">
+        <w:r>
+          <w:rPr>
+            <w:rStyle w:val="Hyperlink"/>
+            <w:noProof/>
+          </w:rPr>
+          <w:t>3.4.2</w:t>
+        </w:r>
+        <w:r>
+          <w:rPr>
+            <w:rFonts w:asciiTheme="minorHAnsi" w:eastAsiaTheme="minorEastAsia" w:hAnsiTheme="minorHAnsi" w:cstheme="minorBidi"/>
+            <w:noProof/>
+          </w:rPr>
+          <w:tab/>
+        </w:r>
+        <w:r>
+          <w:rPr>
+            <w:rStyle w:val="Hyperlink"/>
+            <w:noProof/>
+          </w:rPr>
+          <w:t>SDRAM Controller Subsystem</w:t>
+        </w:r>
+        <w:r>
+          <w:rPr>
+            <w:noProof/>
+            <w:webHidden/>
+          </w:rPr>
+          <w:tab/>
+        </w:r>
+        <w:r>
+          <w:rPr>
+            <w:noProof/>
+            <w:webHidden/>
+          </w:rPr>
+          <w:fldChar w:fldCharType="begin"/>
+        </w:r>
+        <w:r>
+          <w:rPr>
+            <w:noProof/>
+            <w:webHidden/>
+          </w:rPr>
+          <w:instrText xml:space="preserve"> PAGEREF _Toc398534519 \h </w:instrText>
+        </w:r>
+        <w:r>
+          <w:rPr>
+            <w:noProof/>
+            <w:webHidden/>
+          </w:rPr>
+        </w:r>
+        <w:r>
+          <w:rPr>
+            <w:noProof/>
+            <w:webHidden/>
+          </w:rPr>
+          <w:fldChar w:fldCharType="separate"/>
+        </w:r>
+        <w:r>
+          <w:rPr>
+            <w:noProof/>
+            <w:webHidden/>
+          </w:rPr>
+          <w:t>9</w:t>
+        </w:r>
+        <w:r>
+          <w:rPr>
+            <w:noProof/>
+            <w:webHidden/>
+          </w:rPr>
+          <w:fldChar w:fldCharType="end"/>
+        </w:r>
+      </w:hyperlink>
+    </w:p>
+    <w:p>
+      <w:pPr>
+        <w:pStyle w:val="TOC3"/>
+        <w:tabs>
+          <w:tab w:val="left" w:pos="1320"/>
+          <w:tab w:val="right" w:leader="dot" w:pos="9863"/>
+        </w:tabs>
+        <w:rPr>
+          <w:rFonts w:asciiTheme="minorHAnsi" w:eastAsiaTheme="minorEastAsia" w:hAnsiTheme="minorHAnsi" w:cstheme="minorBidi"/>
+          <w:noProof/>
+        </w:rPr>
+      </w:pPr>
+      <w:hyperlink w:anchor="_Toc398534520" w:history="1">
+        <w:r>
+          <w:rPr>
+            <w:rStyle w:val="Hyperlink"/>
+            <w:noProof/>
+          </w:rPr>
+          <w:t>3.4.3</w:t>
+        </w:r>
+        <w:r>
+          <w:rPr>
+            <w:rFonts w:asciiTheme="minorHAnsi" w:eastAsiaTheme="minorEastAsia" w:hAnsiTheme="minorHAnsi" w:cstheme="minorBidi"/>
+            <w:noProof/>
+          </w:rPr>
+          <w:tab/>
+        </w:r>
+        <w:r>
+          <w:rPr>
+            <w:rStyle w:val="Hyperlink"/>
+            <w:noProof/>
+          </w:rPr>
+          <w:t>System Manager</w:t>
+        </w:r>
+        <w:r>
+          <w:rPr>
+            <w:noProof/>
+            <w:webHidden/>
+          </w:rPr>
+          <w:tab/>
+        </w:r>
+        <w:r>
+          <w:rPr>
+            <w:noProof/>
+            <w:webHidden/>
+          </w:rPr>
+          <w:fldChar w:fldCharType="begin"/>
+        </w:r>
+        <w:r>
+          <w:rPr>
+            <w:noProof/>
+            <w:webHidden/>
+          </w:rPr>
+          <w:instrText xml:space="preserve"> PAGEREF _Toc398534520 \h </w:instrText>
+        </w:r>
+        <w:r>
+          <w:rPr>
+            <w:noProof/>
+            <w:webHidden/>
+          </w:rPr>
+        </w:r>
+        <w:r>
+          <w:rPr>
+            <w:noProof/>
+            <w:webHidden/>
+          </w:rPr>
+          <w:fldChar w:fldCharType="separate"/>
+        </w:r>
+        <w:r>
+          <w:rPr>
+            <w:noProof/>
+            <w:webHidden/>
+          </w:rPr>
+          <w:t>10</w:t>
+        </w:r>
+        <w:r>
+          <w:rPr>
+            <w:noProof/>
+            <w:webHidden/>
+          </w:rPr>
+          <w:fldChar w:fldCharType="end"/>
+        </w:r>
+      </w:hyperlink>
+    </w:p>
+    <w:p>
+      <w:pPr>
+        <w:pStyle w:val="TOC3"/>
+        <w:tabs>
+          <w:tab w:val="left" w:pos="1320"/>
+          <w:tab w:val="right" w:leader="dot" w:pos="9863"/>
+        </w:tabs>
+        <w:rPr>
+          <w:rFonts w:asciiTheme="minorHAnsi" w:eastAsiaTheme="minorEastAsia" w:hAnsiTheme="minorHAnsi" w:cstheme="minorBidi"/>
+          <w:noProof/>
+        </w:rPr>
+      </w:pPr>
+      <w:hyperlink w:anchor="_Toc398534521" w:history="1">
+        <w:r>
+          <w:rPr>
+            <w:rStyle w:val="Hyperlink"/>
+            <w:noProof/>
+          </w:rPr>
+          <w:t>3.4.4</w:t>
+        </w:r>
+        <w:r>
+          <w:rPr>
+            <w:rFonts w:asciiTheme="minorHAnsi" w:eastAsiaTheme="minorEastAsia" w:hAnsiTheme="minorHAnsi" w:cstheme="minorBidi"/>
+            <w:noProof/>
+          </w:rPr>
+          <w:tab/>
+        </w:r>
+        <w:r>
+          <w:rPr>
+            <w:rStyle w:val="Hyperlink"/>
+            <w:noProof/>
+          </w:rPr>
+          <w:t>FPGA Manager</w:t>
+        </w:r>
+        <w:r>
+          <w:rPr>
+            <w:noProof/>
+            <w:webHidden/>
+          </w:rPr>
+          <w:tab/>
+        </w:r>
+        <w:r>
+          <w:rPr>
+            <w:noProof/>
+            <w:webHidden/>
+          </w:rPr>
+          <w:fldChar w:fldCharType="begin"/>
+        </w:r>
+        <w:r>
+          <w:rPr>
+            <w:noProof/>
+            <w:webHidden/>
+          </w:rPr>
+          <w:instrText xml:space="preserve"> PAGEREF _Toc398534521 \h </w:instrText>
+        </w:r>
+        <w:r>
+          <w:rPr>
+            <w:noProof/>
+            <w:webHidden/>
+          </w:rPr>
+        </w:r>
+        <w:r>
+          <w:rPr>
+            <w:noProof/>
+            <w:webHidden/>
+          </w:rPr>
+          <w:fldChar w:fldCharType="separate"/>
+        </w:r>
+        <w:r>
+          <w:rPr>
+            <w:noProof/>
+            <w:webHidden/>
+          </w:rPr>
+          <w:t>10</w:t>
+        </w:r>
+        <w:r>
+          <w:rPr>
+            <w:noProof/>
+            <w:webHidden/>
+          </w:rPr>
+          <w:fldChar w:fldCharType="end"/>
+        </w:r>
+      </w:hyperlink>
+    </w:p>
+    <w:p>
+      <w:pPr>
+        <w:pStyle w:val="TOC1"/>
+        <w:tabs>
+          <w:tab w:val="left" w:pos="440"/>
+        </w:tabs>
+        <w:rPr>
+          <w:rFonts w:asciiTheme="minorHAnsi" w:eastAsiaTheme="minorEastAsia" w:hAnsiTheme="minorHAnsi" w:cstheme="minorBidi"/>
+          <w:noProof/>
+        </w:rPr>
+      </w:pPr>
+      <w:hyperlink w:anchor="_Toc398534522" w:history="1">
+        <w:r>
+          <w:rPr>
+            <w:rStyle w:val="Hyperlink"/>
+            <w:noProof/>
+          </w:rPr>
+          <w:t>4</w:t>
+        </w:r>
+        <w:r>
+          <w:rPr>
+            <w:rFonts w:asciiTheme="minorHAnsi" w:eastAsiaTheme="minorEastAsia" w:hAnsiTheme="minorHAnsi" w:cstheme="minorBidi"/>
+            <w:noProof/>
+          </w:rPr>
+          <w:tab/>
+        </w:r>
+        <w:r>
+          <w:rPr>
+            <w:rStyle w:val="Hyperlink"/>
+            <w:noProof/>
+          </w:rPr>
+          <w:t>SoC part test</w:t>
+        </w:r>
+        <w:r>
+          <w:rPr>
+            <w:noProof/>
+            <w:webHidden/>
+          </w:rPr>
+          <w:tab/>
+        </w:r>
+        <w:r>
+          <w:rPr>
+            <w:noProof/>
+            <w:webHidden/>
+          </w:rPr>
+          <w:fldChar w:fldCharType="begin"/>
+        </w:r>
+        <w:r>
+          <w:rPr>
+            <w:noProof/>
+            <w:webHidden/>
+          </w:rPr>
+          <w:instrText xml:space="preserve"> PAGEREF _Toc398534522 \h </w:instrText>
+        </w:r>
+        <w:r>
+          <w:rPr>
+            <w:noProof/>
+            <w:webHidden/>
+          </w:rPr>
+        </w:r>
+        <w:r>
+          <w:rPr>
+            <w:noProof/>
+            <w:webHidden/>
+          </w:rPr>
+          <w:fldChar w:fldCharType="separate"/>
+        </w:r>
+        <w:r>
+          <w:rPr>
+            <w:noProof/>
+            <w:webHidden/>
+          </w:rPr>
+          <w:t>11</w:t>
         </w:r>
         <w:r>
           <w:rPr>
@@ -8369,12 +10234,96 @@
           <w:noProof/>
         </w:rPr>
       </w:pPr>
-      <w:hyperlink w:anchor="_Toc398519422" w:history="1">
+      <w:hyperlink w:anchor="_Toc398534523" w:history="1">
         <w:r>
           <w:rPr>
             <w:rStyle w:val="Hyperlink"/>
             <w:noProof/>
           </w:rPr>
+          <w:t>4.1</w:t>
+        </w:r>
+        <w:r>
+          <w:rPr>
+            <w:rFonts w:asciiTheme="minorHAnsi" w:eastAsiaTheme="minorEastAsia" w:hAnsiTheme="minorHAnsi" w:cstheme="minorBidi"/>
+            <w:noProof/>
+          </w:rPr>
+          <w:tab/>
+        </w:r>
+        <w:r>
+          <w:rPr>
+            <w:rStyle w:val="Hyperlink"/>
+            <w:noProof/>
+          </w:rPr>
+          <w:t>HPS Architecture</w:t>
+        </w:r>
+        <w:r>
+          <w:rPr>
+            <w:noProof/>
+            <w:webHidden/>
+          </w:rPr>
+          <w:tab/>
+        </w:r>
+        <w:r>
+          <w:rPr>
+            <w:noProof/>
+            <w:webHidden/>
+          </w:rPr>
+          <w:fldChar w:fldCharType="begin"/>
+        </w:r>
+        <w:r>
+          <w:rPr>
+            <w:noProof/>
+            <w:webHidden/>
+          </w:rPr>
+          <w:instrText xml:space="preserve"> PAGEREF _Toc398534523 \h </w:instrText>
+        </w:r>
+        <w:r>
+          <w:rPr>
+            <w:noProof/>
+            <w:webHidden/>
+          </w:rPr>
+        </w:r>
+        <w:r>
+          <w:rPr>
+            <w:noProof/>
+            <w:webHidden/>
+          </w:rPr>
+          <w:fldChar w:fldCharType="separate"/>
+        </w:r>
+        <w:r>
+          <w:rPr>
+            <w:noProof/>
+            <w:webHidden/>
+          </w:rPr>
+          <w:t>11</w:t>
+        </w:r>
+        <w:r>
+          <w:rPr>
+            <w:noProof/>
+            <w:webHidden/>
+          </w:rPr>
+          <w:fldChar w:fldCharType="end"/>
+        </w:r>
+      </w:hyperlink>
+    </w:p>
+    <w:p>
+      <w:pPr>
+        <w:pStyle w:val="TOC2"/>
+        <w:tabs>
+          <w:tab w:val="left" w:pos="880"/>
+          <w:tab w:val="right" w:leader="dot" w:pos="9863"/>
+        </w:tabs>
+        <w:rPr>
+          <w:rFonts w:asciiTheme="minorHAnsi" w:eastAsiaTheme="minorEastAsia" w:hAnsiTheme="minorHAnsi" w:cstheme="minorBidi"/>
+          <w:noProof/>
+        </w:rPr>
+      </w:pPr>
+      <w:hyperlink w:anchor="_Toc398534524" w:history="1">
+        <w:r>
+          <w:rPr>
+            <w:rStyle w:val="Hyperlink"/>
+            <w:noProof/>
+          </w:rPr>
           <w:t>4.2</w:t>
         </w:r>
         <w:r>
@@ -8410,7 +10359,7 @@
             <w:noProof/>
             <w:webHidden/>
           </w:rPr>
-          <w:instrText xml:space="preserve"> PAGEREF _Toc398519422 \h </w:instrText>
+          <w:instrText xml:space="preserve"> PAGEREF _Toc398534524 \h </w:instrText>
         </w:r>
         <w:r>
           <w:rPr>
@@ -8430,7 +10379,7 @@
             <w:noProof/>
             <w:webHidden/>
           </w:rPr>
-          <w:t>9</w:t>
+          <w:t>11</w:t>
         </w:r>
         <w:r>
           <w:rPr>
@@ -8453,7 +10402,7 @@
           <w:noProof/>
         </w:rPr>
       </w:pPr>
-      <w:hyperlink w:anchor="_Toc398519423" w:history="1">
+      <w:hyperlink w:anchor="_Toc398534525" w:history="1">
         <w:r>
           <w:rPr>
             <w:rStyle w:val="Hyperlink"/>
@@ -8494,7 +10443,7 @@
             <w:noProof/>
             <w:webHidden/>
           </w:rPr>
-          <w:instrText xml:space="preserve"> PAGEREF _Toc398519423 \h </w:instrText>
+          <w:instrText xml:space="preserve"> PAGEREF _Toc398534525 \h </w:instrText>
         </w:r>
         <w:r>
           <w:rPr>
@@ -8514,7 +10463,7 @@
             <w:noProof/>
             <w:webHidden/>
           </w:rPr>
-          <w:t>9</w:t>
+          <w:t>11</w:t>
         </w:r>
         <w:r>
           <w:rPr>
@@ -8537,7 +10486,7 @@
           <w:noProof/>
         </w:rPr>
       </w:pPr>
-      <w:hyperlink w:anchor="_Toc398519424" w:history="1">
+      <w:hyperlink w:anchor="_Toc398534526" w:history="1">
         <w:r>
           <w:rPr>
             <w:rStyle w:val="Hyperlink"/>
@@ -8578,7 +10527,7 @@
             <w:noProof/>
             <w:webHidden/>
           </w:rPr>
-          <w:instrText xml:space="preserve"> PAGEREF _Toc398519424 \h </w:instrText>
+          <w:instrText xml:space="preserve"> PAGEREF _Toc398534526 \h </w:instrText>
         </w:r>
         <w:r>
           <w:rPr>
@@ -8598,7 +10547,7 @@
             <w:noProof/>
             <w:webHidden/>
           </w:rPr>
-          <w:t>11</w:t>
+          <w:t>13</w:t>
         </w:r>
         <w:r>
           <w:rPr>
@@ -8621,7 +10570,7 @@
           <w:noProof/>
         </w:rPr>
       </w:pPr>
-      <w:hyperlink w:anchor="_Toc398519425" w:history="1">
+      <w:hyperlink w:anchor="_Toc398534527" w:history="1">
         <w:r>
           <w:rPr>
             <w:rStyle w:val="Hyperlink"/>
@@ -8662,7 +10611,7 @@
             <w:noProof/>
             <w:webHidden/>
           </w:rPr>
-          <w:instrText xml:space="preserve"> PAGEREF _Toc398519425 \h </w:instrText>
+          <w:instrText xml:space="preserve"> PAGEREF _Toc398534527 \h </w:instrText>
         </w:r>
         <w:r>
           <w:rPr>
@@ -8682,7 +10631,7 @@
             <w:noProof/>
             <w:webHidden/>
           </w:rPr>
-          <w:t>11</w:t>
+          <w:t>13</w:t>
         </w:r>
         <w:r>
           <w:rPr>
@@ -8705,7 +10654,7 @@
           <w:noProof/>
         </w:rPr>
       </w:pPr>
-      <w:hyperlink w:anchor="_Toc398519426" w:history="1">
+      <w:hyperlink w:anchor="_Toc398534528" w:history="1">
         <w:r>
           <w:rPr>
             <w:rStyle w:val="Hyperlink"/>
@@ -8746,7 +10695,7 @@
             <w:noProof/>
             <w:webHidden/>
           </w:rPr>
-          <w:instrText xml:space="preserve"> PAGEREF _Toc398519426 \h </w:instrText>
+          <w:instrText xml:space="preserve"> PAGEREF _Toc398534528 \h </w:instrText>
         </w:r>
         <w:r>
           <w:rPr>
@@ -8766,7 +10715,7 @@
             <w:noProof/>
             <w:webHidden/>
           </w:rPr>
-          <w:t>11</w:t>
+          <w:t>13</w:t>
         </w:r>
         <w:r>
           <w:rPr>
@@ -8789,7 +10738,7 @@
           <w:noProof/>
         </w:rPr>
       </w:pPr>
-      <w:hyperlink w:anchor="_Toc398519427" w:history="1">
+      <w:hyperlink w:anchor="_Toc398534529" w:history="1">
         <w:r>
           <w:rPr>
             <w:rStyle w:val="Hyperlink"/>
@@ -8830,7 +10779,7 @@
             <w:noProof/>
             <w:webHidden/>
           </w:rPr>
-          <w:instrText xml:space="preserve"> PAGEREF _Toc398519427 \h </w:instrText>
+          <w:instrText xml:space="preserve"> PAGEREF _Toc398534529 \h </w:instrText>
         </w:r>
         <w:r>
           <w:rPr>
@@ -8850,7 +10799,7 @@
             <w:noProof/>
             <w:webHidden/>
           </w:rPr>
-          <w:t>13</w:t>
+          <w:t>15</w:t>
         </w:r>
         <w:r>
           <w:rPr>
@@ -8978,6 +10927,12 @@
             <w:noProof/>
             <w:webHidden/>
           </w:rPr>
+        </w:r>
+        <w:r>
+          <w:rPr>
+            <w:noProof/>
+            <w:webHidden/>
+          </w:rPr>
           <w:fldChar w:fldCharType="separate"/>
         </w:r>
         <w:r>
@@ -9054,6 +11009,12 @@
             <w:webHidden/>
           </w:rPr>
           <w:instrText xml:space="preserve"> PAGEREF _Toc384979197 \h </w:instrText>
+        </w:r>
+        <w:r>
+          <w:rPr>
+            <w:noProof/>
+            <w:webHidden/>
+          </w:rPr>
         </w:r>
         <w:r>
           <w:rPr>
@@ -9160,12 +11121,37 @@
       <w:rPr>
         <w:lang w:val="fr-FR"/>
       </w:rPr>
+      <w:fldChar w:fldCharType="begin"/>
+    </w:r>
+    <w:r>
+      <w:rPr>
+        <w:lang w:val="fr-FR"/>
+      </w:rPr>
+      <w:instrText xml:space="preserve"> TIME \@ "dd/MM/yyyy" </w:instrText>
+    </w:r>
+    <w:r>
+      <w:rPr>
+        <w:lang w:val="fr-FR"/>
+      </w:rPr>
+      <w:fldChar w:fldCharType="separate"/>
+    </w:r>
+    <w:r>
+      <w:rPr>
+        <w:noProof/>
+        <w:lang w:val="fr-FR"/>
+      </w:rPr>
       <w:t>15/09/2014</w:t>
     </w:r>
     <w:r>
       <w:rPr>
         <w:lang w:val="fr-FR"/>
       </w:rPr>
+      <w:fldChar w:fldCharType="end"/>
+    </w:r>
+    <w:r>
+      <w:rPr>
+        <w:lang w:val="fr-FR"/>
+      </w:rPr>
       <w:tab/>
     </w:r>
     <w:r>
@@ -9206,7 +11192,7 @@
         <w:noProof/>
         <w:lang w:val="fr-FR"/>
       </w:rPr>
-      <w:t>17</w:t>
+      <w:t>12</w:t>
     </w:r>
     <w:r>
       <w:rPr>
@@ -10008,6 +11994,119 @@
     </w:lvl>
   </w:abstractNum>
   <w:abstractNum w:abstractNumId="6">
+    <w:nsid w:val="14ED0214"/>
+    <w:multiLevelType w:val="hybridMultilevel"/>
+    <w:tmpl w:val="E8A6D0D8"/>
+    <w:lvl w:ilvl="0" w:tplc="04090001">
+      <w:start w:val="1"/>
+      <w:numFmt w:val="bullet"/>
+      <w:lvlText w:val=""/>
+      <w:lvlJc w:val="left"/>
+      <w:pPr>
+        <w:ind w:left="720" w:hanging="360"/>
+      </w:pPr>
+      <w:rPr>
+        <w:rFonts w:ascii="Symbol" w:hAnsi="Symbol" w:hint="default"/>
+      </w:rPr>
+    </w:lvl>
+    <w:lvl w:ilvl="1" w:tplc="04090003" w:tentative="1">
+      <w:start w:val="1"/>
+      <w:numFmt w:val="bullet"/>
+      <w:lvlText w:val="o"/>
+      <w:lvlJc w:val="left"/>
+      <w:pPr>
+        <w:ind w:left="1440" w:hanging="360"/>
+      </w:pPr>
+      <w:rPr>
+        <w:rFonts w:ascii="Courier New" w:hAnsi="Courier New" w:cs="Courier New" w:hint="default"/>
+      </w:rPr>
+    </w:lvl>
+    <w:lvl w:ilvl="2" w:tplc="04090005" w:tentative="1">
+      <w:start w:val="1"/>
+      <w:numFmt w:val="bullet"/>
+      <w:lvlText w:val=""/>
+      <w:lvlJc w:val="left"/>
+      <w:pPr>
+        <w:ind w:left="2160" w:hanging="360"/>
+      </w:pPr>
+      <w:rPr>
+        <w:rFonts w:ascii="Wingdings" w:hAnsi="Wingdings" w:hint="default"/>
+      </w:rPr>
+    </w:lvl>
+    <w:lvl w:ilvl="3" w:tplc="04090001" w:tentative="1">
+      <w:start w:val="1"/>
+      <w:numFmt w:val="bullet"/>
+      <w:lvlText w:val=""/>
+      <w:lvlJc w:val="left"/>
+      <w:pPr>
+        <w:ind w:left="2880" w:hanging="360"/>
+      </w:pPr>
+      <w:rPr>
+        <w:rFonts w:ascii="Symbol" w:hAnsi="Symbol" w:hint="default"/>
+      </w:rPr>
+    </w:lvl>
+    <w:lvl w:ilvl="4" w:tplc="04090003" w:tentative="1">
+      <w:start w:val="1"/>
+      <w:numFmt w:val="bullet"/>
+      <w:lvlText w:val="o"/>
+      <w:lvlJc w:val="left"/>
+      <w:pPr>
+        <w:ind w:left="3600" w:hanging="360"/>
+      </w:pPr>
+      <w:rPr>
+        <w:rFonts w:ascii="Courier New" w:hAnsi="Courier New" w:cs="Courier New" w:hint="default"/>
+      </w:rPr>
+    </w:lvl>
+    <w:lvl w:ilvl="5" w:tplc="04090005" w:tentative="1">
+      <w:start w:val="1"/>
+      <w:numFmt w:val="bullet"/>
+      <w:lvlText w:val=""/>
+      <w:lvlJc w:val="left"/>
+      <w:pPr>
+        <w:ind w:left="4320" w:hanging="360"/>
+      </w:pPr>
+      <w:rPr>
+        <w:rFonts w:ascii="Wingdings" w:hAnsi="Wingdings" w:hint="default"/>
+      </w:rPr>
+    </w:lvl>
+    <w:lvl w:ilvl="6" w:tplc="04090001" w:tentative="1">
+      <w:start w:val="1"/>
+      <w:numFmt w:val="bullet"/>
+      <w:lvlText w:val=""/>
+      <w:lvlJc w:val="left"/>
+      <w:pPr>
+        <w:ind w:left="5040" w:hanging="360"/>
+      </w:pPr>
+      <w:rPr>
+        <w:rFonts w:ascii="Symbol" w:hAnsi="Symbol" w:hint="default"/>
+      </w:rPr>
+    </w:lvl>
+    <w:lvl w:ilvl="7" w:tplc="04090003" w:tentative="1">
+      <w:start w:val="1"/>
+      <w:numFmt w:val="bullet"/>
+      <w:lvlText w:val="o"/>
+      <w:lvlJc w:val="left"/>
+      <w:pPr>
+        <w:ind w:left="5760" w:hanging="360"/>
+      </w:pPr>
+      <w:rPr>
+        <w:rFonts w:ascii="Courier New" w:hAnsi="Courier New" w:cs="Courier New" w:hint="default"/>
+      </w:rPr>
+    </w:lvl>
+    <w:lvl w:ilvl="8" w:tplc="04090005" w:tentative="1">
+      <w:start w:val="1"/>
+      <w:numFmt w:val="bullet"/>
+      <w:lvlText w:val=""/>
+      <w:lvlJc w:val="left"/>
+      <w:pPr>
+        <w:ind w:left="6480" w:hanging="360"/>
+      </w:pPr>
+      <w:rPr>
+        <w:rFonts w:ascii="Wingdings" w:hAnsi="Wingdings" w:hint="default"/>
+      </w:rPr>
+    </w:lvl>
+  </w:abstractNum>
+  <w:abstractNum w:abstractNumId="7">
     <w:nsid w:val="1CAB0AA7"/>
     <w:multiLevelType w:val="hybridMultilevel"/>
     <w:tmpl w:val="3622374E"/>
@@ -10120,7 +12219,7 @@
       </w:rPr>
     </w:lvl>
   </w:abstractNum>
-  <w:abstractNum w:abstractNumId="7">
+  <w:abstractNum w:abstractNumId="8">
     <w:nsid w:val="1DF6133E"/>
     <w:multiLevelType w:val="hybridMultilevel"/>
     <w:tmpl w:val="3FDEA95C"/>
@@ -10259,7 +12358,7 @@
       </w:rPr>
     </w:lvl>
   </w:abstractNum>
-  <w:abstractNum w:abstractNumId="8">
+  <w:abstractNum w:abstractNumId="9">
     <w:nsid w:val="1F6E010B"/>
     <w:multiLevelType w:val="hybridMultilevel"/>
     <w:tmpl w:val="5FE667BE"/>
@@ -10372,7 +12471,7 @@
       </w:rPr>
     </w:lvl>
   </w:abstractNum>
-  <w:abstractNum w:abstractNumId="9">
+  <w:abstractNum w:abstractNumId="10">
     <w:nsid w:val="1FC337AA"/>
     <w:multiLevelType w:val="hybridMultilevel"/>
     <w:tmpl w:val="0DEA0E22"/>
@@ -10485,7 +12584,120 @@
       </w:rPr>
     </w:lvl>
   </w:abstractNum>
-  <w:abstractNum w:abstractNumId="10">
+  <w:abstractNum w:abstractNumId="11">
+    <w:nsid w:val="21894077"/>
+    <w:multiLevelType w:val="hybridMultilevel"/>
+    <w:tmpl w:val="C8563ED0"/>
+    <w:lvl w:ilvl="0" w:tplc="04090001">
+      <w:start w:val="1"/>
+      <w:numFmt w:val="bullet"/>
+      <w:lvlText w:val=""/>
+      <w:lvlJc w:val="left"/>
+      <w:pPr>
+        <w:ind w:left="720" w:hanging="360"/>
+      </w:pPr>
+      <w:rPr>
+        <w:rFonts w:ascii="Symbol" w:hAnsi="Symbol" w:hint="default"/>
+      </w:rPr>
+    </w:lvl>
+    <w:lvl w:ilvl="1" w:tplc="04090003" w:tentative="1">
+      <w:start w:val="1"/>
+      <w:numFmt w:val="bullet"/>
+      <w:lvlText w:val="o"/>
+      <w:lvlJc w:val="left"/>
+      <w:pPr>
+        <w:ind w:left="1440" w:hanging="360"/>
+      </w:pPr>
+      <w:rPr>
+        <w:rFonts w:ascii="Courier New" w:hAnsi="Courier New" w:cs="Courier New" w:hint="default"/>
+      </w:rPr>
+    </w:lvl>
+    <w:lvl w:ilvl="2" w:tplc="04090005" w:tentative="1">
+      <w:start w:val="1"/>
+      <w:numFmt w:val="bullet"/>
+      <w:lvlText w:val=""/>
+      <w:lvlJc w:val="left"/>
+      <w:pPr>
+        <w:ind w:left="2160" w:hanging="360"/>
+      </w:pPr>
+      <w:rPr>
+        <w:rFonts w:ascii="Wingdings" w:hAnsi="Wingdings" w:hint="default"/>
+      </w:rPr>
+    </w:lvl>
+    <w:lvl w:ilvl="3" w:tplc="04090001" w:tentative="1">
+      <w:start w:val="1"/>
+      <w:numFmt w:val="bullet"/>
+      <w:lvlText w:val=""/>
+      <w:lvlJc w:val="left"/>
+      <w:pPr>
+        <w:ind w:left="2880" w:hanging="360"/>
+      </w:pPr>
+      <w:rPr>
+        <w:rFonts w:ascii="Symbol" w:hAnsi="Symbol" w:hint="default"/>
+      </w:rPr>
+    </w:lvl>
+    <w:lvl w:ilvl="4" w:tplc="04090003" w:tentative="1">
+      <w:start w:val="1"/>
+      <w:numFmt w:val="bullet"/>
+      <w:lvlText w:val="o"/>
+      <w:lvlJc w:val="left"/>
+      <w:pPr>
+        <w:ind w:left="3600" w:hanging="360"/>
+      </w:pPr>
+      <w:rPr>
+        <w:rFonts w:ascii="Courier New" w:hAnsi="Courier New" w:cs="Courier New" w:hint="default"/>
+      </w:rPr>
+    </w:lvl>
+    <w:lvl w:ilvl="5" w:tplc="04090005" w:tentative="1">
+      <w:start w:val="1"/>
+      <w:numFmt w:val="bullet"/>
+      <w:lvlText w:val=""/>
+      <w:lvlJc w:val="left"/>
+      <w:pPr>
+        <w:ind w:left="4320" w:hanging="360"/>
+      </w:pPr>
+      <w:rPr>
+        <w:rFonts w:ascii="Wingdings" w:hAnsi="Wingdings" w:hint="default"/>
+      </w:rPr>
+    </w:lvl>
+    <w:lvl w:ilvl="6" w:tplc="04090001" w:tentative="1">
+      <w:start w:val="1"/>
+      <w:numFmt w:val="bullet"/>
+      <w:lvlText w:val=""/>
+      <w:lvlJc w:val="left"/>
+      <w:pPr>
+        <w:ind w:left="5040" w:hanging="360"/>
+      </w:pPr>
+      <w:rPr>
+        <w:rFonts w:ascii="Symbol" w:hAnsi="Symbol" w:hint="default"/>
+      </w:rPr>
+    </w:lvl>
+    <w:lvl w:ilvl="7" w:tplc="04090003" w:tentative="1">
+      <w:start w:val="1"/>
+      <w:numFmt w:val="bullet"/>
+      <w:lvlText w:val="o"/>
+      <w:lvlJc w:val="left"/>
+      <w:pPr>
+        <w:ind w:left="5760" w:hanging="360"/>
+      </w:pPr>
+      <w:rPr>
+        <w:rFonts w:ascii="Courier New" w:hAnsi="Courier New" w:cs="Courier New" w:hint="default"/>
+      </w:rPr>
+    </w:lvl>
+    <w:lvl w:ilvl="8" w:tplc="04090005" w:tentative="1">
+      <w:start w:val="1"/>
+      <w:numFmt w:val="bullet"/>
+      <w:lvlText w:val=""/>
+      <w:lvlJc w:val="left"/>
+      <w:pPr>
+        <w:ind w:left="6480" w:hanging="360"/>
+      </w:pPr>
+      <w:rPr>
+        <w:rFonts w:ascii="Wingdings" w:hAnsi="Wingdings" w:hint="default"/>
+      </w:rPr>
+    </w:lvl>
+  </w:abstractNum>
+  <w:abstractNum w:abstractNumId="12">
     <w:nsid w:val="2C0E4193"/>
     <w:multiLevelType w:val="hybridMultilevel"/>
     <w:tmpl w:val="DA22DDDA"/>
@@ -10598,7 +12810,7 @@
       </w:rPr>
     </w:lvl>
   </w:abstractNum>
-  <w:abstractNum w:abstractNumId="11">
+  <w:abstractNum w:abstractNumId="13">
     <w:nsid w:val="33452BFB"/>
     <w:multiLevelType w:val="hybridMultilevel"/>
     <w:tmpl w:val="007E27CE"/>
@@ -10711,7 +12923,7 @@
       </w:rPr>
     </w:lvl>
   </w:abstractNum>
-  <w:abstractNum w:abstractNumId="12">
+  <w:abstractNum w:abstractNumId="14">
     <w:nsid w:val="344C067A"/>
     <w:multiLevelType w:val="hybridMultilevel"/>
     <w:tmpl w:val="4FF258BC"/>
@@ -10824,7 +13036,7 @@
       </w:rPr>
     </w:lvl>
   </w:abstractNum>
-  <w:abstractNum w:abstractNumId="13">
+  <w:abstractNum w:abstractNumId="15">
     <w:nsid w:val="355715AC"/>
     <w:multiLevelType w:val="hybridMultilevel"/>
     <w:tmpl w:val="3DC63D1C"/>
@@ -10937,7 +13149,7 @@
       </w:rPr>
     </w:lvl>
   </w:abstractNum>
-  <w:abstractNum w:abstractNumId="14">
+  <w:abstractNum w:abstractNumId="16">
     <w:nsid w:val="36145DB2"/>
     <w:multiLevelType w:val="hybridMultilevel"/>
     <w:tmpl w:val="892A9B34"/>
@@ -11026,7 +13238,7 @@
       </w:pPr>
     </w:lvl>
   </w:abstractNum>
-  <w:abstractNum w:abstractNumId="15">
+  <w:abstractNum w:abstractNumId="17">
     <w:nsid w:val="38B12F5C"/>
     <w:multiLevelType w:val="multilevel"/>
     <w:tmpl w:val="205CB2C4"/>
@@ -11153,7 +13365,7 @@
       </w:rPr>
     </w:lvl>
   </w:abstractNum>
-  <w:abstractNum w:abstractNumId="16">
+  <w:abstractNum w:abstractNumId="18">
     <w:nsid w:val="3D175959"/>
     <w:multiLevelType w:val="hybridMultilevel"/>
     <w:tmpl w:val="43A4480A"/>
@@ -11266,7 +13478,120 @@
       </w:rPr>
     </w:lvl>
   </w:abstractNum>
-  <w:abstractNum w:abstractNumId="17">
+  <w:abstractNum w:abstractNumId="19">
+    <w:nsid w:val="40165D97"/>
+    <w:multiLevelType w:val="hybridMultilevel"/>
+    <w:tmpl w:val="78DE3E2C"/>
+    <w:lvl w:ilvl="0" w:tplc="04090001">
+      <w:start w:val="1"/>
+      <w:numFmt w:val="bullet"/>
+      <w:lvlText w:val=""/>
+      <w:lvlJc w:val="left"/>
+      <w:pPr>
+        <w:ind w:left="720" w:hanging="360"/>
+      </w:pPr>
+      <w:rPr>
+        <w:rFonts w:ascii="Symbol" w:hAnsi="Symbol" w:hint="default"/>
+      </w:rPr>
+    </w:lvl>
+    <w:lvl w:ilvl="1" w:tplc="04090003" w:tentative="1">
+      <w:start w:val="1"/>
+      <w:numFmt w:val="bullet"/>
+      <w:lvlText w:val="o"/>
+      <w:lvlJc w:val="left"/>
+      <w:pPr>
+        <w:ind w:left="1440" w:hanging="360"/>
+      </w:pPr>
+      <w:rPr>
+        <w:rFonts w:ascii="Courier New" w:hAnsi="Courier New" w:cs="Courier New" w:hint="default"/>
+      </w:rPr>
+    </w:lvl>
+    <w:lvl w:ilvl="2" w:tplc="04090005" w:tentative="1">
+      <w:start w:val="1"/>
+      <w:numFmt w:val="bullet"/>
+      <w:lvlText w:val=""/>
+      <w:lvlJc w:val="left"/>
+      <w:pPr>
+        <w:ind w:left="2160" w:hanging="360"/>
+      </w:pPr>
+      <w:rPr>
+        <w:rFonts w:ascii="Wingdings" w:hAnsi="Wingdings" w:hint="default"/>
+      </w:rPr>
+    </w:lvl>
+    <w:lvl w:ilvl="3" w:tplc="04090001" w:tentative="1">
+      <w:start w:val="1"/>
+      <w:numFmt w:val="bullet"/>
+      <w:lvlText w:val=""/>
+      <w:lvlJc w:val="left"/>
+      <w:pPr>
+        <w:ind w:left="2880" w:hanging="360"/>
+      </w:pPr>
+      <w:rPr>
+        <w:rFonts w:ascii="Symbol" w:hAnsi="Symbol" w:hint="default"/>
+      </w:rPr>
+    </w:lvl>
+    <w:lvl w:ilvl="4" w:tplc="04090003" w:tentative="1">
+      <w:start w:val="1"/>
+      <w:numFmt w:val="bullet"/>
+      <w:lvlText w:val="o"/>
+      <w:lvlJc w:val="left"/>
+      <w:pPr>
+        <w:ind w:left="3600" w:hanging="360"/>
+      </w:pPr>
+      <w:rPr>
+        <w:rFonts w:ascii="Courier New" w:hAnsi="Courier New" w:cs="Courier New" w:hint="default"/>
+      </w:rPr>
+    </w:lvl>
+    <w:lvl w:ilvl="5" w:tplc="04090005" w:tentative="1">
+      <w:start w:val="1"/>
+      <w:numFmt w:val="bullet"/>
+      <w:lvlText w:val=""/>
+      <w:lvlJc w:val="left"/>
+      <w:pPr>
+        <w:ind w:left="4320" w:hanging="360"/>
+      </w:pPr>
+      <w:rPr>
+        <w:rFonts w:ascii="Wingdings" w:hAnsi="Wingdings" w:hint="default"/>
+      </w:rPr>
+    </w:lvl>
+    <w:lvl w:ilvl="6" w:tplc="04090001" w:tentative="1">
+      <w:start w:val="1"/>
+      <w:numFmt w:val="bullet"/>
+      <w:lvlText w:val=""/>
+      <w:lvlJc w:val="left"/>
+      <w:pPr>
+        <w:ind w:left="5040" w:hanging="360"/>
+      </w:pPr>
+      <w:rPr>
+        <w:rFonts w:ascii="Symbol" w:hAnsi="Symbol" w:hint="default"/>
+      </w:rPr>
+    </w:lvl>
+    <w:lvl w:ilvl="7" w:tplc="04090003" w:tentative="1">
+      <w:start w:val="1"/>
+      <w:numFmt w:val="bullet"/>
+      <w:lvlText w:val="o"/>
+      <w:lvlJc w:val="left"/>
+      <w:pPr>
+        <w:ind w:left="5760" w:hanging="360"/>
+      </w:pPr>
+      <w:rPr>
+        <w:rFonts w:ascii="Courier New" w:hAnsi="Courier New" w:cs="Courier New" w:hint="default"/>
+      </w:rPr>
+    </w:lvl>
+    <w:lvl w:ilvl="8" w:tplc="04090005" w:tentative="1">
+      <w:start w:val="1"/>
+      <w:numFmt w:val="bullet"/>
+      <w:lvlText w:val=""/>
+      <w:lvlJc w:val="left"/>
+      <w:pPr>
+        <w:ind w:left="6480" w:hanging="360"/>
+      </w:pPr>
+      <w:rPr>
+        <w:rFonts w:ascii="Wingdings" w:hAnsi="Wingdings" w:hint="default"/>
+      </w:rPr>
+    </w:lvl>
+  </w:abstractNum>
+  <w:abstractNum w:abstractNumId="20">
     <w:nsid w:val="42C40951"/>
     <w:multiLevelType w:val="hybridMultilevel"/>
     <w:tmpl w:val="46606670"/>
@@ -11379,7 +13704,7 @@
       </w:rPr>
     </w:lvl>
   </w:abstractNum>
-  <w:abstractNum w:abstractNumId="18">
+  <w:abstractNum w:abstractNumId="21">
     <w:nsid w:val="4D126D8D"/>
     <w:multiLevelType w:val="hybridMultilevel"/>
     <w:tmpl w:val="03F07FB6"/>
@@ -11519,7 +13844,7 @@
       </w:rPr>
     </w:lvl>
   </w:abstractNum>
-  <w:abstractNum w:abstractNumId="19">
+  <w:abstractNum w:abstractNumId="22">
     <w:nsid w:val="4ECF2590"/>
     <w:multiLevelType w:val="hybridMultilevel"/>
     <w:tmpl w:val="946C741E"/>
@@ -11632,7 +13957,7 @@
       </w:rPr>
     </w:lvl>
   </w:abstractNum>
-  <w:abstractNum w:abstractNumId="20">
+  <w:abstractNum w:abstractNumId="23">
     <w:nsid w:val="4F67740C"/>
     <w:multiLevelType w:val="hybridMultilevel"/>
     <w:tmpl w:val="762E3AE0"/>
@@ -11772,7 +14097,120 @@
       </w:rPr>
     </w:lvl>
   </w:abstractNum>
-  <w:abstractNum w:abstractNumId="21">
+  <w:abstractNum w:abstractNumId="24">
+    <w:nsid w:val="5E6A4A9C"/>
+    <w:multiLevelType w:val="hybridMultilevel"/>
+    <w:tmpl w:val="220C8516"/>
+    <w:lvl w:ilvl="0" w:tplc="04090001">
+      <w:start w:val="1"/>
+      <w:numFmt w:val="bullet"/>
+      <w:lvlText w:val=""/>
+      <w:lvlJc w:val="left"/>
+      <w:pPr>
+        <w:ind w:left="720" w:hanging="360"/>
+      </w:pPr>
+      <w:rPr>
+        <w:rFonts w:ascii="Symbol" w:hAnsi="Symbol" w:hint="default"/>
+      </w:rPr>
+    </w:lvl>
+    <w:lvl w:ilvl="1" w:tplc="04090003" w:tentative="1">
+      <w:start w:val="1"/>
+      <w:numFmt w:val="bullet"/>
+      <w:lvlText w:val="o"/>
+      <w:lvlJc w:val="left"/>
+      <w:pPr>
+        <w:ind w:left="1440" w:hanging="360"/>
+      </w:pPr>
+      <w:rPr>
+        <w:rFonts w:ascii="Courier New" w:hAnsi="Courier New" w:cs="Courier New" w:hint="default"/>
+      </w:rPr>
+    </w:lvl>
+    <w:lvl w:ilvl="2" w:tplc="04090005" w:tentative="1">
+      <w:start w:val="1"/>
+      <w:numFmt w:val="bullet"/>
+      <w:lvlText w:val=""/>
+      <w:lvlJc w:val="left"/>
+      <w:pPr>
+        <w:ind w:left="2160" w:hanging="360"/>
+      </w:pPr>
+      <w:rPr>
+        <w:rFonts w:ascii="Wingdings" w:hAnsi="Wingdings" w:hint="default"/>
+      </w:rPr>
+    </w:lvl>
+    <w:lvl w:ilvl="3" w:tplc="04090001" w:tentative="1">
+      <w:start w:val="1"/>
+      <w:numFmt w:val="bullet"/>
+      <w:lvlText w:val=""/>
+      <w:lvlJc w:val="left"/>
+      <w:pPr>
+        <w:ind w:left="2880" w:hanging="360"/>
+      </w:pPr>
+      <w:rPr>
+        <w:rFonts w:ascii="Symbol" w:hAnsi="Symbol" w:hint="default"/>
+      </w:rPr>
+    </w:lvl>
+    <w:lvl w:ilvl="4" w:tplc="04090003" w:tentative="1">
+      <w:start w:val="1"/>
+      <w:numFmt w:val="bullet"/>
+      <w:lvlText w:val="o"/>
+      <w:lvlJc w:val="left"/>
+      <w:pPr>
+        <w:ind w:left="3600" w:hanging="360"/>
+      </w:pPr>
+      <w:rPr>
+        <w:rFonts w:ascii="Courier New" w:hAnsi="Courier New" w:cs="Courier New" w:hint="default"/>
+      </w:rPr>
+    </w:lvl>
+    <w:lvl w:ilvl="5" w:tplc="04090005" w:tentative="1">
+      <w:start w:val="1"/>
+      <w:numFmt w:val="bullet"/>
+      <w:lvlText w:val=""/>
+      <w:lvlJc w:val="left"/>
+      <w:pPr>
+        <w:ind w:left="4320" w:hanging="360"/>
+      </w:pPr>
+      <w:rPr>
+        <w:rFonts w:ascii="Wingdings" w:hAnsi="Wingdings" w:hint="default"/>
+      </w:rPr>
+    </w:lvl>
+    <w:lvl w:ilvl="6" w:tplc="04090001" w:tentative="1">
+      <w:start w:val="1"/>
+      <w:numFmt w:val="bullet"/>
+      <w:lvlText w:val=""/>
+      <w:lvlJc w:val="left"/>
+      <w:pPr>
+        <w:ind w:left="5040" w:hanging="360"/>
+      </w:pPr>
+      <w:rPr>
+        <w:rFonts w:ascii="Symbol" w:hAnsi="Symbol" w:hint="default"/>
+      </w:rPr>
+    </w:lvl>
+    <w:lvl w:ilvl="7" w:tplc="04090003" w:tentative="1">
+      <w:start w:val="1"/>
+      <w:numFmt w:val="bullet"/>
+      <w:lvlText w:val="o"/>
+      <w:lvlJc w:val="left"/>
+      <w:pPr>
+        <w:ind w:left="5760" w:hanging="360"/>
+      </w:pPr>
+      <w:rPr>
+        <w:rFonts w:ascii="Courier New" w:hAnsi="Courier New" w:cs="Courier New" w:hint="default"/>
+      </w:rPr>
+    </w:lvl>
+    <w:lvl w:ilvl="8" w:tplc="04090005" w:tentative="1">
+      <w:start w:val="1"/>
+      <w:numFmt w:val="bullet"/>
+      <w:lvlText w:val=""/>
+      <w:lvlJc w:val="left"/>
+      <w:pPr>
+        <w:ind w:left="6480" w:hanging="360"/>
+      </w:pPr>
+      <w:rPr>
+        <w:rFonts w:ascii="Wingdings" w:hAnsi="Wingdings" w:hint="default"/>
+      </w:rPr>
+    </w:lvl>
+  </w:abstractNum>
+  <w:abstractNum w:abstractNumId="25">
     <w:nsid w:val="615F4F04"/>
     <w:multiLevelType w:val="hybridMultilevel"/>
     <w:tmpl w:val="0914AB46"/>
@@ -11885,7 +14323,7 @@
       </w:rPr>
     </w:lvl>
   </w:abstractNum>
-  <w:abstractNum w:abstractNumId="22">
+  <w:abstractNum w:abstractNumId="26">
     <w:nsid w:val="63602E23"/>
     <w:multiLevelType w:val="hybridMultilevel"/>
     <w:tmpl w:val="7DD25F74"/>
@@ -11998,7 +14436,7 @@
       </w:rPr>
     </w:lvl>
   </w:abstractNum>
-  <w:abstractNum w:abstractNumId="23">
+  <w:abstractNum w:abstractNumId="27">
     <w:nsid w:val="6C7B682D"/>
     <w:multiLevelType w:val="hybridMultilevel"/>
     <w:tmpl w:val="C2441BE4"/>
@@ -12138,7 +14576,7 @@
       </w:rPr>
     </w:lvl>
   </w:abstractNum>
-  <w:abstractNum w:abstractNumId="24">
+  <w:abstractNum w:abstractNumId="28">
     <w:nsid w:val="715D5503"/>
     <w:multiLevelType w:val="hybridMultilevel"/>
     <w:tmpl w:val="4D121608"/>
@@ -12251,7 +14689,7 @@
       </w:rPr>
     </w:lvl>
   </w:abstractNum>
-  <w:abstractNum w:abstractNumId="25">
+  <w:abstractNum w:abstractNumId="29">
     <w:nsid w:val="76754132"/>
     <w:multiLevelType w:val="hybridMultilevel"/>
     <w:tmpl w:val="9A52B816"/>
@@ -12391,7 +14829,7 @@
       </w:rPr>
     </w:lvl>
   </w:abstractNum>
-  <w:abstractNum w:abstractNumId="26">
+  <w:abstractNum w:abstractNumId="30">
     <w:nsid w:val="7EFF46E7"/>
     <w:multiLevelType w:val="hybridMultilevel"/>
     <w:tmpl w:val="9EDE4F00"/>
@@ -12505,31 +14943,31 @@
     </w:lvl>
   </w:abstractNum>
   <w:num w:numId="1">
-    <w:abstractNumId w:val="15"/>
+    <w:abstractNumId w:val="17"/>
   </w:num>
   <w:num w:numId="2">
     <w:abstractNumId w:val="2"/>
   </w:num>
   <w:num w:numId="3">
-    <w:abstractNumId w:val="18"/>
+    <w:abstractNumId w:val="21"/>
   </w:num>
   <w:num w:numId="4">
-    <w:abstractNumId w:val="23"/>
+    <w:abstractNumId w:val="27"/>
   </w:num>
   <w:num w:numId="5">
     <w:abstractNumId w:val="0"/>
   </w:num>
   <w:num w:numId="6">
-    <w:abstractNumId w:val="7"/>
+    <w:abstractNumId w:val="8"/>
   </w:num>
   <w:num w:numId="7">
     <w:abstractNumId w:val="4"/>
   </w:num>
   <w:num w:numId="8">
-    <w:abstractNumId w:val="20"/>
+    <w:abstractNumId w:val="23"/>
   </w:num>
   <w:num w:numId="9">
-    <w:abstractNumId w:val="25"/>
+    <w:abstractNumId w:val="29"/>
   </w:num>
   <w:num w:numId="10">
     <w:abstractNumId w:val="2"/>
@@ -12544,10 +14982,10 @@
     </w:lvlOverride>
   </w:num>
   <w:num w:numId="12">
-    <w:abstractNumId w:val="14"/>
+    <w:abstractNumId w:val="16"/>
   </w:num>
   <w:num w:numId="13">
-    <w:abstractNumId w:val="15"/>
+    <w:abstractNumId w:val="17"/>
     <w:lvlOverride w:ilvl="0">
       <w:startOverride w:val="1"/>
     </w:lvlOverride>
@@ -12577,58 +15015,70 @@
     </w:lvlOverride>
   </w:num>
   <w:num w:numId="14">
-    <w:abstractNumId w:val="15"/>
+    <w:abstractNumId w:val="17"/>
   </w:num>
   <w:num w:numId="15">
-    <w:abstractNumId w:val="9"/>
+    <w:abstractNumId w:val="10"/>
   </w:num>
   <w:num w:numId="16">
     <w:abstractNumId w:val="5"/>
   </w:num>
   <w:num w:numId="17">
-    <w:abstractNumId w:val="17"/>
+    <w:abstractNumId w:val="20"/>
   </w:num>
   <w:num w:numId="18">
-    <w:abstractNumId w:val="22"/>
+    <w:abstractNumId w:val="26"/>
   </w:num>
   <w:num w:numId="19">
+    <w:abstractNumId w:val="15"/>
+  </w:num>
+  <w:num w:numId="20">
     <w:abstractNumId w:val="13"/>
   </w:num>
-  <w:num w:numId="20">
-    <w:abstractNumId w:val="11"/>
-  </w:num>
   <w:num w:numId="21">
-    <w:abstractNumId w:val="10"/>
+    <w:abstractNumId w:val="12"/>
   </w:num>
   <w:num w:numId="22">
     <w:abstractNumId w:val="3"/>
   </w:num>
   <w:num w:numId="23">
-    <w:abstractNumId w:val="8"/>
+    <w:abstractNumId w:val="9"/>
   </w:num>
   <w:num w:numId="24">
-    <w:abstractNumId w:val="19"/>
+    <w:abstractNumId w:val="22"/>
   </w:num>
   <w:num w:numId="25">
-    <w:abstractNumId w:val="16"/>
+    <w:abstractNumId w:val="18"/>
   </w:num>
   <w:num w:numId="26">
-    <w:abstractNumId w:val="26"/>
+    <w:abstractNumId w:val="30"/>
   </w:num>
   <w:num w:numId="27">
-    <w:abstractNumId w:val="24"/>
+    <w:abstractNumId w:val="28"/>
   </w:num>
   <w:num w:numId="28">
-    <w:abstractNumId w:val="21"/>
+    <w:abstractNumId w:val="25"/>
   </w:num>
   <w:num w:numId="29">
-    <w:abstractNumId w:val="6"/>
+    <w:abstractNumId w:val="7"/>
   </w:num>
   <w:num w:numId="30">
     <w:abstractNumId w:val="1"/>
   </w:num>
   <w:num w:numId="31">
-    <w:abstractNumId w:val="12"/>
+    <w:abstractNumId w:val="14"/>
+  </w:num>
+  <w:num w:numId="32">
+    <w:abstractNumId w:val="24"/>
+  </w:num>
+  <w:num w:numId="33">
+    <w:abstractNumId w:val="11"/>
+  </w:num>
+  <w:num w:numId="34">
+    <w:abstractNumId w:val="19"/>
+  </w:num>
+  <w:num w:numId="35">
+    <w:abstractNumId w:val="6"/>
   </w:num>
 </w:numbering>
 </file>
@@ -14102,6 +16552,52 @@
       <w:color w:val="4F81BD" w:themeColor="accent1"/>
     </w:rPr>
   </w:style>
+  <w:style w:type="paragraph" w:styleId="Quote">
+    <w:name w:val="Quote"/>
+    <w:basedOn w:val="Normal"/>
+    <w:next w:val="Normal"/>
+    <w:link w:val="QuoteChar"/>
+    <w:uiPriority w:val="29"/>
+    <w:qFormat/>
+    <w:rsid w:val="00596C88"/>
+    <w:pPr>
+      <w:spacing w:before="200" w:after="160"/>
+      <w:ind w:left="864" w:right="864"/>
+      <w:jc w:val="center"/>
+    </w:pPr>
+    <w:rPr>
+      <w:i/>
+      <w:iCs/>
+      <w:color w:val="404040" w:themeColor="text1" w:themeTint="BF"/>
+    </w:rPr>
+  </w:style>
+  <w:style w:type="character" w:customStyle="1" w:styleId="QuoteChar">
+    <w:name w:val="Quote Char"/>
+    <w:basedOn w:val="DefaultParagraphFont"/>
+    <w:link w:val="Quote"/>
+    <w:uiPriority w:val="29"/>
+    <w:rsid w:val="00596C88"/>
+    <w:rPr>
+      <w:rFonts w:ascii="Calibri" w:eastAsia="Times New Roman" w:hAnsi="Calibri" w:cs="Times New Roman"/>
+      <w:i/>
+      <w:iCs/>
+      <w:color w:val="404040" w:themeColor="text1" w:themeTint="BF"/>
+    </w:rPr>
+  </w:style>
+  <w:style w:type="character" w:styleId="IntenseReference">
+    <w:name w:val="Intense Reference"/>
+    <w:basedOn w:val="DefaultParagraphFont"/>
+    <w:uiPriority w:val="32"/>
+    <w:qFormat/>
+    <w:rsid w:val="004E2671"/>
+    <w:rPr>
+      <w:b/>
+      <w:bCs/>
+      <w:smallCaps/>
+      <w:color w:val="4F81BD" w:themeColor="accent1"/>
+      <w:spacing w:val="5"/>
+    </w:rPr>
+  </w:style>
 </w:styles>
 </file>
 
@@ -14393,7 +16889,7 @@
 </file>
 
 <file path=customXml/itemProps1.xml><?xml version="1.0" encoding="utf-8"?>
-<ds:datastoreItem xmlns:ds="http://schemas.openxmlformats.org/officeDocument/2006/customXml" ds:itemID="{0A6B3EDA-4CEC-443E-8F73-3745EE15E06E}">
+<ds:datastoreItem xmlns:ds="http://schemas.openxmlformats.org/officeDocument/2006/customXml" ds:itemID="{B18B23C5-DE75-4353-82C8-8529EF2E980E}">
   <ds:schemaRefs>
     <ds:schemaRef ds:uri="http://schemas.openxmlformats.org/officeDocument/2006/bibliography"/>
   </ds:schemaRefs>

</xml_diff>

<commit_message>
SoC-FPGA Design Guide 0.07
</commit_message>
<xml_diff>
--- a/Documentation/SoC-FPGA Design Guide.docx
+++ b/Documentation/SoC-FPGA Design Guide.docx
@@ -109,7 +109,7 @@
         <w:rPr>
           <w:sz w:val="24"/>
         </w:rPr>
-        <w:t>6</w:t>
+        <w:t>7</w:t>
       </w:r>
       <w:r>
         <w:rPr>
@@ -604,7 +604,7 @@
           <w:noProof/>
         </w:rPr>
         <w:drawing>
-          <wp:inline distT="0" distB="0" distL="0" distR="0" wp14:anchorId="5B18F4F3" wp14:editId="5A1DBA0A">
+          <wp:inline distT="0" distB="0" distL="0" distR="0" wp14:anchorId="5D4BFA38" wp14:editId="46CB0ED5">
             <wp:extent cx="3974839" cy="3398808"/>
             <wp:effectExtent l="0" t="0" r="0" b="0"/>
             <wp:docPr id="18" name="Picture 2" descr="http://www.terasic.com.tw/attachment/archive/836/image/image_43_thumb.jpg"/>
@@ -655,17 +655,33 @@
     </w:p>
     <w:p>
       <w:pPr>
-        <w:pStyle w:val="Fig"/>
-      </w:pPr>
+        <w:pStyle w:val="Caption"/>
+        <w:jc w:val="center"/>
+      </w:pPr>
+      <w:bookmarkStart w:id="2" w:name="_Ref398646974"/>
+      <w:bookmarkStart w:id="3" w:name="_Ref398646786"/>
+      <w:r>
+        <w:t xml:space="preserve">Figure </w:t>
+      </w:r>
+      <w:fldSimple w:instr=" SEQ Figure \* ARABIC ">
+        <w:r>
+          <w:rPr>
+            <w:noProof/>
+          </w:rPr>
+          <w:t>1</w:t>
+        </w:r>
+      </w:fldSimple>
+      <w:bookmarkEnd w:id="2"/>
+      <w:r>
+        <w:t xml:space="preserve">. </w:t>
+      </w:r>
       <w:r>
         <w:t>Terasic</w:t>
       </w:r>
       <w:r>
-        <w:t xml:space="preserve"> DE1-SoC B</w:t>
-      </w:r>
-      <w:r>
-        <w:t>oard</w:t>
-      </w:r>
+        <w:t xml:space="preserve"> DE1-SoC Board</w:t>
+      </w:r>
+      <w:bookmarkEnd w:id="3"/>
     </w:p>
     <w:p>
       <w:pPr>
@@ -690,11 +706,11 @@
       <w:pPr>
         <w:pStyle w:val="Heading2"/>
       </w:pPr>
-      <w:bookmarkStart w:id="2" w:name="_Toc398632762"/>
+      <w:bookmarkStart w:id="4" w:name="_Toc398632762"/>
       <w:r>
         <w:t>Specifications</w:t>
       </w:r>
-      <w:bookmarkEnd w:id="2"/>
+      <w:bookmarkEnd w:id="4"/>
     </w:p>
     <w:p>
       <w:pPr>
@@ -703,14 +719,14 @@
           <w:lang w:val="fr-CH"/>
         </w:rPr>
       </w:pPr>
-      <w:bookmarkStart w:id="3" w:name="_Toc398632763"/>
+      <w:bookmarkStart w:id="5" w:name="_Toc398632763"/>
       <w:r>
         <w:rPr>
           <w:lang w:val="fr-CH"/>
         </w:rPr>
         <w:t>FPGA Device</w:t>
       </w:r>
-      <w:bookmarkEnd w:id="3"/>
+      <w:bookmarkEnd w:id="5"/>
     </w:p>
     <w:p>
       <w:pPr>
@@ -836,11 +852,11 @@
       <w:pPr>
         <w:pStyle w:val="Heading3"/>
       </w:pPr>
-      <w:bookmarkStart w:id="4" w:name="_Toc398632764"/>
+      <w:bookmarkStart w:id="6" w:name="_Toc398632764"/>
       <w:r>
         <w:t>Configuration and Debug</w:t>
       </w:r>
-      <w:bookmarkEnd w:id="4"/>
+      <w:bookmarkEnd w:id="6"/>
     </w:p>
     <w:p>
       <w:pPr>
@@ -890,11 +906,11 @@
       <w:pPr>
         <w:pStyle w:val="Heading3"/>
       </w:pPr>
-      <w:bookmarkStart w:id="5" w:name="_Toc398632765"/>
+      <w:bookmarkStart w:id="7" w:name="_Toc398632765"/>
       <w:r>
         <w:t>Memory Device</w:t>
       </w:r>
-      <w:bookmarkEnd w:id="5"/>
+      <w:bookmarkEnd w:id="7"/>
     </w:p>
     <w:p>
       <w:pPr>
@@ -981,11 +997,11 @@
       <w:pPr>
         <w:pStyle w:val="Heading3"/>
       </w:pPr>
-      <w:bookmarkStart w:id="6" w:name="_Toc398632766"/>
+      <w:bookmarkStart w:id="8" w:name="_Toc398632766"/>
       <w:r>
         <w:t>Communication</w:t>
       </w:r>
-      <w:bookmarkEnd w:id="6"/>
+      <w:bookmarkEnd w:id="8"/>
     </w:p>
     <w:p>
       <w:pPr>
@@ -1056,12 +1072,12 @@
       <w:pPr>
         <w:pStyle w:val="Heading3"/>
       </w:pPr>
-      <w:bookmarkStart w:id="7" w:name="_Toc398632767"/>
+      <w:bookmarkStart w:id="9" w:name="_Toc398632767"/>
       <w:r>
         <w:lastRenderedPageBreak/>
         <w:t>Connectors</w:t>
       </w:r>
-      <w:bookmarkEnd w:id="7"/>
+      <w:bookmarkEnd w:id="9"/>
     </w:p>
     <w:p>
       <w:pPr>
@@ -1124,11 +1140,11 @@
       <w:pPr>
         <w:pStyle w:val="Heading3"/>
       </w:pPr>
-      <w:bookmarkStart w:id="8" w:name="_Toc398632768"/>
+      <w:bookmarkStart w:id="10" w:name="_Toc398632768"/>
       <w:r>
         <w:t>Display</w:t>
       </w:r>
-      <w:bookmarkEnd w:id="8"/>
+      <w:bookmarkEnd w:id="10"/>
     </w:p>
     <w:p>
       <w:pPr>
@@ -1147,11 +1163,11 @@
       <w:pPr>
         <w:pStyle w:val="Heading3"/>
       </w:pPr>
-      <w:bookmarkStart w:id="9" w:name="_Toc398632769"/>
+      <w:bookmarkStart w:id="11" w:name="_Toc398632769"/>
       <w:r>
         <w:t>Audio</w:t>
       </w:r>
-      <w:bookmarkEnd w:id="9"/>
+      <w:bookmarkEnd w:id="11"/>
     </w:p>
     <w:p>
       <w:pPr>
@@ -1173,7 +1189,7 @@
       <w:pPr>
         <w:pStyle w:val="Heading3"/>
       </w:pPr>
-      <w:bookmarkStart w:id="10" w:name="_Toc398632770"/>
+      <w:bookmarkStart w:id="12" w:name="_Toc398632770"/>
       <w:r>
         <w:t>V</w:t>
       </w:r>
@@ -1183,7 +1199,7 @@
       <w:r>
         <w:t>deo Input</w:t>
       </w:r>
-      <w:bookmarkEnd w:id="10"/>
+      <w:bookmarkEnd w:id="12"/>
     </w:p>
     <w:p>
       <w:pPr>
@@ -1202,11 +1218,11 @@
       <w:pPr>
         <w:pStyle w:val="Heading3"/>
       </w:pPr>
-      <w:bookmarkStart w:id="11" w:name="_Toc398632771"/>
+      <w:bookmarkStart w:id="13" w:name="_Toc398632771"/>
       <w:r>
         <w:t>ADC</w:t>
       </w:r>
-      <w:bookmarkEnd w:id="11"/>
+      <w:bookmarkEnd w:id="13"/>
     </w:p>
     <w:p>
       <w:pPr>
@@ -1267,11 +1283,11 @@
       <w:pPr>
         <w:pStyle w:val="Heading3"/>
       </w:pPr>
-      <w:bookmarkStart w:id="12" w:name="_Toc398632772"/>
+      <w:bookmarkStart w:id="14" w:name="_Toc398632772"/>
       <w:r>
         <w:t>Switches, Buttons and Indicators</w:t>
       </w:r>
-      <w:bookmarkEnd w:id="12"/>
+      <w:bookmarkEnd w:id="14"/>
     </w:p>
     <w:p>
       <w:pPr>
@@ -1351,11 +1367,11 @@
       <w:pPr>
         <w:pStyle w:val="Heading3"/>
       </w:pPr>
-      <w:bookmarkStart w:id="13" w:name="_Toc398632773"/>
+      <w:bookmarkStart w:id="15" w:name="_Toc398632773"/>
       <w:r>
         <w:t>Sensors</w:t>
       </w:r>
-      <w:bookmarkEnd w:id="13"/>
+      <w:bookmarkEnd w:id="15"/>
     </w:p>
     <w:p>
       <w:pPr>
@@ -1374,11 +1390,11 @@
       <w:pPr>
         <w:pStyle w:val="Heading3"/>
       </w:pPr>
-      <w:bookmarkStart w:id="14" w:name="_Toc398632774"/>
+      <w:bookmarkStart w:id="16" w:name="_Toc398632774"/>
       <w:r>
         <w:t>Power</w:t>
       </w:r>
-      <w:bookmarkEnd w:id="14"/>
+      <w:bookmarkEnd w:id="16"/>
     </w:p>
     <w:p>
       <w:pPr>
@@ -1397,7 +1413,7 @@
       <w:pPr>
         <w:pStyle w:val="Heading3"/>
       </w:pPr>
-      <w:bookmarkStart w:id="15" w:name="_Toc398632775"/>
+      <w:bookmarkStart w:id="17" w:name="_Toc398632775"/>
       <w:r>
         <w:lastRenderedPageBreak/>
         <w:t>Block Di</w:t>
@@ -1405,10 +1421,11 @@
       <w:r>
         <w:t>agram</w:t>
       </w:r>
-      <w:bookmarkEnd w:id="15"/>
-    </w:p>
-    <w:p>
-      <w:pPr>
+      <w:bookmarkEnd w:id="17"/>
+    </w:p>
+    <w:p>
+      <w:pPr>
+        <w:keepNext/>
         <w:jc w:val="center"/>
       </w:pPr>
       <w:r>
@@ -1416,7 +1433,7 @@
           <w:noProof/>
         </w:rPr>
         <w:drawing>
-          <wp:inline distT="0" distB="0" distL="0" distR="0" wp14:anchorId="0C286B37" wp14:editId="7C991167">
+          <wp:inline distT="0" distB="0" distL="0" distR="0" wp14:anchorId="54D9898B" wp14:editId="387E8505">
             <wp:extent cx="5650230" cy="4822695"/>
             <wp:effectExtent l="0" t="0" r="0" b="0"/>
             <wp:docPr id="17" name="Picture 17"/>
@@ -1454,28 +1471,38 @@
     </w:p>
     <w:p>
       <w:pPr>
-        <w:pStyle w:val="Figure"/>
-      </w:pPr>
-      <w:r>
-        <w:t>Block Diagram of the DE1-So</w:t>
-      </w:r>
-      <w:r>
-        <w:t>C Board</w:t>
+        <w:pStyle w:val="Caption"/>
+        <w:jc w:val="center"/>
+      </w:pPr>
+      <w:r>
+        <w:t xml:space="preserve">Figure </w:t>
+      </w:r>
+      <w:fldSimple w:instr=" SEQ Figure \* ARABIC ">
+        <w:r>
+          <w:rPr>
+            <w:noProof/>
+          </w:rPr>
+          <w:t>2</w:t>
+        </w:r>
+      </w:fldSimple>
+      <w:r>
+        <w:t>. Block Diagram of the DE1-SoC Board</w:t>
       </w:r>
     </w:p>
     <w:p>
       <w:pPr>
         <w:pStyle w:val="Heading2"/>
       </w:pPr>
-      <w:bookmarkStart w:id="16" w:name="_Toc398632776"/>
+      <w:bookmarkStart w:id="18" w:name="_Toc398632776"/>
       <w:r>
         <w:t>Layout</w:t>
       </w:r>
-      <w:bookmarkEnd w:id="16"/>
+      <w:bookmarkEnd w:id="18"/>
     </w:p>
     <w:p>
       <w:pPr>
         <w:pStyle w:val="ListParagraph"/>
+        <w:keepNext/>
         <w:jc w:val="center"/>
       </w:pPr>
       <w:r>
@@ -1483,7 +1510,7 @@
           <w:noProof/>
         </w:rPr>
         <w:drawing>
-          <wp:inline distT="0" distB="0" distL="0" distR="0">
+          <wp:inline distT="0" distB="0" distL="0" distR="0" wp14:anchorId="52E2D0E2" wp14:editId="62744A69">
             <wp:extent cx="4450331" cy="3242945"/>
             <wp:effectExtent l="0" t="0" r="0" b="0"/>
             <wp:docPr id="19" name="Picture 19" descr="http://www.terasic.com.tw/attachment/archive/836/image/image_67_thumb.jpg"/>
@@ -1537,23 +1564,38 @@
     </w:p>
     <w:p>
       <w:pPr>
-        <w:pStyle w:val="Figure"/>
-      </w:pPr>
-      <w:r>
-        <w:t>Front</w:t>
-      </w:r>
-    </w:p>
-    <w:p/>
-    <w:p>
-      <w:pPr>
+        <w:pStyle w:val="Caption"/>
         <w:jc w:val="center"/>
       </w:pPr>
+      <w:bookmarkStart w:id="19" w:name="_Ref398647173"/>
+      <w:r>
+        <w:t xml:space="preserve">Figure </w:t>
+      </w:r>
+      <w:fldSimple w:instr=" SEQ Figure \* ARABIC ">
+        <w:r>
+          <w:rPr>
+            <w:noProof/>
+          </w:rPr>
+          <w:t>3</w:t>
+        </w:r>
+      </w:fldSimple>
+      <w:bookmarkEnd w:id="19"/>
+      <w:r>
+        <w:t>. Front</w:t>
+      </w:r>
+    </w:p>
+    <w:p>
+      <w:pPr>
+        <w:keepNext/>
+        <w:jc w:val="center"/>
+      </w:pPr>
       <w:r>
         <w:rPr>
           <w:noProof/>
         </w:rPr>
+        <w:lastRenderedPageBreak/>
         <w:drawing>
-          <wp:inline distT="0" distB="0" distL="0" distR="0">
+          <wp:inline distT="0" distB="0" distL="0" distR="0" wp14:anchorId="1B42C7A8" wp14:editId="6BF22DAD">
             <wp:extent cx="3646805" cy="2457510"/>
             <wp:effectExtent l="0" t="0" r="0" b="0"/>
             <wp:docPr id="20" name="Picture 20" descr="http://www.terasic.com.tw/attachment/archive/836/image/image_74_thumb.jpg"/>
@@ -1607,10 +1649,24 @@
     </w:p>
     <w:p>
       <w:pPr>
-        <w:pStyle w:val="Fig"/>
-      </w:pPr>
-      <w:r>
-        <w:t>Back</w:t>
+        <w:pStyle w:val="Caption"/>
+        <w:jc w:val="center"/>
+      </w:pPr>
+      <w:bookmarkStart w:id="20" w:name="_Ref398647223"/>
+      <w:r>
+        <w:t xml:space="preserve">Figure </w:t>
+      </w:r>
+      <w:fldSimple w:instr=" SEQ Figure \* ARABIC ">
+        <w:r>
+          <w:rPr>
+            <w:noProof/>
+          </w:rPr>
+          <w:t>4</w:t>
+        </w:r>
+      </w:fldSimple>
+      <w:bookmarkEnd w:id="20"/>
+      <w:r>
+        <w:t>. Back</w:t>
       </w:r>
     </w:p>
     <w:p>
@@ -1735,12 +1791,12 @@
       <w:pPr>
         <w:pStyle w:val="Heading1"/>
       </w:pPr>
-      <w:bookmarkStart w:id="17" w:name="_Toc398632777"/>
+      <w:bookmarkStart w:id="21" w:name="_Toc398632777"/>
       <w:r>
         <w:lastRenderedPageBreak/>
         <w:t>Cyclone V Overview</w:t>
       </w:r>
-      <w:bookmarkEnd w:id="17"/>
+      <w:bookmarkEnd w:id="21"/>
     </w:p>
     <w:p>
       <w:pPr>
@@ -1791,11 +1847,11 @@
       <w:pPr>
         <w:pStyle w:val="Heading2"/>
       </w:pPr>
-      <w:bookmarkStart w:id="18" w:name="_Toc398632778"/>
+      <w:bookmarkStart w:id="22" w:name="_Toc398632778"/>
       <w:r>
         <w:t>Introduction to the Cyclone V Hard Processor System</w:t>
       </w:r>
-      <w:bookmarkEnd w:id="18"/>
+      <w:bookmarkEnd w:id="22"/>
     </w:p>
     <w:p>
       <w:r>
@@ -1813,6 +1869,7 @@
     </w:p>
     <w:p>
       <w:pPr>
+        <w:keepNext/>
         <w:jc w:val="center"/>
       </w:pPr>
       <w:r>
@@ -1820,7 +1877,7 @@
           <w:noProof/>
         </w:rPr>
         <w:drawing>
-          <wp:inline distT="0" distB="0" distL="0" distR="0">
+          <wp:inline distT="0" distB="0" distL="0" distR="0" wp14:anchorId="5431405D" wp14:editId="007F2521">
             <wp:extent cx="4075814" cy="2524098"/>
             <wp:effectExtent l="0" t="0" r="0" b="0"/>
             <wp:docPr id="6" name="Picture 6"/>
@@ -1864,10 +1921,22 @@
     </w:p>
     <w:p>
       <w:pPr>
-        <w:pStyle w:val="Fig"/>
-      </w:pPr>
-      <w:r>
-        <w:t>Altera SoC FPGA Device Block Diagram</w:t>
+        <w:pStyle w:val="Caption"/>
+        <w:jc w:val="center"/>
+      </w:pPr>
+      <w:r>
+        <w:t xml:space="preserve">Figure </w:t>
+      </w:r>
+      <w:fldSimple w:instr=" SEQ Figure \* ARABIC ">
+        <w:r>
+          <w:rPr>
+            <w:noProof/>
+          </w:rPr>
+          <w:t>5</w:t>
+        </w:r>
+      </w:fldSimple>
+      <w:r>
+        <w:t>. Altera SoC FPGA Device Block Diagram</w:t>
       </w:r>
     </w:p>
     <w:p>
@@ -2103,14 +2172,15 @@
       <w:pPr>
         <w:pStyle w:val="Heading2"/>
       </w:pPr>
-      <w:bookmarkStart w:id="19" w:name="_Toc398632779"/>
+      <w:bookmarkStart w:id="23" w:name="_Toc398632779"/>
       <w:r>
         <w:t>Features of the HPS</w:t>
       </w:r>
-      <w:bookmarkEnd w:id="19"/>
-    </w:p>
-    <w:p>
-      <w:pPr>
+      <w:bookmarkEnd w:id="23"/>
+    </w:p>
+    <w:p>
+      <w:pPr>
+        <w:keepNext/>
         <w:jc w:val="center"/>
       </w:pPr>
       <w:r>
@@ -2118,7 +2188,7 @@
           <w:noProof/>
         </w:rPr>
         <w:drawing>
-          <wp:inline distT="0" distB="0" distL="0" distR="0" wp14:anchorId="6A406220" wp14:editId="43015245">
+          <wp:inline distT="0" distB="0" distL="0" distR="0" wp14:anchorId="3D1170E7" wp14:editId="612527FB">
             <wp:extent cx="6233314" cy="5725336"/>
             <wp:effectExtent l="0" t="0" r="0" b="0"/>
             <wp:docPr id="5" name="Picture 5"/>
@@ -2162,10 +2232,22 @@
     </w:p>
     <w:p>
       <w:pPr>
-        <w:pStyle w:val="Fig"/>
-      </w:pPr>
-      <w:r>
-        <w:t>HPS Block Diagram</w:t>
+        <w:pStyle w:val="Caption"/>
+        <w:jc w:val="center"/>
+      </w:pPr>
+      <w:r>
+        <w:t xml:space="preserve">Figure </w:t>
+      </w:r>
+      <w:fldSimple w:instr=" SEQ Figure \* ARABIC ">
+        <w:r>
+          <w:rPr>
+            <w:noProof/>
+          </w:rPr>
+          <w:t>6</w:t>
+        </w:r>
+      </w:fldSimple>
+      <w:r>
+        <w:t>. HPS Block Diagram</w:t>
       </w:r>
     </w:p>
     <w:p>
@@ -2493,11 +2575,11 @@
       <w:pPr>
         <w:pStyle w:val="Heading2"/>
       </w:pPr>
-      <w:bookmarkStart w:id="20" w:name="_Toc398632781"/>
+      <w:bookmarkStart w:id="24" w:name="_Toc398632781"/>
       <w:r>
         <w:t>System Integration Overview</w:t>
       </w:r>
-      <w:bookmarkEnd w:id="20"/>
+      <w:bookmarkEnd w:id="24"/>
     </w:p>
     <w:p>
       <w:r>
@@ -2532,11 +2614,11 @@
       <w:pPr>
         <w:pStyle w:val="Heading3"/>
       </w:pPr>
-      <w:bookmarkStart w:id="21" w:name="_Toc398632782"/>
+      <w:bookmarkStart w:id="25" w:name="_Toc398632782"/>
       <w:r>
         <w:t>MPU Subsystem</w:t>
       </w:r>
-      <w:bookmarkEnd w:id="21"/>
+      <w:bookmarkEnd w:id="25"/>
     </w:p>
     <w:p>
       <w:r>
@@ -2594,11 +2676,11 @@
       <w:pPr>
         <w:pStyle w:val="Heading3"/>
       </w:pPr>
-      <w:bookmarkStart w:id="22" w:name="_Toc398632783"/>
+      <w:bookmarkStart w:id="26" w:name="_Toc398632783"/>
       <w:r>
         <w:t>SDRAM Controller Subsystem</w:t>
       </w:r>
-      <w:bookmarkEnd w:id="22"/>
+      <w:bookmarkEnd w:id="26"/>
     </w:p>
     <w:p>
       <w:r>
@@ -2701,11 +2783,11 @@
       <w:pPr>
         <w:pStyle w:val="Heading3"/>
       </w:pPr>
-      <w:bookmarkStart w:id="23" w:name="_Toc398632784"/>
+      <w:bookmarkStart w:id="27" w:name="_Toc398632784"/>
       <w:r>
         <w:t>Support Peripherals</w:t>
       </w:r>
-      <w:bookmarkEnd w:id="23"/>
+      <w:bookmarkEnd w:id="27"/>
     </w:p>
     <w:p>
       <w:pPr>
@@ -2938,11 +3020,11 @@
       <w:pPr>
         <w:pStyle w:val="Heading3"/>
       </w:pPr>
-      <w:bookmarkStart w:id="24" w:name="_Toc398632785"/>
+      <w:bookmarkStart w:id="28" w:name="_Toc398632785"/>
       <w:r>
         <w:t>Interface Peripherals</w:t>
       </w:r>
-      <w:bookmarkEnd w:id="24"/>
+      <w:bookmarkEnd w:id="28"/>
     </w:p>
     <w:p>
       <w:pPr>
@@ -3026,11 +3108,11 @@
       <w:pPr>
         <w:pStyle w:val="Heading3"/>
       </w:pPr>
-      <w:bookmarkStart w:id="25" w:name="_Toc398632786"/>
+      <w:bookmarkStart w:id="29" w:name="_Toc398632786"/>
       <w:r>
         <w:t>On-Chip Memory</w:t>
       </w:r>
-      <w:bookmarkEnd w:id="25"/>
+      <w:bookmarkEnd w:id="29"/>
     </w:p>
     <w:p>
       <w:pPr>
@@ -3045,31 +3127,7 @@
         <w:rPr>
           <w:rStyle w:val="SubtleEmphasis"/>
         </w:rPr>
-        <w:t>Th</w:t>
-      </w:r>
-      <w:r>
-        <w:rPr>
-          <w:rStyle w:val="SubtleEmphasis"/>
-        </w:rPr>
-        <w:t>e following</w:t>
-      </w:r>
-      <w:r>
-        <w:rPr>
-          <w:rStyle w:val="SubtleEmphasis"/>
-        </w:rPr>
-        <w:t xml:space="preserve"> on-chip </w:t>
-      </w:r>
-      <w:r>
-        <w:rPr>
-          <w:rStyle w:val="SubtleEmphasis"/>
-        </w:rPr>
-        <w:t xml:space="preserve">memories are </w:t>
-      </w:r>
-      <w:r>
-        <w:rPr>
-          <w:rStyle w:val="SubtleEmphasis"/>
-        </w:rPr>
-        <w:t>different f</w:t>
+        <w:t>The following on-chip memories are different f</w:t>
       </w:r>
       <w:r>
         <w:rPr>
@@ -3326,6 +3384,7 @@
         </w:numPr>
       </w:pPr>
       <w:r>
+        <w:lastRenderedPageBreak/>
         <w:t>FPGA manager interface – signals that communicate with FPGA fabric for boot and configuration.</w:t>
       </w:r>
     </w:p>
@@ -3350,7 +3409,6 @@
         </w:numPr>
       </w:pPr>
       <w:r>
-        <w:lastRenderedPageBreak/>
         <w:t>HPS debug interface – an interface that allows the HPS debug control domain to extend into the FPGA.</w:t>
       </w:r>
     </w:p>
@@ -3360,6 +3418,14 @@
       </w:pPr>
       <w:r>
         <w:t>HPS Address Map</w:t>
+      </w:r>
+    </w:p>
+    <w:p>
+      <w:pPr>
+        <w:pStyle w:val="Heading3"/>
+      </w:pPr>
+      <w:r>
+        <w:t>HPS Address Spaces</w:t>
       </w:r>
     </w:p>
     <w:p>
@@ -3401,12 +3467,20 @@
           <w:tcPr>
             <w:cnfStyle w:val="001000000000" w:firstRow="0" w:lastRow="0" w:firstColumn="1" w:lastColumn="0" w:oddVBand="0" w:evenVBand="0" w:oddHBand="0" w:evenHBand="0" w:firstRowFirstColumn="0" w:firstRowLastColumn="0" w:lastRowFirstColumn="0" w:lastRowLastColumn="0"/>
             <w:tcW w:w="0" w:type="auto"/>
+            <w:shd w:val="clear" w:color="auto" w:fill="808080" w:themeFill="background1" w:themeFillShade="80"/>
+            <w:vAlign w:val="center"/>
           </w:tcPr>
           <w:p>
             <w:pPr>
               <w:jc w:val="center"/>
-            </w:pPr>
-            <w:r>
+              <w:rPr>
+                <w:color w:val="FFFFFF" w:themeColor="background1"/>
+              </w:rPr>
+            </w:pPr>
+            <w:r>
+              <w:rPr>
+                <w:color w:val="FFFFFF" w:themeColor="background1"/>
+              </w:rPr>
               <w:t>Name</w:t>
             </w:r>
           </w:p>
@@ -3414,13 +3488,21 @@
         <w:tc>
           <w:tcPr>
             <w:tcW w:w="0" w:type="auto"/>
+            <w:shd w:val="clear" w:color="auto" w:fill="808080" w:themeFill="background1" w:themeFillShade="80"/>
+            <w:vAlign w:val="center"/>
           </w:tcPr>
           <w:p>
             <w:pPr>
               <w:jc w:val="center"/>
               <w:cnfStyle w:val="100000000000" w:firstRow="1" w:lastRow="0" w:firstColumn="0" w:lastColumn="0" w:oddVBand="0" w:evenVBand="0" w:oddHBand="0" w:evenHBand="0" w:firstRowFirstColumn="0" w:firstRowLastColumn="0" w:lastRowFirstColumn="0" w:lastRowLastColumn="0"/>
-            </w:pPr>
-            <w:r>
+              <w:rPr>
+                <w:color w:val="FFFFFF" w:themeColor="background1"/>
+              </w:rPr>
+            </w:pPr>
+            <w:r>
+              <w:rPr>
+                <w:color w:val="FFFFFF" w:themeColor="background1"/>
+              </w:rPr>
               <w:t>Description</w:t>
             </w:r>
           </w:p>
@@ -3428,13 +3510,21 @@
         <w:tc>
           <w:tcPr>
             <w:tcW w:w="0" w:type="auto"/>
+            <w:shd w:val="clear" w:color="auto" w:fill="808080" w:themeFill="background1" w:themeFillShade="80"/>
+            <w:vAlign w:val="center"/>
           </w:tcPr>
           <w:p>
             <w:pPr>
               <w:jc w:val="center"/>
               <w:cnfStyle w:val="100000000000" w:firstRow="1" w:lastRow="0" w:firstColumn="0" w:lastColumn="0" w:oddVBand="0" w:evenVBand="0" w:oddHBand="0" w:evenHBand="0" w:firstRowFirstColumn="0" w:firstRowLastColumn="0" w:lastRowFirstColumn="0" w:lastRowLastColumn="0"/>
-            </w:pPr>
-            <w:r>
+              <w:rPr>
+                <w:color w:val="FFFFFF" w:themeColor="background1"/>
+              </w:rPr>
+            </w:pPr>
+            <w:r>
+              <w:rPr>
+                <w:color w:val="FFFFFF" w:themeColor="background1"/>
+              </w:rPr>
               <w:t>Size</w:t>
             </w:r>
           </w:p>
@@ -3455,6 +3545,9 @@
           <w:p>
             <w:pPr>
               <w:jc w:val="center"/>
+              <w:rPr>
+                <w:b w:val="0"/>
+              </w:rPr>
             </w:pPr>
             <w:r>
               <w:rPr>
@@ -3508,6 +3601,9 @@
           <w:p>
             <w:pPr>
               <w:jc w:val="center"/>
+              <w:rPr>
+                <w:b w:val="0"/>
+              </w:rPr>
             </w:pPr>
             <w:r>
               <w:rPr>
@@ -3562,11 +3658,14 @@
           <w:p>
             <w:pPr>
               <w:jc w:val="center"/>
-            </w:pPr>
-            <w:r>
               <w:rPr>
                 <w:b w:val="0"/>
               </w:rPr>
+            </w:pPr>
+            <w:r>
+              <w:rPr>
+                <w:b w:val="0"/>
+              </w:rPr>
               <w:t>SDRAM</w:t>
             </w:r>
           </w:p>
@@ -3578,32 +3677,51 @@
           </w:tcPr>
           <w:p>
             <w:pPr>
+              <w:cnfStyle w:val="000000100000" w:firstRow="0" w:lastRow="0" w:firstColumn="0" w:lastColumn="0" w:oddVBand="0" w:evenVBand="0" w:oddHBand="1" w:evenHBand="0" w:firstRowFirstColumn="0" w:firstRowLastColumn="0" w:lastRowFirstColumn="0" w:lastRowLastColumn="0"/>
+            </w:pPr>
+            <w:r>
+              <w:t>SDRAM controller subsystem</w:t>
+            </w:r>
+          </w:p>
+        </w:tc>
+        <w:tc>
+          <w:tcPr>
+            <w:tcW w:w="0" w:type="auto"/>
+            <w:vAlign w:val="center"/>
+          </w:tcPr>
+          <w:p>
+            <w:pPr>
+              <w:keepNext/>
               <w:jc w:val="center"/>
               <w:cnfStyle w:val="000000100000" w:firstRow="0" w:lastRow="0" w:firstColumn="0" w:lastColumn="0" w:oddVBand="0" w:evenVBand="0" w:oddHBand="1" w:evenHBand="0" w:firstRowFirstColumn="0" w:firstRowLastColumn="0" w:lastRowFirstColumn="0" w:lastRowLastColumn="0"/>
             </w:pPr>
             <w:r>
-              <w:t>SDRAM controller subsystem</w:t>
-            </w:r>
-          </w:p>
-        </w:tc>
-        <w:tc>
-          <w:tcPr>
-            <w:tcW w:w="0" w:type="auto"/>
-            <w:vAlign w:val="center"/>
-          </w:tcPr>
-          <w:p>
-            <w:pPr>
-              <w:jc w:val="center"/>
-              <w:cnfStyle w:val="000000100000" w:firstRow="0" w:lastRow="0" w:firstColumn="0" w:lastColumn="0" w:oddVBand="0" w:evenVBand="0" w:oddHBand="1" w:evenHBand="0" w:firstRowFirstColumn="0" w:firstRowLastColumn="0" w:lastRowFirstColumn="0" w:lastRowLastColumn="0"/>
-            </w:pPr>
-            <w:r>
               <w:t>4 GB</w:t>
             </w:r>
           </w:p>
         </w:tc>
       </w:tr>
     </w:tbl>
-    <w:p/>
+    <w:p>
+      <w:pPr>
+        <w:pStyle w:val="Caption"/>
+        <w:jc w:val="center"/>
+      </w:pPr>
+      <w:r>
+        <w:t xml:space="preserve">Table </w:t>
+      </w:r>
+      <w:fldSimple w:instr=" SEQ Table \* ARABIC ">
+        <w:r>
+          <w:rPr>
+            <w:noProof/>
+          </w:rPr>
+          <w:t>1</w:t>
+        </w:r>
+      </w:fldSimple>
+      <w:r>
+        <w:t>. HPS Address Spaces</w:t>
+      </w:r>
+    </w:p>
     <w:p>
       <w:r>
         <w:t>The following figure shows the relationships between the different HPS address spaces.</w:t>
@@ -3623,6 +3741,7 @@
     </w:p>
     <w:p>
       <w:pPr>
+        <w:keepNext/>
         <w:jc w:val="center"/>
       </w:pPr>
       <w:r>
@@ -3630,7 +3749,7 @@
           <w:noProof/>
         </w:rPr>
         <w:drawing>
-          <wp:inline distT="0" distB="0" distL="0" distR="0">
+          <wp:inline distT="0" distB="0" distL="0" distR="0" wp14:anchorId="239CFE8E" wp14:editId="58DE5092">
             <wp:extent cx="4537494" cy="3434851"/>
             <wp:effectExtent l="0" t="0" r="0" b="0"/>
             <wp:docPr id="4" name="Picture 4"/>
@@ -3674,10 +3793,22 @@
     </w:p>
     <w:p>
       <w:pPr>
-        <w:pStyle w:val="Fig"/>
-      </w:pPr>
-      <w:r>
-        <w:t>HPS Address Space Relations</w:t>
+        <w:pStyle w:val="Caption"/>
+        <w:jc w:val="center"/>
+      </w:pPr>
+      <w:r>
+        <w:t xml:space="preserve">Figure </w:t>
+      </w:r>
+      <w:fldSimple w:instr=" SEQ Figure \* ARABIC ">
+        <w:r>
+          <w:rPr>
+            <w:noProof/>
+          </w:rPr>
+          <w:t>7</w:t>
+        </w:r>
+      </w:fldSimple>
+      <w:r>
+        <w:t>. HPS Address Space Relations</w:t>
       </w:r>
     </w:p>
     <w:p>
@@ -3715,8 +3846,3731 @@
       <w:r>
         <w:t>The ACP window can be mapped to any 1 GB region in the MPU address space (blue vertical bidirectional arrow), on gigabyte-aligned boundaries.</w:t>
       </w:r>
-      <w:bookmarkStart w:id="26" w:name="_GoBack"/>
-      <w:bookmarkEnd w:id="26"/>
+    </w:p>
+    <w:p>
+      <w:r>
+        <w:lastRenderedPageBreak/>
+        <w:t>The following table shows the base address and size of each region that is common to the L3 and MPU address spaces.</w:t>
+      </w:r>
+    </w:p>
+    <w:tbl>
+      <w:tblPr>
+        <w:tblStyle w:val="PlainTable1"/>
+        <w:tblW w:w="0" w:type="auto"/>
+        <w:jc w:val="center"/>
+        <w:tblLook w:val="04A0" w:firstRow="1" w:lastRow="0" w:firstColumn="1" w:lastColumn="0" w:noHBand="0" w:noVBand="1"/>
+      </w:tblPr>
+      <w:tblGrid>
+        <w:gridCol w:w="2448"/>
+        <w:gridCol w:w="5220"/>
+        <w:gridCol w:w="1440"/>
+        <w:gridCol w:w="981"/>
+      </w:tblGrid>
+      <w:tr>
+        <w:trPr>
+          <w:cnfStyle w:val="100000000000" w:firstRow="1" w:lastRow="0" w:firstColumn="0" w:lastColumn="0" w:oddVBand="0" w:evenVBand="0" w:oddHBand="0" w:evenHBand="0" w:firstRowFirstColumn="0" w:firstRowLastColumn="0" w:lastRowFirstColumn="0" w:lastRowLastColumn="0"/>
+          <w:jc w:val="center"/>
+        </w:trPr>
+        <w:tc>
+          <w:tcPr>
+            <w:cnfStyle w:val="001000000000" w:firstRow="0" w:lastRow="0" w:firstColumn="1" w:lastColumn="0" w:oddVBand="0" w:evenVBand="0" w:oddHBand="0" w:evenHBand="0" w:firstRowFirstColumn="0" w:firstRowLastColumn="0" w:lastRowFirstColumn="0" w:lastRowLastColumn="0"/>
+            <w:tcW w:w="2448" w:type="dxa"/>
+            <w:shd w:val="clear" w:color="auto" w:fill="808080" w:themeFill="background1" w:themeFillShade="80"/>
+            <w:vAlign w:val="center"/>
+          </w:tcPr>
+          <w:p>
+            <w:pPr>
+              <w:jc w:val="center"/>
+              <w:rPr>
+                <w:color w:val="FFFFFF" w:themeColor="background1"/>
+              </w:rPr>
+            </w:pPr>
+            <w:r>
+              <w:rPr>
+                <w:color w:val="FFFFFF" w:themeColor="background1"/>
+              </w:rPr>
+              <w:t>Region Name</w:t>
+            </w:r>
+          </w:p>
+        </w:tc>
+        <w:tc>
+          <w:tcPr>
+            <w:tcW w:w="5220" w:type="dxa"/>
+            <w:shd w:val="clear" w:color="auto" w:fill="808080" w:themeFill="background1" w:themeFillShade="80"/>
+            <w:vAlign w:val="center"/>
+          </w:tcPr>
+          <w:p>
+            <w:pPr>
+              <w:jc w:val="center"/>
+              <w:cnfStyle w:val="100000000000" w:firstRow="1" w:lastRow="0" w:firstColumn="0" w:lastColumn="0" w:oddVBand="0" w:evenVBand="0" w:oddHBand="0" w:evenHBand="0" w:firstRowFirstColumn="0" w:firstRowLastColumn="0" w:lastRowFirstColumn="0" w:lastRowLastColumn="0"/>
+              <w:rPr>
+                <w:color w:val="FFFFFF" w:themeColor="background1"/>
+              </w:rPr>
+            </w:pPr>
+            <w:r>
+              <w:rPr>
+                <w:color w:val="FFFFFF" w:themeColor="background1"/>
+              </w:rPr>
+              <w:t>Description</w:t>
+            </w:r>
+          </w:p>
+        </w:tc>
+        <w:tc>
+          <w:tcPr>
+            <w:tcW w:w="1440" w:type="dxa"/>
+            <w:shd w:val="clear" w:color="auto" w:fill="808080" w:themeFill="background1" w:themeFillShade="80"/>
+            <w:vAlign w:val="center"/>
+          </w:tcPr>
+          <w:p>
+            <w:pPr>
+              <w:jc w:val="center"/>
+              <w:cnfStyle w:val="100000000000" w:firstRow="1" w:lastRow="0" w:firstColumn="0" w:lastColumn="0" w:oddVBand="0" w:evenVBand="0" w:oddHBand="0" w:evenHBand="0" w:firstRowFirstColumn="0" w:firstRowLastColumn="0" w:lastRowFirstColumn="0" w:lastRowLastColumn="0"/>
+              <w:rPr>
+                <w:color w:val="FFFFFF" w:themeColor="background1"/>
+              </w:rPr>
+            </w:pPr>
+            <w:r>
+              <w:rPr>
+                <w:color w:val="FFFFFF" w:themeColor="background1"/>
+              </w:rPr>
+              <w:t>Base Address</w:t>
+            </w:r>
+          </w:p>
+        </w:tc>
+        <w:tc>
+          <w:tcPr>
+            <w:tcW w:w="981" w:type="dxa"/>
+            <w:shd w:val="clear" w:color="auto" w:fill="808080" w:themeFill="background1" w:themeFillShade="80"/>
+            <w:vAlign w:val="center"/>
+          </w:tcPr>
+          <w:p>
+            <w:pPr>
+              <w:jc w:val="center"/>
+              <w:cnfStyle w:val="100000000000" w:firstRow="1" w:lastRow="0" w:firstColumn="0" w:lastColumn="0" w:oddVBand="0" w:evenVBand="0" w:oddHBand="0" w:evenHBand="0" w:firstRowFirstColumn="0" w:firstRowLastColumn="0" w:lastRowFirstColumn="0" w:lastRowLastColumn="0"/>
+              <w:rPr>
+                <w:color w:val="FFFFFF" w:themeColor="background1"/>
+              </w:rPr>
+            </w:pPr>
+            <w:r>
+              <w:rPr>
+                <w:color w:val="FFFFFF" w:themeColor="background1"/>
+              </w:rPr>
+              <w:t>Size</w:t>
+            </w:r>
+          </w:p>
+        </w:tc>
+      </w:tr>
+      <w:tr>
+        <w:trPr>
+          <w:cnfStyle w:val="000000100000" w:firstRow="0" w:lastRow="0" w:firstColumn="0" w:lastColumn="0" w:oddVBand="0" w:evenVBand="0" w:oddHBand="1" w:evenHBand="0" w:firstRowFirstColumn="0" w:firstRowLastColumn="0" w:lastRowFirstColumn="0" w:lastRowLastColumn="0"/>
+          <w:jc w:val="center"/>
+        </w:trPr>
+        <w:tc>
+          <w:tcPr>
+            <w:cnfStyle w:val="001000000000" w:firstRow="0" w:lastRow="0" w:firstColumn="1" w:lastColumn="0" w:oddVBand="0" w:evenVBand="0" w:oddHBand="0" w:evenHBand="0" w:firstRowFirstColumn="0" w:firstRowLastColumn="0" w:lastRowFirstColumn="0" w:lastRowLastColumn="0"/>
+            <w:tcW w:w="2448" w:type="dxa"/>
+            <w:vAlign w:val="center"/>
+          </w:tcPr>
+          <w:p>
+            <w:pPr>
+              <w:jc w:val="center"/>
+              <w:rPr>
+                <w:b w:val="0"/>
+              </w:rPr>
+            </w:pPr>
+            <w:r>
+              <w:rPr>
+                <w:b w:val="0"/>
+              </w:rPr>
+              <w:t>FPGA slaves</w:t>
+            </w:r>
+          </w:p>
+        </w:tc>
+        <w:tc>
+          <w:tcPr>
+            <w:tcW w:w="5220" w:type="dxa"/>
+            <w:vAlign w:val="center"/>
+          </w:tcPr>
+          <w:p>
+            <w:pPr>
+              <w:cnfStyle w:val="000000100000" w:firstRow="0" w:lastRow="0" w:firstColumn="0" w:lastColumn="0" w:oddVBand="0" w:evenVBand="0" w:oddHBand="1" w:evenHBand="0" w:firstRowFirstColumn="0" w:firstRowLastColumn="0" w:lastRowFirstColumn="0" w:lastRowLastColumn="0"/>
+            </w:pPr>
+            <w:r>
+              <w:t>FPGA slaves connected to the HPS-to-FPGA bridge</w:t>
+            </w:r>
+          </w:p>
+        </w:tc>
+        <w:tc>
+          <w:tcPr>
+            <w:tcW w:w="1440" w:type="dxa"/>
+            <w:vAlign w:val="center"/>
+          </w:tcPr>
+          <w:p>
+            <w:pPr>
+              <w:jc w:val="center"/>
+              <w:cnfStyle w:val="000000100000" w:firstRow="0" w:lastRow="0" w:firstColumn="0" w:lastColumn="0" w:oddVBand="0" w:evenVBand="0" w:oddHBand="1" w:evenHBand="0" w:firstRowFirstColumn="0" w:firstRowLastColumn="0" w:lastRowFirstColumn="0" w:lastRowLastColumn="0"/>
+            </w:pPr>
+            <w:r>
+              <w:t>0xC0000000</w:t>
+            </w:r>
+          </w:p>
+        </w:tc>
+        <w:tc>
+          <w:tcPr>
+            <w:tcW w:w="981" w:type="dxa"/>
+            <w:vAlign w:val="center"/>
+          </w:tcPr>
+          <w:p>
+            <w:pPr>
+              <w:jc w:val="center"/>
+              <w:cnfStyle w:val="000000100000" w:firstRow="0" w:lastRow="0" w:firstColumn="0" w:lastColumn="0" w:oddVBand="0" w:evenVBand="0" w:oddHBand="1" w:evenHBand="0" w:firstRowFirstColumn="0" w:firstRowLastColumn="0" w:lastRowFirstColumn="0" w:lastRowLastColumn="0"/>
+            </w:pPr>
+            <w:r>
+              <w:t>960 MB</w:t>
+            </w:r>
+          </w:p>
+        </w:tc>
+      </w:tr>
+      <w:tr>
+        <w:trPr>
+          <w:jc w:val="center"/>
+        </w:trPr>
+        <w:tc>
+          <w:tcPr>
+            <w:cnfStyle w:val="001000000000" w:firstRow="0" w:lastRow="0" w:firstColumn="1" w:lastColumn="0" w:oddVBand="0" w:evenVBand="0" w:oddHBand="0" w:evenHBand="0" w:firstRowFirstColumn="0" w:firstRowLastColumn="0" w:lastRowFirstColumn="0" w:lastRowLastColumn="0"/>
+            <w:tcW w:w="2448" w:type="dxa"/>
+            <w:vAlign w:val="center"/>
+          </w:tcPr>
+          <w:p>
+            <w:pPr>
+              <w:jc w:val="center"/>
+              <w:rPr>
+                <w:b w:val="0"/>
+              </w:rPr>
+            </w:pPr>
+            <w:r>
+              <w:rPr>
+                <w:b w:val="0"/>
+              </w:rPr>
+              <w:t>HPS peripherals</w:t>
+            </w:r>
+          </w:p>
+        </w:tc>
+        <w:tc>
+          <w:tcPr>
+            <w:tcW w:w="5220" w:type="dxa"/>
+            <w:vAlign w:val="center"/>
+          </w:tcPr>
+          <w:p>
+            <w:pPr>
+              <w:cnfStyle w:val="000000000000" w:firstRow="0" w:lastRow="0" w:firstColumn="0" w:lastColumn="0" w:oddVBand="0" w:evenVBand="0" w:oddHBand="0" w:evenHBand="0" w:firstRowFirstColumn="0" w:firstRowLastColumn="0" w:lastRowFirstColumn="0" w:lastRowLastColumn="0"/>
+            </w:pPr>
+            <w:r>
+              <w:t xml:space="preserve">Slaves directly connected to the HPS (corresponds to all </w:t>
+            </w:r>
+            <w:r>
+              <w:rPr>
+                <w:color w:val="E36C0A" w:themeColor="accent6" w:themeShade="BF"/>
+              </w:rPr>
+              <w:t>orange</w:t>
+            </w:r>
+            <w:r>
+              <w:t xml:space="preserve"> colored elements on </w:t>
+            </w:r>
+            <w:r>
+              <w:fldChar w:fldCharType="begin"/>
+            </w:r>
+            <w:r>
+              <w:instrText xml:space="preserve"> REF _Ref398647173 \h  \* MERGEFORMAT </w:instrText>
+            </w:r>
+            <w:r>
+              <w:fldChar w:fldCharType="separate"/>
+            </w:r>
+            <w:r>
+              <w:t xml:space="preserve">Figure </w:t>
+            </w:r>
+            <w:r>
+              <w:rPr>
+                <w:noProof/>
+              </w:rPr>
+              <w:t>3</w:t>
+            </w:r>
+            <w:r>
+              <w:fldChar w:fldCharType="end"/>
+            </w:r>
+            <w:r>
+              <w:t xml:space="preserve"> and </w:t>
+            </w:r>
+            <w:r>
+              <w:fldChar w:fldCharType="begin"/>
+            </w:r>
+            <w:r>
+              <w:instrText xml:space="preserve"> REF _Ref398647223 \h  \* MERGEFORMAT </w:instrText>
+            </w:r>
+            <w:r>
+              <w:fldChar w:fldCharType="separate"/>
+            </w:r>
+            <w:r>
+              <w:t xml:space="preserve">Figure </w:t>
+            </w:r>
+            <w:r>
+              <w:rPr>
+                <w:noProof/>
+              </w:rPr>
+              <w:t>4</w:t>
+            </w:r>
+            <w:r>
+              <w:fldChar w:fldCharType="end"/>
+            </w:r>
+            <w:r>
+              <w:t>)</w:t>
+            </w:r>
+          </w:p>
+        </w:tc>
+        <w:tc>
+          <w:tcPr>
+            <w:tcW w:w="1440" w:type="dxa"/>
+            <w:vAlign w:val="center"/>
+          </w:tcPr>
+          <w:p>
+            <w:pPr>
+              <w:jc w:val="center"/>
+              <w:cnfStyle w:val="000000000000" w:firstRow="0" w:lastRow="0" w:firstColumn="0" w:lastColumn="0" w:oddVBand="0" w:evenVBand="0" w:oddHBand="0" w:evenHBand="0" w:firstRowFirstColumn="0" w:firstRowLastColumn="0" w:lastRowFirstColumn="0" w:lastRowLastColumn="0"/>
+            </w:pPr>
+            <w:r>
+              <w:t>0xFC000000</w:t>
+            </w:r>
+          </w:p>
+        </w:tc>
+        <w:tc>
+          <w:tcPr>
+            <w:tcW w:w="981" w:type="dxa"/>
+            <w:vAlign w:val="center"/>
+          </w:tcPr>
+          <w:p>
+            <w:pPr>
+              <w:jc w:val="center"/>
+              <w:cnfStyle w:val="000000000000" w:firstRow="0" w:lastRow="0" w:firstColumn="0" w:lastColumn="0" w:oddVBand="0" w:evenVBand="0" w:oddHBand="0" w:evenHBand="0" w:firstRowFirstColumn="0" w:firstRowLastColumn="0" w:lastRowFirstColumn="0" w:lastRowLastColumn="0"/>
+            </w:pPr>
+            <w:r>
+              <w:t>64 MB</w:t>
+            </w:r>
+          </w:p>
+        </w:tc>
+      </w:tr>
+      <w:tr>
+        <w:trPr>
+          <w:cnfStyle w:val="000000100000" w:firstRow="0" w:lastRow="0" w:firstColumn="0" w:lastColumn="0" w:oddVBand="0" w:evenVBand="0" w:oddHBand="1" w:evenHBand="0" w:firstRowFirstColumn="0" w:firstRowLastColumn="0" w:lastRowFirstColumn="0" w:lastRowLastColumn="0"/>
+          <w:jc w:val="center"/>
+        </w:trPr>
+        <w:tc>
+          <w:tcPr>
+            <w:cnfStyle w:val="001000000000" w:firstRow="0" w:lastRow="0" w:firstColumn="1" w:lastColumn="0" w:oddVBand="0" w:evenVBand="0" w:oddHBand="0" w:evenHBand="0" w:firstRowFirstColumn="0" w:firstRowLastColumn="0" w:lastRowFirstColumn="0" w:lastRowLastColumn="0"/>
+            <w:tcW w:w="2448" w:type="dxa"/>
+            <w:vAlign w:val="center"/>
+          </w:tcPr>
+          <w:p>
+            <w:pPr>
+              <w:jc w:val="center"/>
+              <w:rPr>
+                <w:b w:val="0"/>
+              </w:rPr>
+            </w:pPr>
+            <w:r>
+              <w:rPr>
+                <w:b w:val="0"/>
+              </w:rPr>
+              <w:t>Lightweight FPGA slaves</w:t>
+            </w:r>
+          </w:p>
+        </w:tc>
+        <w:tc>
+          <w:tcPr>
+            <w:tcW w:w="5220" w:type="dxa"/>
+            <w:vAlign w:val="center"/>
+          </w:tcPr>
+          <w:p>
+            <w:pPr>
+              <w:cnfStyle w:val="000000100000" w:firstRow="0" w:lastRow="0" w:firstColumn="0" w:lastColumn="0" w:oddVBand="0" w:evenVBand="0" w:oddHBand="1" w:evenHBand="0" w:firstRowFirstColumn="0" w:firstRowLastColumn="0" w:lastRowFirstColumn="0" w:lastRowLastColumn="0"/>
+            </w:pPr>
+            <w:r>
+              <w:t>FPGA slaves connected to the Lightweight HPS-to-FPGA bridge</w:t>
+            </w:r>
+          </w:p>
+        </w:tc>
+        <w:tc>
+          <w:tcPr>
+            <w:tcW w:w="1440" w:type="dxa"/>
+            <w:vAlign w:val="center"/>
+          </w:tcPr>
+          <w:p>
+            <w:pPr>
+              <w:jc w:val="center"/>
+              <w:cnfStyle w:val="000000100000" w:firstRow="0" w:lastRow="0" w:firstColumn="0" w:lastColumn="0" w:oddVBand="0" w:evenVBand="0" w:oddHBand="1" w:evenHBand="0" w:firstRowFirstColumn="0" w:firstRowLastColumn="0" w:lastRowFirstColumn="0" w:lastRowLastColumn="0"/>
+            </w:pPr>
+            <w:r>
+              <w:t>0xFF200000</w:t>
+            </w:r>
+          </w:p>
+        </w:tc>
+        <w:tc>
+          <w:tcPr>
+            <w:tcW w:w="981" w:type="dxa"/>
+            <w:vAlign w:val="center"/>
+          </w:tcPr>
+          <w:p>
+            <w:pPr>
+              <w:keepNext/>
+              <w:jc w:val="center"/>
+              <w:cnfStyle w:val="000000100000" w:firstRow="0" w:lastRow="0" w:firstColumn="0" w:lastColumn="0" w:oddVBand="0" w:evenVBand="0" w:oddHBand="1" w:evenHBand="0" w:firstRowFirstColumn="0" w:firstRowLastColumn="0" w:lastRowFirstColumn="0" w:lastRowLastColumn="0"/>
+            </w:pPr>
+            <w:r>
+              <w:t>2 MB</w:t>
+            </w:r>
+          </w:p>
+        </w:tc>
+      </w:tr>
+    </w:tbl>
+    <w:p>
+      <w:pPr>
+        <w:pStyle w:val="Caption"/>
+        <w:jc w:val="center"/>
+      </w:pPr>
+      <w:r>
+        <w:t xml:space="preserve">Table </w:t>
+      </w:r>
+      <w:fldSimple w:instr=" SEQ Table \* ARABIC ">
+        <w:r>
+          <w:rPr>
+            <w:noProof/>
+          </w:rPr>
+          <w:t>2</w:t>
+        </w:r>
+      </w:fldSimple>
+      <w:r>
+        <w:t>. Common Address Space Regions</w:t>
+      </w:r>
+    </w:p>
+    <w:p>
+      <w:pPr>
+        <w:pStyle w:val="Heading3"/>
+      </w:pPr>
+      <w:r>
+        <w:t xml:space="preserve">HPS Peripheral </w:t>
+      </w:r>
+      <w:r>
+        <w:t xml:space="preserve">Region </w:t>
+      </w:r>
+      <w:r>
+        <w:t>Address Map</w:t>
+      </w:r>
+    </w:p>
+    <w:p>
+      <w:r>
+        <w:t>The following table lists the slave identifier, slave title, base address, and size of each slave in the HPS peripheral region.</w:t>
+      </w:r>
+      <w:r>
+        <w:t xml:space="preserve"> The </w:t>
+      </w:r>
+      <w:r>
+        <w:rPr>
+          <w:rStyle w:val="SubtleEmphasis"/>
+        </w:rPr>
+        <w:t>Slave Identifier</w:t>
+      </w:r>
+      <w:r>
+        <w:t xml:space="preserve"> column lists the names used in the HPS register map file.</w:t>
+      </w:r>
+    </w:p>
+    <w:tbl>
+      <w:tblPr>
+        <w:tblStyle w:val="PlainTable1"/>
+        <w:tblW w:w="0" w:type="auto"/>
+        <w:tblLook w:val="04A0" w:firstRow="1" w:lastRow="0" w:firstColumn="1" w:lastColumn="0" w:noHBand="0" w:noVBand="1"/>
+      </w:tblPr>
+      <w:tblGrid>
+        <w:gridCol w:w="2522"/>
+        <w:gridCol w:w="2522"/>
+        <w:gridCol w:w="2522"/>
+        <w:gridCol w:w="2523"/>
+      </w:tblGrid>
+      <w:tr>
+        <w:trPr>
+          <w:cnfStyle w:val="100000000000" w:firstRow="1" w:lastRow="0" w:firstColumn="0" w:lastColumn="0" w:oddVBand="0" w:evenVBand="0" w:oddHBand="0" w:evenHBand="0" w:firstRowFirstColumn="0" w:firstRowLastColumn="0" w:lastRowFirstColumn="0" w:lastRowLastColumn="0"/>
+        </w:trPr>
+        <w:tc>
+          <w:tcPr>
+            <w:cnfStyle w:val="001000000000" w:firstRow="0" w:lastRow="0" w:firstColumn="1" w:lastColumn="0" w:oddVBand="0" w:evenVBand="0" w:oddHBand="0" w:evenHBand="0" w:firstRowFirstColumn="0" w:firstRowLastColumn="0" w:lastRowFirstColumn="0" w:lastRowLastColumn="0"/>
+            <w:tcW w:w="2522" w:type="dxa"/>
+            <w:shd w:val="clear" w:color="auto" w:fill="808080" w:themeFill="background1" w:themeFillShade="80"/>
+            <w:vAlign w:val="center"/>
+          </w:tcPr>
+          <w:p>
+            <w:pPr>
+              <w:jc w:val="center"/>
+              <w:rPr>
+                <w:color w:val="FFFFFF" w:themeColor="background1"/>
+              </w:rPr>
+            </w:pPr>
+            <w:r>
+              <w:rPr>
+                <w:color w:val="FFFFFF" w:themeColor="background1"/>
+              </w:rPr>
+              <w:t>Slave Identifier</w:t>
+            </w:r>
+          </w:p>
+        </w:tc>
+        <w:tc>
+          <w:tcPr>
+            <w:tcW w:w="2522" w:type="dxa"/>
+            <w:shd w:val="clear" w:color="auto" w:fill="808080" w:themeFill="background1" w:themeFillShade="80"/>
+            <w:vAlign w:val="center"/>
+          </w:tcPr>
+          <w:p>
+            <w:pPr>
+              <w:jc w:val="center"/>
+              <w:cnfStyle w:val="100000000000" w:firstRow="1" w:lastRow="0" w:firstColumn="0" w:lastColumn="0" w:oddVBand="0" w:evenVBand="0" w:oddHBand="0" w:evenHBand="0" w:firstRowFirstColumn="0" w:firstRowLastColumn="0" w:lastRowFirstColumn="0" w:lastRowLastColumn="0"/>
+              <w:rPr>
+                <w:color w:val="FFFFFF" w:themeColor="background1"/>
+              </w:rPr>
+            </w:pPr>
+            <w:r>
+              <w:rPr>
+                <w:color w:val="FFFFFF" w:themeColor="background1"/>
+              </w:rPr>
+              <w:t>Slave Title</w:t>
+            </w:r>
+          </w:p>
+        </w:tc>
+        <w:tc>
+          <w:tcPr>
+            <w:tcW w:w="2522" w:type="dxa"/>
+            <w:shd w:val="clear" w:color="auto" w:fill="808080" w:themeFill="background1" w:themeFillShade="80"/>
+            <w:vAlign w:val="center"/>
+          </w:tcPr>
+          <w:p>
+            <w:pPr>
+              <w:jc w:val="center"/>
+              <w:cnfStyle w:val="100000000000" w:firstRow="1" w:lastRow="0" w:firstColumn="0" w:lastColumn="0" w:oddVBand="0" w:evenVBand="0" w:oddHBand="0" w:evenHBand="0" w:firstRowFirstColumn="0" w:firstRowLastColumn="0" w:lastRowFirstColumn="0" w:lastRowLastColumn="0"/>
+              <w:rPr>
+                <w:color w:val="FFFFFF" w:themeColor="background1"/>
+              </w:rPr>
+            </w:pPr>
+            <w:r>
+              <w:rPr>
+                <w:color w:val="FFFFFF" w:themeColor="background1"/>
+              </w:rPr>
+              <w:t>Base Address</w:t>
+            </w:r>
+          </w:p>
+        </w:tc>
+        <w:tc>
+          <w:tcPr>
+            <w:tcW w:w="2523" w:type="dxa"/>
+            <w:shd w:val="clear" w:color="auto" w:fill="808080" w:themeFill="background1" w:themeFillShade="80"/>
+            <w:vAlign w:val="center"/>
+          </w:tcPr>
+          <w:p>
+            <w:pPr>
+              <w:jc w:val="center"/>
+              <w:cnfStyle w:val="100000000000" w:firstRow="1" w:lastRow="0" w:firstColumn="0" w:lastColumn="0" w:oddVBand="0" w:evenVBand="0" w:oddHBand="0" w:evenHBand="0" w:firstRowFirstColumn="0" w:firstRowLastColumn="0" w:lastRowFirstColumn="0" w:lastRowLastColumn="0"/>
+              <w:rPr>
+                <w:color w:val="FFFFFF" w:themeColor="background1"/>
+              </w:rPr>
+            </w:pPr>
+            <w:r>
+              <w:rPr>
+                <w:color w:val="FFFFFF" w:themeColor="background1"/>
+              </w:rPr>
+              <w:t>Size</w:t>
+            </w:r>
+          </w:p>
+        </w:tc>
+      </w:tr>
+      <w:tr>
+        <w:trPr>
+          <w:cnfStyle w:val="000000100000" w:firstRow="0" w:lastRow="0" w:firstColumn="0" w:lastColumn="0" w:oddVBand="0" w:evenVBand="0" w:oddHBand="1" w:evenHBand="0" w:firstRowFirstColumn="0" w:firstRowLastColumn="0" w:lastRowFirstColumn="0" w:lastRowLastColumn="0"/>
+        </w:trPr>
+        <w:tc>
+          <w:tcPr>
+            <w:cnfStyle w:val="001000000000" w:firstRow="0" w:lastRow="0" w:firstColumn="1" w:lastColumn="0" w:oddVBand="0" w:evenVBand="0" w:oddHBand="0" w:evenHBand="0" w:firstRowFirstColumn="0" w:firstRowLastColumn="0" w:lastRowFirstColumn="0" w:lastRowLastColumn="0"/>
+            <w:tcW w:w="2522" w:type="dxa"/>
+            <w:vAlign w:val="center"/>
+          </w:tcPr>
+          <w:p>
+            <w:pPr>
+              <w:jc w:val="center"/>
+              <w:rPr>
+                <w:b w:val="0"/>
+              </w:rPr>
+            </w:pPr>
+            <w:r>
+              <w:rPr>
+                <w:b w:val="0"/>
+              </w:rPr>
+              <w:t>STM</w:t>
+            </w:r>
+          </w:p>
+        </w:tc>
+        <w:tc>
+          <w:tcPr>
+            <w:tcW w:w="2522" w:type="dxa"/>
+            <w:vAlign w:val="center"/>
+          </w:tcPr>
+          <w:p>
+            <w:pPr>
+              <w:cnfStyle w:val="000000100000" w:firstRow="0" w:lastRow="0" w:firstColumn="0" w:lastColumn="0" w:oddVBand="0" w:evenVBand="0" w:oddHBand="1" w:evenHBand="0" w:firstRowFirstColumn="0" w:firstRowLastColumn="0" w:lastRowFirstColumn="0" w:lastRowLastColumn="0"/>
+            </w:pPr>
+            <w:r>
+              <w:t>STM</w:t>
+            </w:r>
+          </w:p>
+        </w:tc>
+        <w:tc>
+          <w:tcPr>
+            <w:tcW w:w="2522" w:type="dxa"/>
+            <w:vAlign w:val="center"/>
+          </w:tcPr>
+          <w:p>
+            <w:pPr>
+              <w:jc w:val="center"/>
+              <w:cnfStyle w:val="000000100000" w:firstRow="0" w:lastRow="0" w:firstColumn="0" w:lastColumn="0" w:oddVBand="0" w:evenVBand="0" w:oddHBand="1" w:evenHBand="0" w:firstRowFirstColumn="0" w:firstRowLastColumn="0" w:lastRowFirstColumn="0" w:lastRowLastColumn="0"/>
+            </w:pPr>
+          </w:p>
+        </w:tc>
+        <w:tc>
+          <w:tcPr>
+            <w:tcW w:w="2523" w:type="dxa"/>
+            <w:vAlign w:val="center"/>
+          </w:tcPr>
+          <w:p>
+            <w:pPr>
+              <w:jc w:val="center"/>
+              <w:cnfStyle w:val="000000100000" w:firstRow="0" w:lastRow="0" w:firstColumn="0" w:lastColumn="0" w:oddVBand="0" w:evenVBand="0" w:oddHBand="1" w:evenHBand="0" w:firstRowFirstColumn="0" w:firstRowLastColumn="0" w:lastRowFirstColumn="0" w:lastRowLastColumn="0"/>
+            </w:pPr>
+          </w:p>
+        </w:tc>
+      </w:tr>
+      <w:tr>
+        <w:tc>
+          <w:tcPr>
+            <w:cnfStyle w:val="001000000000" w:firstRow="0" w:lastRow="0" w:firstColumn="1" w:lastColumn="0" w:oddVBand="0" w:evenVBand="0" w:oddHBand="0" w:evenHBand="0" w:firstRowFirstColumn="0" w:firstRowLastColumn="0" w:lastRowFirstColumn="0" w:lastRowLastColumn="0"/>
+            <w:tcW w:w="2522" w:type="dxa"/>
+            <w:vAlign w:val="center"/>
+          </w:tcPr>
+          <w:p>
+            <w:pPr>
+              <w:jc w:val="center"/>
+              <w:rPr>
+                <w:b w:val="0"/>
+              </w:rPr>
+            </w:pPr>
+            <w:r>
+              <w:rPr>
+                <w:b w:val="0"/>
+              </w:rPr>
+              <w:t>DAP</w:t>
+            </w:r>
+          </w:p>
+        </w:tc>
+        <w:tc>
+          <w:tcPr>
+            <w:tcW w:w="2522" w:type="dxa"/>
+            <w:vAlign w:val="center"/>
+          </w:tcPr>
+          <w:p>
+            <w:pPr>
+              <w:cnfStyle w:val="000000000000" w:firstRow="0" w:lastRow="0" w:firstColumn="0" w:lastColumn="0" w:oddVBand="0" w:evenVBand="0" w:oddHBand="0" w:evenHBand="0" w:firstRowFirstColumn="0" w:firstRowLastColumn="0" w:lastRowFirstColumn="0" w:lastRowLastColumn="0"/>
+            </w:pPr>
+            <w:r>
+              <w:t>DAP</w:t>
+            </w:r>
+          </w:p>
+        </w:tc>
+        <w:tc>
+          <w:tcPr>
+            <w:tcW w:w="2522" w:type="dxa"/>
+            <w:vAlign w:val="center"/>
+          </w:tcPr>
+          <w:p>
+            <w:pPr>
+              <w:jc w:val="center"/>
+              <w:cnfStyle w:val="000000000000" w:firstRow="0" w:lastRow="0" w:firstColumn="0" w:lastColumn="0" w:oddVBand="0" w:evenVBand="0" w:oddHBand="0" w:evenHBand="0" w:firstRowFirstColumn="0" w:firstRowLastColumn="0" w:lastRowFirstColumn="0" w:lastRowLastColumn="0"/>
+            </w:pPr>
+          </w:p>
+        </w:tc>
+        <w:tc>
+          <w:tcPr>
+            <w:tcW w:w="2523" w:type="dxa"/>
+            <w:vAlign w:val="center"/>
+          </w:tcPr>
+          <w:p>
+            <w:pPr>
+              <w:jc w:val="center"/>
+              <w:cnfStyle w:val="000000000000" w:firstRow="0" w:lastRow="0" w:firstColumn="0" w:lastColumn="0" w:oddVBand="0" w:evenVBand="0" w:oddHBand="0" w:evenHBand="0" w:firstRowFirstColumn="0" w:firstRowLastColumn="0" w:lastRowFirstColumn="0" w:lastRowLastColumn="0"/>
+            </w:pPr>
+          </w:p>
+        </w:tc>
+      </w:tr>
+      <w:tr>
+        <w:trPr>
+          <w:cnfStyle w:val="000000100000" w:firstRow="0" w:lastRow="0" w:firstColumn="0" w:lastColumn="0" w:oddVBand="0" w:evenVBand="0" w:oddHBand="1" w:evenHBand="0" w:firstRowFirstColumn="0" w:firstRowLastColumn="0" w:lastRowFirstColumn="0" w:lastRowLastColumn="0"/>
+        </w:trPr>
+        <w:tc>
+          <w:tcPr>
+            <w:cnfStyle w:val="001000000000" w:firstRow="0" w:lastRow="0" w:firstColumn="1" w:lastColumn="0" w:oddVBand="0" w:evenVBand="0" w:oddHBand="0" w:evenHBand="0" w:firstRowFirstColumn="0" w:firstRowLastColumn="0" w:lastRowFirstColumn="0" w:lastRowLastColumn="0"/>
+            <w:tcW w:w="2522" w:type="dxa"/>
+            <w:vAlign w:val="center"/>
+          </w:tcPr>
+          <w:p>
+            <w:pPr>
+              <w:jc w:val="center"/>
+              <w:rPr>
+                <w:b w:val="0"/>
+              </w:rPr>
+            </w:pPr>
+            <w:r>
+              <w:rPr>
+                <w:b w:val="0"/>
+              </w:rPr>
+              <w:t>LWFPGASLAVES</w:t>
+            </w:r>
+          </w:p>
+        </w:tc>
+        <w:tc>
+          <w:tcPr>
+            <w:tcW w:w="2522" w:type="dxa"/>
+            <w:vAlign w:val="center"/>
+          </w:tcPr>
+          <w:p>
+            <w:pPr>
+              <w:cnfStyle w:val="000000100000" w:firstRow="0" w:lastRow="0" w:firstColumn="0" w:lastColumn="0" w:oddVBand="0" w:evenVBand="0" w:oddHBand="1" w:evenHBand="0" w:firstRowFirstColumn="0" w:firstRowLastColumn="0" w:lastRowFirstColumn="0" w:lastRowLastColumn="0"/>
+            </w:pPr>
+            <w:r>
+              <w:t xml:space="preserve">FPGA slaves accessed with lightweight </w:t>
+            </w:r>
+            <w:r>
+              <w:t>HPS</w:t>
+            </w:r>
+            <w:r>
+              <w:t>-to-</w:t>
+            </w:r>
+            <w:r>
+              <w:t>FPGA</w:t>
+            </w:r>
+            <w:r>
+              <w:t xml:space="preserve"> bridge</w:t>
+            </w:r>
+          </w:p>
+        </w:tc>
+        <w:tc>
+          <w:tcPr>
+            <w:tcW w:w="2522" w:type="dxa"/>
+            <w:vAlign w:val="center"/>
+          </w:tcPr>
+          <w:p>
+            <w:pPr>
+              <w:jc w:val="center"/>
+              <w:cnfStyle w:val="000000100000" w:firstRow="0" w:lastRow="0" w:firstColumn="0" w:lastColumn="0" w:oddVBand="0" w:evenVBand="0" w:oddHBand="1" w:evenHBand="0" w:firstRowFirstColumn="0" w:firstRowLastColumn="0" w:lastRowFirstColumn="0" w:lastRowLastColumn="0"/>
+            </w:pPr>
+          </w:p>
+        </w:tc>
+        <w:tc>
+          <w:tcPr>
+            <w:tcW w:w="2523" w:type="dxa"/>
+            <w:vAlign w:val="center"/>
+          </w:tcPr>
+          <w:p>
+            <w:pPr>
+              <w:jc w:val="center"/>
+              <w:cnfStyle w:val="000000100000" w:firstRow="0" w:lastRow="0" w:firstColumn="0" w:lastColumn="0" w:oddVBand="0" w:evenVBand="0" w:oddHBand="1" w:evenHBand="0" w:firstRowFirstColumn="0" w:firstRowLastColumn="0" w:lastRowFirstColumn="0" w:lastRowLastColumn="0"/>
+            </w:pPr>
+          </w:p>
+        </w:tc>
+      </w:tr>
+      <w:tr>
+        <w:tc>
+          <w:tcPr>
+            <w:cnfStyle w:val="001000000000" w:firstRow="0" w:lastRow="0" w:firstColumn="1" w:lastColumn="0" w:oddVBand="0" w:evenVBand="0" w:oddHBand="0" w:evenHBand="0" w:firstRowFirstColumn="0" w:firstRowLastColumn="0" w:lastRowFirstColumn="0" w:lastRowLastColumn="0"/>
+            <w:tcW w:w="2522" w:type="dxa"/>
+            <w:vAlign w:val="center"/>
+          </w:tcPr>
+          <w:p>
+            <w:pPr>
+              <w:jc w:val="center"/>
+              <w:rPr>
+                <w:b w:val="0"/>
+              </w:rPr>
+            </w:pPr>
+            <w:r>
+              <w:rPr>
+                <w:b w:val="0"/>
+              </w:rPr>
+              <w:t>LWHPS2FPGAREGS</w:t>
+            </w:r>
+          </w:p>
+        </w:tc>
+        <w:tc>
+          <w:tcPr>
+            <w:tcW w:w="2522" w:type="dxa"/>
+            <w:vAlign w:val="center"/>
+          </w:tcPr>
+          <w:p>
+            <w:pPr>
+              <w:cnfStyle w:val="000000000000" w:firstRow="0" w:lastRow="0" w:firstColumn="0" w:lastColumn="0" w:oddVBand="0" w:evenVBand="0" w:oddHBand="0" w:evenHBand="0" w:firstRowFirstColumn="0" w:firstRowLastColumn="0" w:lastRowFirstColumn="0" w:lastRowLastColumn="0"/>
+            </w:pPr>
+            <w:r>
+              <w:t>Lightweight HPS-to-FPGA</w:t>
+            </w:r>
+            <w:r>
+              <w:t xml:space="preserve"> bridge GPV</w:t>
+            </w:r>
+          </w:p>
+        </w:tc>
+        <w:tc>
+          <w:tcPr>
+            <w:tcW w:w="2522" w:type="dxa"/>
+            <w:vAlign w:val="center"/>
+          </w:tcPr>
+          <w:p>
+            <w:pPr>
+              <w:jc w:val="center"/>
+              <w:cnfStyle w:val="000000000000" w:firstRow="0" w:lastRow="0" w:firstColumn="0" w:lastColumn="0" w:oddVBand="0" w:evenVBand="0" w:oddHBand="0" w:evenHBand="0" w:firstRowFirstColumn="0" w:firstRowLastColumn="0" w:lastRowFirstColumn="0" w:lastRowLastColumn="0"/>
+            </w:pPr>
+          </w:p>
+        </w:tc>
+        <w:tc>
+          <w:tcPr>
+            <w:tcW w:w="2523" w:type="dxa"/>
+            <w:vAlign w:val="center"/>
+          </w:tcPr>
+          <w:p>
+            <w:pPr>
+              <w:jc w:val="center"/>
+              <w:cnfStyle w:val="000000000000" w:firstRow="0" w:lastRow="0" w:firstColumn="0" w:lastColumn="0" w:oddVBand="0" w:evenVBand="0" w:oddHBand="0" w:evenHBand="0" w:firstRowFirstColumn="0" w:firstRowLastColumn="0" w:lastRowFirstColumn="0" w:lastRowLastColumn="0"/>
+            </w:pPr>
+          </w:p>
+        </w:tc>
+      </w:tr>
+      <w:tr>
+        <w:trPr>
+          <w:cnfStyle w:val="000000100000" w:firstRow="0" w:lastRow="0" w:firstColumn="0" w:lastColumn="0" w:oddVBand="0" w:evenVBand="0" w:oddHBand="1" w:evenHBand="0" w:firstRowFirstColumn="0" w:firstRowLastColumn="0" w:lastRowFirstColumn="0" w:lastRowLastColumn="0"/>
+        </w:trPr>
+        <w:tc>
+          <w:tcPr>
+            <w:cnfStyle w:val="001000000000" w:firstRow="0" w:lastRow="0" w:firstColumn="1" w:lastColumn="0" w:oddVBand="0" w:evenVBand="0" w:oddHBand="0" w:evenHBand="0" w:firstRowFirstColumn="0" w:firstRowLastColumn="0" w:lastRowFirstColumn="0" w:lastRowLastColumn="0"/>
+            <w:tcW w:w="2522" w:type="dxa"/>
+            <w:vAlign w:val="center"/>
+          </w:tcPr>
+          <w:p>
+            <w:pPr>
+              <w:jc w:val="center"/>
+              <w:rPr>
+                <w:b w:val="0"/>
+              </w:rPr>
+            </w:pPr>
+            <w:r>
+              <w:rPr>
+                <w:b w:val="0"/>
+              </w:rPr>
+              <w:t>HPS2FPGAREGS</w:t>
+            </w:r>
+          </w:p>
+        </w:tc>
+        <w:tc>
+          <w:tcPr>
+            <w:tcW w:w="2522" w:type="dxa"/>
+            <w:vAlign w:val="center"/>
+          </w:tcPr>
+          <w:p>
+            <w:pPr>
+              <w:cnfStyle w:val="000000100000" w:firstRow="0" w:lastRow="0" w:firstColumn="0" w:lastColumn="0" w:oddVBand="0" w:evenVBand="0" w:oddHBand="1" w:evenHBand="0" w:firstRowFirstColumn="0" w:firstRowLastColumn="0" w:lastRowFirstColumn="0" w:lastRowLastColumn="0"/>
+            </w:pPr>
+            <w:r>
+              <w:t>HPS-to-FPGA bridge GPV</w:t>
+            </w:r>
+          </w:p>
+        </w:tc>
+        <w:tc>
+          <w:tcPr>
+            <w:tcW w:w="2522" w:type="dxa"/>
+            <w:vAlign w:val="center"/>
+          </w:tcPr>
+          <w:p>
+            <w:pPr>
+              <w:jc w:val="center"/>
+              <w:cnfStyle w:val="000000100000" w:firstRow="0" w:lastRow="0" w:firstColumn="0" w:lastColumn="0" w:oddVBand="0" w:evenVBand="0" w:oddHBand="1" w:evenHBand="0" w:firstRowFirstColumn="0" w:firstRowLastColumn="0" w:lastRowFirstColumn="0" w:lastRowLastColumn="0"/>
+            </w:pPr>
+          </w:p>
+        </w:tc>
+        <w:tc>
+          <w:tcPr>
+            <w:tcW w:w="2523" w:type="dxa"/>
+            <w:vAlign w:val="center"/>
+          </w:tcPr>
+          <w:p>
+            <w:pPr>
+              <w:jc w:val="center"/>
+              <w:cnfStyle w:val="000000100000" w:firstRow="0" w:lastRow="0" w:firstColumn="0" w:lastColumn="0" w:oddVBand="0" w:evenVBand="0" w:oddHBand="1" w:evenHBand="0" w:firstRowFirstColumn="0" w:firstRowLastColumn="0" w:lastRowFirstColumn="0" w:lastRowLastColumn="0"/>
+            </w:pPr>
+          </w:p>
+        </w:tc>
+      </w:tr>
+      <w:tr>
+        <w:tc>
+          <w:tcPr>
+            <w:cnfStyle w:val="001000000000" w:firstRow="0" w:lastRow="0" w:firstColumn="1" w:lastColumn="0" w:oddVBand="0" w:evenVBand="0" w:oddHBand="0" w:evenHBand="0" w:firstRowFirstColumn="0" w:firstRowLastColumn="0" w:lastRowFirstColumn="0" w:lastRowLastColumn="0"/>
+            <w:tcW w:w="2522" w:type="dxa"/>
+            <w:vAlign w:val="center"/>
+          </w:tcPr>
+          <w:p>
+            <w:pPr>
+              <w:jc w:val="center"/>
+              <w:rPr>
+                <w:b w:val="0"/>
+              </w:rPr>
+            </w:pPr>
+            <w:r>
+              <w:rPr>
+                <w:b w:val="0"/>
+              </w:rPr>
+              <w:t>FPGA2HPSREGS</w:t>
+            </w:r>
+          </w:p>
+        </w:tc>
+        <w:tc>
+          <w:tcPr>
+            <w:tcW w:w="2522" w:type="dxa"/>
+            <w:vAlign w:val="center"/>
+          </w:tcPr>
+          <w:p>
+            <w:pPr>
+              <w:cnfStyle w:val="000000000000" w:firstRow="0" w:lastRow="0" w:firstColumn="0" w:lastColumn="0" w:oddVBand="0" w:evenVBand="0" w:oddHBand="0" w:evenHBand="0" w:firstRowFirstColumn="0" w:firstRowLastColumn="0" w:lastRowFirstColumn="0" w:lastRowLastColumn="0"/>
+            </w:pPr>
+            <w:r>
+              <w:t>FPGA-to-HPS bridge GPV</w:t>
+            </w:r>
+          </w:p>
+        </w:tc>
+        <w:tc>
+          <w:tcPr>
+            <w:tcW w:w="2522" w:type="dxa"/>
+            <w:vAlign w:val="center"/>
+          </w:tcPr>
+          <w:p>
+            <w:pPr>
+              <w:jc w:val="center"/>
+              <w:cnfStyle w:val="000000000000" w:firstRow="0" w:lastRow="0" w:firstColumn="0" w:lastColumn="0" w:oddVBand="0" w:evenVBand="0" w:oddHBand="0" w:evenHBand="0" w:firstRowFirstColumn="0" w:firstRowLastColumn="0" w:lastRowFirstColumn="0" w:lastRowLastColumn="0"/>
+            </w:pPr>
+          </w:p>
+        </w:tc>
+        <w:tc>
+          <w:tcPr>
+            <w:tcW w:w="2523" w:type="dxa"/>
+            <w:vAlign w:val="center"/>
+          </w:tcPr>
+          <w:p>
+            <w:pPr>
+              <w:jc w:val="center"/>
+              <w:cnfStyle w:val="000000000000" w:firstRow="0" w:lastRow="0" w:firstColumn="0" w:lastColumn="0" w:oddVBand="0" w:evenVBand="0" w:oddHBand="0" w:evenHBand="0" w:firstRowFirstColumn="0" w:firstRowLastColumn="0" w:lastRowFirstColumn="0" w:lastRowLastColumn="0"/>
+            </w:pPr>
+          </w:p>
+        </w:tc>
+      </w:tr>
+      <w:tr>
+        <w:trPr>
+          <w:cnfStyle w:val="000000100000" w:firstRow="0" w:lastRow="0" w:firstColumn="0" w:lastColumn="0" w:oddVBand="0" w:evenVBand="0" w:oddHBand="1" w:evenHBand="0" w:firstRowFirstColumn="0" w:firstRowLastColumn="0" w:lastRowFirstColumn="0" w:lastRowLastColumn="0"/>
+        </w:trPr>
+        <w:tc>
+          <w:tcPr>
+            <w:cnfStyle w:val="001000000000" w:firstRow="0" w:lastRow="0" w:firstColumn="1" w:lastColumn="0" w:oddVBand="0" w:evenVBand="0" w:oddHBand="0" w:evenHBand="0" w:firstRowFirstColumn="0" w:firstRowLastColumn="0" w:lastRowFirstColumn="0" w:lastRowLastColumn="0"/>
+            <w:tcW w:w="2522" w:type="dxa"/>
+            <w:vAlign w:val="center"/>
+          </w:tcPr>
+          <w:p>
+            <w:pPr>
+              <w:jc w:val="center"/>
+              <w:rPr>
+                <w:b w:val="0"/>
+              </w:rPr>
+            </w:pPr>
+            <w:r>
+              <w:rPr>
+                <w:b w:val="0"/>
+              </w:rPr>
+              <w:t>EMAC0</w:t>
+            </w:r>
+          </w:p>
+        </w:tc>
+        <w:tc>
+          <w:tcPr>
+            <w:tcW w:w="2522" w:type="dxa"/>
+            <w:vAlign w:val="center"/>
+          </w:tcPr>
+          <w:p>
+            <w:pPr>
+              <w:cnfStyle w:val="000000100000" w:firstRow="0" w:lastRow="0" w:firstColumn="0" w:lastColumn="0" w:oddVBand="0" w:evenVBand="0" w:oddHBand="1" w:evenHBand="0" w:firstRowFirstColumn="0" w:firstRowLastColumn="0" w:lastRowFirstColumn="0" w:lastRowLastColumn="0"/>
+            </w:pPr>
+            <w:r>
+              <w:t>EMAC0</w:t>
+            </w:r>
+          </w:p>
+        </w:tc>
+        <w:tc>
+          <w:tcPr>
+            <w:tcW w:w="2522" w:type="dxa"/>
+            <w:vAlign w:val="center"/>
+          </w:tcPr>
+          <w:p>
+            <w:pPr>
+              <w:jc w:val="center"/>
+              <w:cnfStyle w:val="000000100000" w:firstRow="0" w:lastRow="0" w:firstColumn="0" w:lastColumn="0" w:oddVBand="0" w:evenVBand="0" w:oddHBand="1" w:evenHBand="0" w:firstRowFirstColumn="0" w:firstRowLastColumn="0" w:lastRowFirstColumn="0" w:lastRowLastColumn="0"/>
+            </w:pPr>
+          </w:p>
+        </w:tc>
+        <w:tc>
+          <w:tcPr>
+            <w:tcW w:w="2523" w:type="dxa"/>
+            <w:vAlign w:val="center"/>
+          </w:tcPr>
+          <w:p>
+            <w:pPr>
+              <w:jc w:val="center"/>
+              <w:cnfStyle w:val="000000100000" w:firstRow="0" w:lastRow="0" w:firstColumn="0" w:lastColumn="0" w:oddVBand="0" w:evenVBand="0" w:oddHBand="1" w:evenHBand="0" w:firstRowFirstColumn="0" w:firstRowLastColumn="0" w:lastRowFirstColumn="0" w:lastRowLastColumn="0"/>
+            </w:pPr>
+          </w:p>
+        </w:tc>
+      </w:tr>
+      <w:tr>
+        <w:tc>
+          <w:tcPr>
+            <w:cnfStyle w:val="001000000000" w:firstRow="0" w:lastRow="0" w:firstColumn="1" w:lastColumn="0" w:oddVBand="0" w:evenVBand="0" w:oddHBand="0" w:evenHBand="0" w:firstRowFirstColumn="0" w:firstRowLastColumn="0" w:lastRowFirstColumn="0" w:lastRowLastColumn="0"/>
+            <w:tcW w:w="2522" w:type="dxa"/>
+            <w:vAlign w:val="center"/>
+          </w:tcPr>
+          <w:p>
+            <w:pPr>
+              <w:jc w:val="center"/>
+              <w:rPr>
+                <w:b w:val="0"/>
+              </w:rPr>
+            </w:pPr>
+            <w:r>
+              <w:rPr>
+                <w:b w:val="0"/>
+              </w:rPr>
+              <w:t>EMAC1</w:t>
+            </w:r>
+          </w:p>
+        </w:tc>
+        <w:tc>
+          <w:tcPr>
+            <w:tcW w:w="2522" w:type="dxa"/>
+            <w:vAlign w:val="center"/>
+          </w:tcPr>
+          <w:p>
+            <w:pPr>
+              <w:cnfStyle w:val="000000000000" w:firstRow="0" w:lastRow="0" w:firstColumn="0" w:lastColumn="0" w:oddVBand="0" w:evenVBand="0" w:oddHBand="0" w:evenHBand="0" w:firstRowFirstColumn="0" w:firstRowLastColumn="0" w:lastRowFirstColumn="0" w:lastRowLastColumn="0"/>
+            </w:pPr>
+            <w:r>
+              <w:t>EMAC1</w:t>
+            </w:r>
+          </w:p>
+        </w:tc>
+        <w:tc>
+          <w:tcPr>
+            <w:tcW w:w="2522" w:type="dxa"/>
+            <w:vAlign w:val="center"/>
+          </w:tcPr>
+          <w:p>
+            <w:pPr>
+              <w:jc w:val="center"/>
+              <w:cnfStyle w:val="000000000000" w:firstRow="0" w:lastRow="0" w:firstColumn="0" w:lastColumn="0" w:oddVBand="0" w:evenVBand="0" w:oddHBand="0" w:evenHBand="0" w:firstRowFirstColumn="0" w:firstRowLastColumn="0" w:lastRowFirstColumn="0" w:lastRowLastColumn="0"/>
+            </w:pPr>
+          </w:p>
+        </w:tc>
+        <w:tc>
+          <w:tcPr>
+            <w:tcW w:w="2523" w:type="dxa"/>
+            <w:vAlign w:val="center"/>
+          </w:tcPr>
+          <w:p>
+            <w:pPr>
+              <w:jc w:val="center"/>
+              <w:cnfStyle w:val="000000000000" w:firstRow="0" w:lastRow="0" w:firstColumn="0" w:lastColumn="0" w:oddVBand="0" w:evenVBand="0" w:oddHBand="0" w:evenHBand="0" w:firstRowFirstColumn="0" w:firstRowLastColumn="0" w:lastRowFirstColumn="0" w:lastRowLastColumn="0"/>
+            </w:pPr>
+          </w:p>
+        </w:tc>
+      </w:tr>
+      <w:tr>
+        <w:trPr>
+          <w:cnfStyle w:val="000000100000" w:firstRow="0" w:lastRow="0" w:firstColumn="0" w:lastColumn="0" w:oddVBand="0" w:evenVBand="0" w:oddHBand="1" w:evenHBand="0" w:firstRowFirstColumn="0" w:firstRowLastColumn="0" w:lastRowFirstColumn="0" w:lastRowLastColumn="0"/>
+        </w:trPr>
+        <w:tc>
+          <w:tcPr>
+            <w:cnfStyle w:val="001000000000" w:firstRow="0" w:lastRow="0" w:firstColumn="1" w:lastColumn="0" w:oddVBand="0" w:evenVBand="0" w:oddHBand="0" w:evenHBand="0" w:firstRowFirstColumn="0" w:firstRowLastColumn="0" w:lastRowFirstColumn="0" w:lastRowLastColumn="0"/>
+            <w:tcW w:w="2522" w:type="dxa"/>
+            <w:vAlign w:val="center"/>
+          </w:tcPr>
+          <w:p>
+            <w:pPr>
+              <w:jc w:val="center"/>
+              <w:rPr>
+                <w:b w:val="0"/>
+              </w:rPr>
+            </w:pPr>
+            <w:r>
+              <w:rPr>
+                <w:b w:val="0"/>
+              </w:rPr>
+              <w:t>SDMMC</w:t>
+            </w:r>
+          </w:p>
+        </w:tc>
+        <w:tc>
+          <w:tcPr>
+            <w:tcW w:w="2522" w:type="dxa"/>
+            <w:vAlign w:val="center"/>
+          </w:tcPr>
+          <w:p>
+            <w:pPr>
+              <w:cnfStyle w:val="000000100000" w:firstRow="0" w:lastRow="0" w:firstColumn="0" w:lastColumn="0" w:oddVBand="0" w:evenVBand="0" w:oddHBand="1" w:evenHBand="0" w:firstRowFirstColumn="0" w:firstRowLastColumn="0" w:lastRowFirstColumn="0" w:lastRowLastColumn="0"/>
+            </w:pPr>
+            <w:r>
+              <w:t>SD/MMC</w:t>
+            </w:r>
+          </w:p>
+        </w:tc>
+        <w:tc>
+          <w:tcPr>
+            <w:tcW w:w="2522" w:type="dxa"/>
+            <w:vAlign w:val="center"/>
+          </w:tcPr>
+          <w:p>
+            <w:pPr>
+              <w:jc w:val="center"/>
+              <w:cnfStyle w:val="000000100000" w:firstRow="0" w:lastRow="0" w:firstColumn="0" w:lastColumn="0" w:oddVBand="0" w:evenVBand="0" w:oddHBand="1" w:evenHBand="0" w:firstRowFirstColumn="0" w:firstRowLastColumn="0" w:lastRowFirstColumn="0" w:lastRowLastColumn="0"/>
+            </w:pPr>
+          </w:p>
+        </w:tc>
+        <w:tc>
+          <w:tcPr>
+            <w:tcW w:w="2523" w:type="dxa"/>
+            <w:vAlign w:val="center"/>
+          </w:tcPr>
+          <w:p>
+            <w:pPr>
+              <w:jc w:val="center"/>
+              <w:cnfStyle w:val="000000100000" w:firstRow="0" w:lastRow="0" w:firstColumn="0" w:lastColumn="0" w:oddVBand="0" w:evenVBand="0" w:oddHBand="1" w:evenHBand="0" w:firstRowFirstColumn="0" w:firstRowLastColumn="0" w:lastRowFirstColumn="0" w:lastRowLastColumn="0"/>
+            </w:pPr>
+          </w:p>
+        </w:tc>
+      </w:tr>
+      <w:tr>
+        <w:tc>
+          <w:tcPr>
+            <w:cnfStyle w:val="001000000000" w:firstRow="0" w:lastRow="0" w:firstColumn="1" w:lastColumn="0" w:oddVBand="0" w:evenVBand="0" w:oddHBand="0" w:evenHBand="0" w:firstRowFirstColumn="0" w:firstRowLastColumn="0" w:lastRowFirstColumn="0" w:lastRowLastColumn="0"/>
+            <w:tcW w:w="2522" w:type="dxa"/>
+            <w:vAlign w:val="center"/>
+          </w:tcPr>
+          <w:p>
+            <w:pPr>
+              <w:jc w:val="center"/>
+              <w:rPr>
+                <w:b w:val="0"/>
+              </w:rPr>
+            </w:pPr>
+            <w:r>
+              <w:rPr>
+                <w:b w:val="0"/>
+              </w:rPr>
+              <w:t>QSPIREGS</w:t>
+            </w:r>
+          </w:p>
+        </w:tc>
+        <w:tc>
+          <w:tcPr>
+            <w:tcW w:w="2522" w:type="dxa"/>
+            <w:vAlign w:val="center"/>
+          </w:tcPr>
+          <w:p>
+            <w:pPr>
+              <w:cnfStyle w:val="000000000000" w:firstRow="0" w:lastRow="0" w:firstColumn="0" w:lastColumn="0" w:oddVBand="0" w:evenVBand="0" w:oddHBand="0" w:evenHBand="0" w:firstRowFirstColumn="0" w:firstRowLastColumn="0" w:lastRowFirstColumn="0" w:lastRowLastColumn="0"/>
+            </w:pPr>
+            <w:r>
+              <w:t>Quad SPI flash controller registers</w:t>
+            </w:r>
+          </w:p>
+        </w:tc>
+        <w:tc>
+          <w:tcPr>
+            <w:tcW w:w="2522" w:type="dxa"/>
+            <w:vAlign w:val="center"/>
+          </w:tcPr>
+          <w:p>
+            <w:pPr>
+              <w:jc w:val="center"/>
+              <w:cnfStyle w:val="000000000000" w:firstRow="0" w:lastRow="0" w:firstColumn="0" w:lastColumn="0" w:oddVBand="0" w:evenVBand="0" w:oddHBand="0" w:evenHBand="0" w:firstRowFirstColumn="0" w:firstRowLastColumn="0" w:lastRowFirstColumn="0" w:lastRowLastColumn="0"/>
+            </w:pPr>
+          </w:p>
+        </w:tc>
+        <w:tc>
+          <w:tcPr>
+            <w:tcW w:w="2523" w:type="dxa"/>
+            <w:vAlign w:val="center"/>
+          </w:tcPr>
+          <w:p>
+            <w:pPr>
+              <w:jc w:val="center"/>
+              <w:cnfStyle w:val="000000000000" w:firstRow="0" w:lastRow="0" w:firstColumn="0" w:lastColumn="0" w:oddVBand="0" w:evenVBand="0" w:oddHBand="0" w:evenHBand="0" w:firstRowFirstColumn="0" w:firstRowLastColumn="0" w:lastRowFirstColumn="0" w:lastRowLastColumn="0"/>
+            </w:pPr>
+          </w:p>
+        </w:tc>
+      </w:tr>
+      <w:tr>
+        <w:trPr>
+          <w:cnfStyle w:val="000000100000" w:firstRow="0" w:lastRow="0" w:firstColumn="0" w:lastColumn="0" w:oddVBand="0" w:evenVBand="0" w:oddHBand="1" w:evenHBand="0" w:firstRowFirstColumn="0" w:firstRowLastColumn="0" w:lastRowFirstColumn="0" w:lastRowLastColumn="0"/>
+        </w:trPr>
+        <w:tc>
+          <w:tcPr>
+            <w:cnfStyle w:val="001000000000" w:firstRow="0" w:lastRow="0" w:firstColumn="1" w:lastColumn="0" w:oddVBand="0" w:evenVBand="0" w:oddHBand="0" w:evenHBand="0" w:firstRowFirstColumn="0" w:firstRowLastColumn="0" w:lastRowFirstColumn="0" w:lastRowLastColumn="0"/>
+            <w:tcW w:w="2522" w:type="dxa"/>
+            <w:vAlign w:val="center"/>
+          </w:tcPr>
+          <w:p>
+            <w:pPr>
+              <w:jc w:val="center"/>
+              <w:rPr>
+                <w:b w:val="0"/>
+              </w:rPr>
+            </w:pPr>
+            <w:r>
+              <w:rPr>
+                <w:b w:val="0"/>
+              </w:rPr>
+              <w:t>FPGAMGRREGS</w:t>
+            </w:r>
+          </w:p>
+        </w:tc>
+        <w:tc>
+          <w:tcPr>
+            <w:tcW w:w="2522" w:type="dxa"/>
+            <w:vAlign w:val="center"/>
+          </w:tcPr>
+          <w:p>
+            <w:pPr>
+              <w:cnfStyle w:val="000000100000" w:firstRow="0" w:lastRow="0" w:firstColumn="0" w:lastColumn="0" w:oddVBand="0" w:evenVBand="0" w:oddHBand="1" w:evenHBand="0" w:firstRowFirstColumn="0" w:firstRowLastColumn="0" w:lastRowFirstColumn="0" w:lastRowLastColumn="0"/>
+            </w:pPr>
+            <w:r>
+              <w:t>FPGA manager registers</w:t>
+            </w:r>
+          </w:p>
+        </w:tc>
+        <w:tc>
+          <w:tcPr>
+            <w:tcW w:w="2522" w:type="dxa"/>
+            <w:vAlign w:val="center"/>
+          </w:tcPr>
+          <w:p>
+            <w:pPr>
+              <w:jc w:val="center"/>
+              <w:cnfStyle w:val="000000100000" w:firstRow="0" w:lastRow="0" w:firstColumn="0" w:lastColumn="0" w:oddVBand="0" w:evenVBand="0" w:oddHBand="1" w:evenHBand="0" w:firstRowFirstColumn="0" w:firstRowLastColumn="0" w:lastRowFirstColumn="0" w:lastRowLastColumn="0"/>
+            </w:pPr>
+          </w:p>
+        </w:tc>
+        <w:tc>
+          <w:tcPr>
+            <w:tcW w:w="2523" w:type="dxa"/>
+            <w:vAlign w:val="center"/>
+          </w:tcPr>
+          <w:p>
+            <w:pPr>
+              <w:jc w:val="center"/>
+              <w:cnfStyle w:val="000000100000" w:firstRow="0" w:lastRow="0" w:firstColumn="0" w:lastColumn="0" w:oddVBand="0" w:evenVBand="0" w:oddHBand="1" w:evenHBand="0" w:firstRowFirstColumn="0" w:firstRowLastColumn="0" w:lastRowFirstColumn="0" w:lastRowLastColumn="0"/>
+            </w:pPr>
+          </w:p>
+        </w:tc>
+      </w:tr>
+      <w:tr>
+        <w:tc>
+          <w:tcPr>
+            <w:cnfStyle w:val="001000000000" w:firstRow="0" w:lastRow="0" w:firstColumn="1" w:lastColumn="0" w:oddVBand="0" w:evenVBand="0" w:oddHBand="0" w:evenHBand="0" w:firstRowFirstColumn="0" w:firstRowLastColumn="0" w:lastRowFirstColumn="0" w:lastRowLastColumn="0"/>
+            <w:tcW w:w="2522" w:type="dxa"/>
+            <w:vAlign w:val="center"/>
+          </w:tcPr>
+          <w:p>
+            <w:pPr>
+              <w:jc w:val="center"/>
+              <w:rPr>
+                <w:b w:val="0"/>
+              </w:rPr>
+            </w:pPr>
+            <w:r>
+              <w:rPr>
+                <w:b w:val="0"/>
+              </w:rPr>
+              <w:t>ACPIDMAP</w:t>
+            </w:r>
+          </w:p>
+        </w:tc>
+        <w:tc>
+          <w:tcPr>
+            <w:tcW w:w="2522" w:type="dxa"/>
+            <w:vAlign w:val="center"/>
+          </w:tcPr>
+          <w:p>
+            <w:pPr>
+              <w:cnfStyle w:val="000000000000" w:firstRow="0" w:lastRow="0" w:firstColumn="0" w:lastColumn="0" w:oddVBand="0" w:evenVBand="0" w:oddHBand="0" w:evenHBand="0" w:firstRowFirstColumn="0" w:firstRowLastColumn="0" w:lastRowFirstColumn="0" w:lastRowLastColumn="0"/>
+            </w:pPr>
+            <w:r>
+              <w:t>ACP ID mapper registers</w:t>
+            </w:r>
+          </w:p>
+        </w:tc>
+        <w:tc>
+          <w:tcPr>
+            <w:tcW w:w="2522" w:type="dxa"/>
+            <w:vAlign w:val="center"/>
+          </w:tcPr>
+          <w:p>
+            <w:pPr>
+              <w:jc w:val="center"/>
+              <w:cnfStyle w:val="000000000000" w:firstRow="0" w:lastRow="0" w:firstColumn="0" w:lastColumn="0" w:oddVBand="0" w:evenVBand="0" w:oddHBand="0" w:evenHBand="0" w:firstRowFirstColumn="0" w:firstRowLastColumn="0" w:lastRowFirstColumn="0" w:lastRowLastColumn="0"/>
+            </w:pPr>
+          </w:p>
+        </w:tc>
+        <w:tc>
+          <w:tcPr>
+            <w:tcW w:w="2523" w:type="dxa"/>
+            <w:vAlign w:val="center"/>
+          </w:tcPr>
+          <w:p>
+            <w:pPr>
+              <w:jc w:val="center"/>
+              <w:cnfStyle w:val="000000000000" w:firstRow="0" w:lastRow="0" w:firstColumn="0" w:lastColumn="0" w:oddVBand="0" w:evenVBand="0" w:oddHBand="0" w:evenHBand="0" w:firstRowFirstColumn="0" w:firstRowLastColumn="0" w:lastRowFirstColumn="0" w:lastRowLastColumn="0"/>
+            </w:pPr>
+          </w:p>
+        </w:tc>
+      </w:tr>
+      <w:tr>
+        <w:trPr>
+          <w:cnfStyle w:val="000000100000" w:firstRow="0" w:lastRow="0" w:firstColumn="0" w:lastColumn="0" w:oddVBand="0" w:evenVBand="0" w:oddHBand="1" w:evenHBand="0" w:firstRowFirstColumn="0" w:firstRowLastColumn="0" w:lastRowFirstColumn="0" w:lastRowLastColumn="0"/>
+        </w:trPr>
+        <w:tc>
+          <w:tcPr>
+            <w:cnfStyle w:val="001000000000" w:firstRow="0" w:lastRow="0" w:firstColumn="1" w:lastColumn="0" w:oddVBand="0" w:evenVBand="0" w:oddHBand="0" w:evenHBand="0" w:firstRowFirstColumn="0" w:firstRowLastColumn="0" w:lastRowFirstColumn="0" w:lastRowLastColumn="0"/>
+            <w:tcW w:w="2522" w:type="dxa"/>
+            <w:vAlign w:val="center"/>
+          </w:tcPr>
+          <w:p>
+            <w:pPr>
+              <w:jc w:val="center"/>
+              <w:rPr>
+                <w:b w:val="0"/>
+              </w:rPr>
+            </w:pPr>
+            <w:r>
+              <w:rPr>
+                <w:b w:val="0"/>
+              </w:rPr>
+              <w:t>GPIO0</w:t>
+            </w:r>
+          </w:p>
+        </w:tc>
+        <w:tc>
+          <w:tcPr>
+            <w:tcW w:w="2522" w:type="dxa"/>
+            <w:vAlign w:val="center"/>
+          </w:tcPr>
+          <w:p>
+            <w:pPr>
+              <w:cnfStyle w:val="000000100000" w:firstRow="0" w:lastRow="0" w:firstColumn="0" w:lastColumn="0" w:oddVBand="0" w:evenVBand="0" w:oddHBand="1" w:evenHBand="0" w:firstRowFirstColumn="0" w:firstRowLastColumn="0" w:lastRowFirstColumn="0" w:lastRowLastColumn="0"/>
+            </w:pPr>
+            <w:r>
+              <w:t>GPIO0</w:t>
+            </w:r>
+          </w:p>
+        </w:tc>
+        <w:tc>
+          <w:tcPr>
+            <w:tcW w:w="2522" w:type="dxa"/>
+            <w:vAlign w:val="center"/>
+          </w:tcPr>
+          <w:p>
+            <w:pPr>
+              <w:jc w:val="center"/>
+              <w:cnfStyle w:val="000000100000" w:firstRow="0" w:lastRow="0" w:firstColumn="0" w:lastColumn="0" w:oddVBand="0" w:evenVBand="0" w:oddHBand="1" w:evenHBand="0" w:firstRowFirstColumn="0" w:firstRowLastColumn="0" w:lastRowFirstColumn="0" w:lastRowLastColumn="0"/>
+            </w:pPr>
+          </w:p>
+        </w:tc>
+        <w:tc>
+          <w:tcPr>
+            <w:tcW w:w="2523" w:type="dxa"/>
+            <w:vAlign w:val="center"/>
+          </w:tcPr>
+          <w:p>
+            <w:pPr>
+              <w:jc w:val="center"/>
+              <w:cnfStyle w:val="000000100000" w:firstRow="0" w:lastRow="0" w:firstColumn="0" w:lastColumn="0" w:oddVBand="0" w:evenVBand="0" w:oddHBand="1" w:evenHBand="0" w:firstRowFirstColumn="0" w:firstRowLastColumn="0" w:lastRowFirstColumn="0" w:lastRowLastColumn="0"/>
+            </w:pPr>
+          </w:p>
+        </w:tc>
+      </w:tr>
+      <w:tr>
+        <w:tc>
+          <w:tcPr>
+            <w:cnfStyle w:val="001000000000" w:firstRow="0" w:lastRow="0" w:firstColumn="1" w:lastColumn="0" w:oddVBand="0" w:evenVBand="0" w:oddHBand="0" w:evenHBand="0" w:firstRowFirstColumn="0" w:firstRowLastColumn="0" w:lastRowFirstColumn="0" w:lastRowLastColumn="0"/>
+            <w:tcW w:w="2522" w:type="dxa"/>
+            <w:vAlign w:val="center"/>
+          </w:tcPr>
+          <w:p>
+            <w:pPr>
+              <w:jc w:val="center"/>
+              <w:rPr>
+                <w:b w:val="0"/>
+              </w:rPr>
+            </w:pPr>
+            <w:r>
+              <w:rPr>
+                <w:b w:val="0"/>
+              </w:rPr>
+              <w:t>GPIO1</w:t>
+            </w:r>
+          </w:p>
+        </w:tc>
+        <w:tc>
+          <w:tcPr>
+            <w:tcW w:w="2522" w:type="dxa"/>
+            <w:vAlign w:val="center"/>
+          </w:tcPr>
+          <w:p>
+            <w:pPr>
+              <w:cnfStyle w:val="000000000000" w:firstRow="0" w:lastRow="0" w:firstColumn="0" w:lastColumn="0" w:oddVBand="0" w:evenVBand="0" w:oddHBand="0" w:evenHBand="0" w:firstRowFirstColumn="0" w:firstRowLastColumn="0" w:lastRowFirstColumn="0" w:lastRowLastColumn="0"/>
+            </w:pPr>
+            <w:r>
+              <w:t>GPIO1</w:t>
+            </w:r>
+          </w:p>
+        </w:tc>
+        <w:tc>
+          <w:tcPr>
+            <w:tcW w:w="2522" w:type="dxa"/>
+            <w:vAlign w:val="center"/>
+          </w:tcPr>
+          <w:p>
+            <w:pPr>
+              <w:jc w:val="center"/>
+              <w:cnfStyle w:val="000000000000" w:firstRow="0" w:lastRow="0" w:firstColumn="0" w:lastColumn="0" w:oddVBand="0" w:evenVBand="0" w:oddHBand="0" w:evenHBand="0" w:firstRowFirstColumn="0" w:firstRowLastColumn="0" w:lastRowFirstColumn="0" w:lastRowLastColumn="0"/>
+            </w:pPr>
+          </w:p>
+        </w:tc>
+        <w:tc>
+          <w:tcPr>
+            <w:tcW w:w="2523" w:type="dxa"/>
+            <w:vAlign w:val="center"/>
+          </w:tcPr>
+          <w:p>
+            <w:pPr>
+              <w:jc w:val="center"/>
+              <w:cnfStyle w:val="000000000000" w:firstRow="0" w:lastRow="0" w:firstColumn="0" w:lastColumn="0" w:oddVBand="0" w:evenVBand="0" w:oddHBand="0" w:evenHBand="0" w:firstRowFirstColumn="0" w:firstRowLastColumn="0" w:lastRowFirstColumn="0" w:lastRowLastColumn="0"/>
+            </w:pPr>
+          </w:p>
+        </w:tc>
+      </w:tr>
+      <w:tr>
+        <w:trPr>
+          <w:cnfStyle w:val="000000100000" w:firstRow="0" w:lastRow="0" w:firstColumn="0" w:lastColumn="0" w:oddVBand="0" w:evenVBand="0" w:oddHBand="1" w:evenHBand="0" w:firstRowFirstColumn="0" w:firstRowLastColumn="0" w:lastRowFirstColumn="0" w:lastRowLastColumn="0"/>
+        </w:trPr>
+        <w:tc>
+          <w:tcPr>
+            <w:cnfStyle w:val="001000000000" w:firstRow="0" w:lastRow="0" w:firstColumn="1" w:lastColumn="0" w:oddVBand="0" w:evenVBand="0" w:oddHBand="0" w:evenHBand="0" w:firstRowFirstColumn="0" w:firstRowLastColumn="0" w:lastRowFirstColumn="0" w:lastRowLastColumn="0"/>
+            <w:tcW w:w="2522" w:type="dxa"/>
+            <w:vAlign w:val="center"/>
+          </w:tcPr>
+          <w:p>
+            <w:pPr>
+              <w:jc w:val="center"/>
+              <w:rPr>
+                <w:b w:val="0"/>
+              </w:rPr>
+            </w:pPr>
+            <w:r>
+              <w:rPr>
+                <w:b w:val="0"/>
+              </w:rPr>
+              <w:t>GPIO2</w:t>
+            </w:r>
+          </w:p>
+        </w:tc>
+        <w:tc>
+          <w:tcPr>
+            <w:tcW w:w="2522" w:type="dxa"/>
+            <w:vAlign w:val="center"/>
+          </w:tcPr>
+          <w:p>
+            <w:pPr>
+              <w:cnfStyle w:val="000000100000" w:firstRow="0" w:lastRow="0" w:firstColumn="0" w:lastColumn="0" w:oddVBand="0" w:evenVBand="0" w:oddHBand="1" w:evenHBand="0" w:firstRowFirstColumn="0" w:firstRowLastColumn="0" w:lastRowFirstColumn="0" w:lastRowLastColumn="0"/>
+            </w:pPr>
+            <w:r>
+              <w:t>GPIO2</w:t>
+            </w:r>
+          </w:p>
+        </w:tc>
+        <w:tc>
+          <w:tcPr>
+            <w:tcW w:w="2522" w:type="dxa"/>
+            <w:vAlign w:val="center"/>
+          </w:tcPr>
+          <w:p>
+            <w:pPr>
+              <w:jc w:val="center"/>
+              <w:cnfStyle w:val="000000100000" w:firstRow="0" w:lastRow="0" w:firstColumn="0" w:lastColumn="0" w:oddVBand="0" w:evenVBand="0" w:oddHBand="1" w:evenHBand="0" w:firstRowFirstColumn="0" w:firstRowLastColumn="0" w:lastRowFirstColumn="0" w:lastRowLastColumn="0"/>
+            </w:pPr>
+          </w:p>
+        </w:tc>
+        <w:tc>
+          <w:tcPr>
+            <w:tcW w:w="2523" w:type="dxa"/>
+            <w:vAlign w:val="center"/>
+          </w:tcPr>
+          <w:p>
+            <w:pPr>
+              <w:jc w:val="center"/>
+              <w:cnfStyle w:val="000000100000" w:firstRow="0" w:lastRow="0" w:firstColumn="0" w:lastColumn="0" w:oddVBand="0" w:evenVBand="0" w:oddHBand="1" w:evenHBand="0" w:firstRowFirstColumn="0" w:firstRowLastColumn="0" w:lastRowFirstColumn="0" w:lastRowLastColumn="0"/>
+            </w:pPr>
+          </w:p>
+        </w:tc>
+      </w:tr>
+      <w:tr>
+        <w:tc>
+          <w:tcPr>
+            <w:cnfStyle w:val="001000000000" w:firstRow="0" w:lastRow="0" w:firstColumn="1" w:lastColumn="0" w:oddVBand="0" w:evenVBand="0" w:oddHBand="0" w:evenHBand="0" w:firstRowFirstColumn="0" w:firstRowLastColumn="0" w:lastRowFirstColumn="0" w:lastRowLastColumn="0"/>
+            <w:tcW w:w="2522" w:type="dxa"/>
+            <w:vAlign w:val="center"/>
+          </w:tcPr>
+          <w:p>
+            <w:pPr>
+              <w:jc w:val="center"/>
+              <w:rPr>
+                <w:b w:val="0"/>
+              </w:rPr>
+            </w:pPr>
+            <w:r>
+              <w:rPr>
+                <w:b w:val="0"/>
+              </w:rPr>
+              <w:t>L3REGS</w:t>
+            </w:r>
+          </w:p>
+        </w:tc>
+        <w:tc>
+          <w:tcPr>
+            <w:tcW w:w="2522" w:type="dxa"/>
+            <w:vAlign w:val="center"/>
+          </w:tcPr>
+          <w:p>
+            <w:pPr>
+              <w:cnfStyle w:val="000000000000" w:firstRow="0" w:lastRow="0" w:firstColumn="0" w:lastColumn="0" w:oddVBand="0" w:evenVBand="0" w:oddHBand="0" w:evenHBand="0" w:firstRowFirstColumn="0" w:firstRowLastColumn="0" w:lastRowFirstColumn="0" w:lastRowLastColumn="0"/>
+            </w:pPr>
+            <w:r>
+              <w:t>L3 interconnect GPV</w:t>
+            </w:r>
+          </w:p>
+        </w:tc>
+        <w:tc>
+          <w:tcPr>
+            <w:tcW w:w="2522" w:type="dxa"/>
+            <w:vAlign w:val="center"/>
+          </w:tcPr>
+          <w:p>
+            <w:pPr>
+              <w:jc w:val="center"/>
+              <w:cnfStyle w:val="000000000000" w:firstRow="0" w:lastRow="0" w:firstColumn="0" w:lastColumn="0" w:oddVBand="0" w:evenVBand="0" w:oddHBand="0" w:evenHBand="0" w:firstRowFirstColumn="0" w:firstRowLastColumn="0" w:lastRowFirstColumn="0" w:lastRowLastColumn="0"/>
+            </w:pPr>
+          </w:p>
+        </w:tc>
+        <w:tc>
+          <w:tcPr>
+            <w:tcW w:w="2523" w:type="dxa"/>
+            <w:vAlign w:val="center"/>
+          </w:tcPr>
+          <w:p>
+            <w:pPr>
+              <w:jc w:val="center"/>
+              <w:cnfStyle w:val="000000000000" w:firstRow="0" w:lastRow="0" w:firstColumn="0" w:lastColumn="0" w:oddVBand="0" w:evenVBand="0" w:oddHBand="0" w:evenHBand="0" w:firstRowFirstColumn="0" w:firstRowLastColumn="0" w:lastRowFirstColumn="0" w:lastRowLastColumn="0"/>
+            </w:pPr>
+          </w:p>
+        </w:tc>
+      </w:tr>
+      <w:tr>
+        <w:trPr>
+          <w:cnfStyle w:val="000000100000" w:firstRow="0" w:lastRow="0" w:firstColumn="0" w:lastColumn="0" w:oddVBand="0" w:evenVBand="0" w:oddHBand="1" w:evenHBand="0" w:firstRowFirstColumn="0" w:firstRowLastColumn="0" w:lastRowFirstColumn="0" w:lastRowLastColumn="0"/>
+        </w:trPr>
+        <w:tc>
+          <w:tcPr>
+            <w:cnfStyle w:val="001000000000" w:firstRow="0" w:lastRow="0" w:firstColumn="1" w:lastColumn="0" w:oddVBand="0" w:evenVBand="0" w:oddHBand="0" w:evenHBand="0" w:firstRowFirstColumn="0" w:firstRowLastColumn="0" w:lastRowFirstColumn="0" w:lastRowLastColumn="0"/>
+            <w:tcW w:w="2522" w:type="dxa"/>
+            <w:vAlign w:val="center"/>
+          </w:tcPr>
+          <w:p>
+            <w:pPr>
+              <w:jc w:val="center"/>
+              <w:rPr>
+                <w:b w:val="0"/>
+              </w:rPr>
+            </w:pPr>
+            <w:r>
+              <w:rPr>
+                <w:b w:val="0"/>
+              </w:rPr>
+              <w:t>NANDDATA</w:t>
+            </w:r>
+          </w:p>
+        </w:tc>
+        <w:tc>
+          <w:tcPr>
+            <w:tcW w:w="2522" w:type="dxa"/>
+            <w:vAlign w:val="center"/>
+          </w:tcPr>
+          <w:p>
+            <w:pPr>
+              <w:cnfStyle w:val="000000100000" w:firstRow="0" w:lastRow="0" w:firstColumn="0" w:lastColumn="0" w:oddVBand="0" w:evenVBand="0" w:oddHBand="1" w:evenHBand="0" w:firstRowFirstColumn="0" w:firstRowLastColumn="0" w:lastRowFirstColumn="0" w:lastRowLastColumn="0"/>
+            </w:pPr>
+            <w:r>
+              <w:t>NAND controller data</w:t>
+            </w:r>
+          </w:p>
+        </w:tc>
+        <w:tc>
+          <w:tcPr>
+            <w:tcW w:w="2522" w:type="dxa"/>
+            <w:vAlign w:val="center"/>
+          </w:tcPr>
+          <w:p>
+            <w:pPr>
+              <w:jc w:val="center"/>
+              <w:cnfStyle w:val="000000100000" w:firstRow="0" w:lastRow="0" w:firstColumn="0" w:lastColumn="0" w:oddVBand="0" w:evenVBand="0" w:oddHBand="1" w:evenHBand="0" w:firstRowFirstColumn="0" w:firstRowLastColumn="0" w:lastRowFirstColumn="0" w:lastRowLastColumn="0"/>
+            </w:pPr>
+          </w:p>
+        </w:tc>
+        <w:tc>
+          <w:tcPr>
+            <w:tcW w:w="2523" w:type="dxa"/>
+            <w:vAlign w:val="center"/>
+          </w:tcPr>
+          <w:p>
+            <w:pPr>
+              <w:jc w:val="center"/>
+              <w:cnfStyle w:val="000000100000" w:firstRow="0" w:lastRow="0" w:firstColumn="0" w:lastColumn="0" w:oddVBand="0" w:evenVBand="0" w:oddHBand="1" w:evenHBand="0" w:firstRowFirstColumn="0" w:firstRowLastColumn="0" w:lastRowFirstColumn="0" w:lastRowLastColumn="0"/>
+            </w:pPr>
+          </w:p>
+        </w:tc>
+      </w:tr>
+      <w:tr>
+        <w:tc>
+          <w:tcPr>
+            <w:cnfStyle w:val="001000000000" w:firstRow="0" w:lastRow="0" w:firstColumn="1" w:lastColumn="0" w:oddVBand="0" w:evenVBand="0" w:oddHBand="0" w:evenHBand="0" w:firstRowFirstColumn="0" w:firstRowLastColumn="0" w:lastRowFirstColumn="0" w:lastRowLastColumn="0"/>
+            <w:tcW w:w="2522" w:type="dxa"/>
+            <w:vAlign w:val="center"/>
+          </w:tcPr>
+          <w:p>
+            <w:pPr>
+              <w:jc w:val="center"/>
+              <w:rPr>
+                <w:b w:val="0"/>
+              </w:rPr>
+            </w:pPr>
+            <w:r>
+              <w:rPr>
+                <w:b w:val="0"/>
+              </w:rPr>
+              <w:t>QSPIDATA</w:t>
+            </w:r>
+          </w:p>
+        </w:tc>
+        <w:tc>
+          <w:tcPr>
+            <w:tcW w:w="2522" w:type="dxa"/>
+            <w:vAlign w:val="center"/>
+          </w:tcPr>
+          <w:p>
+            <w:pPr>
+              <w:cnfStyle w:val="000000000000" w:firstRow="0" w:lastRow="0" w:firstColumn="0" w:lastColumn="0" w:oddVBand="0" w:evenVBand="0" w:oddHBand="0" w:evenHBand="0" w:firstRowFirstColumn="0" w:firstRowLastColumn="0" w:lastRowFirstColumn="0" w:lastRowLastColumn="0"/>
+            </w:pPr>
+            <w:r>
+              <w:t>Quad SPI flash data</w:t>
+            </w:r>
+          </w:p>
+        </w:tc>
+        <w:tc>
+          <w:tcPr>
+            <w:tcW w:w="2522" w:type="dxa"/>
+            <w:vAlign w:val="center"/>
+          </w:tcPr>
+          <w:p>
+            <w:pPr>
+              <w:jc w:val="center"/>
+              <w:cnfStyle w:val="000000000000" w:firstRow="0" w:lastRow="0" w:firstColumn="0" w:lastColumn="0" w:oddVBand="0" w:evenVBand="0" w:oddHBand="0" w:evenHBand="0" w:firstRowFirstColumn="0" w:firstRowLastColumn="0" w:lastRowFirstColumn="0" w:lastRowLastColumn="0"/>
+            </w:pPr>
+          </w:p>
+        </w:tc>
+        <w:tc>
+          <w:tcPr>
+            <w:tcW w:w="2523" w:type="dxa"/>
+            <w:vAlign w:val="center"/>
+          </w:tcPr>
+          <w:p>
+            <w:pPr>
+              <w:jc w:val="center"/>
+              <w:cnfStyle w:val="000000000000" w:firstRow="0" w:lastRow="0" w:firstColumn="0" w:lastColumn="0" w:oddVBand="0" w:evenVBand="0" w:oddHBand="0" w:evenHBand="0" w:firstRowFirstColumn="0" w:firstRowLastColumn="0" w:lastRowFirstColumn="0" w:lastRowLastColumn="0"/>
+            </w:pPr>
+          </w:p>
+        </w:tc>
+      </w:tr>
+      <w:tr>
+        <w:trPr>
+          <w:cnfStyle w:val="000000100000" w:firstRow="0" w:lastRow="0" w:firstColumn="0" w:lastColumn="0" w:oddVBand="0" w:evenVBand="0" w:oddHBand="1" w:evenHBand="0" w:firstRowFirstColumn="0" w:firstRowLastColumn="0" w:lastRowFirstColumn="0" w:lastRowLastColumn="0"/>
+        </w:trPr>
+        <w:tc>
+          <w:tcPr>
+            <w:cnfStyle w:val="001000000000" w:firstRow="0" w:lastRow="0" w:firstColumn="1" w:lastColumn="0" w:oddVBand="0" w:evenVBand="0" w:oddHBand="0" w:evenHBand="0" w:firstRowFirstColumn="0" w:firstRowLastColumn="0" w:lastRowFirstColumn="0" w:lastRowLastColumn="0"/>
+            <w:tcW w:w="2522" w:type="dxa"/>
+            <w:vAlign w:val="center"/>
+          </w:tcPr>
+          <w:p>
+            <w:pPr>
+              <w:jc w:val="center"/>
+              <w:rPr>
+                <w:b w:val="0"/>
+              </w:rPr>
+            </w:pPr>
+            <w:r>
+              <w:rPr>
+                <w:b w:val="0"/>
+              </w:rPr>
+              <w:t>USB0</w:t>
+            </w:r>
+          </w:p>
+        </w:tc>
+        <w:tc>
+          <w:tcPr>
+            <w:tcW w:w="2522" w:type="dxa"/>
+            <w:vAlign w:val="center"/>
+          </w:tcPr>
+          <w:p>
+            <w:pPr>
+              <w:cnfStyle w:val="000000100000" w:firstRow="0" w:lastRow="0" w:firstColumn="0" w:lastColumn="0" w:oddVBand="0" w:evenVBand="0" w:oddHBand="1" w:evenHBand="0" w:firstRowFirstColumn="0" w:firstRowLastColumn="0" w:lastRowFirstColumn="0" w:lastRowLastColumn="0"/>
+            </w:pPr>
+            <w:r>
+              <w:t>USB0 OTG controller registers</w:t>
+            </w:r>
+          </w:p>
+        </w:tc>
+        <w:tc>
+          <w:tcPr>
+            <w:tcW w:w="2522" w:type="dxa"/>
+            <w:vAlign w:val="center"/>
+          </w:tcPr>
+          <w:p>
+            <w:pPr>
+              <w:jc w:val="center"/>
+              <w:cnfStyle w:val="000000100000" w:firstRow="0" w:lastRow="0" w:firstColumn="0" w:lastColumn="0" w:oddVBand="0" w:evenVBand="0" w:oddHBand="1" w:evenHBand="0" w:firstRowFirstColumn="0" w:firstRowLastColumn="0" w:lastRowFirstColumn="0" w:lastRowLastColumn="0"/>
+            </w:pPr>
+          </w:p>
+        </w:tc>
+        <w:tc>
+          <w:tcPr>
+            <w:tcW w:w="2523" w:type="dxa"/>
+            <w:vAlign w:val="center"/>
+          </w:tcPr>
+          <w:p>
+            <w:pPr>
+              <w:jc w:val="center"/>
+              <w:cnfStyle w:val="000000100000" w:firstRow="0" w:lastRow="0" w:firstColumn="0" w:lastColumn="0" w:oddVBand="0" w:evenVBand="0" w:oddHBand="1" w:evenHBand="0" w:firstRowFirstColumn="0" w:firstRowLastColumn="0" w:lastRowFirstColumn="0" w:lastRowLastColumn="0"/>
+            </w:pPr>
+          </w:p>
+        </w:tc>
+      </w:tr>
+      <w:tr>
+        <w:tc>
+          <w:tcPr>
+            <w:cnfStyle w:val="001000000000" w:firstRow="0" w:lastRow="0" w:firstColumn="1" w:lastColumn="0" w:oddVBand="0" w:evenVBand="0" w:oddHBand="0" w:evenHBand="0" w:firstRowFirstColumn="0" w:firstRowLastColumn="0" w:lastRowFirstColumn="0" w:lastRowLastColumn="0"/>
+            <w:tcW w:w="2522" w:type="dxa"/>
+            <w:vAlign w:val="center"/>
+          </w:tcPr>
+          <w:p>
+            <w:pPr>
+              <w:jc w:val="center"/>
+              <w:rPr>
+                <w:b w:val="0"/>
+              </w:rPr>
+            </w:pPr>
+            <w:r>
+              <w:rPr>
+                <w:b w:val="0"/>
+              </w:rPr>
+              <w:t>USB1</w:t>
+            </w:r>
+          </w:p>
+        </w:tc>
+        <w:tc>
+          <w:tcPr>
+            <w:tcW w:w="2522" w:type="dxa"/>
+            <w:vAlign w:val="center"/>
+          </w:tcPr>
+          <w:p>
+            <w:pPr>
+              <w:cnfStyle w:val="000000000000" w:firstRow="0" w:lastRow="0" w:firstColumn="0" w:lastColumn="0" w:oddVBand="0" w:evenVBand="0" w:oddHBand="0" w:evenHBand="0" w:firstRowFirstColumn="0" w:firstRowLastColumn="0" w:lastRowFirstColumn="0" w:lastRowLastColumn="0"/>
+            </w:pPr>
+            <w:r>
+              <w:t>USB1 OTG controller registers</w:t>
+            </w:r>
+          </w:p>
+        </w:tc>
+        <w:tc>
+          <w:tcPr>
+            <w:tcW w:w="2522" w:type="dxa"/>
+            <w:vAlign w:val="center"/>
+          </w:tcPr>
+          <w:p>
+            <w:pPr>
+              <w:jc w:val="center"/>
+              <w:cnfStyle w:val="000000000000" w:firstRow="0" w:lastRow="0" w:firstColumn="0" w:lastColumn="0" w:oddVBand="0" w:evenVBand="0" w:oddHBand="0" w:evenHBand="0" w:firstRowFirstColumn="0" w:firstRowLastColumn="0" w:lastRowFirstColumn="0" w:lastRowLastColumn="0"/>
+            </w:pPr>
+          </w:p>
+        </w:tc>
+        <w:tc>
+          <w:tcPr>
+            <w:tcW w:w="2523" w:type="dxa"/>
+            <w:vAlign w:val="center"/>
+          </w:tcPr>
+          <w:p>
+            <w:pPr>
+              <w:jc w:val="center"/>
+              <w:cnfStyle w:val="000000000000" w:firstRow="0" w:lastRow="0" w:firstColumn="0" w:lastColumn="0" w:oddVBand="0" w:evenVBand="0" w:oddHBand="0" w:evenHBand="0" w:firstRowFirstColumn="0" w:firstRowLastColumn="0" w:lastRowFirstColumn="0" w:lastRowLastColumn="0"/>
+            </w:pPr>
+          </w:p>
+        </w:tc>
+      </w:tr>
+      <w:tr>
+        <w:trPr>
+          <w:cnfStyle w:val="000000100000" w:firstRow="0" w:lastRow="0" w:firstColumn="0" w:lastColumn="0" w:oddVBand="0" w:evenVBand="0" w:oddHBand="1" w:evenHBand="0" w:firstRowFirstColumn="0" w:firstRowLastColumn="0" w:lastRowFirstColumn="0" w:lastRowLastColumn="0"/>
+        </w:trPr>
+        <w:tc>
+          <w:tcPr>
+            <w:cnfStyle w:val="001000000000" w:firstRow="0" w:lastRow="0" w:firstColumn="1" w:lastColumn="0" w:oddVBand="0" w:evenVBand="0" w:oddHBand="0" w:evenHBand="0" w:firstRowFirstColumn="0" w:firstRowLastColumn="0" w:lastRowFirstColumn="0" w:lastRowLastColumn="0"/>
+            <w:tcW w:w="2522" w:type="dxa"/>
+            <w:vAlign w:val="center"/>
+          </w:tcPr>
+          <w:p>
+            <w:pPr>
+              <w:jc w:val="center"/>
+              <w:rPr>
+                <w:b w:val="0"/>
+              </w:rPr>
+            </w:pPr>
+            <w:r>
+              <w:rPr>
+                <w:b w:val="0"/>
+              </w:rPr>
+              <w:t>NANDREGS</w:t>
+            </w:r>
+          </w:p>
+        </w:tc>
+        <w:tc>
+          <w:tcPr>
+            <w:tcW w:w="2522" w:type="dxa"/>
+            <w:vAlign w:val="center"/>
+          </w:tcPr>
+          <w:p>
+            <w:pPr>
+              <w:cnfStyle w:val="000000100000" w:firstRow="0" w:lastRow="0" w:firstColumn="0" w:lastColumn="0" w:oddVBand="0" w:evenVBand="0" w:oddHBand="1" w:evenHBand="0" w:firstRowFirstColumn="0" w:firstRowLastColumn="0" w:lastRowFirstColumn="0" w:lastRowLastColumn="0"/>
+            </w:pPr>
+            <w:r>
+              <w:t>NAND controller registers</w:t>
+            </w:r>
+          </w:p>
+        </w:tc>
+        <w:tc>
+          <w:tcPr>
+            <w:tcW w:w="2522" w:type="dxa"/>
+            <w:vAlign w:val="center"/>
+          </w:tcPr>
+          <w:p>
+            <w:pPr>
+              <w:jc w:val="center"/>
+              <w:cnfStyle w:val="000000100000" w:firstRow="0" w:lastRow="0" w:firstColumn="0" w:lastColumn="0" w:oddVBand="0" w:evenVBand="0" w:oddHBand="1" w:evenHBand="0" w:firstRowFirstColumn="0" w:firstRowLastColumn="0" w:lastRowFirstColumn="0" w:lastRowLastColumn="0"/>
+            </w:pPr>
+          </w:p>
+        </w:tc>
+        <w:tc>
+          <w:tcPr>
+            <w:tcW w:w="2523" w:type="dxa"/>
+            <w:vAlign w:val="center"/>
+          </w:tcPr>
+          <w:p>
+            <w:pPr>
+              <w:jc w:val="center"/>
+              <w:cnfStyle w:val="000000100000" w:firstRow="0" w:lastRow="0" w:firstColumn="0" w:lastColumn="0" w:oddVBand="0" w:evenVBand="0" w:oddHBand="1" w:evenHBand="0" w:firstRowFirstColumn="0" w:firstRowLastColumn="0" w:lastRowFirstColumn="0" w:lastRowLastColumn="0"/>
+            </w:pPr>
+          </w:p>
+        </w:tc>
+      </w:tr>
+      <w:tr>
+        <w:tc>
+          <w:tcPr>
+            <w:cnfStyle w:val="001000000000" w:firstRow="0" w:lastRow="0" w:firstColumn="1" w:lastColumn="0" w:oddVBand="0" w:evenVBand="0" w:oddHBand="0" w:evenHBand="0" w:firstRowFirstColumn="0" w:firstRowLastColumn="0" w:lastRowFirstColumn="0" w:lastRowLastColumn="0"/>
+            <w:tcW w:w="2522" w:type="dxa"/>
+            <w:vAlign w:val="center"/>
+          </w:tcPr>
+          <w:p>
+            <w:pPr>
+              <w:jc w:val="center"/>
+              <w:rPr>
+                <w:b w:val="0"/>
+              </w:rPr>
+            </w:pPr>
+            <w:r>
+              <w:rPr>
+                <w:b w:val="0"/>
+              </w:rPr>
+              <w:t>FPGAMGRDATA</w:t>
+            </w:r>
+          </w:p>
+        </w:tc>
+        <w:tc>
+          <w:tcPr>
+            <w:tcW w:w="2522" w:type="dxa"/>
+            <w:vAlign w:val="center"/>
+          </w:tcPr>
+          <w:p>
+            <w:pPr>
+              <w:cnfStyle w:val="000000000000" w:firstRow="0" w:lastRow="0" w:firstColumn="0" w:lastColumn="0" w:oddVBand="0" w:evenVBand="0" w:oddHBand="0" w:evenHBand="0" w:firstRowFirstColumn="0" w:firstRowLastColumn="0" w:lastRowFirstColumn="0" w:lastRowLastColumn="0"/>
+            </w:pPr>
+            <w:r>
+              <w:t>FPGA manager configuration data</w:t>
+            </w:r>
+          </w:p>
+        </w:tc>
+        <w:tc>
+          <w:tcPr>
+            <w:tcW w:w="2522" w:type="dxa"/>
+            <w:vAlign w:val="center"/>
+          </w:tcPr>
+          <w:p>
+            <w:pPr>
+              <w:jc w:val="center"/>
+              <w:cnfStyle w:val="000000000000" w:firstRow="0" w:lastRow="0" w:firstColumn="0" w:lastColumn="0" w:oddVBand="0" w:evenVBand="0" w:oddHBand="0" w:evenHBand="0" w:firstRowFirstColumn="0" w:firstRowLastColumn="0" w:lastRowFirstColumn="0" w:lastRowLastColumn="0"/>
+            </w:pPr>
+          </w:p>
+        </w:tc>
+        <w:tc>
+          <w:tcPr>
+            <w:tcW w:w="2523" w:type="dxa"/>
+            <w:vAlign w:val="center"/>
+          </w:tcPr>
+          <w:p>
+            <w:pPr>
+              <w:jc w:val="center"/>
+              <w:cnfStyle w:val="000000000000" w:firstRow="0" w:lastRow="0" w:firstColumn="0" w:lastColumn="0" w:oddVBand="0" w:evenVBand="0" w:oddHBand="0" w:evenHBand="0" w:firstRowFirstColumn="0" w:firstRowLastColumn="0" w:lastRowFirstColumn="0" w:lastRowLastColumn="0"/>
+            </w:pPr>
+          </w:p>
+        </w:tc>
+      </w:tr>
+      <w:tr>
+        <w:trPr>
+          <w:cnfStyle w:val="000000100000" w:firstRow="0" w:lastRow="0" w:firstColumn="0" w:lastColumn="0" w:oddVBand="0" w:evenVBand="0" w:oddHBand="1" w:evenHBand="0" w:firstRowFirstColumn="0" w:firstRowLastColumn="0" w:lastRowFirstColumn="0" w:lastRowLastColumn="0"/>
+        </w:trPr>
+        <w:tc>
+          <w:tcPr>
+            <w:cnfStyle w:val="001000000000" w:firstRow="0" w:lastRow="0" w:firstColumn="1" w:lastColumn="0" w:oddVBand="0" w:evenVBand="0" w:oddHBand="0" w:evenHBand="0" w:firstRowFirstColumn="0" w:firstRowLastColumn="0" w:lastRowFirstColumn="0" w:lastRowLastColumn="0"/>
+            <w:tcW w:w="2522" w:type="dxa"/>
+            <w:vAlign w:val="center"/>
+          </w:tcPr>
+          <w:p>
+            <w:pPr>
+              <w:jc w:val="center"/>
+              <w:rPr>
+                <w:b w:val="0"/>
+              </w:rPr>
+            </w:pPr>
+            <w:r>
+              <w:rPr>
+                <w:b w:val="0"/>
+              </w:rPr>
+              <w:t>CAN0</w:t>
+            </w:r>
+          </w:p>
+        </w:tc>
+        <w:tc>
+          <w:tcPr>
+            <w:tcW w:w="2522" w:type="dxa"/>
+            <w:vAlign w:val="center"/>
+          </w:tcPr>
+          <w:p>
+            <w:pPr>
+              <w:cnfStyle w:val="000000100000" w:firstRow="0" w:lastRow="0" w:firstColumn="0" w:lastColumn="0" w:oddVBand="0" w:evenVBand="0" w:oddHBand="1" w:evenHBand="0" w:firstRowFirstColumn="0" w:firstRowLastColumn="0" w:lastRowFirstColumn="0" w:lastRowLastColumn="0"/>
+            </w:pPr>
+            <w:r>
+              <w:t>CAN0 controller registers</w:t>
+            </w:r>
+          </w:p>
+        </w:tc>
+        <w:tc>
+          <w:tcPr>
+            <w:tcW w:w="2522" w:type="dxa"/>
+            <w:vAlign w:val="center"/>
+          </w:tcPr>
+          <w:p>
+            <w:pPr>
+              <w:jc w:val="center"/>
+              <w:cnfStyle w:val="000000100000" w:firstRow="0" w:lastRow="0" w:firstColumn="0" w:lastColumn="0" w:oddVBand="0" w:evenVBand="0" w:oddHBand="1" w:evenHBand="0" w:firstRowFirstColumn="0" w:firstRowLastColumn="0" w:lastRowFirstColumn="0" w:lastRowLastColumn="0"/>
+            </w:pPr>
+          </w:p>
+        </w:tc>
+        <w:tc>
+          <w:tcPr>
+            <w:tcW w:w="2523" w:type="dxa"/>
+            <w:vAlign w:val="center"/>
+          </w:tcPr>
+          <w:p>
+            <w:pPr>
+              <w:jc w:val="center"/>
+              <w:cnfStyle w:val="000000100000" w:firstRow="0" w:lastRow="0" w:firstColumn="0" w:lastColumn="0" w:oddVBand="0" w:evenVBand="0" w:oddHBand="1" w:evenHBand="0" w:firstRowFirstColumn="0" w:firstRowLastColumn="0" w:lastRowFirstColumn="0" w:lastRowLastColumn="0"/>
+            </w:pPr>
+          </w:p>
+        </w:tc>
+      </w:tr>
+      <w:tr>
+        <w:tc>
+          <w:tcPr>
+            <w:cnfStyle w:val="001000000000" w:firstRow="0" w:lastRow="0" w:firstColumn="1" w:lastColumn="0" w:oddVBand="0" w:evenVBand="0" w:oddHBand="0" w:evenHBand="0" w:firstRowFirstColumn="0" w:firstRowLastColumn="0" w:lastRowFirstColumn="0" w:lastRowLastColumn="0"/>
+            <w:tcW w:w="2522" w:type="dxa"/>
+            <w:vAlign w:val="center"/>
+          </w:tcPr>
+          <w:p>
+            <w:pPr>
+              <w:jc w:val="center"/>
+              <w:rPr>
+                <w:b w:val="0"/>
+              </w:rPr>
+            </w:pPr>
+            <w:r>
+              <w:rPr>
+                <w:b w:val="0"/>
+              </w:rPr>
+              <w:t>CAN1</w:t>
+            </w:r>
+          </w:p>
+        </w:tc>
+        <w:tc>
+          <w:tcPr>
+            <w:tcW w:w="2522" w:type="dxa"/>
+            <w:vAlign w:val="center"/>
+          </w:tcPr>
+          <w:p>
+            <w:pPr>
+              <w:cnfStyle w:val="000000000000" w:firstRow="0" w:lastRow="0" w:firstColumn="0" w:lastColumn="0" w:oddVBand="0" w:evenVBand="0" w:oddHBand="0" w:evenHBand="0" w:firstRowFirstColumn="0" w:firstRowLastColumn="0" w:lastRowFirstColumn="0" w:lastRowLastColumn="0"/>
+            </w:pPr>
+            <w:r>
+              <w:t>CAN1 controller registers</w:t>
+            </w:r>
+          </w:p>
+        </w:tc>
+        <w:tc>
+          <w:tcPr>
+            <w:tcW w:w="2522" w:type="dxa"/>
+            <w:vAlign w:val="center"/>
+          </w:tcPr>
+          <w:p>
+            <w:pPr>
+              <w:jc w:val="center"/>
+              <w:cnfStyle w:val="000000000000" w:firstRow="0" w:lastRow="0" w:firstColumn="0" w:lastColumn="0" w:oddVBand="0" w:evenVBand="0" w:oddHBand="0" w:evenHBand="0" w:firstRowFirstColumn="0" w:firstRowLastColumn="0" w:lastRowFirstColumn="0" w:lastRowLastColumn="0"/>
+            </w:pPr>
+          </w:p>
+        </w:tc>
+        <w:tc>
+          <w:tcPr>
+            <w:tcW w:w="2523" w:type="dxa"/>
+            <w:vAlign w:val="center"/>
+          </w:tcPr>
+          <w:p>
+            <w:pPr>
+              <w:jc w:val="center"/>
+              <w:cnfStyle w:val="000000000000" w:firstRow="0" w:lastRow="0" w:firstColumn="0" w:lastColumn="0" w:oddVBand="0" w:evenVBand="0" w:oddHBand="0" w:evenHBand="0" w:firstRowFirstColumn="0" w:firstRowLastColumn="0" w:lastRowFirstColumn="0" w:lastRowLastColumn="0"/>
+            </w:pPr>
+          </w:p>
+        </w:tc>
+      </w:tr>
+      <w:tr>
+        <w:trPr>
+          <w:cnfStyle w:val="000000100000" w:firstRow="0" w:lastRow="0" w:firstColumn="0" w:lastColumn="0" w:oddVBand="0" w:evenVBand="0" w:oddHBand="1" w:evenHBand="0" w:firstRowFirstColumn="0" w:firstRowLastColumn="0" w:lastRowFirstColumn="0" w:lastRowLastColumn="0"/>
+        </w:trPr>
+        <w:tc>
+          <w:tcPr>
+            <w:cnfStyle w:val="001000000000" w:firstRow="0" w:lastRow="0" w:firstColumn="1" w:lastColumn="0" w:oddVBand="0" w:evenVBand="0" w:oddHBand="0" w:evenHBand="0" w:firstRowFirstColumn="0" w:firstRowLastColumn="0" w:lastRowFirstColumn="0" w:lastRowLastColumn="0"/>
+            <w:tcW w:w="2522" w:type="dxa"/>
+            <w:vAlign w:val="center"/>
+          </w:tcPr>
+          <w:p>
+            <w:pPr>
+              <w:jc w:val="center"/>
+              <w:rPr>
+                <w:b w:val="0"/>
+              </w:rPr>
+            </w:pPr>
+            <w:r>
+              <w:rPr>
+                <w:b w:val="0"/>
+              </w:rPr>
+              <w:t>UART0</w:t>
+            </w:r>
+          </w:p>
+        </w:tc>
+        <w:tc>
+          <w:tcPr>
+            <w:tcW w:w="2522" w:type="dxa"/>
+            <w:vAlign w:val="center"/>
+          </w:tcPr>
+          <w:p>
+            <w:pPr>
+              <w:cnfStyle w:val="000000100000" w:firstRow="0" w:lastRow="0" w:firstColumn="0" w:lastColumn="0" w:oddVBand="0" w:evenVBand="0" w:oddHBand="1" w:evenHBand="0" w:firstRowFirstColumn="0" w:firstRowLastColumn="0" w:lastRowFirstColumn="0" w:lastRowLastColumn="0"/>
+            </w:pPr>
+            <w:r>
+              <w:t>UART0</w:t>
+            </w:r>
+          </w:p>
+        </w:tc>
+        <w:tc>
+          <w:tcPr>
+            <w:tcW w:w="2522" w:type="dxa"/>
+            <w:vAlign w:val="center"/>
+          </w:tcPr>
+          <w:p>
+            <w:pPr>
+              <w:jc w:val="center"/>
+              <w:cnfStyle w:val="000000100000" w:firstRow="0" w:lastRow="0" w:firstColumn="0" w:lastColumn="0" w:oddVBand="0" w:evenVBand="0" w:oddHBand="1" w:evenHBand="0" w:firstRowFirstColumn="0" w:firstRowLastColumn="0" w:lastRowFirstColumn="0" w:lastRowLastColumn="0"/>
+            </w:pPr>
+          </w:p>
+        </w:tc>
+        <w:tc>
+          <w:tcPr>
+            <w:tcW w:w="2523" w:type="dxa"/>
+            <w:vAlign w:val="center"/>
+          </w:tcPr>
+          <w:p>
+            <w:pPr>
+              <w:jc w:val="center"/>
+              <w:cnfStyle w:val="000000100000" w:firstRow="0" w:lastRow="0" w:firstColumn="0" w:lastColumn="0" w:oddVBand="0" w:evenVBand="0" w:oddHBand="1" w:evenHBand="0" w:firstRowFirstColumn="0" w:firstRowLastColumn="0" w:lastRowFirstColumn="0" w:lastRowLastColumn="0"/>
+            </w:pPr>
+          </w:p>
+        </w:tc>
+      </w:tr>
+      <w:tr>
+        <w:tc>
+          <w:tcPr>
+            <w:cnfStyle w:val="001000000000" w:firstRow="0" w:lastRow="0" w:firstColumn="1" w:lastColumn="0" w:oddVBand="0" w:evenVBand="0" w:oddHBand="0" w:evenHBand="0" w:firstRowFirstColumn="0" w:firstRowLastColumn="0" w:lastRowFirstColumn="0" w:lastRowLastColumn="0"/>
+            <w:tcW w:w="2522" w:type="dxa"/>
+            <w:vAlign w:val="center"/>
+          </w:tcPr>
+          <w:p>
+            <w:pPr>
+              <w:jc w:val="center"/>
+              <w:rPr>
+                <w:b w:val="0"/>
+              </w:rPr>
+            </w:pPr>
+            <w:r>
+              <w:rPr>
+                <w:b w:val="0"/>
+              </w:rPr>
+              <w:t>UART1</w:t>
+            </w:r>
+          </w:p>
+        </w:tc>
+        <w:tc>
+          <w:tcPr>
+            <w:tcW w:w="2522" w:type="dxa"/>
+            <w:vAlign w:val="center"/>
+          </w:tcPr>
+          <w:p>
+            <w:pPr>
+              <w:cnfStyle w:val="000000000000" w:firstRow="0" w:lastRow="0" w:firstColumn="0" w:lastColumn="0" w:oddVBand="0" w:evenVBand="0" w:oddHBand="0" w:evenHBand="0" w:firstRowFirstColumn="0" w:firstRowLastColumn="0" w:lastRowFirstColumn="0" w:lastRowLastColumn="0"/>
+            </w:pPr>
+            <w:r>
+              <w:t>UART1</w:t>
+            </w:r>
+          </w:p>
+        </w:tc>
+        <w:tc>
+          <w:tcPr>
+            <w:tcW w:w="2522" w:type="dxa"/>
+            <w:vAlign w:val="center"/>
+          </w:tcPr>
+          <w:p>
+            <w:pPr>
+              <w:jc w:val="center"/>
+              <w:cnfStyle w:val="000000000000" w:firstRow="0" w:lastRow="0" w:firstColumn="0" w:lastColumn="0" w:oddVBand="0" w:evenVBand="0" w:oddHBand="0" w:evenHBand="0" w:firstRowFirstColumn="0" w:firstRowLastColumn="0" w:lastRowFirstColumn="0" w:lastRowLastColumn="0"/>
+            </w:pPr>
+          </w:p>
+        </w:tc>
+        <w:tc>
+          <w:tcPr>
+            <w:tcW w:w="2523" w:type="dxa"/>
+            <w:vAlign w:val="center"/>
+          </w:tcPr>
+          <w:p>
+            <w:pPr>
+              <w:jc w:val="center"/>
+              <w:cnfStyle w:val="000000000000" w:firstRow="0" w:lastRow="0" w:firstColumn="0" w:lastColumn="0" w:oddVBand="0" w:evenVBand="0" w:oddHBand="0" w:evenHBand="0" w:firstRowFirstColumn="0" w:firstRowLastColumn="0" w:lastRowFirstColumn="0" w:lastRowLastColumn="0"/>
+            </w:pPr>
+          </w:p>
+        </w:tc>
+      </w:tr>
+      <w:tr>
+        <w:trPr>
+          <w:cnfStyle w:val="000000100000" w:firstRow="0" w:lastRow="0" w:firstColumn="0" w:lastColumn="0" w:oddVBand="0" w:evenVBand="0" w:oddHBand="1" w:evenHBand="0" w:firstRowFirstColumn="0" w:firstRowLastColumn="0" w:lastRowFirstColumn="0" w:lastRowLastColumn="0"/>
+        </w:trPr>
+        <w:tc>
+          <w:tcPr>
+            <w:cnfStyle w:val="001000000000" w:firstRow="0" w:lastRow="0" w:firstColumn="1" w:lastColumn="0" w:oddVBand="0" w:evenVBand="0" w:oddHBand="0" w:evenHBand="0" w:firstRowFirstColumn="0" w:firstRowLastColumn="0" w:lastRowFirstColumn="0" w:lastRowLastColumn="0"/>
+            <w:tcW w:w="2522" w:type="dxa"/>
+            <w:vAlign w:val="center"/>
+          </w:tcPr>
+          <w:p>
+            <w:pPr>
+              <w:jc w:val="center"/>
+              <w:rPr>
+                <w:b w:val="0"/>
+              </w:rPr>
+            </w:pPr>
+            <w:r>
+              <w:rPr>
+                <w:b w:val="0"/>
+              </w:rPr>
+              <w:t>I2C0</w:t>
+            </w:r>
+          </w:p>
+        </w:tc>
+        <w:tc>
+          <w:tcPr>
+            <w:tcW w:w="2522" w:type="dxa"/>
+            <w:vAlign w:val="center"/>
+          </w:tcPr>
+          <w:p>
+            <w:pPr>
+              <w:cnfStyle w:val="000000100000" w:firstRow="0" w:lastRow="0" w:firstColumn="0" w:lastColumn="0" w:oddVBand="0" w:evenVBand="0" w:oddHBand="1" w:evenHBand="0" w:firstRowFirstColumn="0" w:firstRowLastColumn="0" w:lastRowFirstColumn="0" w:lastRowLastColumn="0"/>
+            </w:pPr>
+            <w:r>
+              <w:t>I2C0</w:t>
+            </w:r>
+          </w:p>
+        </w:tc>
+        <w:tc>
+          <w:tcPr>
+            <w:tcW w:w="2522" w:type="dxa"/>
+            <w:vAlign w:val="center"/>
+          </w:tcPr>
+          <w:p>
+            <w:pPr>
+              <w:jc w:val="center"/>
+              <w:cnfStyle w:val="000000100000" w:firstRow="0" w:lastRow="0" w:firstColumn="0" w:lastColumn="0" w:oddVBand="0" w:evenVBand="0" w:oddHBand="1" w:evenHBand="0" w:firstRowFirstColumn="0" w:firstRowLastColumn="0" w:lastRowFirstColumn="0" w:lastRowLastColumn="0"/>
+            </w:pPr>
+          </w:p>
+        </w:tc>
+        <w:tc>
+          <w:tcPr>
+            <w:tcW w:w="2523" w:type="dxa"/>
+            <w:vAlign w:val="center"/>
+          </w:tcPr>
+          <w:p>
+            <w:pPr>
+              <w:jc w:val="center"/>
+              <w:cnfStyle w:val="000000100000" w:firstRow="0" w:lastRow="0" w:firstColumn="0" w:lastColumn="0" w:oddVBand="0" w:evenVBand="0" w:oddHBand="1" w:evenHBand="0" w:firstRowFirstColumn="0" w:firstRowLastColumn="0" w:lastRowFirstColumn="0" w:lastRowLastColumn="0"/>
+            </w:pPr>
+          </w:p>
+        </w:tc>
+      </w:tr>
+      <w:tr>
+        <w:tc>
+          <w:tcPr>
+            <w:cnfStyle w:val="001000000000" w:firstRow="0" w:lastRow="0" w:firstColumn="1" w:lastColumn="0" w:oddVBand="0" w:evenVBand="0" w:oddHBand="0" w:evenHBand="0" w:firstRowFirstColumn="0" w:firstRowLastColumn="0" w:lastRowFirstColumn="0" w:lastRowLastColumn="0"/>
+            <w:tcW w:w="2522" w:type="dxa"/>
+            <w:vAlign w:val="center"/>
+          </w:tcPr>
+          <w:p>
+            <w:pPr>
+              <w:jc w:val="center"/>
+              <w:rPr>
+                <w:b w:val="0"/>
+              </w:rPr>
+            </w:pPr>
+            <w:r>
+              <w:rPr>
+                <w:b w:val="0"/>
+              </w:rPr>
+              <w:t>I2C1</w:t>
+            </w:r>
+          </w:p>
+        </w:tc>
+        <w:tc>
+          <w:tcPr>
+            <w:tcW w:w="2522" w:type="dxa"/>
+            <w:vAlign w:val="center"/>
+          </w:tcPr>
+          <w:p>
+            <w:pPr>
+              <w:cnfStyle w:val="000000000000" w:firstRow="0" w:lastRow="0" w:firstColumn="0" w:lastColumn="0" w:oddVBand="0" w:evenVBand="0" w:oddHBand="0" w:evenHBand="0" w:firstRowFirstColumn="0" w:firstRowLastColumn="0" w:lastRowFirstColumn="0" w:lastRowLastColumn="0"/>
+            </w:pPr>
+            <w:r>
+              <w:t>I2C1</w:t>
+            </w:r>
+          </w:p>
+        </w:tc>
+        <w:tc>
+          <w:tcPr>
+            <w:tcW w:w="2522" w:type="dxa"/>
+            <w:vAlign w:val="center"/>
+          </w:tcPr>
+          <w:p>
+            <w:pPr>
+              <w:jc w:val="center"/>
+              <w:cnfStyle w:val="000000000000" w:firstRow="0" w:lastRow="0" w:firstColumn="0" w:lastColumn="0" w:oddVBand="0" w:evenVBand="0" w:oddHBand="0" w:evenHBand="0" w:firstRowFirstColumn="0" w:firstRowLastColumn="0" w:lastRowFirstColumn="0" w:lastRowLastColumn="0"/>
+            </w:pPr>
+          </w:p>
+        </w:tc>
+        <w:tc>
+          <w:tcPr>
+            <w:tcW w:w="2523" w:type="dxa"/>
+            <w:vAlign w:val="center"/>
+          </w:tcPr>
+          <w:p>
+            <w:pPr>
+              <w:jc w:val="center"/>
+              <w:cnfStyle w:val="000000000000" w:firstRow="0" w:lastRow="0" w:firstColumn="0" w:lastColumn="0" w:oddVBand="0" w:evenVBand="0" w:oddHBand="0" w:evenHBand="0" w:firstRowFirstColumn="0" w:firstRowLastColumn="0" w:lastRowFirstColumn="0" w:lastRowLastColumn="0"/>
+            </w:pPr>
+          </w:p>
+        </w:tc>
+      </w:tr>
+      <w:tr>
+        <w:trPr>
+          <w:cnfStyle w:val="000000100000" w:firstRow="0" w:lastRow="0" w:firstColumn="0" w:lastColumn="0" w:oddVBand="0" w:evenVBand="0" w:oddHBand="1" w:evenHBand="0" w:firstRowFirstColumn="0" w:firstRowLastColumn="0" w:lastRowFirstColumn="0" w:lastRowLastColumn="0"/>
+        </w:trPr>
+        <w:tc>
+          <w:tcPr>
+            <w:cnfStyle w:val="001000000000" w:firstRow="0" w:lastRow="0" w:firstColumn="1" w:lastColumn="0" w:oddVBand="0" w:evenVBand="0" w:oddHBand="0" w:evenHBand="0" w:firstRowFirstColumn="0" w:firstRowLastColumn="0" w:lastRowFirstColumn="0" w:lastRowLastColumn="0"/>
+            <w:tcW w:w="2522" w:type="dxa"/>
+            <w:vAlign w:val="center"/>
+          </w:tcPr>
+          <w:p>
+            <w:pPr>
+              <w:jc w:val="center"/>
+              <w:rPr>
+                <w:b w:val="0"/>
+              </w:rPr>
+            </w:pPr>
+            <w:r>
+              <w:rPr>
+                <w:b w:val="0"/>
+              </w:rPr>
+              <w:t>I2C2</w:t>
+            </w:r>
+          </w:p>
+        </w:tc>
+        <w:tc>
+          <w:tcPr>
+            <w:tcW w:w="2522" w:type="dxa"/>
+            <w:vAlign w:val="center"/>
+          </w:tcPr>
+          <w:p>
+            <w:pPr>
+              <w:cnfStyle w:val="000000100000" w:firstRow="0" w:lastRow="0" w:firstColumn="0" w:lastColumn="0" w:oddVBand="0" w:evenVBand="0" w:oddHBand="1" w:evenHBand="0" w:firstRowFirstColumn="0" w:firstRowLastColumn="0" w:lastRowFirstColumn="0" w:lastRowLastColumn="0"/>
+            </w:pPr>
+            <w:r>
+              <w:t>I2C2</w:t>
+            </w:r>
+          </w:p>
+        </w:tc>
+        <w:tc>
+          <w:tcPr>
+            <w:tcW w:w="2522" w:type="dxa"/>
+            <w:vAlign w:val="center"/>
+          </w:tcPr>
+          <w:p>
+            <w:pPr>
+              <w:jc w:val="center"/>
+              <w:cnfStyle w:val="000000100000" w:firstRow="0" w:lastRow="0" w:firstColumn="0" w:lastColumn="0" w:oddVBand="0" w:evenVBand="0" w:oddHBand="1" w:evenHBand="0" w:firstRowFirstColumn="0" w:firstRowLastColumn="0" w:lastRowFirstColumn="0" w:lastRowLastColumn="0"/>
+            </w:pPr>
+          </w:p>
+        </w:tc>
+        <w:tc>
+          <w:tcPr>
+            <w:tcW w:w="2523" w:type="dxa"/>
+            <w:vAlign w:val="center"/>
+          </w:tcPr>
+          <w:p>
+            <w:pPr>
+              <w:jc w:val="center"/>
+              <w:cnfStyle w:val="000000100000" w:firstRow="0" w:lastRow="0" w:firstColumn="0" w:lastColumn="0" w:oddVBand="0" w:evenVBand="0" w:oddHBand="1" w:evenHBand="0" w:firstRowFirstColumn="0" w:firstRowLastColumn="0" w:lastRowFirstColumn="0" w:lastRowLastColumn="0"/>
+            </w:pPr>
+          </w:p>
+        </w:tc>
+      </w:tr>
+      <w:tr>
+        <w:tc>
+          <w:tcPr>
+            <w:cnfStyle w:val="001000000000" w:firstRow="0" w:lastRow="0" w:firstColumn="1" w:lastColumn="0" w:oddVBand="0" w:evenVBand="0" w:oddHBand="0" w:evenHBand="0" w:firstRowFirstColumn="0" w:firstRowLastColumn="0" w:lastRowFirstColumn="0" w:lastRowLastColumn="0"/>
+            <w:tcW w:w="2522" w:type="dxa"/>
+            <w:vAlign w:val="center"/>
+          </w:tcPr>
+          <w:p>
+            <w:pPr>
+              <w:jc w:val="center"/>
+              <w:rPr>
+                <w:b w:val="0"/>
+              </w:rPr>
+            </w:pPr>
+            <w:r>
+              <w:rPr>
+                <w:b w:val="0"/>
+              </w:rPr>
+              <w:t>I2C3</w:t>
+            </w:r>
+          </w:p>
+        </w:tc>
+        <w:tc>
+          <w:tcPr>
+            <w:tcW w:w="2522" w:type="dxa"/>
+            <w:vAlign w:val="center"/>
+          </w:tcPr>
+          <w:p>
+            <w:pPr>
+              <w:cnfStyle w:val="000000000000" w:firstRow="0" w:lastRow="0" w:firstColumn="0" w:lastColumn="0" w:oddVBand="0" w:evenVBand="0" w:oddHBand="0" w:evenHBand="0" w:firstRowFirstColumn="0" w:firstRowLastColumn="0" w:lastRowFirstColumn="0" w:lastRowLastColumn="0"/>
+            </w:pPr>
+            <w:r>
+              <w:t>I2C3</w:t>
+            </w:r>
+          </w:p>
+        </w:tc>
+        <w:tc>
+          <w:tcPr>
+            <w:tcW w:w="2522" w:type="dxa"/>
+            <w:vAlign w:val="center"/>
+          </w:tcPr>
+          <w:p>
+            <w:pPr>
+              <w:jc w:val="center"/>
+              <w:cnfStyle w:val="000000000000" w:firstRow="0" w:lastRow="0" w:firstColumn="0" w:lastColumn="0" w:oddVBand="0" w:evenVBand="0" w:oddHBand="0" w:evenHBand="0" w:firstRowFirstColumn="0" w:firstRowLastColumn="0" w:lastRowFirstColumn="0" w:lastRowLastColumn="0"/>
+            </w:pPr>
+          </w:p>
+        </w:tc>
+        <w:tc>
+          <w:tcPr>
+            <w:tcW w:w="2523" w:type="dxa"/>
+            <w:vAlign w:val="center"/>
+          </w:tcPr>
+          <w:p>
+            <w:pPr>
+              <w:jc w:val="center"/>
+              <w:cnfStyle w:val="000000000000" w:firstRow="0" w:lastRow="0" w:firstColumn="0" w:lastColumn="0" w:oddVBand="0" w:evenVBand="0" w:oddHBand="0" w:evenHBand="0" w:firstRowFirstColumn="0" w:firstRowLastColumn="0" w:lastRowFirstColumn="0" w:lastRowLastColumn="0"/>
+            </w:pPr>
+          </w:p>
+        </w:tc>
+      </w:tr>
+      <w:tr>
+        <w:trPr>
+          <w:cnfStyle w:val="000000100000" w:firstRow="0" w:lastRow="0" w:firstColumn="0" w:lastColumn="0" w:oddVBand="0" w:evenVBand="0" w:oddHBand="1" w:evenHBand="0" w:firstRowFirstColumn="0" w:firstRowLastColumn="0" w:lastRowFirstColumn="0" w:lastRowLastColumn="0"/>
+        </w:trPr>
+        <w:tc>
+          <w:tcPr>
+            <w:cnfStyle w:val="001000000000" w:firstRow="0" w:lastRow="0" w:firstColumn="1" w:lastColumn="0" w:oddVBand="0" w:evenVBand="0" w:oddHBand="0" w:evenHBand="0" w:firstRowFirstColumn="0" w:firstRowLastColumn="0" w:lastRowFirstColumn="0" w:lastRowLastColumn="0"/>
+            <w:tcW w:w="2522" w:type="dxa"/>
+            <w:vAlign w:val="center"/>
+          </w:tcPr>
+          <w:p>
+            <w:pPr>
+              <w:jc w:val="center"/>
+              <w:rPr>
+                <w:b w:val="0"/>
+              </w:rPr>
+            </w:pPr>
+            <w:r>
+              <w:rPr>
+                <w:b w:val="0"/>
+              </w:rPr>
+              <w:t>SPTIMER0</w:t>
+            </w:r>
+          </w:p>
+        </w:tc>
+        <w:tc>
+          <w:tcPr>
+            <w:tcW w:w="2522" w:type="dxa"/>
+            <w:vAlign w:val="center"/>
+          </w:tcPr>
+          <w:p>
+            <w:pPr>
+              <w:cnfStyle w:val="000000100000" w:firstRow="0" w:lastRow="0" w:firstColumn="0" w:lastColumn="0" w:oddVBand="0" w:evenVBand="0" w:oddHBand="1" w:evenHBand="0" w:firstRowFirstColumn="0" w:firstRowLastColumn="0" w:lastRowFirstColumn="0" w:lastRowLastColumn="0"/>
+            </w:pPr>
+            <w:r>
+              <w:t>SP Timer0</w:t>
+            </w:r>
+          </w:p>
+        </w:tc>
+        <w:tc>
+          <w:tcPr>
+            <w:tcW w:w="2522" w:type="dxa"/>
+            <w:vAlign w:val="center"/>
+          </w:tcPr>
+          <w:p>
+            <w:pPr>
+              <w:jc w:val="center"/>
+              <w:cnfStyle w:val="000000100000" w:firstRow="0" w:lastRow="0" w:firstColumn="0" w:lastColumn="0" w:oddVBand="0" w:evenVBand="0" w:oddHBand="1" w:evenHBand="0" w:firstRowFirstColumn="0" w:firstRowLastColumn="0" w:lastRowFirstColumn="0" w:lastRowLastColumn="0"/>
+            </w:pPr>
+          </w:p>
+        </w:tc>
+        <w:tc>
+          <w:tcPr>
+            <w:tcW w:w="2523" w:type="dxa"/>
+            <w:vAlign w:val="center"/>
+          </w:tcPr>
+          <w:p>
+            <w:pPr>
+              <w:jc w:val="center"/>
+              <w:cnfStyle w:val="000000100000" w:firstRow="0" w:lastRow="0" w:firstColumn="0" w:lastColumn="0" w:oddVBand="0" w:evenVBand="0" w:oddHBand="1" w:evenHBand="0" w:firstRowFirstColumn="0" w:firstRowLastColumn="0" w:lastRowFirstColumn="0" w:lastRowLastColumn="0"/>
+            </w:pPr>
+          </w:p>
+        </w:tc>
+      </w:tr>
+      <w:tr>
+        <w:tc>
+          <w:tcPr>
+            <w:cnfStyle w:val="001000000000" w:firstRow="0" w:lastRow="0" w:firstColumn="1" w:lastColumn="0" w:oddVBand="0" w:evenVBand="0" w:oddHBand="0" w:evenHBand="0" w:firstRowFirstColumn="0" w:firstRowLastColumn="0" w:lastRowFirstColumn="0" w:lastRowLastColumn="0"/>
+            <w:tcW w:w="2522" w:type="dxa"/>
+            <w:vAlign w:val="center"/>
+          </w:tcPr>
+          <w:p>
+            <w:pPr>
+              <w:jc w:val="center"/>
+              <w:rPr>
+                <w:b w:val="0"/>
+              </w:rPr>
+            </w:pPr>
+            <w:r>
+              <w:rPr>
+                <w:b w:val="0"/>
+              </w:rPr>
+              <w:t>SPTIMER1</w:t>
+            </w:r>
+          </w:p>
+        </w:tc>
+        <w:tc>
+          <w:tcPr>
+            <w:tcW w:w="2522" w:type="dxa"/>
+            <w:vAlign w:val="center"/>
+          </w:tcPr>
+          <w:p>
+            <w:pPr>
+              <w:cnfStyle w:val="000000000000" w:firstRow="0" w:lastRow="0" w:firstColumn="0" w:lastColumn="0" w:oddVBand="0" w:evenVBand="0" w:oddHBand="0" w:evenHBand="0" w:firstRowFirstColumn="0" w:firstRowLastColumn="0" w:lastRowFirstColumn="0" w:lastRowLastColumn="0"/>
+            </w:pPr>
+            <w:r>
+              <w:t>SP Timer1</w:t>
+            </w:r>
+          </w:p>
+        </w:tc>
+        <w:tc>
+          <w:tcPr>
+            <w:tcW w:w="2522" w:type="dxa"/>
+            <w:vAlign w:val="center"/>
+          </w:tcPr>
+          <w:p>
+            <w:pPr>
+              <w:jc w:val="center"/>
+              <w:cnfStyle w:val="000000000000" w:firstRow="0" w:lastRow="0" w:firstColumn="0" w:lastColumn="0" w:oddVBand="0" w:evenVBand="0" w:oddHBand="0" w:evenHBand="0" w:firstRowFirstColumn="0" w:firstRowLastColumn="0" w:lastRowFirstColumn="0" w:lastRowLastColumn="0"/>
+            </w:pPr>
+          </w:p>
+        </w:tc>
+        <w:tc>
+          <w:tcPr>
+            <w:tcW w:w="2523" w:type="dxa"/>
+            <w:vAlign w:val="center"/>
+          </w:tcPr>
+          <w:p>
+            <w:pPr>
+              <w:jc w:val="center"/>
+              <w:cnfStyle w:val="000000000000" w:firstRow="0" w:lastRow="0" w:firstColumn="0" w:lastColumn="0" w:oddVBand="0" w:evenVBand="0" w:oddHBand="0" w:evenHBand="0" w:firstRowFirstColumn="0" w:firstRowLastColumn="0" w:lastRowFirstColumn="0" w:lastRowLastColumn="0"/>
+            </w:pPr>
+          </w:p>
+        </w:tc>
+      </w:tr>
+      <w:tr>
+        <w:trPr>
+          <w:cnfStyle w:val="000000100000" w:firstRow="0" w:lastRow="0" w:firstColumn="0" w:lastColumn="0" w:oddVBand="0" w:evenVBand="0" w:oddHBand="1" w:evenHBand="0" w:firstRowFirstColumn="0" w:firstRowLastColumn="0" w:lastRowFirstColumn="0" w:lastRowLastColumn="0"/>
+        </w:trPr>
+        <w:tc>
+          <w:tcPr>
+            <w:cnfStyle w:val="001000000000" w:firstRow="0" w:lastRow="0" w:firstColumn="1" w:lastColumn="0" w:oddVBand="0" w:evenVBand="0" w:oddHBand="0" w:evenHBand="0" w:firstRowFirstColumn="0" w:firstRowLastColumn="0" w:lastRowFirstColumn="0" w:lastRowLastColumn="0"/>
+            <w:tcW w:w="2522" w:type="dxa"/>
+            <w:vAlign w:val="center"/>
+          </w:tcPr>
+          <w:p>
+            <w:pPr>
+              <w:jc w:val="center"/>
+              <w:rPr>
+                <w:b w:val="0"/>
+              </w:rPr>
+            </w:pPr>
+            <w:r>
+              <w:rPr>
+                <w:b w:val="0"/>
+              </w:rPr>
+              <w:t>SDRREGS</w:t>
+            </w:r>
+          </w:p>
+        </w:tc>
+        <w:tc>
+          <w:tcPr>
+            <w:tcW w:w="2522" w:type="dxa"/>
+            <w:vAlign w:val="center"/>
+          </w:tcPr>
+          <w:p>
+            <w:pPr>
+              <w:cnfStyle w:val="000000100000" w:firstRow="0" w:lastRow="0" w:firstColumn="0" w:lastColumn="0" w:oddVBand="0" w:evenVBand="0" w:oddHBand="1" w:evenHBand="0" w:firstRowFirstColumn="0" w:firstRowLastColumn="0" w:lastRowFirstColumn="0" w:lastRowLastColumn="0"/>
+            </w:pPr>
+            <w:r>
+              <w:t>SDRAM controller subsystem registe</w:t>
+            </w:r>
+            <w:r>
+              <w:t>r</w:t>
+            </w:r>
+            <w:r>
+              <w:t>s</w:t>
+            </w:r>
+          </w:p>
+        </w:tc>
+        <w:tc>
+          <w:tcPr>
+            <w:tcW w:w="2522" w:type="dxa"/>
+            <w:vAlign w:val="center"/>
+          </w:tcPr>
+          <w:p>
+            <w:pPr>
+              <w:jc w:val="center"/>
+              <w:cnfStyle w:val="000000100000" w:firstRow="0" w:lastRow="0" w:firstColumn="0" w:lastColumn="0" w:oddVBand="0" w:evenVBand="0" w:oddHBand="1" w:evenHBand="0" w:firstRowFirstColumn="0" w:firstRowLastColumn="0" w:lastRowFirstColumn="0" w:lastRowLastColumn="0"/>
+            </w:pPr>
+          </w:p>
+        </w:tc>
+        <w:tc>
+          <w:tcPr>
+            <w:tcW w:w="2523" w:type="dxa"/>
+            <w:vAlign w:val="center"/>
+          </w:tcPr>
+          <w:p>
+            <w:pPr>
+              <w:jc w:val="center"/>
+              <w:cnfStyle w:val="000000100000" w:firstRow="0" w:lastRow="0" w:firstColumn="0" w:lastColumn="0" w:oddVBand="0" w:evenVBand="0" w:oddHBand="1" w:evenHBand="0" w:firstRowFirstColumn="0" w:firstRowLastColumn="0" w:lastRowFirstColumn="0" w:lastRowLastColumn="0"/>
+            </w:pPr>
+          </w:p>
+        </w:tc>
+      </w:tr>
+      <w:tr>
+        <w:tc>
+          <w:tcPr>
+            <w:cnfStyle w:val="001000000000" w:firstRow="0" w:lastRow="0" w:firstColumn="1" w:lastColumn="0" w:oddVBand="0" w:evenVBand="0" w:oddHBand="0" w:evenHBand="0" w:firstRowFirstColumn="0" w:firstRowLastColumn="0" w:lastRowFirstColumn="0" w:lastRowLastColumn="0"/>
+            <w:tcW w:w="2522" w:type="dxa"/>
+            <w:vAlign w:val="center"/>
+          </w:tcPr>
+          <w:p>
+            <w:pPr>
+              <w:jc w:val="center"/>
+              <w:rPr>
+                <w:b w:val="0"/>
+              </w:rPr>
+            </w:pPr>
+            <w:r>
+              <w:rPr>
+                <w:b w:val="0"/>
+              </w:rPr>
+              <w:t>OSC1TIMER0</w:t>
+            </w:r>
+          </w:p>
+        </w:tc>
+        <w:tc>
+          <w:tcPr>
+            <w:tcW w:w="2522" w:type="dxa"/>
+            <w:vAlign w:val="center"/>
+          </w:tcPr>
+          <w:p>
+            <w:pPr>
+              <w:cnfStyle w:val="000000000000" w:firstRow="0" w:lastRow="0" w:firstColumn="0" w:lastColumn="0" w:oddVBand="0" w:evenVBand="0" w:oddHBand="0" w:evenHBand="0" w:firstRowFirstColumn="0" w:firstRowLastColumn="0" w:lastRowFirstColumn="0" w:lastRowLastColumn="0"/>
+            </w:pPr>
+            <w:r>
+              <w:t>OSC1 Timer0</w:t>
+            </w:r>
+          </w:p>
+        </w:tc>
+        <w:tc>
+          <w:tcPr>
+            <w:tcW w:w="2522" w:type="dxa"/>
+            <w:vAlign w:val="center"/>
+          </w:tcPr>
+          <w:p>
+            <w:pPr>
+              <w:jc w:val="center"/>
+              <w:cnfStyle w:val="000000000000" w:firstRow="0" w:lastRow="0" w:firstColumn="0" w:lastColumn="0" w:oddVBand="0" w:evenVBand="0" w:oddHBand="0" w:evenHBand="0" w:firstRowFirstColumn="0" w:firstRowLastColumn="0" w:lastRowFirstColumn="0" w:lastRowLastColumn="0"/>
+            </w:pPr>
+          </w:p>
+        </w:tc>
+        <w:tc>
+          <w:tcPr>
+            <w:tcW w:w="2523" w:type="dxa"/>
+            <w:vAlign w:val="center"/>
+          </w:tcPr>
+          <w:p>
+            <w:pPr>
+              <w:jc w:val="center"/>
+              <w:cnfStyle w:val="000000000000" w:firstRow="0" w:lastRow="0" w:firstColumn="0" w:lastColumn="0" w:oddVBand="0" w:evenVBand="0" w:oddHBand="0" w:evenHBand="0" w:firstRowFirstColumn="0" w:firstRowLastColumn="0" w:lastRowFirstColumn="0" w:lastRowLastColumn="0"/>
+            </w:pPr>
+          </w:p>
+        </w:tc>
+      </w:tr>
+      <w:tr>
+        <w:trPr>
+          <w:cnfStyle w:val="000000100000" w:firstRow="0" w:lastRow="0" w:firstColumn="0" w:lastColumn="0" w:oddVBand="0" w:evenVBand="0" w:oddHBand="1" w:evenHBand="0" w:firstRowFirstColumn="0" w:firstRowLastColumn="0" w:lastRowFirstColumn="0" w:lastRowLastColumn="0"/>
+        </w:trPr>
+        <w:tc>
+          <w:tcPr>
+            <w:cnfStyle w:val="001000000000" w:firstRow="0" w:lastRow="0" w:firstColumn="1" w:lastColumn="0" w:oddVBand="0" w:evenVBand="0" w:oddHBand="0" w:evenHBand="0" w:firstRowFirstColumn="0" w:firstRowLastColumn="0" w:lastRowFirstColumn="0" w:lastRowLastColumn="0"/>
+            <w:tcW w:w="2522" w:type="dxa"/>
+            <w:vAlign w:val="center"/>
+          </w:tcPr>
+          <w:p>
+            <w:pPr>
+              <w:jc w:val="center"/>
+              <w:rPr>
+                <w:b w:val="0"/>
+              </w:rPr>
+            </w:pPr>
+            <w:r>
+              <w:rPr>
+                <w:b w:val="0"/>
+              </w:rPr>
+              <w:t>OSC1TIMER1</w:t>
+            </w:r>
+          </w:p>
+        </w:tc>
+        <w:tc>
+          <w:tcPr>
+            <w:tcW w:w="2522" w:type="dxa"/>
+            <w:vAlign w:val="center"/>
+          </w:tcPr>
+          <w:p>
+            <w:pPr>
+              <w:cnfStyle w:val="000000100000" w:firstRow="0" w:lastRow="0" w:firstColumn="0" w:lastColumn="0" w:oddVBand="0" w:evenVBand="0" w:oddHBand="1" w:evenHBand="0" w:firstRowFirstColumn="0" w:firstRowLastColumn="0" w:lastRowFirstColumn="0" w:lastRowLastColumn="0"/>
+            </w:pPr>
+            <w:r>
+              <w:t>OSC1 Timer1</w:t>
+            </w:r>
+            <w:bookmarkStart w:id="30" w:name="_GoBack"/>
+            <w:bookmarkEnd w:id="30"/>
+          </w:p>
+        </w:tc>
+        <w:tc>
+          <w:tcPr>
+            <w:tcW w:w="2522" w:type="dxa"/>
+            <w:vAlign w:val="center"/>
+          </w:tcPr>
+          <w:p>
+            <w:pPr>
+              <w:jc w:val="center"/>
+              <w:cnfStyle w:val="000000100000" w:firstRow="0" w:lastRow="0" w:firstColumn="0" w:lastColumn="0" w:oddVBand="0" w:evenVBand="0" w:oddHBand="1" w:evenHBand="0" w:firstRowFirstColumn="0" w:firstRowLastColumn="0" w:lastRowFirstColumn="0" w:lastRowLastColumn="0"/>
+            </w:pPr>
+          </w:p>
+        </w:tc>
+        <w:tc>
+          <w:tcPr>
+            <w:tcW w:w="2523" w:type="dxa"/>
+            <w:vAlign w:val="center"/>
+          </w:tcPr>
+          <w:p>
+            <w:pPr>
+              <w:jc w:val="center"/>
+              <w:cnfStyle w:val="000000100000" w:firstRow="0" w:lastRow="0" w:firstColumn="0" w:lastColumn="0" w:oddVBand="0" w:evenVBand="0" w:oddHBand="1" w:evenHBand="0" w:firstRowFirstColumn="0" w:firstRowLastColumn="0" w:lastRowFirstColumn="0" w:lastRowLastColumn="0"/>
+            </w:pPr>
+          </w:p>
+        </w:tc>
+      </w:tr>
+      <w:tr>
+        <w:tc>
+          <w:tcPr>
+            <w:cnfStyle w:val="001000000000" w:firstRow="0" w:lastRow="0" w:firstColumn="1" w:lastColumn="0" w:oddVBand="0" w:evenVBand="0" w:oddHBand="0" w:evenHBand="0" w:firstRowFirstColumn="0" w:firstRowLastColumn="0" w:lastRowFirstColumn="0" w:lastRowLastColumn="0"/>
+            <w:tcW w:w="2522" w:type="dxa"/>
+            <w:vAlign w:val="center"/>
+          </w:tcPr>
+          <w:p>
+            <w:pPr>
+              <w:jc w:val="center"/>
+              <w:rPr>
+                <w:b w:val="0"/>
+              </w:rPr>
+            </w:pPr>
+            <w:r>
+              <w:rPr>
+                <w:b w:val="0"/>
+              </w:rPr>
+              <w:t>L4WD0</w:t>
+            </w:r>
+          </w:p>
+        </w:tc>
+        <w:tc>
+          <w:tcPr>
+            <w:tcW w:w="2522" w:type="dxa"/>
+            <w:vAlign w:val="center"/>
+          </w:tcPr>
+          <w:p>
+            <w:pPr>
+              <w:cnfStyle w:val="000000000000" w:firstRow="0" w:lastRow="0" w:firstColumn="0" w:lastColumn="0" w:oddVBand="0" w:evenVBand="0" w:oddHBand="0" w:evenHBand="0" w:firstRowFirstColumn="0" w:firstRowLastColumn="0" w:lastRowFirstColumn="0" w:lastRowLastColumn="0"/>
+            </w:pPr>
+          </w:p>
+        </w:tc>
+        <w:tc>
+          <w:tcPr>
+            <w:tcW w:w="2522" w:type="dxa"/>
+            <w:vAlign w:val="center"/>
+          </w:tcPr>
+          <w:p>
+            <w:pPr>
+              <w:jc w:val="center"/>
+              <w:cnfStyle w:val="000000000000" w:firstRow="0" w:lastRow="0" w:firstColumn="0" w:lastColumn="0" w:oddVBand="0" w:evenVBand="0" w:oddHBand="0" w:evenHBand="0" w:firstRowFirstColumn="0" w:firstRowLastColumn="0" w:lastRowFirstColumn="0" w:lastRowLastColumn="0"/>
+            </w:pPr>
+          </w:p>
+        </w:tc>
+        <w:tc>
+          <w:tcPr>
+            <w:tcW w:w="2523" w:type="dxa"/>
+            <w:vAlign w:val="center"/>
+          </w:tcPr>
+          <w:p>
+            <w:pPr>
+              <w:jc w:val="center"/>
+              <w:cnfStyle w:val="000000000000" w:firstRow="0" w:lastRow="0" w:firstColumn="0" w:lastColumn="0" w:oddVBand="0" w:evenVBand="0" w:oddHBand="0" w:evenHBand="0" w:firstRowFirstColumn="0" w:firstRowLastColumn="0" w:lastRowFirstColumn="0" w:lastRowLastColumn="0"/>
+            </w:pPr>
+          </w:p>
+        </w:tc>
+      </w:tr>
+      <w:tr>
+        <w:trPr>
+          <w:cnfStyle w:val="000000100000" w:firstRow="0" w:lastRow="0" w:firstColumn="0" w:lastColumn="0" w:oddVBand="0" w:evenVBand="0" w:oddHBand="1" w:evenHBand="0" w:firstRowFirstColumn="0" w:firstRowLastColumn="0" w:lastRowFirstColumn="0" w:lastRowLastColumn="0"/>
+        </w:trPr>
+        <w:tc>
+          <w:tcPr>
+            <w:cnfStyle w:val="001000000000" w:firstRow="0" w:lastRow="0" w:firstColumn="1" w:lastColumn="0" w:oddVBand="0" w:evenVBand="0" w:oddHBand="0" w:evenHBand="0" w:firstRowFirstColumn="0" w:firstRowLastColumn="0" w:lastRowFirstColumn="0" w:lastRowLastColumn="0"/>
+            <w:tcW w:w="2522" w:type="dxa"/>
+            <w:vAlign w:val="center"/>
+          </w:tcPr>
+          <w:p>
+            <w:pPr>
+              <w:jc w:val="center"/>
+              <w:rPr>
+                <w:b w:val="0"/>
+              </w:rPr>
+            </w:pPr>
+            <w:r>
+              <w:rPr>
+                <w:b w:val="0"/>
+              </w:rPr>
+              <w:lastRenderedPageBreak/>
+              <w:t>L4WD1</w:t>
+            </w:r>
+          </w:p>
+        </w:tc>
+        <w:tc>
+          <w:tcPr>
+            <w:tcW w:w="2522" w:type="dxa"/>
+            <w:vAlign w:val="center"/>
+          </w:tcPr>
+          <w:p>
+            <w:pPr>
+              <w:cnfStyle w:val="000000100000" w:firstRow="0" w:lastRow="0" w:firstColumn="0" w:lastColumn="0" w:oddVBand="0" w:evenVBand="0" w:oddHBand="1" w:evenHBand="0" w:firstRowFirstColumn="0" w:firstRowLastColumn="0" w:lastRowFirstColumn="0" w:lastRowLastColumn="0"/>
+            </w:pPr>
+          </w:p>
+        </w:tc>
+        <w:tc>
+          <w:tcPr>
+            <w:tcW w:w="2522" w:type="dxa"/>
+            <w:vAlign w:val="center"/>
+          </w:tcPr>
+          <w:p>
+            <w:pPr>
+              <w:jc w:val="center"/>
+              <w:cnfStyle w:val="000000100000" w:firstRow="0" w:lastRow="0" w:firstColumn="0" w:lastColumn="0" w:oddVBand="0" w:evenVBand="0" w:oddHBand="1" w:evenHBand="0" w:firstRowFirstColumn="0" w:firstRowLastColumn="0" w:lastRowFirstColumn="0" w:lastRowLastColumn="0"/>
+            </w:pPr>
+          </w:p>
+        </w:tc>
+        <w:tc>
+          <w:tcPr>
+            <w:tcW w:w="2523" w:type="dxa"/>
+            <w:vAlign w:val="center"/>
+          </w:tcPr>
+          <w:p>
+            <w:pPr>
+              <w:jc w:val="center"/>
+              <w:cnfStyle w:val="000000100000" w:firstRow="0" w:lastRow="0" w:firstColumn="0" w:lastColumn="0" w:oddVBand="0" w:evenVBand="0" w:oddHBand="1" w:evenHBand="0" w:firstRowFirstColumn="0" w:firstRowLastColumn="0" w:lastRowFirstColumn="0" w:lastRowLastColumn="0"/>
+            </w:pPr>
+          </w:p>
+        </w:tc>
+      </w:tr>
+      <w:tr>
+        <w:tc>
+          <w:tcPr>
+            <w:cnfStyle w:val="001000000000" w:firstRow="0" w:lastRow="0" w:firstColumn="1" w:lastColumn="0" w:oddVBand="0" w:evenVBand="0" w:oddHBand="0" w:evenHBand="0" w:firstRowFirstColumn="0" w:firstRowLastColumn="0" w:lastRowFirstColumn="0" w:lastRowLastColumn="0"/>
+            <w:tcW w:w="2522" w:type="dxa"/>
+            <w:vAlign w:val="center"/>
+          </w:tcPr>
+          <w:p>
+            <w:pPr>
+              <w:jc w:val="center"/>
+              <w:rPr>
+                <w:b w:val="0"/>
+              </w:rPr>
+            </w:pPr>
+            <w:r>
+              <w:rPr>
+                <w:b w:val="0"/>
+              </w:rPr>
+              <w:t>CLKMGR</w:t>
+            </w:r>
+          </w:p>
+        </w:tc>
+        <w:tc>
+          <w:tcPr>
+            <w:tcW w:w="2522" w:type="dxa"/>
+            <w:vAlign w:val="center"/>
+          </w:tcPr>
+          <w:p>
+            <w:pPr>
+              <w:cnfStyle w:val="000000000000" w:firstRow="0" w:lastRow="0" w:firstColumn="0" w:lastColumn="0" w:oddVBand="0" w:evenVBand="0" w:oddHBand="0" w:evenHBand="0" w:firstRowFirstColumn="0" w:firstRowLastColumn="0" w:lastRowFirstColumn="0" w:lastRowLastColumn="0"/>
+            </w:pPr>
+          </w:p>
+        </w:tc>
+        <w:tc>
+          <w:tcPr>
+            <w:tcW w:w="2522" w:type="dxa"/>
+            <w:vAlign w:val="center"/>
+          </w:tcPr>
+          <w:p>
+            <w:pPr>
+              <w:jc w:val="center"/>
+              <w:cnfStyle w:val="000000000000" w:firstRow="0" w:lastRow="0" w:firstColumn="0" w:lastColumn="0" w:oddVBand="0" w:evenVBand="0" w:oddHBand="0" w:evenHBand="0" w:firstRowFirstColumn="0" w:firstRowLastColumn="0" w:lastRowFirstColumn="0" w:lastRowLastColumn="0"/>
+            </w:pPr>
+          </w:p>
+        </w:tc>
+        <w:tc>
+          <w:tcPr>
+            <w:tcW w:w="2523" w:type="dxa"/>
+            <w:vAlign w:val="center"/>
+          </w:tcPr>
+          <w:p>
+            <w:pPr>
+              <w:jc w:val="center"/>
+              <w:cnfStyle w:val="000000000000" w:firstRow="0" w:lastRow="0" w:firstColumn="0" w:lastColumn="0" w:oddVBand="0" w:evenVBand="0" w:oddHBand="0" w:evenHBand="0" w:firstRowFirstColumn="0" w:firstRowLastColumn="0" w:lastRowFirstColumn="0" w:lastRowLastColumn="0"/>
+            </w:pPr>
+          </w:p>
+        </w:tc>
+      </w:tr>
+      <w:tr>
+        <w:trPr>
+          <w:cnfStyle w:val="000000100000" w:firstRow="0" w:lastRow="0" w:firstColumn="0" w:lastColumn="0" w:oddVBand="0" w:evenVBand="0" w:oddHBand="1" w:evenHBand="0" w:firstRowFirstColumn="0" w:firstRowLastColumn="0" w:lastRowFirstColumn="0" w:lastRowLastColumn="0"/>
+        </w:trPr>
+        <w:tc>
+          <w:tcPr>
+            <w:cnfStyle w:val="001000000000" w:firstRow="0" w:lastRow="0" w:firstColumn="1" w:lastColumn="0" w:oddVBand="0" w:evenVBand="0" w:oddHBand="0" w:evenHBand="0" w:firstRowFirstColumn="0" w:firstRowLastColumn="0" w:lastRowFirstColumn="0" w:lastRowLastColumn="0"/>
+            <w:tcW w:w="2522" w:type="dxa"/>
+            <w:vAlign w:val="center"/>
+          </w:tcPr>
+          <w:p>
+            <w:pPr>
+              <w:jc w:val="center"/>
+              <w:rPr>
+                <w:b w:val="0"/>
+              </w:rPr>
+            </w:pPr>
+            <w:r>
+              <w:rPr>
+                <w:b w:val="0"/>
+              </w:rPr>
+              <w:t>RSTMGR</w:t>
+            </w:r>
+          </w:p>
+        </w:tc>
+        <w:tc>
+          <w:tcPr>
+            <w:tcW w:w="2522" w:type="dxa"/>
+            <w:vAlign w:val="center"/>
+          </w:tcPr>
+          <w:p>
+            <w:pPr>
+              <w:cnfStyle w:val="000000100000" w:firstRow="0" w:lastRow="0" w:firstColumn="0" w:lastColumn="0" w:oddVBand="0" w:evenVBand="0" w:oddHBand="1" w:evenHBand="0" w:firstRowFirstColumn="0" w:firstRowLastColumn="0" w:lastRowFirstColumn="0" w:lastRowLastColumn="0"/>
+            </w:pPr>
+          </w:p>
+        </w:tc>
+        <w:tc>
+          <w:tcPr>
+            <w:tcW w:w="2522" w:type="dxa"/>
+            <w:vAlign w:val="center"/>
+          </w:tcPr>
+          <w:p>
+            <w:pPr>
+              <w:jc w:val="center"/>
+              <w:cnfStyle w:val="000000100000" w:firstRow="0" w:lastRow="0" w:firstColumn="0" w:lastColumn="0" w:oddVBand="0" w:evenVBand="0" w:oddHBand="1" w:evenHBand="0" w:firstRowFirstColumn="0" w:firstRowLastColumn="0" w:lastRowFirstColumn="0" w:lastRowLastColumn="0"/>
+            </w:pPr>
+          </w:p>
+        </w:tc>
+        <w:tc>
+          <w:tcPr>
+            <w:tcW w:w="2523" w:type="dxa"/>
+            <w:vAlign w:val="center"/>
+          </w:tcPr>
+          <w:p>
+            <w:pPr>
+              <w:jc w:val="center"/>
+              <w:cnfStyle w:val="000000100000" w:firstRow="0" w:lastRow="0" w:firstColumn="0" w:lastColumn="0" w:oddVBand="0" w:evenVBand="0" w:oddHBand="1" w:evenHBand="0" w:firstRowFirstColumn="0" w:firstRowLastColumn="0" w:lastRowFirstColumn="0" w:lastRowLastColumn="0"/>
+            </w:pPr>
+          </w:p>
+        </w:tc>
+      </w:tr>
+      <w:tr>
+        <w:tc>
+          <w:tcPr>
+            <w:cnfStyle w:val="001000000000" w:firstRow="0" w:lastRow="0" w:firstColumn="1" w:lastColumn="0" w:oddVBand="0" w:evenVBand="0" w:oddHBand="0" w:evenHBand="0" w:firstRowFirstColumn="0" w:firstRowLastColumn="0" w:lastRowFirstColumn="0" w:lastRowLastColumn="0"/>
+            <w:tcW w:w="2522" w:type="dxa"/>
+            <w:vAlign w:val="center"/>
+          </w:tcPr>
+          <w:p>
+            <w:pPr>
+              <w:jc w:val="center"/>
+              <w:rPr>
+                <w:b w:val="0"/>
+              </w:rPr>
+            </w:pPr>
+            <w:r>
+              <w:rPr>
+                <w:b w:val="0"/>
+              </w:rPr>
+              <w:t>SYSMGR</w:t>
+            </w:r>
+          </w:p>
+        </w:tc>
+        <w:tc>
+          <w:tcPr>
+            <w:tcW w:w="2522" w:type="dxa"/>
+            <w:vAlign w:val="center"/>
+          </w:tcPr>
+          <w:p>
+            <w:pPr>
+              <w:cnfStyle w:val="000000000000" w:firstRow="0" w:lastRow="0" w:firstColumn="0" w:lastColumn="0" w:oddVBand="0" w:evenVBand="0" w:oddHBand="0" w:evenHBand="0" w:firstRowFirstColumn="0" w:firstRowLastColumn="0" w:lastRowFirstColumn="0" w:lastRowLastColumn="0"/>
+            </w:pPr>
+          </w:p>
+        </w:tc>
+        <w:tc>
+          <w:tcPr>
+            <w:tcW w:w="2522" w:type="dxa"/>
+            <w:vAlign w:val="center"/>
+          </w:tcPr>
+          <w:p>
+            <w:pPr>
+              <w:jc w:val="center"/>
+              <w:cnfStyle w:val="000000000000" w:firstRow="0" w:lastRow="0" w:firstColumn="0" w:lastColumn="0" w:oddVBand="0" w:evenVBand="0" w:oddHBand="0" w:evenHBand="0" w:firstRowFirstColumn="0" w:firstRowLastColumn="0" w:lastRowFirstColumn="0" w:lastRowLastColumn="0"/>
+            </w:pPr>
+          </w:p>
+        </w:tc>
+        <w:tc>
+          <w:tcPr>
+            <w:tcW w:w="2523" w:type="dxa"/>
+            <w:vAlign w:val="center"/>
+          </w:tcPr>
+          <w:p>
+            <w:pPr>
+              <w:jc w:val="center"/>
+              <w:cnfStyle w:val="000000000000" w:firstRow="0" w:lastRow="0" w:firstColumn="0" w:lastColumn="0" w:oddVBand="0" w:evenVBand="0" w:oddHBand="0" w:evenHBand="0" w:firstRowFirstColumn="0" w:firstRowLastColumn="0" w:lastRowFirstColumn="0" w:lastRowLastColumn="0"/>
+            </w:pPr>
+          </w:p>
+        </w:tc>
+      </w:tr>
+      <w:tr>
+        <w:trPr>
+          <w:cnfStyle w:val="000000100000" w:firstRow="0" w:lastRow="0" w:firstColumn="0" w:lastColumn="0" w:oddVBand="0" w:evenVBand="0" w:oddHBand="1" w:evenHBand="0" w:firstRowFirstColumn="0" w:firstRowLastColumn="0" w:lastRowFirstColumn="0" w:lastRowLastColumn="0"/>
+        </w:trPr>
+        <w:tc>
+          <w:tcPr>
+            <w:cnfStyle w:val="001000000000" w:firstRow="0" w:lastRow="0" w:firstColumn="1" w:lastColumn="0" w:oddVBand="0" w:evenVBand="0" w:oddHBand="0" w:evenHBand="0" w:firstRowFirstColumn="0" w:firstRowLastColumn="0" w:lastRowFirstColumn="0" w:lastRowLastColumn="0"/>
+            <w:tcW w:w="2522" w:type="dxa"/>
+            <w:vAlign w:val="center"/>
+          </w:tcPr>
+          <w:p>
+            <w:pPr>
+              <w:jc w:val="center"/>
+              <w:rPr>
+                <w:b w:val="0"/>
+              </w:rPr>
+            </w:pPr>
+            <w:r>
+              <w:rPr>
+                <w:b w:val="0"/>
+              </w:rPr>
+              <w:t>DMANONSECURE</w:t>
+            </w:r>
+          </w:p>
+        </w:tc>
+        <w:tc>
+          <w:tcPr>
+            <w:tcW w:w="2522" w:type="dxa"/>
+            <w:vAlign w:val="center"/>
+          </w:tcPr>
+          <w:p>
+            <w:pPr>
+              <w:cnfStyle w:val="000000100000" w:firstRow="0" w:lastRow="0" w:firstColumn="0" w:lastColumn="0" w:oddVBand="0" w:evenVBand="0" w:oddHBand="1" w:evenHBand="0" w:firstRowFirstColumn="0" w:firstRowLastColumn="0" w:lastRowFirstColumn="0" w:lastRowLastColumn="0"/>
+            </w:pPr>
+          </w:p>
+        </w:tc>
+        <w:tc>
+          <w:tcPr>
+            <w:tcW w:w="2522" w:type="dxa"/>
+            <w:vAlign w:val="center"/>
+          </w:tcPr>
+          <w:p>
+            <w:pPr>
+              <w:jc w:val="center"/>
+              <w:cnfStyle w:val="000000100000" w:firstRow="0" w:lastRow="0" w:firstColumn="0" w:lastColumn="0" w:oddVBand="0" w:evenVBand="0" w:oddHBand="1" w:evenHBand="0" w:firstRowFirstColumn="0" w:firstRowLastColumn="0" w:lastRowFirstColumn="0" w:lastRowLastColumn="0"/>
+            </w:pPr>
+          </w:p>
+        </w:tc>
+        <w:tc>
+          <w:tcPr>
+            <w:tcW w:w="2523" w:type="dxa"/>
+            <w:vAlign w:val="center"/>
+          </w:tcPr>
+          <w:p>
+            <w:pPr>
+              <w:jc w:val="center"/>
+              <w:cnfStyle w:val="000000100000" w:firstRow="0" w:lastRow="0" w:firstColumn="0" w:lastColumn="0" w:oddVBand="0" w:evenVBand="0" w:oddHBand="1" w:evenHBand="0" w:firstRowFirstColumn="0" w:firstRowLastColumn="0" w:lastRowFirstColumn="0" w:lastRowLastColumn="0"/>
+            </w:pPr>
+          </w:p>
+        </w:tc>
+      </w:tr>
+      <w:tr>
+        <w:tc>
+          <w:tcPr>
+            <w:cnfStyle w:val="001000000000" w:firstRow="0" w:lastRow="0" w:firstColumn="1" w:lastColumn="0" w:oddVBand="0" w:evenVBand="0" w:oddHBand="0" w:evenHBand="0" w:firstRowFirstColumn="0" w:firstRowLastColumn="0" w:lastRowFirstColumn="0" w:lastRowLastColumn="0"/>
+            <w:tcW w:w="2522" w:type="dxa"/>
+            <w:vAlign w:val="center"/>
+          </w:tcPr>
+          <w:p>
+            <w:pPr>
+              <w:jc w:val="center"/>
+              <w:rPr>
+                <w:b w:val="0"/>
+              </w:rPr>
+            </w:pPr>
+            <w:r>
+              <w:rPr>
+                <w:b w:val="0"/>
+              </w:rPr>
+              <w:t>DMASECURE</w:t>
+            </w:r>
+          </w:p>
+        </w:tc>
+        <w:tc>
+          <w:tcPr>
+            <w:tcW w:w="2522" w:type="dxa"/>
+            <w:vAlign w:val="center"/>
+          </w:tcPr>
+          <w:p>
+            <w:pPr>
+              <w:cnfStyle w:val="000000000000" w:firstRow="0" w:lastRow="0" w:firstColumn="0" w:lastColumn="0" w:oddVBand="0" w:evenVBand="0" w:oddHBand="0" w:evenHBand="0" w:firstRowFirstColumn="0" w:firstRowLastColumn="0" w:lastRowFirstColumn="0" w:lastRowLastColumn="0"/>
+            </w:pPr>
+          </w:p>
+        </w:tc>
+        <w:tc>
+          <w:tcPr>
+            <w:tcW w:w="2522" w:type="dxa"/>
+            <w:vAlign w:val="center"/>
+          </w:tcPr>
+          <w:p>
+            <w:pPr>
+              <w:jc w:val="center"/>
+              <w:cnfStyle w:val="000000000000" w:firstRow="0" w:lastRow="0" w:firstColumn="0" w:lastColumn="0" w:oddVBand="0" w:evenVBand="0" w:oddHBand="0" w:evenHBand="0" w:firstRowFirstColumn="0" w:firstRowLastColumn="0" w:lastRowFirstColumn="0" w:lastRowLastColumn="0"/>
+            </w:pPr>
+          </w:p>
+        </w:tc>
+        <w:tc>
+          <w:tcPr>
+            <w:tcW w:w="2523" w:type="dxa"/>
+            <w:vAlign w:val="center"/>
+          </w:tcPr>
+          <w:p>
+            <w:pPr>
+              <w:jc w:val="center"/>
+              <w:cnfStyle w:val="000000000000" w:firstRow="0" w:lastRow="0" w:firstColumn="0" w:lastColumn="0" w:oddVBand="0" w:evenVBand="0" w:oddHBand="0" w:evenHBand="0" w:firstRowFirstColumn="0" w:firstRowLastColumn="0" w:lastRowFirstColumn="0" w:lastRowLastColumn="0"/>
+            </w:pPr>
+          </w:p>
+        </w:tc>
+      </w:tr>
+      <w:tr>
+        <w:trPr>
+          <w:cnfStyle w:val="000000100000" w:firstRow="0" w:lastRow="0" w:firstColumn="0" w:lastColumn="0" w:oddVBand="0" w:evenVBand="0" w:oddHBand="1" w:evenHBand="0" w:firstRowFirstColumn="0" w:firstRowLastColumn="0" w:lastRowFirstColumn="0" w:lastRowLastColumn="0"/>
+        </w:trPr>
+        <w:tc>
+          <w:tcPr>
+            <w:cnfStyle w:val="001000000000" w:firstRow="0" w:lastRow="0" w:firstColumn="1" w:lastColumn="0" w:oddVBand="0" w:evenVBand="0" w:oddHBand="0" w:evenHBand="0" w:firstRowFirstColumn="0" w:firstRowLastColumn="0" w:lastRowFirstColumn="0" w:lastRowLastColumn="0"/>
+            <w:tcW w:w="2522" w:type="dxa"/>
+            <w:vAlign w:val="center"/>
+          </w:tcPr>
+          <w:p>
+            <w:pPr>
+              <w:jc w:val="center"/>
+              <w:rPr>
+                <w:b w:val="0"/>
+              </w:rPr>
+            </w:pPr>
+            <w:r>
+              <w:rPr>
+                <w:b w:val="0"/>
+              </w:rPr>
+              <w:t>SPIS0</w:t>
+            </w:r>
+          </w:p>
+        </w:tc>
+        <w:tc>
+          <w:tcPr>
+            <w:tcW w:w="2522" w:type="dxa"/>
+            <w:vAlign w:val="center"/>
+          </w:tcPr>
+          <w:p>
+            <w:pPr>
+              <w:cnfStyle w:val="000000100000" w:firstRow="0" w:lastRow="0" w:firstColumn="0" w:lastColumn="0" w:oddVBand="0" w:evenVBand="0" w:oddHBand="1" w:evenHBand="0" w:firstRowFirstColumn="0" w:firstRowLastColumn="0" w:lastRowFirstColumn="0" w:lastRowLastColumn="0"/>
+            </w:pPr>
+          </w:p>
+        </w:tc>
+        <w:tc>
+          <w:tcPr>
+            <w:tcW w:w="2522" w:type="dxa"/>
+            <w:vAlign w:val="center"/>
+          </w:tcPr>
+          <w:p>
+            <w:pPr>
+              <w:jc w:val="center"/>
+              <w:cnfStyle w:val="000000100000" w:firstRow="0" w:lastRow="0" w:firstColumn="0" w:lastColumn="0" w:oddVBand="0" w:evenVBand="0" w:oddHBand="1" w:evenHBand="0" w:firstRowFirstColumn="0" w:firstRowLastColumn="0" w:lastRowFirstColumn="0" w:lastRowLastColumn="0"/>
+            </w:pPr>
+          </w:p>
+        </w:tc>
+        <w:tc>
+          <w:tcPr>
+            <w:tcW w:w="2523" w:type="dxa"/>
+            <w:vAlign w:val="center"/>
+          </w:tcPr>
+          <w:p>
+            <w:pPr>
+              <w:jc w:val="center"/>
+              <w:cnfStyle w:val="000000100000" w:firstRow="0" w:lastRow="0" w:firstColumn="0" w:lastColumn="0" w:oddVBand="0" w:evenVBand="0" w:oddHBand="1" w:evenHBand="0" w:firstRowFirstColumn="0" w:firstRowLastColumn="0" w:lastRowFirstColumn="0" w:lastRowLastColumn="0"/>
+            </w:pPr>
+          </w:p>
+        </w:tc>
+      </w:tr>
+      <w:tr>
+        <w:tc>
+          <w:tcPr>
+            <w:cnfStyle w:val="001000000000" w:firstRow="0" w:lastRow="0" w:firstColumn="1" w:lastColumn="0" w:oddVBand="0" w:evenVBand="0" w:oddHBand="0" w:evenHBand="0" w:firstRowFirstColumn="0" w:firstRowLastColumn="0" w:lastRowFirstColumn="0" w:lastRowLastColumn="0"/>
+            <w:tcW w:w="2522" w:type="dxa"/>
+            <w:vAlign w:val="center"/>
+          </w:tcPr>
+          <w:p>
+            <w:pPr>
+              <w:jc w:val="center"/>
+              <w:rPr>
+                <w:b w:val="0"/>
+              </w:rPr>
+            </w:pPr>
+            <w:r>
+              <w:rPr>
+                <w:b w:val="0"/>
+              </w:rPr>
+              <w:t>SPIS1</w:t>
+            </w:r>
+          </w:p>
+        </w:tc>
+        <w:tc>
+          <w:tcPr>
+            <w:tcW w:w="2522" w:type="dxa"/>
+            <w:vAlign w:val="center"/>
+          </w:tcPr>
+          <w:p>
+            <w:pPr>
+              <w:cnfStyle w:val="000000000000" w:firstRow="0" w:lastRow="0" w:firstColumn="0" w:lastColumn="0" w:oddVBand="0" w:evenVBand="0" w:oddHBand="0" w:evenHBand="0" w:firstRowFirstColumn="0" w:firstRowLastColumn="0" w:lastRowFirstColumn="0" w:lastRowLastColumn="0"/>
+            </w:pPr>
+          </w:p>
+        </w:tc>
+        <w:tc>
+          <w:tcPr>
+            <w:tcW w:w="2522" w:type="dxa"/>
+            <w:vAlign w:val="center"/>
+          </w:tcPr>
+          <w:p>
+            <w:pPr>
+              <w:jc w:val="center"/>
+              <w:cnfStyle w:val="000000000000" w:firstRow="0" w:lastRow="0" w:firstColumn="0" w:lastColumn="0" w:oddVBand="0" w:evenVBand="0" w:oddHBand="0" w:evenHBand="0" w:firstRowFirstColumn="0" w:firstRowLastColumn="0" w:lastRowFirstColumn="0" w:lastRowLastColumn="0"/>
+            </w:pPr>
+          </w:p>
+        </w:tc>
+        <w:tc>
+          <w:tcPr>
+            <w:tcW w:w="2523" w:type="dxa"/>
+            <w:vAlign w:val="center"/>
+          </w:tcPr>
+          <w:p>
+            <w:pPr>
+              <w:jc w:val="center"/>
+              <w:cnfStyle w:val="000000000000" w:firstRow="0" w:lastRow="0" w:firstColumn="0" w:lastColumn="0" w:oddVBand="0" w:evenVBand="0" w:oddHBand="0" w:evenHBand="0" w:firstRowFirstColumn="0" w:firstRowLastColumn="0" w:lastRowFirstColumn="0" w:lastRowLastColumn="0"/>
+            </w:pPr>
+          </w:p>
+        </w:tc>
+      </w:tr>
+      <w:tr>
+        <w:trPr>
+          <w:cnfStyle w:val="000000100000" w:firstRow="0" w:lastRow="0" w:firstColumn="0" w:lastColumn="0" w:oddVBand="0" w:evenVBand="0" w:oddHBand="1" w:evenHBand="0" w:firstRowFirstColumn="0" w:firstRowLastColumn="0" w:lastRowFirstColumn="0" w:lastRowLastColumn="0"/>
+        </w:trPr>
+        <w:tc>
+          <w:tcPr>
+            <w:cnfStyle w:val="001000000000" w:firstRow="0" w:lastRow="0" w:firstColumn="1" w:lastColumn="0" w:oddVBand="0" w:evenVBand="0" w:oddHBand="0" w:evenHBand="0" w:firstRowFirstColumn="0" w:firstRowLastColumn="0" w:lastRowFirstColumn="0" w:lastRowLastColumn="0"/>
+            <w:tcW w:w="2522" w:type="dxa"/>
+            <w:vAlign w:val="center"/>
+          </w:tcPr>
+          <w:p>
+            <w:pPr>
+              <w:jc w:val="center"/>
+              <w:rPr>
+                <w:b w:val="0"/>
+              </w:rPr>
+            </w:pPr>
+            <w:r>
+              <w:rPr>
+                <w:b w:val="0"/>
+              </w:rPr>
+              <w:t>SPIM0</w:t>
+            </w:r>
+          </w:p>
+        </w:tc>
+        <w:tc>
+          <w:tcPr>
+            <w:tcW w:w="2522" w:type="dxa"/>
+            <w:vAlign w:val="center"/>
+          </w:tcPr>
+          <w:p>
+            <w:pPr>
+              <w:cnfStyle w:val="000000100000" w:firstRow="0" w:lastRow="0" w:firstColumn="0" w:lastColumn="0" w:oddVBand="0" w:evenVBand="0" w:oddHBand="1" w:evenHBand="0" w:firstRowFirstColumn="0" w:firstRowLastColumn="0" w:lastRowFirstColumn="0" w:lastRowLastColumn="0"/>
+            </w:pPr>
+          </w:p>
+        </w:tc>
+        <w:tc>
+          <w:tcPr>
+            <w:tcW w:w="2522" w:type="dxa"/>
+            <w:vAlign w:val="center"/>
+          </w:tcPr>
+          <w:p>
+            <w:pPr>
+              <w:jc w:val="center"/>
+              <w:cnfStyle w:val="000000100000" w:firstRow="0" w:lastRow="0" w:firstColumn="0" w:lastColumn="0" w:oddVBand="0" w:evenVBand="0" w:oddHBand="1" w:evenHBand="0" w:firstRowFirstColumn="0" w:firstRowLastColumn="0" w:lastRowFirstColumn="0" w:lastRowLastColumn="0"/>
+            </w:pPr>
+          </w:p>
+        </w:tc>
+        <w:tc>
+          <w:tcPr>
+            <w:tcW w:w="2523" w:type="dxa"/>
+            <w:vAlign w:val="center"/>
+          </w:tcPr>
+          <w:p>
+            <w:pPr>
+              <w:jc w:val="center"/>
+              <w:cnfStyle w:val="000000100000" w:firstRow="0" w:lastRow="0" w:firstColumn="0" w:lastColumn="0" w:oddVBand="0" w:evenVBand="0" w:oddHBand="1" w:evenHBand="0" w:firstRowFirstColumn="0" w:firstRowLastColumn="0" w:lastRowFirstColumn="0" w:lastRowLastColumn="0"/>
+            </w:pPr>
+          </w:p>
+        </w:tc>
+      </w:tr>
+      <w:tr>
+        <w:tc>
+          <w:tcPr>
+            <w:cnfStyle w:val="001000000000" w:firstRow="0" w:lastRow="0" w:firstColumn="1" w:lastColumn="0" w:oddVBand="0" w:evenVBand="0" w:oddHBand="0" w:evenHBand="0" w:firstRowFirstColumn="0" w:firstRowLastColumn="0" w:lastRowFirstColumn="0" w:lastRowLastColumn="0"/>
+            <w:tcW w:w="2522" w:type="dxa"/>
+            <w:vAlign w:val="center"/>
+          </w:tcPr>
+          <w:p>
+            <w:pPr>
+              <w:jc w:val="center"/>
+              <w:rPr>
+                <w:b w:val="0"/>
+              </w:rPr>
+            </w:pPr>
+            <w:r>
+              <w:rPr>
+                <w:b w:val="0"/>
+              </w:rPr>
+              <w:t>SPIM1</w:t>
+            </w:r>
+          </w:p>
+        </w:tc>
+        <w:tc>
+          <w:tcPr>
+            <w:tcW w:w="2522" w:type="dxa"/>
+            <w:vAlign w:val="center"/>
+          </w:tcPr>
+          <w:p>
+            <w:pPr>
+              <w:cnfStyle w:val="000000000000" w:firstRow="0" w:lastRow="0" w:firstColumn="0" w:lastColumn="0" w:oddVBand="0" w:evenVBand="0" w:oddHBand="0" w:evenHBand="0" w:firstRowFirstColumn="0" w:firstRowLastColumn="0" w:lastRowFirstColumn="0" w:lastRowLastColumn="0"/>
+            </w:pPr>
+          </w:p>
+        </w:tc>
+        <w:tc>
+          <w:tcPr>
+            <w:tcW w:w="2522" w:type="dxa"/>
+            <w:vAlign w:val="center"/>
+          </w:tcPr>
+          <w:p>
+            <w:pPr>
+              <w:jc w:val="center"/>
+              <w:cnfStyle w:val="000000000000" w:firstRow="0" w:lastRow="0" w:firstColumn="0" w:lastColumn="0" w:oddVBand="0" w:evenVBand="0" w:oddHBand="0" w:evenHBand="0" w:firstRowFirstColumn="0" w:firstRowLastColumn="0" w:lastRowFirstColumn="0" w:lastRowLastColumn="0"/>
+            </w:pPr>
+          </w:p>
+        </w:tc>
+        <w:tc>
+          <w:tcPr>
+            <w:tcW w:w="2523" w:type="dxa"/>
+            <w:vAlign w:val="center"/>
+          </w:tcPr>
+          <w:p>
+            <w:pPr>
+              <w:jc w:val="center"/>
+              <w:cnfStyle w:val="000000000000" w:firstRow="0" w:lastRow="0" w:firstColumn="0" w:lastColumn="0" w:oddVBand="0" w:evenVBand="0" w:oddHBand="0" w:evenHBand="0" w:firstRowFirstColumn="0" w:firstRowLastColumn="0" w:lastRowFirstColumn="0" w:lastRowLastColumn="0"/>
+            </w:pPr>
+          </w:p>
+        </w:tc>
+      </w:tr>
+      <w:tr>
+        <w:trPr>
+          <w:cnfStyle w:val="000000100000" w:firstRow="0" w:lastRow="0" w:firstColumn="0" w:lastColumn="0" w:oddVBand="0" w:evenVBand="0" w:oddHBand="1" w:evenHBand="0" w:firstRowFirstColumn="0" w:firstRowLastColumn="0" w:lastRowFirstColumn="0" w:lastRowLastColumn="0"/>
+        </w:trPr>
+        <w:tc>
+          <w:tcPr>
+            <w:cnfStyle w:val="001000000000" w:firstRow="0" w:lastRow="0" w:firstColumn="1" w:lastColumn="0" w:oddVBand="0" w:evenVBand="0" w:oddHBand="0" w:evenHBand="0" w:firstRowFirstColumn="0" w:firstRowLastColumn="0" w:lastRowFirstColumn="0" w:lastRowLastColumn="0"/>
+            <w:tcW w:w="2522" w:type="dxa"/>
+            <w:vAlign w:val="center"/>
+          </w:tcPr>
+          <w:p>
+            <w:pPr>
+              <w:jc w:val="center"/>
+              <w:rPr>
+                <w:b w:val="0"/>
+              </w:rPr>
+            </w:pPr>
+            <w:r>
+              <w:rPr>
+                <w:b w:val="0"/>
+              </w:rPr>
+              <w:t>SCANMGR</w:t>
+            </w:r>
+          </w:p>
+        </w:tc>
+        <w:tc>
+          <w:tcPr>
+            <w:tcW w:w="2522" w:type="dxa"/>
+            <w:vAlign w:val="center"/>
+          </w:tcPr>
+          <w:p>
+            <w:pPr>
+              <w:cnfStyle w:val="000000100000" w:firstRow="0" w:lastRow="0" w:firstColumn="0" w:lastColumn="0" w:oddVBand="0" w:evenVBand="0" w:oddHBand="1" w:evenHBand="0" w:firstRowFirstColumn="0" w:firstRowLastColumn="0" w:lastRowFirstColumn="0" w:lastRowLastColumn="0"/>
+            </w:pPr>
+          </w:p>
+        </w:tc>
+        <w:tc>
+          <w:tcPr>
+            <w:tcW w:w="2522" w:type="dxa"/>
+            <w:vAlign w:val="center"/>
+          </w:tcPr>
+          <w:p>
+            <w:pPr>
+              <w:jc w:val="center"/>
+              <w:cnfStyle w:val="000000100000" w:firstRow="0" w:lastRow="0" w:firstColumn="0" w:lastColumn="0" w:oddVBand="0" w:evenVBand="0" w:oddHBand="1" w:evenHBand="0" w:firstRowFirstColumn="0" w:firstRowLastColumn="0" w:lastRowFirstColumn="0" w:lastRowLastColumn="0"/>
+            </w:pPr>
+          </w:p>
+        </w:tc>
+        <w:tc>
+          <w:tcPr>
+            <w:tcW w:w="2523" w:type="dxa"/>
+            <w:vAlign w:val="center"/>
+          </w:tcPr>
+          <w:p>
+            <w:pPr>
+              <w:jc w:val="center"/>
+              <w:cnfStyle w:val="000000100000" w:firstRow="0" w:lastRow="0" w:firstColumn="0" w:lastColumn="0" w:oddVBand="0" w:evenVBand="0" w:oddHBand="1" w:evenHBand="0" w:firstRowFirstColumn="0" w:firstRowLastColumn="0" w:lastRowFirstColumn="0" w:lastRowLastColumn="0"/>
+            </w:pPr>
+          </w:p>
+        </w:tc>
+      </w:tr>
+      <w:tr>
+        <w:tc>
+          <w:tcPr>
+            <w:cnfStyle w:val="001000000000" w:firstRow="0" w:lastRow="0" w:firstColumn="1" w:lastColumn="0" w:oddVBand="0" w:evenVBand="0" w:oddHBand="0" w:evenHBand="0" w:firstRowFirstColumn="0" w:firstRowLastColumn="0" w:lastRowFirstColumn="0" w:lastRowLastColumn="0"/>
+            <w:tcW w:w="2522" w:type="dxa"/>
+            <w:vAlign w:val="center"/>
+          </w:tcPr>
+          <w:p>
+            <w:pPr>
+              <w:jc w:val="center"/>
+              <w:rPr>
+                <w:b w:val="0"/>
+              </w:rPr>
+            </w:pPr>
+            <w:r>
+              <w:rPr>
+                <w:b w:val="0"/>
+              </w:rPr>
+              <w:t>ROM</w:t>
+            </w:r>
+          </w:p>
+        </w:tc>
+        <w:tc>
+          <w:tcPr>
+            <w:tcW w:w="2522" w:type="dxa"/>
+            <w:vAlign w:val="center"/>
+          </w:tcPr>
+          <w:p>
+            <w:pPr>
+              <w:cnfStyle w:val="000000000000" w:firstRow="0" w:lastRow="0" w:firstColumn="0" w:lastColumn="0" w:oddVBand="0" w:evenVBand="0" w:oddHBand="0" w:evenHBand="0" w:firstRowFirstColumn="0" w:firstRowLastColumn="0" w:lastRowFirstColumn="0" w:lastRowLastColumn="0"/>
+            </w:pPr>
+          </w:p>
+        </w:tc>
+        <w:tc>
+          <w:tcPr>
+            <w:tcW w:w="2522" w:type="dxa"/>
+            <w:vAlign w:val="center"/>
+          </w:tcPr>
+          <w:p>
+            <w:pPr>
+              <w:jc w:val="center"/>
+              <w:cnfStyle w:val="000000000000" w:firstRow="0" w:lastRow="0" w:firstColumn="0" w:lastColumn="0" w:oddVBand="0" w:evenVBand="0" w:oddHBand="0" w:evenHBand="0" w:firstRowFirstColumn="0" w:firstRowLastColumn="0" w:lastRowFirstColumn="0" w:lastRowLastColumn="0"/>
+            </w:pPr>
+          </w:p>
+        </w:tc>
+        <w:tc>
+          <w:tcPr>
+            <w:tcW w:w="2523" w:type="dxa"/>
+            <w:vAlign w:val="center"/>
+          </w:tcPr>
+          <w:p>
+            <w:pPr>
+              <w:jc w:val="center"/>
+              <w:cnfStyle w:val="000000000000" w:firstRow="0" w:lastRow="0" w:firstColumn="0" w:lastColumn="0" w:oddVBand="0" w:evenVBand="0" w:oddHBand="0" w:evenHBand="0" w:firstRowFirstColumn="0" w:firstRowLastColumn="0" w:lastRowFirstColumn="0" w:lastRowLastColumn="0"/>
+            </w:pPr>
+          </w:p>
+        </w:tc>
+      </w:tr>
+      <w:tr>
+        <w:trPr>
+          <w:cnfStyle w:val="000000100000" w:firstRow="0" w:lastRow="0" w:firstColumn="0" w:lastColumn="0" w:oddVBand="0" w:evenVBand="0" w:oddHBand="1" w:evenHBand="0" w:firstRowFirstColumn="0" w:firstRowLastColumn="0" w:lastRowFirstColumn="0" w:lastRowLastColumn="0"/>
+        </w:trPr>
+        <w:tc>
+          <w:tcPr>
+            <w:cnfStyle w:val="001000000000" w:firstRow="0" w:lastRow="0" w:firstColumn="1" w:lastColumn="0" w:oddVBand="0" w:evenVBand="0" w:oddHBand="0" w:evenHBand="0" w:firstRowFirstColumn="0" w:firstRowLastColumn="0" w:lastRowFirstColumn="0" w:lastRowLastColumn="0"/>
+            <w:tcW w:w="2522" w:type="dxa"/>
+            <w:vAlign w:val="center"/>
+          </w:tcPr>
+          <w:p>
+            <w:pPr>
+              <w:jc w:val="center"/>
+              <w:rPr>
+                <w:b w:val="0"/>
+              </w:rPr>
+            </w:pPr>
+            <w:r>
+              <w:rPr>
+                <w:b w:val="0"/>
+              </w:rPr>
+              <w:t>MPUSCU</w:t>
+            </w:r>
+          </w:p>
+        </w:tc>
+        <w:tc>
+          <w:tcPr>
+            <w:tcW w:w="2522" w:type="dxa"/>
+            <w:vAlign w:val="center"/>
+          </w:tcPr>
+          <w:p>
+            <w:pPr>
+              <w:cnfStyle w:val="000000100000" w:firstRow="0" w:lastRow="0" w:firstColumn="0" w:lastColumn="0" w:oddVBand="0" w:evenVBand="0" w:oddHBand="1" w:evenHBand="0" w:firstRowFirstColumn="0" w:firstRowLastColumn="0" w:lastRowFirstColumn="0" w:lastRowLastColumn="0"/>
+            </w:pPr>
+          </w:p>
+        </w:tc>
+        <w:tc>
+          <w:tcPr>
+            <w:tcW w:w="2522" w:type="dxa"/>
+            <w:vAlign w:val="center"/>
+          </w:tcPr>
+          <w:p>
+            <w:pPr>
+              <w:jc w:val="center"/>
+              <w:cnfStyle w:val="000000100000" w:firstRow="0" w:lastRow="0" w:firstColumn="0" w:lastColumn="0" w:oddVBand="0" w:evenVBand="0" w:oddHBand="1" w:evenHBand="0" w:firstRowFirstColumn="0" w:firstRowLastColumn="0" w:lastRowFirstColumn="0" w:lastRowLastColumn="0"/>
+            </w:pPr>
+          </w:p>
+        </w:tc>
+        <w:tc>
+          <w:tcPr>
+            <w:tcW w:w="2523" w:type="dxa"/>
+            <w:vAlign w:val="center"/>
+          </w:tcPr>
+          <w:p>
+            <w:pPr>
+              <w:jc w:val="center"/>
+              <w:cnfStyle w:val="000000100000" w:firstRow="0" w:lastRow="0" w:firstColumn="0" w:lastColumn="0" w:oddVBand="0" w:evenVBand="0" w:oddHBand="1" w:evenHBand="0" w:firstRowFirstColumn="0" w:firstRowLastColumn="0" w:lastRowFirstColumn="0" w:lastRowLastColumn="0"/>
+            </w:pPr>
+          </w:p>
+        </w:tc>
+      </w:tr>
+      <w:tr>
+        <w:tc>
+          <w:tcPr>
+            <w:cnfStyle w:val="001000000000" w:firstRow="0" w:lastRow="0" w:firstColumn="1" w:lastColumn="0" w:oddVBand="0" w:evenVBand="0" w:oddHBand="0" w:evenHBand="0" w:firstRowFirstColumn="0" w:firstRowLastColumn="0" w:lastRowFirstColumn="0" w:lastRowLastColumn="0"/>
+            <w:tcW w:w="2522" w:type="dxa"/>
+            <w:vAlign w:val="center"/>
+          </w:tcPr>
+          <w:p>
+            <w:pPr>
+              <w:jc w:val="center"/>
+              <w:rPr>
+                <w:b w:val="0"/>
+              </w:rPr>
+            </w:pPr>
+            <w:r>
+              <w:rPr>
+                <w:b w:val="0"/>
+              </w:rPr>
+              <w:t>MPUL2</w:t>
+            </w:r>
+          </w:p>
+        </w:tc>
+        <w:tc>
+          <w:tcPr>
+            <w:tcW w:w="2522" w:type="dxa"/>
+            <w:vAlign w:val="center"/>
+          </w:tcPr>
+          <w:p>
+            <w:pPr>
+              <w:cnfStyle w:val="000000000000" w:firstRow="0" w:lastRow="0" w:firstColumn="0" w:lastColumn="0" w:oddVBand="0" w:evenVBand="0" w:oddHBand="0" w:evenHBand="0" w:firstRowFirstColumn="0" w:firstRowLastColumn="0" w:lastRowFirstColumn="0" w:lastRowLastColumn="0"/>
+            </w:pPr>
+          </w:p>
+        </w:tc>
+        <w:tc>
+          <w:tcPr>
+            <w:tcW w:w="2522" w:type="dxa"/>
+            <w:vAlign w:val="center"/>
+          </w:tcPr>
+          <w:p>
+            <w:pPr>
+              <w:jc w:val="center"/>
+              <w:cnfStyle w:val="000000000000" w:firstRow="0" w:lastRow="0" w:firstColumn="0" w:lastColumn="0" w:oddVBand="0" w:evenVBand="0" w:oddHBand="0" w:evenHBand="0" w:firstRowFirstColumn="0" w:firstRowLastColumn="0" w:lastRowFirstColumn="0" w:lastRowLastColumn="0"/>
+            </w:pPr>
+          </w:p>
+        </w:tc>
+        <w:tc>
+          <w:tcPr>
+            <w:tcW w:w="2523" w:type="dxa"/>
+            <w:vAlign w:val="center"/>
+          </w:tcPr>
+          <w:p>
+            <w:pPr>
+              <w:jc w:val="center"/>
+              <w:cnfStyle w:val="000000000000" w:firstRow="0" w:lastRow="0" w:firstColumn="0" w:lastColumn="0" w:oddVBand="0" w:evenVBand="0" w:oddHBand="0" w:evenHBand="0" w:firstRowFirstColumn="0" w:firstRowLastColumn="0" w:lastRowFirstColumn="0" w:lastRowLastColumn="0"/>
+            </w:pPr>
+          </w:p>
+        </w:tc>
+      </w:tr>
+      <w:tr>
+        <w:trPr>
+          <w:cnfStyle w:val="000000100000" w:firstRow="0" w:lastRow="0" w:firstColumn="0" w:lastColumn="0" w:oddVBand="0" w:evenVBand="0" w:oddHBand="1" w:evenHBand="0" w:firstRowFirstColumn="0" w:firstRowLastColumn="0" w:lastRowFirstColumn="0" w:lastRowLastColumn="0"/>
+        </w:trPr>
+        <w:tc>
+          <w:tcPr>
+            <w:cnfStyle w:val="001000000000" w:firstRow="0" w:lastRow="0" w:firstColumn="1" w:lastColumn="0" w:oddVBand="0" w:evenVBand="0" w:oddHBand="0" w:evenHBand="0" w:firstRowFirstColumn="0" w:firstRowLastColumn="0" w:lastRowFirstColumn="0" w:lastRowLastColumn="0"/>
+            <w:tcW w:w="2522" w:type="dxa"/>
+            <w:vAlign w:val="center"/>
+          </w:tcPr>
+          <w:p>
+            <w:pPr>
+              <w:jc w:val="center"/>
+              <w:rPr>
+                <w:b w:val="0"/>
+              </w:rPr>
+            </w:pPr>
+            <w:r>
+              <w:rPr>
+                <w:b w:val="0"/>
+              </w:rPr>
+              <w:t>OCRAM</w:t>
+            </w:r>
+          </w:p>
+        </w:tc>
+        <w:tc>
+          <w:tcPr>
+            <w:tcW w:w="2522" w:type="dxa"/>
+            <w:vAlign w:val="center"/>
+          </w:tcPr>
+          <w:p>
+            <w:pPr>
+              <w:cnfStyle w:val="000000100000" w:firstRow="0" w:lastRow="0" w:firstColumn="0" w:lastColumn="0" w:oddVBand="0" w:evenVBand="0" w:oddHBand="1" w:evenHBand="0" w:firstRowFirstColumn="0" w:firstRowLastColumn="0" w:lastRowFirstColumn="0" w:lastRowLastColumn="0"/>
+            </w:pPr>
+          </w:p>
+        </w:tc>
+        <w:tc>
+          <w:tcPr>
+            <w:tcW w:w="2522" w:type="dxa"/>
+            <w:vAlign w:val="center"/>
+          </w:tcPr>
+          <w:p>
+            <w:pPr>
+              <w:jc w:val="center"/>
+              <w:cnfStyle w:val="000000100000" w:firstRow="0" w:lastRow="0" w:firstColumn="0" w:lastColumn="0" w:oddVBand="0" w:evenVBand="0" w:oddHBand="1" w:evenHBand="0" w:firstRowFirstColumn="0" w:firstRowLastColumn="0" w:lastRowFirstColumn="0" w:lastRowLastColumn="0"/>
+            </w:pPr>
+          </w:p>
+        </w:tc>
+        <w:tc>
+          <w:tcPr>
+            <w:tcW w:w="2523" w:type="dxa"/>
+            <w:vAlign w:val="center"/>
+          </w:tcPr>
+          <w:p>
+            <w:pPr>
+              <w:jc w:val="center"/>
+              <w:cnfStyle w:val="000000100000" w:firstRow="0" w:lastRow="0" w:firstColumn="0" w:lastColumn="0" w:oddVBand="0" w:evenVBand="0" w:oddHBand="1" w:evenHBand="0" w:firstRowFirstColumn="0" w:firstRowLastColumn="0" w:lastRowFirstColumn="0" w:lastRowLastColumn="0"/>
+            </w:pPr>
+          </w:p>
+        </w:tc>
+      </w:tr>
+    </w:tbl>
+    <w:p/>
+    <w:p>
+      <w:r>
+        <w:t xml:space="preserve">Note: </w:t>
+      </w:r>
+      <w:r>
+        <w:t>Can access the FPGA components by taking their offsets from the h2f interfaces.</w:t>
+      </w:r>
+      <w:r>
+        <w:br/>
+      </w:r>
+      <w:r>
+        <w:t>Note: All macros for these peripherals can be found in hps.h, except for the heavyweight hps 2 fpga bridge.</w:t>
+      </w:r>
+      <w:r>
+        <w:br/>
+        <w:t>Note: The lw hps2fpga bridge acts as a HPS peripheral, so it is accessible from the HPS peripheral region (coincidence that it is 32-bits, like the processor?).</w:t>
+      </w:r>
     </w:p>
     <w:p>
       <w:pPr>
@@ -3735,7 +7589,7 @@
       <w:pPr>
         <w:pStyle w:val="Heading1"/>
       </w:pPr>
-      <w:bookmarkStart w:id="27" w:name="_Toc398632787"/>
+      <w:bookmarkStart w:id="31" w:name="_Toc398632787"/>
       <w:r>
         <w:lastRenderedPageBreak/>
         <w:t>So</w:t>
@@ -3743,17 +7597,17 @@
       <w:r>
         <w:t>C part test</w:t>
       </w:r>
-      <w:bookmarkEnd w:id="27"/>
+      <w:bookmarkEnd w:id="31"/>
     </w:p>
     <w:p>
       <w:pPr>
         <w:pStyle w:val="Heading2"/>
       </w:pPr>
-      <w:bookmarkStart w:id="28" w:name="_Toc398632788"/>
+      <w:bookmarkStart w:id="32" w:name="_Toc398632788"/>
       <w:r>
         <w:t>HPS Architecture</w:t>
       </w:r>
-      <w:bookmarkEnd w:id="28"/>
+      <w:bookmarkEnd w:id="32"/>
     </w:p>
     <w:p>
       <w:r>
@@ -3806,21 +7660,21 @@
       <w:pPr>
         <w:pStyle w:val="Heading2"/>
       </w:pPr>
-      <w:bookmarkStart w:id="29" w:name="_Toc398632789"/>
+      <w:bookmarkStart w:id="33" w:name="_Toc398632789"/>
       <w:r>
         <w:t>Hardware development</w:t>
       </w:r>
-      <w:bookmarkEnd w:id="29"/>
+      <w:bookmarkEnd w:id="33"/>
     </w:p>
     <w:p>
       <w:pPr>
         <w:pStyle w:val="Heading3"/>
       </w:pPr>
-      <w:bookmarkStart w:id="30" w:name="_Toc398632790"/>
+      <w:bookmarkStart w:id="34" w:name="_Toc398632790"/>
       <w:r>
         <w:t>Qsys integration</w:t>
       </w:r>
-      <w:bookmarkEnd w:id="30"/>
+      <w:bookmarkEnd w:id="34"/>
     </w:p>
     <w:p>
       <w:r>
@@ -4030,21 +7884,21 @@
       <w:pPr>
         <w:pStyle w:val="Heading2"/>
       </w:pPr>
-      <w:bookmarkStart w:id="31" w:name="_Toc398632791"/>
+      <w:bookmarkStart w:id="35" w:name="_Toc398632791"/>
       <w:r>
         <w:t>Software development</w:t>
       </w:r>
-      <w:bookmarkEnd w:id="31"/>
+      <w:bookmarkEnd w:id="35"/>
     </w:p>
     <w:p>
       <w:pPr>
         <w:pStyle w:val="Heading3"/>
       </w:pPr>
-      <w:bookmarkStart w:id="32" w:name="_Toc398632792"/>
+      <w:bookmarkStart w:id="36" w:name="_Toc398632792"/>
       <w:r>
         <w:t>ARM DS-5 tools</w:t>
       </w:r>
-      <w:bookmarkEnd w:id="32"/>
+      <w:bookmarkEnd w:id="36"/>
     </w:p>
     <w:p>
       <w:r>
@@ -4142,11 +7996,11 @@
       <w:pPr>
         <w:pStyle w:val="Heading3"/>
       </w:pPr>
-      <w:bookmarkStart w:id="33" w:name="_Toc398632793"/>
+      <w:bookmarkStart w:id="37" w:name="_Toc398632793"/>
       <w:r>
         <w:t>Hello World on ARM HPS part</w:t>
       </w:r>
-      <w:bookmarkEnd w:id="33"/>
+      <w:bookmarkEnd w:id="37"/>
     </w:p>
     <w:p>
       <w:r>
@@ -5197,12 +9051,12 @@
       <w:pPr>
         <w:pStyle w:val="Heading3"/>
       </w:pPr>
-      <w:bookmarkStart w:id="34" w:name="_Toc398632794"/>
+      <w:bookmarkStart w:id="38" w:name="_Toc398632794"/>
       <w:r>
         <w:lastRenderedPageBreak/>
         <w:t>GPIO access</w:t>
       </w:r>
-      <w:bookmarkEnd w:id="34"/>
+      <w:bookmarkEnd w:id="38"/>
     </w:p>
     <w:p>
       <w:r>
@@ -10310,21 +14164,7 @@
             <w:rStyle w:val="Hyperlink"/>
             <w:noProof/>
           </w:rPr>
-          <w:t>On-Chip Me</w:t>
-        </w:r>
-        <w:r>
-          <w:rPr>
-            <w:rStyle w:val="Hyperlink"/>
-            <w:noProof/>
-          </w:rPr>
-          <w:t>m</w:t>
-        </w:r>
-        <w:r>
-          <w:rPr>
-            <w:rStyle w:val="Hyperlink"/>
-            <w:noProof/>
-          </w:rPr>
-          <w:t>ory</w:t>
+          <w:t>On-Chip Memory</w:t>
         </w:r>
         <w:r>
           <w:rPr>
@@ -11429,7 +15269,7 @@
         <w:noProof/>
         <w:lang w:val="fr-FR"/>
       </w:rPr>
-      <w:t>12</w:t>
+      <w:t>13</w:t>
     </w:r>
     <w:r>
       <w:rPr>
@@ -17769,7 +21609,7 @@
 </file>
 
 <file path=customXml/itemProps1.xml><?xml version="1.0" encoding="utf-8"?>
-<ds:datastoreItem xmlns:ds="http://schemas.openxmlformats.org/officeDocument/2006/customXml" ds:itemID="{336B570C-604D-405E-A44F-02DA305E2C97}">
+<ds:datastoreItem xmlns:ds="http://schemas.openxmlformats.org/officeDocument/2006/customXml" ds:itemID="{7D4069D9-FDB3-4DA2-8528-A2F2AA33DDB5}">
   <ds:schemaRefs>
     <ds:schemaRef ds:uri="http://schemas.openxmlformats.org/officeDocument/2006/bibliography"/>
   </ds:schemaRefs>

</xml_diff>

<commit_message>
SoC-FPGA Design Guide 0.04
</commit_message>
<xml_diff>
--- a/Documentation/SoC-FPGA Design Guide.docx
+++ b/Documentation/SoC-FPGA Design Guide.docx
@@ -114,7 +114,7 @@
         <w:rPr>
           <w:sz w:val="24"/>
         </w:rPr>
-        <w:t>3</w:t>
+        <w:t>4</w:t>
       </w:r>
       <w:r>
         <w:rPr>
@@ -168,8 +168,9 @@
       <w:pPr>
         <w:pStyle w:val="Heading1"/>
       </w:pPr>
-      <w:bookmarkStart w:id="0" w:name="_Toc398508555"/>
-      <w:r>
+      <w:bookmarkStart w:id="0" w:name="_Toc398519412"/>
+      <w:r>
+        <w:lastRenderedPageBreak/>
         <w:t>Introduction</w:t>
       </w:r>
       <w:bookmarkEnd w:id="0"/>
@@ -663,7 +664,7 @@
       <w:pPr>
         <w:pStyle w:val="Heading1"/>
       </w:pPr>
-      <w:bookmarkStart w:id="1" w:name="_Toc398508556"/>
+      <w:bookmarkStart w:id="1" w:name="_Toc398519413"/>
       <w:proofErr w:type="spellStart"/>
       <w:r>
         <w:lastRenderedPageBreak/>
@@ -680,7 +681,10 @@
         <w:t>DE1-SoC</w:t>
       </w:r>
       <w:r>
-        <w:t xml:space="preserve"> board</w:t>
+        <w:t xml:space="preserve"> B</w:t>
+      </w:r>
+      <w:r>
+        <w:t>oard</w:t>
       </w:r>
       <w:bookmarkEnd w:id="1"/>
     </w:p>
@@ -695,10 +699,10 @@
           <w:noProof/>
         </w:rPr>
         <w:drawing>
-          <wp:inline distT="0" distB="0" distL="0" distR="0">
-            <wp:extent cx="3857625" cy="3296517"/>
+          <wp:inline distT="0" distB="0" distL="0" distR="0" wp14:anchorId="5B18F4F3" wp14:editId="5A1DBA0A">
+            <wp:extent cx="3974839" cy="3398808"/>
             <wp:effectExtent l="0" t="0" r="0" b="0"/>
-            <wp:docPr id="7" name="Picture 7" descr="http://www.terasic.com.tw/attachment/archive/836/image/image_43_thumb.jpg"/>
+            <wp:docPr id="18" name="Picture 2" descr="http://www.terasic.com.tw/attachment/archive/836/image/image_43_thumb.jpg"/>
             <wp:cNvGraphicFramePr>
               <a:graphicFrameLocks xmlns:a="http://schemas.openxmlformats.org/drawingml/2006/main" noChangeAspect="1"/>
             </wp:cNvGraphicFramePr>
@@ -706,7 +710,7 @@
               <a:graphicData uri="http://schemas.openxmlformats.org/drawingml/2006/picture">
                 <pic:pic xmlns:pic="http://schemas.openxmlformats.org/drawingml/2006/picture">
                   <pic:nvPicPr>
-                    <pic:cNvPr id="0" name="Picture 3" descr="http://www.terasic.com.tw/attachment/archive/836/image/image_43_thumb.jpg"/>
+                    <pic:cNvPr id="0" name="Picture 2" descr="http://www.terasic.com.tw/attachment/archive/836/image/image_43_thumb.jpg"/>
                     <pic:cNvPicPr>
                       <a:picLocks noChangeAspect="1" noChangeArrowheads="1"/>
                     </pic:cNvPicPr>
@@ -727,7 +731,7 @@
                   <pic:spPr bwMode="auto">
                     <a:xfrm>
                       <a:off x="0" y="0"/>
-                      <a:ext cx="3879099" cy="3314867"/>
+                      <a:ext cx="3998719" cy="3419228"/>
                     </a:xfrm>
                     <a:prstGeom prst="rect">
                       <a:avLst/>
@@ -754,7 +758,10 @@
       </w:r>
       <w:proofErr w:type="spellEnd"/>
       <w:r>
-        <w:t xml:space="preserve"> DE1-SoC board</w:t>
+        <w:t xml:space="preserve"> DE1-SoC B</w:t>
+      </w:r>
+      <w:r>
+        <w:t>oard</w:t>
       </w:r>
     </w:p>
     <w:p>
@@ -780,7 +787,7 @@
       <w:pPr>
         <w:pStyle w:val="Heading2"/>
       </w:pPr>
-      <w:bookmarkStart w:id="2" w:name="_Toc398508557"/>
+      <w:bookmarkStart w:id="2" w:name="_Toc398519414"/>
       <w:r>
         <w:t>Specifications</w:t>
       </w:r>
@@ -919,6 +926,7 @@
         <w:spacing w:after="0" w:line="240" w:lineRule="auto"/>
       </w:pPr>
       <w:r>
+        <w:lastRenderedPageBreak/>
         <w:t>4</w:t>
       </w:r>
       <w:r>
@@ -1235,7 +1243,6 @@
         <w:spacing w:after="0"/>
       </w:pPr>
       <w:r>
-        <w:lastRenderedPageBreak/>
         <w:t>24-bit VGA DAC</w:t>
       </w:r>
     </w:p>
@@ -1270,6 +1277,7 @@
         <w:spacing w:after="0"/>
       </w:pPr>
       <w:r>
+        <w:lastRenderedPageBreak/>
         <w:t>V</w:t>
       </w:r>
       <w:r>
@@ -1501,13 +1509,6 @@
     </w:p>
     <w:p>
       <w:pPr>
-        <w:pStyle w:val="ParagrapheTexte"/>
-        <w:spacing w:after="0"/>
-        <w:ind w:left="195"/>
-      </w:pPr>
-    </w:p>
-    <w:p>
-      <w:pPr>
         <w:pStyle w:val="Subtitle"/>
       </w:pPr>
       <w:r>
@@ -1525,11 +1526,12 @@
         <w:rPr>
           <w:noProof/>
         </w:rPr>
+        <w:lastRenderedPageBreak/>
         <w:drawing>
-          <wp:inline distT="0" distB="0" distL="0" distR="0">
-            <wp:extent cx="5205240" cy="4438650"/>
+          <wp:inline distT="0" distB="0" distL="0" distR="0" wp14:anchorId="0C286B37" wp14:editId="7C991167">
+            <wp:extent cx="5164491" cy="4408098"/>
             <wp:effectExtent l="0" t="0" r="0" b="0"/>
-            <wp:docPr id="5" name="Picture 5" descr="http://www.terasic.com.tw/attachment/archive/836/image/image_77_thumb.jpg"/>
+            <wp:docPr id="17" name="Picture 17"/>
             <wp:cNvGraphicFramePr>
               <a:graphicFrameLocks xmlns:a="http://schemas.openxmlformats.org/drawingml/2006/main" noChangeAspect="1"/>
             </wp:cNvGraphicFramePr>
@@ -1537,36 +1539,23 @@
               <a:graphicData uri="http://schemas.openxmlformats.org/drawingml/2006/picture">
                 <pic:pic xmlns:pic="http://schemas.openxmlformats.org/drawingml/2006/picture">
                   <pic:nvPicPr>
-                    <pic:cNvPr id="0" name="Picture 1" descr="http://www.terasic.com.tw/attachment/archive/836/image/image_77_thumb.jpg"/>
-                    <pic:cNvPicPr>
-                      <a:picLocks noChangeAspect="1" noChangeArrowheads="1"/>
-                    </pic:cNvPicPr>
+                    <pic:cNvPr id="1" name=""/>
+                    <pic:cNvPicPr/>
                   </pic:nvPicPr>
                   <pic:blipFill>
-                    <a:blip r:embed="rId10">
-                      <a:extLst>
-                        <a:ext uri="{28A0092B-C50C-407E-A947-70E740481C1C}">
-                          <a14:useLocalDpi xmlns:a14="http://schemas.microsoft.com/office/drawing/2010/main" val="0"/>
-                        </a:ext>
-                      </a:extLst>
-                    </a:blip>
-                    <a:srcRect/>
+                    <a:blip r:embed="rId10"/>
                     <a:stretch>
                       <a:fillRect/>
                     </a:stretch>
                   </pic:blipFill>
-                  <pic:spPr bwMode="auto">
+                  <pic:spPr>
                     <a:xfrm>
                       <a:off x="0" y="0"/>
-                      <a:ext cx="5215980" cy="4447809"/>
+                      <a:ext cx="5215659" cy="4451772"/>
                     </a:xfrm>
                     <a:prstGeom prst="rect">
                       <a:avLst/>
                     </a:prstGeom>
-                    <a:noFill/>
-                    <a:ln>
-                      <a:noFill/>
-                    </a:ln>
                   </pic:spPr>
                 </pic:pic>
               </a:graphicData>
@@ -1590,7 +1579,7 @@
       <w:pPr>
         <w:pStyle w:val="Heading2"/>
       </w:pPr>
-      <w:bookmarkStart w:id="3" w:name="_Toc398508558"/>
+      <w:bookmarkStart w:id="3" w:name="_Toc398519415"/>
       <w:r>
         <w:lastRenderedPageBreak/>
         <w:t>Layout</w:t>
@@ -1608,9 +1597,9 @@
         </w:rPr>
         <w:drawing>
           <wp:inline distT="0" distB="0" distL="0" distR="0">
-            <wp:extent cx="4572000" cy="3291840"/>
+            <wp:extent cx="4450331" cy="3242945"/>
             <wp:effectExtent l="0" t="0" r="0" b="0"/>
-            <wp:docPr id="10" name="Picture 10" descr="http://www.terasic.com.tw/attachment/archive/836/image/image_67_thumb.jpg"/>
+            <wp:docPr id="19" name="Picture 19" descr="http://www.terasic.com.tw/attachment/archive/836/image/image_67_thumb.jpg"/>
             <wp:cNvGraphicFramePr>
               <a:graphicFrameLocks xmlns:a="http://schemas.openxmlformats.org/drawingml/2006/main" noChangeAspect="1"/>
             </wp:cNvGraphicFramePr>
@@ -1618,7 +1607,7 @@
               <a:graphicData uri="http://schemas.openxmlformats.org/drawingml/2006/picture">
                 <pic:pic xmlns:pic="http://schemas.openxmlformats.org/drawingml/2006/picture">
                   <pic:nvPicPr>
-                    <pic:cNvPr id="0" name="Picture 5" descr="http://www.terasic.com.tw/attachment/archive/836/image/image_67_thumb.jpg"/>
+                    <pic:cNvPr id="0" name="Picture 1" descr="http://www.terasic.com.tw/attachment/archive/836/image/image_67_thumb.jpg"/>
                     <pic:cNvPicPr>
                       <a:picLocks noChangeAspect="1" noChangeArrowheads="1"/>
                     </pic:cNvPicPr>
@@ -1631,13 +1620,13 @@
                         </a:ext>
                       </a:extLst>
                     </a:blip>
-                    <a:srcRect l="2959" t="2623" r="1039" b="2952"/>
+                    <a:srcRect l="3806" t="3713" r="2714" b="3207"/>
                     <a:stretch/>
                   </pic:blipFill>
                   <pic:spPr bwMode="auto">
                     <a:xfrm>
                       <a:off x="0" y="0"/>
-                      <a:ext cx="4572000" cy="3291840"/>
+                      <a:ext cx="4451385" cy="3243713"/>
                     </a:xfrm>
                     <a:prstGeom prst="rect">
                       <a:avLst/>
@@ -1667,6 +1656,7 @@
         <w:t>Front</w:t>
       </w:r>
     </w:p>
+    <w:p/>
     <w:p>
       <w:pPr>
         <w:jc w:val="center"/>
@@ -1675,11 +1665,12 @@
         <w:rPr>
           <w:noProof/>
         </w:rPr>
+        <w:lastRenderedPageBreak/>
         <w:drawing>
           <wp:inline distT="0" distB="0" distL="0" distR="0">
-            <wp:extent cx="3749040" cy="2560320"/>
+            <wp:extent cx="3646805" cy="2457510"/>
             <wp:effectExtent l="0" t="0" r="0" b="0"/>
-            <wp:docPr id="11" name="Picture 11" descr="http://www.terasic.com.tw/attachment/archive/836/image/image_74_thumb.jpg"/>
+            <wp:docPr id="20" name="Picture 20" descr="http://www.terasic.com.tw/attachment/archive/836/image/image_74_thumb.jpg"/>
             <wp:cNvGraphicFramePr>
               <a:graphicFrameLocks xmlns:a="http://schemas.openxmlformats.org/drawingml/2006/main" noChangeAspect="1"/>
             </wp:cNvGraphicFramePr>
@@ -1687,7 +1678,7 @@
               <a:graphicData uri="http://schemas.openxmlformats.org/drawingml/2006/picture">
                 <pic:pic xmlns:pic="http://schemas.openxmlformats.org/drawingml/2006/picture">
                   <pic:nvPicPr>
-                    <pic:cNvPr id="0" name="Picture 7" descr="http://www.terasic.com.tw/attachment/archive/836/image/image_74_thumb.jpg"/>
+                    <pic:cNvPr id="0" name="Picture 3" descr="http://www.terasic.com.tw/attachment/archive/836/image/image_74_thumb.jpg"/>
                     <pic:cNvPicPr>
                       <a:picLocks noChangeAspect="1" noChangeArrowheads="1"/>
                     </pic:cNvPicPr>
@@ -1700,13 +1691,13 @@
                         </a:ext>
                       </a:extLst>
                     </a:blip>
-                    <a:srcRect l="17360" t="18523" r="3922" b="8032"/>
+                    <a:srcRect l="18485" t="19565" r="4893" b="9880"/>
                     <a:stretch/>
                   </pic:blipFill>
                   <pic:spPr bwMode="auto">
                     <a:xfrm>
                       <a:off x="0" y="0"/>
-                      <a:ext cx="3749040" cy="2560320"/>
+                      <a:ext cx="3648652" cy="2458755"/>
                     </a:xfrm>
                     <a:prstGeom prst="rect">
                       <a:avLst/>
@@ -1833,132 +1824,118 @@
       <w:r>
         <w:t xml:space="preserve"> on the DE1-SoC</w:t>
       </w:r>
-      <w:bookmarkStart w:id="4" w:name="_GoBack"/>
+      <w:r>
+        <w:t xml:space="preserve"> </w:t>
+      </w:r>
+      <w:hyperlink r:id="rId13" w:history="1">
+        <w:r>
+          <w:rPr>
+            <w:rStyle w:val="Hyperlink"/>
+          </w:rPr>
+          <w:t>resources</w:t>
+        </w:r>
+      </w:hyperlink>
+      <w:r>
+        <w:t xml:space="preserve"> page</w:t>
+      </w:r>
+      <w:r>
+        <w:t>.</w:t>
+      </w:r>
+    </w:p>
+    <w:p>
+      <w:r>
+        <w:br w:type="page"/>
+      </w:r>
+    </w:p>
+    <w:p>
+      <w:pPr>
+        <w:pStyle w:val="Heading1"/>
+      </w:pPr>
+      <w:bookmarkStart w:id="4" w:name="_Toc398519416"/>
+      <w:r>
+        <w:lastRenderedPageBreak/>
+        <w:t>Cyclone V Overview</w:t>
+      </w:r>
       <w:bookmarkEnd w:id="4"/>
+    </w:p>
+    <w:p>
+      <w:pPr>
+        <w:pStyle w:val="IntenseQuote"/>
+      </w:pPr>
+      <w:r>
+        <w:t xml:space="preserve">This section describes some features of the Cyclone V family of devices. All this information, along with the most complete documentation regarding this family can be found on the </w:t>
+      </w:r>
+      <w:hyperlink r:id="rId14" w:history="1">
+        <w:r>
+          <w:rPr>
+            <w:rStyle w:val="Hyperlink"/>
+          </w:rPr>
+          <w:t>Cyclone V Device Handbook</w:t>
+        </w:r>
+      </w:hyperlink>
+      <w:r>
+        <w:t>, more specifically</w:t>
+      </w:r>
       <w:r>
         <w:t xml:space="preserve"> </w:t>
       </w:r>
-      <w:hyperlink r:id="rId13" w:history="1">
+      <w:hyperlink r:id="rId15" w:history="1">
         <w:r>
           <w:rPr>
             <w:rStyle w:val="Hyperlink"/>
           </w:rPr>
-          <w:t>resources</w:t>
+          <w:t>Volume 3: Hard Processor System Technical Reference Manual</w:t>
         </w:r>
       </w:hyperlink>
       <w:r>
-        <w:t xml:space="preserve"> page</w:t>
-      </w:r>
-      <w:r>
         <w:t>.</w:t>
       </w:r>
     </w:p>
     <w:p>
-      <w:r>
-        <w:br w:type="page"/>
-      </w:r>
-    </w:p>
-    <w:p>
-      <w:pPr>
-        <w:pStyle w:val="Heading1"/>
-      </w:pPr>
-      <w:bookmarkStart w:id="5" w:name="_Toc398508559"/>
-      <w:r>
-        <w:t>Cyclone V Overview</w:t>
+      <w:pPr>
+        <w:pStyle w:val="Heading2"/>
+      </w:pPr>
+      <w:bookmarkStart w:id="5" w:name="_Toc398519417"/>
+      <w:r>
+        <w:t>Introduction to the Cyclone V Hard Processor System</w:t>
       </w:r>
       <w:bookmarkEnd w:id="5"/>
     </w:p>
     <w:p>
-      <w:pPr>
-        <w:pStyle w:val="IntenseQuote"/>
-      </w:pPr>
-      <w:r>
-        <w:t xml:space="preserve">This section describes some features of the Cyclone V family of devices. All this information, along with the most complete documentation regarding this family can be found on the </w:t>
-      </w:r>
-      <w:hyperlink r:id="rId14" w:history="1">
-        <w:r>
-          <w:rPr>
-            <w:rStyle w:val="Hyperlink"/>
-          </w:rPr>
-          <w:t>Cyclone V Device Handbook</w:t>
-        </w:r>
-      </w:hyperlink>
-      <w:r>
-        <w:t>, more specifically</w:t>
+      <w:r>
+        <w:t>The Cyclone V device is a single-die</w:t>
+      </w:r>
+      <w:r>
+        <w:t xml:space="preserve"> system on a chip (</w:t>
+      </w:r>
+      <w:proofErr w:type="spellStart"/>
+      <w:r>
+        <w:t>SoC</w:t>
+      </w:r>
+      <w:proofErr w:type="spellEnd"/>
+      <w:r>
+        <w:t>) that consists of two distinct parts</w:t>
+      </w:r>
+      <w:r>
+        <w:t xml:space="preserve"> – a hard processor system (HPS) portion and an FPGA portion.</w:t>
       </w:r>
       <w:r>
         <w:t xml:space="preserve"> </w:t>
       </w:r>
-      <w:hyperlink r:id="rId15" w:history="1">
-        <w:r>
-          <w:rPr>
-            <w:rStyle w:val="Hyperlink"/>
-          </w:rPr>
-          <w:t>Volume 3: Hard Processor System Technical Reference Manual</w:t>
-        </w:r>
-      </w:hyperlink>
-      <w:r>
-        <w:t>.</w:t>
-      </w:r>
-    </w:p>
-    <w:p/>
-    <w:p>
-      <w:pPr>
-        <w:rPr>
-          <w:rFonts w:ascii="Cambria" w:hAnsi="Cambria"/>
-          <w:color w:val="365F91"/>
-          <w:sz w:val="28"/>
-          <w:szCs w:val="28"/>
-        </w:rPr>
-      </w:pPr>
-      <w:r>
-        <w:br w:type="page"/>
-      </w:r>
-    </w:p>
-    <w:p>
-      <w:pPr>
-        <w:pStyle w:val="Heading1"/>
-      </w:pPr>
-      <w:bookmarkStart w:id="6" w:name="_Toc398508560"/>
-      <w:proofErr w:type="spellStart"/>
-      <w:r>
-        <w:t>So</w:t>
-      </w:r>
-      <w:r>
-        <w:t>C</w:t>
-      </w:r>
-      <w:proofErr w:type="spellEnd"/>
-      <w:r>
-        <w:t xml:space="preserve"> part test</w:t>
-      </w:r>
-      <w:bookmarkEnd w:id="6"/>
-    </w:p>
-    <w:p>
-      <w:pPr>
-        <w:pStyle w:val="Heading2"/>
-      </w:pPr>
-      <w:bookmarkStart w:id="7" w:name="_Toc398508561"/>
-      <w:r>
-        <w:t>HPS Architecture</w:t>
-      </w:r>
-      <w:bookmarkEnd w:id="7"/>
-    </w:p>
-    <w:p>
-      <w:r>
-        <w:t>To be able to program the ARM9’s processors it is almost necessary to have the global view of the HPS architecture.</w:t>
-      </w:r>
-    </w:p>
-    <w:p>
+    </w:p>
+    <w:p>
+      <w:pPr>
+        <w:jc w:val="center"/>
+      </w:pPr>
       <w:r>
         <w:rPr>
           <w:noProof/>
         </w:rPr>
-        <w:lastRenderedPageBreak/>
         <w:drawing>
-          <wp:inline distT="0" distB="0" distL="0" distR="0" wp14:anchorId="1432E470" wp14:editId="451EDD03">
-            <wp:extent cx="5972810" cy="5484495"/>
-            <wp:effectExtent l="0" t="0" r="8890" b="1905"/>
-            <wp:docPr id="1" name="Image 1"/>
+          <wp:inline distT="0" distB="0" distL="0" distR="0">
+            <wp:extent cx="4546121" cy="2778185"/>
+            <wp:effectExtent l="0" t="0" r="0" b="0"/>
+            <wp:docPr id="15" name="Picture 15"/>
             <wp:cNvGraphicFramePr>
               <a:graphicFrameLocks xmlns:a="http://schemas.openxmlformats.org/drawingml/2006/main" noChangeAspect="1"/>
             </wp:cNvGraphicFramePr>
@@ -1966,11 +1943,17 @@
               <a:graphicData uri="http://schemas.openxmlformats.org/drawingml/2006/picture">
                 <pic:pic xmlns:pic="http://schemas.openxmlformats.org/drawingml/2006/picture">
                   <pic:nvPicPr>
-                    <pic:cNvPr id="0" name=""/>
+                    <pic:cNvPr id="15" name="Cyclone V Handbook.eps"/>
                     <pic:cNvPicPr/>
                   </pic:nvPicPr>
                   <pic:blipFill>
-                    <a:blip r:embed="rId16"/>
+                    <a:blip r:embed="rId16">
+                      <a:extLst>
+                        <a:ext uri="{28A0092B-C50C-407E-A947-70E740481C1C}">
+                          <a14:useLocalDpi xmlns:a14="http://schemas.microsoft.com/office/drawing/2010/main" val="0"/>
+                        </a:ext>
+                      </a:extLst>
+                    </a:blip>
                     <a:stretch>
                       <a:fillRect/>
                     </a:stretch>
@@ -1978,7 +1961,7 @@
                   <pic:spPr>
                     <a:xfrm>
                       <a:off x="0" y="0"/>
-                      <a:ext cx="5972810" cy="5484495"/>
+                      <a:ext cx="4555291" cy="2783789"/>
                     </a:xfrm>
                     <a:prstGeom prst="rect">
                       <a:avLst/>
@@ -1993,155 +1976,621 @@
     </w:p>
     <w:p>
       <w:pPr>
+        <w:jc w:val="center"/>
+      </w:pPr>
+    </w:p>
+    <w:p>
+      <w:pPr>
+        <w:pStyle w:val="Fig"/>
+      </w:pPr>
+      <w:r>
+        <w:lastRenderedPageBreak/>
+        <w:t xml:space="preserve">Altera </w:t>
+      </w:r>
+      <w:proofErr w:type="spellStart"/>
+      <w:r>
+        <w:t>SoC</w:t>
+      </w:r>
+      <w:proofErr w:type="spellEnd"/>
+      <w:r>
+        <w:t xml:space="preserve"> FPGA Device Block Diagram</w:t>
+      </w:r>
+    </w:p>
+    <w:p>
+      <w:r>
+        <w:t>The HPS contains</w:t>
+      </w:r>
+      <w:r>
+        <w:t xml:space="preserve"> a microprocessor unit (MPU) subsystem with single or dual ARM Cortex</w:t>
+      </w:r>
+      <w:r>
+        <w:t>-</w:t>
+      </w:r>
+      <w:r>
+        <w:t xml:space="preserve">A9 </w:t>
+      </w:r>
+      <w:proofErr w:type="spellStart"/>
+      <w:r>
+        <w:t>MPCore</w:t>
+      </w:r>
+      <w:proofErr w:type="spellEnd"/>
+      <w:r>
+        <w:t xml:space="preserve"> processors, flash memory controllers, SDRAM L3 Interconnect, on-chip memories, support peripherals, interface peripherals, debug capabilities, and phase-locked loops (PLLs). The dual-processor HPS supports symmetric (SMP) and asymmetric (AMP) multiprocessing.</w:t>
+      </w:r>
+    </w:p>
+    <w:p>
+      <w:pPr>
+        <w:jc w:val="center"/>
+        <w:rPr>
+          <w:rStyle w:val="SubtleReference"/>
+        </w:rPr>
+      </w:pPr>
+      <w:r>
+        <w:rPr>
+          <w:rStyle w:val="SubtleReference"/>
+        </w:rPr>
+        <w:t>The DE1-SoC has a dual-processor HPS.</w:t>
+      </w:r>
+    </w:p>
+    <w:p>
+      <w:r>
+        <w:t>The FPGA portion of the device contains the FPGA fabric, a control block (CB)</w:t>
+      </w:r>
+      <w:r>
+        <w:t>, phase-locked loops (PLLs), and depending on the device variant, high-speed serial interface (HSSI) transceivers, hard PCI Express (</w:t>
+      </w:r>
+      <w:proofErr w:type="spellStart"/>
+      <w:r>
+        <w:t>PCIe</w:t>
+      </w:r>
+      <w:proofErr w:type="spellEnd"/>
+      <w:r>
+        <w:t>) controllers, and hard memory controllers.</w:t>
+      </w:r>
+    </w:p>
+    <w:p>
+      <w:pPr>
+        <w:jc w:val="center"/>
+        <w:rPr>
+          <w:rStyle w:val="SubtleReference"/>
+        </w:rPr>
+      </w:pPr>
+      <w:r>
+        <w:rPr>
+          <w:rStyle w:val="SubtleReference"/>
+        </w:rPr>
+        <w:t>The DE1-SoC doesn’t contain any HSSI transceivers,</w:t>
+      </w:r>
+      <w:r>
+        <w:rPr>
+          <w:rStyle w:val="SubtleReference"/>
+        </w:rPr>
+        <w:t xml:space="preserve"> or</w:t>
+      </w:r>
+      <w:r>
+        <w:rPr>
+          <w:rStyle w:val="SubtleReference"/>
+        </w:rPr>
+        <w:t xml:space="preserve"> hard </w:t>
+      </w:r>
+      <w:proofErr w:type="spellStart"/>
+      <w:r>
+        <w:rPr>
+          <w:rStyle w:val="SubtleReference"/>
+        </w:rPr>
+        <w:t>PCIe</w:t>
+      </w:r>
+      <w:proofErr w:type="spellEnd"/>
+      <w:r>
+        <w:rPr>
+          <w:rStyle w:val="SubtleReference"/>
+        </w:rPr>
+        <w:t xml:space="preserve"> controller</w:t>
+      </w:r>
+      <w:r>
+        <w:rPr>
+          <w:rStyle w:val="SubtleReference"/>
+        </w:rPr>
+        <w:t>s</w:t>
+      </w:r>
+      <w:r>
+        <w:rPr>
+          <w:rStyle w:val="SubtleReference"/>
+        </w:rPr>
+        <w:t>.</w:t>
+      </w:r>
+    </w:p>
+    <w:p>
+      <w:r>
+        <w:t>The HPS and FPGA portions of the device are distinctly different.</w:t>
+      </w:r>
+      <w:r>
+        <w:t xml:space="preserve"> The HPS can boot from multiple sources, including the FPGA fabric and external flash. In contrast, the FPGA must be configured through either the HPS or an externally supported device.</w:t>
+      </w:r>
+    </w:p>
+    <w:p>
+      <w:r>
+        <w:t>The MPU subsystem can boot</w:t>
+      </w:r>
+      <w:r>
+        <w:t xml:space="preserve"> from flash devices connected to the HPS pins</w:t>
+      </w:r>
+      <w:r>
+        <w:t>. Or, when the FPGA portion is configured by an external source, the MPU subsystem can boot from memory available on the FPGA</w:t>
+      </w:r>
+      <w:r>
+        <w:t xml:space="preserve"> portion of the device.</w:t>
+      </w:r>
+    </w:p>
+    <w:p>
+      <w:r>
+        <w:t>The HPS and FPGA portions of the device each have their own pins.</w:t>
+      </w:r>
+      <w:r>
+        <w:t xml:space="preserve"> Pins are not freely shared between the HPS and the FPGA fabric. </w:t>
+      </w:r>
+      <w:r>
+        <w:t>The FPGA I/O pins are configured by an FPGA configuration image through the HPS or any external source supported by the device.</w:t>
+      </w:r>
+      <w:r>
+        <w:t xml:space="preserve"> </w:t>
+      </w:r>
+      <w:r>
+        <w:t xml:space="preserve">The HPS I/O pins are configured by </w:t>
+      </w:r>
+      <w:r>
+        <w:rPr>
+          <w:rStyle w:val="IntenseEmphasis"/>
+        </w:rPr>
+        <w:t>software</w:t>
+      </w:r>
+      <w:r>
+        <w:t xml:space="preserve"> executing in the HPS.</w:t>
+      </w:r>
+      <w:r>
+        <w:t xml:space="preserve"> Software executing on the HPS accesses control registers in the system manager</w:t>
+      </w:r>
+      <w:r>
+        <w:t xml:space="preserve"> to assign HPS I/O pins to the available HPS modules</w:t>
+      </w:r>
+      <w:r>
+        <w:t>.</w:t>
+      </w:r>
+    </w:p>
+    <w:p>
+      <w:pPr>
+        <w:jc w:val="center"/>
+        <w:rPr>
+          <w:rStyle w:val="SubtleReference"/>
+        </w:rPr>
+      </w:pPr>
+      <w:r>
+        <w:rPr>
+          <w:rStyle w:val="SubtleReference"/>
+        </w:rPr>
+        <w:lastRenderedPageBreak/>
+        <w:t xml:space="preserve">The software that configures the HPS I/O pins is called the </w:t>
+      </w:r>
+      <w:proofErr w:type="spellStart"/>
+      <w:r>
+        <w:rPr>
+          <w:rStyle w:val="IntenseEmphasis"/>
+        </w:rPr>
+        <w:t>Preloader</w:t>
+      </w:r>
+      <w:proofErr w:type="spellEnd"/>
+      <w:r>
+        <w:rPr>
+          <w:rStyle w:val="SubtleReference"/>
+        </w:rPr>
+        <w:t>.</w:t>
+      </w:r>
+    </w:p>
+    <w:p>
+      <w:r>
+        <w:t>The HPS</w:t>
+      </w:r>
+      <w:r>
+        <w:t xml:space="preserve"> and FPGA portions of the device have separate external power supplies</w:t>
+      </w:r>
+      <w:r>
+        <w:t xml:space="preserve"> and independently power on.</w:t>
+      </w:r>
+      <w:r>
+        <w:t xml:space="preserve"> You can power on the HPS</w:t>
+      </w:r>
+      <w:r>
+        <w:t xml:space="preserve"> without powering on the FPGA</w:t>
+      </w:r>
+      <w:r>
+        <w:t xml:space="preserve"> portion of the device. However, to power on the FPGA portion, the HPS must already be on or powered on at the same time as the FPGA portion.</w:t>
+      </w:r>
+      <w:r>
+        <w:t xml:space="preserve"> You can also turn off the FPGA portion of the device while leaving the HPS power on.</w:t>
+      </w:r>
+    </w:p>
+    <w:p>
+      <w:pPr>
         <w:pStyle w:val="Heading2"/>
       </w:pPr>
-      <w:bookmarkStart w:id="8" w:name="_Toc398508562"/>
-      <w:r>
-        <w:t>Hardware development</w:t>
-      </w:r>
-      <w:bookmarkEnd w:id="8"/>
-    </w:p>
-    <w:p>
-      <w:pPr>
-        <w:pStyle w:val="Heading3"/>
-      </w:pPr>
-      <w:bookmarkStart w:id="9" w:name="_Toc398508563"/>
+      <w:bookmarkStart w:id="6" w:name="_Toc398519418"/>
+      <w:r>
+        <w:t>Features of the HPS</w:t>
+      </w:r>
+      <w:bookmarkEnd w:id="6"/>
+    </w:p>
+    <w:p>
+      <w:r>
+        <w:t>The following list contains the main modules of the HPS</w:t>
+      </w:r>
+      <w:r>
+        <w:t>:</w:t>
+      </w:r>
+    </w:p>
+    <w:p>
+      <w:pPr>
+        <w:pStyle w:val="ListParagraph"/>
+        <w:numPr>
+          <w:ilvl w:val="0"/>
+          <w:numId w:val="31"/>
+        </w:numPr>
+      </w:pPr>
+      <w:r>
+        <w:t xml:space="preserve">MPU subsystem featuring dual ARM Cortex-A9 </w:t>
+      </w:r>
       <w:proofErr w:type="spellStart"/>
       <w:r>
-        <w:t>Qsys</w:t>
+        <w:t>MPCore</w:t>
       </w:r>
       <w:proofErr w:type="spellEnd"/>
       <w:r>
-        <w:t xml:space="preserve"> integration</w:t>
-      </w:r>
-      <w:bookmarkEnd w:id="9"/>
-    </w:p>
-    <w:p>
-      <w:r>
-        <w:t xml:space="preserve">Starting with </w:t>
+        <w:t xml:space="preserve"> processors</w:t>
+      </w:r>
+    </w:p>
+    <w:p>
+      <w:pPr>
+        <w:pStyle w:val="ListParagraph"/>
+        <w:numPr>
+          <w:ilvl w:val="0"/>
+          <w:numId w:val="31"/>
+        </w:numPr>
+      </w:pPr>
+      <w:r>
+        <w:t>General-purpose Direct Memory Access (DMA) controller</w:t>
+      </w:r>
+    </w:p>
+    <w:p>
+      <w:pPr>
+        <w:pStyle w:val="ListParagraph"/>
+        <w:numPr>
+          <w:ilvl w:val="0"/>
+          <w:numId w:val="31"/>
+        </w:numPr>
+      </w:pPr>
+      <w:r>
+        <w:t>Two Ethernet media access controllers</w:t>
+      </w:r>
+      <w:r>
+        <w:t xml:space="preserve"> (EMACs)</w:t>
+      </w:r>
+    </w:p>
+    <w:p>
+      <w:pPr>
+        <w:pStyle w:val="ListParagraph"/>
+        <w:numPr>
+          <w:ilvl w:val="0"/>
+          <w:numId w:val="31"/>
+        </w:numPr>
+      </w:pPr>
+      <w:r>
+        <w:t>Two USB 2.0 On-The-Go (OTG) controllers</w:t>
+      </w:r>
+    </w:p>
+    <w:p>
+      <w:pPr>
+        <w:pStyle w:val="ListParagraph"/>
+        <w:numPr>
+          <w:ilvl w:val="0"/>
+          <w:numId w:val="31"/>
+        </w:numPr>
+      </w:pPr>
+      <w:r>
+        <w:t>NAND flash controller</w:t>
+      </w:r>
+    </w:p>
+    <w:p>
+      <w:pPr>
+        <w:pStyle w:val="ListParagraph"/>
+        <w:numPr>
+          <w:ilvl w:val="0"/>
+          <w:numId w:val="31"/>
+        </w:numPr>
+      </w:pPr>
+      <w:r>
+        <w:t>Quad SPI flash controller</w:t>
+      </w:r>
+    </w:p>
+    <w:p>
+      <w:pPr>
+        <w:pStyle w:val="ListParagraph"/>
+        <w:numPr>
+          <w:ilvl w:val="0"/>
+          <w:numId w:val="31"/>
+        </w:numPr>
+      </w:pPr>
+      <w:r>
+        <w:t xml:space="preserve">Secure Digital (SD) / </w:t>
       </w:r>
       <w:proofErr w:type="spellStart"/>
       <w:r>
-        <w:rPr>
-          <w:b/>
-        </w:rPr>
-        <w:t>QuartusII</w:t>
+        <w:t>MultiMediaCard</w:t>
       </w:r>
       <w:proofErr w:type="spellEnd"/>
       <w:r>
-        <w:t xml:space="preserve"> and after creating a project, select </w:t>
-      </w:r>
-      <w:r>
-        <w:rPr>
-          <w:b/>
-          <w:i/>
-        </w:rPr>
-        <w:t>Tools</w:t>
-      </w:r>
-      <w:r>
-        <w:rPr>
-          <w:b/>
-          <w:i/>
-        </w:rPr>
-        <w:sym w:font="Wingdings" w:char="F0E0"/>
-      </w:r>
-      <w:r>
-        <w:rPr>
-          <w:b/>
-          <w:i/>
-        </w:rPr>
-        <w:t xml:space="preserve"> </w:t>
+        <w:t xml:space="preserve"> (MMC) controller</w:t>
+      </w:r>
+    </w:p>
+    <w:p>
+      <w:pPr>
+        <w:pStyle w:val="ListParagraph"/>
+        <w:numPr>
+          <w:ilvl w:val="0"/>
+          <w:numId w:val="31"/>
+        </w:numPr>
+      </w:pPr>
+      <w:r>
+        <w:t>Two serial peripheral interface (SPI) master controllers</w:t>
+      </w:r>
+    </w:p>
+    <w:p>
+      <w:pPr>
+        <w:pStyle w:val="ListParagraph"/>
+        <w:numPr>
+          <w:ilvl w:val="0"/>
+          <w:numId w:val="31"/>
+        </w:numPr>
+      </w:pPr>
+      <w:r>
+        <w:t>Two SPI slave controllers</w:t>
+      </w:r>
+    </w:p>
+    <w:p>
+      <w:pPr>
+        <w:pStyle w:val="ListParagraph"/>
+        <w:numPr>
+          <w:ilvl w:val="0"/>
+          <w:numId w:val="31"/>
+        </w:numPr>
+      </w:pPr>
+      <w:r>
+        <w:t>Four inter-integrated circuit (I</w:t>
+      </w:r>
+      <w:r>
+        <w:rPr>
+          <w:vertAlign w:val="superscript"/>
+        </w:rPr>
+        <w:t>2</w:t>
+      </w:r>
+      <w:r>
+        <w:t>C)</w:t>
+      </w:r>
+      <w:r>
+        <w:t xml:space="preserve"> controllers</w:t>
+      </w:r>
+    </w:p>
+    <w:p>
+      <w:pPr>
+        <w:pStyle w:val="ListParagraph"/>
+        <w:numPr>
+          <w:ilvl w:val="0"/>
+          <w:numId w:val="31"/>
+        </w:numPr>
+      </w:pPr>
+      <w:r>
+        <w:t>64 KB on-chip RAM</w:t>
+      </w:r>
+    </w:p>
+    <w:p>
+      <w:pPr>
+        <w:pStyle w:val="ListParagraph"/>
+        <w:numPr>
+          <w:ilvl w:val="0"/>
+          <w:numId w:val="31"/>
+        </w:numPr>
+      </w:pPr>
+      <w:r>
+        <w:t xml:space="preserve">64 KB on-chip </w:t>
+      </w:r>
+      <w:r>
+        <w:rPr>
+          <w:rStyle w:val="IntenseEmphasis"/>
+        </w:rPr>
+        <w:t>boot</w:t>
+      </w:r>
+      <w:r>
+        <w:t xml:space="preserve"> ROM</w:t>
+      </w:r>
+    </w:p>
+    <w:p>
+      <w:pPr>
+        <w:pStyle w:val="ListParagraph"/>
+        <w:numPr>
+          <w:ilvl w:val="0"/>
+          <w:numId w:val="31"/>
+        </w:numPr>
+      </w:pPr>
+      <w:r>
+        <w:t>Two UARTs</w:t>
+      </w:r>
+    </w:p>
+    <w:p>
+      <w:pPr>
+        <w:pStyle w:val="ListParagraph"/>
+        <w:numPr>
+          <w:ilvl w:val="0"/>
+          <w:numId w:val="31"/>
+        </w:numPr>
+      </w:pPr>
+      <w:r>
+        <w:lastRenderedPageBreak/>
+        <w:t>Four t</w:t>
+      </w:r>
+      <w:r>
+        <w:t>imers</w:t>
+      </w:r>
+    </w:p>
+    <w:p>
+      <w:pPr>
+        <w:pStyle w:val="ListParagraph"/>
+        <w:numPr>
+          <w:ilvl w:val="0"/>
+          <w:numId w:val="31"/>
+        </w:numPr>
+      </w:pPr>
+      <w:r>
+        <w:t>Two watchdog timers</w:t>
+      </w:r>
+    </w:p>
+    <w:p>
+      <w:pPr>
+        <w:pStyle w:val="ListParagraph"/>
+        <w:numPr>
+          <w:ilvl w:val="0"/>
+          <w:numId w:val="31"/>
+        </w:numPr>
+      </w:pPr>
+      <w:r>
+        <w:t>Three general-purpose I/O (GPIO) interfaces</w:t>
+      </w:r>
+    </w:p>
+    <w:p>
+      <w:pPr>
+        <w:pStyle w:val="ListParagraph"/>
+        <w:numPr>
+          <w:ilvl w:val="0"/>
+          <w:numId w:val="31"/>
+        </w:numPr>
+      </w:pPr>
+      <w:r>
+        <w:t>Two controller area network (CAN) controllers</w:t>
+      </w:r>
+    </w:p>
+    <w:p>
+      <w:pPr>
+        <w:pStyle w:val="ListParagraph"/>
+        <w:numPr>
+          <w:ilvl w:val="0"/>
+          <w:numId w:val="31"/>
+        </w:numPr>
+      </w:pPr>
+      <w:r>
+        <w:t xml:space="preserve">ARM </w:t>
       </w:r>
       <w:proofErr w:type="spellStart"/>
       <w:r>
-        <w:rPr>
-          <w:b/>
-          <w:i/>
-        </w:rPr>
-        <w:t>Qsys</w:t>
+        <w:t>CoreSight</w:t>
       </w:r>
       <w:proofErr w:type="spellEnd"/>
-    </w:p>
-    <w:p>
-      <w:r>
-        <w:t xml:space="preserve">In </w:t>
-      </w:r>
-      <w:proofErr w:type="spellStart"/>
-      <w:r>
-        <w:rPr>
-          <w:b/>
-        </w:rPr>
-        <w:t>Qsys</w:t>
-      </w:r>
-      <w:proofErr w:type="spellEnd"/>
-      <w:r>
-        <w:t xml:space="preserve">, open </w:t>
-      </w:r>
-      <w:r>
-        <w:rPr>
-          <w:b/>
-          <w:i/>
-        </w:rPr>
-        <w:t xml:space="preserve">Library </w:t>
-      </w:r>
-      <w:r>
-        <w:rPr>
-          <w:b/>
-          <w:i/>
-        </w:rPr>
-        <w:sym w:font="Wingdings" w:char="F0E0"/>
-      </w:r>
-      <w:r>
-        <w:rPr>
-          <w:b/>
-          <w:i/>
-        </w:rPr>
-        <w:t xml:space="preserve"> Embedded Processors </w:t>
-      </w:r>
-      <w:r>
-        <w:rPr>
-          <w:b/>
-          <w:i/>
-        </w:rPr>
-        <w:sym w:font="Wingdings" w:char="F0E0"/>
-      </w:r>
-      <w:r>
-        <w:rPr>
-          <w:b/>
-          <w:i/>
-        </w:rPr>
-        <w:t xml:space="preserve"> Hard Processor System</w:t>
-      </w:r>
-      <w:r>
-        <w:t xml:space="preserve"> the window with description of the parameters for the HPS is open.</w:t>
-      </w:r>
-    </w:p>
-    <w:p>
-      <w:r>
-        <w:t xml:space="preserve">The </w:t>
-      </w:r>
-      <w:r>
-        <w:rPr>
-          <w:b/>
-          <w:i/>
-        </w:rPr>
-        <w:t>FPGA Interface</w:t>
-      </w:r>
-      <w:r>
-        <w:t xml:space="preserve"> tab allows the access from to the FPGA part with the HPS part.</w:t>
-      </w:r>
-    </w:p>
-    <w:p>
+      <w:r>
+        <w:t xml:space="preserve"> debug components</w:t>
+      </w:r>
+    </w:p>
+    <w:p>
+      <w:pPr>
+        <w:pStyle w:val="ListParagraph"/>
+        <w:numPr>
+          <w:ilvl w:val="0"/>
+          <w:numId w:val="31"/>
+        </w:numPr>
+      </w:pPr>
+      <w:r>
+        <w:t>System m</w:t>
+      </w:r>
+      <w:r>
+        <w:t>anager</w:t>
+      </w:r>
+    </w:p>
+    <w:p>
+      <w:pPr>
+        <w:pStyle w:val="ListParagraph"/>
+        <w:numPr>
+          <w:ilvl w:val="0"/>
+          <w:numId w:val="31"/>
+        </w:numPr>
+      </w:pPr>
+      <w:r>
+        <w:t>Clock m</w:t>
+      </w:r>
+      <w:r>
+        <w:t>anager</w:t>
+      </w:r>
+    </w:p>
+    <w:p>
+      <w:pPr>
+        <w:pStyle w:val="ListParagraph"/>
+        <w:numPr>
+          <w:ilvl w:val="0"/>
+          <w:numId w:val="31"/>
+        </w:numPr>
+      </w:pPr>
+      <w:r>
+        <w:t xml:space="preserve">Reset </w:t>
+      </w:r>
+      <w:r>
+        <w:t>m</w:t>
+      </w:r>
+      <w:r>
+        <w:t>anager</w:t>
+      </w:r>
+    </w:p>
+    <w:p>
+      <w:pPr>
+        <w:pStyle w:val="ListParagraph"/>
+        <w:numPr>
+          <w:ilvl w:val="0"/>
+          <w:numId w:val="31"/>
+        </w:numPr>
+      </w:pPr>
+      <w:r>
+        <w:t>Scan manager</w:t>
+      </w:r>
+    </w:p>
+    <w:p>
+      <w:pPr>
+        <w:pStyle w:val="ListParagraph"/>
+        <w:numPr>
+          <w:ilvl w:val="0"/>
+          <w:numId w:val="31"/>
+        </w:numPr>
+      </w:pPr>
+      <w:r>
+        <w:t>FPGA manager</w:t>
+      </w:r>
+    </w:p>
+    <w:p>
+      <w:pPr>
+        <w:pStyle w:val="Heading2"/>
+      </w:pPr>
+      <w:bookmarkStart w:id="7" w:name="_Toc398519419"/>
+      <w:r>
+        <w:lastRenderedPageBreak/>
+        <w:t>HPS Block Diagram</w:t>
+      </w:r>
+      <w:bookmarkEnd w:id="7"/>
+    </w:p>
+    <w:p>
+      <w:pPr>
+        <w:jc w:val="center"/>
+      </w:pPr>
       <w:r>
         <w:rPr>
           <w:noProof/>
         </w:rPr>
-        <w:lastRenderedPageBreak/>
         <w:drawing>
-          <wp:inline distT="0" distB="0" distL="0" distR="0" wp14:anchorId="549DCC72" wp14:editId="2CBDFAB4">
-            <wp:extent cx="5972810" cy="4241800"/>
-            <wp:effectExtent l="0" t="0" r="8890" b="6350"/>
-            <wp:docPr id="9" name="Image 9"/>
+          <wp:inline distT="0" distB="0" distL="0" distR="0">
+            <wp:extent cx="5991225" cy="5514975"/>
+            <wp:effectExtent l="0" t="0" r="0" b="0"/>
+            <wp:docPr id="16" name="Picture 16"/>
             <wp:cNvGraphicFramePr>
               <a:graphicFrameLocks xmlns:a="http://schemas.openxmlformats.org/drawingml/2006/main" noChangeAspect="1"/>
             </wp:cNvGraphicFramePr>
@@ -2149,11 +2598,17 @@
               <a:graphicData uri="http://schemas.openxmlformats.org/drawingml/2006/picture">
                 <pic:pic xmlns:pic="http://schemas.openxmlformats.org/drawingml/2006/picture">
                   <pic:nvPicPr>
-                    <pic:cNvPr id="0" name=""/>
+                    <pic:cNvPr id="16" name="HPS Block Diagram.eps"/>
                     <pic:cNvPicPr/>
                   </pic:nvPicPr>
                   <pic:blipFill>
-                    <a:blip r:embed="rId17"/>
+                    <a:blip r:embed="rId17">
+                      <a:extLst>
+                        <a:ext uri="{28A0092B-C50C-407E-A947-70E740481C1C}">
+                          <a14:useLocalDpi xmlns:a14="http://schemas.microsoft.com/office/drawing/2010/main" val="0"/>
+                        </a:ext>
+                      </a:extLst>
+                    </a:blip>
                     <a:stretch>
                       <a:fillRect/>
                     </a:stretch>
@@ -2161,7 +2616,7 @@
                   <pic:spPr>
                     <a:xfrm>
                       <a:off x="0" y="0"/>
-                      <a:ext cx="5972810" cy="4241800"/>
+                      <a:ext cx="5991225" cy="5514975"/>
                     </a:xfrm>
                     <a:prstGeom prst="rect">
                       <a:avLst/>
@@ -2175,15 +2630,65 @@
       </w:r>
     </w:p>
     <w:p>
+      <w:pPr>
+        <w:rPr>
+          <w:rFonts w:ascii="Cambria" w:hAnsi="Cambria"/>
+          <w:color w:val="365F91"/>
+          <w:sz w:val="28"/>
+          <w:szCs w:val="28"/>
+        </w:rPr>
+      </w:pPr>
+      <w:r>
+        <w:br w:type="page"/>
+      </w:r>
+      <w:bookmarkStart w:id="8" w:name="_GoBack"/>
+      <w:bookmarkEnd w:id="8"/>
+    </w:p>
+    <w:p>
+      <w:pPr>
+        <w:pStyle w:val="Heading1"/>
+      </w:pPr>
+      <w:bookmarkStart w:id="9" w:name="_Toc398519420"/>
+      <w:proofErr w:type="spellStart"/>
+      <w:r>
+        <w:lastRenderedPageBreak/>
+        <w:t>So</w:t>
+      </w:r>
+      <w:r>
+        <w:t>C</w:t>
+      </w:r>
+      <w:proofErr w:type="spellEnd"/>
+      <w:r>
+        <w:t xml:space="preserve"> part test</w:t>
+      </w:r>
+      <w:bookmarkEnd w:id="9"/>
+    </w:p>
+    <w:p>
+      <w:pPr>
+        <w:pStyle w:val="Heading2"/>
+      </w:pPr>
+      <w:bookmarkStart w:id="10" w:name="_Toc398519421"/>
+      <w:r>
+        <w:t>HPS Architecture</w:t>
+      </w:r>
+      <w:bookmarkEnd w:id="10"/>
+    </w:p>
+    <w:p>
+      <w:r>
+        <w:t>To be able to program the ARM9’s processors it is almost necessary to have the global view of the HPS architecture.</w:t>
+      </w:r>
+    </w:p>
+    <w:p>
       <w:r>
         <w:rPr>
           <w:noProof/>
         </w:rPr>
+        <w:lastRenderedPageBreak/>
         <w:drawing>
-          <wp:inline distT="0" distB="0" distL="0" distR="0" wp14:anchorId="350032AC" wp14:editId="5089B036">
-            <wp:extent cx="5972810" cy="4644390"/>
-            <wp:effectExtent l="0" t="0" r="8890" b="3810"/>
-            <wp:docPr id="8" name="Image 8"/>
+          <wp:inline distT="0" distB="0" distL="0" distR="0" wp14:anchorId="1432E470" wp14:editId="451EDD03">
+            <wp:extent cx="5972810" cy="5484495"/>
+            <wp:effectExtent l="0" t="0" r="8890" b="1905"/>
+            <wp:docPr id="1" name="Image 1"/>
             <wp:cNvGraphicFramePr>
               <a:graphicFrameLocks xmlns:a="http://schemas.openxmlformats.org/drawingml/2006/main" noChangeAspect="1"/>
             </wp:cNvGraphicFramePr>
@@ -2203,6 +2708,233 @@
                   <pic:spPr>
                     <a:xfrm>
                       <a:off x="0" y="0"/>
+                      <a:ext cx="5972810" cy="5484495"/>
+                    </a:xfrm>
+                    <a:prstGeom prst="rect">
+                      <a:avLst/>
+                    </a:prstGeom>
+                  </pic:spPr>
+                </pic:pic>
+              </a:graphicData>
+            </a:graphic>
+          </wp:inline>
+        </w:drawing>
+      </w:r>
+    </w:p>
+    <w:p>
+      <w:pPr>
+        <w:pStyle w:val="Heading2"/>
+      </w:pPr>
+      <w:bookmarkStart w:id="11" w:name="_Toc398519422"/>
+      <w:r>
+        <w:lastRenderedPageBreak/>
+        <w:t>Hardware development</w:t>
+      </w:r>
+      <w:bookmarkEnd w:id="11"/>
+    </w:p>
+    <w:p>
+      <w:pPr>
+        <w:pStyle w:val="Heading3"/>
+      </w:pPr>
+      <w:bookmarkStart w:id="12" w:name="_Toc398519423"/>
+      <w:proofErr w:type="spellStart"/>
+      <w:r>
+        <w:t>Qsys</w:t>
+      </w:r>
+      <w:proofErr w:type="spellEnd"/>
+      <w:r>
+        <w:t xml:space="preserve"> integration</w:t>
+      </w:r>
+      <w:bookmarkEnd w:id="12"/>
+    </w:p>
+    <w:p>
+      <w:r>
+        <w:t xml:space="preserve">Starting with </w:t>
+      </w:r>
+      <w:proofErr w:type="spellStart"/>
+      <w:r>
+        <w:rPr>
+          <w:b/>
+        </w:rPr>
+        <w:t>QuartusII</w:t>
+      </w:r>
+      <w:proofErr w:type="spellEnd"/>
+      <w:r>
+        <w:t xml:space="preserve"> and after creating a project, select </w:t>
+      </w:r>
+      <w:r>
+        <w:rPr>
+          <w:b/>
+          <w:i/>
+        </w:rPr>
+        <w:t>Tools</w:t>
+      </w:r>
+      <w:r>
+        <w:rPr>
+          <w:b/>
+          <w:i/>
+        </w:rPr>
+        <w:sym w:font="Wingdings" w:char="F0E0"/>
+      </w:r>
+      <w:r>
+        <w:rPr>
+          <w:b/>
+          <w:i/>
+        </w:rPr>
+        <w:t xml:space="preserve"> </w:t>
+      </w:r>
+      <w:proofErr w:type="spellStart"/>
+      <w:r>
+        <w:rPr>
+          <w:b/>
+          <w:i/>
+        </w:rPr>
+        <w:t>Qsys</w:t>
+      </w:r>
+      <w:proofErr w:type="spellEnd"/>
+    </w:p>
+    <w:p>
+      <w:r>
+        <w:t xml:space="preserve">In </w:t>
+      </w:r>
+      <w:proofErr w:type="spellStart"/>
+      <w:r>
+        <w:rPr>
+          <w:b/>
+        </w:rPr>
+        <w:t>Qsys</w:t>
+      </w:r>
+      <w:proofErr w:type="spellEnd"/>
+      <w:r>
+        <w:t xml:space="preserve">, open </w:t>
+      </w:r>
+      <w:r>
+        <w:rPr>
+          <w:b/>
+          <w:i/>
+        </w:rPr>
+        <w:t xml:space="preserve">Library </w:t>
+      </w:r>
+      <w:r>
+        <w:rPr>
+          <w:b/>
+          <w:i/>
+        </w:rPr>
+        <w:sym w:font="Wingdings" w:char="F0E0"/>
+      </w:r>
+      <w:r>
+        <w:rPr>
+          <w:b/>
+          <w:i/>
+        </w:rPr>
+        <w:t xml:space="preserve"> Embedded Processors </w:t>
+      </w:r>
+      <w:r>
+        <w:rPr>
+          <w:b/>
+          <w:i/>
+        </w:rPr>
+        <w:sym w:font="Wingdings" w:char="F0E0"/>
+      </w:r>
+      <w:r>
+        <w:rPr>
+          <w:b/>
+          <w:i/>
+        </w:rPr>
+        <w:t xml:space="preserve"> Hard Processor System</w:t>
+      </w:r>
+      <w:r>
+        <w:t xml:space="preserve"> the window with description of the parameters for the HPS is open.</w:t>
+      </w:r>
+    </w:p>
+    <w:p>
+      <w:r>
+        <w:t xml:space="preserve">The </w:t>
+      </w:r>
+      <w:r>
+        <w:rPr>
+          <w:b/>
+          <w:i/>
+        </w:rPr>
+        <w:t>FPGA Interface</w:t>
+      </w:r>
+      <w:r>
+        <w:t xml:space="preserve"> tab allows the access from to the FPGA part with the HPS part.</w:t>
+      </w:r>
+    </w:p>
+    <w:p>
+      <w:r>
+        <w:rPr>
+          <w:noProof/>
+        </w:rPr>
+        <w:lastRenderedPageBreak/>
+        <w:drawing>
+          <wp:inline distT="0" distB="0" distL="0" distR="0" wp14:anchorId="549DCC72" wp14:editId="2CBDFAB4">
+            <wp:extent cx="5972810" cy="4241800"/>
+            <wp:effectExtent l="0" t="0" r="8890" b="6350"/>
+            <wp:docPr id="9" name="Image 9"/>
+            <wp:cNvGraphicFramePr>
+              <a:graphicFrameLocks xmlns:a="http://schemas.openxmlformats.org/drawingml/2006/main" noChangeAspect="1"/>
+            </wp:cNvGraphicFramePr>
+            <a:graphic xmlns:a="http://schemas.openxmlformats.org/drawingml/2006/main">
+              <a:graphicData uri="http://schemas.openxmlformats.org/drawingml/2006/picture">
+                <pic:pic xmlns:pic="http://schemas.openxmlformats.org/drawingml/2006/picture">
+                  <pic:nvPicPr>
+                    <pic:cNvPr id="0" name=""/>
+                    <pic:cNvPicPr/>
+                  </pic:nvPicPr>
+                  <pic:blipFill>
+                    <a:blip r:embed="rId19"/>
+                    <a:stretch>
+                      <a:fillRect/>
+                    </a:stretch>
+                  </pic:blipFill>
+                  <pic:spPr>
+                    <a:xfrm>
+                      <a:off x="0" y="0"/>
+                      <a:ext cx="5972810" cy="4241800"/>
+                    </a:xfrm>
+                    <a:prstGeom prst="rect">
+                      <a:avLst/>
+                    </a:prstGeom>
+                  </pic:spPr>
+                </pic:pic>
+              </a:graphicData>
+            </a:graphic>
+          </wp:inline>
+        </w:drawing>
+      </w:r>
+    </w:p>
+    <w:p>
+      <w:r>
+        <w:rPr>
+          <w:noProof/>
+        </w:rPr>
+        <w:lastRenderedPageBreak/>
+        <w:drawing>
+          <wp:inline distT="0" distB="0" distL="0" distR="0" wp14:anchorId="350032AC" wp14:editId="5089B036">
+            <wp:extent cx="5972810" cy="4644390"/>
+            <wp:effectExtent l="0" t="0" r="8890" b="3810"/>
+            <wp:docPr id="8" name="Image 8"/>
+            <wp:cNvGraphicFramePr>
+              <a:graphicFrameLocks xmlns:a="http://schemas.openxmlformats.org/drawingml/2006/main" noChangeAspect="1"/>
+            </wp:cNvGraphicFramePr>
+            <a:graphic xmlns:a="http://schemas.openxmlformats.org/drawingml/2006/main">
+              <a:graphicData uri="http://schemas.openxmlformats.org/drawingml/2006/picture">
+                <pic:pic xmlns:pic="http://schemas.openxmlformats.org/drawingml/2006/picture">
+                  <pic:nvPicPr>
+                    <pic:cNvPr id="0" name=""/>
+                    <pic:cNvPicPr/>
+                  </pic:nvPicPr>
+                  <pic:blipFill>
+                    <a:blip r:embed="rId20"/>
+                    <a:stretch>
+                      <a:fillRect/>
+                    </a:stretch>
+                  </pic:blipFill>
+                  <pic:spPr>
+                    <a:xfrm>
+                      <a:off x="0" y="0"/>
                       <a:ext cx="5972810" cy="4644390"/>
                     </a:xfrm>
                     <a:prstGeom prst="rect">
@@ -2218,7 +2950,6 @@
     </w:p>
     <w:p>
       <w:r>
-        <w:lastRenderedPageBreak/>
         <w:t xml:space="preserve">With the </w:t>
       </w:r>
       <w:proofErr w:type="spellStart"/>
@@ -2246,21 +2977,22 @@
       <w:pPr>
         <w:pStyle w:val="Heading2"/>
       </w:pPr>
-      <w:bookmarkStart w:id="10" w:name="_Toc398508564"/>
-      <w:r>
+      <w:bookmarkStart w:id="13" w:name="_Toc398519424"/>
+      <w:r>
+        <w:lastRenderedPageBreak/>
         <w:t>Software development</w:t>
       </w:r>
-      <w:bookmarkEnd w:id="10"/>
+      <w:bookmarkEnd w:id="13"/>
     </w:p>
     <w:p>
       <w:pPr>
         <w:pStyle w:val="Heading3"/>
       </w:pPr>
-      <w:bookmarkStart w:id="11" w:name="_Toc398508565"/>
+      <w:bookmarkStart w:id="14" w:name="_Toc398519425"/>
       <w:r>
         <w:t>ARM DS-5 tools</w:t>
       </w:r>
-      <w:bookmarkEnd w:id="11"/>
+      <w:bookmarkEnd w:id="14"/>
     </w:p>
     <w:p>
       <w:r>
@@ -2358,11 +3090,11 @@
       <w:pPr>
         <w:pStyle w:val="Heading3"/>
       </w:pPr>
-      <w:bookmarkStart w:id="12" w:name="_Toc398508566"/>
+      <w:bookmarkStart w:id="15" w:name="_Toc398519426"/>
       <w:r>
         <w:t>Hello World on ARM HPS part</w:t>
       </w:r>
-      <w:bookmarkEnd w:id="12"/>
+      <w:bookmarkEnd w:id="15"/>
     </w:p>
     <w:p>
       <w:r>
@@ -2525,6 +3257,7 @@
       </w:pPr>
       <w:proofErr w:type="spellStart"/>
       <w:r>
+        <w:lastRenderedPageBreak/>
         <w:t>Makefile</w:t>
       </w:r>
       <w:proofErr w:type="spellEnd"/>
@@ -2856,7 +3589,6 @@
         <w:rPr>
           <w:lang w:val="fr-CH"/>
         </w:rPr>
-        <w:lastRenderedPageBreak/>
         <w:t xml:space="preserve">    </w:t>
       </w:r>
       <w:r>
@@ -2949,6 +3681,7 @@
         <w:spacing w:after="0" w:line="240" w:lineRule="auto"/>
       </w:pPr>
       <w:r>
+        <w:lastRenderedPageBreak/>
         <w:t>}</w:t>
       </w:r>
     </w:p>
@@ -3402,6 +4135,7 @@
         <w:spacing w:after="0" w:line="240" w:lineRule="auto"/>
       </w:pPr>
       <w:r>
+        <w:lastRenderedPageBreak/>
         <w:t>RM=</w:t>
       </w:r>
       <w:proofErr w:type="spellStart"/>
@@ -3765,12 +4499,11 @@
       <w:pPr>
         <w:pStyle w:val="Heading3"/>
       </w:pPr>
-      <w:bookmarkStart w:id="13" w:name="_Toc398508567"/>
-      <w:r>
-        <w:lastRenderedPageBreak/>
+      <w:bookmarkStart w:id="16" w:name="_Toc398519427"/>
+      <w:r>
         <w:t>GPIO access</w:t>
       </w:r>
-      <w:bookmarkEnd w:id="13"/>
+      <w:bookmarkEnd w:id="16"/>
     </w:p>
     <w:p>
       <w:r>
@@ -3793,7 +4526,7 @@
           <w:numId w:val="26"/>
         </w:numPr>
       </w:pPr>
-      <w:hyperlink r:id="rId19" w:history="1">
+      <w:hyperlink r:id="rId21" w:history="1">
         <w:r>
           <w:rPr>
             <w:rStyle w:val="Hyperlink"/>
@@ -3810,7 +4543,7 @@
           <w:numId w:val="26"/>
         </w:numPr>
       </w:pPr>
-      <w:hyperlink r:id="rId20" w:history="1">
+      <w:hyperlink r:id="rId22" w:history="1">
         <w:r>
           <w:rPr>
             <w:rStyle w:val="Hyperlink"/>
@@ -3851,6 +4584,7 @@
         </w:numPr>
       </w:pPr>
       <w:r>
+        <w:lastRenderedPageBreak/>
         <w:t>Only 1 Button for HPS GPIO</w:t>
       </w:r>
       <w:r>
@@ -4787,6 +5521,7 @@
           <w:p>
             <w:proofErr w:type="spellStart"/>
             <w:r>
+              <w:lastRenderedPageBreak/>
               <w:t>gpio_inten</w:t>
             </w:r>
             <w:proofErr w:type="spellEnd"/>
@@ -6237,7 +6972,7 @@
         </w:rPr>
         <w:br/>
       </w:r>
-      <w:hyperlink r:id="rId21" w:history="1">
+      <w:hyperlink r:id="rId23" w:history="1">
         <w:r>
           <w:rPr>
             <w:rStyle w:val="Hyperlink"/>
@@ -6261,7 +6996,7 @@
       <w:r>
         <w:br/>
       </w:r>
-      <w:hyperlink r:id="rId22" w:history="1">
+      <w:hyperlink r:id="rId24" w:history="1">
         <w:r>
           <w:rPr>
             <w:rStyle w:val="Hyperlink"/>
@@ -6279,12 +7014,13 @@
         </w:numPr>
       </w:pPr>
       <w:r>
+        <w:lastRenderedPageBreak/>
         <w:t xml:space="preserve">Cyclone V Hard Processor System User Guide </w:t>
       </w:r>
       <w:r>
         <w:br/>
       </w:r>
-      <w:hyperlink r:id="rId23" w:history="1">
+      <w:hyperlink r:id="rId25" w:history="1">
         <w:r>
           <w:rPr>
             <w:rStyle w:val="Hyperlink"/>
@@ -6307,7 +7043,7 @@
       <w:r>
         <w:br/>
       </w:r>
-      <w:hyperlink r:id="rId24" w:history="1">
+      <w:hyperlink r:id="rId26" w:history="1">
         <w:r>
           <w:rPr>
             <w:rStyle w:val="Hyperlink"/>
@@ -6338,7 +7074,7 @@
       <w:r>
         <w:br/>
       </w:r>
-      <w:hyperlink r:id="rId25" w:history="1">
+      <w:hyperlink r:id="rId27" w:history="1">
         <w:r>
           <w:rPr>
             <w:rStyle w:val="Hyperlink"/>
@@ -6361,7 +7097,7 @@
       <w:r>
         <w:br/>
       </w:r>
-      <w:hyperlink r:id="rId26" w:history="1">
+      <w:hyperlink r:id="rId28" w:history="1">
         <w:r>
           <w:rPr>
             <w:rStyle w:val="Hyperlink"/>
@@ -6384,13 +7120,12 @@
         </w:rPr>
       </w:pPr>
       <w:r>
-        <w:lastRenderedPageBreak/>
         <w:t>Cyclone V, Device Overview</w:t>
       </w:r>
       <w:r>
         <w:br/>
       </w:r>
-      <w:hyperlink r:id="rId27" w:history="1">
+      <w:hyperlink r:id="rId29" w:history="1">
         <w:r>
           <w:rPr>
             <w:rStyle w:val="Hyperlink"/>
@@ -6465,7 +7200,7 @@
         </w:rPr>
         <w:br/>
       </w:r>
-      <w:hyperlink r:id="rId28" w:history="1">
+      <w:hyperlink r:id="rId30" w:history="1">
         <w:r>
           <w:rPr>
             <w:rStyle w:val="Hyperlink"/>
@@ -6506,7 +7241,7 @@
         </w:rPr>
         <w:br/>
       </w:r>
-      <w:hyperlink r:id="rId29" w:history="1">
+      <w:hyperlink r:id="rId31" w:history="1">
         <w:r>
           <w:rPr>
             <w:rStyle w:val="Hyperlink"/>
@@ -6532,7 +7267,7 @@
       <w:r>
         <w:br/>
       </w:r>
-      <w:hyperlink r:id="rId30" w:history="1">
+      <w:hyperlink r:id="rId32" w:history="1">
         <w:r>
           <w:rPr>
             <w:rStyle w:val="Hyperlink"/>
@@ -6555,7 +7290,7 @@
       <w:r>
         <w:br/>
       </w:r>
-      <w:hyperlink r:id="rId31" w:history="1">
+      <w:hyperlink r:id="rId33" w:history="1">
         <w:r>
           <w:rPr>
             <w:rStyle w:val="Hyperlink"/>
@@ -6586,7 +7321,7 @@
       <w:r>
         <w:br/>
       </w:r>
-      <w:hyperlink r:id="rId32" w:history="1">
+      <w:hyperlink r:id="rId34" w:history="1">
         <w:r>
           <w:rPr>
             <w:rStyle w:val="Hyperlink"/>
@@ -6604,6 +7339,7 @@
         </w:numPr>
       </w:pPr>
       <w:r>
+        <w:lastRenderedPageBreak/>
         <w:t xml:space="preserve">A Look Inside: </w:t>
       </w:r>
       <w:proofErr w:type="spellStart"/>
@@ -6617,7 +7353,7 @@
       <w:r>
         <w:br/>
       </w:r>
-      <w:hyperlink r:id="rId33" w:history="1">
+      <w:hyperlink r:id="rId35" w:history="1">
         <w:r>
           <w:rPr>
             <w:rStyle w:val="Hyperlink"/>
@@ -6631,7 +7367,7 @@
       <w:r>
         <w:br/>
       </w:r>
-      <w:hyperlink r:id="rId34" w:history="1">
+      <w:hyperlink r:id="rId36" w:history="1">
         <w:r>
           <w:rPr>
             <w:rStyle w:val="Hyperlink"/>
@@ -6645,7 +7381,7 @@
       <w:r>
         <w:br/>
       </w:r>
-      <w:hyperlink r:id="rId35" w:history="1">
+      <w:hyperlink r:id="rId37" w:history="1">
         <w:r>
           <w:rPr>
             <w:rStyle w:val="Hyperlink"/>
@@ -6659,7 +7395,7 @@
       <w:r>
         <w:br/>
       </w:r>
-      <w:hyperlink r:id="rId36" w:history="1">
+      <w:hyperlink r:id="rId38" w:history="1">
         <w:r>
           <w:rPr>
             <w:rStyle w:val="Hyperlink"/>
@@ -6673,7 +7409,7 @@
       <w:r>
         <w:br/>
       </w:r>
-      <w:hyperlink r:id="rId37" w:history="1">
+      <w:hyperlink r:id="rId39" w:history="1">
         <w:r>
           <w:rPr>
             <w:rStyle w:val="Hyperlink"/>
@@ -6699,7 +7435,7 @@
       <w:r>
         <w:br/>
       </w:r>
-      <w:hyperlink r:id="rId38" w:history="1">
+      <w:hyperlink r:id="rId40" w:history="1">
         <w:r>
           <w:rPr>
             <w:rStyle w:val="Hyperlink"/>
@@ -6727,7 +7463,7 @@
       <w:r>
         <w:br/>
       </w:r>
-      <w:hyperlink r:id="rId39" w:history="1">
+      <w:hyperlink r:id="rId41" w:history="1">
         <w:r>
           <w:rPr>
             <w:rStyle w:val="Hyperlink"/>
@@ -6796,7 +7532,7 @@
         </w:rPr>
         <w:fldChar w:fldCharType="separate"/>
       </w:r>
-      <w:hyperlink w:anchor="_Toc398508555" w:history="1">
+      <w:hyperlink w:anchor="_Toc398519412" w:history="1">
         <w:r>
           <w:rPr>
             <w:rStyle w:val="Hyperlink"/>
@@ -6837,7 +7573,7 @@
             <w:noProof/>
             <w:webHidden/>
           </w:rPr>
-          <w:instrText xml:space="preserve"> PAGEREF _Toc398508555 \h </w:instrText>
+          <w:instrText xml:space="preserve"> PAGEREF _Toc398519412 \h </w:instrText>
         </w:r>
         <w:r>
           <w:rPr>
@@ -6879,7 +7615,7 @@
           <w:noProof/>
         </w:rPr>
       </w:pPr>
-      <w:hyperlink w:anchor="_Toc398508556" w:history="1">
+      <w:hyperlink w:anchor="_Toc398519413" w:history="1">
         <w:r>
           <w:rPr>
             <w:rStyle w:val="Hyperlink"/>
@@ -6899,7 +7635,7 @@
             <w:rStyle w:val="Hyperlink"/>
             <w:noProof/>
           </w:rPr>
-          <w:t>Terasic DE1-SoC board</w:t>
+          <w:t>Terasic DE1-SoC Board</w:t>
         </w:r>
         <w:r>
           <w:rPr>
@@ -6920,7 +7656,7 @@
             <w:noProof/>
             <w:webHidden/>
           </w:rPr>
-          <w:instrText xml:space="preserve"> PAGEREF _Toc398508556 \h </w:instrText>
+          <w:instrText xml:space="preserve"> PAGEREF _Toc398519413 \h </w:instrText>
         </w:r>
         <w:r>
           <w:rPr>
@@ -6963,7 +7699,7 @@
           <w:noProof/>
         </w:rPr>
       </w:pPr>
-      <w:hyperlink w:anchor="_Toc398508557" w:history="1">
+      <w:hyperlink w:anchor="_Toc398519414" w:history="1">
         <w:r>
           <w:rPr>
             <w:rStyle w:val="Hyperlink"/>
@@ -7004,7 +7740,7 @@
             <w:noProof/>
             <w:webHidden/>
           </w:rPr>
-          <w:instrText xml:space="preserve"> PAGEREF _Toc398508557 \h </w:instrText>
+          <w:instrText xml:space="preserve"> PAGEREF _Toc398519414 \h </w:instrText>
         </w:r>
         <w:r>
           <w:rPr>
@@ -7047,7 +7783,7 @@
           <w:noProof/>
         </w:rPr>
       </w:pPr>
-      <w:hyperlink w:anchor="_Toc398508558" w:history="1">
+      <w:hyperlink w:anchor="_Toc398519415" w:history="1">
         <w:r>
           <w:rPr>
             <w:rStyle w:val="Hyperlink"/>
@@ -7088,7 +7824,7 @@
             <w:noProof/>
             <w:webHidden/>
           </w:rPr>
-          <w:instrText xml:space="preserve"> PAGEREF _Toc398508558 \h </w:instrText>
+          <w:instrText xml:space="preserve"> PAGEREF _Toc398519415 \h </w:instrText>
         </w:r>
         <w:r>
           <w:rPr>
@@ -7130,7 +7866,7 @@
           <w:noProof/>
         </w:rPr>
       </w:pPr>
-      <w:hyperlink w:anchor="_Toc398508559" w:history="1">
+      <w:hyperlink w:anchor="_Toc398519416" w:history="1">
         <w:r>
           <w:rPr>
             <w:rStyle w:val="Hyperlink"/>
@@ -7171,7 +7907,7 @@
             <w:noProof/>
             <w:webHidden/>
           </w:rPr>
-          <w:instrText xml:space="preserve"> PAGEREF _Toc398508559 \h </w:instrText>
+          <w:instrText xml:space="preserve"> PAGEREF _Toc398519416 \h </w:instrText>
         </w:r>
         <w:r>
           <w:rPr>
@@ -7192,89 +7928,6 @@
             <w:webHidden/>
           </w:rPr>
           <w:t>6</w:t>
-        </w:r>
-        <w:r>
-          <w:rPr>
-            <w:noProof/>
-            <w:webHidden/>
-          </w:rPr>
-          <w:fldChar w:fldCharType="end"/>
-        </w:r>
-      </w:hyperlink>
-    </w:p>
-    <w:p>
-      <w:pPr>
-        <w:pStyle w:val="TOC1"/>
-        <w:tabs>
-          <w:tab w:val="left" w:pos="440"/>
-        </w:tabs>
-        <w:rPr>
-          <w:rFonts w:asciiTheme="minorHAnsi" w:eastAsiaTheme="minorEastAsia" w:hAnsiTheme="minorHAnsi" w:cstheme="minorBidi"/>
-          <w:noProof/>
-        </w:rPr>
-      </w:pPr>
-      <w:hyperlink w:anchor="_Toc398508560" w:history="1">
-        <w:r>
-          <w:rPr>
-            <w:rStyle w:val="Hyperlink"/>
-            <w:noProof/>
-          </w:rPr>
-          <w:t>4</w:t>
-        </w:r>
-        <w:r>
-          <w:rPr>
-            <w:rFonts w:asciiTheme="minorHAnsi" w:eastAsiaTheme="minorEastAsia" w:hAnsiTheme="minorHAnsi" w:cstheme="minorBidi"/>
-            <w:noProof/>
-          </w:rPr>
-          <w:tab/>
-        </w:r>
-        <w:r>
-          <w:rPr>
-            <w:rStyle w:val="Hyperlink"/>
-            <w:noProof/>
-          </w:rPr>
-          <w:t>SoC part test</w:t>
-        </w:r>
-        <w:r>
-          <w:rPr>
-            <w:noProof/>
-            <w:webHidden/>
-          </w:rPr>
-          <w:tab/>
-        </w:r>
-        <w:r>
-          <w:rPr>
-            <w:noProof/>
-            <w:webHidden/>
-          </w:rPr>
-          <w:fldChar w:fldCharType="begin"/>
-        </w:r>
-        <w:r>
-          <w:rPr>
-            <w:noProof/>
-            <w:webHidden/>
-          </w:rPr>
-          <w:instrText xml:space="preserve"> PAGEREF _Toc398508560 \h </w:instrText>
-        </w:r>
-        <w:r>
-          <w:rPr>
-            <w:noProof/>
-            <w:webHidden/>
-          </w:rPr>
-        </w:r>
-        <w:r>
-          <w:rPr>
-            <w:noProof/>
-            <w:webHidden/>
-          </w:rPr>
-          <w:fldChar w:fldCharType="separate"/>
-        </w:r>
-        <w:r>
-          <w:rPr>
-            <w:noProof/>
-            <w:webHidden/>
-          </w:rPr>
-          <w:t>7</w:t>
         </w:r>
         <w:r>
           <w:rPr>
@@ -7297,13 +7950,13 @@
           <w:noProof/>
         </w:rPr>
       </w:pPr>
-      <w:hyperlink w:anchor="_Toc398508561" w:history="1">
+      <w:hyperlink w:anchor="_Toc398519417" w:history="1">
         <w:r>
           <w:rPr>
             <w:rStyle w:val="Hyperlink"/>
             <w:noProof/>
           </w:rPr>
-          <w:t>4.1</w:t>
+          <w:t>3.1</w:t>
         </w:r>
         <w:r>
           <w:rPr>
@@ -7317,7 +7970,7 @@
             <w:rStyle w:val="Hyperlink"/>
             <w:noProof/>
           </w:rPr>
-          <w:t>HPS Architecture</w:t>
+          <w:t>Introduction to the Cyclone V Hard Processor System</w:t>
         </w:r>
         <w:r>
           <w:rPr>
@@ -7338,7 +7991,7 @@
             <w:noProof/>
             <w:webHidden/>
           </w:rPr>
-          <w:instrText xml:space="preserve"> PAGEREF _Toc398508561 \h </w:instrText>
+          <w:instrText xml:space="preserve"> PAGEREF _Toc398519417 \h </w:instrText>
         </w:r>
         <w:r>
           <w:rPr>
@@ -7358,7 +8011,7 @@
             <w:noProof/>
             <w:webHidden/>
           </w:rPr>
-          <w:t>7</w:t>
+          <w:t>6</w:t>
         </w:r>
         <w:r>
           <w:rPr>
@@ -7381,12 +8034,347 @@
           <w:noProof/>
         </w:rPr>
       </w:pPr>
-      <w:hyperlink w:anchor="_Toc398508562" w:history="1">
+      <w:hyperlink w:anchor="_Toc398519418" w:history="1">
         <w:r>
           <w:rPr>
             <w:rStyle w:val="Hyperlink"/>
             <w:noProof/>
           </w:rPr>
+          <w:t>3.2</w:t>
+        </w:r>
+        <w:r>
+          <w:rPr>
+            <w:rFonts w:asciiTheme="minorHAnsi" w:eastAsiaTheme="minorEastAsia" w:hAnsiTheme="minorHAnsi" w:cstheme="minorBidi"/>
+            <w:noProof/>
+          </w:rPr>
+          <w:tab/>
+        </w:r>
+        <w:r>
+          <w:rPr>
+            <w:rStyle w:val="Hyperlink"/>
+            <w:noProof/>
+          </w:rPr>
+          <w:t>Features of the HPS</w:t>
+        </w:r>
+        <w:r>
+          <w:rPr>
+            <w:noProof/>
+            <w:webHidden/>
+          </w:rPr>
+          <w:tab/>
+        </w:r>
+        <w:r>
+          <w:rPr>
+            <w:noProof/>
+            <w:webHidden/>
+          </w:rPr>
+          <w:fldChar w:fldCharType="begin"/>
+        </w:r>
+        <w:r>
+          <w:rPr>
+            <w:noProof/>
+            <w:webHidden/>
+          </w:rPr>
+          <w:instrText xml:space="preserve"> PAGEREF _Toc398519418 \h </w:instrText>
+        </w:r>
+        <w:r>
+          <w:rPr>
+            <w:noProof/>
+            <w:webHidden/>
+          </w:rPr>
+        </w:r>
+        <w:r>
+          <w:rPr>
+            <w:noProof/>
+            <w:webHidden/>
+          </w:rPr>
+          <w:fldChar w:fldCharType="separate"/>
+        </w:r>
+        <w:r>
+          <w:rPr>
+            <w:noProof/>
+            <w:webHidden/>
+          </w:rPr>
+          <w:t>7</w:t>
+        </w:r>
+        <w:r>
+          <w:rPr>
+            <w:noProof/>
+            <w:webHidden/>
+          </w:rPr>
+          <w:fldChar w:fldCharType="end"/>
+        </w:r>
+      </w:hyperlink>
+    </w:p>
+    <w:p>
+      <w:pPr>
+        <w:pStyle w:val="TOC2"/>
+        <w:tabs>
+          <w:tab w:val="left" w:pos="880"/>
+          <w:tab w:val="right" w:leader="dot" w:pos="9863"/>
+        </w:tabs>
+        <w:rPr>
+          <w:rFonts w:asciiTheme="minorHAnsi" w:eastAsiaTheme="minorEastAsia" w:hAnsiTheme="minorHAnsi" w:cstheme="minorBidi"/>
+          <w:noProof/>
+        </w:rPr>
+      </w:pPr>
+      <w:hyperlink w:anchor="_Toc398519419" w:history="1">
+        <w:r>
+          <w:rPr>
+            <w:rStyle w:val="Hyperlink"/>
+            <w:noProof/>
+          </w:rPr>
+          <w:t>3.3</w:t>
+        </w:r>
+        <w:r>
+          <w:rPr>
+            <w:rFonts w:asciiTheme="minorHAnsi" w:eastAsiaTheme="minorEastAsia" w:hAnsiTheme="minorHAnsi" w:cstheme="minorBidi"/>
+            <w:noProof/>
+          </w:rPr>
+          <w:tab/>
+        </w:r>
+        <w:r>
+          <w:rPr>
+            <w:rStyle w:val="Hyperlink"/>
+            <w:noProof/>
+          </w:rPr>
+          <w:t>HPS Block Diagram</w:t>
+        </w:r>
+        <w:r>
+          <w:rPr>
+            <w:noProof/>
+            <w:webHidden/>
+          </w:rPr>
+          <w:tab/>
+        </w:r>
+        <w:r>
+          <w:rPr>
+            <w:noProof/>
+            <w:webHidden/>
+          </w:rPr>
+          <w:fldChar w:fldCharType="begin"/>
+        </w:r>
+        <w:r>
+          <w:rPr>
+            <w:noProof/>
+            <w:webHidden/>
+          </w:rPr>
+          <w:instrText xml:space="preserve"> PAGEREF _Toc398519419 \h </w:instrText>
+        </w:r>
+        <w:r>
+          <w:rPr>
+            <w:noProof/>
+            <w:webHidden/>
+          </w:rPr>
+        </w:r>
+        <w:r>
+          <w:rPr>
+            <w:noProof/>
+            <w:webHidden/>
+          </w:rPr>
+          <w:fldChar w:fldCharType="separate"/>
+        </w:r>
+        <w:r>
+          <w:rPr>
+            <w:noProof/>
+            <w:webHidden/>
+          </w:rPr>
+          <w:t>8</w:t>
+        </w:r>
+        <w:r>
+          <w:rPr>
+            <w:noProof/>
+            <w:webHidden/>
+          </w:rPr>
+          <w:fldChar w:fldCharType="end"/>
+        </w:r>
+      </w:hyperlink>
+    </w:p>
+    <w:p>
+      <w:pPr>
+        <w:pStyle w:val="TOC1"/>
+        <w:tabs>
+          <w:tab w:val="left" w:pos="440"/>
+        </w:tabs>
+        <w:rPr>
+          <w:rFonts w:asciiTheme="minorHAnsi" w:eastAsiaTheme="minorEastAsia" w:hAnsiTheme="minorHAnsi" w:cstheme="minorBidi"/>
+          <w:noProof/>
+        </w:rPr>
+      </w:pPr>
+      <w:hyperlink w:anchor="_Toc398519420" w:history="1">
+        <w:r>
+          <w:rPr>
+            <w:rStyle w:val="Hyperlink"/>
+            <w:noProof/>
+          </w:rPr>
+          <w:t>4</w:t>
+        </w:r>
+        <w:r>
+          <w:rPr>
+            <w:rFonts w:asciiTheme="minorHAnsi" w:eastAsiaTheme="minorEastAsia" w:hAnsiTheme="minorHAnsi" w:cstheme="minorBidi"/>
+            <w:noProof/>
+          </w:rPr>
+          <w:tab/>
+        </w:r>
+        <w:r>
+          <w:rPr>
+            <w:rStyle w:val="Hyperlink"/>
+            <w:noProof/>
+          </w:rPr>
+          <w:t>SoC part test</w:t>
+        </w:r>
+        <w:r>
+          <w:rPr>
+            <w:noProof/>
+            <w:webHidden/>
+          </w:rPr>
+          <w:tab/>
+        </w:r>
+        <w:r>
+          <w:rPr>
+            <w:noProof/>
+            <w:webHidden/>
+          </w:rPr>
+          <w:fldChar w:fldCharType="begin"/>
+        </w:r>
+        <w:r>
+          <w:rPr>
+            <w:noProof/>
+            <w:webHidden/>
+          </w:rPr>
+          <w:instrText xml:space="preserve"> PAGEREF _Toc398519420 \h </w:instrText>
+        </w:r>
+        <w:r>
+          <w:rPr>
+            <w:noProof/>
+            <w:webHidden/>
+          </w:rPr>
+        </w:r>
+        <w:r>
+          <w:rPr>
+            <w:noProof/>
+            <w:webHidden/>
+          </w:rPr>
+          <w:fldChar w:fldCharType="separate"/>
+        </w:r>
+        <w:r>
+          <w:rPr>
+            <w:noProof/>
+            <w:webHidden/>
+          </w:rPr>
+          <w:t>9</w:t>
+        </w:r>
+        <w:r>
+          <w:rPr>
+            <w:noProof/>
+            <w:webHidden/>
+          </w:rPr>
+          <w:fldChar w:fldCharType="end"/>
+        </w:r>
+      </w:hyperlink>
+    </w:p>
+    <w:p>
+      <w:pPr>
+        <w:pStyle w:val="TOC2"/>
+        <w:tabs>
+          <w:tab w:val="left" w:pos="880"/>
+          <w:tab w:val="right" w:leader="dot" w:pos="9863"/>
+        </w:tabs>
+        <w:rPr>
+          <w:rFonts w:asciiTheme="minorHAnsi" w:eastAsiaTheme="minorEastAsia" w:hAnsiTheme="minorHAnsi" w:cstheme="minorBidi"/>
+          <w:noProof/>
+        </w:rPr>
+      </w:pPr>
+      <w:hyperlink w:anchor="_Toc398519421" w:history="1">
+        <w:r>
+          <w:rPr>
+            <w:rStyle w:val="Hyperlink"/>
+            <w:noProof/>
+          </w:rPr>
+          <w:t>4.1</w:t>
+        </w:r>
+        <w:r>
+          <w:rPr>
+            <w:rFonts w:asciiTheme="minorHAnsi" w:eastAsiaTheme="minorEastAsia" w:hAnsiTheme="minorHAnsi" w:cstheme="minorBidi"/>
+            <w:noProof/>
+          </w:rPr>
+          <w:tab/>
+        </w:r>
+        <w:r>
+          <w:rPr>
+            <w:rStyle w:val="Hyperlink"/>
+            <w:noProof/>
+          </w:rPr>
+          <w:t>HPS Architecture</w:t>
+        </w:r>
+        <w:r>
+          <w:rPr>
+            <w:noProof/>
+            <w:webHidden/>
+          </w:rPr>
+          <w:tab/>
+        </w:r>
+        <w:r>
+          <w:rPr>
+            <w:noProof/>
+            <w:webHidden/>
+          </w:rPr>
+          <w:fldChar w:fldCharType="begin"/>
+        </w:r>
+        <w:r>
+          <w:rPr>
+            <w:noProof/>
+            <w:webHidden/>
+          </w:rPr>
+          <w:instrText xml:space="preserve"> PAGEREF _Toc398519421 \h </w:instrText>
+        </w:r>
+        <w:r>
+          <w:rPr>
+            <w:noProof/>
+            <w:webHidden/>
+          </w:rPr>
+        </w:r>
+        <w:r>
+          <w:rPr>
+            <w:noProof/>
+            <w:webHidden/>
+          </w:rPr>
+          <w:fldChar w:fldCharType="separate"/>
+        </w:r>
+        <w:r>
+          <w:rPr>
+            <w:noProof/>
+            <w:webHidden/>
+          </w:rPr>
+          <w:t>9</w:t>
+        </w:r>
+        <w:r>
+          <w:rPr>
+            <w:noProof/>
+            <w:webHidden/>
+          </w:rPr>
+          <w:fldChar w:fldCharType="end"/>
+        </w:r>
+      </w:hyperlink>
+    </w:p>
+    <w:p>
+      <w:pPr>
+        <w:pStyle w:val="TOC2"/>
+        <w:tabs>
+          <w:tab w:val="left" w:pos="880"/>
+          <w:tab w:val="right" w:leader="dot" w:pos="9863"/>
+        </w:tabs>
+        <w:rPr>
+          <w:rFonts w:asciiTheme="minorHAnsi" w:eastAsiaTheme="minorEastAsia" w:hAnsiTheme="minorHAnsi" w:cstheme="minorBidi"/>
+          <w:noProof/>
+        </w:rPr>
+      </w:pPr>
+      <w:hyperlink w:anchor="_Toc398519422" w:history="1">
+        <w:r>
+          <w:rPr>
+            <w:rStyle w:val="Hyperlink"/>
+            <w:noProof/>
+          </w:rPr>
           <w:t>4.2</w:t>
         </w:r>
         <w:r>
@@ -7422,7 +8410,7 @@
             <w:noProof/>
             <w:webHidden/>
           </w:rPr>
-          <w:instrText xml:space="preserve"> PAGEREF _Toc398508562 \h </w:instrText>
+          <w:instrText xml:space="preserve"> PAGEREF _Toc398519422 \h </w:instrText>
         </w:r>
         <w:r>
           <w:rPr>
@@ -7442,7 +8430,7 @@
             <w:noProof/>
             <w:webHidden/>
           </w:rPr>
-          <w:t>7</w:t>
+          <w:t>9</w:t>
         </w:r>
         <w:r>
           <w:rPr>
@@ -7465,7 +8453,7 @@
           <w:noProof/>
         </w:rPr>
       </w:pPr>
-      <w:hyperlink w:anchor="_Toc398508563" w:history="1">
+      <w:hyperlink w:anchor="_Toc398519423" w:history="1">
         <w:r>
           <w:rPr>
             <w:rStyle w:val="Hyperlink"/>
@@ -7506,7 +8494,7 @@
             <w:noProof/>
             <w:webHidden/>
           </w:rPr>
-          <w:instrText xml:space="preserve"> PAGEREF _Toc398508563 \h </w:instrText>
+          <w:instrText xml:space="preserve"> PAGEREF _Toc398519423 \h </w:instrText>
         </w:r>
         <w:r>
           <w:rPr>
@@ -7526,7 +8514,7 @@
             <w:noProof/>
             <w:webHidden/>
           </w:rPr>
-          <w:t>7</w:t>
+          <w:t>9</w:t>
         </w:r>
         <w:r>
           <w:rPr>
@@ -7549,7 +8537,7 @@
           <w:noProof/>
         </w:rPr>
       </w:pPr>
-      <w:hyperlink w:anchor="_Toc398508564" w:history="1">
+      <w:hyperlink w:anchor="_Toc398519424" w:history="1">
         <w:r>
           <w:rPr>
             <w:rStyle w:val="Hyperlink"/>
@@ -7590,7 +8578,7 @@
             <w:noProof/>
             <w:webHidden/>
           </w:rPr>
-          <w:instrText xml:space="preserve"> PAGEREF _Toc398508564 \h </w:instrText>
+          <w:instrText xml:space="preserve"> PAGEREF _Toc398519424 \h </w:instrText>
         </w:r>
         <w:r>
           <w:rPr>
@@ -7610,7 +8598,7 @@
             <w:noProof/>
             <w:webHidden/>
           </w:rPr>
-          <w:t>9</w:t>
+          <w:t>11</w:t>
         </w:r>
         <w:r>
           <w:rPr>
@@ -7633,7 +8621,7 @@
           <w:noProof/>
         </w:rPr>
       </w:pPr>
-      <w:hyperlink w:anchor="_Toc398508565" w:history="1">
+      <w:hyperlink w:anchor="_Toc398519425" w:history="1">
         <w:r>
           <w:rPr>
             <w:rStyle w:val="Hyperlink"/>
@@ -7674,7 +8662,7 @@
             <w:noProof/>
             <w:webHidden/>
           </w:rPr>
-          <w:instrText xml:space="preserve"> PAGEREF _Toc398508565 \h </w:instrText>
+          <w:instrText xml:space="preserve"> PAGEREF _Toc398519425 \h </w:instrText>
         </w:r>
         <w:r>
           <w:rPr>
@@ -7694,7 +8682,7 @@
             <w:noProof/>
             <w:webHidden/>
           </w:rPr>
-          <w:t>9</w:t>
+          <w:t>11</w:t>
         </w:r>
         <w:r>
           <w:rPr>
@@ -7717,7 +8705,7 @@
           <w:noProof/>
         </w:rPr>
       </w:pPr>
-      <w:hyperlink w:anchor="_Toc398508566" w:history="1">
+      <w:hyperlink w:anchor="_Toc398519426" w:history="1">
         <w:r>
           <w:rPr>
             <w:rStyle w:val="Hyperlink"/>
@@ -7758,7 +8746,7 @@
             <w:noProof/>
             <w:webHidden/>
           </w:rPr>
-          <w:instrText xml:space="preserve"> PAGEREF _Toc398508566 \h </w:instrText>
+          <w:instrText xml:space="preserve"> PAGEREF _Toc398519426 \h </w:instrText>
         </w:r>
         <w:r>
           <w:rPr>
@@ -7778,7 +8766,7 @@
             <w:noProof/>
             <w:webHidden/>
           </w:rPr>
-          <w:t>9</w:t>
+          <w:t>11</w:t>
         </w:r>
         <w:r>
           <w:rPr>
@@ -7801,7 +8789,7 @@
           <w:noProof/>
         </w:rPr>
       </w:pPr>
-      <w:hyperlink w:anchor="_Toc398508567" w:history="1">
+      <w:hyperlink w:anchor="_Toc398519427" w:history="1">
         <w:r>
           <w:rPr>
             <w:rStyle w:val="Hyperlink"/>
@@ -7842,7 +8830,7 @@
             <w:noProof/>
             <w:webHidden/>
           </w:rPr>
-          <w:instrText xml:space="preserve"> PAGEREF _Toc398508567 \h </w:instrText>
+          <w:instrText xml:space="preserve"> PAGEREF _Toc398519427 \h </w:instrText>
         </w:r>
         <w:r>
           <w:rPr>
@@ -7862,7 +8850,7 @@
             <w:noProof/>
             <w:webHidden/>
           </w:rPr>
-          <w:t>11</w:t>
+          <w:t>13</w:t>
         </w:r>
         <w:r>
           <w:rPr>
@@ -7990,20 +8978,16 @@
             <w:noProof/>
             <w:webHidden/>
           </w:rPr>
-        </w:r>
-        <w:r>
-          <w:rPr>
+          <w:fldChar w:fldCharType="separate"/>
+        </w:r>
+        <w:r>
+          <w:rPr>
+            <w:b/>
+            <w:bCs/>
             <w:noProof/>
             <w:webHidden/>
           </w:rPr>
-          <w:fldChar w:fldCharType="separate"/>
-        </w:r>
-        <w:r>
-          <w:rPr>
-            <w:noProof/>
-            <w:webHidden/>
-          </w:rPr>
-          <w:t>1</w:t>
+          <w:t>Error! Bookmark not defined.</w:t>
         </w:r>
         <w:r>
           <w:rPr>
@@ -8076,20 +9060,16 @@
             <w:noProof/>
             <w:webHidden/>
           </w:rPr>
-        </w:r>
-        <w:r>
-          <w:rPr>
+          <w:fldChar w:fldCharType="separate"/>
+        </w:r>
+        <w:r>
+          <w:rPr>
+            <w:b/>
+            <w:bCs/>
             <w:noProof/>
             <w:webHidden/>
           </w:rPr>
-          <w:fldChar w:fldCharType="separate"/>
-        </w:r>
-        <w:r>
-          <w:rPr>
-            <w:noProof/>
-            <w:webHidden/>
-          </w:rPr>
-          <w:t>2</w:t>
+          <w:t>Error! Bookmark not defined.</w:t>
         </w:r>
         <w:r>
           <w:rPr>
@@ -8126,8 +9106,8 @@
     </w:p>
     <w:p/>
     <w:sectPr>
-      <w:headerReference w:type="default" r:id="rId40"/>
-      <w:footerReference w:type="default" r:id="rId41"/>
+      <w:headerReference w:type="default" r:id="rId42"/>
+      <w:footerReference w:type="default" r:id="rId43"/>
       <w:pgSz w:w="11907" w:h="16839" w:code="9"/>
       <w:pgMar w:top="398" w:right="1041" w:bottom="899" w:left="993" w:header="680" w:footer="139" w:gutter="0"/>
       <w:cols w:space="708"/>
@@ -8226,7 +9206,7 @@
         <w:noProof/>
         <w:lang w:val="fr-FR"/>
       </w:rPr>
-      <w:t>15</w:t>
+      <w:t>17</w:t>
     </w:r>
     <w:r>
       <w:rPr>
@@ -9732,6 +10712,119 @@
     </w:lvl>
   </w:abstractNum>
   <w:abstractNum w:abstractNumId="12">
+    <w:nsid w:val="344C067A"/>
+    <w:multiLevelType w:val="hybridMultilevel"/>
+    <w:tmpl w:val="4FF258BC"/>
+    <w:lvl w:ilvl="0" w:tplc="04090001">
+      <w:start w:val="1"/>
+      <w:numFmt w:val="bullet"/>
+      <w:lvlText w:val=""/>
+      <w:lvlJc w:val="left"/>
+      <w:pPr>
+        <w:ind w:left="720" w:hanging="360"/>
+      </w:pPr>
+      <w:rPr>
+        <w:rFonts w:ascii="Symbol" w:hAnsi="Symbol" w:hint="default"/>
+      </w:rPr>
+    </w:lvl>
+    <w:lvl w:ilvl="1" w:tplc="04090003" w:tentative="1">
+      <w:start w:val="1"/>
+      <w:numFmt w:val="bullet"/>
+      <w:lvlText w:val="o"/>
+      <w:lvlJc w:val="left"/>
+      <w:pPr>
+        <w:ind w:left="1440" w:hanging="360"/>
+      </w:pPr>
+      <w:rPr>
+        <w:rFonts w:ascii="Courier New" w:hAnsi="Courier New" w:cs="Courier New" w:hint="default"/>
+      </w:rPr>
+    </w:lvl>
+    <w:lvl w:ilvl="2" w:tplc="04090005" w:tentative="1">
+      <w:start w:val="1"/>
+      <w:numFmt w:val="bullet"/>
+      <w:lvlText w:val=""/>
+      <w:lvlJc w:val="left"/>
+      <w:pPr>
+        <w:ind w:left="2160" w:hanging="360"/>
+      </w:pPr>
+      <w:rPr>
+        <w:rFonts w:ascii="Wingdings" w:hAnsi="Wingdings" w:hint="default"/>
+      </w:rPr>
+    </w:lvl>
+    <w:lvl w:ilvl="3" w:tplc="04090001" w:tentative="1">
+      <w:start w:val="1"/>
+      <w:numFmt w:val="bullet"/>
+      <w:lvlText w:val=""/>
+      <w:lvlJc w:val="left"/>
+      <w:pPr>
+        <w:ind w:left="2880" w:hanging="360"/>
+      </w:pPr>
+      <w:rPr>
+        <w:rFonts w:ascii="Symbol" w:hAnsi="Symbol" w:hint="default"/>
+      </w:rPr>
+    </w:lvl>
+    <w:lvl w:ilvl="4" w:tplc="04090003" w:tentative="1">
+      <w:start w:val="1"/>
+      <w:numFmt w:val="bullet"/>
+      <w:lvlText w:val="o"/>
+      <w:lvlJc w:val="left"/>
+      <w:pPr>
+        <w:ind w:left="3600" w:hanging="360"/>
+      </w:pPr>
+      <w:rPr>
+        <w:rFonts w:ascii="Courier New" w:hAnsi="Courier New" w:cs="Courier New" w:hint="default"/>
+      </w:rPr>
+    </w:lvl>
+    <w:lvl w:ilvl="5" w:tplc="04090005" w:tentative="1">
+      <w:start w:val="1"/>
+      <w:numFmt w:val="bullet"/>
+      <w:lvlText w:val=""/>
+      <w:lvlJc w:val="left"/>
+      <w:pPr>
+        <w:ind w:left="4320" w:hanging="360"/>
+      </w:pPr>
+      <w:rPr>
+        <w:rFonts w:ascii="Wingdings" w:hAnsi="Wingdings" w:hint="default"/>
+      </w:rPr>
+    </w:lvl>
+    <w:lvl w:ilvl="6" w:tplc="04090001" w:tentative="1">
+      <w:start w:val="1"/>
+      <w:numFmt w:val="bullet"/>
+      <w:lvlText w:val=""/>
+      <w:lvlJc w:val="left"/>
+      <w:pPr>
+        <w:ind w:left="5040" w:hanging="360"/>
+      </w:pPr>
+      <w:rPr>
+        <w:rFonts w:ascii="Symbol" w:hAnsi="Symbol" w:hint="default"/>
+      </w:rPr>
+    </w:lvl>
+    <w:lvl w:ilvl="7" w:tplc="04090003" w:tentative="1">
+      <w:start w:val="1"/>
+      <w:numFmt w:val="bullet"/>
+      <w:lvlText w:val="o"/>
+      <w:lvlJc w:val="left"/>
+      <w:pPr>
+        <w:ind w:left="5760" w:hanging="360"/>
+      </w:pPr>
+      <w:rPr>
+        <w:rFonts w:ascii="Courier New" w:hAnsi="Courier New" w:cs="Courier New" w:hint="default"/>
+      </w:rPr>
+    </w:lvl>
+    <w:lvl w:ilvl="8" w:tplc="04090005" w:tentative="1">
+      <w:start w:val="1"/>
+      <w:numFmt w:val="bullet"/>
+      <w:lvlText w:val=""/>
+      <w:lvlJc w:val="left"/>
+      <w:pPr>
+        <w:ind w:left="6480" w:hanging="360"/>
+      </w:pPr>
+      <w:rPr>
+        <w:rFonts w:ascii="Wingdings" w:hAnsi="Wingdings" w:hint="default"/>
+      </w:rPr>
+    </w:lvl>
+  </w:abstractNum>
+  <w:abstractNum w:abstractNumId="13">
     <w:nsid w:val="355715AC"/>
     <w:multiLevelType w:val="hybridMultilevel"/>
     <w:tmpl w:val="3DC63D1C"/>
@@ -9844,7 +10937,7 @@
       </w:rPr>
     </w:lvl>
   </w:abstractNum>
-  <w:abstractNum w:abstractNumId="13">
+  <w:abstractNum w:abstractNumId="14">
     <w:nsid w:val="36145DB2"/>
     <w:multiLevelType w:val="hybridMultilevel"/>
     <w:tmpl w:val="892A9B34"/>
@@ -9933,7 +11026,7 @@
       </w:pPr>
     </w:lvl>
   </w:abstractNum>
-  <w:abstractNum w:abstractNumId="14">
+  <w:abstractNum w:abstractNumId="15">
     <w:nsid w:val="38B12F5C"/>
     <w:multiLevelType w:val="multilevel"/>
     <w:tmpl w:val="205CB2C4"/>
@@ -10060,7 +11153,7 @@
       </w:rPr>
     </w:lvl>
   </w:abstractNum>
-  <w:abstractNum w:abstractNumId="15">
+  <w:abstractNum w:abstractNumId="16">
     <w:nsid w:val="3D175959"/>
     <w:multiLevelType w:val="hybridMultilevel"/>
     <w:tmpl w:val="43A4480A"/>
@@ -10173,7 +11266,7 @@
       </w:rPr>
     </w:lvl>
   </w:abstractNum>
-  <w:abstractNum w:abstractNumId="16">
+  <w:abstractNum w:abstractNumId="17">
     <w:nsid w:val="42C40951"/>
     <w:multiLevelType w:val="hybridMultilevel"/>
     <w:tmpl w:val="46606670"/>
@@ -10286,7 +11379,7 @@
       </w:rPr>
     </w:lvl>
   </w:abstractNum>
-  <w:abstractNum w:abstractNumId="17">
+  <w:abstractNum w:abstractNumId="18">
     <w:nsid w:val="4D126D8D"/>
     <w:multiLevelType w:val="hybridMultilevel"/>
     <w:tmpl w:val="03F07FB6"/>
@@ -10426,7 +11519,7 @@
       </w:rPr>
     </w:lvl>
   </w:abstractNum>
-  <w:abstractNum w:abstractNumId="18">
+  <w:abstractNum w:abstractNumId="19">
     <w:nsid w:val="4ECF2590"/>
     <w:multiLevelType w:val="hybridMultilevel"/>
     <w:tmpl w:val="946C741E"/>
@@ -10539,7 +11632,7 @@
       </w:rPr>
     </w:lvl>
   </w:abstractNum>
-  <w:abstractNum w:abstractNumId="19">
+  <w:abstractNum w:abstractNumId="20">
     <w:nsid w:val="4F67740C"/>
     <w:multiLevelType w:val="hybridMultilevel"/>
     <w:tmpl w:val="762E3AE0"/>
@@ -10679,7 +11772,7 @@
       </w:rPr>
     </w:lvl>
   </w:abstractNum>
-  <w:abstractNum w:abstractNumId="20">
+  <w:abstractNum w:abstractNumId="21">
     <w:nsid w:val="615F4F04"/>
     <w:multiLevelType w:val="hybridMultilevel"/>
     <w:tmpl w:val="0914AB46"/>
@@ -10792,7 +11885,7 @@
       </w:rPr>
     </w:lvl>
   </w:abstractNum>
-  <w:abstractNum w:abstractNumId="21">
+  <w:abstractNum w:abstractNumId="22">
     <w:nsid w:val="63602E23"/>
     <w:multiLevelType w:val="hybridMultilevel"/>
     <w:tmpl w:val="7DD25F74"/>
@@ -10905,7 +11998,7 @@
       </w:rPr>
     </w:lvl>
   </w:abstractNum>
-  <w:abstractNum w:abstractNumId="22">
+  <w:abstractNum w:abstractNumId="23">
     <w:nsid w:val="6C7B682D"/>
     <w:multiLevelType w:val="hybridMultilevel"/>
     <w:tmpl w:val="C2441BE4"/>
@@ -11045,7 +12138,7 @@
       </w:rPr>
     </w:lvl>
   </w:abstractNum>
-  <w:abstractNum w:abstractNumId="23">
+  <w:abstractNum w:abstractNumId="24">
     <w:nsid w:val="715D5503"/>
     <w:multiLevelType w:val="hybridMultilevel"/>
     <w:tmpl w:val="4D121608"/>
@@ -11158,7 +12251,7 @@
       </w:rPr>
     </w:lvl>
   </w:abstractNum>
-  <w:abstractNum w:abstractNumId="24">
+  <w:abstractNum w:abstractNumId="25">
     <w:nsid w:val="76754132"/>
     <w:multiLevelType w:val="hybridMultilevel"/>
     <w:tmpl w:val="9A52B816"/>
@@ -11298,7 +12391,7 @@
       </w:rPr>
     </w:lvl>
   </w:abstractNum>
-  <w:abstractNum w:abstractNumId="25">
+  <w:abstractNum w:abstractNumId="26">
     <w:nsid w:val="7EFF46E7"/>
     <w:multiLevelType w:val="hybridMultilevel"/>
     <w:tmpl w:val="9EDE4F00"/>
@@ -11412,16 +12505,16 @@
     </w:lvl>
   </w:abstractNum>
   <w:num w:numId="1">
-    <w:abstractNumId w:val="14"/>
+    <w:abstractNumId w:val="15"/>
   </w:num>
   <w:num w:numId="2">
     <w:abstractNumId w:val="2"/>
   </w:num>
   <w:num w:numId="3">
-    <w:abstractNumId w:val="17"/>
+    <w:abstractNumId w:val="18"/>
   </w:num>
   <w:num w:numId="4">
-    <w:abstractNumId w:val="22"/>
+    <w:abstractNumId w:val="23"/>
   </w:num>
   <w:num w:numId="5">
     <w:abstractNumId w:val="0"/>
@@ -11433,10 +12526,10 @@
     <w:abstractNumId w:val="4"/>
   </w:num>
   <w:num w:numId="8">
-    <w:abstractNumId w:val="19"/>
+    <w:abstractNumId w:val="20"/>
   </w:num>
   <w:num w:numId="9">
-    <w:abstractNumId w:val="24"/>
+    <w:abstractNumId w:val="25"/>
   </w:num>
   <w:num w:numId="10">
     <w:abstractNumId w:val="2"/>
@@ -11451,10 +12544,10 @@
     </w:lvlOverride>
   </w:num>
   <w:num w:numId="12">
-    <w:abstractNumId w:val="13"/>
+    <w:abstractNumId w:val="14"/>
   </w:num>
   <w:num w:numId="13">
-    <w:abstractNumId w:val="14"/>
+    <w:abstractNumId w:val="15"/>
     <w:lvlOverride w:ilvl="0">
       <w:startOverride w:val="1"/>
     </w:lvlOverride>
@@ -11484,7 +12577,7 @@
     </w:lvlOverride>
   </w:num>
   <w:num w:numId="14">
-    <w:abstractNumId w:val="14"/>
+    <w:abstractNumId w:val="15"/>
   </w:num>
   <w:num w:numId="15">
     <w:abstractNumId w:val="9"/>
@@ -11493,13 +12586,13 @@
     <w:abstractNumId w:val="5"/>
   </w:num>
   <w:num w:numId="17">
-    <w:abstractNumId w:val="16"/>
+    <w:abstractNumId w:val="17"/>
   </w:num>
   <w:num w:numId="18">
-    <w:abstractNumId w:val="21"/>
+    <w:abstractNumId w:val="22"/>
   </w:num>
   <w:num w:numId="19">
-    <w:abstractNumId w:val="12"/>
+    <w:abstractNumId w:val="13"/>
   </w:num>
   <w:num w:numId="20">
     <w:abstractNumId w:val="11"/>
@@ -11514,25 +12607,28 @@
     <w:abstractNumId w:val="8"/>
   </w:num>
   <w:num w:numId="24">
-    <w:abstractNumId w:val="18"/>
+    <w:abstractNumId w:val="19"/>
   </w:num>
   <w:num w:numId="25">
-    <w:abstractNumId w:val="15"/>
+    <w:abstractNumId w:val="16"/>
   </w:num>
   <w:num w:numId="26">
-    <w:abstractNumId w:val="25"/>
+    <w:abstractNumId w:val="26"/>
   </w:num>
   <w:num w:numId="27">
-    <w:abstractNumId w:val="23"/>
+    <w:abstractNumId w:val="24"/>
   </w:num>
   <w:num w:numId="28">
-    <w:abstractNumId w:val="20"/>
+    <w:abstractNumId w:val="21"/>
   </w:num>
   <w:num w:numId="29">
     <w:abstractNumId w:val="6"/>
   </w:num>
   <w:num w:numId="30">
     <w:abstractNumId w:val="1"/>
+  </w:num>
+  <w:num w:numId="31">
+    <w:abstractNumId w:val="12"/>
   </w:num>
 </w:numbering>
 </file>
@@ -12165,6 +13261,7 @@
   <w:style w:type="character" w:default="1" w:styleId="DefaultParagraphFont">
     <w:name w:val="Default Paragraph Font"/>
     <w:uiPriority w:val="1"/>
+    <w:semiHidden/>
     <w:unhideWhenUsed/>
   </w:style>
   <w:style w:type="table" w:default="1" w:styleId="TableNormal">
@@ -12970,6 +14067,41 @@
       <w:color w:val="4F81BD" w:themeColor="accent1"/>
     </w:rPr>
   </w:style>
+  <w:style w:type="character" w:styleId="SubtleEmphasis">
+    <w:name w:val="Subtle Emphasis"/>
+    <w:basedOn w:val="DefaultParagraphFont"/>
+    <w:uiPriority w:val="19"/>
+    <w:qFormat/>
+    <w:rsid w:val="0041061E"/>
+    <w:rPr>
+      <w:i/>
+      <w:iCs/>
+      <w:color w:val="404040" w:themeColor="text1" w:themeTint="BF"/>
+    </w:rPr>
+  </w:style>
+  <w:style w:type="character" w:styleId="SubtleReference">
+    <w:name w:val="Subtle Reference"/>
+    <w:basedOn w:val="DefaultParagraphFont"/>
+    <w:uiPriority w:val="31"/>
+    <w:qFormat/>
+    <w:rsid w:val="008C36F7"/>
+    <w:rPr>
+      <w:smallCaps/>
+      <w:color w:val="5A5A5A" w:themeColor="text1" w:themeTint="A5"/>
+    </w:rPr>
+  </w:style>
+  <w:style w:type="character" w:styleId="IntenseEmphasis">
+    <w:name w:val="Intense Emphasis"/>
+    <w:basedOn w:val="DefaultParagraphFont"/>
+    <w:uiPriority w:val="21"/>
+    <w:qFormat/>
+    <w:rsid w:val="008974C3"/>
+    <w:rPr>
+      <w:i/>
+      <w:iCs/>
+      <w:color w:val="4F81BD" w:themeColor="accent1"/>
+    </w:rPr>
+  </w:style>
 </w:styles>
 </file>
 
@@ -13261,7 +14393,7 @@
 </file>
 
 <file path=customXml/itemProps1.xml><?xml version="1.0" encoding="utf-8"?>
-<ds:datastoreItem xmlns:ds="http://schemas.openxmlformats.org/officeDocument/2006/customXml" ds:itemID="{DD5505D9-FC2B-4934-81A1-F1A77DC11DF6}">
+<ds:datastoreItem xmlns:ds="http://schemas.openxmlformats.org/officeDocument/2006/customXml" ds:itemID="{0A6B3EDA-4CEC-443E-8F73-3745EE15E06E}">
   <ds:schemaRefs>
     <ds:schemaRef ds:uri="http://schemas.openxmlformats.org/officeDocument/2006/bibliography"/>
   </ds:schemaRefs>

</xml_diff>

<commit_message>
SoC-FPGA Design Guide 0.13
</commit_message>
<xml_diff>
--- a/Documentation/SoC-FPGA Design Guide.docx
+++ b/Documentation/SoC-FPGA Design Guide.docx
@@ -50,6 +50,7 @@
         <w:jc w:val="center"/>
       </w:pPr>
       <w:r>
+        <w:lastRenderedPageBreak/>
         <w:t>LAP – IC – EPFL</w:t>
       </w:r>
     </w:p>
@@ -70,7 +71,7 @@
         <w:t>Version 0.</w:t>
       </w:r>
       <w:r>
-        <w:t>12</w:t>
+        <w:t>13</w:t>
       </w:r>
       <w:r>
         <w:t xml:space="preserve"> </w:t>
@@ -5102,6 +5103,7 @@
         <w:rPr>
           <w:rStyle w:val="IntenseEmphasis"/>
         </w:rPr>
+        <w:lastRenderedPageBreak/>
         <w:t>85K</w:t>
       </w:r>
       <w:r>
@@ -5389,7 +5391,6 @@
       <w:bookmarkStart w:id="18" w:name="_Toc398672348"/>
       <w:bookmarkStart w:id="19" w:name="_Toc398730273"/>
       <w:r>
-        <w:lastRenderedPageBreak/>
         <w:t>Connectors</w:t>
       </w:r>
       <w:bookmarkEnd w:id="18"/>
@@ -5484,6 +5485,7 @@
       <w:bookmarkStart w:id="22" w:name="_Toc398672350"/>
       <w:bookmarkStart w:id="23" w:name="_Toc398730275"/>
       <w:r>
+        <w:lastRenderedPageBreak/>
         <w:t>Audio</w:t>
       </w:r>
       <w:bookmarkEnd w:id="22"/>
@@ -5830,6 +5832,7 @@
       <w:bookmarkStart w:id="37" w:name="_Toc398672357"/>
       <w:bookmarkStart w:id="38" w:name="_Toc398730282"/>
       <w:r>
+        <w:lastRenderedPageBreak/>
         <w:t>Layout</w:t>
       </w:r>
       <w:bookmarkEnd w:id="37"/>
@@ -6296,7 +6299,11 @@
         <w:t xml:space="preserve">A9 </w:t>
       </w:r>
       <w:r>
-        <w:t>MPCore processors, flash memory controllers, SDRAM L3 Interconnect, on-chip memories, support peripherals, interface peripherals, debug capabilities, and phase-locked loops (PLLs). The dual-processor HPS supports symmetric (SMP) and asymmetric (AMP) multiprocessing.</w:t>
+        <w:t xml:space="preserve">MPCore processors, flash memory controllers, SDRAM L3 Interconnect, on-chip memories, </w:t>
+      </w:r>
+      <w:r>
+        <w:lastRenderedPageBreak/>
+        <w:t>support peripherals, interface peripherals, debug capabilities, and phase-locked loops (PLLs). The dual-processor HPS supports symmetric (SMP) and asymmetric (AMP) multiprocessing.</w:t>
       </w:r>
     </w:p>
     <w:p>
@@ -6478,64 +6485,67 @@
         <w:rPr>
           <w:rStyle w:val="Emphasis"/>
         </w:rPr>
+        <w:t xml:space="preserve">The </w:t>
+      </w:r>
+      <w:r>
+        <w:rPr>
+          <w:rStyle w:val="IntenseEmphasis"/>
+        </w:rPr>
+        <w:t>software</w:t>
+      </w:r>
+      <w:r>
+        <w:rPr>
+          <w:rStyle w:val="Emphasis"/>
+        </w:rPr>
+        <w:t xml:space="preserve"> that configures the </w:t>
+      </w:r>
+      <w:r>
+        <w:rPr>
+          <w:rStyle w:val="IntenseEmphasis"/>
+        </w:rPr>
+        <w:t>HPS I/O pins</w:t>
+      </w:r>
+      <w:r>
+        <w:rPr>
+          <w:rStyle w:val="Emphasis"/>
+        </w:rPr>
+        <w:t xml:space="preserve"> is called the </w:t>
+      </w:r>
+      <w:r>
+        <w:rPr>
+          <w:rStyle w:val="IntenseEmphasis"/>
+        </w:rPr>
+        <w:t>Preloader</w:t>
+      </w:r>
+      <w:r>
+        <w:rPr>
+          <w:rStyle w:val="Emphasis"/>
+        </w:rPr>
+        <w:t>.</w:t>
+      </w:r>
+    </w:p>
+    <w:p>
+      <w:r>
+        <w:t>The HPS</w:t>
+      </w:r>
+      <w:r>
+        <w:t xml:space="preserve"> and FPGA portions of the device have separate external power supplies</w:t>
+      </w:r>
+      <w:r>
+        <w:t xml:space="preserve"> and independently power on.</w:t>
+      </w:r>
+      <w:r>
+        <w:t xml:space="preserve"> You can power on the HPS</w:t>
+      </w:r>
+      <w:r>
+        <w:t xml:space="preserve"> without powering on the FPGA</w:t>
+      </w:r>
+      <w:r>
+        <w:t xml:space="preserve"> portion of the </w:t>
+      </w:r>
+      <w:r>
         <w:lastRenderedPageBreak/>
-        <w:t xml:space="preserve">The </w:t>
-      </w:r>
-      <w:r>
-        <w:rPr>
-          <w:rStyle w:val="IntenseEmphasis"/>
-        </w:rPr>
-        <w:t>software</w:t>
-      </w:r>
-      <w:r>
-        <w:rPr>
-          <w:rStyle w:val="Emphasis"/>
-        </w:rPr>
-        <w:t xml:space="preserve"> that configures the </w:t>
-      </w:r>
-      <w:r>
-        <w:rPr>
-          <w:rStyle w:val="IntenseEmphasis"/>
-        </w:rPr>
-        <w:t>HPS I/O pins</w:t>
-      </w:r>
-      <w:r>
-        <w:rPr>
-          <w:rStyle w:val="Emphasis"/>
-        </w:rPr>
-        <w:t xml:space="preserve"> is called the </w:t>
-      </w:r>
-      <w:r>
-        <w:rPr>
-          <w:rStyle w:val="IntenseEmphasis"/>
-        </w:rPr>
-        <w:t>Preloader</w:t>
-      </w:r>
-      <w:r>
-        <w:rPr>
-          <w:rStyle w:val="Emphasis"/>
-        </w:rPr>
-        <w:t>.</w:t>
-      </w:r>
-    </w:p>
-    <w:p>
-      <w:r>
-        <w:t>The HPS</w:t>
-      </w:r>
-      <w:r>
-        <w:t xml:space="preserve"> and FPGA portions of the device have separate external power supplies</w:t>
-      </w:r>
-      <w:r>
-        <w:t xml:space="preserve"> and independently power on.</w:t>
-      </w:r>
-      <w:r>
-        <w:t xml:space="preserve"> You can power on the HPS</w:t>
-      </w:r>
-      <w:r>
-        <w:t xml:space="preserve"> without powering on the FPGA</w:t>
-      </w:r>
-      <w:r>
-        <w:t xml:space="preserve"> portion of the device. However, to power on the FPGA portion, the HPS must already be on or powered on at the same time as the FPGA portion.</w:t>
+        <w:t>device. However, to power on the FPGA portion, the HPS must already be on or powered on at the same time as the FPGA portion.</w:t>
       </w:r>
       <w:r>
         <w:t xml:space="preserve"> You can also turn off the FPGA portion of the device while leaving the HPS power on.</w:t>
@@ -6548,6 +6558,7 @@
       <w:bookmarkStart w:id="48" w:name="_Toc398672360"/>
       <w:bookmarkStart w:id="49" w:name="_Toc398730285"/>
       <w:r>
+        <w:lastRenderedPageBreak/>
         <w:t>Features of the HPS</w:t>
       </w:r>
       <w:bookmarkEnd w:id="48"/>
@@ -6629,6 +6640,7 @@
     </w:p>
     <w:p>
       <w:r>
+        <w:lastRenderedPageBreak/>
         <w:t>The following list contains the main modules of the HPS</w:t>
       </w:r>
       <w:r>
@@ -6731,7 +6743,6 @@
         </w:numPr>
       </w:pPr>
       <w:r>
-        <w:lastRenderedPageBreak/>
         <w:t>Two serial peripheral interface (SPI) master controllers</w:t>
       </w:r>
     </w:p>
@@ -6955,6 +6966,7 @@
       <w:bookmarkStart w:id="51" w:name="_Toc398672361"/>
       <w:bookmarkStart w:id="52" w:name="_Toc398730286"/>
       <w:r>
+        <w:lastRenderedPageBreak/>
         <w:t>System Integration Overview</w:t>
       </w:r>
       <w:bookmarkEnd w:id="51"/>
@@ -7307,6 +7319,7 @@
         </w:numPr>
       </w:pPr>
       <w:r>
+        <w:lastRenderedPageBreak/>
         <w:t>Low-level control of peripheral features not accessible through the control and status registers (CSRs)</w:t>
       </w:r>
     </w:p>
@@ -7389,7 +7402,6 @@
         <w:pStyle w:val="Heading4"/>
       </w:pPr>
       <w:r>
-        <w:lastRenderedPageBreak/>
         <w:t>FPGA Manager</w:t>
       </w:r>
     </w:p>
@@ -7594,6 +7606,7 @@
         <w:pStyle w:val="Heading4"/>
       </w:pPr>
       <w:r>
+        <w:lastRenderedPageBreak/>
         <w:t>On-Chip RAM</w:t>
       </w:r>
     </w:p>
@@ -7862,6 +7875,7 @@
         </w:numPr>
       </w:pPr>
       <w:r>
+        <w:lastRenderedPageBreak/>
         <w:t>FPGA manager interface – signals that communicate with FPGA fabric for boot and configuration.</w:t>
       </w:r>
     </w:p>
@@ -7896,7 +7910,6 @@
       <w:bookmarkStart w:id="65" w:name="_Toc398672368"/>
       <w:bookmarkStart w:id="66" w:name="_Toc398730293"/>
       <w:r>
-        <w:lastRenderedPageBreak/>
         <w:t>HPS Address Map</w:t>
       </w:r>
       <w:bookmarkEnd w:id="65"/>
@@ -8228,6 +8241,7 @@
         <w:rPr>
           <w:noProof/>
         </w:rPr>
+        <w:lastRenderedPageBreak/>
         <w:drawing>
           <wp:inline distT="0" distB="0" distL="0" distR="0" wp14:anchorId="239CFE8E" wp14:editId="58DE5092">
             <wp:extent cx="4537494" cy="3434851"/>
@@ -8375,6 +8389,7 @@
               <w:rPr>
                 <w:color w:val="FFFFFF" w:themeColor="background1"/>
               </w:rPr>
+              <w:lastRenderedPageBreak/>
               <w:t>Region Name</w:t>
             </w:r>
           </w:p>
@@ -8738,7 +8753,6 @@
       <w:bookmarkStart w:id="72" w:name="_Toc398672370"/>
       <w:bookmarkStart w:id="73" w:name="_Toc398730295"/>
       <w:r>
-        <w:lastRenderedPageBreak/>
         <w:t xml:space="preserve">HPS Peripheral </w:t>
       </w:r>
       <w:r>
@@ -10063,6 +10077,7 @@
               <w:rPr>
                 <w:b w:val="0"/>
               </w:rPr>
+              <w:lastRenderedPageBreak/>
               <w:t>QSPIDATA</w:t>
             </w:r>
           </w:p>
@@ -12033,7 +12048,6 @@
               <w:rPr>
                 <w:b w:val="0"/>
               </w:rPr>
-              <w:lastRenderedPageBreak/>
               <w:t>SCANMGR</w:t>
             </w:r>
           </w:p>
@@ -12377,6 +12391,7 @@
     </w:p>
     <w:p>
       <w:r>
+        <w:lastRenderedPageBreak/>
         <w:t>The p</w:t>
       </w:r>
       <w:r>
@@ -12570,6 +12585,7 @@
         </w:numPr>
         <w:rPr>
           <w:rStyle w:val="Emphasis"/>
+          <w:i w:val="0"/>
         </w:rPr>
       </w:pPr>
       <w:r>
@@ -12596,12 +12612,15 @@
         </w:rPr>
         <w:t>”</w:t>
       </w:r>
-      <w:r>
+    </w:p>
+    <w:p>
+      <w:pPr>
+        <w:pStyle w:val="ListParagraph"/>
         <w:rPr>
           <w:rStyle w:val="Emphasis"/>
-        </w:rPr>
-        <w:br/>
-      </w:r>
+          <w:i w:val="0"/>
+        </w:rPr>
+      </w:pPr>
       <w:r>
         <w:t>C</w:t>
       </w:r>
@@ -12641,6 +12660,38 @@
           <w:numId w:val="36"/>
         </w:numPr>
         <w:rPr>
+          <w:rStyle w:val="Emphasis"/>
+          <w:b/>
+          <w:bCs/>
+          <w:i w:val="0"/>
+          <w:iCs w:val="0"/>
+          <w:smallCaps/>
+          <w:u w:val="single"/>
+        </w:rPr>
+      </w:pPr>
+      <w:r>
+        <w:rPr>
+          <w:rStyle w:val="Emphasis"/>
+        </w:rPr>
+        <w:t>“</w:t>
+      </w:r>
+      <w:r>
+        <w:rPr>
+          <w:rStyle w:val="Emphasis"/>
+        </w:rPr>
+        <w:t>&lt;altera_install_directory&gt;\embedded\ip\altera\hps\altera_hps\hwlib\include\socal</w:t>
+      </w:r>
+      <w:r>
+        <w:rPr>
+          <w:rStyle w:val="Emphasis"/>
+        </w:rPr>
+        <w:t>”</w:t>
+      </w:r>
+    </w:p>
+    <w:p>
+      <w:pPr>
+        <w:pStyle w:val="ListParagraph"/>
+        <w:rPr>
           <w:b/>
           <w:bCs/>
           <w:smallCaps/>
@@ -12648,30 +12699,6 @@
         </w:rPr>
       </w:pPr>
       <w:r>
-        <w:rPr>
-          <w:rStyle w:val="Emphasis"/>
-        </w:rPr>
-        <w:t>“</w:t>
-      </w:r>
-      <w:r>
-        <w:rPr>
-          <w:rStyle w:val="Emphasis"/>
-        </w:rPr>
-        <w:t>&lt;altera_install_directory&gt;\embedded\ip\altera\hps\altera_hps\hwlib\include\socal</w:t>
-      </w:r>
-      <w:r>
-        <w:rPr>
-          <w:rStyle w:val="Emphasis"/>
-        </w:rPr>
-        <w:t>”</w:t>
-      </w:r>
-      <w:r>
-        <w:rPr>
-          <w:rStyle w:val="Strong"/>
-        </w:rPr>
-        <w:br/>
-      </w:r>
-      <w:r>
         <w:t>C</w:t>
       </w:r>
       <w:r>
@@ -12690,7 +12717,13 @@
         <w:t xml:space="preserve"> that provide</w:t>
       </w:r>
       <w:r>
-        <w:t xml:space="preserve"> a peripherals</w:t>
+        <w:t xml:space="preserve"> a peripheral</w:t>
+      </w:r>
+      <w:r>
+        <w:t>’</w:t>
+      </w:r>
+      <w:r>
+        <w:t>s</w:t>
       </w:r>
       <w:r>
         <w:t xml:space="preserve"> </w:t>
@@ -12763,16 +12796,28 @@
         <w:pStyle w:val="ListParagraph"/>
         <w:numPr>
           <w:ilvl w:val="0"/>
-          <w:numId w:val="38"/>
+          <w:numId w:val="39"/>
         </w:numPr>
         <w:rPr>
-          <w:i/>
-          <w:iCs/>
-        </w:rPr>
-      </w:pPr>
-      <w:r>
-        <w:rPr>
           <w:rStyle w:val="Emphasis"/>
+          <w:i w:val="0"/>
+          <w:iCs w:val="0"/>
+        </w:rPr>
+        <w:sectPr>
+          <w:headerReference w:type="default" r:id="rId20"/>
+          <w:footerReference w:type="default" r:id="rId21"/>
+          <w:type w:val="continuous"/>
+          <w:pgSz w:w="11907" w:h="16839" w:code="9"/>
+          <w:pgMar w:top="398" w:right="1041" w:bottom="899" w:left="993" w:header="680" w:footer="139" w:gutter="0"/>
+          <w:pgNumType w:start="0"/>
+          <w:cols w:space="708"/>
+          <w:titlePg/>
+          <w:docGrid w:linePitch="360"/>
+        </w:sectPr>
+      </w:pPr>
+      <w:r>
+        <w:rPr>
+          <w:rStyle w:val="Emphasis"/>
         </w:rPr>
         <w:t>“</w:t>
       </w:r>
@@ -12797,58 +12842,73 @@
     </w:p>
     <w:p>
       <w:pPr>
-        <w:pStyle w:val="ListParagraph"/>
-        <w:numPr>
-          <w:ilvl w:val="1"/>
-          <w:numId w:val="38"/>
-        </w:numPr>
+        <w:pStyle w:val="Code"/>
         <w:rPr>
           <w:rStyle w:val="Emphasis"/>
-          <w:rFonts w:ascii="Consolas" w:hAnsi="Consolas" w:cs="Consolas"/>
-          <w:sz w:val="20"/>
-        </w:rPr>
-      </w:pPr>
-      <w:r>
-        <w:rPr>
-          <w:rFonts w:ascii="Consolas" w:hAnsi="Consolas" w:cs="Consolas"/>
-          <w:sz w:val="20"/>
-        </w:rPr>
-        <w:t>ALT_STATUS_CODE alt_fgpa_reset_assert(void);</w:t>
-      </w:r>
-    </w:p>
-    <w:p>
-      <w:pPr>
-        <w:pStyle w:val="ListParagraph"/>
-        <w:numPr>
-          <w:ilvl w:val="1"/>
-          <w:numId w:val="38"/>
-        </w:numPr>
+          <w:i w:val="0"/>
+          <w:iCs w:val="0"/>
+        </w:rPr>
+      </w:pPr>
+      <w:r>
         <w:rPr>
           <w:rStyle w:val="Emphasis"/>
-          <w:rFonts w:ascii="Consolas" w:hAnsi="Consolas" w:cs="Consolas"/>
           <w:i w:val="0"/>
-        </w:rPr>
-      </w:pPr>
-      <w:r>
+          <w:iCs w:val="0"/>
+        </w:rPr>
+        <w:t>ALT_STATUS_CODE alt_fpga_reset_assert(void);</w:t>
+      </w:r>
+    </w:p>
+    <w:p>
+      <w:pPr>
+        <w:pStyle w:val="Code"/>
         <w:rPr>
           <w:rStyle w:val="Emphasis"/>
-          <w:rFonts w:ascii="Consolas" w:hAnsi="Consolas" w:cs="Consolas"/>
           <w:i w:val="0"/>
-          <w:sz w:val="20"/>
+          <w:iCs w:val="0"/>
+        </w:rPr>
+      </w:pPr>
+      <w:r>
+        <w:rPr>
+          <w:rStyle w:val="Emphasis"/>
+          <w:i w:val="0"/>
+          <w:iCs w:val="0"/>
         </w:rPr>
         <w:t>ALT_STATUS_CODE alt_fpga_configure(const void* cfg_buf, size_t cfg_buf_len);</w:t>
       </w:r>
+    </w:p>
+    <w:p/>
+    <w:p>
+      <w:pPr>
+        <w:sectPr>
+          <w:type w:val="continuous"/>
+          <w:pgSz w:w="11907" w:h="16839" w:code="9"/>
+          <w:pgMar w:top="398" w:right="1041" w:bottom="899" w:left="993" w:header="680" w:footer="139" w:gutter="0"/>
+          <w:pgNumType w:start="0"/>
+          <w:cols w:space="708"/>
+          <w:titlePg/>
+          <w:docGrid w:linePitch="360"/>
+        </w:sectPr>
+      </w:pPr>
     </w:p>
     <w:p>
       <w:pPr>
         <w:pStyle w:val="ListParagraph"/>
         <w:numPr>
           <w:ilvl w:val="0"/>
-          <w:numId w:val="38"/>
+          <w:numId w:val="39"/>
         </w:numPr>
         <w:rPr>
           <w:rStyle w:val="Emphasis"/>
         </w:rPr>
+        <w:sectPr>
+          <w:type w:val="continuous"/>
+          <w:pgSz w:w="11907" w:h="16839" w:code="9"/>
+          <w:pgMar w:top="398" w:right="1041" w:bottom="899" w:left="993" w:header="680" w:footer="139" w:gutter="0"/>
+          <w:pgNumType w:start="0"/>
+          <w:cols w:space="708"/>
+          <w:titlePg/>
+          <w:docGrid w:linePitch="360"/>
+        </w:sectPr>
       </w:pPr>
       <w:r>
         <w:rPr>
@@ -12877,324 +12937,384 @@
     </w:p>
     <w:p>
       <w:pPr>
-        <w:pStyle w:val="ListParagraph"/>
+        <w:pStyle w:val="Code"/>
         <w:numPr>
-          <w:ilvl w:val="1"/>
-          <w:numId w:val="38"/>
+          <w:ilvl w:val="0"/>
+          <w:numId w:val="40"/>
         </w:numPr>
         <w:rPr>
           <w:rStyle w:val="Emphasis"/>
-          <w:rFonts w:ascii="Consolas" w:hAnsi="Consolas" w:cs="Consolas"/>
-          <w:sz w:val="20"/>
+          <w:i w:val="0"/>
+          <w:iCs w:val="0"/>
+          <w:color w:val="000000"/>
         </w:rPr>
       </w:pPr>
       <w:r>
         <w:rPr>
           <w:rStyle w:val="Emphasis"/>
-          <w:rFonts w:ascii="Consolas" w:hAnsi="Consolas" w:cs="Consolas"/>
-          <w:sz w:val="20"/>
+          <w:i w:val="0"/>
+          <w:iCs w:val="0"/>
+          <w:color w:val="000000"/>
         </w:rPr>
         <w:t>/* The width in bits of the ALT_FPGAMGR_CTL_EN register field. */</w:t>
       </w:r>
     </w:p>
     <w:p>
       <w:pPr>
-        <w:pStyle w:val="ListParagraph"/>
-        <w:ind w:left="1440"/>
+        <w:pStyle w:val="Code"/>
         <w:rPr>
           <w:rStyle w:val="Emphasis"/>
-          <w:rFonts w:ascii="Consolas" w:hAnsi="Consolas" w:cs="Consolas"/>
-          <w:sz w:val="20"/>
+          <w:i w:val="0"/>
+          <w:iCs w:val="0"/>
+          <w:color w:val="000000"/>
         </w:rPr>
       </w:pPr>
       <w:r>
         <w:rPr>
           <w:rStyle w:val="Emphasis"/>
-          <w:rFonts w:ascii="Consolas" w:hAnsi="Consolas" w:cs="Consolas"/>
-          <w:sz w:val="20"/>
+          <w:i w:val="0"/>
+          <w:iCs w:val="0"/>
+          <w:color w:val="000000"/>
         </w:rPr>
         <w:t>#define ALT_FPGAMGR_CTL_EN_WIDTH      1</w:t>
       </w:r>
     </w:p>
     <w:p>
       <w:pPr>
-        <w:pStyle w:val="ListParagraph"/>
+        <w:pStyle w:val="Code"/>
+        <w:rPr>
+          <w:rStyle w:val="Emphasis"/>
+          <w:i w:val="0"/>
+          <w:iCs w:val="0"/>
+          <w:color w:val="000000"/>
+        </w:rPr>
+      </w:pPr>
+      <w:r>
+        <w:rPr>
+          <w:rStyle w:val="Emphasis"/>
+          <w:i w:val="0"/>
+          <w:iCs w:val="0"/>
+          <w:color w:val="000000"/>
+        </w:rPr>
+        <w:t>/* The mask used to set the ALT_FPGAMGR_CTL_EN register field value. */</w:t>
+      </w:r>
+    </w:p>
+    <w:p>
+      <w:pPr>
+        <w:pStyle w:val="Code"/>
+        <w:rPr>
+          <w:rStyle w:val="Emphasis"/>
+          <w:i w:val="0"/>
+          <w:iCs w:val="0"/>
+          <w:color w:val="000000"/>
+        </w:rPr>
+      </w:pPr>
+      <w:r>
+        <w:rPr>
+          <w:rStyle w:val="Emphasis"/>
+          <w:i w:val="0"/>
+          <w:iCs w:val="0"/>
+          <w:color w:val="000000"/>
+        </w:rPr>
+        <w:t>#define ALT_FPGAMGR_CTL_EN_SET_MSK    0x00000001</w:t>
+      </w:r>
+    </w:p>
+    <w:p>
+      <w:pPr>
+        <w:pStyle w:val="Code"/>
+        <w:rPr>
+          <w:rStyle w:val="Emphasis"/>
+          <w:i w:val="0"/>
+          <w:iCs w:val="0"/>
+          <w:color w:val="000000"/>
+        </w:rPr>
+      </w:pPr>
+      <w:r>
+        <w:rPr>
+          <w:rStyle w:val="Emphasis"/>
+          <w:i w:val="0"/>
+          <w:iCs w:val="0"/>
+          <w:color w:val="000000"/>
+        </w:rPr>
+        <w:t>/* The mask used to clear the ALT_FPGAMGR_CTL_EN register field value. */</w:t>
+      </w:r>
+    </w:p>
+    <w:p>
+      <w:pPr>
+        <w:pStyle w:val="Code"/>
+        <w:rPr>
+          <w:rStyle w:val="Emphasis"/>
+          <w:i w:val="0"/>
+          <w:iCs w:val="0"/>
+          <w:color w:val="000000"/>
+        </w:rPr>
+      </w:pPr>
+      <w:r>
+        <w:rPr>
+          <w:rStyle w:val="Emphasis"/>
+          <w:i w:val="0"/>
+          <w:iCs w:val="0"/>
+          <w:color w:val="000000"/>
+        </w:rPr>
+        <w:t>#define ALT_FPGAMGR_CTL_EN_CLR_MSK    0xfffffffe</w:t>
+      </w:r>
+    </w:p>
+    <w:p>
+      <w:pPr>
+        <w:rPr>
+          <w:rStyle w:val="Emphasis"/>
+        </w:rPr>
+      </w:pPr>
+    </w:p>
+    <w:p>
+      <w:pPr>
+        <w:rPr>
+          <w:rStyle w:val="Emphasis"/>
+        </w:rPr>
+        <w:sectPr>
+          <w:type w:val="continuous"/>
+          <w:pgSz w:w="11907" w:h="16839" w:code="9"/>
+          <w:pgMar w:top="398" w:right="1041" w:bottom="899" w:left="993" w:header="680" w:footer="139" w:gutter="0"/>
+          <w:pgNumType w:start="0"/>
+          <w:cols w:space="708"/>
+          <w:titlePg/>
+          <w:docGrid w:linePitch="360"/>
+        </w:sectPr>
+      </w:pPr>
+    </w:p>
+    <w:p>
+      <w:r>
+        <w:t>A</w:t>
+      </w:r>
+      <w:r>
+        <w:t xml:space="preserve">n </w:t>
+      </w:r>
+      <w:r>
+        <w:rPr>
+          <w:rStyle w:val="IntenseEmphasis"/>
+        </w:rPr>
+        <w:t>important</w:t>
+      </w:r>
+      <w:r>
+        <w:t xml:space="preserve"> header file is </w:t>
+      </w:r>
+      <w:r>
+        <w:rPr>
+          <w:rStyle w:val="Emphasis"/>
+        </w:rPr>
+        <w:t>“…\hwlib\include\socal\hps.h”.</w:t>
+      </w:r>
+      <w:r>
+        <w:t xml:space="preserve"> It contains</w:t>
+      </w:r>
+      <w:r>
+        <w:t xml:space="preserve"> the HPS component’s full </w:t>
+      </w:r>
+      <w:r>
+        <w:rPr>
+          <w:rStyle w:val="IntenseEmphasis"/>
+        </w:rPr>
+        <w:t>register map</w:t>
+      </w:r>
+      <w:r>
+        <w:t xml:space="preserve">, as provided in </w:t>
+      </w:r>
+      <w:r>
+        <w:fldChar w:fldCharType="begin"/>
+      </w:r>
+      <w:r>
+        <w:instrText xml:space="preserve"> REF _Ref398723403 \h </w:instrText>
+      </w:r>
+      <w:r>
+        <w:fldChar w:fldCharType="separate"/>
+      </w:r>
+      <w:r>
+        <w:t xml:space="preserve">Table </w:t>
+      </w:r>
+      <w:r>
+        <w:rPr>
+          <w:noProof/>
+        </w:rPr>
+        <w:t>3</w:t>
+      </w:r>
+      <w:r>
+        <w:fldChar w:fldCharType="end"/>
+      </w:r>
+      <w:r>
+        <w:t>.</w:t>
+      </w:r>
+      <w:r>
+        <w:t xml:space="preserve"> N</w:t>
+      </w:r>
+      <w:r>
+        <w:t>ote</w:t>
+      </w:r>
+      <w:r>
+        <w:t xml:space="preserve"> however,</w:t>
+      </w:r>
+      <w:r>
+        <w:t xml:space="preserve"> that there exists </w:t>
+      </w:r>
+      <w:r>
+        <w:rPr>
+          <w:rStyle w:val="IntenseEmphasis"/>
+        </w:rPr>
+        <w:t>no header file</w:t>
+      </w:r>
+      <w:r>
+        <w:t xml:space="preserve"> for the “</w:t>
+      </w:r>
+      <w:r>
+        <w:rPr>
+          <w:rStyle w:val="Emphasis"/>
+        </w:rPr>
+        <w:t>heavyweight</w:t>
+      </w:r>
+      <w:r>
+        <w:t xml:space="preserve">” HPS-to-FPGA bridge, as it is not located in the “HPS peripherals” region in </w:t>
+      </w:r>
+      <w:r>
+        <w:fldChar w:fldCharType="begin"/>
+      </w:r>
+      <w:r>
+        <w:instrText xml:space="preserve"> REF _Ref398723590 \h </w:instrText>
+      </w:r>
+      <w:r>
+        <w:fldChar w:fldCharType="separate"/>
+      </w:r>
+      <w:r>
+        <w:t xml:space="preserve">Figure </w:t>
+      </w:r>
+      <w:r>
+        <w:rPr>
+          <w:noProof/>
+        </w:rPr>
+        <w:t>7</w:t>
+      </w:r>
+      <w:r>
+        <w:fldChar w:fldCharType="end"/>
+      </w:r>
+      <w:r>
+        <w:t>. Indeed, the</w:t>
+      </w:r>
+      <w:r>
+        <w:t xml:space="preserve"> “</w:t>
+      </w:r>
+      <w:r>
+        <w:rPr>
+          <w:rStyle w:val="Emphasis"/>
+        </w:rPr>
+        <w:t>heavyweight</w:t>
+      </w:r>
+      <w:r>
+        <w:t>”</w:t>
+      </w:r>
+      <w:r>
+        <w:t xml:space="preserve"> HPS-to-FPGA bridge is not considered a </w:t>
+      </w:r>
+      <w:r>
+        <w:t xml:space="preserve">HPS </w:t>
+      </w:r>
+      <w:r>
+        <w:t xml:space="preserve">peripheral, </w:t>
+      </w:r>
+      <w:r>
+        <w:t xml:space="preserve">whereas the </w:t>
+      </w:r>
+      <w:r>
+        <w:rPr>
+          <w:rStyle w:val="Emphasis"/>
+        </w:rPr>
+        <w:t>l</w:t>
+      </w:r>
+      <w:r>
+        <w:rPr>
+          <w:rStyle w:val="Emphasis"/>
+        </w:rPr>
+        <w:t>ightweight</w:t>
+      </w:r>
+      <w:r>
+        <w:t xml:space="preserve"> HPS-to-FPGA bridge is.</w:t>
+      </w:r>
+    </w:p>
+    <w:p>
+      <w:pPr>
+        <w:sectPr>
+          <w:type w:val="continuous"/>
+          <w:pgSz w:w="11907" w:h="16839" w:code="9"/>
+          <w:pgMar w:top="398" w:right="1041" w:bottom="899" w:left="993" w:header="680" w:footer="139" w:gutter="0"/>
+          <w:pgNumType w:start="0"/>
+          <w:cols w:space="708"/>
+          <w:titlePg/>
+          <w:docGrid w:linePitch="360"/>
+        </w:sectPr>
+      </w:pPr>
+      <w:r>
+        <w:t>Therefore, in order t</w:t>
+      </w:r>
+      <w:r>
+        <w:t>o use the “heavyweight” HPS-to-FPGA bridge, you will</w:t>
+      </w:r>
+      <w:r>
+        <w:t xml:space="preserve"> have to define a macro in your code, as follows:</w:t>
+      </w:r>
+    </w:p>
+    <w:p>
+      <w:pPr>
+        <w:pStyle w:val="Code"/>
         <w:numPr>
-          <w:ilvl w:val="1"/>
-          <w:numId w:val="38"/>
+          <w:ilvl w:val="0"/>
+          <w:numId w:val="41"/>
         </w:numPr>
+        <w:pBdr>
+          <w:top w:val="single" w:sz="4" w:space="1" w:color="000000"/>
+          <w:left w:val="single" w:sz="4" w:space="4" w:color="000000"/>
+          <w:bottom w:val="single" w:sz="4" w:space="1" w:color="000000"/>
+          <w:right w:val="single" w:sz="4" w:space="4" w:color="000000"/>
+        </w:pBdr>
+        <w:tabs>
+          <w:tab w:val="clear" w:pos="6521"/>
+          <w:tab w:val="clear" w:pos="6804"/>
+          <w:tab w:val="clear" w:pos="7088"/>
+          <w:tab w:val="clear" w:pos="7371"/>
+          <w:tab w:val="clear" w:pos="7655"/>
+          <w:tab w:val="left" w:pos="-1156"/>
+          <w:tab w:val="left" w:pos="-873"/>
+          <w:tab w:val="left" w:pos="-720"/>
+          <w:tab w:val="left" w:pos="-589"/>
+          <w:tab w:val="left" w:pos="-306"/>
+          <w:tab w:val="left" w:pos="-22"/>
+        </w:tabs>
+        <w:suppressAutoHyphens/>
+        <w:adjustRightInd/>
+        <w:spacing w:after="0"/>
+        <w:textAlignment w:val="baseline"/>
+      </w:pPr>
+      <w:r>
+        <w:t>#define ALT_HWFPGASLVS_OFST    0xc0000000</w:t>
+      </w:r>
+    </w:p>
+    <w:p/>
+    <w:p>
+      <w:pPr>
+        <w:sectPr>
+          <w:type w:val="continuous"/>
+          <w:pgSz w:w="11907" w:h="16839" w:code="9"/>
+          <w:pgMar w:top="398" w:right="1041" w:bottom="899" w:left="993" w:header="680" w:footer="139" w:gutter="0"/>
+          <w:pgNumType w:start="0"/>
+          <w:cols w:space="708"/>
+          <w:titlePg/>
+          <w:docGrid w:linePitch="360"/>
+        </w:sectPr>
+      </w:pPr>
+    </w:p>
+    <w:p>
+      <w:r>
+        <w:t>The reason why the “</w:t>
+      </w:r>
+      <w:r>
         <w:rPr>
           <w:rStyle w:val="Emphasis"/>
-          <w:rFonts w:ascii="Consolas" w:hAnsi="Consolas" w:cs="Consolas"/>
-          <w:sz w:val="20"/>
-        </w:rPr>
-      </w:pPr>
-      <w:r>
-        <w:rPr>
-          <w:rStyle w:val="Emphasis"/>
-          <w:rFonts w:ascii="Consolas" w:hAnsi="Consolas" w:cs="Consolas"/>
-          <w:sz w:val="20"/>
-        </w:rPr>
-        <w:t>/* The mask used to set the ALT_FPGAMGR_CTL_EN register field value. */</w:t>
-      </w:r>
-    </w:p>
-    <w:p>
-      <w:pPr>
-        <w:pStyle w:val="ListParagraph"/>
-        <w:ind w:left="1440"/>
-        <w:rPr>
-          <w:rStyle w:val="Emphasis"/>
-          <w:rFonts w:ascii="Consolas" w:hAnsi="Consolas" w:cs="Consolas"/>
-          <w:sz w:val="20"/>
-        </w:rPr>
-      </w:pPr>
-      <w:r>
-        <w:rPr>
-          <w:rStyle w:val="Emphasis"/>
-          <w:rFonts w:ascii="Consolas" w:hAnsi="Consolas" w:cs="Consolas"/>
-          <w:sz w:val="20"/>
-        </w:rPr>
-        <w:t>#define ALT_FPGAMGR_CTL_EN_SET_MSK    0x00000001</w:t>
-      </w:r>
-    </w:p>
-    <w:p>
-      <w:pPr>
-        <w:pStyle w:val="ListParagraph"/>
-        <w:numPr>
-          <w:ilvl w:val="1"/>
-          <w:numId w:val="38"/>
-        </w:numPr>
-        <w:rPr>
-          <w:rStyle w:val="Emphasis"/>
-          <w:rFonts w:ascii="Consolas" w:hAnsi="Consolas" w:cs="Consolas"/>
-          <w:sz w:val="20"/>
-        </w:rPr>
-      </w:pPr>
-      <w:r>
-        <w:rPr>
-          <w:rStyle w:val="Emphasis"/>
-          <w:rFonts w:ascii="Consolas" w:hAnsi="Consolas" w:cs="Consolas"/>
-          <w:sz w:val="20"/>
-        </w:rPr>
-        <w:t>/* The mask used to clear the ALT_FPGAMGR_CTL_EN register field value. */</w:t>
-      </w:r>
-    </w:p>
-    <w:p>
-      <w:pPr>
-        <w:pStyle w:val="ListParagraph"/>
-        <w:ind w:left="1440"/>
-        <w:rPr>
-          <w:rStyle w:val="Emphasis"/>
-        </w:rPr>
-      </w:pPr>
-      <w:r>
-        <w:rPr>
-          <w:rStyle w:val="Emphasis"/>
-          <w:rFonts w:ascii="Consolas" w:hAnsi="Consolas" w:cs="Consolas"/>
-          <w:sz w:val="20"/>
-        </w:rPr>
-        <w:t>#define ALT_FPGAMGR_CTL_EN_CLR_MSK    0xfffffffe</w:t>
-      </w:r>
-    </w:p>
-    <w:p>
-      <w:r>
-        <w:t>A</w:t>
-      </w:r>
-      <w:r>
-        <w:t xml:space="preserve">n </w:t>
-      </w:r>
-      <w:r>
-        <w:rPr>
-          <w:rStyle w:val="IntenseEmphasis"/>
-        </w:rPr>
-        <w:t>important</w:t>
-      </w:r>
-      <w:r>
-        <w:t xml:space="preserve"> header file is </w:t>
-      </w:r>
-      <w:r>
-        <w:rPr>
-          <w:rStyle w:val="Emphasis"/>
-        </w:rPr>
-        <w:t>“…\hwlib\include\socal\hps.h”.</w:t>
-      </w:r>
-      <w:r>
-        <w:t xml:space="preserve"> It contains</w:t>
-      </w:r>
-      <w:r>
-        <w:t xml:space="preserve"> the HPS component’s full </w:t>
-      </w:r>
-      <w:r>
-        <w:rPr>
-          <w:rStyle w:val="IntenseEmphasis"/>
-        </w:rPr>
-        <w:t>register map</w:t>
-      </w:r>
-      <w:r>
-        <w:t xml:space="preserve">, as provided in </w:t>
-      </w:r>
-      <w:r>
-        <w:fldChar w:fldCharType="begin"/>
-      </w:r>
-      <w:r>
-        <w:instrText xml:space="preserve"> REF _Ref398723403 \h </w:instrText>
-      </w:r>
-      <w:r>
-        <w:fldChar w:fldCharType="separate"/>
-      </w:r>
-      <w:r>
-        <w:t xml:space="preserve">Table </w:t>
-      </w:r>
-      <w:r>
-        <w:rPr>
-          <w:noProof/>
-        </w:rPr>
-        <w:t>3</w:t>
-      </w:r>
-      <w:r>
-        <w:fldChar w:fldCharType="end"/>
-      </w:r>
-      <w:r>
-        <w:t>.</w:t>
-      </w:r>
-      <w:r>
-        <w:t xml:space="preserve"> N</w:t>
-      </w:r>
-      <w:r>
-        <w:t>ote</w:t>
-      </w:r>
-      <w:r>
-        <w:t xml:space="preserve"> however,</w:t>
-      </w:r>
-      <w:r>
-        <w:t xml:space="preserve"> that there exists </w:t>
-      </w:r>
-      <w:r>
-        <w:rPr>
-          <w:rStyle w:val="IntenseEmphasis"/>
-        </w:rPr>
-        <w:t>no header file</w:t>
-      </w:r>
-      <w:r>
-        <w:t xml:space="preserve"> for the “</w:t>
-      </w:r>
-      <w:r>
-        <w:rPr>
-          <w:rStyle w:val="Emphasis"/>
-        </w:rPr>
-        <w:t>heavyweight</w:t>
-      </w:r>
-      <w:r>
-        <w:t xml:space="preserve">” HPS-to-FPGA bridge, as it is not located in the “HPS peripherals” region in </w:t>
-      </w:r>
-      <w:r>
-        <w:fldChar w:fldCharType="begin"/>
-      </w:r>
-      <w:r>
-        <w:instrText xml:space="preserve"> REF _Ref398723590 \h </w:instrText>
-      </w:r>
-      <w:r>
-        <w:fldChar w:fldCharType="separate"/>
-      </w:r>
-      <w:r>
-        <w:t xml:space="preserve">Figure </w:t>
-      </w:r>
-      <w:r>
-        <w:rPr>
-          <w:noProof/>
-        </w:rPr>
-        <w:t>7</w:t>
-      </w:r>
-      <w:r>
-        <w:fldChar w:fldCharType="end"/>
-      </w:r>
-      <w:r>
-        <w:t>. Indeed, the</w:t>
-      </w:r>
-      <w:r>
-        <w:t xml:space="preserve"> “</w:t>
-      </w:r>
-      <w:r>
-        <w:rPr>
-          <w:rStyle w:val="Emphasis"/>
-        </w:rPr>
-        <w:t>heavyweight</w:t>
-      </w:r>
-      <w:r>
-        <w:t>”</w:t>
-      </w:r>
-      <w:r>
-        <w:t xml:space="preserve"> HPS-to-FPGA bridge is not considered a </w:t>
-      </w:r>
-      <w:r>
-        <w:t xml:space="preserve">HPS </w:t>
-      </w:r>
-      <w:r>
-        <w:t xml:space="preserve">peripheral, </w:t>
-      </w:r>
-      <w:r>
-        <w:t xml:space="preserve">whereas the </w:t>
-      </w:r>
-      <w:r>
-        <w:rPr>
-          <w:rStyle w:val="Emphasis"/>
-        </w:rPr>
-        <w:t>l</w:t>
-      </w:r>
-      <w:r>
-        <w:rPr>
-          <w:rStyle w:val="Emphasis"/>
-        </w:rPr>
-        <w:t>ightweight</w:t>
-      </w:r>
-      <w:r>
-        <w:t xml:space="preserve"> HPS-to-FPGA bridge is.</w:t>
-      </w:r>
-    </w:p>
-    <w:p>
-      <w:r>
-        <w:t>Therefore, in order t</w:t>
-      </w:r>
-      <w:r>
-        <w:t>o use the “heavyweight” HPS-to-FPGA bridge, you will</w:t>
-      </w:r>
-      <w:r>
-        <w:t xml:space="preserve"> have to define a macro in your code, as follows:</w:t>
-      </w:r>
-    </w:p>
-    <w:p>
-      <w:pPr>
-        <w:rPr>
-          <w:rFonts w:ascii="Consolas" w:hAnsi="Consolas" w:cs="Consolas"/>
-          <w:sz w:val="20"/>
-          <w:szCs w:val="20"/>
-        </w:rPr>
-      </w:pPr>
-      <w:r>
-        <w:rPr>
-          <w:rFonts w:ascii="Consolas" w:hAnsi="Consolas" w:cs="Consolas"/>
-          <w:sz w:val="20"/>
-          <w:szCs w:val="20"/>
-        </w:rPr>
-        <w:t>#define ALT_HWFPGASLVS_OFST</w:t>
-      </w:r>
-      <w:r>
-        <w:rPr>
-          <w:rFonts w:ascii="Consolas" w:hAnsi="Consolas" w:cs="Consolas"/>
-          <w:sz w:val="20"/>
-          <w:szCs w:val="20"/>
-        </w:rPr>
-        <w:tab/>
-        <w:t>0xC0000000</w:t>
-      </w:r>
-    </w:p>
-    <w:p>
-      <w:r>
-        <w:t>The reason why the “</w:t>
-      </w:r>
-      <w:r>
-        <w:rPr>
-          <w:rStyle w:val="Emphasis"/>
         </w:rPr>
         <w:t>lightweight</w:t>
       </w:r>
@@ -13203,14 +13323,12 @@
       </w:r>
       <w:r>
         <w:t>bus width</w:t>
+      </w:r>
+      <w:r>
+        <w:t xml:space="preserve"> (coincidence that this corresponds to the HPS’ native data size?)</w:t>
       </w:r>
       <w:bookmarkStart w:id="75" w:name="_GoBack"/>
       <w:bookmarkEnd w:id="75"/>
-      <w:r>
-        <w:t xml:space="preserve"> (coincidence that this corresponds to the HPS’ native data size?)</w:t>
-      </w:r>
-    </w:p>
-    <w:p>
       <w:r>
         <w:t xml:space="preserve"> </w:t>
       </w:r>
@@ -13452,6 +13570,7 @@
         <w:pStyle w:val="Heading3"/>
       </w:pPr>
       <w:r>
+        <w:lastRenderedPageBreak/>
         <w:t>HPS</w:t>
       </w:r>
       <w:r>
@@ -13529,222 +13648,12 @@
         <w:rPr>
           <w:noProof/>
         </w:rPr>
+        <w:lastRenderedPageBreak/>
         <w:drawing>
           <wp:inline distT="0" distB="0" distL="0" distR="0" wp14:anchorId="1432E470" wp14:editId="451EDD03">
             <wp:extent cx="5972810" cy="5484495"/>
             <wp:effectExtent l="0" t="0" r="8890" b="1905"/>
             <wp:docPr id="1" name="Image 1"/>
-            <wp:cNvGraphicFramePr>
-              <a:graphicFrameLocks xmlns:a="http://schemas.openxmlformats.org/drawingml/2006/main" noChangeAspect="1"/>
-            </wp:cNvGraphicFramePr>
-            <a:graphic xmlns:a="http://schemas.openxmlformats.org/drawingml/2006/main">
-              <a:graphicData uri="http://schemas.openxmlformats.org/drawingml/2006/picture">
-                <pic:pic xmlns:pic="http://schemas.openxmlformats.org/drawingml/2006/picture">
-                  <pic:nvPicPr>
-                    <pic:cNvPr id="0" name=""/>
-                    <pic:cNvPicPr/>
-                  </pic:nvPicPr>
-                  <pic:blipFill>
-                    <a:blip r:embed="rId20"/>
-                    <a:stretch>
-                      <a:fillRect/>
-                    </a:stretch>
-                  </pic:blipFill>
-                  <pic:spPr>
-                    <a:xfrm>
-                      <a:off x="0" y="0"/>
-                      <a:ext cx="5972810" cy="5484495"/>
-                    </a:xfrm>
-                    <a:prstGeom prst="rect">
-                      <a:avLst/>
-                    </a:prstGeom>
-                  </pic:spPr>
-                </pic:pic>
-              </a:graphicData>
-            </a:graphic>
-          </wp:inline>
-        </w:drawing>
-      </w:r>
-    </w:p>
-    <w:p>
-      <w:pPr>
-        <w:pStyle w:val="Heading2"/>
-      </w:pPr>
-      <w:bookmarkStart w:id="87" w:name="_Toc398672377"/>
-      <w:bookmarkStart w:id="88" w:name="_Toc398730305"/>
-      <w:r>
-        <w:t>Hardware development</w:t>
-      </w:r>
-      <w:bookmarkEnd w:id="87"/>
-      <w:bookmarkEnd w:id="88"/>
-    </w:p>
-    <w:p>
-      <w:pPr>
-        <w:pStyle w:val="Heading3"/>
-      </w:pPr>
-      <w:bookmarkStart w:id="89" w:name="_Toc398672378"/>
-      <w:bookmarkStart w:id="90" w:name="_Toc398730306"/>
-      <w:r>
-        <w:t>Qsys integration</w:t>
-      </w:r>
-      <w:bookmarkEnd w:id="89"/>
-      <w:bookmarkEnd w:id="90"/>
-    </w:p>
-    <w:p>
-      <w:r>
-        <w:t xml:space="preserve">Starting with </w:t>
-      </w:r>
-      <w:r>
-        <w:rPr>
-          <w:b/>
-        </w:rPr>
-        <w:t>QuartusII</w:t>
-      </w:r>
-      <w:r>
-        <w:t xml:space="preserve"> and after creating a project, select </w:t>
-      </w:r>
-      <w:r>
-        <w:rPr>
-          <w:b/>
-          <w:i/>
-        </w:rPr>
-        <w:t>Tools</w:t>
-      </w:r>
-      <w:r>
-        <w:rPr>
-          <w:b/>
-          <w:i/>
-        </w:rPr>
-        <w:sym w:font="Wingdings" w:char="F0E0"/>
-      </w:r>
-      <w:r>
-        <w:rPr>
-          <w:b/>
-          <w:i/>
-        </w:rPr>
-        <w:t xml:space="preserve"> Qsys</w:t>
-      </w:r>
-    </w:p>
-    <w:p>
-      <w:r>
-        <w:t xml:space="preserve">In </w:t>
-      </w:r>
-      <w:r>
-        <w:rPr>
-          <w:b/>
-        </w:rPr>
-        <w:t>Qsys</w:t>
-      </w:r>
-      <w:r>
-        <w:t xml:space="preserve">, open </w:t>
-      </w:r>
-      <w:r>
-        <w:rPr>
-          <w:b/>
-          <w:i/>
-        </w:rPr>
-        <w:t xml:space="preserve">Library </w:t>
-      </w:r>
-      <w:r>
-        <w:rPr>
-          <w:b/>
-          <w:i/>
-        </w:rPr>
-        <w:sym w:font="Wingdings" w:char="F0E0"/>
-      </w:r>
-      <w:r>
-        <w:rPr>
-          <w:b/>
-          <w:i/>
-        </w:rPr>
-        <w:t xml:space="preserve"> Embedded Processors </w:t>
-      </w:r>
-      <w:r>
-        <w:rPr>
-          <w:b/>
-          <w:i/>
-        </w:rPr>
-        <w:sym w:font="Wingdings" w:char="F0E0"/>
-      </w:r>
-      <w:r>
-        <w:rPr>
-          <w:b/>
-          <w:i/>
-        </w:rPr>
-        <w:t xml:space="preserve"> Hard Processor System</w:t>
-      </w:r>
-      <w:r>
-        <w:t xml:space="preserve"> the window with description of the parameters for the HPS is open.</w:t>
-      </w:r>
-    </w:p>
-    <w:p>
-      <w:r>
-        <w:t xml:space="preserve">The </w:t>
-      </w:r>
-      <w:r>
-        <w:rPr>
-          <w:b/>
-          <w:i/>
-        </w:rPr>
-        <w:t>FPGA Interface</w:t>
-      </w:r>
-      <w:r>
-        <w:t xml:space="preserve"> tab allows the access from to the FPGA part with the HPS part.</w:t>
-      </w:r>
-    </w:p>
-    <w:p>
-      <w:r>
-        <w:rPr>
-          <w:noProof/>
-        </w:rPr>
-        <w:lastRenderedPageBreak/>
-        <w:drawing>
-          <wp:inline distT="0" distB="0" distL="0" distR="0" wp14:anchorId="549DCC72" wp14:editId="2CBDFAB4">
-            <wp:extent cx="5972810" cy="4241800"/>
-            <wp:effectExtent l="0" t="0" r="8890" b="6350"/>
-            <wp:docPr id="9" name="Image 9"/>
-            <wp:cNvGraphicFramePr>
-              <a:graphicFrameLocks xmlns:a="http://schemas.openxmlformats.org/drawingml/2006/main" noChangeAspect="1"/>
-            </wp:cNvGraphicFramePr>
-            <a:graphic xmlns:a="http://schemas.openxmlformats.org/drawingml/2006/main">
-              <a:graphicData uri="http://schemas.openxmlformats.org/drawingml/2006/picture">
-                <pic:pic xmlns:pic="http://schemas.openxmlformats.org/drawingml/2006/picture">
-                  <pic:nvPicPr>
-                    <pic:cNvPr id="0" name=""/>
-                    <pic:cNvPicPr/>
-                  </pic:nvPicPr>
-                  <pic:blipFill>
-                    <a:blip r:embed="rId21"/>
-                    <a:stretch>
-                      <a:fillRect/>
-                    </a:stretch>
-                  </pic:blipFill>
-                  <pic:spPr>
-                    <a:xfrm>
-                      <a:off x="0" y="0"/>
-                      <a:ext cx="5972810" cy="4241800"/>
-                    </a:xfrm>
-                    <a:prstGeom prst="rect">
-                      <a:avLst/>
-                    </a:prstGeom>
-                  </pic:spPr>
-                </pic:pic>
-              </a:graphicData>
-            </a:graphic>
-          </wp:inline>
-        </w:drawing>
-      </w:r>
-    </w:p>
-    <w:p>
-      <w:r>
-        <w:rPr>
-          <w:noProof/>
-        </w:rPr>
-        <w:drawing>
-          <wp:inline distT="0" distB="0" distL="0" distR="0" wp14:anchorId="350032AC" wp14:editId="5089B036">
-            <wp:extent cx="5972810" cy="4644390"/>
-            <wp:effectExtent l="0" t="0" r="8890" b="3810"/>
-            <wp:docPr id="8" name="Image 8"/>
             <wp:cNvGraphicFramePr>
               <a:graphicFrameLocks xmlns:a="http://schemas.openxmlformats.org/drawingml/2006/main" noChangeAspect="1"/>
             </wp:cNvGraphicFramePr>
@@ -13764,6 +13673,218 @@
                   <pic:spPr>
                     <a:xfrm>
                       <a:off x="0" y="0"/>
+                      <a:ext cx="5972810" cy="5484495"/>
+                    </a:xfrm>
+                    <a:prstGeom prst="rect">
+                      <a:avLst/>
+                    </a:prstGeom>
+                  </pic:spPr>
+                </pic:pic>
+              </a:graphicData>
+            </a:graphic>
+          </wp:inline>
+        </w:drawing>
+      </w:r>
+    </w:p>
+    <w:p>
+      <w:pPr>
+        <w:pStyle w:val="Heading2"/>
+      </w:pPr>
+      <w:bookmarkStart w:id="87" w:name="_Toc398672377"/>
+      <w:bookmarkStart w:id="88" w:name="_Toc398730305"/>
+      <w:r>
+        <w:lastRenderedPageBreak/>
+        <w:t>Hardware development</w:t>
+      </w:r>
+      <w:bookmarkEnd w:id="87"/>
+      <w:bookmarkEnd w:id="88"/>
+    </w:p>
+    <w:p>
+      <w:pPr>
+        <w:pStyle w:val="Heading3"/>
+      </w:pPr>
+      <w:bookmarkStart w:id="89" w:name="_Toc398672378"/>
+      <w:bookmarkStart w:id="90" w:name="_Toc398730306"/>
+      <w:r>
+        <w:t>Qsys integration</w:t>
+      </w:r>
+      <w:bookmarkEnd w:id="89"/>
+      <w:bookmarkEnd w:id="90"/>
+    </w:p>
+    <w:p>
+      <w:r>
+        <w:t xml:space="preserve">Starting with </w:t>
+      </w:r>
+      <w:r>
+        <w:rPr>
+          <w:b/>
+        </w:rPr>
+        <w:t>QuartusII</w:t>
+      </w:r>
+      <w:r>
+        <w:t xml:space="preserve"> and after creating a project, select </w:t>
+      </w:r>
+      <w:r>
+        <w:rPr>
+          <w:b/>
+          <w:i/>
+        </w:rPr>
+        <w:t>Tools</w:t>
+      </w:r>
+      <w:r>
+        <w:rPr>
+          <w:b/>
+          <w:i/>
+        </w:rPr>
+        <w:sym w:font="Wingdings" w:char="F0E0"/>
+      </w:r>
+      <w:r>
+        <w:rPr>
+          <w:b/>
+          <w:i/>
+        </w:rPr>
+        <w:t xml:space="preserve"> Qsys</w:t>
+      </w:r>
+    </w:p>
+    <w:p>
+      <w:r>
+        <w:t xml:space="preserve">In </w:t>
+      </w:r>
+      <w:r>
+        <w:rPr>
+          <w:b/>
+        </w:rPr>
+        <w:t>Qsys</w:t>
+      </w:r>
+      <w:r>
+        <w:t xml:space="preserve">, open </w:t>
+      </w:r>
+      <w:r>
+        <w:rPr>
+          <w:b/>
+          <w:i/>
+        </w:rPr>
+        <w:t xml:space="preserve">Library </w:t>
+      </w:r>
+      <w:r>
+        <w:rPr>
+          <w:b/>
+          <w:i/>
+        </w:rPr>
+        <w:sym w:font="Wingdings" w:char="F0E0"/>
+      </w:r>
+      <w:r>
+        <w:rPr>
+          <w:b/>
+          <w:i/>
+        </w:rPr>
+        <w:t xml:space="preserve"> Embedded Processors </w:t>
+      </w:r>
+      <w:r>
+        <w:rPr>
+          <w:b/>
+          <w:i/>
+        </w:rPr>
+        <w:sym w:font="Wingdings" w:char="F0E0"/>
+      </w:r>
+      <w:r>
+        <w:rPr>
+          <w:b/>
+          <w:i/>
+        </w:rPr>
+        <w:t xml:space="preserve"> Hard Processor System</w:t>
+      </w:r>
+      <w:r>
+        <w:t xml:space="preserve"> the window with description of the parameters for the HPS is open.</w:t>
+      </w:r>
+    </w:p>
+    <w:p>
+      <w:r>
+        <w:t xml:space="preserve">The </w:t>
+      </w:r>
+      <w:r>
+        <w:rPr>
+          <w:b/>
+          <w:i/>
+        </w:rPr>
+        <w:t>FPGA Interface</w:t>
+      </w:r>
+      <w:r>
+        <w:t xml:space="preserve"> tab allows the access from to the FPGA part with the HPS part.</w:t>
+      </w:r>
+    </w:p>
+    <w:p>
+      <w:r>
+        <w:rPr>
+          <w:noProof/>
+        </w:rPr>
+        <w:drawing>
+          <wp:inline distT="0" distB="0" distL="0" distR="0" wp14:anchorId="549DCC72" wp14:editId="2CBDFAB4">
+            <wp:extent cx="5972810" cy="4241800"/>
+            <wp:effectExtent l="0" t="0" r="8890" b="6350"/>
+            <wp:docPr id="9" name="Image 9"/>
+            <wp:cNvGraphicFramePr>
+              <a:graphicFrameLocks xmlns:a="http://schemas.openxmlformats.org/drawingml/2006/main" noChangeAspect="1"/>
+            </wp:cNvGraphicFramePr>
+            <a:graphic xmlns:a="http://schemas.openxmlformats.org/drawingml/2006/main">
+              <a:graphicData uri="http://schemas.openxmlformats.org/drawingml/2006/picture">
+                <pic:pic xmlns:pic="http://schemas.openxmlformats.org/drawingml/2006/picture">
+                  <pic:nvPicPr>
+                    <pic:cNvPr id="0" name=""/>
+                    <pic:cNvPicPr/>
+                  </pic:nvPicPr>
+                  <pic:blipFill>
+                    <a:blip r:embed="rId23"/>
+                    <a:stretch>
+                      <a:fillRect/>
+                    </a:stretch>
+                  </pic:blipFill>
+                  <pic:spPr>
+                    <a:xfrm>
+                      <a:off x="0" y="0"/>
+                      <a:ext cx="5972810" cy="4241800"/>
+                    </a:xfrm>
+                    <a:prstGeom prst="rect">
+                      <a:avLst/>
+                    </a:prstGeom>
+                  </pic:spPr>
+                </pic:pic>
+              </a:graphicData>
+            </a:graphic>
+          </wp:inline>
+        </w:drawing>
+      </w:r>
+    </w:p>
+    <w:p>
+      <w:r>
+        <w:rPr>
+          <w:noProof/>
+        </w:rPr>
+        <w:lastRenderedPageBreak/>
+        <w:drawing>
+          <wp:inline distT="0" distB="0" distL="0" distR="0" wp14:anchorId="350032AC" wp14:editId="5089B036">
+            <wp:extent cx="5972810" cy="4644390"/>
+            <wp:effectExtent l="0" t="0" r="8890" b="3810"/>
+            <wp:docPr id="8" name="Image 8"/>
+            <wp:cNvGraphicFramePr>
+              <a:graphicFrameLocks xmlns:a="http://schemas.openxmlformats.org/drawingml/2006/main" noChangeAspect="1"/>
+            </wp:cNvGraphicFramePr>
+            <a:graphic xmlns:a="http://schemas.openxmlformats.org/drawingml/2006/main">
+              <a:graphicData uri="http://schemas.openxmlformats.org/drawingml/2006/picture">
+                <pic:pic xmlns:pic="http://schemas.openxmlformats.org/drawingml/2006/picture">
+                  <pic:nvPicPr>
+                    <pic:cNvPr id="0" name=""/>
+                    <pic:cNvPicPr/>
+                  </pic:nvPicPr>
+                  <pic:blipFill>
+                    <a:blip r:embed="rId24"/>
+                    <a:stretch>
+                      <a:fillRect/>
+                    </a:stretch>
+                  </pic:blipFill>
+                  <pic:spPr>
+                    <a:xfrm>
+                      <a:off x="0" y="0"/>
                       <a:ext cx="5972810" cy="4644390"/>
                     </a:xfrm>
                     <a:prstGeom prst="rect">
@@ -13779,7 +13900,6 @@
     </w:p>
     <w:p>
       <w:r>
-        <w:lastRenderedPageBreak/>
         <w:t xml:space="preserve">With the </w:t>
       </w:r>
       <w:r>
@@ -13801,6 +13921,7 @@
       <w:bookmarkStart w:id="91" w:name="_Toc398672379"/>
       <w:bookmarkStart w:id="92" w:name="_Toc398730307"/>
       <w:r>
+        <w:lastRenderedPageBreak/>
         <w:t>Software development</w:t>
       </w:r>
       <w:bookmarkEnd w:id="91"/>
@@ -14048,6 +14169,7 @@
         </w:numPr>
       </w:pPr>
       <w:r>
+        <w:lastRenderedPageBreak/>
         <w:t>scatter.scat</w:t>
       </w:r>
       <w:r>
@@ -14389,6 +14511,7 @@
         <w:pStyle w:val="Heading4"/>
       </w:pPr>
       <w:r>
+        <w:lastRenderedPageBreak/>
         <w:t>Makefile</w:t>
       </w:r>
     </w:p>
@@ -14749,6 +14872,7 @@
         <w:spacing w:after="0" w:line="240" w:lineRule="auto"/>
       </w:pPr>
       <w:r>
+        <w:lastRenderedPageBreak/>
         <w:t>endif</w:t>
       </w:r>
     </w:p>
@@ -14991,7 +15115,7 @@
           <w:numId w:val="11"/>
         </w:numPr>
       </w:pPr>
-      <w:hyperlink r:id="rId23" w:history="1">
+      <w:hyperlink r:id="rId25" w:history="1">
         <w:r>
           <w:rPr>
             <w:rStyle w:val="Hyperlink"/>
@@ -15008,7 +15132,7 @@
           <w:numId w:val="11"/>
         </w:numPr>
       </w:pPr>
-      <w:hyperlink r:id="rId24" w:history="1">
+      <w:hyperlink r:id="rId26" w:history="1">
         <w:r>
           <w:rPr>
             <w:rStyle w:val="Hyperlink"/>
@@ -15099,6 +15223,7 @@
               <w:rPr>
                 <w:b/>
               </w:rPr>
+              <w:lastRenderedPageBreak/>
               <w:t>Pin Name</w:t>
             </w:r>
           </w:p>
@@ -16200,6 +16325,7 @@
           </w:tcPr>
           <w:p>
             <w:r>
+              <w:lastRenderedPageBreak/>
               <w:t>gpio_int_polarity</w:t>
             </w:r>
           </w:p>
@@ -17373,7 +17499,7 @@
         </w:rPr>
         <w:br/>
       </w:r>
-      <w:hyperlink r:id="rId25" w:history="1">
+      <w:hyperlink r:id="rId27" w:history="1">
         <w:r>
           <w:rPr>
             <w:rStyle w:val="Hyperlink"/>
@@ -17397,7 +17523,7 @@
       <w:r>
         <w:br/>
       </w:r>
-      <w:hyperlink r:id="rId26" w:history="1">
+      <w:hyperlink r:id="rId28" w:history="1">
         <w:r>
           <w:rPr>
             <w:rStyle w:val="Hyperlink"/>
@@ -17420,7 +17546,7 @@
       <w:r>
         <w:br/>
       </w:r>
-      <w:hyperlink r:id="rId27" w:history="1">
+      <w:hyperlink r:id="rId29" w:history="1">
         <w:r>
           <w:rPr>
             <w:rStyle w:val="Hyperlink"/>
@@ -17443,7 +17569,7 @@
       <w:r>
         <w:br/>
       </w:r>
-      <w:hyperlink r:id="rId28" w:history="1">
+      <w:hyperlink r:id="rId30" w:history="1">
         <w:r>
           <w:rPr>
             <w:rStyle w:val="Hyperlink"/>
@@ -17461,6 +17587,7 @@
         </w:numPr>
       </w:pPr>
       <w:r>
+        <w:lastRenderedPageBreak/>
         <w:t xml:space="preserve">Cylone V </w:t>
       </w:r>
       <w:r>
@@ -17469,7 +17596,7 @@
       <w:r>
         <w:br/>
       </w:r>
-      <w:hyperlink r:id="rId29" w:history="1">
+      <w:hyperlink r:id="rId31" w:history="1">
         <w:r>
           <w:rPr>
             <w:rStyle w:val="Hyperlink"/>
@@ -17492,7 +17619,7 @@
       <w:r>
         <w:br/>
       </w:r>
-      <w:hyperlink r:id="rId30" w:history="1">
+      <w:hyperlink r:id="rId32" w:history="1">
         <w:r>
           <w:rPr>
             <w:rStyle w:val="Hyperlink"/>
@@ -17520,7 +17647,7 @@
       <w:r>
         <w:br/>
       </w:r>
-      <w:hyperlink r:id="rId31" w:history="1">
+      <w:hyperlink r:id="rId33" w:history="1">
         <w:r>
           <w:rPr>
             <w:rStyle w:val="Hyperlink"/>
@@ -17569,7 +17696,7 @@
         </w:rPr>
         <w:br/>
       </w:r>
-      <w:hyperlink r:id="rId32" w:history="1">
+      <w:hyperlink r:id="rId34" w:history="1">
         <w:r>
           <w:rPr>
             <w:rStyle w:val="Hyperlink"/>
@@ -17610,7 +17737,7 @@
         </w:rPr>
         <w:br/>
       </w:r>
-      <w:hyperlink r:id="rId33" w:history="1">
+      <w:hyperlink r:id="rId35" w:history="1">
         <w:r>
           <w:rPr>
             <w:rStyle w:val="Hyperlink"/>
@@ -17636,7 +17763,7 @@
       <w:r>
         <w:br/>
       </w:r>
-      <w:hyperlink r:id="rId34" w:history="1">
+      <w:hyperlink r:id="rId36" w:history="1">
         <w:r>
           <w:rPr>
             <w:rStyle w:val="Hyperlink"/>
@@ -17654,13 +17781,12 @@
         </w:numPr>
       </w:pPr>
       <w:r>
-        <w:lastRenderedPageBreak/>
         <w:t>Linux Kernel Debug using ARM DS-5 Altera Edition</w:t>
       </w:r>
       <w:r>
         <w:br/>
       </w:r>
-      <w:hyperlink r:id="rId35" w:history="1">
+      <w:hyperlink r:id="rId37" w:history="1">
         <w:r>
           <w:rPr>
             <w:rStyle w:val="Hyperlink"/>
@@ -17683,7 +17809,7 @@
       <w:r>
         <w:br/>
       </w:r>
-      <w:hyperlink r:id="rId36" w:history="1">
+      <w:hyperlink r:id="rId38" w:history="1">
         <w:r>
           <w:rPr>
             <w:rStyle w:val="Hyperlink"/>
@@ -17706,7 +17832,7 @@
       <w:r>
         <w:br/>
       </w:r>
-      <w:hyperlink r:id="rId37" w:history="1">
+      <w:hyperlink r:id="rId39" w:history="1">
         <w:r>
           <w:rPr>
             <w:rStyle w:val="Hyperlink"/>
@@ -17720,7 +17846,7 @@
       <w:r>
         <w:br/>
       </w:r>
-      <w:hyperlink r:id="rId38" w:history="1">
+      <w:hyperlink r:id="rId40" w:history="1">
         <w:r>
           <w:rPr>
             <w:rStyle w:val="Hyperlink"/>
@@ -17734,7 +17860,7 @@
       <w:r>
         <w:br/>
       </w:r>
-      <w:hyperlink r:id="rId39" w:history="1">
+      <w:hyperlink r:id="rId41" w:history="1">
         <w:r>
           <w:rPr>
             <w:rStyle w:val="Hyperlink"/>
@@ -17748,7 +17874,7 @@
       <w:r>
         <w:br/>
       </w:r>
-      <w:hyperlink r:id="rId40" w:history="1">
+      <w:hyperlink r:id="rId42" w:history="1">
         <w:r>
           <w:rPr>
             <w:rStyle w:val="Hyperlink"/>
@@ -17762,7 +17888,7 @@
       <w:r>
         <w:br/>
       </w:r>
-      <w:hyperlink r:id="rId41" w:history="1">
+      <w:hyperlink r:id="rId43" w:history="1">
         <w:r>
           <w:rPr>
             <w:rStyle w:val="Hyperlink"/>
@@ -17783,12 +17909,13 @@
         </w:numPr>
       </w:pPr>
       <w:r>
+        <w:lastRenderedPageBreak/>
         <w:t>DS-5 Altera Edition: Bare-metal Debug and Trace</w:t>
       </w:r>
       <w:r>
         <w:br/>
       </w:r>
-      <w:hyperlink r:id="rId42" w:history="1">
+      <w:hyperlink r:id="rId44" w:history="1">
         <w:r>
           <w:rPr>
             <w:rStyle w:val="Hyperlink"/>
@@ -17811,7 +17938,7 @@
       <w:r>
         <w:br/>
       </w:r>
-      <w:hyperlink r:id="rId43" w:history="1">
+      <w:hyperlink r:id="rId45" w:history="1">
         <w:r>
           <w:rPr>
             <w:rStyle w:val="Hyperlink"/>
@@ -17821,8 +17948,7 @@
       </w:hyperlink>
     </w:p>
     <w:sectPr>
-      <w:headerReference w:type="default" r:id="rId44"/>
-      <w:footerReference w:type="default" r:id="rId45"/>
+      <w:type w:val="continuous"/>
       <w:pgSz w:w="11907" w:h="16839" w:code="9"/>
       <w:pgMar w:top="398" w:right="1041" w:bottom="899" w:left="993" w:header="680" w:footer="139" w:gutter="0"/>
       <w:pgNumType w:start="0"/>
@@ -17895,7 +18021,7 @@
         <w:noProof/>
         <w:lang w:val="fr-FR"/>
       </w:rPr>
-      <w:t>17/09/2014</w:t>
+      <w:t>18/09/2014</w:t>
     </w:r>
     <w:r>
       <w:rPr>
@@ -17947,7 +18073,7 @@
         <w:noProof/>
         <w:lang w:val="fr-FR"/>
       </w:rPr>
-      <w:t>20</w:t>
+      <w:t>4</w:t>
     </w:r>
     <w:r>
       <w:rPr>
@@ -18024,13 +18150,12 @@
           <w:szCs w:val="20"/>
           <w:lang w:val="fr-CH"/>
         </w:rPr>
-        <w:id w:val="-1449156709"/>
+        <w:id w:val="1700746198"/>
         <w:docPartObj>
           <w:docPartGallery w:val="Watermarks"/>
           <w:docPartUnique/>
         </w:docPartObj>
       </w:sdtPr>
-      <w:sdtEndPr/>
       <w:sdtContent>
         <w:r>
           <w:rPr>
@@ -18214,6 +18339,93 @@
     </w:lvl>
   </w:abstractNum>
   <w:abstractNum w:abstractNumId="1">
+    <w:nsid w:val="08F30C42"/>
+    <w:multiLevelType w:val="multilevel"/>
+    <w:tmpl w:val="D110EE82"/>
+    <w:styleLink w:val="LFO2"/>
+    <w:lvl w:ilvl="0">
+      <w:start w:val="1"/>
+      <w:numFmt w:val="decimal"/>
+      <w:lvlText w:val="%1."/>
+      <w:lvlJc w:val="left"/>
+      <w:pPr>
+        <w:ind w:left="720" w:hanging="720"/>
+      </w:pPr>
+    </w:lvl>
+    <w:lvl w:ilvl="1">
+      <w:start w:val="1"/>
+      <w:numFmt w:val="decimal"/>
+      <w:lvlText w:val="%2."/>
+      <w:lvlJc w:val="left"/>
+      <w:pPr>
+        <w:ind w:left="1440" w:hanging="720"/>
+      </w:pPr>
+    </w:lvl>
+    <w:lvl w:ilvl="2">
+      <w:start w:val="1"/>
+      <w:numFmt w:val="decimal"/>
+      <w:lvlText w:val="%3."/>
+      <w:lvlJc w:val="left"/>
+      <w:pPr>
+        <w:ind w:left="2160" w:hanging="720"/>
+      </w:pPr>
+    </w:lvl>
+    <w:lvl w:ilvl="3">
+      <w:start w:val="1"/>
+      <w:numFmt w:val="decimal"/>
+      <w:lvlText w:val="%4."/>
+      <w:lvlJc w:val="left"/>
+      <w:pPr>
+        <w:ind w:left="2880" w:hanging="720"/>
+      </w:pPr>
+    </w:lvl>
+    <w:lvl w:ilvl="4">
+      <w:start w:val="1"/>
+      <w:numFmt w:val="decimal"/>
+      <w:lvlText w:val="%5."/>
+      <w:lvlJc w:val="left"/>
+      <w:pPr>
+        <w:ind w:left="3600" w:hanging="720"/>
+      </w:pPr>
+    </w:lvl>
+    <w:lvl w:ilvl="5">
+      <w:start w:val="1"/>
+      <w:numFmt w:val="decimal"/>
+      <w:lvlText w:val="%6."/>
+      <w:lvlJc w:val="left"/>
+      <w:pPr>
+        <w:ind w:left="4320" w:hanging="720"/>
+      </w:pPr>
+    </w:lvl>
+    <w:lvl w:ilvl="6">
+      <w:start w:val="1"/>
+      <w:numFmt w:val="decimal"/>
+      <w:lvlText w:val="%7."/>
+      <w:lvlJc w:val="left"/>
+      <w:pPr>
+        <w:ind w:left="5040" w:hanging="720"/>
+      </w:pPr>
+    </w:lvl>
+    <w:lvl w:ilvl="7">
+      <w:start w:val="1"/>
+      <w:numFmt w:val="decimal"/>
+      <w:lvlText w:val="%8."/>
+      <w:lvlJc w:val="left"/>
+      <w:pPr>
+        <w:ind w:left="5760" w:hanging="720"/>
+      </w:pPr>
+    </w:lvl>
+    <w:lvl w:ilvl="8">
+      <w:start w:val="1"/>
+      <w:numFmt w:val="decimal"/>
+      <w:lvlText w:val="%9."/>
+      <w:lvlJc w:val="left"/>
+      <w:pPr>
+        <w:ind w:left="6480" w:hanging="720"/>
+      </w:pPr>
+    </w:lvl>
+  </w:abstractNum>
+  <w:abstractNum w:abstractNumId="2">
     <w:nsid w:val="09036C9A"/>
     <w:multiLevelType w:val="hybridMultilevel"/>
     <w:tmpl w:val="B87AC640"/>
@@ -18327,7 +18539,7 @@
       </w:rPr>
     </w:lvl>
   </w:abstractNum>
-  <w:abstractNum w:abstractNumId="2">
+  <w:abstractNum w:abstractNumId="3">
     <w:nsid w:val="09B80695"/>
     <w:multiLevelType w:val="hybridMultilevel"/>
     <w:tmpl w:val="67DE4B38"/>
@@ -18440,7 +18652,7 @@
       </w:rPr>
     </w:lvl>
   </w:abstractNum>
-  <w:abstractNum w:abstractNumId="3">
+  <w:abstractNum w:abstractNumId="4">
     <w:nsid w:val="103272AE"/>
     <w:multiLevelType w:val="hybridMultilevel"/>
     <w:tmpl w:val="8AF8F49C"/>
@@ -18553,7 +18765,7 @@
       </w:rPr>
     </w:lvl>
   </w:abstractNum>
-  <w:abstractNum w:abstractNumId="4">
+  <w:abstractNum w:abstractNumId="5">
     <w:nsid w:val="1482775B"/>
     <w:multiLevelType w:val="multilevel"/>
     <w:tmpl w:val="0EBA3C40"/>
@@ -18648,7 +18860,7 @@
       </w:pPr>
     </w:lvl>
   </w:abstractNum>
-  <w:abstractNum w:abstractNumId="5">
+  <w:abstractNum w:abstractNumId="6">
     <w:nsid w:val="14ED0214"/>
     <w:multiLevelType w:val="hybridMultilevel"/>
     <w:tmpl w:val="E8A6D0D8"/>
@@ -18761,7 +18973,7 @@
       </w:rPr>
     </w:lvl>
   </w:abstractNum>
-  <w:abstractNum w:abstractNumId="6">
+  <w:abstractNum w:abstractNumId="7">
     <w:nsid w:val="19701705"/>
     <w:multiLevelType w:val="hybridMultilevel"/>
     <w:tmpl w:val="9B7C8378"/>
@@ -18874,7 +19086,7 @@
       </w:rPr>
     </w:lvl>
   </w:abstractNum>
-  <w:abstractNum w:abstractNumId="7">
+  <w:abstractNum w:abstractNumId="8">
     <w:nsid w:val="1CAB0AA7"/>
     <w:multiLevelType w:val="hybridMultilevel"/>
     <w:tmpl w:val="3622374E"/>
@@ -18987,7 +19199,7 @@
       </w:rPr>
     </w:lvl>
   </w:abstractNum>
-  <w:abstractNum w:abstractNumId="8">
+  <w:abstractNum w:abstractNumId="9">
     <w:nsid w:val="1F6E010B"/>
     <w:multiLevelType w:val="hybridMultilevel"/>
     <w:tmpl w:val="5FE667BE"/>
@@ -19100,7 +19312,7 @@
       </w:rPr>
     </w:lvl>
   </w:abstractNum>
-  <w:abstractNum w:abstractNumId="9">
+  <w:abstractNum w:abstractNumId="10">
     <w:nsid w:val="21894077"/>
     <w:multiLevelType w:val="hybridMultilevel"/>
     <w:tmpl w:val="C8563ED0"/>
@@ -19213,7 +19425,7 @@
       </w:rPr>
     </w:lvl>
   </w:abstractNum>
-  <w:abstractNum w:abstractNumId="10">
+  <w:abstractNum w:abstractNumId="11">
     <w:nsid w:val="2C0E4193"/>
     <w:multiLevelType w:val="hybridMultilevel"/>
     <w:tmpl w:val="DA22DDDA"/>
@@ -19326,7 +19538,7 @@
       </w:rPr>
     </w:lvl>
   </w:abstractNum>
-  <w:abstractNum w:abstractNumId="11">
+  <w:abstractNum w:abstractNumId="12">
     <w:nsid w:val="33452BFB"/>
     <w:multiLevelType w:val="hybridMultilevel"/>
     <w:tmpl w:val="007E27CE"/>
@@ -19439,7 +19651,7 @@
       </w:rPr>
     </w:lvl>
   </w:abstractNum>
-  <w:abstractNum w:abstractNumId="12">
+  <w:abstractNum w:abstractNumId="13">
     <w:nsid w:val="344C067A"/>
     <w:multiLevelType w:val="hybridMultilevel"/>
     <w:tmpl w:val="4FF258BC"/>
@@ -19552,7 +19764,7 @@
       </w:rPr>
     </w:lvl>
   </w:abstractNum>
-  <w:abstractNum w:abstractNumId="13">
+  <w:abstractNum w:abstractNumId="14">
     <w:nsid w:val="355715AC"/>
     <w:multiLevelType w:val="hybridMultilevel"/>
     <w:tmpl w:val="3DC63D1C"/>
@@ -19665,7 +19877,7 @@
       </w:rPr>
     </w:lvl>
   </w:abstractNum>
-  <w:abstractNum w:abstractNumId="14">
+  <w:abstractNum w:abstractNumId="15">
     <w:nsid w:val="3D175959"/>
     <w:multiLevelType w:val="hybridMultilevel"/>
     <w:tmpl w:val="43A4480A"/>
@@ -19778,7 +19990,96 @@
       </w:rPr>
     </w:lvl>
   </w:abstractNum>
-  <w:abstractNum w:abstractNumId="15">
+  <w:abstractNum w:abstractNumId="16">
+    <w:nsid w:val="3D1A444F"/>
+    <w:multiLevelType w:val="hybridMultilevel"/>
+    <w:tmpl w:val="0F5812B8"/>
+    <w:lvl w:ilvl="0" w:tplc="04090001">
+      <w:start w:val="1"/>
+      <w:numFmt w:val="bullet"/>
+      <w:lvlText w:val=""/>
+      <w:lvlJc w:val="left"/>
+      <w:pPr>
+        <w:ind w:left="720" w:hanging="360"/>
+      </w:pPr>
+      <w:rPr>
+        <w:rFonts w:ascii="Symbol" w:hAnsi="Symbol" w:hint="default"/>
+      </w:rPr>
+    </w:lvl>
+    <w:lvl w:ilvl="1" w:tplc="04090019">
+      <w:start w:val="1"/>
+      <w:numFmt w:val="lowerLetter"/>
+      <w:lvlText w:val="%2."/>
+      <w:lvlJc w:val="left"/>
+      <w:pPr>
+        <w:ind w:left="1440" w:hanging="360"/>
+      </w:pPr>
+    </w:lvl>
+    <w:lvl w:ilvl="2" w:tplc="0409001B" w:tentative="1">
+      <w:start w:val="1"/>
+      <w:numFmt w:val="lowerRoman"/>
+      <w:lvlText w:val="%3."/>
+      <w:lvlJc w:val="right"/>
+      <w:pPr>
+        <w:ind w:left="2160" w:hanging="180"/>
+      </w:pPr>
+    </w:lvl>
+    <w:lvl w:ilvl="3" w:tplc="0409000F" w:tentative="1">
+      <w:start w:val="1"/>
+      <w:numFmt w:val="decimal"/>
+      <w:lvlText w:val="%4."/>
+      <w:lvlJc w:val="left"/>
+      <w:pPr>
+        <w:ind w:left="2880" w:hanging="360"/>
+      </w:pPr>
+    </w:lvl>
+    <w:lvl w:ilvl="4" w:tplc="04090019" w:tentative="1">
+      <w:start w:val="1"/>
+      <w:numFmt w:val="lowerLetter"/>
+      <w:lvlText w:val="%5."/>
+      <w:lvlJc w:val="left"/>
+      <w:pPr>
+        <w:ind w:left="3600" w:hanging="360"/>
+      </w:pPr>
+    </w:lvl>
+    <w:lvl w:ilvl="5" w:tplc="0409001B" w:tentative="1">
+      <w:start w:val="1"/>
+      <w:numFmt w:val="lowerRoman"/>
+      <w:lvlText w:val="%6."/>
+      <w:lvlJc w:val="right"/>
+      <w:pPr>
+        <w:ind w:left="4320" w:hanging="180"/>
+      </w:pPr>
+    </w:lvl>
+    <w:lvl w:ilvl="6" w:tplc="0409000F" w:tentative="1">
+      <w:start w:val="1"/>
+      <w:numFmt w:val="decimal"/>
+      <w:lvlText w:val="%7."/>
+      <w:lvlJc w:val="left"/>
+      <w:pPr>
+        <w:ind w:left="5040" w:hanging="360"/>
+      </w:pPr>
+    </w:lvl>
+    <w:lvl w:ilvl="7" w:tplc="04090019" w:tentative="1">
+      <w:start w:val="1"/>
+      <w:numFmt w:val="lowerLetter"/>
+      <w:lvlText w:val="%8."/>
+      <w:lvlJc w:val="left"/>
+      <w:pPr>
+        <w:ind w:left="5760" w:hanging="360"/>
+      </w:pPr>
+    </w:lvl>
+    <w:lvl w:ilvl="8" w:tplc="0409001B" w:tentative="1">
+      <w:start w:val="1"/>
+      <w:numFmt w:val="lowerRoman"/>
+      <w:lvlText w:val="%9."/>
+      <w:lvlJc w:val="right"/>
+      <w:pPr>
+        <w:ind w:left="6480" w:hanging="180"/>
+      </w:pPr>
+    </w:lvl>
+  </w:abstractNum>
+  <w:abstractNum w:abstractNumId="17">
     <w:nsid w:val="40165D97"/>
     <w:multiLevelType w:val="hybridMultilevel"/>
     <w:tmpl w:val="78DE3E2C"/>
@@ -19891,7 +20192,7 @@
       </w:rPr>
     </w:lvl>
   </w:abstractNum>
-  <w:abstractNum w:abstractNumId="16">
+  <w:abstractNum w:abstractNumId="18">
     <w:nsid w:val="40D863D6"/>
     <w:multiLevelType w:val="hybridMultilevel"/>
     <w:tmpl w:val="9D183FEC"/>
@@ -20004,7 +20305,7 @@
       </w:rPr>
     </w:lvl>
   </w:abstractNum>
-  <w:abstractNum w:abstractNumId="17">
+  <w:abstractNum w:abstractNumId="19">
     <w:nsid w:val="4ECF2590"/>
     <w:multiLevelType w:val="hybridMultilevel"/>
     <w:tmpl w:val="6E169EB6"/>
@@ -20117,7 +20418,7 @@
       </w:rPr>
     </w:lvl>
   </w:abstractNum>
-  <w:abstractNum w:abstractNumId="18">
+  <w:abstractNum w:abstractNumId="20">
     <w:nsid w:val="5E6A4A9C"/>
     <w:multiLevelType w:val="hybridMultilevel"/>
     <w:tmpl w:val="220C8516"/>
@@ -20230,7 +20531,7 @@
       </w:rPr>
     </w:lvl>
   </w:abstractNum>
-  <w:abstractNum w:abstractNumId="19">
+  <w:abstractNum w:abstractNumId="21">
     <w:nsid w:val="615F4F04"/>
     <w:multiLevelType w:val="hybridMultilevel"/>
     <w:tmpl w:val="0914AB46"/>
@@ -20343,7 +20644,7 @@
       </w:rPr>
     </w:lvl>
   </w:abstractNum>
-  <w:abstractNum w:abstractNumId="20">
+  <w:abstractNum w:abstractNumId="22">
     <w:nsid w:val="63602E23"/>
     <w:multiLevelType w:val="hybridMultilevel"/>
     <w:tmpl w:val="7DD25F74"/>
@@ -20456,7 +20757,7 @@
       </w:rPr>
     </w:lvl>
   </w:abstractNum>
-  <w:abstractNum w:abstractNumId="21">
+  <w:abstractNum w:abstractNumId="23">
     <w:nsid w:val="674F7C7B"/>
     <w:multiLevelType w:val="hybridMultilevel"/>
     <w:tmpl w:val="7D58F644"/>
@@ -20569,17 +20870,18 @@
       </w:rPr>
     </w:lvl>
   </w:abstractNum>
-  <w:abstractNum w:abstractNumId="22">
+  <w:abstractNum w:abstractNumId="24">
     <w:nsid w:val="69D429D1"/>
     <w:multiLevelType w:val="hybridMultilevel"/>
-    <w:tmpl w:val="DD3862D6"/>
-    <w:lvl w:ilvl="0" w:tplc="4CC21420">
+    <w:tmpl w:val="26F4B5A2"/>
+    <w:lvl w:ilvl="0" w:tplc="7D9E854C">
       <w:start w:val="1"/>
       <w:numFmt w:val="decimal"/>
+      <w:pStyle w:val="Code"/>
       <w:lvlText w:val="%1."/>
       <w:lvlJc w:val="left"/>
       <w:pPr>
-        <w:ind w:left="360" w:hanging="360"/>
+        <w:ind w:left="1080" w:hanging="360"/>
       </w:pPr>
       <w:rPr>
         <w:rFonts w:hint="default"/>
@@ -20592,7 +20894,7 @@
       <w:lvlText w:val="%2."/>
       <w:lvlJc w:val="left"/>
       <w:pPr>
-        <w:ind w:left="1440" w:hanging="360"/>
+        <w:ind w:left="2160" w:hanging="360"/>
       </w:pPr>
     </w:lvl>
     <w:lvl w:ilvl="2" w:tplc="0409001B" w:tentative="1">
@@ -20601,7 +20903,7 @@
       <w:lvlText w:val="%3."/>
       <w:lvlJc w:val="right"/>
       <w:pPr>
-        <w:ind w:left="2160" w:hanging="180"/>
+        <w:ind w:left="2880" w:hanging="180"/>
       </w:pPr>
     </w:lvl>
     <w:lvl w:ilvl="3" w:tplc="0409000F" w:tentative="1">
@@ -20610,7 +20912,7 @@
       <w:lvlText w:val="%4."/>
       <w:lvlJc w:val="left"/>
       <w:pPr>
-        <w:ind w:left="2880" w:hanging="360"/>
+        <w:ind w:left="3600" w:hanging="360"/>
       </w:pPr>
     </w:lvl>
     <w:lvl w:ilvl="4" w:tplc="04090019" w:tentative="1">
@@ -20619,7 +20921,7 @@
       <w:lvlText w:val="%5."/>
       <w:lvlJc w:val="left"/>
       <w:pPr>
-        <w:ind w:left="3600" w:hanging="360"/>
+        <w:ind w:left="4320" w:hanging="360"/>
       </w:pPr>
     </w:lvl>
     <w:lvl w:ilvl="5" w:tplc="0409001B" w:tentative="1">
@@ -20628,7 +20930,7 @@
       <w:lvlText w:val="%6."/>
       <w:lvlJc w:val="right"/>
       <w:pPr>
-        <w:ind w:left="4320" w:hanging="180"/>
+        <w:ind w:left="5040" w:hanging="180"/>
       </w:pPr>
     </w:lvl>
     <w:lvl w:ilvl="6" w:tplc="0409000F" w:tentative="1">
@@ -20637,7 +20939,7 @@
       <w:lvlText w:val="%7."/>
       <w:lvlJc w:val="left"/>
       <w:pPr>
-        <w:ind w:left="5040" w:hanging="360"/>
+        <w:ind w:left="5760" w:hanging="360"/>
       </w:pPr>
     </w:lvl>
     <w:lvl w:ilvl="7" w:tplc="04090019" w:tentative="1">
@@ -20646,7 +20948,7 @@
       <w:lvlText w:val="%8."/>
       <w:lvlJc w:val="left"/>
       <w:pPr>
-        <w:ind w:left="5760" w:hanging="360"/>
+        <w:ind w:left="6480" w:hanging="360"/>
       </w:pPr>
     </w:lvl>
     <w:lvl w:ilvl="8" w:tplc="0409001B" w:tentative="1">
@@ -20655,11 +20957,11 @@
       <w:lvlText w:val="%9."/>
       <w:lvlJc w:val="right"/>
       <w:pPr>
-        <w:ind w:left="6480" w:hanging="180"/>
+        <w:ind w:left="7200" w:hanging="180"/>
       </w:pPr>
     </w:lvl>
   </w:abstractNum>
-  <w:abstractNum w:abstractNumId="23">
+  <w:abstractNum w:abstractNumId="25">
     <w:nsid w:val="715D5503"/>
     <w:multiLevelType w:val="hybridMultilevel"/>
     <w:tmpl w:val="4D121608"/>
@@ -20772,20 +21074,20 @@
       </w:rPr>
     </w:lvl>
   </w:abstractNum>
-  <w:abstractNum w:abstractNumId="24">
+  <w:abstractNum w:abstractNumId="26">
     <w:nsid w:val="7651468A"/>
     <w:multiLevelType w:val="hybridMultilevel"/>
-    <w:tmpl w:val="782EF55C"/>
-    <w:lvl w:ilvl="0" w:tplc="4CC21420">
-      <w:start w:val="1"/>
-      <w:numFmt w:val="decimal"/>
-      <w:lvlText w:val="%1."/>
-      <w:lvlJc w:val="left"/>
-      <w:pPr>
-        <w:ind w:left="360" w:hanging="360"/>
-      </w:pPr>
-      <w:rPr>
-        <w:rFonts w:hint="default"/>
+    <w:tmpl w:val="0744F8E4"/>
+    <w:lvl w:ilvl="0" w:tplc="04090001">
+      <w:start w:val="1"/>
+      <w:numFmt w:val="bullet"/>
+      <w:lvlText w:val=""/>
+      <w:lvlJc w:val="left"/>
+      <w:pPr>
+        <w:ind w:left="720" w:hanging="360"/>
+      </w:pPr>
+      <w:rPr>
+        <w:rFonts w:ascii="Symbol" w:hAnsi="Symbol" w:hint="default"/>
         <w:b w:val="0"/>
       </w:rPr>
     </w:lvl>
@@ -20795,7 +21097,7 @@
       <w:lvlText w:val="o"/>
       <w:lvlJc w:val="left"/>
       <w:pPr>
-        <w:ind w:left="1080" w:hanging="360"/>
+        <w:ind w:left="1440" w:hanging="360"/>
       </w:pPr>
       <w:rPr>
         <w:rFonts w:ascii="Courier New" w:hAnsi="Courier New" w:cs="Courier New" w:hint="default"/>
@@ -20807,7 +21109,7 @@
       <w:lvlText w:val=""/>
       <w:lvlJc w:val="left"/>
       <w:pPr>
-        <w:ind w:left="1800" w:hanging="360"/>
+        <w:ind w:left="2160" w:hanging="360"/>
       </w:pPr>
       <w:rPr>
         <w:rFonts w:ascii="Wingdings" w:hAnsi="Wingdings" w:hint="default"/>
@@ -20819,7 +21121,7 @@
       <w:lvlText w:val=""/>
       <w:lvlJc w:val="left"/>
       <w:pPr>
-        <w:ind w:left="2520" w:hanging="360"/>
+        <w:ind w:left="2880" w:hanging="360"/>
       </w:pPr>
       <w:rPr>
         <w:rFonts w:ascii="Symbol" w:hAnsi="Symbol" w:hint="default"/>
@@ -20831,7 +21133,7 @@
       <w:lvlText w:val="o"/>
       <w:lvlJc w:val="left"/>
       <w:pPr>
-        <w:ind w:left="3240" w:hanging="360"/>
+        <w:ind w:left="3600" w:hanging="360"/>
       </w:pPr>
       <w:rPr>
         <w:rFonts w:ascii="Courier New" w:hAnsi="Courier New" w:cs="Courier New" w:hint="default"/>
@@ -20843,7 +21145,7 @@
       <w:lvlText w:val=""/>
       <w:lvlJc w:val="left"/>
       <w:pPr>
-        <w:ind w:left="3960" w:hanging="360"/>
+        <w:ind w:left="4320" w:hanging="360"/>
       </w:pPr>
       <w:rPr>
         <w:rFonts w:ascii="Wingdings" w:hAnsi="Wingdings" w:hint="default"/>
@@ -20855,7 +21157,7 @@
       <w:lvlText w:val=""/>
       <w:lvlJc w:val="left"/>
       <w:pPr>
-        <w:ind w:left="4680" w:hanging="360"/>
+        <w:ind w:left="5040" w:hanging="360"/>
       </w:pPr>
       <w:rPr>
         <w:rFonts w:ascii="Symbol" w:hAnsi="Symbol" w:hint="default"/>
@@ -20867,7 +21169,7 @@
       <w:lvlText w:val="o"/>
       <w:lvlJc w:val="left"/>
       <w:pPr>
-        <w:ind w:left="5400" w:hanging="360"/>
+        <w:ind w:left="5760" w:hanging="360"/>
       </w:pPr>
       <w:rPr>
         <w:rFonts w:ascii="Courier New" w:hAnsi="Courier New" w:cs="Courier New" w:hint="default"/>
@@ -20879,14 +21181,14 @@
       <w:lvlText w:val=""/>
       <w:lvlJc w:val="left"/>
       <w:pPr>
-        <w:ind w:left="6120" w:hanging="360"/>
+        <w:ind w:left="6480" w:hanging="360"/>
       </w:pPr>
       <w:rPr>
         <w:rFonts w:ascii="Wingdings" w:hAnsi="Wingdings" w:hint="default"/>
       </w:rPr>
     </w:lvl>
   </w:abstractNum>
-  <w:abstractNum w:abstractNumId="25">
+  <w:abstractNum w:abstractNumId="27">
     <w:nsid w:val="77DF06EF"/>
     <w:multiLevelType w:val="hybridMultilevel"/>
     <w:tmpl w:val="640801F6"/>
@@ -20999,7 +21301,7 @@
       </w:rPr>
     </w:lvl>
   </w:abstractNum>
-  <w:abstractNum w:abstractNumId="26">
+  <w:abstractNum w:abstractNumId="28">
     <w:nsid w:val="7C384CB9"/>
     <w:multiLevelType w:val="hybridMultilevel"/>
     <w:tmpl w:val="54104D70"/>
@@ -21089,7 +21391,7 @@
       </w:pPr>
     </w:lvl>
   </w:abstractNum>
-  <w:abstractNum w:abstractNumId="27">
+  <w:abstractNum w:abstractNumId="29">
     <w:nsid w:val="7EFF46E7"/>
     <w:multiLevelType w:val="hybridMultilevel"/>
     <w:tmpl w:val="9EDE4F00"/>
@@ -21203,118 +21505,130 @@
     </w:lvl>
   </w:abstractNum>
   <w:num w:numId="1">
-    <w:abstractNumId w:val="1"/>
+    <w:abstractNumId w:val="2"/>
   </w:num>
   <w:num w:numId="2">
+    <w:abstractNumId w:val="4"/>
+  </w:num>
+  <w:num w:numId="3">
+    <w:abstractNumId w:val="22"/>
+  </w:num>
+  <w:num w:numId="4">
+    <w:abstractNumId w:val="14"/>
+  </w:num>
+  <w:num w:numId="5">
+    <w:abstractNumId w:val="12"/>
+  </w:num>
+  <w:num w:numId="6">
+    <w:abstractNumId w:val="11"/>
+  </w:num>
+  <w:num w:numId="7">
     <w:abstractNumId w:val="3"/>
   </w:num>
-  <w:num w:numId="3">
+  <w:num w:numId="8">
+    <w:abstractNumId w:val="9"/>
+  </w:num>
+  <w:num w:numId="9">
+    <w:abstractNumId w:val="19"/>
+  </w:num>
+  <w:num w:numId="10">
+    <w:abstractNumId w:val="15"/>
+  </w:num>
+  <w:num w:numId="11">
+    <w:abstractNumId w:val="29"/>
+  </w:num>
+  <w:num w:numId="12">
+    <w:abstractNumId w:val="25"/>
+  </w:num>
+  <w:num w:numId="13">
+    <w:abstractNumId w:val="21"/>
+  </w:num>
+  <w:num w:numId="14">
+    <w:abstractNumId w:val="8"/>
+  </w:num>
+  <w:num w:numId="15">
+    <w:abstractNumId w:val="13"/>
+  </w:num>
+  <w:num w:numId="16">
     <w:abstractNumId w:val="20"/>
   </w:num>
-  <w:num w:numId="4">
-    <w:abstractNumId w:val="13"/>
-  </w:num>
-  <w:num w:numId="5">
-    <w:abstractNumId w:val="11"/>
-  </w:num>
-  <w:num w:numId="6">
+  <w:num w:numId="17">
     <w:abstractNumId w:val="10"/>
   </w:num>
-  <w:num w:numId="7">
-    <w:abstractNumId w:val="2"/>
-  </w:num>
-  <w:num w:numId="8">
-    <w:abstractNumId w:val="8"/>
-  </w:num>
-  <w:num w:numId="9">
+  <w:num w:numId="18">
     <w:abstractNumId w:val="17"/>
   </w:num>
-  <w:num w:numId="10">
-    <w:abstractNumId w:val="14"/>
-  </w:num>
-  <w:num w:numId="11">
-    <w:abstractNumId w:val="27"/>
-  </w:num>
-  <w:num w:numId="12">
-    <w:abstractNumId w:val="23"/>
-  </w:num>
-  <w:num w:numId="13">
-    <w:abstractNumId w:val="19"/>
-  </w:num>
-  <w:num w:numId="14">
-    <w:abstractNumId w:val="7"/>
-  </w:num>
-  <w:num w:numId="15">
-    <w:abstractNumId w:val="12"/>
-  </w:num>
-  <w:num w:numId="16">
-    <w:abstractNumId w:val="18"/>
-  </w:num>
-  <w:num w:numId="17">
-    <w:abstractNumId w:val="9"/>
-  </w:num>
-  <w:num w:numId="18">
-    <w:abstractNumId w:val="15"/>
-  </w:num>
   <w:num w:numId="19">
-    <w:abstractNumId w:val="5"/>
+    <w:abstractNumId w:val="6"/>
   </w:num>
   <w:num w:numId="20">
-    <w:abstractNumId w:val="21"/>
+    <w:abstractNumId w:val="23"/>
   </w:num>
   <w:num w:numId="21">
     <w:abstractNumId w:val="0"/>
   </w:num>
   <w:num w:numId="22">
-    <w:abstractNumId w:val="6"/>
+    <w:abstractNumId w:val="7"/>
   </w:num>
   <w:num w:numId="23">
-    <w:abstractNumId w:val="25"/>
+    <w:abstractNumId w:val="27"/>
   </w:num>
   <w:num w:numId="24">
-    <w:abstractNumId w:val="4"/>
+    <w:abstractNumId w:val="5"/>
   </w:num>
   <w:num w:numId="25">
-    <w:abstractNumId w:val="4"/>
+    <w:abstractNumId w:val="5"/>
   </w:num>
   <w:num w:numId="26">
-    <w:abstractNumId w:val="4"/>
+    <w:abstractNumId w:val="5"/>
   </w:num>
   <w:num w:numId="27">
-    <w:abstractNumId w:val="4"/>
+    <w:abstractNumId w:val="5"/>
   </w:num>
   <w:num w:numId="28">
-    <w:abstractNumId w:val="4"/>
+    <w:abstractNumId w:val="5"/>
   </w:num>
   <w:num w:numId="29">
-    <w:abstractNumId w:val="4"/>
+    <w:abstractNumId w:val="5"/>
   </w:num>
   <w:num w:numId="30">
-    <w:abstractNumId w:val="4"/>
+    <w:abstractNumId w:val="5"/>
   </w:num>
   <w:num w:numId="31">
-    <w:abstractNumId w:val="4"/>
+    <w:abstractNumId w:val="5"/>
   </w:num>
   <w:num w:numId="32">
-    <w:abstractNumId w:val="4"/>
+    <w:abstractNumId w:val="5"/>
   </w:num>
   <w:num w:numId="33">
-    <w:abstractNumId w:val="4"/>
+    <w:abstractNumId w:val="5"/>
   </w:num>
   <w:num w:numId="34">
-    <w:abstractNumId w:val="4"/>
+    <w:abstractNumId w:val="5"/>
   </w:num>
   <w:num w:numId="35">
+    <w:abstractNumId w:val="18"/>
+  </w:num>
+  <w:num w:numId="36">
+    <w:abstractNumId w:val="26"/>
+  </w:num>
+  <w:num w:numId="37">
+    <w:abstractNumId w:val="28"/>
+  </w:num>
+  <w:num w:numId="38">
+    <w:abstractNumId w:val="24"/>
+  </w:num>
+  <w:num w:numId="39">
     <w:abstractNumId w:val="16"/>
   </w:num>
-  <w:num w:numId="36">
+  <w:num w:numId="40">
     <w:abstractNumId w:val="24"/>
+    <w:lvlOverride w:ilvl="0">
+      <w:startOverride w:val="1"/>
+    </w:lvlOverride>
   </w:num>
-  <w:num w:numId="37">
-    <w:abstractNumId w:val="26"/>
-  </w:num>
-  <w:num w:numId="38">
-    <w:abstractNumId w:val="22"/>
+  <w:num w:numId="41">
+    <w:abstractNumId w:val="1"/>
   </w:num>
   <w:numIdMacAtCleanup w:val="24"/>
 </w:numbering>
@@ -22219,6 +22533,7 @@
   <w:style w:type="paragraph" w:styleId="ListParagraph">
     <w:name w:val="List Paragraph"/>
     <w:basedOn w:val="Normal"/>
+    <w:link w:val="ListParagraphChar"/>
     <w:uiPriority w:val="34"/>
     <w:qFormat/>
     <w:rsid w:val="008107F8"/>
@@ -22942,6 +23257,54 @@
     <w:uiPriority w:val="1"/>
     <w:rsid w:val="00983A15"/>
   </w:style>
+  <w:style w:type="paragraph" w:customStyle="1" w:styleId="Code">
+    <w:name w:val="Code"/>
+    <w:basedOn w:val="ProgrammeEvidence"/>
+    <w:next w:val="Normal"/>
+    <w:link w:val="CodeChar"/>
+    <w:autoRedefine/>
+    <w:qFormat/>
+    <w:rsid w:val="008420DC"/>
+    <w:pPr>
+      <w:numPr>
+        <w:numId w:val="38"/>
+      </w:numPr>
+    </w:pPr>
+    <w:rPr>
+      <w:rFonts w:ascii="Consolas" w:hAnsi="Consolas"/>
+      <w:b w:val="0"/>
+      <w:sz w:val="20"/>
+    </w:rPr>
+  </w:style>
+  <w:style w:type="numbering" w:customStyle="1" w:styleId="LFO2">
+    <w:name w:val="LFO2"/>
+    <w:basedOn w:val="NoList"/>
+    <w:rsid w:val="00F64587"/>
+    <w:pPr>
+      <w:numPr>
+        <w:numId w:val="41"/>
+      </w:numPr>
+    </w:pPr>
+  </w:style>
+  <w:style w:type="character" w:customStyle="1" w:styleId="ListParagraphChar">
+    <w:name w:val="List Paragraph Char"/>
+    <w:basedOn w:val="DefaultParagraphFont"/>
+    <w:link w:val="ListParagraph"/>
+    <w:uiPriority w:val="34"/>
+    <w:rsid w:val="004806FC"/>
+  </w:style>
+  <w:style w:type="character" w:customStyle="1" w:styleId="CodeChar">
+    <w:name w:val="Code Char"/>
+    <w:basedOn w:val="ListParagraphChar"/>
+    <w:link w:val="Code"/>
+    <w:rsid w:val="008420DC"/>
+    <w:rPr>
+      <w:rFonts w:ascii="Consolas" w:hAnsi="Consolas" w:cs="Times New Roman"/>
+      <w:color w:val="000000"/>
+      <w:sz w:val="20"/>
+      <w:szCs w:val="20"/>
+    </w:rPr>
+  </w:style>
 </w:styles>
 </file>
 
@@ -23252,7 +23615,7 @@
 </file>
 
 <file path=customXml/itemProps2.xml><?xml version="1.0" encoding="utf-8"?>
-<ds:datastoreItem xmlns:ds="http://schemas.openxmlformats.org/officeDocument/2006/customXml" ds:itemID="{2CC5B702-8489-4A7B-9032-87B71BBAD0DE}">
+<ds:datastoreItem xmlns:ds="http://schemas.openxmlformats.org/officeDocument/2006/customXml" ds:itemID="{92FEA3E8-BE2D-4DAB-B2BC-F7B55354B3A6}">
   <ds:schemaRefs>
     <ds:schemaRef ds:uri="http://schemas.openxmlformats.org/officeDocument/2006/bibliography"/>
   </ds:schemaRefs>

</xml_diff>

<commit_message>
SoC-FPGA Design Guide 0.12
</commit_message>
<xml_diff>
--- a/Documentation/SoC-FPGA Design Guide.docx
+++ b/Documentation/SoC-FPGA Design Guide.docx
@@ -21,16 +21,11 @@
         <w:pStyle w:val="Title"/>
         <w:jc w:val="center"/>
       </w:pPr>
-      <w:proofErr w:type="spellStart"/>
       <w:r>
         <w:t>So</w:t>
       </w:r>
       <w:r>
-        <w:t>C</w:t>
-      </w:r>
-      <w:proofErr w:type="spellEnd"/>
-      <w:r>
-        <w:t>-FPGA D</w:t>
+        <w:t>C-FPGA D</w:t>
       </w:r>
       <w:r>
         <w:t>esign</w:t>
@@ -75,7 +70,7 @@
         <w:t>Version 0.</w:t>
       </w:r>
       <w:r>
-        <w:t>11</w:t>
+        <w:t>12</w:t>
       </w:r>
       <w:r>
         <w:t xml:space="preserve"> </w:t>
@@ -95,16 +90,8 @@
         <w:rPr>
           <w:rStyle w:val="Emphasis"/>
         </w:rPr>
-        <w:t xml:space="preserve">René </w:t>
-      </w:r>
-      <w:proofErr w:type="spellStart"/>
-      <w:r>
-        <w:rPr>
-          <w:rStyle w:val="Emphasis"/>
-        </w:rPr>
-        <w:t>Beuchat</w:t>
-      </w:r>
-      <w:proofErr w:type="spellEnd"/>
+        <w:t>René Beuchat</w:t>
+      </w:r>
     </w:p>
     <w:p>
       <w:pPr>
@@ -4656,13 +4643,8 @@
       <w:r>
         <w:t xml:space="preserve">like </w:t>
       </w:r>
-      <w:proofErr w:type="spellStart"/>
-      <w:r>
-        <w:t>OpenCL</w:t>
-      </w:r>
-      <w:proofErr w:type="spellEnd"/>
-      <w:r>
-        <w:t xml:space="preserve"> </w:t>
+      <w:r>
+        <w:t xml:space="preserve">OpenCL </w:t>
       </w:r>
       <w:r>
         <w:t>allow</w:t>
@@ -4749,15 +4731,7 @@
         <w:t xml:space="preserve"> </w:t>
       </w:r>
       <w:r>
-        <w:t xml:space="preserve">a </w:t>
-      </w:r>
-      <w:proofErr w:type="spellStart"/>
-      <w:r>
-        <w:t>PCIe</w:t>
-      </w:r>
-      <w:proofErr w:type="spellEnd"/>
-      <w:r>
-        <w:t xml:space="preserve"> interface or some other</w:t>
+        <w:t>a PCIe interface or some other</w:t>
       </w:r>
       <w:r>
         <w:t xml:space="preserve"> way of parameters passing between the main processor and the FPGA</w:t>
@@ -4801,92 +4775,42 @@
         <w:rPr>
           <w:i/>
         </w:rPr>
-        <w:t xml:space="preserve">users know how to use </w:t>
-      </w:r>
-      <w:proofErr w:type="spellStart"/>
+        <w:t>users know how to use Q</w:t>
+      </w:r>
       <w:r>
         <w:rPr>
           <w:i/>
         </w:rPr>
-        <w:t>Q</w:t>
+        <w:t>uartus</w:t>
       </w:r>
       <w:r>
         <w:rPr>
           <w:i/>
         </w:rPr>
-        <w:t>uartus</w:t>
-      </w:r>
-      <w:proofErr w:type="spellEnd"/>
+        <w:t xml:space="preserve"> </w:t>
+      </w:r>
       <w:r>
         <w:rPr>
           <w:i/>
         </w:rPr>
-        <w:t xml:space="preserve"> </w:t>
+        <w:t>II</w:t>
       </w:r>
       <w:r>
         <w:rPr>
           <w:i/>
         </w:rPr>
-        <w:t>II</w:t>
+        <w:t xml:space="preserve">, Nios </w:t>
       </w:r>
       <w:r>
         <w:rPr>
           <w:i/>
         </w:rPr>
-        <w:t xml:space="preserve">, </w:t>
-      </w:r>
-      <w:proofErr w:type="spellStart"/>
+        <w:t>II, Qsys and ModelSim-Altera</w:t>
+      </w:r>
       <w:r>
         <w:rPr>
           <w:i/>
         </w:rPr>
-        <w:t>Nios</w:t>
-      </w:r>
-      <w:proofErr w:type="spellEnd"/>
-      <w:r>
-        <w:rPr>
-          <w:i/>
-        </w:rPr>
-        <w:t xml:space="preserve"> </w:t>
-      </w:r>
-      <w:r>
-        <w:rPr>
-          <w:i/>
-        </w:rPr>
-        <w:t xml:space="preserve">II, </w:t>
-      </w:r>
-      <w:proofErr w:type="spellStart"/>
-      <w:r>
-        <w:rPr>
-          <w:i/>
-        </w:rPr>
-        <w:t>Qsys</w:t>
-      </w:r>
-      <w:proofErr w:type="spellEnd"/>
-      <w:r>
-        <w:rPr>
-          <w:i/>
-        </w:rPr>
-        <w:t xml:space="preserve"> and </w:t>
-      </w:r>
-      <w:proofErr w:type="spellStart"/>
-      <w:r>
-        <w:rPr>
-          <w:i/>
-        </w:rPr>
-        <w:t>ModelSim</w:t>
-      </w:r>
-      <w:proofErr w:type="spellEnd"/>
-      <w:r>
-        <w:rPr>
-          <w:i/>
-        </w:rPr>
-        <w:t>-Altera</w:t>
-      </w:r>
-      <w:r>
-        <w:rPr>
-          <w:i/>
-        </w:rPr>
         <w:t>.</w:t>
       </w:r>
     </w:p>
@@ -4903,7 +4827,6 @@
       <w:r>
         <w:t xml:space="preserve"> the </w:t>
       </w:r>
-      <w:proofErr w:type="spellStart"/>
       <w:r>
         <w:t>T</w:t>
       </w:r>
@@ -4913,7 +4836,6 @@
       <w:r>
         <w:t>ic</w:t>
       </w:r>
-      <w:proofErr w:type="spellEnd"/>
       <w:r>
         <w:t xml:space="preserve"> </w:t>
       </w:r>
@@ -4951,7 +4873,6 @@
       </w:pPr>
       <w:bookmarkStart w:id="3" w:name="_Toc398672342"/>
       <w:bookmarkStart w:id="4" w:name="_Toc398730267"/>
-      <w:proofErr w:type="spellStart"/>
       <w:r>
         <w:lastRenderedPageBreak/>
         <w:t>T</w:t>
@@ -4959,7 +4880,6 @@
       <w:r>
         <w:t>erasic</w:t>
       </w:r>
-      <w:proofErr w:type="spellEnd"/>
       <w:r>
         <w:t xml:space="preserve"> </w:t>
       </w:r>
@@ -5058,11 +4978,9 @@
       <w:r>
         <w:t xml:space="preserve">. </w:t>
       </w:r>
-      <w:proofErr w:type="spellStart"/>
       <w:r>
         <w:t>Terasic</w:t>
       </w:r>
-      <w:proofErr w:type="spellEnd"/>
       <w:r>
         <w:t xml:space="preserve"> DE1-SoC Board</w:t>
       </w:r>
@@ -5113,18 +5031,10 @@
         <w:rPr>
           <w:lang w:val="fr-CH"/>
         </w:rPr>
-        <w:t xml:space="preserve">FPGA </w:t>
-      </w:r>
-      <w:proofErr w:type="spellStart"/>
-      <w:r>
-        <w:rPr>
-          <w:lang w:val="fr-CH"/>
-        </w:rPr>
-        <w:t>Device</w:t>
+        <w:t>FPGA Device</w:t>
       </w:r>
       <w:bookmarkEnd w:id="10"/>
       <w:bookmarkEnd w:id="11"/>
-      <w:proofErr w:type="spellEnd"/>
     </w:p>
     <w:p>
       <w:pPr>
@@ -5142,42 +5052,20 @@
         <w:rPr>
           <w:lang w:val="fr-CH"/>
         </w:rPr>
-        <w:t xml:space="preserve">Cyclone V </w:t>
-      </w:r>
-      <w:proofErr w:type="spellStart"/>
+        <w:t xml:space="preserve">Cyclone V SoC </w:t>
+      </w:r>
+      <w:r>
+        <w:rPr>
+          <w:rStyle w:val="IntenseEmphasis"/>
+        </w:rPr>
+        <w:t>5CSEMA5F31C6</w:t>
+      </w:r>
       <w:r>
         <w:rPr>
           <w:lang w:val="fr-CH"/>
         </w:rPr>
-        <w:t>SoC</w:t>
-      </w:r>
-      <w:proofErr w:type="spellEnd"/>
-      <w:r>
-        <w:rPr>
-          <w:lang w:val="fr-CH"/>
-        </w:rPr>
-        <w:t xml:space="preserve"> </w:t>
-      </w:r>
-      <w:r>
-        <w:rPr>
-          <w:rStyle w:val="IntenseEmphasis"/>
-        </w:rPr>
-        <w:t>5CSEMA5F31C6</w:t>
-      </w:r>
-      <w:r>
-        <w:rPr>
-          <w:lang w:val="fr-CH"/>
-        </w:rPr>
-        <w:t xml:space="preserve"> </w:t>
-      </w:r>
-      <w:proofErr w:type="spellStart"/>
-      <w:r>
-        <w:rPr>
-          <w:lang w:val="fr-CH"/>
-        </w:rPr>
-        <w:t>Device</w:t>
-      </w:r>
-      <w:proofErr w:type="spellEnd"/>
+        <w:t xml:space="preserve"> Device</w:t>
+      </w:r>
     </w:p>
     <w:p>
       <w:pPr>
@@ -5782,23 +5670,7 @@
         <w:t xml:space="preserve">2 </w:t>
       </w:r>
       <w:r>
-        <w:t>HPS Reset Buttons (</w:t>
-      </w:r>
-      <w:proofErr w:type="spellStart"/>
-      <w:r>
-        <w:t>HPS_RST_n</w:t>
-      </w:r>
-      <w:proofErr w:type="spellEnd"/>
-      <w:r>
-        <w:t xml:space="preserve"> and </w:t>
-      </w:r>
-      <w:proofErr w:type="spellStart"/>
-      <w:r>
-        <w:t>HPS_WARM_RST_n</w:t>
-      </w:r>
-      <w:proofErr w:type="spellEnd"/>
-      <w:r>
-        <w:t>)</w:t>
+        <w:t>HPS Reset Buttons (HPS_RST_n and HPS_WARM_RST_n)</w:t>
       </w:r>
       <w:r>
         <w:t xml:space="preserve"> </w:t>
@@ -6327,15 +6199,7 @@
         <w:t>The Cyclone V device is a single-die</w:t>
       </w:r>
       <w:r>
-        <w:t xml:space="preserve"> system on a chip (</w:t>
-      </w:r>
-      <w:proofErr w:type="spellStart"/>
-      <w:r>
-        <w:t>SoC</w:t>
-      </w:r>
-      <w:proofErr w:type="spellEnd"/>
-      <w:r>
-        <w:t>) that consists of two distinct parts</w:t>
+        <w:t xml:space="preserve"> system on a chip (SoC) that consists of two distinct parts</w:t>
       </w:r>
       <w:r>
         <w:t xml:space="preserve"> – a hard processor system (HPS) portion and an FPGA portion.</w:t>
@@ -6414,15 +6278,7 @@
         </w:r>
       </w:fldSimple>
       <w:r>
-        <w:t xml:space="preserve">. Altera </w:t>
-      </w:r>
-      <w:proofErr w:type="spellStart"/>
-      <w:r>
-        <w:t>SoC</w:t>
-      </w:r>
-      <w:proofErr w:type="spellEnd"/>
-      <w:r>
-        <w:t xml:space="preserve"> FPGA Device Block Diagram</w:t>
+        <w:t>. Altera SoC FPGA Device Block Diagram</w:t>
       </w:r>
       <w:bookmarkEnd w:id="47"/>
     </w:p>
@@ -6439,13 +6295,8 @@
       <w:r>
         <w:t xml:space="preserve">A9 </w:t>
       </w:r>
-      <w:proofErr w:type="spellStart"/>
-      <w:r>
-        <w:t>MPCore</w:t>
-      </w:r>
-      <w:proofErr w:type="spellEnd"/>
-      <w:r>
-        <w:t xml:space="preserve"> processors, flash memory controllers, SDRAM L3 Interconnect, on-chip memories, support peripherals, interface peripherals, debug capabilities, and phase-locked loops (PLLs). The dual-processor HPS supports symmetric (SMP) and asymmetric (AMP) multiprocessing.</w:t>
+      <w:r>
+        <w:t>MPCore processors, flash memory controllers, SDRAM L3 Interconnect, on-chip memories, support peripherals, interface peripherals, debug capabilities, and phase-locked loops (PLLs). The dual-processor HPS supports symmetric (SMP) and asymmetric (AMP) multiprocessing.</w:t>
       </w:r>
     </w:p>
     <w:p>
@@ -6479,15 +6330,7 @@
         <w:t>The FPGA portion of the device contains the FPGA fabric, a control block (CB)</w:t>
       </w:r>
       <w:r>
-        <w:t>, phase-locked loops (PLLs), and depending on the device variant, high-speed serial interface (HSSI) transceivers, hard PCI Express (</w:t>
-      </w:r>
-      <w:proofErr w:type="spellStart"/>
-      <w:r>
-        <w:t>PCIe</w:t>
-      </w:r>
-      <w:proofErr w:type="spellEnd"/>
-      <w:r>
-        <w:t>) controllers, and hard memory controllers.</w:t>
+        <w:t>, phase-locked loops (PLLs), and depending on the device variant, high-speed serial interface (HSSI) transceivers, hard PCI Express (PCIe) controllers, and hard memory controllers.</w:t>
       </w:r>
     </w:p>
     <w:p>
@@ -6525,21 +6368,7 @@
         <w:rPr>
           <w:rStyle w:val="Emphasis"/>
         </w:rPr>
-        <w:t xml:space="preserve"> hard </w:t>
-      </w:r>
-      <w:proofErr w:type="spellStart"/>
-      <w:r>
-        <w:rPr>
-          <w:rStyle w:val="Emphasis"/>
-        </w:rPr>
-        <w:t>PCIe</w:t>
-      </w:r>
-      <w:proofErr w:type="spellEnd"/>
-      <w:r>
-        <w:rPr>
-          <w:rStyle w:val="Emphasis"/>
-        </w:rPr>
-        <w:t xml:space="preserve"> controller</w:t>
+        <w:t xml:space="preserve"> hard PCIe controller</w:t>
       </w:r>
       <w:r>
         <w:rPr>
@@ -6815,15 +6644,7 @@
         </w:numPr>
       </w:pPr>
       <w:r>
-        <w:t xml:space="preserve">MPU subsystem featuring dual ARM Cortex-A9 </w:t>
-      </w:r>
-      <w:proofErr w:type="spellStart"/>
-      <w:r>
-        <w:t>MPCore</w:t>
-      </w:r>
-      <w:proofErr w:type="spellEnd"/>
-      <w:r>
-        <w:t xml:space="preserve"> processors</w:t>
+        <w:t>MPU subsystem featuring dual ARM Cortex-A9 MPCore processors</w:t>
       </w:r>
     </w:p>
     <w:p>
@@ -6898,15 +6719,7 @@
         </w:numPr>
       </w:pPr>
       <w:r>
-        <w:t xml:space="preserve">Secure Digital (SD) / </w:t>
-      </w:r>
-      <w:proofErr w:type="spellStart"/>
-      <w:r>
-        <w:t>MultiMediaCard</w:t>
-      </w:r>
-      <w:proofErr w:type="spellEnd"/>
-      <w:r>
-        <w:t xml:space="preserve"> (MMC) controller</w:t>
+        <w:t>Secure Digital (SD) / MultiMediaCard (MMC) controller</w:t>
       </w:r>
     </w:p>
     <w:p>
@@ -7060,15 +6873,7 @@
         </w:numPr>
       </w:pPr>
       <w:r>
-        <w:t xml:space="preserve">ARM </w:t>
-      </w:r>
-      <w:proofErr w:type="spellStart"/>
-      <w:r>
-        <w:t>CoreSight</w:t>
-      </w:r>
-      <w:proofErr w:type="spellEnd"/>
-      <w:r>
-        <w:t xml:space="preserve"> debug components</w:t>
+        <w:t>ARM CoreSight debug components</w:t>
       </w:r>
     </w:p>
     <w:p>
@@ -7558,27 +7363,13 @@
         <w:rPr>
           <w:rStyle w:val="Emphasis"/>
         </w:rPr>
-        <w:t xml:space="preserve"> when you generate your custom </w:t>
-      </w:r>
-      <w:proofErr w:type="spellStart"/>
+        <w:t xml:space="preserve"> when you generate your custom p</w:t>
+      </w:r>
       <w:r>
         <w:rPr>
           <w:rStyle w:val="Emphasis"/>
         </w:rPr>
-        <w:t>p</w:t>
-      </w:r>
-      <w:r>
-        <w:rPr>
-          <w:rStyle w:val="Emphasis"/>
-        </w:rPr>
-        <w:t>reloader</w:t>
-      </w:r>
-      <w:proofErr w:type="spellEnd"/>
-      <w:r>
-        <w:rPr>
-          <w:rStyle w:val="Emphasis"/>
-        </w:rPr>
-        <w:t xml:space="preserve">, but must </w:t>
+        <w:t xml:space="preserve">reloader, but must </w:t>
       </w:r>
       <w:r>
         <w:rPr>
@@ -7987,23 +7778,15 @@
         </w:numPr>
       </w:pPr>
       <w:r>
-        <w:t xml:space="preserve">HPS-to-FPGA </w:t>
-      </w:r>
-      <w:proofErr w:type="gramStart"/>
-      <w:r>
-        <w:t>bridge</w:t>
-      </w:r>
-      <w:proofErr w:type="gramEnd"/>
+        <w:t xml:space="preserve">HPS-to-FPGA bridge </w:t>
+      </w:r>
+      <w:r>
+        <w:t>–</w:t>
+      </w:r>
       <w:r>
         <w:t xml:space="preserve"> </w:t>
       </w:r>
       <w:r>
-        <w:t>–</w:t>
-      </w:r>
-      <w:r>
-        <w:t xml:space="preserve"> </w:t>
-      </w:r>
-      <w:r>
         <w:t>a</w:t>
       </w:r>
       <w:r>
@@ -8025,15 +7808,7 @@
         <w:t>heavyweight</w:t>
       </w:r>
       <w:r>
-        <w:t xml:space="preserve">” HPS-to-FPGA </w:t>
-      </w:r>
-      <w:proofErr w:type="gramStart"/>
-      <w:r>
-        <w:t>bridge</w:t>
-      </w:r>
-      <w:proofErr w:type="gramEnd"/>
-      <w:r>
-        <w:t xml:space="preserve"> to distinguish its </w:t>
+        <w:t xml:space="preserve">” HPS-to-FPGA bridge to distinguish its </w:t>
       </w:r>
       <w:r>
         <w:t>“</w:t>
@@ -8066,15 +7841,7 @@
         </w:numPr>
       </w:pPr>
       <w:r>
-        <w:t xml:space="preserve">Lightweight HPS-to-FPGA </w:t>
-      </w:r>
-      <w:proofErr w:type="gramStart"/>
-      <w:r>
-        <w:t>bridge</w:t>
-      </w:r>
-      <w:proofErr w:type="gramEnd"/>
-      <w:r>
-        <w:t xml:space="preserve"> </w:t>
+        <w:t xml:space="preserve">Lightweight HPS-to-FPGA bridge </w:t>
       </w:r>
       <w:r>
         <w:t>–</w:t>
@@ -11872,15 +11639,7 @@
               <w:cnfStyle w:val="000000100000" w:firstRow="0" w:lastRow="0" w:firstColumn="0" w:lastColumn="0" w:oddVBand="0" w:evenVBand="0" w:oddHBand="1" w:evenHBand="0" w:firstRowFirstColumn="0" w:firstRowLastColumn="0" w:lastRowFirstColumn="0" w:lastRowLastColumn="0"/>
             </w:pPr>
             <w:r>
-              <w:t xml:space="preserve">DMA </w:t>
-            </w:r>
-            <w:proofErr w:type="spellStart"/>
-            <w:r>
-              <w:t>nonsecure</w:t>
-            </w:r>
-            <w:proofErr w:type="spellEnd"/>
-            <w:r>
-              <w:t xml:space="preserve"> registers</w:t>
+              <w:t>DMA nonsecure registers</w:t>
             </w:r>
           </w:p>
         </w:tc>
@@ -12740,51 +12499,51 @@
         <w:t xml:space="preserve">Altera provides a header file for each HPS </w:t>
       </w:r>
       <w:r>
+        <w:t>peripheral</w:t>
+      </w:r>
+      <w:r>
+        <w:t xml:space="preserve"> in </w:t>
+      </w:r>
+      <w:r>
+        <w:fldChar w:fldCharType="begin"/>
+      </w:r>
+      <w:r>
+        <w:instrText xml:space="preserve"> REF _Ref398723403 \h </w:instrText>
+      </w:r>
+      <w:r>
+        <w:fldChar w:fldCharType="separate"/>
+      </w:r>
+      <w:r>
+        <w:t xml:space="preserve">Table </w:t>
+      </w:r>
+      <w:r>
+        <w:rPr>
+          <w:noProof/>
+        </w:rPr>
+        <w:t>3</w:t>
+      </w:r>
+      <w:r>
+        <w:fldChar w:fldCharType="end"/>
+      </w:r>
+      <w:r>
+        <w:t>.</w:t>
+      </w:r>
+    </w:p>
+    <w:p>
+      <w:r>
+        <w:t>Two directories contain a</w:t>
+      </w:r>
+      <w:r>
+        <w:t xml:space="preserve">ll </w:t>
+      </w:r>
+      <w:r>
         <w:rPr>
           <w:rStyle w:val="IntenseEmphasis"/>
         </w:rPr>
-        <w:t>peripheral</w:t>
-      </w:r>
-      <w:r>
-        <w:t xml:space="preserve"> in </w:t>
-      </w:r>
-      <w:r>
-        <w:fldChar w:fldCharType="begin"/>
-      </w:r>
-      <w:r>
-        <w:instrText xml:space="preserve"> REF _Ref398723403 \h </w:instrText>
-      </w:r>
-      <w:r>
-        <w:fldChar w:fldCharType="separate"/>
-      </w:r>
-      <w:r>
-        <w:t xml:space="preserve">Table </w:t>
-      </w:r>
-      <w:r>
-        <w:rPr>
-          <w:noProof/>
-        </w:rPr>
-        <w:t>3</w:t>
-      </w:r>
-      <w:r>
-        <w:fldChar w:fldCharType="end"/>
-      </w:r>
-      <w:r>
-        <w:t>.</w:t>
-      </w:r>
-    </w:p>
-    <w:p>
-      <w:r>
-        <w:t>Two directories contain a</w:t>
-      </w:r>
-      <w:r>
-        <w:t xml:space="preserve">ll </w:t>
-      </w:r>
-      <w:r>
-        <w:rPr>
-          <w:rStyle w:val="IntenseEmphasis"/>
-        </w:rPr>
-        <w:t>HPS-related</w:t>
+        <w:t>HPS</w:t>
+      </w:r>
+      <w:r>
+        <w:t>-related</w:t>
       </w:r>
       <w:r>
         <w:rPr>
@@ -12925,92 +12684,78 @@
         <w:t>low-level</w:t>
       </w:r>
       <w:r>
-        <w:t xml:space="preserve"> header files that define the peripheral’s </w:t>
+        <w:t xml:space="preserve"> header files</w:t>
+      </w:r>
+      <w:r>
+        <w:t xml:space="preserve"> that provide</w:t>
+      </w:r>
+      <w:r>
+        <w:t xml:space="preserve"> a peripherals</w:t>
+      </w:r>
+      <w:r>
+        <w:t xml:space="preserve"> </w:t>
       </w:r>
       <w:r>
         <w:rPr>
           <w:rStyle w:val="IntenseEmphasis"/>
         </w:rPr>
-        <w:t>register map</w:t>
-      </w:r>
-      <w:r>
-        <w:t>.</w:t>
-      </w:r>
-    </w:p>
-    <w:p>
-      <w:r>
-        <w:t xml:space="preserve">A special header file is </w:t>
-      </w:r>
-      <w:r>
-        <w:t>“</w:t>
-      </w:r>
-      <w:r>
-        <w:rPr>
-          <w:rStyle w:val="Emphasis"/>
-        </w:rPr>
-        <w:t>…\</w:t>
-      </w:r>
-      <w:proofErr w:type="spellStart"/>
-      <w:r>
-        <w:rPr>
-          <w:rStyle w:val="Emphasis"/>
-        </w:rPr>
-        <w:t>hwlib</w:t>
-      </w:r>
-      <w:proofErr w:type="spellEnd"/>
-      <w:r>
-        <w:rPr>
-          <w:rStyle w:val="Emphasis"/>
-        </w:rPr>
-        <w:t>\include\</w:t>
-      </w:r>
-      <w:proofErr w:type="spellStart"/>
-      <w:r>
-        <w:rPr>
-          <w:rStyle w:val="Emphasis"/>
-        </w:rPr>
-        <w:t>socal</w:t>
-      </w:r>
-      <w:proofErr w:type="spellEnd"/>
-      <w:r>
-        <w:rPr>
-          <w:rStyle w:val="Emphasis"/>
-        </w:rPr>
-        <w:t>\</w:t>
-      </w:r>
-      <w:proofErr w:type="spellStart"/>
-      <w:r>
-        <w:rPr>
-          <w:rStyle w:val="Emphasis"/>
-        </w:rPr>
-        <w:t>hps.h</w:t>
-      </w:r>
-      <w:proofErr w:type="spellEnd"/>
-      <w:r>
-        <w:rPr>
-          <w:rStyle w:val="Emphasis"/>
-        </w:rPr>
-        <w:t>”</w:t>
-      </w:r>
-      <w:r>
-        <w:rPr>
-          <w:rStyle w:val="Emphasis"/>
-        </w:rPr>
-        <w:t>.</w:t>
-      </w:r>
-      <w:r>
-        <w:t xml:space="preserve"> It contains</w:t>
+        <w:t xml:space="preserve">bit-level </w:t>
+      </w:r>
+      <w:r>
+        <w:rPr>
+          <w:rStyle w:val="IntenseEmphasis"/>
+        </w:rPr>
+        <w:t xml:space="preserve">register </w:t>
+      </w:r>
+      <w:r>
+        <w:rPr>
+          <w:rStyle w:val="IntenseEmphasis"/>
+        </w:rPr>
+        <w:t>details</w:t>
+      </w:r>
+      <w:r>
+        <w:t xml:space="preserve">. </w:t>
+      </w:r>
+      <w:r>
+        <w:t>For example, any</w:t>
+      </w:r>
+      <w:r>
+        <w:t xml:space="preserve"> bits in a </w:t>
+      </w:r>
+      <w:r>
+        <w:t xml:space="preserve">peripheral’s </w:t>
+      </w:r>
+      <w:r>
+        <w:t xml:space="preserve">register that correspond to undefined behavior </w:t>
+      </w:r>
+      <w:r>
+        <w:t xml:space="preserve">will be </w:t>
+      </w:r>
+      <w:r>
+        <w:t>specified</w:t>
       </w:r>
       <w:r>
         <w:t xml:space="preserve"> </w:t>
       </w:r>
-    </w:p>
-    <w:p>
-      <w:r>
-        <w:t xml:space="preserve">For example, </w:t>
-      </w:r>
-      <w:r>
-        <w:t xml:space="preserve">we can compare the header files related to the FPGA manager peripheral: </w:t>
+      <w:r>
+        <w:t>in these header files.</w:t>
+      </w:r>
+    </w:p>
+    <w:p>
+      <w:r>
+        <w:t>To illustrate the differences among the high and low-level header files</w:t>
+      </w:r>
+      <w:r>
+        <w:t xml:space="preserve">, </w:t>
+      </w:r>
+      <w:r>
+        <w:t xml:space="preserve">we can compare the </w:t>
+      </w:r>
+      <w:r>
+        <w:t xml:space="preserve">ones </w:t>
+      </w:r>
+      <w:r>
+        <w:t xml:space="preserve">related to the FPGA manager peripheral: </w:t>
       </w:r>
     </w:p>
     <w:p>
@@ -13037,28 +12782,12 @@
         </w:rPr>
         <w:t>…\</w:t>
       </w:r>
-      <w:proofErr w:type="spellStart"/>
       <w:r>
         <w:rPr>
           <w:rStyle w:val="Emphasis"/>
         </w:rPr>
-        <w:t>hwlib</w:t>
-      </w:r>
-      <w:proofErr w:type="spellEnd"/>
-      <w:r>
-        <w:rPr>
-          <w:rStyle w:val="Emphasis"/>
-        </w:rPr>
-        <w:t>\include\</w:t>
-      </w:r>
-      <w:proofErr w:type="spellStart"/>
-      <w:r>
-        <w:rPr>
-          <w:rStyle w:val="Emphasis"/>
-        </w:rPr>
-        <w:t>alt_fpga_manager.h</w:t>
-      </w:r>
-      <w:proofErr w:type="spellEnd"/>
+        <w:t>hwlib\include\alt_fpga_manager.h</w:t>
+      </w:r>
       <w:r>
         <w:rPr>
           <w:rStyle w:val="Emphasis"/>
@@ -13084,23 +12813,7 @@
           <w:rFonts w:ascii="Consolas" w:hAnsi="Consolas" w:cs="Consolas"/>
           <w:sz w:val="20"/>
         </w:rPr>
-        <w:t xml:space="preserve">ALT_STATUS_CODE </w:t>
-      </w:r>
-      <w:proofErr w:type="spellStart"/>
-      <w:r>
-        <w:rPr>
-          <w:rFonts w:ascii="Consolas" w:hAnsi="Consolas" w:cs="Consolas"/>
-          <w:sz w:val="20"/>
-        </w:rPr>
-        <w:t>alt_fgpa_reset_assert</w:t>
-      </w:r>
-      <w:proofErr w:type="spellEnd"/>
-      <w:r>
-        <w:rPr>
-          <w:rFonts w:ascii="Consolas" w:hAnsi="Consolas" w:cs="Consolas"/>
-          <w:sz w:val="20"/>
-        </w:rPr>
-        <w:t>(void);</w:t>
+        <w:t>ALT_STATUS_CODE alt_fgpa_reset_assert(void);</w:t>
       </w:r>
     </w:p>
     <w:p>
@@ -13123,107 +12836,7 @@
           <w:i w:val="0"/>
           <w:sz w:val="20"/>
         </w:rPr>
-        <w:t xml:space="preserve">ALT_STATUS_CODE </w:t>
-      </w:r>
-      <w:proofErr w:type="spellStart"/>
-      <w:r>
-        <w:rPr>
-          <w:rStyle w:val="Emphasis"/>
-          <w:rFonts w:ascii="Consolas" w:hAnsi="Consolas" w:cs="Consolas"/>
-          <w:i w:val="0"/>
-          <w:sz w:val="20"/>
-        </w:rPr>
-        <w:t>alt_fpga_configure</w:t>
-      </w:r>
-      <w:proofErr w:type="spellEnd"/>
-      <w:r>
-        <w:rPr>
-          <w:rStyle w:val="Emphasis"/>
-          <w:rFonts w:ascii="Consolas" w:hAnsi="Consolas" w:cs="Consolas"/>
-          <w:i w:val="0"/>
-          <w:sz w:val="20"/>
-        </w:rPr>
-        <w:t>(</w:t>
-      </w:r>
-      <w:proofErr w:type="spellStart"/>
-      <w:r>
-        <w:rPr>
-          <w:rStyle w:val="Emphasis"/>
-          <w:rFonts w:ascii="Consolas" w:hAnsi="Consolas" w:cs="Consolas"/>
-          <w:i w:val="0"/>
-          <w:sz w:val="20"/>
-        </w:rPr>
-        <w:t>const</w:t>
-      </w:r>
-      <w:proofErr w:type="spellEnd"/>
-      <w:r>
-        <w:rPr>
-          <w:rStyle w:val="Emphasis"/>
-          <w:rFonts w:ascii="Consolas" w:hAnsi="Consolas" w:cs="Consolas"/>
-          <w:i w:val="0"/>
-          <w:sz w:val="20"/>
-        </w:rPr>
-        <w:t xml:space="preserve"> void* </w:t>
-      </w:r>
-      <w:proofErr w:type="spellStart"/>
-      <w:r>
-        <w:rPr>
-          <w:rStyle w:val="Emphasis"/>
-          <w:rFonts w:ascii="Consolas" w:hAnsi="Consolas" w:cs="Consolas"/>
-          <w:i w:val="0"/>
-          <w:sz w:val="20"/>
-        </w:rPr>
-        <w:t>cfg_buf</w:t>
-      </w:r>
-      <w:proofErr w:type="spellEnd"/>
-      <w:r>
-        <w:rPr>
-          <w:rStyle w:val="Emphasis"/>
-          <w:rFonts w:ascii="Consolas" w:hAnsi="Consolas" w:cs="Consolas"/>
-          <w:i w:val="0"/>
-          <w:sz w:val="20"/>
-        </w:rPr>
-        <w:t xml:space="preserve">, </w:t>
-      </w:r>
-      <w:proofErr w:type="spellStart"/>
-      <w:r>
-        <w:rPr>
-          <w:rStyle w:val="Emphasis"/>
-          <w:rFonts w:ascii="Consolas" w:hAnsi="Consolas" w:cs="Consolas"/>
-          <w:i w:val="0"/>
-          <w:sz w:val="20"/>
-        </w:rPr>
-        <w:t>size_t</w:t>
-      </w:r>
-      <w:proofErr w:type="spellEnd"/>
-      <w:r>
-        <w:rPr>
-          <w:rStyle w:val="Emphasis"/>
-          <w:rFonts w:ascii="Consolas" w:hAnsi="Consolas" w:cs="Consolas"/>
-          <w:i w:val="0"/>
-          <w:sz w:val="20"/>
-        </w:rPr>
-        <w:t xml:space="preserve"> </w:t>
-      </w:r>
-      <w:proofErr w:type="spellStart"/>
-      <w:r>
-        <w:rPr>
-          <w:rStyle w:val="Emphasis"/>
-          <w:rFonts w:ascii="Consolas" w:hAnsi="Consolas" w:cs="Consolas"/>
-          <w:i w:val="0"/>
-          <w:sz w:val="20"/>
-        </w:rPr>
-        <w:t>cfg_buf_len</w:t>
-      </w:r>
-      <w:proofErr w:type="spellEnd"/>
-      <w:r>
-        <w:rPr>
-          <w:rStyle w:val="Emphasis"/>
-          <w:rFonts w:ascii="Consolas" w:hAnsi="Consolas" w:cs="Consolas"/>
-          <w:i w:val="0"/>
-          <w:sz w:val="20"/>
-        </w:rPr>
-        <w:t>);</w:t>
+        <w:t>ALT_STATUS_CODE alt_fpga_configure(const void* cfg_buf, size_t cfg_buf_len);</w:t>
       </w:r>
     </w:p>
     <w:p>
@@ -13249,44 +12862,12 @@
         </w:rPr>
         <w:t>…\</w:t>
       </w:r>
-      <w:bookmarkStart w:id="75" w:name="_GoBack"/>
-      <w:bookmarkEnd w:id="75"/>
-      <w:proofErr w:type="spellStart"/>
       <w:r>
         <w:rPr>
           <w:rStyle w:val="Emphasis"/>
         </w:rPr>
-        <w:t>hwlib</w:t>
-      </w:r>
-      <w:proofErr w:type="spellEnd"/>
-      <w:r>
-        <w:rPr>
-          <w:rStyle w:val="Emphasis"/>
-        </w:rPr>
-        <w:t>\include\</w:t>
-      </w:r>
-      <w:proofErr w:type="spellStart"/>
-      <w:r>
-        <w:rPr>
-          <w:rStyle w:val="Emphasis"/>
-        </w:rPr>
-        <w:t>socal</w:t>
-      </w:r>
-      <w:proofErr w:type="spellEnd"/>
-      <w:r>
-        <w:rPr>
-          <w:rStyle w:val="Emphasis"/>
-        </w:rPr>
-        <w:t>\</w:t>
-      </w:r>
-      <w:proofErr w:type="spellStart"/>
-      <w:r>
-        <w:rPr>
-          <w:rStyle w:val="Emphasis"/>
-        </w:rPr>
-        <w:t>alt_fpgamgr.h</w:t>
-      </w:r>
-      <w:proofErr w:type="spellEnd"/>
+        <w:t>hwlib\include\socal\alt_fpgamgr.h</w:t>
+      </w:r>
       <w:r>
         <w:rPr>
           <w:rStyle w:val="Emphasis"/>
@@ -13303,160 +12884,332 @@
         </w:numPr>
         <w:rPr>
           <w:rStyle w:val="Emphasis"/>
-        </w:rPr>
-      </w:pPr>
-    </w:p>
-    <w:p>
-      <w:r>
-        <w:t>However</w:t>
-      </w:r>
-      <w:r>
-        <w:t xml:space="preserve">, note that there exists </w:t>
-      </w:r>
-      <w:r>
-        <w:rPr>
-          <w:rStyle w:val="IntenseEmphasis"/>
-        </w:rPr>
-        <w:t>no header file</w:t>
-      </w:r>
-      <w:r>
-        <w:t xml:space="preserve"> for the “</w:t>
-      </w:r>
+          <w:rFonts w:ascii="Consolas" w:hAnsi="Consolas" w:cs="Consolas"/>
+          <w:sz w:val="20"/>
+        </w:rPr>
+      </w:pPr>
       <w:r>
         <w:rPr>
           <w:rStyle w:val="Emphasis"/>
-        </w:rPr>
-        <w:t>heavyweight</w:t>
-      </w:r>
-      <w:r>
-        <w:t xml:space="preserve">” HPS-to-FPGA </w:t>
-      </w:r>
-      <w:proofErr w:type="gramStart"/>
-      <w:r>
-        <w:t>bridge</w:t>
-      </w:r>
-      <w:proofErr w:type="gramEnd"/>
-      <w:r>
-        <w:t xml:space="preserve">, as it is not located in the “HPS peripherals” region in </w:t>
-      </w:r>
-      <w:r>
-        <w:fldChar w:fldCharType="begin"/>
-      </w:r>
-      <w:r>
-        <w:instrText xml:space="preserve"> REF _Ref398723590 \h </w:instrText>
-      </w:r>
-      <w:r>
-        <w:fldChar w:fldCharType="separate"/>
-      </w:r>
-      <w:r>
-        <w:t xml:space="preserve">Figure </w:t>
-      </w:r>
-      <w:r>
-        <w:rPr>
-          <w:noProof/>
-        </w:rPr>
-        <w:t>7</w:t>
-      </w:r>
-      <w:r>
-        <w:fldChar w:fldCharType="end"/>
-      </w:r>
-      <w:r>
-        <w:t>. Indeed, the</w:t>
-      </w:r>
-      <w:r>
-        <w:t xml:space="preserve"> “</w:t>
-      </w:r>
-      <w:r>
+          <w:rFonts w:ascii="Consolas" w:hAnsi="Consolas" w:cs="Consolas"/>
+          <w:sz w:val="20"/>
+        </w:rPr>
+        <w:t>/* The width in bits of the ALT_FPGAMGR_CTL_EN register field. */</w:t>
+      </w:r>
+    </w:p>
+    <w:p>
+      <w:pPr>
+        <w:pStyle w:val="ListParagraph"/>
+        <w:ind w:left="1440"/>
         <w:rPr>
           <w:rStyle w:val="Emphasis"/>
-        </w:rPr>
-        <w:t>heavyweight</w:t>
-      </w:r>
-      <w:r>
-        <w:t>”</w:t>
-      </w:r>
-      <w:r>
-        <w:t xml:space="preserve"> HPS-to-FPGA </w:t>
-      </w:r>
-      <w:proofErr w:type="gramStart"/>
-      <w:r>
-        <w:t>bridge</w:t>
-      </w:r>
-      <w:proofErr w:type="gramEnd"/>
-      <w:r>
-        <w:t xml:space="preserve"> is not considered a </w:t>
-      </w:r>
-      <w:r>
-        <w:t xml:space="preserve">HPS </w:t>
-      </w:r>
-      <w:r>
-        <w:t xml:space="preserve">peripheral, </w:t>
-      </w:r>
-      <w:r>
-        <w:t xml:space="preserve">whereas the </w:t>
-      </w:r>
+          <w:rFonts w:ascii="Consolas" w:hAnsi="Consolas" w:cs="Consolas"/>
+          <w:sz w:val="20"/>
+        </w:rPr>
+      </w:pPr>
       <w:r>
         <w:rPr>
           <w:rStyle w:val="Emphasis"/>
-        </w:rPr>
-        <w:t>l</w:t>
-      </w:r>
-      <w:r>
-        <w:rPr>
-          <w:rStyle w:val="Emphasis"/>
-        </w:rPr>
-        <w:t>ightweight</w:t>
-      </w:r>
-      <w:r>
-        <w:t xml:space="preserve"> HPS-to-FPGA bridge is.</w:t>
+          <w:rFonts w:ascii="Consolas" w:hAnsi="Consolas" w:cs="Consolas"/>
+          <w:sz w:val="20"/>
+        </w:rPr>
+        <w:t>#define ALT_FPGAMGR_CTL_EN_WIDTH      1</w:t>
       </w:r>
     </w:p>
     <w:p>
       <w:pPr>
         <w:pStyle w:val="ListParagraph"/>
         <w:numPr>
-          <w:ilvl w:val="0"/>
-          <w:numId w:val="36"/>
+          <w:ilvl w:val="1"/>
+          <w:numId w:val="38"/>
         </w:numPr>
         <w:rPr>
           <w:rStyle w:val="Emphasis"/>
-        </w:rPr>
-      </w:pPr>
-      <w:r>
-        <w:t>Contains</w:t>
-      </w:r>
-      <w:r>
-        <w:t xml:space="preserve"> </w:t>
+          <w:rFonts w:ascii="Consolas" w:hAnsi="Consolas" w:cs="Consolas"/>
+          <w:sz w:val="20"/>
+        </w:rPr>
+      </w:pPr>
+      <w:r>
+        <w:rPr>
+          <w:rStyle w:val="Emphasis"/>
+          <w:rFonts w:ascii="Consolas" w:hAnsi="Consolas" w:cs="Consolas"/>
+          <w:sz w:val="20"/>
+        </w:rPr>
+        <w:t>/* The mask used to set the ALT_FPGAMGR_CTL_EN register field value. */</w:t>
+      </w:r>
+    </w:p>
+    <w:p>
+      <w:pPr>
+        <w:pStyle w:val="ListParagraph"/>
+        <w:ind w:left="1440"/>
+        <w:rPr>
+          <w:rStyle w:val="Emphasis"/>
+          <w:rFonts w:ascii="Consolas" w:hAnsi="Consolas" w:cs="Consolas"/>
+          <w:sz w:val="20"/>
+        </w:rPr>
+      </w:pPr>
+      <w:r>
+        <w:rPr>
+          <w:rStyle w:val="Emphasis"/>
+          <w:rFonts w:ascii="Consolas" w:hAnsi="Consolas" w:cs="Consolas"/>
+          <w:sz w:val="20"/>
+        </w:rPr>
+        <w:t>#define ALT_FPGAMGR_CTL_EN_SET_MSK    0x00000001</w:t>
+      </w:r>
+    </w:p>
+    <w:p>
+      <w:pPr>
+        <w:pStyle w:val="ListParagraph"/>
+        <w:numPr>
+          <w:ilvl w:val="1"/>
+          <w:numId w:val="38"/>
+        </w:numPr>
+        <w:rPr>
+          <w:rStyle w:val="Emphasis"/>
+          <w:rFonts w:ascii="Consolas" w:hAnsi="Consolas" w:cs="Consolas"/>
+          <w:sz w:val="20"/>
+        </w:rPr>
+      </w:pPr>
+      <w:r>
+        <w:rPr>
+          <w:rStyle w:val="Emphasis"/>
+          <w:rFonts w:ascii="Consolas" w:hAnsi="Consolas" w:cs="Consolas"/>
+          <w:sz w:val="20"/>
+        </w:rPr>
+        <w:t>/* The mask used to clear the ALT_FPGAMGR_CTL_EN register field value. */</w:t>
+      </w:r>
+    </w:p>
+    <w:p>
+      <w:pPr>
+        <w:pStyle w:val="ListParagraph"/>
+        <w:ind w:left="1440"/>
+        <w:rPr>
+          <w:rStyle w:val="Emphasis"/>
+        </w:rPr>
+      </w:pPr>
+      <w:r>
+        <w:rPr>
+          <w:rStyle w:val="Emphasis"/>
+          <w:rFonts w:ascii="Consolas" w:hAnsi="Consolas" w:cs="Consolas"/>
+          <w:sz w:val="20"/>
+        </w:rPr>
+        <w:t>#define ALT_FPGAMGR_CTL_EN_CLR_MSK    0xfffffffe</w:t>
+      </w:r>
+    </w:p>
+    <w:p>
+      <w:r>
+        <w:t>A</w:t>
+      </w:r>
+      <w:r>
+        <w:t xml:space="preserve">n </w:t>
       </w:r>
       <w:r>
         <w:rPr>
           <w:rStyle w:val="IntenseEmphasis"/>
         </w:rPr>
-        <w:t>high-level</w:t>
-      </w:r>
-      <w:r>
-        <w:t xml:space="preserve"> hardware code. The header files in this directory typically have a few </w:t>
+        <w:t>important</w:t>
+      </w:r>
+      <w:r>
+        <w:t xml:space="preserve"> header file is </w:t>
+      </w:r>
+      <w:r>
+        <w:rPr>
+          <w:rStyle w:val="Emphasis"/>
+        </w:rPr>
+        <w:t>“…\hwlib\include\socal\hps.h”.</w:t>
+      </w:r>
+      <w:r>
+        <w:t xml:space="preserve"> It contains</w:t>
+      </w:r>
+      <w:r>
+        <w:t xml:space="preserve"> the HPS component’s full </w:t>
       </w:r>
       <w:r>
         <w:rPr>
           <w:rStyle w:val="IntenseEmphasis"/>
         </w:rPr>
-        <w:t>functions</w:t>
-      </w:r>
-      <w:r>
-        <w:t xml:space="preserve"> defined for higher-level control of the underlying peripheral. An example header file would be </w:t>
-      </w:r>
-      <w:proofErr w:type="spellStart"/>
+        <w:t>register map</w:t>
+      </w:r>
+      <w:r>
+        <w:t xml:space="preserve">, as provided in </w:t>
+      </w:r>
+      <w:r>
+        <w:fldChar w:fldCharType="begin"/>
+      </w:r>
+      <w:r>
+        <w:instrText xml:space="preserve"> REF _Ref398723403 \h </w:instrText>
+      </w:r>
+      <w:r>
+        <w:fldChar w:fldCharType="separate"/>
+      </w:r>
+      <w:r>
+        <w:t xml:space="preserve">Table </w:t>
+      </w:r>
+      <w:r>
+        <w:rPr>
+          <w:noProof/>
+        </w:rPr>
+        <w:t>3</w:t>
+      </w:r>
+      <w:r>
+        <w:fldChar w:fldCharType="end"/>
+      </w:r>
+      <w:r>
+        <w:t>.</w:t>
+      </w:r>
+      <w:r>
+        <w:t xml:space="preserve"> N</w:t>
+      </w:r>
+      <w:r>
+        <w:t>ote</w:t>
+      </w:r>
+      <w:r>
+        <w:t xml:space="preserve"> however,</w:t>
+      </w:r>
+      <w:r>
+        <w:t xml:space="preserve"> that there exists </w:t>
+      </w:r>
+      <w:r>
+        <w:rPr>
+          <w:rStyle w:val="IntenseEmphasis"/>
+        </w:rPr>
+        <w:t>no header file</w:t>
+      </w:r>
+      <w:r>
+        <w:t xml:space="preserve"> for the “</w:t>
+      </w:r>
       <w:r>
         <w:rPr>
           <w:rStyle w:val="Emphasis"/>
         </w:rPr>
-        <w:t>alt_fpga_manager.h</w:t>
-      </w:r>
-      <w:proofErr w:type="spellEnd"/>
-    </w:p>
-    <w:p/>
-    <w:p/>
+        <w:t>heavyweight</w:t>
+      </w:r>
+      <w:r>
+        <w:t xml:space="preserve">” HPS-to-FPGA bridge, as it is not located in the “HPS peripherals” region in </w:t>
+      </w:r>
+      <w:r>
+        <w:fldChar w:fldCharType="begin"/>
+      </w:r>
+      <w:r>
+        <w:instrText xml:space="preserve"> REF _Ref398723590 \h </w:instrText>
+      </w:r>
+      <w:r>
+        <w:fldChar w:fldCharType="separate"/>
+      </w:r>
+      <w:r>
+        <w:t xml:space="preserve">Figure </w:t>
+      </w:r>
+      <w:r>
+        <w:rPr>
+          <w:noProof/>
+        </w:rPr>
+        <w:t>7</w:t>
+      </w:r>
+      <w:r>
+        <w:fldChar w:fldCharType="end"/>
+      </w:r>
+      <w:r>
+        <w:t>. Indeed, the</w:t>
+      </w:r>
+      <w:r>
+        <w:t xml:space="preserve"> “</w:t>
+      </w:r>
+      <w:r>
+        <w:rPr>
+          <w:rStyle w:val="Emphasis"/>
+        </w:rPr>
+        <w:t>heavyweight</w:t>
+      </w:r>
+      <w:r>
+        <w:t>”</w:t>
+      </w:r>
+      <w:r>
+        <w:t xml:space="preserve"> HPS-to-FPGA bridge is not considered a </w:t>
+      </w:r>
+      <w:r>
+        <w:t xml:space="preserve">HPS </w:t>
+      </w:r>
+      <w:r>
+        <w:t xml:space="preserve">peripheral, </w:t>
+      </w:r>
+      <w:r>
+        <w:t xml:space="preserve">whereas the </w:t>
+      </w:r>
+      <w:r>
+        <w:rPr>
+          <w:rStyle w:val="Emphasis"/>
+        </w:rPr>
+        <w:t>l</w:t>
+      </w:r>
+      <w:r>
+        <w:rPr>
+          <w:rStyle w:val="Emphasis"/>
+        </w:rPr>
+        <w:t>ightweight</w:t>
+      </w:r>
+      <w:r>
+        <w:t xml:space="preserve"> HPS-to-FPGA bridge is.</w:t>
+      </w:r>
+    </w:p>
+    <w:p>
+      <w:r>
+        <w:t>Therefore, in order t</w:t>
+      </w:r>
+      <w:r>
+        <w:t>o use the “heavyweight” HPS-to-FPGA bridge, you will</w:t>
+      </w:r>
+      <w:r>
+        <w:t xml:space="preserve"> have to define a macro in your code, as follows:</w:t>
+      </w:r>
+    </w:p>
+    <w:p>
+      <w:pPr>
+        <w:rPr>
+          <w:rFonts w:ascii="Consolas" w:hAnsi="Consolas" w:cs="Consolas"/>
+          <w:sz w:val="20"/>
+          <w:szCs w:val="20"/>
+        </w:rPr>
+      </w:pPr>
+      <w:r>
+        <w:rPr>
+          <w:rFonts w:ascii="Consolas" w:hAnsi="Consolas" w:cs="Consolas"/>
+          <w:sz w:val="20"/>
+          <w:szCs w:val="20"/>
+        </w:rPr>
+        <w:t>#define ALT_HWFPGASLVS_OFST</w:t>
+      </w:r>
+      <w:r>
+        <w:rPr>
+          <w:rFonts w:ascii="Consolas" w:hAnsi="Consolas" w:cs="Consolas"/>
+          <w:sz w:val="20"/>
+          <w:szCs w:val="20"/>
+        </w:rPr>
+        <w:tab/>
+        <w:t>0xC0000000</w:t>
+      </w:r>
+    </w:p>
+    <w:p>
+      <w:r>
+        <w:t>The reason why the “</w:t>
+      </w:r>
+      <w:r>
+        <w:rPr>
+          <w:rStyle w:val="Emphasis"/>
+        </w:rPr>
+        <w:t>lightweight</w:t>
+      </w:r>
+      <w:r>
+        <w:t xml:space="preserve">” HPS-to-FPGA bridge is considered a HPS peripheral may be related to the fact that it has a fixed 32-bit </w:t>
+      </w:r>
+      <w:r>
+        <w:t>bus width</w:t>
+      </w:r>
+      <w:bookmarkStart w:id="75" w:name="_GoBack"/>
+      <w:bookmarkEnd w:id="75"/>
+      <w:r>
+        <w:t xml:space="preserve"> (coincidence that this corresponds to the HPS’ native data size?)</w:t>
+      </w:r>
+    </w:p>
     <w:p>
       <w:r>
         <w:t xml:space="preserve"> </w:t>
@@ -13529,15 +13282,7 @@
         <w:t>not</w:t>
       </w:r>
       <w:r>
-        <w:t xml:space="preserve"> mean that the HPS is a </w:t>
-      </w:r>
-      <w:proofErr w:type="spellStart"/>
-      <w:r>
-        <w:t>softcore</w:t>
-      </w:r>
-      <w:proofErr w:type="spellEnd"/>
-      <w:r>
-        <w:t xml:space="preserve"> processor.</w:t>
+        <w:t xml:space="preserve"> mean that the HPS is a softcore processor.</w:t>
       </w:r>
       <w:r>
         <w:t xml:space="preserve"> </w:t>
@@ -13558,18 +13303,16 @@
         <w:t xml:space="preserve"> The reason it is consid</w:t>
       </w:r>
       <w:r>
-        <w:t xml:space="preserve">ered a </w:t>
-      </w:r>
-      <w:proofErr w:type="spellStart"/>
-      <w:r>
-        <w:t>softcore</w:t>
-      </w:r>
-      <w:proofErr w:type="spellEnd"/>
+        <w:t>ered a softcore</w:t>
+      </w:r>
       <w:r>
         <w:t xml:space="preserve"> component</w:t>
       </w:r>
       <w:r>
-        <w:t xml:space="preserve"> originates from the fact that the HPS component</w:t>
+        <w:t xml:space="preserve"> originates from the fact that </w:t>
+      </w:r>
+      <w:r>
+        <w:t>it</w:t>
       </w:r>
       <w:r>
         <w:t xml:space="preserve"> enables other soft components to interface with the </w:t>
@@ -13612,13 +13355,8 @@
       <w:r>
         <w:t xml:space="preserve">Cyclone V </w:t>
       </w:r>
-      <w:proofErr w:type="spellStart"/>
-      <w:r>
-        <w:t>SoC</w:t>
-      </w:r>
-      <w:proofErr w:type="spellEnd"/>
-      <w:r>
-        <w:t xml:space="preserve"> in 3 different configurations:</w:t>
+      <w:r>
+        <w:t>SoC in 3 different configurations:</w:t>
       </w:r>
     </w:p>
     <w:p>
@@ -13735,71 +13473,14 @@
         <w:pStyle w:val="Heading1"/>
       </w:pPr>
       <w:bookmarkStart w:id="82" w:name="_Toc398730302"/>
-      <w:proofErr w:type="spellStart"/>
       <w:r>
         <w:t>todo</w:t>
       </w:r>
       <w:bookmarkEnd w:id="82"/>
-      <w:proofErr w:type="spellEnd"/>
-    </w:p>
-    <w:p>
-      <w:r>
-        <w:t xml:space="preserve">To use the “heavyweight” HPS-to-FPGA </w:t>
-      </w:r>
-      <w:proofErr w:type="gramStart"/>
-      <w:r>
-        <w:t>bridge</w:t>
-      </w:r>
-      <w:proofErr w:type="gramEnd"/>
-      <w:r>
-        <w:t>, you will have to manually define a macro in your code as follows:</w:t>
-      </w:r>
-    </w:p>
-    <w:p>
-      <w:r>
-        <w:t>Note: Can access the FPGA components by taking their offsets from the h2f interfaces.</w:t>
-      </w:r>
-      <w:r>
-        <w:br/>
-        <w:t xml:space="preserve">Note: All macros for these peripherals can be found in </w:t>
-      </w:r>
-      <w:proofErr w:type="spellStart"/>
-      <w:r>
-        <w:t>hps.h</w:t>
-      </w:r>
-      <w:proofErr w:type="spellEnd"/>
-      <w:r>
-        <w:t xml:space="preserve">, except for the heavyweight </w:t>
-      </w:r>
-      <w:proofErr w:type="spellStart"/>
-      <w:r>
-        <w:t>hps</w:t>
-      </w:r>
-      <w:proofErr w:type="spellEnd"/>
-      <w:r>
-        <w:t xml:space="preserve"> 2 </w:t>
-      </w:r>
-      <w:proofErr w:type="spellStart"/>
-      <w:r>
-        <w:t>fpga</w:t>
-      </w:r>
-      <w:proofErr w:type="spellEnd"/>
-      <w:r>
-        <w:t xml:space="preserve"> bridge.</w:t>
-      </w:r>
-      <w:r>
-        <w:br/>
-        <w:t xml:space="preserve">Note: The </w:t>
-      </w:r>
-      <w:proofErr w:type="spellStart"/>
-      <w:proofErr w:type="gramStart"/>
-      <w:r>
-        <w:t>lw</w:t>
-      </w:r>
-      <w:proofErr w:type="spellEnd"/>
-      <w:proofErr w:type="gramEnd"/>
-      <w:r>
-        <w:t xml:space="preserve"> hps2fpga bridge acts as a HPS peripheral, so it is accessible from the HPS peripheral region (coincidence that it is 32-bits, like the processor?).</w:t>
+    </w:p>
+    <w:p>
+      <w:r>
+        <w:t>Find a way to write code in word, otherwise it will get annoying.</w:t>
       </w:r>
     </w:p>
     <w:p>
@@ -13816,17 +13497,12 @@
       </w:pPr>
       <w:bookmarkStart w:id="83" w:name="_Toc398672375"/>
       <w:bookmarkStart w:id="84" w:name="_Toc398730303"/>
-      <w:proofErr w:type="spellStart"/>
       <w:r>
         <w:lastRenderedPageBreak/>
         <w:t>So</w:t>
       </w:r>
       <w:r>
-        <w:t>C</w:t>
-      </w:r>
-      <w:proofErr w:type="spellEnd"/>
-      <w:r>
-        <w:t xml:space="preserve"> part test</w:t>
+        <w:t>C part test</w:t>
       </w:r>
       <w:bookmarkEnd w:id="83"/>
       <w:bookmarkEnd w:id="84"/>
@@ -13908,13 +13584,8 @@
       </w:pPr>
       <w:bookmarkStart w:id="89" w:name="_Toc398672378"/>
       <w:bookmarkStart w:id="90" w:name="_Toc398730306"/>
-      <w:proofErr w:type="spellStart"/>
-      <w:r>
-        <w:t>Qsys</w:t>
-      </w:r>
-      <w:proofErr w:type="spellEnd"/>
-      <w:r>
-        <w:t xml:space="preserve"> integration</w:t>
+      <w:r>
+        <w:t>Qsys integration</w:t>
       </w:r>
       <w:bookmarkEnd w:id="89"/>
       <w:bookmarkEnd w:id="90"/>
@@ -13923,14 +13594,12 @@
       <w:r>
         <w:t xml:space="preserve">Starting with </w:t>
       </w:r>
-      <w:proofErr w:type="spellStart"/>
       <w:r>
         <w:rPr>
           <w:b/>
         </w:rPr>
         <w:t>QuartusII</w:t>
       </w:r>
-      <w:proofErr w:type="spellEnd"/>
       <w:r>
         <w:t xml:space="preserve"> and after creating a project, select </w:t>
       </w:r>
@@ -13953,30 +13622,19 @@
           <w:b/>
           <w:i/>
         </w:rPr>
-        <w:t xml:space="preserve"> </w:t>
-      </w:r>
-      <w:proofErr w:type="spellStart"/>
+        <w:t xml:space="preserve"> Qsys</w:t>
+      </w:r>
+    </w:p>
+    <w:p>
+      <w:r>
+        <w:t xml:space="preserve">In </w:t>
+      </w:r>
       <w:r>
         <w:rPr>
           <w:b/>
-          <w:i/>
         </w:rPr>
         <w:t>Qsys</w:t>
       </w:r>
-      <w:proofErr w:type="spellEnd"/>
-    </w:p>
-    <w:p>
-      <w:r>
-        <w:t xml:space="preserve">In </w:t>
-      </w:r>
-      <w:proofErr w:type="spellStart"/>
-      <w:r>
-        <w:rPr>
-          <w:b/>
-        </w:rPr>
-        <w:t>Qsys</w:t>
-      </w:r>
-      <w:proofErr w:type="spellEnd"/>
       <w:r>
         <w:t xml:space="preserve">, open </w:t>
       </w:r>
@@ -14124,21 +13782,12 @@
         <w:lastRenderedPageBreak/>
         <w:t xml:space="preserve">With the </w:t>
       </w:r>
-      <w:proofErr w:type="spellStart"/>
       <w:r>
         <w:rPr>
           <w:b/>
           <w:i/>
         </w:rPr>
-        <w:t>PeripheralPin</w:t>
-      </w:r>
-      <w:proofErr w:type="spellEnd"/>
-      <w:r>
-        <w:rPr>
-          <w:b/>
-          <w:i/>
-        </w:rPr>
-        <w:t xml:space="preserve"> Multiplexing</w:t>
+        <w:t>PeripheralPin Multiplexing</w:t>
       </w:r>
       <w:r>
         <w:t>, some I/O interface can be used by the HPS part or the FPGA part. The selection is done here.</w:t>
@@ -14285,15 +13934,7 @@
     </w:p>
     <w:p>
       <w:r>
-        <w:t>And un-</w:t>
-      </w:r>
-      <w:proofErr w:type="spellStart"/>
-      <w:r>
-        <w:t>gz</w:t>
-      </w:r>
-      <w:proofErr w:type="spellEnd"/>
-      <w:r>
-        <w:t xml:space="preserve"> the file: </w:t>
+        <w:t xml:space="preserve">And un-gz the file: </w:t>
       </w:r>
       <w:r>
         <w:t>Altera-SoCFPGA-HelloWorld-Baremetal-ARMCC.tar.gz</w:t>
@@ -14312,60 +13953,10 @@
         <w:rPr>
           <w:b/>
         </w:rPr>
-        <w:t>Altera-</w:t>
-      </w:r>
-      <w:proofErr w:type="spellStart"/>
-      <w:r>
-        <w:rPr>
-          <w:b/>
-        </w:rPr>
-        <w:t>SoCFPGA</w:t>
-      </w:r>
-      <w:proofErr w:type="spellEnd"/>
-      <w:r>
-        <w:rPr>
-          <w:b/>
-        </w:rPr>
-        <w:t>-</w:t>
-      </w:r>
-      <w:proofErr w:type="spellStart"/>
-      <w:r>
-        <w:rPr>
-          <w:b/>
-        </w:rPr>
-        <w:t>HelloWorld</w:t>
-      </w:r>
-      <w:proofErr w:type="spellEnd"/>
-      <w:r>
-        <w:rPr>
-          <w:b/>
-        </w:rPr>
-        <w:t>-</w:t>
-      </w:r>
-      <w:proofErr w:type="spellStart"/>
-      <w:r>
-        <w:rPr>
-          <w:b/>
-        </w:rPr>
-        <w:t>Baremetal</w:t>
-      </w:r>
-      <w:proofErr w:type="spellEnd"/>
-      <w:r>
-        <w:rPr>
-          <w:b/>
-        </w:rPr>
-        <w:t>-ARMCC</w:t>
-      </w:r>
-      <w:r>
-        <w:t xml:space="preserve"> can then be copied in the Eclipse </w:t>
-      </w:r>
-      <w:proofErr w:type="spellStart"/>
-      <w:r>
-        <w:t>WorkSpace</w:t>
-      </w:r>
-      <w:proofErr w:type="spellEnd"/>
-      <w:r>
-        <w:t xml:space="preserve"> and Imported as a new project. The files inside are:</w:t>
+        <w:t>Altera-SoCFPGA-HelloWorld-Baremetal-ARMCC</w:t>
+      </w:r>
+      <w:r>
+        <w:t xml:space="preserve"> can then be copied in the Eclipse WorkSpace and Imported as a new project. The files inside are:</w:t>
       </w:r>
     </w:p>
     <w:p>
@@ -14377,13 +13968,8 @@
         </w:numPr>
       </w:pPr>
       <w:r>
-        <w:t>.</w:t>
-      </w:r>
-      <w:proofErr w:type="spellStart"/>
-      <w:r>
-        <w:t>cproject</w:t>
-      </w:r>
-      <w:proofErr w:type="spellEnd"/>
+        <w:t>.cproject</w:t>
+      </w:r>
       <w:r>
         <w:t xml:space="preserve"> </w:t>
       </w:r>
@@ -14432,11 +14018,9 @@
           <w:numId w:val="13"/>
         </w:numPr>
       </w:pPr>
-      <w:proofErr w:type="spellStart"/>
       <w:r>
         <w:t>Makefile</w:t>
       </w:r>
-      <w:proofErr w:type="spellEnd"/>
       <w:r>
         <w:tab/>
         <w:t>for the Compiler/Assembler/Linker</w:t>
@@ -14449,26 +14033,10 @@
       </w:r>
       <w:r>
         <w:tab/>
-        <w:t xml:space="preserve">An important info is the flag for the </w:t>
-      </w:r>
-      <w:proofErr w:type="spellStart"/>
-      <w:r>
-        <w:t>cpu</w:t>
-      </w:r>
-      <w:proofErr w:type="spellEnd"/>
-      <w:r>
-        <w:t xml:space="preserve">: </w:t>
-      </w:r>
-      <w:r>
-        <w:t>--</w:t>
-      </w:r>
-      <w:proofErr w:type="spellStart"/>
-      <w:r>
-        <w:t>cpu</w:t>
-      </w:r>
-      <w:proofErr w:type="spellEnd"/>
-      <w:r>
-        <w:t>=Cortex-A9.no_neon.no_vfp</w:t>
+        <w:t xml:space="preserve">An important info is the flag for the cpu: </w:t>
+      </w:r>
+      <w:r>
+        <w:t>--cpu=Cortex-A9.no_neon.no_vfp</w:t>
       </w:r>
     </w:p>
     <w:p>
@@ -14479,11 +14047,9 @@
           <w:numId w:val="13"/>
         </w:numPr>
       </w:pPr>
-      <w:proofErr w:type="spellStart"/>
       <w:r>
         <w:t>scatter.scat</w:t>
       </w:r>
-      <w:proofErr w:type="spellEnd"/>
       <w:r>
         <w:tab/>
         <w:t>Info for the compiler for the Code, Data, Stack and Heap addresses</w:t>
@@ -14503,11 +14069,9 @@
       <w:pPr>
         <w:pStyle w:val="Heading4"/>
       </w:pPr>
-      <w:proofErr w:type="spellStart"/>
       <w:r>
         <w:t>Scatter.scat</w:t>
       </w:r>
-      <w:proofErr w:type="spellEnd"/>
     </w:p>
     <w:p>
       <w:pPr>
@@ -14581,15 +14145,7 @@
         <w:spacing w:after="0" w:line="240" w:lineRule="auto"/>
       </w:pPr>
       <w:r>
-        <w:t xml:space="preserve">; Scatter-file for </w:t>
-      </w:r>
-      <w:proofErr w:type="spellStart"/>
-      <w:r>
-        <w:t>OnChip</w:t>
-      </w:r>
-      <w:proofErr w:type="spellEnd"/>
-      <w:r>
-        <w:t xml:space="preserve"> RAM based example</w:t>
+        <w:t>; Scatter-file for OnChip RAM based example</w:t>
       </w:r>
     </w:p>
     <w:p>
@@ -14628,35 +14184,13 @@
         <w:spacing w:after="0" w:line="240" w:lineRule="auto"/>
       </w:pPr>
       <w:r>
-        <w:t xml:space="preserve">; Altera </w:t>
-      </w:r>
-      <w:proofErr w:type="spellStart"/>
-      <w:r>
-        <w:t>SoC</w:t>
-      </w:r>
-      <w:proofErr w:type="spellEnd"/>
-      <w:r>
-        <w:t xml:space="preserve">-FPGA has </w:t>
+        <w:t xml:space="preserve">; Altera SoC-FPGA has </w:t>
       </w:r>
       <w:r>
         <w:rPr>
           <w:b/>
         </w:rPr>
-        <w:t xml:space="preserve">64kB of internal </w:t>
-      </w:r>
-      <w:proofErr w:type="spellStart"/>
-      <w:r>
-        <w:rPr>
-          <w:b/>
-        </w:rPr>
-        <w:t>OnChip</w:t>
-      </w:r>
-      <w:proofErr w:type="spellEnd"/>
-      <w:r>
-        <w:rPr>
-          <w:b/>
-        </w:rPr>
-        <w:t xml:space="preserve"> RAM</w:t>
+        <w:t>64kB of internal OnChip RAM</w:t>
       </w:r>
     </w:p>
     <w:p>
@@ -14819,15 +14353,7 @@
         <w:t xml:space="preserve">    ARM_LIB_STACKHEAP 0xFFFF8000 EMPTY</w:t>
       </w:r>
       <w:r>
-        <w:t xml:space="preserve"> </w:t>
-      </w:r>
-      <w:proofErr w:type="gramStart"/>
-      <w:r>
-        <w:t>0x8000 ;</w:t>
-      </w:r>
-      <w:proofErr w:type="gramEnd"/>
-      <w:r>
-        <w:t xml:space="preserve"> Application heap and stack</w:t>
+        <w:t xml:space="preserve"> 0x8000 ; Application heap and stack</w:t>
       </w:r>
     </w:p>
     <w:p>
@@ -14862,20 +14388,13 @@
       <w:pPr>
         <w:pStyle w:val="Heading4"/>
       </w:pPr>
-      <w:proofErr w:type="spellStart"/>
       <w:r>
         <w:t>Makefile</w:t>
       </w:r>
-      <w:proofErr w:type="spellEnd"/>
-    </w:p>
-    <w:p>
-      <w:proofErr w:type="spellStart"/>
-      <w:r>
-        <w:t>Makefile</w:t>
-      </w:r>
-      <w:proofErr w:type="spellEnd"/>
-      <w:r>
-        <w:t xml:space="preserve"> for the ARM compiler</w:t>
+    </w:p>
+    <w:p>
+      <w:r>
+        <w:t>Makefile for the ARM compiler</w:t>
       </w:r>
     </w:p>
     <w:p>
@@ -14917,21 +14436,8 @@
         <w:spacing w:after="0" w:line="240" w:lineRule="auto"/>
       </w:pPr>
       <w:r>
-        <w:t xml:space="preserve"># </w:t>
-      </w:r>
-      <w:proofErr w:type="gramStart"/>
-      <w:r>
-        <w:t>This</w:t>
-      </w:r>
-      <w:proofErr w:type="gramEnd"/>
-      <w:r>
-        <w:t xml:space="preserve"> example is intended to be built with the ARM Compiler </w:t>
-      </w:r>
-      <w:proofErr w:type="spellStart"/>
-      <w:r>
-        <w:t>armcc</w:t>
-      </w:r>
-      <w:proofErr w:type="spellEnd"/>
+        <w:t># This example is intended to be built with the ARM Compiler armcc</w:t>
+      </w:r>
     </w:p>
     <w:p>
       <w:pPr>
@@ -14955,21 +14461,8 @@
         <w:spacing w:after="0" w:line="240" w:lineRule="auto"/>
       </w:pPr>
       <w:r>
-        <w:t>TARGET=Altera-</w:t>
-      </w:r>
-      <w:proofErr w:type="spellStart"/>
-      <w:r>
-        <w:t>SoCFPGA</w:t>
-      </w:r>
-      <w:proofErr w:type="spellEnd"/>
-      <w:r>
-        <w:t>-</w:t>
-      </w:r>
-      <w:proofErr w:type="spellStart"/>
-      <w:r>
-        <w:t>HelloWorld-Baremetal-ARMCC.axf</w:t>
-      </w:r>
-      <w:proofErr w:type="spellEnd"/>
+        <w:t>TARGET=Altera-SoCFPGA-HelloWorld-Baremetal-ARMCC.axf</w:t>
+      </w:r>
     </w:p>
     <w:p>
       <w:pPr>
@@ -14993,13 +14486,8 @@
         <w:spacing w:after="0" w:line="240" w:lineRule="auto"/>
       </w:pPr>
       <w:r>
-        <w:t>CC=</w:t>
-      </w:r>
-      <w:proofErr w:type="spellStart"/>
-      <w:r>
-        <w:t>armcc</w:t>
-      </w:r>
-      <w:proofErr w:type="spellEnd"/>
+        <w:t>CC=armcc</w:t>
+      </w:r>
     </w:p>
     <w:p>
       <w:pPr>
@@ -15012,13 +14500,8 @@
         <w:spacing w:after="0" w:line="240" w:lineRule="auto"/>
       </w:pPr>
       <w:r>
-        <w:t>AS=</w:t>
-      </w:r>
-      <w:proofErr w:type="spellStart"/>
-      <w:r>
-        <w:t>armasm</w:t>
-      </w:r>
-      <w:proofErr w:type="spellEnd"/>
+        <w:t>AS=armasm</w:t>
+      </w:r>
     </w:p>
     <w:p>
       <w:pPr>
@@ -15031,13 +14514,8 @@
         <w:spacing w:after="0" w:line="240" w:lineRule="auto"/>
       </w:pPr>
       <w:r>
-        <w:t>LD=</w:t>
-      </w:r>
-      <w:proofErr w:type="spellStart"/>
-      <w:r>
-        <w:t>armlink</w:t>
-      </w:r>
-      <w:proofErr w:type="spellEnd"/>
+        <w:t>LD=armlink</w:t>
+      </w:r>
     </w:p>
     <w:p>
       <w:pPr>
@@ -15050,13 +14528,8 @@
         <w:spacing w:after="0" w:line="240" w:lineRule="auto"/>
       </w:pPr>
       <w:r>
-        <w:t>AR=</w:t>
-      </w:r>
-      <w:proofErr w:type="spellStart"/>
-      <w:r>
-        <w:t>armar</w:t>
-      </w:r>
-      <w:proofErr w:type="spellEnd"/>
+        <w:t>AR=armar</w:t>
+      </w:r>
     </w:p>
     <w:p>
       <w:pPr>
@@ -15080,13 +14553,8 @@
         <w:spacing w:after="0" w:line="240" w:lineRule="auto"/>
       </w:pPr>
       <w:r>
-        <w:t xml:space="preserve"># Select build rules based on Windows or </w:t>
-      </w:r>
-      <w:proofErr w:type="gramStart"/>
-      <w:r>
-        <w:t>Unix</w:t>
-      </w:r>
-      <w:proofErr w:type="gramEnd"/>
+        <w:t># Select build rules based on Windows or Unix</w:t>
+      </w:r>
     </w:p>
     <w:p>
       <w:pPr>
@@ -15098,15 +14566,8 @@
         </w:pBdr>
         <w:spacing w:after="0" w:line="240" w:lineRule="auto"/>
       </w:pPr>
-      <w:proofErr w:type="spellStart"/>
-      <w:proofErr w:type="gramStart"/>
-      <w:r>
-        <w:t>ifdef</w:t>
-      </w:r>
-      <w:proofErr w:type="spellEnd"/>
-      <w:proofErr w:type="gramEnd"/>
-      <w:r>
-        <w:t xml:space="preserve"> WINDIR</w:t>
+      <w:r>
+        <w:t>ifdef WINDIR</w:t>
       </w:r>
     </w:p>
     <w:p>
@@ -15134,15 +14595,7 @@
         <w:spacing w:after="0" w:line="240" w:lineRule="auto"/>
       </w:pPr>
       <w:r>
-        <w:t xml:space="preserve">RM=if exist $(1) </w:t>
-      </w:r>
-      <w:proofErr w:type="gramStart"/>
-      <w:r>
-        <w:t>del</w:t>
-      </w:r>
-      <w:proofErr w:type="gramEnd"/>
-      <w:r>
-        <w:t xml:space="preserve"> /q $(1)</w:t>
+        <w:t>RM=if exist $(1) del /q $(1)</w:t>
       </w:r>
     </w:p>
     <w:p>
@@ -15169,11 +14622,9 @@
         </w:pBdr>
         <w:spacing w:after="0" w:line="240" w:lineRule="auto"/>
       </w:pPr>
-      <w:proofErr w:type="gramStart"/>
       <w:r>
         <w:t>else</w:t>
       </w:r>
-      <w:proofErr w:type="gramEnd"/>
     </w:p>
     <w:p>
       <w:pPr>
@@ -15185,21 +14636,9 @@
         </w:pBdr>
         <w:spacing w:after="0" w:line="240" w:lineRule="auto"/>
       </w:pPr>
-      <w:proofErr w:type="spellStart"/>
-      <w:proofErr w:type="gramStart"/>
-      <w:r>
-        <w:t>ifdef</w:t>
-      </w:r>
-      <w:proofErr w:type="spellEnd"/>
-      <w:proofErr w:type="gramEnd"/>
-      <w:r>
-        <w:t xml:space="preserve"> </w:t>
-      </w:r>
-      <w:proofErr w:type="spellStart"/>
-      <w:r>
-        <w:t>windir</w:t>
-      </w:r>
-      <w:proofErr w:type="spellEnd"/>
+      <w:r>
+        <w:t>ifdef windir</w:t>
+      </w:r>
     </w:p>
     <w:p>
       <w:pPr>
@@ -15226,15 +14665,7 @@
         <w:spacing w:after="0" w:line="240" w:lineRule="auto"/>
       </w:pPr>
       <w:r>
-        <w:t xml:space="preserve">RM=if exist $(1) </w:t>
-      </w:r>
-      <w:proofErr w:type="gramStart"/>
-      <w:r>
-        <w:t>del</w:t>
-      </w:r>
-      <w:proofErr w:type="gramEnd"/>
-      <w:r>
-        <w:t xml:space="preserve"> /q $(1)</w:t>
+        <w:t>RM=if exist $(1) del /q $(1)</w:t>
       </w:r>
     </w:p>
     <w:p>
@@ -15248,15 +14679,7 @@
         <w:spacing w:after="0" w:line="240" w:lineRule="auto"/>
       </w:pPr>
       <w:r>
-        <w:t>SHELL=$(</w:t>
-      </w:r>
-      <w:proofErr w:type="spellStart"/>
-      <w:r>
-        <w:t>windir</w:t>
-      </w:r>
-      <w:proofErr w:type="spellEnd"/>
-      <w:r>
-        <w:t>)\system32\cmd.exe</w:t>
+        <w:t>SHELL=$(windir)\system32\cmd.exe</w:t>
       </w:r>
     </w:p>
     <w:p>
@@ -15269,11 +14692,9 @@
         </w:pBdr>
         <w:spacing w:after="0" w:line="240" w:lineRule="auto"/>
       </w:pPr>
-      <w:proofErr w:type="gramStart"/>
       <w:r>
         <w:t>else</w:t>
       </w:r>
-      <w:proofErr w:type="gramEnd"/>
     </w:p>
     <w:p>
       <w:pPr>
@@ -15286,15 +14707,7 @@
         <w:spacing w:after="0" w:line="240" w:lineRule="auto"/>
       </w:pPr>
       <w:r>
-        <w:t xml:space="preserve">DONE=@if </w:t>
-      </w:r>
-      <w:proofErr w:type="gramStart"/>
-      <w:r>
-        <w:t>[ -</w:t>
-      </w:r>
-      <w:proofErr w:type="gramEnd"/>
-      <w:r>
-        <w:t>f $(1) ]; then echo Build completed.; fi</w:t>
+        <w:t>DONE=@if [ -f $(1) ]; then echo Build completed.; fi</w:t>
       </w:r>
     </w:p>
     <w:p>
@@ -15308,15 +14721,7 @@
         <w:spacing w:after="0" w:line="240" w:lineRule="auto"/>
       </w:pPr>
       <w:r>
-        <w:t>RM=</w:t>
-      </w:r>
-      <w:proofErr w:type="spellStart"/>
-      <w:r>
-        <w:t>rm</w:t>
-      </w:r>
-      <w:proofErr w:type="spellEnd"/>
-      <w:r>
-        <w:t xml:space="preserve"> -f $(1)</w:t>
+        <w:t>RM=rm -f $(1)</w:t>
       </w:r>
     </w:p>
     <w:p>
@@ -15329,13 +14734,9 @@
         </w:pBdr>
         <w:spacing w:after="0" w:line="240" w:lineRule="auto"/>
       </w:pPr>
-      <w:proofErr w:type="spellStart"/>
-      <w:proofErr w:type="gramStart"/>
       <w:r>
         <w:t>endif</w:t>
       </w:r>
-      <w:proofErr w:type="spellEnd"/>
-      <w:proofErr w:type="gramEnd"/>
     </w:p>
     <w:p>
       <w:pPr>
@@ -15347,13 +14748,9 @@
         </w:pBdr>
         <w:spacing w:after="0" w:line="240" w:lineRule="auto"/>
       </w:pPr>
-      <w:proofErr w:type="spellStart"/>
-      <w:proofErr w:type="gramStart"/>
       <w:r>
         <w:t>endif</w:t>
       </w:r>
-      <w:proofErr w:type="spellEnd"/>
-      <w:proofErr w:type="gramEnd"/>
     </w:p>
     <w:p>
       <w:pPr>
@@ -15390,13 +14787,8 @@
         </w:pBdr>
         <w:spacing w:after="0" w:line="240" w:lineRule="auto"/>
       </w:pPr>
-      <w:proofErr w:type="gramStart"/>
-      <w:r>
-        <w:t>all</w:t>
-      </w:r>
-      <w:proofErr w:type="gramEnd"/>
-      <w:r>
-        <w:t>: $(TARGET)</w:t>
+      <w:r>
+        <w:t>all: $(TARGET)</w:t>
       </w:r>
     </w:p>
     <w:p>
@@ -15411,15 +14803,7 @@
       </w:pPr>
       <w:r>
         <w:tab/>
-        <w:t>$(call DONE</w:t>
-      </w:r>
-      <w:proofErr w:type="gramStart"/>
-      <w:r>
-        <w:t>,$</w:t>
-      </w:r>
-      <w:proofErr w:type="gramEnd"/>
-      <w:r>
-        <w:t>(TARGET))</w:t>
+        <w:t>$(call DONE,$(TARGET))</w:t>
       </w:r>
     </w:p>
     <w:p>
@@ -15443,13 +14827,8 @@
         </w:pBdr>
         <w:spacing w:after="0" w:line="240" w:lineRule="auto"/>
       </w:pPr>
-      <w:proofErr w:type="gramStart"/>
-      <w:r>
-        <w:t>rebuild</w:t>
-      </w:r>
-      <w:proofErr w:type="gramEnd"/>
-      <w:r>
-        <w:t>: clean all</w:t>
+      <w:r>
+        <w:t>rebuild: clean all</w:t>
       </w:r>
     </w:p>
     <w:p>
@@ -15473,13 +14852,8 @@
         </w:pBdr>
         <w:spacing w:after="0" w:line="240" w:lineRule="auto"/>
       </w:pPr>
-      <w:proofErr w:type="gramStart"/>
-      <w:r>
-        <w:t>clean</w:t>
-      </w:r>
-      <w:proofErr w:type="gramEnd"/>
-      <w:r>
-        <w:t>:</w:t>
+      <w:r>
+        <w:t>clean:</w:t>
       </w:r>
     </w:p>
     <w:p>
@@ -15509,15 +14883,7 @@
       </w:pPr>
       <w:r>
         <w:tab/>
-        <w:t>$(call RM</w:t>
-      </w:r>
-      <w:proofErr w:type="gramStart"/>
-      <w:r>
-        <w:t>,$</w:t>
-      </w:r>
-      <w:proofErr w:type="gramEnd"/>
-      <w:r>
-        <w:t>(TARGET))</w:t>
+        <w:t>$(call RM,$(TARGET))</w:t>
       </w:r>
     </w:p>
     <w:p>
@@ -15541,19 +14907,9 @@
         </w:pBdr>
         <w:spacing w:after="0" w:line="240" w:lineRule="auto"/>
       </w:pPr>
-      <w:proofErr w:type="spellStart"/>
-      <w:r>
-        <w:t>hello.o</w:t>
-      </w:r>
-      <w:proofErr w:type="spellEnd"/>
-      <w:r>
-        <w:t xml:space="preserve">: </w:t>
-      </w:r>
-      <w:proofErr w:type="spellStart"/>
-      <w:r>
-        <w:t>hello.c</w:t>
-      </w:r>
-      <w:proofErr w:type="spellEnd"/>
+      <w:r>
+        <w:t>hello.o: hello.c</w:t>
+      </w:r>
     </w:p>
     <w:p>
       <w:pPr>
@@ -15567,26 +14923,8 @@
       </w:pPr>
       <w:r>
         <w:tab/>
-        <w:t>$(CC) -c -g --</w:t>
-      </w:r>
-      <w:proofErr w:type="spellStart"/>
-      <w:proofErr w:type="gramStart"/>
-      <w:r>
-        <w:t>cpu</w:t>
-      </w:r>
-      <w:proofErr w:type="spellEnd"/>
-      <w:r>
-        <w:t>=</w:t>
-      </w:r>
-      <w:proofErr w:type="gramEnd"/>
-      <w:r>
-        <w:t xml:space="preserve">Cortex-A9.no_neon.no_vfp -O0 </w:t>
-      </w:r>
-      <w:proofErr w:type="spellStart"/>
-      <w:r>
-        <w:t>hello.c</w:t>
-      </w:r>
-      <w:proofErr w:type="spellEnd"/>
+        <w:t>$(CC) -c -g --cpu=Cortex-A9.no_neon.no_vfp -O0 hello.c</w:t>
+      </w:r>
     </w:p>
     <w:p>
       <w:pPr>
@@ -15610,21 +14948,8 @@
         <w:spacing w:after="0" w:line="240" w:lineRule="auto"/>
       </w:pPr>
       <w:r>
-        <w:t xml:space="preserve">$(TARGET): </w:t>
-      </w:r>
-      <w:proofErr w:type="spellStart"/>
-      <w:r>
-        <w:t>hello.o</w:t>
-      </w:r>
-      <w:proofErr w:type="spellEnd"/>
-      <w:r>
-        <w:t xml:space="preserve"> </w:t>
-      </w:r>
-      <w:proofErr w:type="spellStart"/>
-      <w:r>
-        <w:t>scatter.scat</w:t>
-      </w:r>
-      <w:proofErr w:type="spellEnd"/>
+        <w:t>$(TARGET): hello.o scatter.scat</w:t>
+      </w:r>
     </w:p>
     <w:p>
       <w:pPr>
@@ -15638,34 +14963,8 @@
       </w:pPr>
       <w:r>
         <w:tab/>
-        <w:t xml:space="preserve">$(LD) </w:t>
-      </w:r>
-      <w:proofErr w:type="spellStart"/>
-      <w:r>
-        <w:t>hello.o</w:t>
-      </w:r>
-      <w:proofErr w:type="spellEnd"/>
-      <w:r>
-        <w:t xml:space="preserve"> -o $(TARGET) --</w:t>
-      </w:r>
-      <w:proofErr w:type="spellStart"/>
-      <w:proofErr w:type="gramStart"/>
-      <w:r>
-        <w:t>cpu</w:t>
-      </w:r>
-      <w:proofErr w:type="spellEnd"/>
-      <w:r>
-        <w:t>=</w:t>
-      </w:r>
-      <w:proofErr w:type="gramEnd"/>
-      <w:r>
-        <w:t>Cortex-A9.no_neon.no_vfp --scatter=</w:t>
-      </w:r>
-      <w:proofErr w:type="spellStart"/>
-      <w:r>
-        <w:t>scatter.scat</w:t>
-      </w:r>
-      <w:proofErr w:type="spellEnd"/>
+        <w:t>$(LD) hello.o -o $(TARGET) --cpu=Cortex-A9.no_neon.no_vfp --scatter=scatter.scat</w:t>
+      </w:r>
     </w:p>
     <w:p>
       <w:pPr>
@@ -15681,15 +14980,7 @@
     </w:p>
     <w:p>
       <w:r>
-        <w:t xml:space="preserve">The references for </w:t>
-      </w:r>
-      <w:proofErr w:type="spellStart"/>
-      <w:r>
-        <w:t>gpio</w:t>
-      </w:r>
-      <w:proofErr w:type="spellEnd"/>
-      <w:r>
-        <w:t xml:space="preserve"> are:</w:t>
+        <w:t>The references for gpio are:</w:t>
       </w:r>
     </w:p>
     <w:p>
@@ -15894,14 +15185,12 @@
                 <w:b/>
               </w:rPr>
             </w:pPr>
-            <w:proofErr w:type="spellStart"/>
             <w:r>
               <w:rPr>
                 <w:b/>
               </w:rPr>
               <w:t>Dir</w:t>
             </w:r>
-            <w:proofErr w:type="spellEnd"/>
           </w:p>
         </w:tc>
       </w:tr>
@@ -16540,11 +15829,9 @@
             <w:tcW w:w="1668" w:type="dxa"/>
           </w:tcPr>
           <w:p>
-            <w:proofErr w:type="spellStart"/>
             <w:r>
               <w:t>gpio_swporta_dr</w:t>
             </w:r>
-            <w:proofErr w:type="spellEnd"/>
           </w:p>
         </w:tc>
         <w:tc>
@@ -16616,11 +15903,9 @@
             <w:tcW w:w="1668" w:type="dxa"/>
           </w:tcPr>
           <w:p>
-            <w:proofErr w:type="spellStart"/>
             <w:r>
               <w:t>gpio_swporta_ddr</w:t>
             </w:r>
-            <w:proofErr w:type="spellEnd"/>
           </w:p>
         </w:tc>
         <w:tc>
@@ -16692,11 +15977,9 @@
             <w:tcW w:w="1668" w:type="dxa"/>
           </w:tcPr>
           <w:p>
-            <w:proofErr w:type="spellStart"/>
             <w:r>
               <w:t>gpio_inten</w:t>
             </w:r>
-            <w:proofErr w:type="spellEnd"/>
           </w:p>
         </w:tc>
         <w:tc>
@@ -16768,11 +16051,9 @@
             <w:tcW w:w="1668" w:type="dxa"/>
           </w:tcPr>
           <w:p>
-            <w:proofErr w:type="spellStart"/>
             <w:r>
               <w:t>gpio_intmask</w:t>
             </w:r>
-            <w:proofErr w:type="spellEnd"/>
           </w:p>
         </w:tc>
         <w:tc>
@@ -16844,11 +16125,9 @@
             <w:tcW w:w="1668" w:type="dxa"/>
           </w:tcPr>
           <w:p>
-            <w:proofErr w:type="spellStart"/>
             <w:r>
               <w:t>gpio_inttype_level</w:t>
             </w:r>
-            <w:proofErr w:type="spellEnd"/>
           </w:p>
         </w:tc>
         <w:tc>
@@ -16920,11 +16199,9 @@
             <w:tcW w:w="1668" w:type="dxa"/>
           </w:tcPr>
           <w:p>
-            <w:proofErr w:type="spellStart"/>
             <w:r>
               <w:t>gpio_int_polarity</w:t>
             </w:r>
-            <w:proofErr w:type="spellEnd"/>
           </w:p>
         </w:tc>
         <w:tc>
@@ -17003,11 +16280,9 @@
             <w:tcW w:w="1668" w:type="dxa"/>
           </w:tcPr>
           <w:p>
-            <w:proofErr w:type="spellStart"/>
             <w:r>
               <w:t>gpio_intstatus</w:t>
             </w:r>
-            <w:proofErr w:type="spellEnd"/>
           </w:p>
         </w:tc>
         <w:tc>
@@ -17086,11 +16361,9 @@
             <w:tcW w:w="1668" w:type="dxa"/>
           </w:tcPr>
           <w:p>
-            <w:proofErr w:type="spellStart"/>
             <w:r>
               <w:t>gpio_raw_intstatus</w:t>
             </w:r>
-            <w:proofErr w:type="spellEnd"/>
           </w:p>
         </w:tc>
         <w:tc>
@@ -17169,11 +16442,9 @@
             <w:tcW w:w="1668" w:type="dxa"/>
           </w:tcPr>
           <w:p>
-            <w:proofErr w:type="spellStart"/>
             <w:r>
               <w:t>gpio_debounce</w:t>
             </w:r>
-            <w:proofErr w:type="spellEnd"/>
           </w:p>
         </w:tc>
         <w:tc>
@@ -17245,11 +16516,9 @@
             <w:tcW w:w="1668" w:type="dxa"/>
           </w:tcPr>
           <w:p>
-            <w:proofErr w:type="spellStart"/>
             <w:r>
               <w:t>gpio_porta_eoi</w:t>
             </w:r>
-            <w:proofErr w:type="spellEnd"/>
           </w:p>
         </w:tc>
         <w:tc>
@@ -17321,11 +16590,9 @@
             <w:tcW w:w="1668" w:type="dxa"/>
           </w:tcPr>
           <w:p>
-            <w:proofErr w:type="spellStart"/>
             <w:r>
               <w:t>gpio_ext_porta</w:t>
             </w:r>
-            <w:proofErr w:type="spellEnd"/>
           </w:p>
         </w:tc>
         <w:tc>
@@ -17397,11 +16664,9 @@
             <w:tcW w:w="1668" w:type="dxa"/>
           </w:tcPr>
           <w:p>
-            <w:proofErr w:type="spellStart"/>
             <w:r>
               <w:t>gpio_ls_sync</w:t>
             </w:r>
-            <w:proofErr w:type="spellEnd"/>
           </w:p>
         </w:tc>
         <w:tc>
@@ -17473,11 +16738,9 @@
             <w:tcW w:w="1668" w:type="dxa"/>
           </w:tcPr>
           <w:p>
-            <w:proofErr w:type="spellStart"/>
             <w:r>
               <w:t>gpio_id_code</w:t>
             </w:r>
-            <w:proofErr w:type="spellEnd"/>
           </w:p>
         </w:tc>
         <w:tc>
@@ -17549,11 +16812,9 @@
             <w:tcW w:w="1668" w:type="dxa"/>
           </w:tcPr>
           <w:p>
-            <w:proofErr w:type="spellStart"/>
             <w:r>
               <w:t>gpio_ver_id_code</w:t>
             </w:r>
-            <w:proofErr w:type="spellEnd"/>
           </w:p>
         </w:tc>
         <w:tc>
@@ -17870,11 +17131,9 @@
             <w:tcW w:w="3337" w:type="dxa"/>
           </w:tcPr>
           <w:p>
-            <w:proofErr w:type="spellStart"/>
             <w:r>
               <w:t>hps.h</w:t>
             </w:r>
-            <w:proofErr w:type="spellEnd"/>
           </w:p>
         </w:tc>
         <w:tc>
@@ -18102,42 +17361,12 @@
           <w:lang w:val="fr-CH"/>
         </w:rPr>
       </w:pPr>
-      <w:proofErr w:type="spellStart"/>
       <w:r>
         <w:rPr>
           <w:lang w:val="fr-CH"/>
         </w:rPr>
-        <w:t>Altera</w:t>
-      </w:r>
-      <w:proofErr w:type="spellEnd"/>
-      <w:r>
-        <w:rPr>
-          <w:lang w:val="fr-CH"/>
-        </w:rPr>
-        <w:t xml:space="preserve">, Cyclone V </w:t>
-      </w:r>
-      <w:proofErr w:type="spellStart"/>
-      <w:r>
-        <w:rPr>
-          <w:lang w:val="fr-CH"/>
-        </w:rPr>
-        <w:t>Devices</w:t>
-      </w:r>
-      <w:proofErr w:type="spellEnd"/>
-      <w:r>
-        <w:rPr>
-          <w:lang w:val="fr-CH"/>
-        </w:rPr>
-        <w:t xml:space="preserve"> documentation</w:t>
-      </w:r>
-      <w:proofErr w:type="gramStart"/>
-      <w:r>
-        <w:rPr>
-          <w:lang w:val="fr-CH"/>
-        </w:rPr>
-        <w:t>,</w:t>
-      </w:r>
-      <w:proofErr w:type="gramEnd"/>
+        <w:t>Altera, Cyclone V Devices documentation,</w:t>
+      </w:r>
       <w:r>
         <w:rPr>
           <w:lang w:val="fr-CH"/>
@@ -18231,13 +17460,8 @@
           <w:numId w:val="14"/>
         </w:numPr>
       </w:pPr>
-      <w:proofErr w:type="spellStart"/>
-      <w:r>
-        <w:t>Cylone</w:t>
-      </w:r>
-      <w:proofErr w:type="spellEnd"/>
-      <w:r>
-        <w:t xml:space="preserve"> V </w:t>
+      <w:r>
+        <w:t xml:space="preserve">Cylone V </w:t>
       </w:r>
       <w:r>
         <w:t xml:space="preserve">HPS addresses </w:t>
@@ -18318,50 +17542,24 @@
           <w:u w:val="none"/>
         </w:rPr>
       </w:pPr>
-      <w:proofErr w:type="spellStart"/>
       <w:r>
         <w:rPr>
           <w:rStyle w:val="Hyperlink"/>
           <w:color w:val="auto"/>
           <w:u w:val="none"/>
         </w:rPr>
-        <w:t>SoCAL</w:t>
-      </w:r>
-      <w:proofErr w:type="spellEnd"/>
+        <w:t>SoCAL documentation (html)</w:t>
+      </w:r>
       <w:r>
         <w:rPr>
           <w:rStyle w:val="Hyperlink"/>
           <w:color w:val="auto"/>
           <w:u w:val="none"/>
         </w:rPr>
-        <w:t xml:space="preserve"> documentation (html)</w:t>
-      </w:r>
-      <w:r>
-        <w:rPr>
-          <w:rStyle w:val="Hyperlink"/>
-          <w:color w:val="auto"/>
-          <w:u w:val="none"/>
-        </w:rPr>
         <w:t xml:space="preserve">, </w:t>
       </w:r>
       <w:r>
-        <w:t xml:space="preserve">The Altera </w:t>
-      </w:r>
-      <w:proofErr w:type="spellStart"/>
-      <w:r>
-        <w:t>SoC</w:t>
-      </w:r>
-      <w:proofErr w:type="spellEnd"/>
-      <w:r>
-        <w:t xml:space="preserve"> Abstraction Layer (</w:t>
-      </w:r>
-      <w:proofErr w:type="spellStart"/>
-      <w:r>
-        <w:t>SoCAL</w:t>
-      </w:r>
-      <w:proofErr w:type="spellEnd"/>
-      <w:r>
-        <w:t>) API Reference Manual</w:t>
+        <w:t>The Altera SoC Abstraction Layer (SoCAL) API Reference Manual</w:t>
       </w:r>
       <w:r>
         <w:rPr>
@@ -18480,15 +17678,7 @@
         </w:numPr>
       </w:pPr>
       <w:r>
-        <w:t xml:space="preserve">FPGA-adaptive debug on the Altera </w:t>
-      </w:r>
-      <w:proofErr w:type="spellStart"/>
-      <w:r>
-        <w:t>SoC</w:t>
-      </w:r>
-      <w:proofErr w:type="spellEnd"/>
-      <w:r>
-        <w:t xml:space="preserve"> using ARM DS-5</w:t>
+        <w:t>FPGA-adaptive debug on the Altera SoC using ARM DS-5</w:t>
       </w:r>
       <w:r>
         <w:br/>
@@ -18511,15 +17701,7 @@
         </w:numPr>
       </w:pPr>
       <w:r>
-        <w:t xml:space="preserve">A Look Inside: </w:t>
-      </w:r>
-      <w:proofErr w:type="spellStart"/>
-      <w:r>
-        <w:t>SoC</w:t>
-      </w:r>
-      <w:proofErr w:type="spellEnd"/>
-      <w:r>
-        <w:t xml:space="preserve"> FPGAs Introduction (Part 1 of 5)</w:t>
+        <w:t>A Look Inside: SoC FPGAs Introduction (Part 1 of 5)</w:t>
       </w:r>
       <w:r>
         <w:br/>
@@ -18623,13 +17805,8 @@
           <w:numId w:val="14"/>
         </w:numPr>
       </w:pPr>
-      <w:proofErr w:type="spellStart"/>
-      <w:r>
-        <w:t>OpenCL</w:t>
-      </w:r>
-      <w:proofErr w:type="spellEnd"/>
-      <w:r>
-        <w:t xml:space="preserve"> on FPGAs Accelerating Performance and Design Productivity — Altera </w:t>
+      <w:r>
+        <w:t xml:space="preserve">OpenCL on FPGAs Accelerating Performance and Design Productivity — Altera </w:t>
       </w:r>
       <w:r>
         <w:br/>
@@ -18770,7 +17947,7 @@
         <w:noProof/>
         <w:lang w:val="fr-FR"/>
       </w:rPr>
-      <w:t>14</w:t>
+      <w:t>20</w:t>
     </w:r>
     <w:r>
       <w:rPr>
@@ -18853,6 +18030,7 @@
           <w:docPartUnique/>
         </w:docPartObj>
       </w:sdtPr>
+      <w:sdtEndPr/>
       <w:sdtContent>
         <w:r>
           <w:rPr>
@@ -23767,562 +22945,6 @@
 </w:styles>
 </file>
 
-<file path=word/glossary/document.xml><?xml version="1.0" encoding="utf-8"?>
-<w:glossaryDocument xmlns:wpc="http://schemas.microsoft.com/office/word/2010/wordprocessingCanvas" xmlns:mc="http://schemas.openxmlformats.org/markup-compatibility/2006" xmlns:o="urn:schemas-microsoft-com:office:office" xmlns:r="http://schemas.openxmlformats.org/officeDocument/2006/relationships" xmlns:m="http://schemas.openxmlformats.org/officeDocument/2006/math" xmlns:v="urn:schemas-microsoft-com:vml" xmlns:wp14="http://schemas.microsoft.com/office/word/2010/wordprocessingDrawing" xmlns:wp="http://schemas.openxmlformats.org/drawingml/2006/wordprocessingDrawing" xmlns:w10="urn:schemas-microsoft-com:office:word" xmlns:w="http://schemas.openxmlformats.org/wordprocessingml/2006/main" xmlns:w14="http://schemas.microsoft.com/office/word/2010/wordml" xmlns:w15="http://schemas.microsoft.com/office/word/2012/wordml" xmlns:wpg="http://schemas.microsoft.com/office/word/2010/wordprocessingGroup" xmlns:wpi="http://schemas.microsoft.com/office/word/2010/wordprocessingInk" xmlns:wne="http://schemas.microsoft.com/office/word/2006/wordml" xmlns:wps="http://schemas.microsoft.com/office/word/2010/wordprocessingShape" mc:Ignorable="w14 w15 wp14"/>
-</file>
-
-<file path=word/glossary/fontTable.xml><?xml version="1.0" encoding="utf-8"?>
-<w:fonts xmlns:mc="http://schemas.openxmlformats.org/markup-compatibility/2006" xmlns:r="http://schemas.openxmlformats.org/officeDocument/2006/relationships" xmlns:w="http://schemas.openxmlformats.org/wordprocessingml/2006/main" xmlns:w14="http://schemas.microsoft.com/office/word/2010/wordml" xmlns:w15="http://schemas.microsoft.com/office/word/2012/wordml" mc:Ignorable="w14 w15">
-  <w:font w:name="Symbol">
-    <w:panose1 w:val="05050102010706020507"/>
-    <w:charset w:val="02"/>
-    <w:family w:val="roman"/>
-    <w:pitch w:val="variable"/>
-    <w:sig w:usb0="00000000" w:usb1="10000000" w:usb2="00000000" w:usb3="00000000" w:csb0="80000000" w:csb1="00000000"/>
-  </w:font>
-  <w:font w:name="Times New Roman">
-    <w:panose1 w:val="02020603050405020304"/>
-    <w:charset w:val="00"/>
-    <w:family w:val="roman"/>
-    <w:pitch w:val="variable"/>
-    <w:sig w:usb0="E0002EFF" w:usb1="C0007843" w:usb2="00000009" w:usb3="00000000" w:csb0="000001FF" w:csb1="00000000"/>
-  </w:font>
-  <w:font w:name="Courier New">
-    <w:panose1 w:val="02070309020205020404"/>
-    <w:charset w:val="00"/>
-    <w:family w:val="modern"/>
-    <w:pitch w:val="fixed"/>
-    <w:sig w:usb0="E0002AFF" w:usb1="C0007843" w:usb2="00000009" w:usb3="00000000" w:csb0="000001FF" w:csb1="00000000"/>
-  </w:font>
-  <w:font w:name="Wingdings">
-    <w:panose1 w:val="05000000000000000000"/>
-    <w:charset w:val="02"/>
-    <w:family w:val="auto"/>
-    <w:pitch w:val="variable"/>
-    <w:sig w:usb0="00000000" w:usb1="10000000" w:usb2="00000000" w:usb3="00000000" w:csb0="80000000" w:csb1="00000000"/>
-  </w:font>
-  <w:font w:name="Calibri">
-    <w:panose1 w:val="020F0502020204030204"/>
-    <w:charset w:val="00"/>
-    <w:family w:val="swiss"/>
-    <w:pitch w:val="variable"/>
-    <w:sig w:usb0="E00002FF" w:usb1="4000ACFF" w:usb2="00000001" w:usb3="00000000" w:csb0="0000019F" w:csb1="00000000"/>
-  </w:font>
-  <w:font w:name="Cambria">
-    <w:panose1 w:val="02040503050406030204"/>
-    <w:charset w:val="00"/>
-    <w:family w:val="roman"/>
-    <w:pitch w:val="variable"/>
-    <w:sig w:usb0="E00002FF" w:usb1="400004FF" w:usb2="00000000" w:usb3="00000000" w:csb0="0000019F" w:csb1="00000000"/>
-  </w:font>
-  <w:font w:name="Tahoma">
-    <w:panose1 w:val="020B0604030504040204"/>
-    <w:charset w:val="00"/>
-    <w:family w:val="swiss"/>
-    <w:pitch w:val="variable"/>
-    <w:sig w:usb0="E1002EFF" w:usb1="C000605B" w:usb2="00000029" w:usb3="00000000" w:csb0="000101FF" w:csb1="00000000"/>
-  </w:font>
-  <w:font w:name="Consolas">
-    <w:panose1 w:val="020B0609020204030204"/>
-    <w:charset w:val="00"/>
-    <w:family w:val="modern"/>
-    <w:pitch w:val="fixed"/>
-    <w:sig w:usb0="E10002FF" w:usb1="4000FCFF" w:usb2="00000009" w:usb3="00000000" w:csb0="0000019F" w:csb1="00000000"/>
-  </w:font>
-  <w:font w:name="Segoe UI">
-    <w:panose1 w:val="020B0502040204020203"/>
-    <w:charset w:val="00"/>
-    <w:family w:val="swiss"/>
-    <w:pitch w:val="variable"/>
-    <w:sig w:usb0="E4002EFF" w:usb1="C000E47F" w:usb2="00000009" w:usb3="00000000" w:csb0="000001FF" w:csb1="00000000"/>
-  </w:font>
-  <w:font w:name="Calibri Light">
-    <w:panose1 w:val="020F0302020204030204"/>
-    <w:charset w:val="00"/>
-    <w:family w:val="swiss"/>
-    <w:pitch w:val="variable"/>
-    <w:sig w:usb0="A00002EF" w:usb1="4000207B" w:usb2="00000000" w:usb3="00000000" w:csb0="0000019F" w:csb1="00000000"/>
-  </w:font>
-</w:fonts>
-</file>
-
-<file path=word/glossary/settings.xml><?xml version="1.0" encoding="utf-8"?>
-<w:settings xmlns:mc="http://schemas.openxmlformats.org/markup-compatibility/2006" xmlns:o="urn:schemas-microsoft-com:office:office" xmlns:r="http://schemas.openxmlformats.org/officeDocument/2006/relationships" xmlns:m="http://schemas.openxmlformats.org/officeDocument/2006/math" xmlns:v="urn:schemas-microsoft-com:vml" xmlns:w10="urn:schemas-microsoft-com:office:word" xmlns:w="http://schemas.openxmlformats.org/wordprocessingml/2006/main" xmlns:w14="http://schemas.microsoft.com/office/word/2010/wordml" xmlns:w15="http://schemas.microsoft.com/office/word/2012/wordml" xmlns:sl="http://schemas.openxmlformats.org/schemaLibrary/2006/main" mc:Ignorable="w14 w15">
-  <w:view w:val="normal"/>
-  <w:defaultTabStop w:val="720"/>
-  <w:characterSpacingControl w:val="doNotCompress"/>
-  <w:compat>
-    <w:useFELayout/>
-    <w:compatSetting w:name="compatibilityMode" w:uri="http://schemas.microsoft.com/office/word" w:val="15"/>
-    <w:compatSetting w:name="overrideTableStyleFontSizeAndJustification" w:uri="http://schemas.microsoft.com/office/word" w:val="1"/>
-    <w:compatSetting w:name="enableOpenTypeFeatures" w:uri="http://schemas.microsoft.com/office/word" w:val="1"/>
-    <w:compatSetting w:name="doNotFlipMirrorIndents" w:uri="http://schemas.microsoft.com/office/word" w:val="1"/>
-    <w:compatSetting w:name="differentiateMultirowTableHeaders" w:uri="http://schemas.microsoft.com/office/word" w:val="1"/>
-  </w:compat>
-  <w:rsids>
-    <w:rsidRoot w:val="006318EA"/>
-    <w:rsid w:val="006318EA"/>
-  </w:rsids>
-  <m:mathPr>
-    <m:mathFont m:val="Cambria Math"/>
-    <m:brkBin m:val="before"/>
-    <m:brkBinSub m:val="--"/>
-    <m:smallFrac m:val="0"/>
-    <m:dispDef/>
-    <m:lMargin m:val="0"/>
-    <m:rMargin m:val="0"/>
-    <m:defJc m:val="centerGroup"/>
-    <m:wrapIndent m:val="1440"/>
-    <m:intLim m:val="subSup"/>
-    <m:naryLim m:val="undOvr"/>
-  </m:mathPr>
-  <w:themeFontLang w:val="en-US"/>
-  <w:clrSchemeMapping w:bg1="light1" w:t1="dark1" w:bg2="light2" w:t2="dark2" w:accent1="accent1" w:accent2="accent2" w:accent3="accent3" w:accent4="accent4" w:accent5="accent5" w:accent6="accent6" w:hyperlink="hyperlink" w:followedHyperlink="followedHyperlink"/>
-  <w:decimalSymbol w:val="."/>
-  <w:listSeparator w:val=","/>
-  <w15:chartTrackingRefBased/>
-</w:settings>
-</file>
-
-<file path=word/glossary/styles.xml><?xml version="1.0" encoding="utf-8"?>
-<w:styles xmlns:mc="http://schemas.openxmlformats.org/markup-compatibility/2006" xmlns:r="http://schemas.openxmlformats.org/officeDocument/2006/relationships" xmlns:w="http://schemas.openxmlformats.org/wordprocessingml/2006/main" xmlns:w14="http://schemas.microsoft.com/office/word/2010/wordml" xmlns:w15="http://schemas.microsoft.com/office/word/2012/wordml" mc:Ignorable="w14 w15">
-  <w:docDefaults>
-    <w:rPrDefault>
-      <w:rPr>
-        <w:rFonts w:asciiTheme="minorHAnsi" w:eastAsiaTheme="minorEastAsia" w:hAnsiTheme="minorHAnsi" w:cstheme="minorBidi"/>
-        <w:sz w:val="22"/>
-        <w:szCs w:val="22"/>
-        <w:lang w:val="en-US" w:eastAsia="en-US" w:bidi="ar-SA"/>
-      </w:rPr>
-    </w:rPrDefault>
-    <w:pPrDefault>
-      <w:pPr>
-        <w:spacing w:after="160" w:line="259" w:lineRule="auto"/>
-      </w:pPr>
-    </w:pPrDefault>
-  </w:docDefaults>
-  <w:latentStyles w:defLockedState="0" w:defUIPriority="99" w:defSemiHidden="0" w:defUnhideWhenUsed="0" w:defQFormat="0" w:count="371">
-    <w:lsdException w:name="Normal" w:uiPriority="0" w:qFormat="1"/>
-    <w:lsdException w:name="heading 1" w:uiPriority="9" w:qFormat="1"/>
-    <w:lsdException w:name="heading 2" w:semiHidden="1" w:uiPriority="9" w:unhideWhenUsed="1" w:qFormat="1"/>
-    <w:lsdException w:name="heading 3" w:semiHidden="1" w:uiPriority="9" w:unhideWhenUsed="1" w:qFormat="1"/>
-    <w:lsdException w:name="heading 4" w:semiHidden="1" w:uiPriority="9" w:unhideWhenUsed="1" w:qFormat="1"/>
-    <w:lsdException w:name="heading 5" w:semiHidden="1" w:uiPriority="9" w:unhideWhenUsed="1" w:qFormat="1"/>
-    <w:lsdException w:name="heading 6" w:semiHidden="1" w:uiPriority="9" w:unhideWhenUsed="1" w:qFormat="1"/>
-    <w:lsdException w:name="heading 7" w:semiHidden="1" w:uiPriority="9" w:unhideWhenUsed="1" w:qFormat="1"/>
-    <w:lsdException w:name="heading 8" w:semiHidden="1" w:uiPriority="9" w:unhideWhenUsed="1" w:qFormat="1"/>
-    <w:lsdException w:name="heading 9" w:semiHidden="1" w:uiPriority="9" w:unhideWhenUsed="1" w:qFormat="1"/>
-    <w:lsdException w:name="index 1" w:semiHidden="1" w:unhideWhenUsed="1"/>
-    <w:lsdException w:name="index 2" w:semiHidden="1" w:unhideWhenUsed="1"/>
-    <w:lsdException w:name="index 3" w:semiHidden="1" w:unhideWhenUsed="1"/>
-    <w:lsdException w:name="index 4" w:semiHidden="1" w:unhideWhenUsed="1"/>
-    <w:lsdException w:name="index 5" w:semiHidden="1" w:unhideWhenUsed="1"/>
-    <w:lsdException w:name="index 6" w:semiHidden="1" w:unhideWhenUsed="1"/>
-    <w:lsdException w:name="index 7" w:semiHidden="1" w:unhideWhenUsed="1"/>
-    <w:lsdException w:name="index 8" w:semiHidden="1" w:unhideWhenUsed="1"/>
-    <w:lsdException w:name="index 9" w:semiHidden="1" w:unhideWhenUsed="1"/>
-    <w:lsdException w:name="toc 1" w:semiHidden="1" w:uiPriority="39" w:unhideWhenUsed="1"/>
-    <w:lsdException w:name="toc 2" w:semiHidden="1" w:uiPriority="39" w:unhideWhenUsed="1"/>
-    <w:lsdException w:name="toc 3" w:semiHidden="1" w:uiPriority="39" w:unhideWhenUsed="1"/>
-    <w:lsdException w:name="toc 4" w:semiHidden="1" w:uiPriority="39" w:unhideWhenUsed="1"/>
-    <w:lsdException w:name="toc 5" w:semiHidden="1" w:uiPriority="39" w:unhideWhenUsed="1"/>
-    <w:lsdException w:name="toc 6" w:semiHidden="1" w:uiPriority="39" w:unhideWhenUsed="1"/>
-    <w:lsdException w:name="toc 7" w:semiHidden="1" w:uiPriority="39" w:unhideWhenUsed="1"/>
-    <w:lsdException w:name="toc 8" w:semiHidden="1" w:uiPriority="39" w:unhideWhenUsed="1"/>
-    <w:lsdException w:name="toc 9" w:semiHidden="1" w:uiPriority="39" w:unhideWhenUsed="1"/>
-    <w:lsdException w:name="Normal Indent" w:semiHidden="1" w:unhideWhenUsed="1"/>
-    <w:lsdException w:name="footnote text" w:semiHidden="1" w:unhideWhenUsed="1"/>
-    <w:lsdException w:name="annotation text" w:semiHidden="1" w:unhideWhenUsed="1"/>
-    <w:lsdException w:name="header" w:semiHidden="1" w:unhideWhenUsed="1"/>
-    <w:lsdException w:name="footer" w:semiHidden="1" w:unhideWhenUsed="1"/>
-    <w:lsdException w:name="index heading" w:semiHidden="1" w:unhideWhenUsed="1"/>
-    <w:lsdException w:name="caption" w:semiHidden="1" w:uiPriority="35" w:unhideWhenUsed="1" w:qFormat="1"/>
-    <w:lsdException w:name="table of figures" w:semiHidden="1" w:unhideWhenUsed="1"/>
-    <w:lsdException w:name="envelope address" w:semiHidden="1" w:unhideWhenUsed="1"/>
-    <w:lsdException w:name="envelope return" w:semiHidden="1" w:unhideWhenUsed="1"/>
-    <w:lsdException w:name="footnote reference" w:semiHidden="1" w:unhideWhenUsed="1"/>
-    <w:lsdException w:name="annotation reference" w:semiHidden="1" w:unhideWhenUsed="1"/>
-    <w:lsdException w:name="line number" w:semiHidden="1" w:unhideWhenUsed="1"/>
-    <w:lsdException w:name="page number" w:semiHidden="1" w:unhideWhenUsed="1"/>
-    <w:lsdException w:name="endnote reference" w:semiHidden="1" w:unhideWhenUsed="1"/>
-    <w:lsdException w:name="endnote text" w:semiHidden="1" w:unhideWhenUsed="1"/>
-    <w:lsdException w:name="table of authorities" w:semiHidden="1" w:unhideWhenUsed="1"/>
-    <w:lsdException w:name="macro" w:semiHidden="1" w:unhideWhenUsed="1"/>
-    <w:lsdException w:name="toa heading" w:semiHidden="1" w:unhideWhenUsed="1"/>
-    <w:lsdException w:name="List" w:semiHidden="1" w:unhideWhenUsed="1"/>
-    <w:lsdException w:name="List Bullet" w:semiHidden="1" w:unhideWhenUsed="1"/>
-    <w:lsdException w:name="List Number" w:semiHidden="1" w:unhideWhenUsed="1"/>
-    <w:lsdException w:name="List 2" w:semiHidden="1" w:unhideWhenUsed="1"/>
-    <w:lsdException w:name="List 3" w:semiHidden="1" w:unhideWhenUsed="1"/>
-    <w:lsdException w:name="List 4" w:semiHidden="1" w:unhideWhenUsed="1"/>
-    <w:lsdException w:name="List 5" w:semiHidden="1" w:unhideWhenUsed="1"/>
-    <w:lsdException w:name="List Bullet 2" w:semiHidden="1" w:unhideWhenUsed="1"/>
-    <w:lsdException w:name="List Bullet 3" w:semiHidden="1" w:unhideWhenUsed="1"/>
-    <w:lsdException w:name="List Bullet 4" w:semiHidden="1" w:unhideWhenUsed="1"/>
-    <w:lsdException w:name="List Bullet 5" w:semiHidden="1" w:unhideWhenUsed="1"/>
-    <w:lsdException w:name="List Number 2" w:semiHidden="1" w:unhideWhenUsed="1"/>
-    <w:lsdException w:name="List Number 3" w:semiHidden="1" w:unhideWhenUsed="1"/>
-    <w:lsdException w:name="List Number 4" w:semiHidden="1" w:unhideWhenUsed="1"/>
-    <w:lsdException w:name="List Number 5" w:semiHidden="1" w:unhideWhenUsed="1"/>
-    <w:lsdException w:name="Title" w:uiPriority="10" w:qFormat="1"/>
-    <w:lsdException w:name="Closing" w:semiHidden="1" w:unhideWhenUsed="1"/>
-    <w:lsdException w:name="Signature" w:semiHidden="1" w:unhideWhenUsed="1"/>
-    <w:lsdException w:name="Default Paragraph Font" w:semiHidden="1" w:uiPriority="1" w:unhideWhenUsed="1"/>
-    <w:lsdException w:name="Body Text" w:semiHidden="1" w:unhideWhenUsed="1"/>
-    <w:lsdException w:name="Body Text Indent" w:semiHidden="1" w:unhideWhenUsed="1"/>
-    <w:lsdException w:name="List Continue" w:semiHidden="1" w:unhideWhenUsed="1"/>
-    <w:lsdException w:name="List Continue 2" w:semiHidden="1" w:unhideWhenUsed="1"/>
-    <w:lsdException w:name="List Continue 3" w:semiHidden="1" w:unhideWhenUsed="1"/>
-    <w:lsdException w:name="List Continue 4" w:semiHidden="1" w:unhideWhenUsed="1"/>
-    <w:lsdException w:name="List Continue 5" w:semiHidden="1" w:unhideWhenUsed="1"/>
-    <w:lsdException w:name="Message Header" w:semiHidden="1" w:unhideWhenUsed="1"/>
-    <w:lsdException w:name="Subtitle" w:uiPriority="11" w:qFormat="1"/>
-    <w:lsdException w:name="Salutation" w:semiHidden="1" w:unhideWhenUsed="1"/>
-    <w:lsdException w:name="Date" w:semiHidden="1" w:unhideWhenUsed="1"/>
-    <w:lsdException w:name="Body Text First Indent" w:semiHidden="1" w:unhideWhenUsed="1"/>
-    <w:lsdException w:name="Body Text First Indent 2" w:semiHidden="1" w:unhideWhenUsed="1"/>
-    <w:lsdException w:name="Note Heading" w:semiHidden="1" w:unhideWhenUsed="1"/>
-    <w:lsdException w:name="Body Text 2" w:semiHidden="1" w:unhideWhenUsed="1"/>
-    <w:lsdException w:name="Body Text 3" w:semiHidden="1" w:unhideWhenUsed="1"/>
-    <w:lsdException w:name="Body Text Indent 2" w:semiHidden="1" w:unhideWhenUsed="1"/>
-    <w:lsdException w:name="Body Text Indent 3" w:semiHidden="1" w:unhideWhenUsed="1"/>
-    <w:lsdException w:name="Block Text" w:semiHidden="1" w:unhideWhenUsed="1"/>
-    <w:lsdException w:name="Hyperlink" w:semiHidden="1" w:unhideWhenUsed="1"/>
-    <w:lsdException w:name="FollowedHyperlink" w:semiHidden="1" w:unhideWhenUsed="1"/>
-    <w:lsdException w:name="Strong" w:uiPriority="22" w:qFormat="1"/>
-    <w:lsdException w:name="Emphasis" w:uiPriority="20" w:qFormat="1"/>
-    <w:lsdException w:name="Document Map" w:semiHidden="1" w:unhideWhenUsed="1"/>
-    <w:lsdException w:name="Plain Text" w:semiHidden="1" w:unhideWhenUsed="1"/>
-    <w:lsdException w:name="E-mail Signature" w:semiHidden="1" w:unhideWhenUsed="1"/>
-    <w:lsdException w:name="HTML Top of Form" w:semiHidden="1" w:unhideWhenUsed="1"/>
-    <w:lsdException w:name="HTML Bottom of Form" w:semiHidden="1" w:unhideWhenUsed="1"/>
-    <w:lsdException w:name="Normal (Web)" w:semiHidden="1" w:unhideWhenUsed="1"/>
-    <w:lsdException w:name="HTML Acronym" w:semiHidden="1" w:unhideWhenUsed="1"/>
-    <w:lsdException w:name="HTML Address" w:semiHidden="1" w:unhideWhenUsed="1"/>
-    <w:lsdException w:name="HTML Cite" w:semiHidden="1" w:unhideWhenUsed="1"/>
-    <w:lsdException w:name="HTML Code" w:semiHidden="1" w:unhideWhenUsed="1"/>
-    <w:lsdException w:name="HTML Definition" w:semiHidden="1" w:unhideWhenUsed="1"/>
-    <w:lsdException w:name="HTML Keyboard" w:semiHidden="1" w:unhideWhenUsed="1"/>
-    <w:lsdException w:name="HTML Preformatted" w:semiHidden="1" w:unhideWhenUsed="1"/>
-    <w:lsdException w:name="HTML Sample" w:semiHidden="1" w:unhideWhenUsed="1"/>
-    <w:lsdException w:name="HTML Typewriter" w:semiHidden="1" w:unhideWhenUsed="1"/>
-    <w:lsdException w:name="HTML Variable" w:semiHidden="1" w:unhideWhenUsed="1"/>
-    <w:lsdException w:name="Normal Table" w:semiHidden="1" w:unhideWhenUsed="1"/>
-    <w:lsdException w:name="annotation subject" w:semiHidden="1" w:unhideWhenUsed="1"/>
-    <w:lsdException w:name="No List" w:semiHidden="1" w:unhideWhenUsed="1"/>
-    <w:lsdException w:name="Outline List 1" w:semiHidden="1" w:unhideWhenUsed="1"/>
-    <w:lsdException w:name="Outline List 2" w:semiHidden="1" w:unhideWhenUsed="1"/>
-    <w:lsdException w:name="Outline List 3" w:semiHidden="1" w:unhideWhenUsed="1"/>
-    <w:lsdException w:name="Table Simple 1" w:semiHidden="1" w:unhideWhenUsed="1"/>
-    <w:lsdException w:name="Table Simple 2" w:semiHidden="1" w:unhideWhenUsed="1"/>
-    <w:lsdException w:name="Table Simple 3" w:semiHidden="1" w:unhideWhenUsed="1"/>
-    <w:lsdException w:name="Table Classic 1" w:semiHidden="1" w:unhideWhenUsed="1"/>
-    <w:lsdException w:name="Table Classic 2" w:semiHidden="1" w:unhideWhenUsed="1"/>
-    <w:lsdException w:name="Table Classic 3" w:semiHidden="1" w:unhideWhenUsed="1"/>
-    <w:lsdException w:name="Table Classic 4" w:semiHidden="1" w:unhideWhenUsed="1"/>
-    <w:lsdException w:name="Table Colorful 1" w:semiHidden="1" w:unhideWhenUsed="1"/>
-    <w:lsdException w:name="Table Colorful 2" w:semiHidden="1" w:unhideWhenUsed="1"/>
-    <w:lsdException w:name="Table Colorful 3" w:semiHidden="1" w:unhideWhenUsed="1"/>
-    <w:lsdException w:name="Table Columns 1" w:semiHidden="1" w:unhideWhenUsed="1"/>
-    <w:lsdException w:name="Table Columns 2" w:semiHidden="1" w:unhideWhenUsed="1"/>
-    <w:lsdException w:name="Table Columns 3" w:semiHidden="1" w:unhideWhenUsed="1"/>
-    <w:lsdException w:name="Table Columns 4" w:semiHidden="1" w:unhideWhenUsed="1"/>
-    <w:lsdException w:name="Table Columns 5" w:semiHidden="1" w:unhideWhenUsed="1"/>
-    <w:lsdException w:name="Table Grid 1" w:semiHidden="1" w:unhideWhenUsed="1"/>
-    <w:lsdException w:name="Table Grid 2" w:semiHidden="1" w:unhideWhenUsed="1"/>
-    <w:lsdException w:name="Table Grid 3" w:semiHidden="1" w:unhideWhenUsed="1"/>
-    <w:lsdException w:name="Table Grid 4" w:semiHidden="1" w:unhideWhenUsed="1"/>
-    <w:lsdException w:name="Table Grid 5" w:semiHidden="1" w:unhideWhenUsed="1"/>
-    <w:lsdException w:name="Table Grid 6" w:semiHidden="1" w:unhideWhenUsed="1"/>
-    <w:lsdException w:name="Table Grid 7" w:semiHidden="1" w:unhideWhenUsed="1"/>
-    <w:lsdException w:name="Table Grid 8" w:semiHidden="1" w:unhideWhenUsed="1"/>
-    <w:lsdException w:name="Table List 1" w:semiHidden="1" w:unhideWhenUsed="1"/>
-    <w:lsdException w:name="Table List 2" w:semiHidden="1" w:unhideWhenUsed="1"/>
-    <w:lsdException w:name="Table List 3" w:semiHidden="1" w:unhideWhenUsed="1"/>
-    <w:lsdException w:name="Table List 4" w:semiHidden="1" w:unhideWhenUsed="1"/>
-    <w:lsdException w:name="Table List 5" w:semiHidden="1" w:unhideWhenUsed="1"/>
-    <w:lsdException w:name="Table List 6" w:semiHidden="1" w:unhideWhenUsed="1"/>
-    <w:lsdException w:name="Table List 7" w:semiHidden="1" w:unhideWhenUsed="1"/>
-    <w:lsdException w:name="Table List 8" w:semiHidden="1" w:unhideWhenUsed="1"/>
-    <w:lsdException w:name="Table 3D effects 1" w:semiHidden="1" w:unhideWhenUsed="1"/>
-    <w:lsdException w:name="Table 3D effects 2" w:semiHidden="1" w:unhideWhenUsed="1"/>
-    <w:lsdException w:name="Table 3D effects 3" w:semiHidden="1" w:unhideWhenUsed="1"/>
-    <w:lsdException w:name="Table Contemporary" w:semiHidden="1" w:unhideWhenUsed="1"/>
-    <w:lsdException w:name="Table Elegant" w:semiHidden="1" w:unhideWhenUsed="1"/>
-    <w:lsdException w:name="Table Professional" w:semiHidden="1" w:unhideWhenUsed="1"/>
-    <w:lsdException w:name="Table Subtle 1" w:semiHidden="1" w:unhideWhenUsed="1"/>
-    <w:lsdException w:name="Table Subtle 2" w:semiHidden="1" w:unhideWhenUsed="1"/>
-    <w:lsdException w:name="Table Web 1" w:semiHidden="1" w:unhideWhenUsed="1"/>
-    <w:lsdException w:name="Table Web 2" w:semiHidden="1" w:unhideWhenUsed="1"/>
-    <w:lsdException w:name="Table Web 3" w:semiHidden="1" w:unhideWhenUsed="1"/>
-    <w:lsdException w:name="Balloon Text" w:semiHidden="1" w:unhideWhenUsed="1"/>
-    <w:lsdException w:name="Table Grid" w:uiPriority="39"/>
-    <w:lsdException w:name="Table Theme" w:semiHidden="1" w:unhideWhenUsed="1"/>
-    <w:lsdException w:name="Placeholder Text" w:semiHidden="1"/>
-    <w:lsdException w:name="No Spacing" w:uiPriority="1" w:qFormat="1"/>
-    <w:lsdException w:name="Light Shading" w:uiPriority="60"/>
-    <w:lsdException w:name="Light List" w:uiPriority="61"/>
-    <w:lsdException w:name="Light Grid" w:uiPriority="62"/>
-    <w:lsdException w:name="Medium Shading 1" w:uiPriority="63"/>
-    <w:lsdException w:name="Medium Shading 2" w:uiPriority="64"/>
-    <w:lsdException w:name="Medium List 1" w:uiPriority="65"/>
-    <w:lsdException w:name="Medium List 2" w:uiPriority="66"/>
-    <w:lsdException w:name="Medium Grid 1" w:uiPriority="67"/>
-    <w:lsdException w:name="Medium Grid 2" w:uiPriority="68"/>
-    <w:lsdException w:name="Medium Grid 3" w:uiPriority="69"/>
-    <w:lsdException w:name="Dark List" w:uiPriority="70"/>
-    <w:lsdException w:name="Colorful Shading" w:uiPriority="71"/>
-    <w:lsdException w:name="Colorful List" w:uiPriority="72"/>
-    <w:lsdException w:name="Colorful Grid" w:uiPriority="73"/>
-    <w:lsdException w:name="Light Shading Accent 1" w:uiPriority="60"/>
-    <w:lsdException w:name="Light List Accent 1" w:uiPriority="61"/>
-    <w:lsdException w:name="Light Grid Accent 1" w:uiPriority="62"/>
-    <w:lsdException w:name="Medium Shading 1 Accent 1" w:uiPriority="63"/>
-    <w:lsdException w:name="Medium Shading 2 Accent 1" w:uiPriority="64"/>
-    <w:lsdException w:name="Medium List 1 Accent 1" w:uiPriority="65"/>
-    <w:lsdException w:name="Revision" w:semiHidden="1"/>
-    <w:lsdException w:name="List Paragraph" w:uiPriority="34" w:qFormat="1"/>
-    <w:lsdException w:name="Quote" w:uiPriority="29" w:qFormat="1"/>
-    <w:lsdException w:name="Intense Quote" w:uiPriority="30" w:qFormat="1"/>
-    <w:lsdException w:name="Medium List 2 Accent 1" w:uiPriority="66"/>
-    <w:lsdException w:name="Medium Grid 1 Accent 1" w:uiPriority="67"/>
-    <w:lsdException w:name="Medium Grid 2 Accent 1" w:uiPriority="68"/>
-    <w:lsdException w:name="Medium Grid 3 Accent 1" w:uiPriority="69"/>
-    <w:lsdException w:name="Dark List Accent 1" w:uiPriority="70"/>
-    <w:lsdException w:name="Colorful Shading Accent 1" w:uiPriority="71"/>
-    <w:lsdException w:name="Colorful List Accent 1" w:uiPriority="72"/>
-    <w:lsdException w:name="Colorful Grid Accent 1" w:uiPriority="73"/>
-    <w:lsdException w:name="Light Shading Accent 2" w:uiPriority="60"/>
-    <w:lsdException w:name="Light List Accent 2" w:uiPriority="61"/>
-    <w:lsdException w:name="Light Grid Accent 2" w:uiPriority="62"/>
-    <w:lsdException w:name="Medium Shading 1 Accent 2" w:uiPriority="63"/>
-    <w:lsdException w:name="Medium Shading 2 Accent 2" w:uiPriority="64"/>
-    <w:lsdException w:name="Medium List 1 Accent 2" w:uiPriority="65"/>
-    <w:lsdException w:name="Medium List 2 Accent 2" w:uiPriority="66"/>
-    <w:lsdException w:name="Medium Grid 1 Accent 2" w:uiPriority="67"/>
-    <w:lsdException w:name="Medium Grid 2 Accent 2" w:uiPriority="68"/>
-    <w:lsdException w:name="Medium Grid 3 Accent 2" w:uiPriority="69"/>
-    <w:lsdException w:name="Dark List Accent 2" w:uiPriority="70"/>
-    <w:lsdException w:name="Colorful Shading Accent 2" w:uiPriority="71"/>
-    <w:lsdException w:name="Colorful List Accent 2" w:uiPriority="72"/>
-    <w:lsdException w:name="Colorful Grid Accent 2" w:uiPriority="73"/>
-    <w:lsdException w:name="Light Shading Accent 3" w:uiPriority="60"/>
-    <w:lsdException w:name="Light List Accent 3" w:uiPriority="61"/>
-    <w:lsdException w:name="Light Grid Accent 3" w:uiPriority="62"/>
-    <w:lsdException w:name="Medium Shading 1 Accent 3" w:uiPriority="63"/>
-    <w:lsdException w:name="Medium Shading 2 Accent 3" w:uiPriority="64"/>
-    <w:lsdException w:name="Medium List 1 Accent 3" w:uiPriority="65"/>
-    <w:lsdException w:name="Medium List 2 Accent 3" w:uiPriority="66"/>
-    <w:lsdException w:name="Medium Grid 1 Accent 3" w:uiPriority="67"/>
-    <w:lsdException w:name="Medium Grid 2 Accent 3" w:uiPriority="68"/>
-    <w:lsdException w:name="Medium Grid 3 Accent 3" w:uiPriority="69"/>
-    <w:lsdException w:name="Dark List Accent 3" w:uiPriority="70"/>
-    <w:lsdException w:name="Colorful Shading Accent 3" w:uiPriority="71"/>
-    <w:lsdException w:name="Colorful List Accent 3" w:uiPriority="72"/>
-    <w:lsdException w:name="Colorful Grid Accent 3" w:uiPriority="73"/>
-    <w:lsdException w:name="Light Shading Accent 4" w:uiPriority="60"/>
-    <w:lsdException w:name="Light List Accent 4" w:uiPriority="61"/>
-    <w:lsdException w:name="Light Grid Accent 4" w:uiPriority="62"/>
-    <w:lsdException w:name="Medium Shading 1 Accent 4" w:uiPriority="63"/>
-    <w:lsdException w:name="Medium Shading 2 Accent 4" w:uiPriority="64"/>
-    <w:lsdException w:name="Medium List 1 Accent 4" w:uiPriority="65"/>
-    <w:lsdException w:name="Medium List 2 Accent 4" w:uiPriority="66"/>
-    <w:lsdException w:name="Medium Grid 1 Accent 4" w:uiPriority="67"/>
-    <w:lsdException w:name="Medium Grid 2 Accent 4" w:uiPriority="68"/>
-    <w:lsdException w:name="Medium Grid 3 Accent 4" w:uiPriority="69"/>
-    <w:lsdException w:name="Dark List Accent 4" w:uiPriority="70"/>
-    <w:lsdException w:name="Colorful Shading Accent 4" w:uiPriority="71"/>
-    <w:lsdException w:name="Colorful List Accent 4" w:uiPriority="72"/>
-    <w:lsdException w:name="Colorful Grid Accent 4" w:uiPriority="73"/>
-    <w:lsdException w:name="Light Shading Accent 5" w:uiPriority="60"/>
-    <w:lsdException w:name="Light List Accent 5" w:uiPriority="61"/>
-    <w:lsdException w:name="Light Grid Accent 5" w:uiPriority="62"/>
-    <w:lsdException w:name="Medium Shading 1 Accent 5" w:uiPriority="63"/>
-    <w:lsdException w:name="Medium Shading 2 Accent 5" w:uiPriority="64"/>
-    <w:lsdException w:name="Medium List 1 Accent 5" w:uiPriority="65"/>
-    <w:lsdException w:name="Medium List 2 Accent 5" w:uiPriority="66"/>
-    <w:lsdException w:name="Medium Grid 1 Accent 5" w:uiPriority="67"/>
-    <w:lsdException w:name="Medium Grid 2 Accent 5" w:uiPriority="68"/>
-    <w:lsdException w:name="Medium Grid 3 Accent 5" w:uiPriority="69"/>
-    <w:lsdException w:name="Dark List Accent 5" w:uiPriority="70"/>
-    <w:lsdException w:name="Colorful Shading Accent 5" w:uiPriority="71"/>
-    <w:lsdException w:name="Colorful List Accent 5" w:uiPriority="72"/>
-    <w:lsdException w:name="Colorful Grid Accent 5" w:uiPriority="73"/>
-    <w:lsdException w:name="Light Shading Accent 6" w:uiPriority="60"/>
-    <w:lsdException w:name="Light List Accent 6" w:uiPriority="61"/>
-    <w:lsdException w:name="Light Grid Accent 6" w:uiPriority="62"/>
-    <w:lsdException w:name="Medium Shading 1 Accent 6" w:uiPriority="63"/>
-    <w:lsdException w:name="Medium Shading 2 Accent 6" w:uiPriority="64"/>
-    <w:lsdException w:name="Medium List 1 Accent 6" w:uiPriority="65"/>
-    <w:lsdException w:name="Medium List 2 Accent 6" w:uiPriority="66"/>
-    <w:lsdException w:name="Medium Grid 1 Accent 6" w:uiPriority="67"/>
-    <w:lsdException w:name="Medium Grid 2 Accent 6" w:uiPriority="68"/>
-    <w:lsdException w:name="Medium Grid 3 Accent 6" w:uiPriority="69"/>
-    <w:lsdException w:name="Dark List Accent 6" w:uiPriority="70"/>
-    <w:lsdException w:name="Colorful Shading Accent 6" w:uiPriority="71"/>
-    <w:lsdException w:name="Colorful List Accent 6" w:uiPriority="72"/>
-    <w:lsdException w:name="Colorful Grid Accent 6" w:uiPriority="73"/>
-    <w:lsdException w:name="Subtle Emphasis" w:uiPriority="19" w:qFormat="1"/>
-    <w:lsdException w:name="Intense Emphasis" w:uiPriority="21" w:qFormat="1"/>
-    <w:lsdException w:name="Subtle Reference" w:uiPriority="31" w:qFormat="1"/>
-    <w:lsdException w:name="Intense Reference" w:uiPriority="32" w:qFormat="1"/>
-    <w:lsdException w:name="Book Title" w:uiPriority="33" w:qFormat="1"/>
-    <w:lsdException w:name="Bibliography" w:semiHidden="1" w:uiPriority="37" w:unhideWhenUsed="1"/>
-    <w:lsdException w:name="TOC Heading" w:semiHidden="1" w:uiPriority="39" w:unhideWhenUsed="1" w:qFormat="1"/>
-    <w:lsdException w:name="Plain Table 1" w:uiPriority="41"/>
-    <w:lsdException w:name="Plain Table 2" w:uiPriority="42"/>
-    <w:lsdException w:name="Plain Table 3" w:uiPriority="43"/>
-    <w:lsdException w:name="Plain Table 4" w:uiPriority="44"/>
-    <w:lsdException w:name="Plain Table 5" w:uiPriority="45"/>
-    <w:lsdException w:name="Grid Table Light" w:uiPriority="40"/>
-    <w:lsdException w:name="Grid Table 1 Light" w:uiPriority="46"/>
-    <w:lsdException w:name="Grid Table 2" w:uiPriority="47"/>
-    <w:lsdException w:name="Grid Table 3" w:uiPriority="48"/>
-    <w:lsdException w:name="Grid Table 4" w:uiPriority="49"/>
-    <w:lsdException w:name="Grid Table 5 Dark" w:uiPriority="50"/>
-    <w:lsdException w:name="Grid Table 6 Colorful" w:uiPriority="51"/>
-    <w:lsdException w:name="Grid Table 7 Colorful" w:uiPriority="52"/>
-    <w:lsdException w:name="Grid Table 1 Light Accent 1" w:uiPriority="46"/>
-    <w:lsdException w:name="Grid Table 2 Accent 1" w:uiPriority="47"/>
-    <w:lsdException w:name="Grid Table 3 Accent 1" w:uiPriority="48"/>
-    <w:lsdException w:name="Grid Table 4 Accent 1" w:uiPriority="49"/>
-    <w:lsdException w:name="Grid Table 5 Dark Accent 1" w:uiPriority="50"/>
-    <w:lsdException w:name="Grid Table 6 Colorful Accent 1" w:uiPriority="51"/>
-    <w:lsdException w:name="Grid Table 7 Colorful Accent 1" w:uiPriority="52"/>
-    <w:lsdException w:name="Grid Table 1 Light Accent 2" w:uiPriority="46"/>
-    <w:lsdException w:name="Grid Table 2 Accent 2" w:uiPriority="47"/>
-    <w:lsdException w:name="Grid Table 3 Accent 2" w:uiPriority="48"/>
-    <w:lsdException w:name="Grid Table 4 Accent 2" w:uiPriority="49"/>
-    <w:lsdException w:name="Grid Table 5 Dark Accent 2" w:uiPriority="50"/>
-    <w:lsdException w:name="Grid Table 6 Colorful Accent 2" w:uiPriority="51"/>
-    <w:lsdException w:name="Grid Table 7 Colorful Accent 2" w:uiPriority="52"/>
-    <w:lsdException w:name="Grid Table 1 Light Accent 3" w:uiPriority="46"/>
-    <w:lsdException w:name="Grid Table 2 Accent 3" w:uiPriority="47"/>
-    <w:lsdException w:name="Grid Table 3 Accent 3" w:uiPriority="48"/>
-    <w:lsdException w:name="Grid Table 4 Accent 3" w:uiPriority="49"/>
-    <w:lsdException w:name="Grid Table 5 Dark Accent 3" w:uiPriority="50"/>
-    <w:lsdException w:name="Grid Table 6 Colorful Accent 3" w:uiPriority="51"/>
-    <w:lsdException w:name="Grid Table 7 Colorful Accent 3" w:uiPriority="52"/>
-    <w:lsdException w:name="Grid Table 1 Light Accent 4" w:uiPriority="46"/>
-    <w:lsdException w:name="Grid Table 2 Accent 4" w:uiPriority="47"/>
-    <w:lsdException w:name="Grid Table 3 Accent 4" w:uiPriority="48"/>
-    <w:lsdException w:name="Grid Table 4 Accent 4" w:uiPriority="49"/>
-    <w:lsdException w:name="Grid Table 5 Dark Accent 4" w:uiPriority="50"/>
-    <w:lsdException w:name="Grid Table 6 Colorful Accent 4" w:uiPriority="51"/>
-    <w:lsdException w:name="Grid Table 7 Colorful Accent 4" w:uiPriority="52"/>
-    <w:lsdException w:name="Grid Table 1 Light Accent 5" w:uiPriority="46"/>
-    <w:lsdException w:name="Grid Table 2 Accent 5" w:uiPriority="47"/>
-    <w:lsdException w:name="Grid Table 3 Accent 5" w:uiPriority="48"/>
-    <w:lsdException w:name="Grid Table 4 Accent 5" w:uiPriority="49"/>
-    <w:lsdException w:name="Grid Table 5 Dark Accent 5" w:uiPriority="50"/>
-    <w:lsdException w:name="Grid Table 6 Colorful Accent 5" w:uiPriority="51"/>
-    <w:lsdException w:name="Grid Table 7 Colorful Accent 5" w:uiPriority="52"/>
-    <w:lsdException w:name="Grid Table 1 Light Accent 6" w:uiPriority="46"/>
-    <w:lsdException w:name="Grid Table 2 Accent 6" w:uiPriority="47"/>
-    <w:lsdException w:name="Grid Table 3 Accent 6" w:uiPriority="48"/>
-    <w:lsdException w:name="Grid Table 4 Accent 6" w:uiPriority="49"/>
-    <w:lsdException w:name="Grid Table 5 Dark Accent 6" w:uiPriority="50"/>
-    <w:lsdException w:name="Grid Table 6 Colorful Accent 6" w:uiPriority="51"/>
-    <w:lsdException w:name="Grid Table 7 Colorful Accent 6" w:uiPriority="52"/>
-    <w:lsdException w:name="List Table 1 Light" w:uiPriority="46"/>
-    <w:lsdException w:name="List Table 2" w:uiPriority="47"/>
-    <w:lsdException w:name="List Table 3" w:uiPriority="48"/>
-    <w:lsdException w:name="List Table 4" w:uiPriority="49"/>
-    <w:lsdException w:name="List Table 5 Dark" w:uiPriority="50"/>
-    <w:lsdException w:name="List Table 6 Colorful" w:uiPriority="51"/>
-    <w:lsdException w:name="List Table 7 Colorful" w:uiPriority="52"/>
-    <w:lsdException w:name="List Table 1 Light Accent 1" w:uiPriority="46"/>
-    <w:lsdException w:name="List Table 2 Accent 1" w:uiPriority="47"/>
-    <w:lsdException w:name="List Table 3 Accent 1" w:uiPriority="48"/>
-    <w:lsdException w:name="List Table 4 Accent 1" w:uiPriority="49"/>
-    <w:lsdException w:name="List Table 5 Dark Accent 1" w:uiPriority="50"/>
-    <w:lsdException w:name="List Table 6 Colorful Accent 1" w:uiPriority="51"/>
-    <w:lsdException w:name="List Table 7 Colorful Accent 1" w:uiPriority="52"/>
-    <w:lsdException w:name="List Table 1 Light Accent 2" w:uiPriority="46"/>
-    <w:lsdException w:name="List Table 2 Accent 2" w:uiPriority="47"/>
-    <w:lsdException w:name="List Table 3 Accent 2" w:uiPriority="48"/>
-    <w:lsdException w:name="List Table 4 Accent 2" w:uiPriority="49"/>
-    <w:lsdException w:name="List Table 5 Dark Accent 2" w:uiPriority="50"/>
-    <w:lsdException w:name="List Table 6 Colorful Accent 2" w:uiPriority="51"/>
-    <w:lsdException w:name="List Table 7 Colorful Accent 2" w:uiPriority="52"/>
-    <w:lsdException w:name="List Table 1 Light Accent 3" w:uiPriority="46"/>
-    <w:lsdException w:name="List Table 2 Accent 3" w:uiPriority="47"/>
-    <w:lsdException w:name="List Table 3 Accent 3" w:uiPriority="48"/>
-    <w:lsdException w:name="List Table 4 Accent 3" w:uiPriority="49"/>
-    <w:lsdException w:name="List Table 5 Dark Accent 3" w:uiPriority="50"/>
-    <w:lsdException w:name="List Table 6 Colorful Accent 3" w:uiPriority="51"/>
-    <w:lsdException w:name="List Table 7 Colorful Accent 3" w:uiPriority="52"/>
-    <w:lsdException w:name="List Table 1 Light Accent 4" w:uiPriority="46"/>
-    <w:lsdException w:name="List Table 2 Accent 4" w:uiPriority="47"/>
-    <w:lsdException w:name="List Table 3 Accent 4" w:uiPriority="48"/>
-    <w:lsdException w:name="List Table 4 Accent 4" w:uiPriority="49"/>
-    <w:lsdException w:name="List Table 5 Dark Accent 4" w:uiPriority="50"/>
-    <w:lsdException w:name="List Table 6 Colorful Accent 4" w:uiPriority="51"/>
-    <w:lsdException w:name="List Table 7 Colorful Accent 4" w:uiPriority="52"/>
-    <w:lsdException w:name="List Table 1 Light Accent 5" w:uiPriority="46"/>
-    <w:lsdException w:name="List Table 2 Accent 5" w:uiPriority="47"/>
-    <w:lsdException w:name="List Table 3 Accent 5" w:uiPriority="48"/>
-    <w:lsdException w:name="List Table 4 Accent 5" w:uiPriority="49"/>
-    <w:lsdException w:name="List Table 5 Dark Accent 5" w:uiPriority="50"/>
-    <w:lsdException w:name="List Table 6 Colorful Accent 5" w:uiPriority="51"/>
-    <w:lsdException w:name="List Table 7 Colorful Accent 5" w:uiPriority="52"/>
-    <w:lsdException w:name="List Table 1 Light Accent 6" w:uiPriority="46"/>
-    <w:lsdException w:name="List Table 2 Accent 6" w:uiPriority="47"/>
-    <w:lsdException w:name="List Table 3 Accent 6" w:uiPriority="48"/>
-    <w:lsdException w:name="List Table 4 Accent 6" w:uiPriority="49"/>
-    <w:lsdException w:name="List Table 5 Dark Accent 6" w:uiPriority="50"/>
-    <w:lsdException w:name="List Table 6 Colorful Accent 6" w:uiPriority="51"/>
-    <w:lsdException w:name="List Table 7 Colorful Accent 6" w:uiPriority="52"/>
-  </w:latentStyles>
-  <w:style w:type="paragraph" w:default="1" w:styleId="Normal">
-    <w:name w:val="Normal"/>
-    <w:qFormat/>
-  </w:style>
-  <w:style w:type="character" w:default="1" w:styleId="DefaultParagraphFont">
-    <w:name w:val="Default Paragraph Font"/>
-    <w:uiPriority w:val="1"/>
-    <w:semiHidden/>
-    <w:unhideWhenUsed/>
-  </w:style>
-  <w:style w:type="table" w:default="1" w:styleId="TableNormal">
-    <w:name w:val="Normal Table"/>
-    <w:uiPriority w:val="99"/>
-    <w:semiHidden/>
-    <w:unhideWhenUsed/>
-    <w:tblPr>
-      <w:tblInd w:w="0" w:type="dxa"/>
-      <w:tblCellMar>
-        <w:top w:w="0" w:type="dxa"/>
-        <w:left w:w="108" w:type="dxa"/>
-        <w:bottom w:w="0" w:type="dxa"/>
-        <w:right w:w="108" w:type="dxa"/>
-      </w:tblCellMar>
-    </w:tblPr>
-  </w:style>
-  <w:style w:type="numbering" w:default="1" w:styleId="NoList">
-    <w:name w:val="No List"/>
-    <w:uiPriority w:val="99"/>
-    <w:semiHidden/>
-    <w:unhideWhenUsed/>
-  </w:style>
-  <w:style w:type="paragraph" w:customStyle="1" w:styleId="B7CEFE3FD7164FD78DD42E812D168FA1">
-    <w:name w:val="B7CEFE3FD7164FD78DD42E812D168FA1"/>
-    <w:rsid w:val="006318EA"/>
-  </w:style>
-  <w:style w:type="paragraph" w:customStyle="1" w:styleId="626AED797DCC4E8D967FDD8CFA365716">
-    <w:name w:val="626AED797DCC4E8D967FDD8CFA365716"/>
-    <w:rsid w:val="006318EA"/>
-  </w:style>
-</w:styles>
-</file>
-
-<file path=word/glossary/webSettings.xml><?xml version="1.0" encoding="utf-8"?>
-<w:webSettings xmlns:mc="http://schemas.openxmlformats.org/markup-compatibility/2006" xmlns:r="http://schemas.openxmlformats.org/officeDocument/2006/relationships" xmlns:w="http://schemas.openxmlformats.org/wordprocessingml/2006/main" xmlns:w14="http://schemas.microsoft.com/office/word/2010/wordml" xmlns:w15="http://schemas.microsoft.com/office/word/2012/wordml" mc:Ignorable="w14 w15">
-  <w:optimizeForBrowser/>
-  <w:allowPNG/>
-</w:webSettings>
-</file>
-
 <file path=word/theme/theme1.xml><?xml version="1.0" encoding="utf-8"?>
 <a:theme xmlns:a="http://schemas.openxmlformats.org/drawingml/2006/main" name="Office Theme">
   <a:themeElements>
@@ -24630,7 +23252,7 @@
 </file>
 
 <file path=customXml/itemProps2.xml><?xml version="1.0" encoding="utf-8"?>
-<ds:datastoreItem xmlns:ds="http://schemas.openxmlformats.org/officeDocument/2006/customXml" ds:itemID="{05A061D2-C82E-4CA7-9F70-65366A76622E}">
+<ds:datastoreItem xmlns:ds="http://schemas.openxmlformats.org/officeDocument/2006/customXml" ds:itemID="{2CC5B702-8489-4A7B-9032-87B71BBAD0DE}">
   <ds:schemaRefs>
     <ds:schemaRef ds:uri="http://schemas.openxmlformats.org/officeDocument/2006/bibliography"/>
   </ds:schemaRefs>

</xml_diff>

<commit_message>
SoC-FPGA Design Guide 0.10
</commit_message>
<xml_diff>
--- a/Documentation/SoC-FPGA Design Guide.docx
+++ b/Documentation/SoC-FPGA Design Guide.docx
@@ -25,16 +25,11 @@
         <w:pStyle w:val="Title"/>
         <w:jc w:val="center"/>
       </w:pPr>
-      <w:proofErr w:type="spellStart"/>
       <w:r>
         <w:t>So</w:t>
       </w:r>
       <w:r>
-        <w:t>C</w:t>
-      </w:r>
-      <w:proofErr w:type="spellEnd"/>
-      <w:r>
-        <w:t>-FPGA D</w:t>
+        <w:t>C-FPGA D</w:t>
       </w:r>
       <w:r>
         <w:t>esign</w:t>
@@ -114,7 +109,7 @@
         <w:rPr>
           <w:sz w:val="24"/>
         </w:rPr>
-        <w:t>9</w:t>
+        <w:t>10</w:t>
       </w:r>
       <w:r>
         <w:rPr>
@@ -140,16 +135,8 @@
         <w:rPr>
           <w:sz w:val="24"/>
         </w:rPr>
-        <w:t xml:space="preserve">René </w:t>
-      </w:r>
-      <w:proofErr w:type="spellStart"/>
-      <w:r>
-        <w:rPr>
-          <w:sz w:val="24"/>
-        </w:rPr>
-        <w:t>Beuchat</w:t>
-      </w:r>
-      <w:proofErr w:type="spellEnd"/>
+        <w:t>René Beuchat</w:t>
+      </w:r>
       <w:r>
         <w:rPr>
           <w:sz w:val="36"/>
@@ -159,6 +146,15 @@
     </w:p>
     <w:sdt>
       <w:sdtPr>
+        <w:rPr>
+          <w:rFonts w:asciiTheme="minorHAnsi" w:eastAsiaTheme="minorEastAsia" w:hAnsiTheme="minorHAnsi" w:cstheme="minorBidi"/>
+          <w:b w:val="0"/>
+          <w:bCs w:val="0"/>
+          <w:smallCaps w:val="0"/>
+          <w:color w:val="auto"/>
+          <w:sz w:val="22"/>
+          <w:szCs w:val="22"/>
+        </w:rPr>
         <w:id w:val="-1795981750"/>
         <w:docPartObj>
           <w:docPartGallery w:val="Table of Contents"/>
@@ -167,12 +163,7 @@
       </w:sdtPr>
       <w:sdtEndPr>
         <w:rPr>
-          <w:rFonts w:asciiTheme="minorHAnsi" w:eastAsiaTheme="minorEastAsia" w:hAnsiTheme="minorHAnsi" w:cstheme="minorBidi"/>
-          <w:smallCaps w:val="0"/>
           <w:noProof/>
-          <w:color w:val="auto"/>
-          <w:sz w:val="22"/>
-          <w:szCs w:val="22"/>
         </w:rPr>
       </w:sdtEndPr>
       <w:sdtContent>
@@ -1779,16 +1770,7 @@
                 <w:rStyle w:val="Hyperlink"/>
                 <w:noProof/>
               </w:rPr>
-              <w:t xml:space="preserve">Introduction to </w:t>
-            </w:r>
-            <w:bookmarkStart w:id="0" w:name="_GoBack"/>
-            <w:bookmarkEnd w:id="0"/>
-            <w:r>
-              <w:rPr>
-                <w:rStyle w:val="Hyperlink"/>
-                <w:noProof/>
-              </w:rPr>
-              <w:t>the Cyclone V Hard Processor System</w:t>
+              <w:t>Introduction to the Cyclone V Hard Processor System</w:t>
             </w:r>
             <w:r>
               <w:rPr>
@@ -3753,11 +3735,12 @@
       <w:pPr>
         <w:pStyle w:val="Heading1"/>
       </w:pPr>
-      <w:bookmarkStart w:id="1" w:name="_Toc398672888"/>
-      <w:r>
+      <w:bookmarkStart w:id="0" w:name="_Toc398672888"/>
+      <w:r>
+        <w:lastRenderedPageBreak/>
         <w:t>List of Figures</w:t>
       </w:r>
-      <w:bookmarkEnd w:id="1"/>
+      <w:bookmarkEnd w:id="0"/>
     </w:p>
     <w:p>
       <w:pPr>
@@ -4258,13 +4241,14 @@
       <w:pPr>
         <w:pStyle w:val="Heading1"/>
       </w:pPr>
-      <w:bookmarkStart w:id="2" w:name="_Toc398672341"/>
-      <w:bookmarkStart w:id="3" w:name="_Toc398672889"/>
-      <w:r>
+      <w:bookmarkStart w:id="1" w:name="_Toc398672341"/>
+      <w:bookmarkStart w:id="2" w:name="_Toc398672889"/>
+      <w:r>
+        <w:lastRenderedPageBreak/>
         <w:t>Introduction</w:t>
       </w:r>
+      <w:bookmarkEnd w:id="1"/>
       <w:bookmarkEnd w:id="2"/>
-      <w:bookmarkEnd w:id="3"/>
     </w:p>
     <w:p>
       <w:pPr>
@@ -4466,13 +4450,8 @@
       <w:r>
         <w:t xml:space="preserve">like </w:t>
       </w:r>
-      <w:proofErr w:type="spellStart"/>
-      <w:r>
-        <w:t>OpenCL</w:t>
-      </w:r>
-      <w:proofErr w:type="spellEnd"/>
-      <w:r>
-        <w:t xml:space="preserve"> </w:t>
+      <w:r>
+        <w:t xml:space="preserve">OpenCL </w:t>
       </w:r>
       <w:r>
         <w:t>allow</w:t>
@@ -4559,15 +4538,7 @@
         <w:t xml:space="preserve"> </w:t>
       </w:r>
       <w:r>
-        <w:t xml:space="preserve">a </w:t>
-      </w:r>
-      <w:proofErr w:type="spellStart"/>
-      <w:r>
-        <w:t>PCIe</w:t>
-      </w:r>
-      <w:proofErr w:type="spellEnd"/>
-      <w:r>
-        <w:t xml:space="preserve"> interface or some other</w:t>
+        <w:t>a PCIe interface or some other</w:t>
       </w:r>
       <w:r>
         <w:t xml:space="preserve"> way of parameters passing between the main processor and the FPGA</w:t>
@@ -4611,14 +4582,7 @@
         <w:rPr>
           <w:i/>
         </w:rPr>
-        <w:t xml:space="preserve">users know how to use </w:t>
-      </w:r>
-      <w:proofErr w:type="spellStart"/>
-      <w:r>
-        <w:rPr>
-          <w:i/>
-        </w:rPr>
-        <w:t>Q</w:t>
+        <w:t>users know how to use Q</w:t>
       </w:r>
       <w:r>
         <w:rPr>
@@ -4626,7 +4590,6 @@
         </w:rPr>
         <w:t>uartus</w:t>
       </w:r>
-      <w:proofErr w:type="spellEnd"/>
       <w:r>
         <w:rPr>
           <w:i/>
@@ -4643,55 +4606,13 @@
         <w:rPr>
           <w:i/>
         </w:rPr>
-        <w:t xml:space="preserve">, </w:t>
-      </w:r>
-      <w:proofErr w:type="spellStart"/>
+        <w:t xml:space="preserve">, Nios </w:t>
+      </w:r>
       <w:r>
         <w:rPr>
           <w:i/>
         </w:rPr>
-        <w:t>Nios</w:t>
-      </w:r>
-      <w:proofErr w:type="spellEnd"/>
-      <w:r>
-        <w:rPr>
-          <w:i/>
-        </w:rPr>
-        <w:t xml:space="preserve"> </w:t>
-      </w:r>
-      <w:r>
-        <w:rPr>
-          <w:i/>
-        </w:rPr>
-        <w:t xml:space="preserve">II, </w:t>
-      </w:r>
-      <w:proofErr w:type="spellStart"/>
-      <w:r>
-        <w:rPr>
-          <w:i/>
-        </w:rPr>
-        <w:t>Qsys</w:t>
-      </w:r>
-      <w:proofErr w:type="spellEnd"/>
-      <w:r>
-        <w:rPr>
-          <w:i/>
-        </w:rPr>
-        <w:t xml:space="preserve"> and </w:t>
-      </w:r>
-      <w:proofErr w:type="spellStart"/>
-      <w:r>
-        <w:rPr>
-          <w:i/>
-        </w:rPr>
-        <w:t>ModelSim</w:t>
-      </w:r>
-      <w:proofErr w:type="spellEnd"/>
-      <w:r>
-        <w:rPr>
-          <w:i/>
-        </w:rPr>
-        <w:t>-Altera</w:t>
+        <w:t>II, Qsys and ModelSim-Altera</w:t>
       </w:r>
       <w:r>
         <w:rPr>
@@ -4713,7 +4634,6 @@
       <w:r>
         <w:t xml:space="preserve"> the </w:t>
       </w:r>
-      <w:proofErr w:type="spellStart"/>
       <w:r>
         <w:t>T</w:t>
       </w:r>
@@ -4723,7 +4643,6 @@
       <w:r>
         <w:t>ic</w:t>
       </w:r>
-      <w:proofErr w:type="spellEnd"/>
       <w:r>
         <w:t xml:space="preserve"> </w:t>
       </w:r>
@@ -4759,16 +4678,15 @@
       <w:pPr>
         <w:pStyle w:val="Heading1"/>
       </w:pPr>
-      <w:bookmarkStart w:id="4" w:name="_Toc398672342"/>
-      <w:bookmarkStart w:id="5" w:name="_Toc398672890"/>
-      <w:proofErr w:type="spellStart"/>
-      <w:r>
+      <w:bookmarkStart w:id="3" w:name="_Toc398672342"/>
+      <w:bookmarkStart w:id="4" w:name="_Toc398672890"/>
+      <w:r>
+        <w:lastRenderedPageBreak/>
         <w:t>T</w:t>
       </w:r>
       <w:r>
         <w:t>erasic</w:t>
       </w:r>
-      <w:proofErr w:type="spellEnd"/>
       <w:r>
         <w:t xml:space="preserve"> </w:t>
       </w:r>
@@ -4781,8 +4699,8 @@
       <w:r>
         <w:t>oard</w:t>
       </w:r>
+      <w:bookmarkEnd w:id="3"/>
       <w:bookmarkEnd w:id="4"/>
-      <w:bookmarkEnd w:id="5"/>
     </w:p>
     <w:p>
       <w:pPr>
@@ -4849,9 +4767,9 @@
         <w:pStyle w:val="Caption"/>
         <w:jc w:val="center"/>
       </w:pPr>
-      <w:bookmarkStart w:id="6" w:name="_Ref398646974"/>
-      <w:bookmarkStart w:id="7" w:name="_Ref398646786"/>
-      <w:bookmarkStart w:id="8" w:name="_Toc398672830"/>
+      <w:bookmarkStart w:id="5" w:name="_Ref398646974"/>
+      <w:bookmarkStart w:id="6" w:name="_Ref398646786"/>
+      <w:bookmarkStart w:id="7" w:name="_Toc398672830"/>
       <w:r>
         <w:t xml:space="preserve">Figure </w:t>
       </w:r>
@@ -4876,20 +4794,18 @@
         </w:rPr>
         <w:fldChar w:fldCharType="end"/>
       </w:r>
+      <w:bookmarkEnd w:id="5"/>
+      <w:r>
+        <w:t xml:space="preserve">. </w:t>
+      </w:r>
+      <w:r>
+        <w:t>Terasic</w:t>
+      </w:r>
+      <w:r>
+        <w:t xml:space="preserve"> DE1-SoC Board</w:t>
+      </w:r>
       <w:bookmarkEnd w:id="6"/>
-      <w:r>
-        <w:t xml:space="preserve">. </w:t>
-      </w:r>
-      <w:proofErr w:type="spellStart"/>
-      <w:r>
-        <w:t>Terasic</w:t>
-      </w:r>
-      <w:proofErr w:type="spellEnd"/>
-      <w:r>
-        <w:t xml:space="preserve"> DE1-SoC Board</w:t>
-      </w:r>
       <w:bookmarkEnd w:id="7"/>
-      <w:bookmarkEnd w:id="8"/>
     </w:p>
     <w:p>
       <w:pPr>
@@ -4914,13 +4830,13 @@
       <w:pPr>
         <w:pStyle w:val="Heading2"/>
       </w:pPr>
-      <w:bookmarkStart w:id="9" w:name="_Toc398672343"/>
-      <w:bookmarkStart w:id="10" w:name="_Toc398672891"/>
+      <w:bookmarkStart w:id="8" w:name="_Toc398672343"/>
+      <w:bookmarkStart w:id="9" w:name="_Toc398672891"/>
       <w:r>
         <w:t>Specifications</w:t>
       </w:r>
+      <w:bookmarkEnd w:id="8"/>
       <w:bookmarkEnd w:id="9"/>
-      <w:bookmarkEnd w:id="10"/>
     </w:p>
     <w:p>
       <w:pPr>
@@ -4929,24 +4845,16 @@
           <w:lang w:val="fr-CH"/>
         </w:rPr>
       </w:pPr>
-      <w:bookmarkStart w:id="11" w:name="_Toc398672344"/>
-      <w:bookmarkStart w:id="12" w:name="_Toc398672892"/>
+      <w:bookmarkStart w:id="10" w:name="_Toc398672344"/>
+      <w:bookmarkStart w:id="11" w:name="_Toc398672892"/>
       <w:r>
         <w:rPr>
           <w:lang w:val="fr-CH"/>
         </w:rPr>
-        <w:t xml:space="preserve">FPGA </w:t>
-      </w:r>
-      <w:proofErr w:type="spellStart"/>
-      <w:r>
-        <w:rPr>
-          <w:lang w:val="fr-CH"/>
-        </w:rPr>
-        <w:t>Device</w:t>
-      </w:r>
+        <w:t>FPGA Device</w:t>
+      </w:r>
+      <w:bookmarkEnd w:id="10"/>
       <w:bookmarkEnd w:id="11"/>
-      <w:bookmarkEnd w:id="12"/>
-      <w:proofErr w:type="spellEnd"/>
     </w:p>
     <w:p>
       <w:pPr>
@@ -4964,21 +4872,7 @@
         <w:rPr>
           <w:lang w:val="fr-CH"/>
         </w:rPr>
-        <w:t xml:space="preserve">Cyclone V </w:t>
-      </w:r>
-      <w:proofErr w:type="spellStart"/>
-      <w:r>
-        <w:rPr>
-          <w:lang w:val="fr-CH"/>
-        </w:rPr>
-        <w:t>SoC</w:t>
-      </w:r>
-      <w:proofErr w:type="spellEnd"/>
-      <w:r>
-        <w:rPr>
-          <w:lang w:val="fr-CH"/>
-        </w:rPr>
-        <w:t xml:space="preserve"> </w:t>
+        <w:t xml:space="preserve">Cyclone V SoC </w:t>
       </w:r>
       <w:r>
         <w:rPr>
@@ -4990,16 +4884,8 @@
         <w:rPr>
           <w:lang w:val="fr-CH"/>
         </w:rPr>
-        <w:t xml:space="preserve"> </w:t>
-      </w:r>
-      <w:proofErr w:type="spellStart"/>
-      <w:r>
-        <w:rPr>
-          <w:lang w:val="fr-CH"/>
-        </w:rPr>
-        <w:t>Device</w:t>
-      </w:r>
-      <w:proofErr w:type="spellEnd"/>
+        <w:t xml:space="preserve"> Device</w:t>
+      </w:r>
     </w:p>
     <w:p>
       <w:pPr>
@@ -5094,13 +4980,13 @@
       <w:pPr>
         <w:pStyle w:val="Heading3"/>
       </w:pPr>
-      <w:bookmarkStart w:id="13" w:name="_Toc398672345"/>
-      <w:bookmarkStart w:id="14" w:name="_Toc398672893"/>
+      <w:bookmarkStart w:id="12" w:name="_Toc398672345"/>
+      <w:bookmarkStart w:id="13" w:name="_Toc398672893"/>
       <w:r>
         <w:t>Configuration and Debug</w:t>
       </w:r>
+      <w:bookmarkEnd w:id="12"/>
       <w:bookmarkEnd w:id="13"/>
-      <w:bookmarkEnd w:id="14"/>
     </w:p>
     <w:p>
       <w:pPr>
@@ -5150,13 +5036,13 @@
       <w:pPr>
         <w:pStyle w:val="Heading3"/>
       </w:pPr>
-      <w:bookmarkStart w:id="15" w:name="_Toc398672346"/>
-      <w:bookmarkStart w:id="16" w:name="_Toc398672894"/>
+      <w:bookmarkStart w:id="14" w:name="_Toc398672346"/>
+      <w:bookmarkStart w:id="15" w:name="_Toc398672894"/>
       <w:r>
         <w:t>Memory Device</w:t>
       </w:r>
+      <w:bookmarkEnd w:id="14"/>
       <w:bookmarkEnd w:id="15"/>
-      <w:bookmarkEnd w:id="16"/>
     </w:p>
     <w:p>
       <w:pPr>
@@ -5243,13 +5129,13 @@
       <w:pPr>
         <w:pStyle w:val="Heading3"/>
       </w:pPr>
-      <w:bookmarkStart w:id="17" w:name="_Toc398672347"/>
-      <w:bookmarkStart w:id="18" w:name="_Toc398672895"/>
+      <w:bookmarkStart w:id="16" w:name="_Toc398672347"/>
+      <w:bookmarkStart w:id="17" w:name="_Toc398672895"/>
       <w:r>
         <w:t>Communication</w:t>
       </w:r>
+      <w:bookmarkEnd w:id="16"/>
       <w:bookmarkEnd w:id="17"/>
-      <w:bookmarkEnd w:id="18"/>
     </w:p>
     <w:p>
       <w:pPr>
@@ -5320,13 +5206,14 @@
       <w:pPr>
         <w:pStyle w:val="Heading3"/>
       </w:pPr>
-      <w:bookmarkStart w:id="19" w:name="_Toc398672348"/>
-      <w:bookmarkStart w:id="20" w:name="_Toc398672896"/>
-      <w:r>
+      <w:bookmarkStart w:id="18" w:name="_Toc398672348"/>
+      <w:bookmarkStart w:id="19" w:name="_Toc398672896"/>
+      <w:r>
+        <w:lastRenderedPageBreak/>
         <w:t>Connectors</w:t>
       </w:r>
+      <w:bookmarkEnd w:id="18"/>
       <w:bookmarkEnd w:id="19"/>
-      <w:bookmarkEnd w:id="20"/>
     </w:p>
     <w:p>
       <w:pPr>
@@ -5389,13 +5276,13 @@
       <w:pPr>
         <w:pStyle w:val="Heading3"/>
       </w:pPr>
-      <w:bookmarkStart w:id="21" w:name="_Toc398672349"/>
-      <w:bookmarkStart w:id="22" w:name="_Toc398672897"/>
+      <w:bookmarkStart w:id="20" w:name="_Toc398672349"/>
+      <w:bookmarkStart w:id="21" w:name="_Toc398672897"/>
       <w:r>
         <w:t>Display</w:t>
       </w:r>
+      <w:bookmarkEnd w:id="20"/>
       <w:bookmarkEnd w:id="21"/>
-      <w:bookmarkEnd w:id="22"/>
     </w:p>
     <w:p>
       <w:pPr>
@@ -5414,13 +5301,13 @@
       <w:pPr>
         <w:pStyle w:val="Heading3"/>
       </w:pPr>
-      <w:bookmarkStart w:id="23" w:name="_Toc398672350"/>
-      <w:bookmarkStart w:id="24" w:name="_Toc398672898"/>
+      <w:bookmarkStart w:id="22" w:name="_Toc398672350"/>
+      <w:bookmarkStart w:id="23" w:name="_Toc398672898"/>
       <w:r>
         <w:t>Audio</w:t>
       </w:r>
+      <w:bookmarkEnd w:id="22"/>
       <w:bookmarkEnd w:id="23"/>
-      <w:bookmarkEnd w:id="24"/>
     </w:p>
     <w:p>
       <w:pPr>
@@ -5442,8 +5329,8 @@
       <w:pPr>
         <w:pStyle w:val="Heading3"/>
       </w:pPr>
-      <w:bookmarkStart w:id="25" w:name="_Toc398672351"/>
-      <w:bookmarkStart w:id="26" w:name="_Toc398672899"/>
+      <w:bookmarkStart w:id="24" w:name="_Toc398672351"/>
+      <w:bookmarkStart w:id="25" w:name="_Toc398672899"/>
       <w:r>
         <w:t>V</w:t>
       </w:r>
@@ -5453,8 +5340,8 @@
       <w:r>
         <w:t>deo Input</w:t>
       </w:r>
+      <w:bookmarkEnd w:id="24"/>
       <w:bookmarkEnd w:id="25"/>
-      <w:bookmarkEnd w:id="26"/>
     </w:p>
     <w:p>
       <w:pPr>
@@ -5473,13 +5360,13 @@
       <w:pPr>
         <w:pStyle w:val="Heading3"/>
       </w:pPr>
-      <w:bookmarkStart w:id="27" w:name="_Toc398672352"/>
-      <w:bookmarkStart w:id="28" w:name="_Toc398672900"/>
+      <w:bookmarkStart w:id="26" w:name="_Toc398672352"/>
+      <w:bookmarkStart w:id="27" w:name="_Toc398672900"/>
       <w:r>
         <w:t>ADC</w:t>
       </w:r>
+      <w:bookmarkEnd w:id="26"/>
       <w:bookmarkEnd w:id="27"/>
-      <w:bookmarkEnd w:id="28"/>
     </w:p>
     <w:p>
       <w:pPr>
@@ -5540,13 +5427,13 @@
       <w:pPr>
         <w:pStyle w:val="Heading3"/>
       </w:pPr>
-      <w:bookmarkStart w:id="29" w:name="_Toc398672353"/>
-      <w:bookmarkStart w:id="30" w:name="_Toc398672901"/>
+      <w:bookmarkStart w:id="28" w:name="_Toc398672353"/>
+      <w:bookmarkStart w:id="29" w:name="_Toc398672901"/>
       <w:r>
         <w:t>Switches, Buttons and Indicators</w:t>
       </w:r>
+      <w:bookmarkEnd w:id="28"/>
       <w:bookmarkEnd w:id="29"/>
-      <w:bookmarkEnd w:id="30"/>
     </w:p>
     <w:p>
       <w:pPr>
@@ -5603,23 +5490,7 @@
         <w:t xml:space="preserve">2 </w:t>
       </w:r>
       <w:r>
-        <w:t>HPS Reset Buttons (</w:t>
-      </w:r>
-      <w:proofErr w:type="spellStart"/>
-      <w:r>
-        <w:t>HPS_RST_n</w:t>
-      </w:r>
-      <w:proofErr w:type="spellEnd"/>
-      <w:r>
-        <w:t xml:space="preserve"> and </w:t>
-      </w:r>
-      <w:proofErr w:type="spellStart"/>
-      <w:r>
-        <w:t>HPS_WARM_RST_n</w:t>
-      </w:r>
-      <w:proofErr w:type="spellEnd"/>
-      <w:r>
-        <w:t>)</w:t>
+        <w:t>HPS Reset Buttons (HPS_RST_n and HPS_WARM_RST_n)</w:t>
       </w:r>
       <w:r>
         <w:t xml:space="preserve"> </w:t>
@@ -5642,13 +5513,13 @@
       <w:pPr>
         <w:pStyle w:val="Heading3"/>
       </w:pPr>
-      <w:bookmarkStart w:id="31" w:name="_Toc398672354"/>
-      <w:bookmarkStart w:id="32" w:name="_Toc398672902"/>
+      <w:bookmarkStart w:id="30" w:name="_Toc398672354"/>
+      <w:bookmarkStart w:id="31" w:name="_Toc398672902"/>
       <w:r>
         <w:t>Sensors</w:t>
       </w:r>
+      <w:bookmarkEnd w:id="30"/>
       <w:bookmarkEnd w:id="31"/>
-      <w:bookmarkEnd w:id="32"/>
     </w:p>
     <w:p>
       <w:pPr>
@@ -5667,13 +5538,13 @@
       <w:pPr>
         <w:pStyle w:val="Heading3"/>
       </w:pPr>
-      <w:bookmarkStart w:id="33" w:name="_Toc398672355"/>
-      <w:bookmarkStart w:id="34" w:name="_Toc398672903"/>
+      <w:bookmarkStart w:id="32" w:name="_Toc398672355"/>
+      <w:bookmarkStart w:id="33" w:name="_Toc398672903"/>
       <w:r>
         <w:t>Power</w:t>
       </w:r>
+      <w:bookmarkEnd w:id="32"/>
       <w:bookmarkEnd w:id="33"/>
-      <w:bookmarkEnd w:id="34"/>
     </w:p>
     <w:p>
       <w:pPr>
@@ -5692,16 +5563,17 @@
       <w:pPr>
         <w:pStyle w:val="Heading3"/>
       </w:pPr>
-      <w:bookmarkStart w:id="35" w:name="_Toc398672356"/>
-      <w:bookmarkStart w:id="36" w:name="_Toc398672904"/>
-      <w:r>
+      <w:bookmarkStart w:id="34" w:name="_Toc398672356"/>
+      <w:bookmarkStart w:id="35" w:name="_Toc398672904"/>
+      <w:r>
+        <w:lastRenderedPageBreak/>
         <w:t>Block Di</w:t>
       </w:r>
       <w:r>
         <w:t>agram</w:t>
       </w:r>
+      <w:bookmarkEnd w:id="34"/>
       <w:bookmarkEnd w:id="35"/>
-      <w:bookmarkEnd w:id="36"/>
     </w:p>
     <w:p>
       <w:pPr>
@@ -5754,7 +5626,7 @@
         <w:pStyle w:val="Caption"/>
         <w:jc w:val="center"/>
       </w:pPr>
-      <w:bookmarkStart w:id="37" w:name="_Toc398672831"/>
+      <w:bookmarkStart w:id="36" w:name="_Toc398672831"/>
       <w:r>
         <w:t xml:space="preserve">Figure </w:t>
       </w:r>
@@ -5782,19 +5654,19 @@
       <w:r>
         <w:t>. Block Diagram of the DE1-SoC Board</w:t>
       </w:r>
+      <w:bookmarkEnd w:id="36"/>
+    </w:p>
+    <w:p>
+      <w:pPr>
+        <w:pStyle w:val="Heading2"/>
+      </w:pPr>
+      <w:bookmarkStart w:id="37" w:name="_Toc398672357"/>
+      <w:bookmarkStart w:id="38" w:name="_Toc398672905"/>
+      <w:r>
+        <w:t>Layout</w:t>
+      </w:r>
       <w:bookmarkEnd w:id="37"/>
-    </w:p>
-    <w:p>
-      <w:pPr>
-        <w:pStyle w:val="Heading2"/>
-      </w:pPr>
-      <w:bookmarkStart w:id="38" w:name="_Toc398672357"/>
-      <w:bookmarkStart w:id="39" w:name="_Toc398672905"/>
-      <w:r>
-        <w:t>Layout</w:t>
-      </w:r>
       <w:bookmarkEnd w:id="38"/>
-      <w:bookmarkEnd w:id="39"/>
     </w:p>
     <w:p>
       <w:pPr>
@@ -5864,8 +5736,8 @@
         <w:pStyle w:val="Caption"/>
         <w:jc w:val="center"/>
       </w:pPr>
-      <w:bookmarkStart w:id="40" w:name="_Ref398647173"/>
-      <w:bookmarkStart w:id="41" w:name="_Toc398672832"/>
+      <w:bookmarkStart w:id="39" w:name="_Ref398647173"/>
+      <w:bookmarkStart w:id="40" w:name="_Toc398672832"/>
       <w:r>
         <w:t xml:space="preserve">Figure </w:t>
       </w:r>
@@ -5890,11 +5762,11 @@
         </w:rPr>
         <w:fldChar w:fldCharType="end"/>
       </w:r>
+      <w:bookmarkEnd w:id="39"/>
+      <w:r>
+        <w:t>. Front</w:t>
+      </w:r>
       <w:bookmarkEnd w:id="40"/>
-      <w:r>
-        <w:t>. Front</w:t>
-      </w:r>
-      <w:bookmarkEnd w:id="41"/>
     </w:p>
     <w:p>
       <w:pPr>
@@ -5905,6 +5777,7 @@
         <w:rPr>
           <w:noProof/>
         </w:rPr>
+        <w:lastRenderedPageBreak/>
         <w:drawing>
           <wp:inline distT="0" distB="0" distL="0" distR="0" wp14:anchorId="1B42C7A8" wp14:editId="6BF22DAD">
             <wp:extent cx="3646805" cy="2457510"/>
@@ -5963,8 +5836,8 @@
         <w:pStyle w:val="Caption"/>
         <w:jc w:val="center"/>
       </w:pPr>
-      <w:bookmarkStart w:id="42" w:name="_Ref398647223"/>
-      <w:bookmarkStart w:id="43" w:name="_Toc398672833"/>
+      <w:bookmarkStart w:id="41" w:name="_Ref398647223"/>
+      <w:bookmarkStart w:id="42" w:name="_Toc398672833"/>
       <w:r>
         <w:t xml:space="preserve">Figure </w:t>
       </w:r>
@@ -5989,11 +5862,11 @@
         </w:rPr>
         <w:fldChar w:fldCharType="end"/>
       </w:r>
+      <w:bookmarkEnd w:id="41"/>
+      <w:r>
+        <w:t>. Back</w:t>
+      </w:r>
       <w:bookmarkEnd w:id="42"/>
-      <w:r>
-        <w:t>. Back</w:t>
-      </w:r>
-      <w:bookmarkEnd w:id="43"/>
     </w:p>
     <w:p>
       <w:pPr>
@@ -6117,13 +5990,14 @@
       <w:pPr>
         <w:pStyle w:val="Heading1"/>
       </w:pPr>
-      <w:bookmarkStart w:id="44" w:name="_Toc398672358"/>
-      <w:bookmarkStart w:id="45" w:name="_Toc398672906"/>
-      <w:r>
+      <w:bookmarkStart w:id="43" w:name="_Toc398672358"/>
+      <w:bookmarkStart w:id="44" w:name="_Toc398672906"/>
+      <w:r>
+        <w:lastRenderedPageBreak/>
         <w:t>Cyclone V Overview</w:t>
       </w:r>
+      <w:bookmarkEnd w:id="43"/>
       <w:bookmarkEnd w:id="44"/>
-      <w:bookmarkEnd w:id="45"/>
     </w:p>
     <w:p>
       <w:r>
@@ -6171,28 +6045,20 @@
       <w:pPr>
         <w:pStyle w:val="Heading2"/>
       </w:pPr>
-      <w:bookmarkStart w:id="46" w:name="_Toc398672359"/>
-      <w:bookmarkStart w:id="47" w:name="_Toc398672907"/>
+      <w:bookmarkStart w:id="45" w:name="_Toc398672359"/>
+      <w:bookmarkStart w:id="46" w:name="_Toc398672907"/>
       <w:r>
         <w:t>Introduction to the Cyclone V Hard Processor System</w:t>
       </w:r>
+      <w:bookmarkEnd w:id="45"/>
       <w:bookmarkEnd w:id="46"/>
-      <w:bookmarkEnd w:id="47"/>
     </w:p>
     <w:p>
       <w:r>
         <w:t>The Cyclone V device is a single-die</w:t>
       </w:r>
       <w:r>
-        <w:t xml:space="preserve"> system on a chip (</w:t>
-      </w:r>
-      <w:proofErr w:type="spellStart"/>
-      <w:r>
-        <w:t>SoC</w:t>
-      </w:r>
-      <w:proofErr w:type="spellEnd"/>
-      <w:r>
-        <w:t>) that consists of two distinct parts</w:t>
+        <w:t xml:space="preserve"> system on a chip (SoC) that consists of two distinct parts</w:t>
       </w:r>
       <w:r>
         <w:t xml:space="preserve"> – a hard processor system (HPS) portion and an FPGA portion.</w:t>
@@ -6258,7 +6124,7 @@
         <w:pStyle w:val="Caption"/>
         <w:jc w:val="center"/>
       </w:pPr>
-      <w:bookmarkStart w:id="48" w:name="_Toc398672834"/>
+      <w:bookmarkStart w:id="47" w:name="_Toc398672834"/>
       <w:r>
         <w:t xml:space="preserve">Figure </w:t>
       </w:r>
@@ -6284,17 +6150,9 @@
         <w:fldChar w:fldCharType="end"/>
       </w:r>
       <w:r>
-        <w:t xml:space="preserve">. Altera </w:t>
-      </w:r>
-      <w:proofErr w:type="spellStart"/>
-      <w:r>
-        <w:t>SoC</w:t>
-      </w:r>
-      <w:proofErr w:type="spellEnd"/>
-      <w:r>
-        <w:t xml:space="preserve"> FPGA Device Block Diagram</w:t>
-      </w:r>
-      <w:bookmarkEnd w:id="48"/>
+        <w:t>. Altera SoC FPGA Device Block Diagram</w:t>
+      </w:r>
+      <w:bookmarkEnd w:id="47"/>
     </w:p>
     <w:p>
       <w:r>
@@ -6309,13 +6167,8 @@
       <w:r>
         <w:t xml:space="preserve">A9 </w:t>
       </w:r>
-      <w:proofErr w:type="spellStart"/>
-      <w:r>
-        <w:t>MPCore</w:t>
-      </w:r>
-      <w:proofErr w:type="spellEnd"/>
-      <w:r>
-        <w:t xml:space="preserve"> processors, flash memory controllers, SDRAM L3 Interconnect, on-chip memories, support peripherals, interface peripherals, debug capabilities, and phase-locked loops (PLLs). The dual-processor HPS supports symmetric (SMP) and asymmetric (AMP) multiprocessing.</w:t>
+      <w:r>
+        <w:t>MPCore processors, flash memory controllers, SDRAM L3 Interconnect, on-chip memories, support peripherals, interface peripherals, debug capabilities, and phase-locked loops (PLLs). The dual-processor HPS supports symmetric (SMP) and asymmetric (AMP) multiprocessing.</w:t>
       </w:r>
     </w:p>
     <w:p>
@@ -6349,15 +6202,7 @@
         <w:t>The FPGA portion of the device contains the FPGA fabric, a control block (CB)</w:t>
       </w:r>
       <w:r>
-        <w:t>, phase-locked loops (PLLs), and depending on the device variant, high-speed serial interface (HSSI) transceivers, hard PCI Express (</w:t>
-      </w:r>
-      <w:proofErr w:type="spellStart"/>
-      <w:r>
-        <w:t>PCIe</w:t>
-      </w:r>
-      <w:proofErr w:type="spellEnd"/>
-      <w:r>
-        <w:t>) controllers, and hard memory controllers.</w:t>
+        <w:t>, phase-locked loops (PLLs), and depending on the device variant, high-speed serial interface (HSSI) transceivers, hard PCI Express (PCIe) controllers, and hard memory controllers.</w:t>
       </w:r>
     </w:p>
     <w:p>
@@ -6401,21 +6246,7 @@
         <w:rPr>
           <w:rStyle w:val="SubtleEmphasis"/>
         </w:rPr>
-        <w:t xml:space="preserve"> hard </w:t>
-      </w:r>
-      <w:proofErr w:type="spellStart"/>
-      <w:r>
-        <w:rPr>
-          <w:rStyle w:val="SubtleEmphasis"/>
-        </w:rPr>
-        <w:t>PCIe</w:t>
-      </w:r>
-      <w:proofErr w:type="spellEnd"/>
-      <w:r>
-        <w:rPr>
-          <w:rStyle w:val="SubtleEmphasis"/>
-        </w:rPr>
-        <w:t xml:space="preserve"> controller</w:t>
+        <w:t xml:space="preserve"> hard PCIe controller</w:t>
       </w:r>
       <w:r>
         <w:rPr>
@@ -6498,6 +6329,7 @@
         <w:rPr>
           <w:rStyle w:val="SubtleEmphasis"/>
         </w:rPr>
+        <w:lastRenderedPageBreak/>
         <w:t xml:space="preserve">The </w:t>
       </w:r>
       <w:r>
@@ -6552,13 +6384,13 @@
       <w:pPr>
         <w:pStyle w:val="Heading2"/>
       </w:pPr>
-      <w:bookmarkStart w:id="49" w:name="_Toc398672360"/>
-      <w:bookmarkStart w:id="50" w:name="_Toc398672908"/>
+      <w:bookmarkStart w:id="48" w:name="_Toc398672360"/>
+      <w:bookmarkStart w:id="49" w:name="_Toc398672908"/>
       <w:r>
         <w:t>Features of the HPS</w:t>
       </w:r>
+      <w:bookmarkEnd w:id="48"/>
       <w:bookmarkEnd w:id="49"/>
-      <w:bookmarkEnd w:id="50"/>
     </w:p>
     <w:p>
       <w:pPr>
@@ -6617,7 +6449,7 @@
         <w:pStyle w:val="Caption"/>
         <w:jc w:val="center"/>
       </w:pPr>
-      <w:bookmarkStart w:id="51" w:name="_Toc398672835"/>
+      <w:bookmarkStart w:id="50" w:name="_Toc398672835"/>
       <w:r>
         <w:t xml:space="preserve">Figure </w:t>
       </w:r>
@@ -6645,7 +6477,7 @@
       <w:r>
         <w:t>. HPS Block Diagram</w:t>
       </w:r>
-      <w:bookmarkEnd w:id="51"/>
+      <w:bookmarkEnd w:id="50"/>
     </w:p>
     <w:p>
       <w:r>
@@ -6664,15 +6496,7 @@
         </w:numPr>
       </w:pPr>
       <w:r>
-        <w:t xml:space="preserve">MPU subsystem featuring dual ARM Cortex-A9 </w:t>
-      </w:r>
-      <w:proofErr w:type="spellStart"/>
-      <w:r>
-        <w:t>MPCore</w:t>
-      </w:r>
-      <w:proofErr w:type="spellEnd"/>
-      <w:r>
-        <w:t xml:space="preserve"> processors</w:t>
+        <w:t>MPU subsystem featuring dual ARM Cortex-A9 MPCore processors</w:t>
       </w:r>
     </w:p>
     <w:p>
@@ -6747,15 +6571,7 @@
         </w:numPr>
       </w:pPr>
       <w:r>
-        <w:t xml:space="preserve">Secure Digital (SD) / </w:t>
-      </w:r>
-      <w:proofErr w:type="spellStart"/>
-      <w:r>
-        <w:t>MultiMediaCard</w:t>
-      </w:r>
-      <w:proofErr w:type="spellEnd"/>
-      <w:r>
-        <w:t xml:space="preserve"> (MMC) controller</w:t>
+        <w:t>Secure Digital (SD) / MultiMediaCard (MMC) controller</w:t>
       </w:r>
     </w:p>
     <w:p>
@@ -6767,6 +6583,7 @@
         </w:numPr>
       </w:pPr>
       <w:r>
+        <w:lastRenderedPageBreak/>
         <w:t>Two serial peripheral interface (SPI) master controllers</w:t>
       </w:r>
     </w:p>
@@ -6908,15 +6725,7 @@
         </w:numPr>
       </w:pPr>
       <w:r>
-        <w:t xml:space="preserve">ARM </w:t>
-      </w:r>
-      <w:proofErr w:type="spellStart"/>
-      <w:r>
-        <w:t>CoreSight</w:t>
-      </w:r>
-      <w:proofErr w:type="spellEnd"/>
-      <w:r>
-        <w:t xml:space="preserve"> debug components</w:t>
+        <w:t>ARM CoreSight debug components</w:t>
       </w:r>
     </w:p>
     <w:p>
@@ -6995,13 +6804,15 @@
       <w:pPr>
         <w:pStyle w:val="Heading2"/>
       </w:pPr>
-      <w:bookmarkStart w:id="52" w:name="_Toc398672361"/>
-      <w:bookmarkStart w:id="53" w:name="_Toc398672909"/>
+      <w:bookmarkStart w:id="51" w:name="_Toc398672361"/>
+      <w:bookmarkStart w:id="52" w:name="_Toc398672909"/>
+      <w:bookmarkStart w:id="53" w:name="_GoBack"/>
+      <w:bookmarkEnd w:id="53"/>
       <w:r>
         <w:t>System Integration Overview</w:t>
       </w:r>
+      <w:bookmarkEnd w:id="51"/>
       <w:bookmarkEnd w:id="52"/>
-      <w:bookmarkEnd w:id="53"/>
     </w:p>
     <w:p>
       <w:r>
@@ -7422,6 +7233,7 @@
         </w:numPr>
       </w:pPr>
       <w:r>
+        <w:lastRenderedPageBreak/>
         <w:t>Manages configuration of the FPGA portion of the device</w:t>
       </w:r>
     </w:p>
@@ -7795,15 +7607,7 @@
         </w:numPr>
       </w:pPr>
       <w:r>
-        <w:t xml:space="preserve">HPS-to-FPGA </w:t>
-      </w:r>
-      <w:proofErr w:type="gramStart"/>
-      <w:r>
-        <w:t>bridge</w:t>
-      </w:r>
-      <w:proofErr w:type="gramEnd"/>
-      <w:r>
-        <w:t xml:space="preserve"> </w:t>
+        <w:t xml:space="preserve">HPS-to-FPGA bridge </w:t>
       </w:r>
       <w:r>
         <w:t>–</w:t>
@@ -7833,15 +7637,7 @@
         </w:numPr>
       </w:pPr>
       <w:r>
-        <w:t xml:space="preserve">Lightweight HPS-to-FPGA </w:t>
-      </w:r>
-      <w:proofErr w:type="gramStart"/>
-      <w:r>
-        <w:t>bridge</w:t>
-      </w:r>
-      <w:proofErr w:type="gramEnd"/>
-      <w:r>
-        <w:t xml:space="preserve"> </w:t>
+        <w:t xml:space="preserve">Lightweight HPS-to-FPGA bridge </w:t>
       </w:r>
       <w:r>
         <w:t>–</w:t>
@@ -7896,6 +7692,7 @@
       <w:bookmarkStart w:id="66" w:name="_Toc398672368"/>
       <w:bookmarkStart w:id="67" w:name="_Toc398672916"/>
       <w:r>
+        <w:lastRenderedPageBreak/>
         <w:t>HPS Address Map</w:t>
       </w:r>
       <w:bookmarkEnd w:id="66"/>
@@ -11642,15 +11439,7 @@
               <w:cnfStyle w:val="000000100000" w:firstRow="0" w:lastRow="0" w:firstColumn="0" w:lastColumn="0" w:oddVBand="0" w:evenVBand="0" w:oddHBand="1" w:evenHBand="0" w:firstRowFirstColumn="0" w:firstRowLastColumn="0" w:lastRowFirstColumn="0" w:lastRowLastColumn="0"/>
             </w:pPr>
             <w:r>
-              <w:t xml:space="preserve">DMA </w:t>
-            </w:r>
-            <w:proofErr w:type="spellStart"/>
-            <w:r>
-              <w:t>nonsecure</w:t>
-            </w:r>
-            <w:proofErr w:type="spellEnd"/>
-            <w:r>
-              <w:t xml:space="preserve"> registers</w:t>
+              <w:t>DMA nonsecure registers</w:t>
             </w:r>
           </w:p>
         </w:tc>
@@ -12395,45 +12184,11 @@
         <w:br/>
       </w:r>
       <w:r>
-        <w:t xml:space="preserve">Note: All macros for these peripherals can be found in </w:t>
-      </w:r>
-      <w:proofErr w:type="spellStart"/>
-      <w:r>
-        <w:t>hps.h</w:t>
-      </w:r>
-      <w:proofErr w:type="spellEnd"/>
-      <w:r>
-        <w:t xml:space="preserve">, except for the heavyweight </w:t>
-      </w:r>
-      <w:proofErr w:type="spellStart"/>
-      <w:r>
-        <w:t>hps</w:t>
-      </w:r>
-      <w:proofErr w:type="spellEnd"/>
-      <w:r>
-        <w:t xml:space="preserve"> 2 </w:t>
-      </w:r>
-      <w:proofErr w:type="spellStart"/>
-      <w:r>
-        <w:t>fpga</w:t>
-      </w:r>
-      <w:proofErr w:type="spellEnd"/>
-      <w:r>
-        <w:t xml:space="preserve"> bridge.</w:t>
+        <w:t>Note: All macros for these peripherals can be found in hps.h, except for the heavyweight hps 2 fpga bridge.</w:t>
       </w:r>
       <w:r>
         <w:br/>
-        <w:t xml:space="preserve">Note: The </w:t>
-      </w:r>
-      <w:proofErr w:type="spellStart"/>
-      <w:proofErr w:type="gramStart"/>
-      <w:r>
-        <w:t>lw</w:t>
-      </w:r>
-      <w:proofErr w:type="spellEnd"/>
-      <w:proofErr w:type="gramEnd"/>
-      <w:r>
-        <w:t xml:space="preserve"> hps2fpga bridge acts as a HPS peripheral, so it is accessible from the HPS peripheral region (coincidence that it is 32-bits, like the processor?).</w:t>
+        <w:t>Note: The lw hps2fpga bridge acts as a HPS peripheral, so it is accessible from the HPS peripheral region (coincidence that it is 32-bits, like the processor?).</w:t>
       </w:r>
       <w:r>
         <w:br w:type="page"/>
@@ -12470,13 +12225,8 @@
       </w:pPr>
       <w:bookmarkStart w:id="77" w:name="_Toc398672373"/>
       <w:bookmarkStart w:id="78" w:name="_Toc398672921"/>
-      <w:proofErr w:type="spellStart"/>
-      <w:r>
-        <w:t>SoC</w:t>
-      </w:r>
-      <w:proofErr w:type="spellEnd"/>
-      <w:r>
-        <w:t>-only</w:t>
+      <w:r>
+        <w:t>SoC-only</w:t>
       </w:r>
       <w:bookmarkEnd w:id="77"/>
       <w:bookmarkEnd w:id="78"/>
@@ -12487,13 +12237,8 @@
       </w:pPr>
       <w:bookmarkStart w:id="79" w:name="_Toc398672374"/>
       <w:bookmarkStart w:id="80" w:name="_Toc398672922"/>
-      <w:proofErr w:type="spellStart"/>
-      <w:r>
-        <w:t>SoC</w:t>
-      </w:r>
-      <w:proofErr w:type="spellEnd"/>
-      <w:r>
-        <w:t xml:space="preserve"> &amp; FPGA</w:t>
+      <w:r>
+        <w:t>SoC &amp; FPGA</w:t>
       </w:r>
       <w:bookmarkEnd w:id="79"/>
       <w:bookmarkEnd w:id="80"/>
@@ -12512,17 +12257,12 @@
       </w:pPr>
       <w:bookmarkStart w:id="81" w:name="_Toc398672375"/>
       <w:bookmarkStart w:id="82" w:name="_Toc398672923"/>
-      <w:proofErr w:type="spellStart"/>
       <w:r>
         <w:lastRenderedPageBreak/>
         <w:t>So</w:t>
       </w:r>
       <w:r>
-        <w:t>C</w:t>
-      </w:r>
-      <w:proofErr w:type="spellEnd"/>
-      <w:r>
-        <w:t xml:space="preserve"> part test</w:t>
+        <w:t>C part test</w:t>
       </w:r>
       <w:bookmarkEnd w:id="81"/>
       <w:bookmarkEnd w:id="82"/>
@@ -12604,13 +12344,8 @@
       </w:pPr>
       <w:bookmarkStart w:id="87" w:name="_Toc398672378"/>
       <w:bookmarkStart w:id="88" w:name="_Toc398672926"/>
-      <w:proofErr w:type="spellStart"/>
-      <w:r>
-        <w:t>Qsys</w:t>
-      </w:r>
-      <w:proofErr w:type="spellEnd"/>
-      <w:r>
-        <w:t xml:space="preserve"> integration</w:t>
+      <w:r>
+        <w:t>Qsys integration</w:t>
       </w:r>
       <w:bookmarkEnd w:id="87"/>
       <w:bookmarkEnd w:id="88"/>
@@ -12619,14 +12354,12 @@
       <w:r>
         <w:t xml:space="preserve">Starting with </w:t>
       </w:r>
-      <w:proofErr w:type="spellStart"/>
       <w:r>
         <w:rPr>
           <w:b/>
         </w:rPr>
         <w:t>QuartusII</w:t>
       </w:r>
-      <w:proofErr w:type="spellEnd"/>
       <w:r>
         <w:t xml:space="preserve"> and after creating a project, select </w:t>
       </w:r>
@@ -12649,30 +12382,19 @@
           <w:b/>
           <w:i/>
         </w:rPr>
-        <w:t xml:space="preserve"> </w:t>
-      </w:r>
-      <w:proofErr w:type="spellStart"/>
-      <w:r>
-        <w:rPr>
-          <w:b/>
-          <w:i/>
-        </w:rPr>
-        <w:t>Qsys</w:t>
-      </w:r>
-      <w:proofErr w:type="spellEnd"/>
+        <w:t xml:space="preserve"> Qsys</w:t>
+      </w:r>
     </w:p>
     <w:p>
       <w:r>
         <w:t xml:space="preserve">In </w:t>
       </w:r>
-      <w:proofErr w:type="spellStart"/>
       <w:r>
         <w:rPr>
           <w:b/>
         </w:rPr>
         <w:t>Qsys</w:t>
       </w:r>
-      <w:proofErr w:type="spellEnd"/>
       <w:r>
         <w:t xml:space="preserve">, open </w:t>
       </w:r>
@@ -12820,21 +12542,12 @@
         <w:lastRenderedPageBreak/>
         <w:t xml:space="preserve">With the </w:t>
       </w:r>
-      <w:proofErr w:type="spellStart"/>
       <w:r>
         <w:rPr>
           <w:b/>
           <w:i/>
         </w:rPr>
-        <w:t>PeripheralPin</w:t>
-      </w:r>
-      <w:proofErr w:type="spellEnd"/>
-      <w:r>
-        <w:rPr>
-          <w:b/>
-          <w:i/>
-        </w:rPr>
-        <w:t xml:space="preserve"> Multiplexing</w:t>
+        <w:t>PeripheralPin Multiplexing</w:t>
       </w:r>
       <w:r>
         <w:t>, some I/O interface can be used by the HPS part or the FPGA part. The selection is done here.</w:t>
@@ -12981,15 +12694,7 @@
     </w:p>
     <w:p>
       <w:r>
-        <w:t>And un-</w:t>
-      </w:r>
-      <w:proofErr w:type="spellStart"/>
-      <w:r>
-        <w:t>gz</w:t>
-      </w:r>
-      <w:proofErr w:type="spellEnd"/>
-      <w:r>
-        <w:t xml:space="preserve"> the file: </w:t>
+        <w:t xml:space="preserve">And un-gz the file: </w:t>
       </w:r>
       <w:r>
         <w:t>Altera-SoCFPGA-HelloWorld-Baremetal-ARMCC.tar.gz</w:t>
@@ -13008,60 +12713,10 @@
         <w:rPr>
           <w:b/>
         </w:rPr>
-        <w:t>Altera-</w:t>
-      </w:r>
-      <w:proofErr w:type="spellStart"/>
-      <w:r>
-        <w:rPr>
-          <w:b/>
-        </w:rPr>
-        <w:t>SoCFPGA</w:t>
-      </w:r>
-      <w:proofErr w:type="spellEnd"/>
-      <w:r>
-        <w:rPr>
-          <w:b/>
-        </w:rPr>
-        <w:t>-</w:t>
-      </w:r>
-      <w:proofErr w:type="spellStart"/>
-      <w:r>
-        <w:rPr>
-          <w:b/>
-        </w:rPr>
-        <w:t>HelloWorld</w:t>
-      </w:r>
-      <w:proofErr w:type="spellEnd"/>
-      <w:r>
-        <w:rPr>
-          <w:b/>
-        </w:rPr>
-        <w:t>-</w:t>
-      </w:r>
-      <w:proofErr w:type="spellStart"/>
-      <w:r>
-        <w:rPr>
-          <w:b/>
-        </w:rPr>
-        <w:t>Baremetal</w:t>
-      </w:r>
-      <w:proofErr w:type="spellEnd"/>
-      <w:r>
-        <w:rPr>
-          <w:b/>
-        </w:rPr>
-        <w:t>-ARMCC</w:t>
-      </w:r>
-      <w:r>
-        <w:t xml:space="preserve"> can then be copied in the Eclipse </w:t>
-      </w:r>
-      <w:proofErr w:type="spellStart"/>
-      <w:r>
-        <w:t>WorkSpace</w:t>
-      </w:r>
-      <w:proofErr w:type="spellEnd"/>
-      <w:r>
-        <w:t xml:space="preserve"> and Imported as a new project. The files inside are:</w:t>
+        <w:t>Altera-SoCFPGA-HelloWorld-Baremetal-ARMCC</w:t>
+      </w:r>
+      <w:r>
+        <w:t xml:space="preserve"> can then be copied in the Eclipse WorkSpace and Imported as a new project. The files inside are:</w:t>
       </w:r>
     </w:p>
     <w:p>
@@ -13073,13 +12728,8 @@
         </w:numPr>
       </w:pPr>
       <w:r>
-        <w:t>.</w:t>
-      </w:r>
-      <w:proofErr w:type="spellStart"/>
-      <w:r>
-        <w:t>cproject</w:t>
-      </w:r>
-      <w:proofErr w:type="spellEnd"/>
+        <w:t>.cproject</w:t>
+      </w:r>
       <w:r>
         <w:t xml:space="preserve"> </w:t>
       </w:r>
@@ -13128,11 +12778,9 @@
           <w:numId w:val="13"/>
         </w:numPr>
       </w:pPr>
-      <w:proofErr w:type="spellStart"/>
       <w:r>
         <w:t>Makefile</w:t>
       </w:r>
-      <w:proofErr w:type="spellEnd"/>
       <w:r>
         <w:tab/>
         <w:t>for the Compiler/Assembler/Linker</w:t>
@@ -13145,26 +12793,10 @@
       </w:r>
       <w:r>
         <w:tab/>
-        <w:t xml:space="preserve">An important info is the flag for the </w:t>
-      </w:r>
-      <w:proofErr w:type="spellStart"/>
-      <w:r>
-        <w:t>cpu</w:t>
-      </w:r>
-      <w:proofErr w:type="spellEnd"/>
-      <w:r>
-        <w:t xml:space="preserve">: </w:t>
-      </w:r>
-      <w:r>
-        <w:t>--</w:t>
-      </w:r>
-      <w:proofErr w:type="spellStart"/>
-      <w:r>
-        <w:t>cpu</w:t>
-      </w:r>
-      <w:proofErr w:type="spellEnd"/>
-      <w:r>
-        <w:t>=Cortex-A9.no_neon.no_vfp</w:t>
+        <w:t xml:space="preserve">An important info is the flag for the cpu: </w:t>
+      </w:r>
+      <w:r>
+        <w:t>--cpu=Cortex-A9.no_neon.no_vfp</w:t>
       </w:r>
     </w:p>
     <w:p>
@@ -13175,11 +12807,9 @@
           <w:numId w:val="13"/>
         </w:numPr>
       </w:pPr>
-      <w:proofErr w:type="spellStart"/>
       <w:r>
         <w:t>scatter.scat</w:t>
       </w:r>
-      <w:proofErr w:type="spellEnd"/>
       <w:r>
         <w:tab/>
         <w:t>Info for the compiler for the Code, Data, Stack and Heap addresses</w:t>
@@ -13199,11 +12829,9 @@
       <w:pPr>
         <w:pStyle w:val="Heading4"/>
       </w:pPr>
-      <w:proofErr w:type="spellStart"/>
       <w:r>
         <w:t>Scatter.scat</w:t>
       </w:r>
-      <w:proofErr w:type="spellEnd"/>
     </w:p>
     <w:p>
       <w:pPr>
@@ -13277,15 +12905,7 @@
         <w:spacing w:after="0" w:line="240" w:lineRule="auto"/>
       </w:pPr>
       <w:r>
-        <w:t xml:space="preserve">; Scatter-file for </w:t>
-      </w:r>
-      <w:proofErr w:type="spellStart"/>
-      <w:r>
-        <w:t>OnChip</w:t>
-      </w:r>
-      <w:proofErr w:type="spellEnd"/>
-      <w:r>
-        <w:t xml:space="preserve"> RAM based example</w:t>
+        <w:t>; Scatter-file for OnChip RAM based example</w:t>
       </w:r>
     </w:p>
     <w:p>
@@ -13324,35 +12944,13 @@
         <w:spacing w:after="0" w:line="240" w:lineRule="auto"/>
       </w:pPr>
       <w:r>
-        <w:t xml:space="preserve">; Altera </w:t>
-      </w:r>
-      <w:proofErr w:type="spellStart"/>
-      <w:r>
-        <w:t>SoC</w:t>
-      </w:r>
-      <w:proofErr w:type="spellEnd"/>
-      <w:r>
-        <w:t xml:space="preserve">-FPGA has </w:t>
+        <w:t xml:space="preserve">; Altera SoC-FPGA has </w:t>
       </w:r>
       <w:r>
         <w:rPr>
           <w:b/>
         </w:rPr>
-        <w:t xml:space="preserve">64kB of internal </w:t>
-      </w:r>
-      <w:proofErr w:type="spellStart"/>
-      <w:r>
-        <w:rPr>
-          <w:b/>
-        </w:rPr>
-        <w:t>OnChip</w:t>
-      </w:r>
-      <w:proofErr w:type="spellEnd"/>
-      <w:r>
-        <w:rPr>
-          <w:b/>
-        </w:rPr>
-        <w:t xml:space="preserve"> RAM</w:t>
+        <w:t>64kB of internal OnChip RAM</w:t>
       </w:r>
     </w:p>
     <w:p>
@@ -13515,15 +13113,7 @@
         <w:t xml:space="preserve">    ARM_LIB_STACKHEAP 0xFFFF8000 EMPTY</w:t>
       </w:r>
       <w:r>
-        <w:t xml:space="preserve"> </w:t>
-      </w:r>
-      <w:proofErr w:type="gramStart"/>
-      <w:r>
-        <w:t>0x8000 ;</w:t>
-      </w:r>
-      <w:proofErr w:type="gramEnd"/>
-      <w:r>
-        <w:t xml:space="preserve"> Application heap and stack</w:t>
+        <w:t xml:space="preserve"> 0x8000 ; Application heap and stack</w:t>
       </w:r>
     </w:p>
     <w:p>
@@ -13558,20 +13148,13 @@
       <w:pPr>
         <w:pStyle w:val="Heading4"/>
       </w:pPr>
-      <w:proofErr w:type="spellStart"/>
       <w:r>
         <w:t>Makefile</w:t>
       </w:r>
-      <w:proofErr w:type="spellEnd"/>
-    </w:p>
-    <w:p>
-      <w:proofErr w:type="spellStart"/>
-      <w:r>
-        <w:t>Makefile</w:t>
-      </w:r>
-      <w:proofErr w:type="spellEnd"/>
-      <w:r>
-        <w:t xml:space="preserve"> for the ARM compiler</w:t>
+    </w:p>
+    <w:p>
+      <w:r>
+        <w:t>Makefile for the ARM compiler</w:t>
       </w:r>
     </w:p>
     <w:p>
@@ -13613,21 +13196,8 @@
         <w:spacing w:after="0" w:line="240" w:lineRule="auto"/>
       </w:pPr>
       <w:r>
-        <w:t xml:space="preserve"># </w:t>
-      </w:r>
-      <w:proofErr w:type="gramStart"/>
-      <w:r>
-        <w:t>This</w:t>
-      </w:r>
-      <w:proofErr w:type="gramEnd"/>
-      <w:r>
-        <w:t xml:space="preserve"> example is intended to be built with the ARM Compiler </w:t>
-      </w:r>
-      <w:proofErr w:type="spellStart"/>
-      <w:r>
-        <w:t>armcc</w:t>
-      </w:r>
-      <w:proofErr w:type="spellEnd"/>
+        <w:t># This example is intended to be built with the ARM Compiler armcc</w:t>
+      </w:r>
     </w:p>
     <w:p>
       <w:pPr>
@@ -13651,21 +13221,8 @@
         <w:spacing w:after="0" w:line="240" w:lineRule="auto"/>
       </w:pPr>
       <w:r>
-        <w:t>TARGET=Altera-</w:t>
-      </w:r>
-      <w:proofErr w:type="spellStart"/>
-      <w:r>
-        <w:t>SoCFPGA</w:t>
-      </w:r>
-      <w:proofErr w:type="spellEnd"/>
-      <w:r>
-        <w:t>-</w:t>
-      </w:r>
-      <w:proofErr w:type="spellStart"/>
-      <w:r>
-        <w:t>HelloWorld-Baremetal-ARMCC.axf</w:t>
-      </w:r>
-      <w:proofErr w:type="spellEnd"/>
+        <w:t>TARGET=Altera-SoCFPGA-HelloWorld-Baremetal-ARMCC.axf</w:t>
+      </w:r>
     </w:p>
     <w:p>
       <w:pPr>
@@ -13689,13 +13246,8 @@
         <w:spacing w:after="0" w:line="240" w:lineRule="auto"/>
       </w:pPr>
       <w:r>
-        <w:t>CC=</w:t>
-      </w:r>
-      <w:proofErr w:type="spellStart"/>
-      <w:r>
-        <w:t>armcc</w:t>
-      </w:r>
-      <w:proofErr w:type="spellEnd"/>
+        <w:t>CC=armcc</w:t>
+      </w:r>
     </w:p>
     <w:p>
       <w:pPr>
@@ -13708,13 +13260,8 @@
         <w:spacing w:after="0" w:line="240" w:lineRule="auto"/>
       </w:pPr>
       <w:r>
-        <w:t>AS=</w:t>
-      </w:r>
-      <w:proofErr w:type="spellStart"/>
-      <w:r>
-        <w:t>armasm</w:t>
-      </w:r>
-      <w:proofErr w:type="spellEnd"/>
+        <w:t>AS=armasm</w:t>
+      </w:r>
     </w:p>
     <w:p>
       <w:pPr>
@@ -13727,13 +13274,8 @@
         <w:spacing w:after="0" w:line="240" w:lineRule="auto"/>
       </w:pPr>
       <w:r>
-        <w:t>LD=</w:t>
-      </w:r>
-      <w:proofErr w:type="spellStart"/>
-      <w:r>
-        <w:t>armlink</w:t>
-      </w:r>
-      <w:proofErr w:type="spellEnd"/>
+        <w:t>LD=armlink</w:t>
+      </w:r>
     </w:p>
     <w:p>
       <w:pPr>
@@ -13746,13 +13288,8 @@
         <w:spacing w:after="0" w:line="240" w:lineRule="auto"/>
       </w:pPr>
       <w:r>
-        <w:t>AR=</w:t>
-      </w:r>
-      <w:proofErr w:type="spellStart"/>
-      <w:r>
-        <w:t>armar</w:t>
-      </w:r>
-      <w:proofErr w:type="spellEnd"/>
+        <w:t>AR=armar</w:t>
+      </w:r>
     </w:p>
     <w:p>
       <w:pPr>
@@ -13776,13 +13313,8 @@
         <w:spacing w:after="0" w:line="240" w:lineRule="auto"/>
       </w:pPr>
       <w:r>
-        <w:t xml:space="preserve"># Select build rules based on Windows or </w:t>
-      </w:r>
-      <w:proofErr w:type="gramStart"/>
-      <w:r>
-        <w:t>Unix</w:t>
-      </w:r>
-      <w:proofErr w:type="gramEnd"/>
+        <w:t># Select build rules based on Windows or Unix</w:t>
+      </w:r>
     </w:p>
     <w:p>
       <w:pPr>
@@ -13794,15 +13326,8 @@
         </w:pBdr>
         <w:spacing w:after="0" w:line="240" w:lineRule="auto"/>
       </w:pPr>
-      <w:proofErr w:type="spellStart"/>
-      <w:proofErr w:type="gramStart"/>
-      <w:r>
-        <w:t>ifdef</w:t>
-      </w:r>
-      <w:proofErr w:type="spellEnd"/>
-      <w:proofErr w:type="gramEnd"/>
-      <w:r>
-        <w:t xml:space="preserve"> WINDIR</w:t>
+      <w:r>
+        <w:t>ifdef WINDIR</w:t>
       </w:r>
     </w:p>
     <w:p>
@@ -13830,15 +13355,7 @@
         <w:spacing w:after="0" w:line="240" w:lineRule="auto"/>
       </w:pPr>
       <w:r>
-        <w:t xml:space="preserve">RM=if exist $(1) </w:t>
-      </w:r>
-      <w:proofErr w:type="gramStart"/>
-      <w:r>
-        <w:t>del</w:t>
-      </w:r>
-      <w:proofErr w:type="gramEnd"/>
-      <w:r>
-        <w:t xml:space="preserve"> /q $(1)</w:t>
+        <w:t>RM=if exist $(1) del /q $(1)</w:t>
       </w:r>
     </w:p>
     <w:p>
@@ -13865,11 +13382,9 @@
         </w:pBdr>
         <w:spacing w:after="0" w:line="240" w:lineRule="auto"/>
       </w:pPr>
-      <w:proofErr w:type="gramStart"/>
       <w:r>
         <w:t>else</w:t>
       </w:r>
-      <w:proofErr w:type="gramEnd"/>
     </w:p>
     <w:p>
       <w:pPr>
@@ -13881,21 +13396,9 @@
         </w:pBdr>
         <w:spacing w:after="0" w:line="240" w:lineRule="auto"/>
       </w:pPr>
-      <w:proofErr w:type="spellStart"/>
-      <w:proofErr w:type="gramStart"/>
-      <w:r>
-        <w:t>ifdef</w:t>
-      </w:r>
-      <w:proofErr w:type="spellEnd"/>
-      <w:proofErr w:type="gramEnd"/>
-      <w:r>
-        <w:t xml:space="preserve"> </w:t>
-      </w:r>
-      <w:proofErr w:type="spellStart"/>
-      <w:r>
-        <w:t>windir</w:t>
-      </w:r>
-      <w:proofErr w:type="spellEnd"/>
+      <w:r>
+        <w:t>ifdef windir</w:t>
+      </w:r>
     </w:p>
     <w:p>
       <w:pPr>
@@ -13922,15 +13425,7 @@
         <w:spacing w:after="0" w:line="240" w:lineRule="auto"/>
       </w:pPr>
       <w:r>
-        <w:t xml:space="preserve">RM=if exist $(1) </w:t>
-      </w:r>
-      <w:proofErr w:type="gramStart"/>
-      <w:r>
-        <w:t>del</w:t>
-      </w:r>
-      <w:proofErr w:type="gramEnd"/>
-      <w:r>
-        <w:t xml:space="preserve"> /q $(1)</w:t>
+        <w:t>RM=if exist $(1) del /q $(1)</w:t>
       </w:r>
     </w:p>
     <w:p>
@@ -13944,15 +13439,7 @@
         <w:spacing w:after="0" w:line="240" w:lineRule="auto"/>
       </w:pPr>
       <w:r>
-        <w:t>SHELL=$(</w:t>
-      </w:r>
-      <w:proofErr w:type="spellStart"/>
-      <w:r>
-        <w:t>windir</w:t>
-      </w:r>
-      <w:proofErr w:type="spellEnd"/>
-      <w:r>
-        <w:t>)\system32\cmd.exe</w:t>
+        <w:t>SHELL=$(windir)\system32\cmd.exe</w:t>
       </w:r>
     </w:p>
     <w:p>
@@ -13965,11 +13452,9 @@
         </w:pBdr>
         <w:spacing w:after="0" w:line="240" w:lineRule="auto"/>
       </w:pPr>
-      <w:proofErr w:type="gramStart"/>
       <w:r>
         <w:t>else</w:t>
       </w:r>
-      <w:proofErr w:type="gramEnd"/>
     </w:p>
     <w:p>
       <w:pPr>
@@ -13982,15 +13467,7 @@
         <w:spacing w:after="0" w:line="240" w:lineRule="auto"/>
       </w:pPr>
       <w:r>
-        <w:t xml:space="preserve">DONE=@if </w:t>
-      </w:r>
-      <w:proofErr w:type="gramStart"/>
-      <w:r>
-        <w:t>[ -</w:t>
-      </w:r>
-      <w:proofErr w:type="gramEnd"/>
-      <w:r>
-        <w:t>f $(1) ]; then echo Build completed.; fi</w:t>
+        <w:t>DONE=@if [ -f $(1) ]; then echo Build completed.; fi</w:t>
       </w:r>
     </w:p>
     <w:p>
@@ -14004,15 +13481,7 @@
         <w:spacing w:after="0" w:line="240" w:lineRule="auto"/>
       </w:pPr>
       <w:r>
-        <w:t>RM=</w:t>
-      </w:r>
-      <w:proofErr w:type="spellStart"/>
-      <w:r>
-        <w:t>rm</w:t>
-      </w:r>
-      <w:proofErr w:type="spellEnd"/>
-      <w:r>
-        <w:t xml:space="preserve"> -f $(1)</w:t>
+        <w:t>RM=rm -f $(1)</w:t>
       </w:r>
     </w:p>
     <w:p>
@@ -14025,13 +13494,9 @@
         </w:pBdr>
         <w:spacing w:after="0" w:line="240" w:lineRule="auto"/>
       </w:pPr>
-      <w:proofErr w:type="spellStart"/>
-      <w:proofErr w:type="gramStart"/>
       <w:r>
         <w:t>endif</w:t>
       </w:r>
-      <w:proofErr w:type="spellEnd"/>
-      <w:proofErr w:type="gramEnd"/>
     </w:p>
     <w:p>
       <w:pPr>
@@ -14043,13 +13508,9 @@
         </w:pBdr>
         <w:spacing w:after="0" w:line="240" w:lineRule="auto"/>
       </w:pPr>
-      <w:proofErr w:type="spellStart"/>
-      <w:proofErr w:type="gramStart"/>
       <w:r>
         <w:t>endif</w:t>
       </w:r>
-      <w:proofErr w:type="spellEnd"/>
-      <w:proofErr w:type="gramEnd"/>
     </w:p>
     <w:p>
       <w:pPr>
@@ -14086,13 +13547,8 @@
         </w:pBdr>
         <w:spacing w:after="0" w:line="240" w:lineRule="auto"/>
       </w:pPr>
-      <w:proofErr w:type="gramStart"/>
-      <w:r>
-        <w:t>all</w:t>
-      </w:r>
-      <w:proofErr w:type="gramEnd"/>
-      <w:r>
-        <w:t>: $(TARGET)</w:t>
+      <w:r>
+        <w:t>all: $(TARGET)</w:t>
       </w:r>
     </w:p>
     <w:p>
@@ -14107,15 +13563,7 @@
       </w:pPr>
       <w:r>
         <w:tab/>
-        <w:t>$(call DONE</w:t>
-      </w:r>
-      <w:proofErr w:type="gramStart"/>
-      <w:r>
-        <w:t>,$</w:t>
-      </w:r>
-      <w:proofErr w:type="gramEnd"/>
-      <w:r>
-        <w:t>(TARGET))</w:t>
+        <w:t>$(call DONE,$(TARGET))</w:t>
       </w:r>
     </w:p>
     <w:p>
@@ -14139,13 +13587,8 @@
         </w:pBdr>
         <w:spacing w:after="0" w:line="240" w:lineRule="auto"/>
       </w:pPr>
-      <w:proofErr w:type="gramStart"/>
-      <w:r>
-        <w:t>rebuild</w:t>
-      </w:r>
-      <w:proofErr w:type="gramEnd"/>
-      <w:r>
-        <w:t>: clean all</w:t>
+      <w:r>
+        <w:t>rebuild: clean all</w:t>
       </w:r>
     </w:p>
     <w:p>
@@ -14169,13 +13612,8 @@
         </w:pBdr>
         <w:spacing w:after="0" w:line="240" w:lineRule="auto"/>
       </w:pPr>
-      <w:proofErr w:type="gramStart"/>
-      <w:r>
-        <w:t>clean</w:t>
-      </w:r>
-      <w:proofErr w:type="gramEnd"/>
-      <w:r>
-        <w:t>:</w:t>
+      <w:r>
+        <w:t>clean:</w:t>
       </w:r>
     </w:p>
     <w:p>
@@ -14205,15 +13643,7 @@
       </w:pPr>
       <w:r>
         <w:tab/>
-        <w:t>$(call RM</w:t>
-      </w:r>
-      <w:proofErr w:type="gramStart"/>
-      <w:r>
-        <w:t>,$</w:t>
-      </w:r>
-      <w:proofErr w:type="gramEnd"/>
-      <w:r>
-        <w:t>(TARGET))</w:t>
+        <w:t>$(call RM,$(TARGET))</w:t>
       </w:r>
     </w:p>
     <w:p>
@@ -14237,19 +13667,9 @@
         </w:pBdr>
         <w:spacing w:after="0" w:line="240" w:lineRule="auto"/>
       </w:pPr>
-      <w:proofErr w:type="spellStart"/>
-      <w:r>
-        <w:t>hello.o</w:t>
-      </w:r>
-      <w:proofErr w:type="spellEnd"/>
-      <w:r>
-        <w:t xml:space="preserve">: </w:t>
-      </w:r>
-      <w:proofErr w:type="spellStart"/>
-      <w:r>
-        <w:t>hello.c</w:t>
-      </w:r>
-      <w:proofErr w:type="spellEnd"/>
+      <w:r>
+        <w:t>hello.o: hello.c</w:t>
+      </w:r>
     </w:p>
     <w:p>
       <w:pPr>
@@ -14263,26 +13683,8 @@
       </w:pPr>
       <w:r>
         <w:tab/>
-        <w:t>$(CC) -c -g --</w:t>
-      </w:r>
-      <w:proofErr w:type="spellStart"/>
-      <w:proofErr w:type="gramStart"/>
-      <w:r>
-        <w:t>cpu</w:t>
-      </w:r>
-      <w:proofErr w:type="spellEnd"/>
-      <w:r>
-        <w:t>=</w:t>
-      </w:r>
-      <w:proofErr w:type="gramEnd"/>
-      <w:r>
-        <w:t xml:space="preserve">Cortex-A9.no_neon.no_vfp -O0 </w:t>
-      </w:r>
-      <w:proofErr w:type="spellStart"/>
-      <w:r>
-        <w:t>hello.c</w:t>
-      </w:r>
-      <w:proofErr w:type="spellEnd"/>
+        <w:t>$(CC) -c -g --cpu=Cortex-A9.no_neon.no_vfp -O0 hello.c</w:t>
+      </w:r>
     </w:p>
     <w:p>
       <w:pPr>
@@ -14306,21 +13708,8 @@
         <w:spacing w:after="0" w:line="240" w:lineRule="auto"/>
       </w:pPr>
       <w:r>
-        <w:t xml:space="preserve">$(TARGET): </w:t>
-      </w:r>
-      <w:proofErr w:type="spellStart"/>
-      <w:r>
-        <w:t>hello.o</w:t>
-      </w:r>
-      <w:proofErr w:type="spellEnd"/>
-      <w:r>
-        <w:t xml:space="preserve"> </w:t>
-      </w:r>
-      <w:proofErr w:type="spellStart"/>
-      <w:r>
-        <w:t>scatter.scat</w:t>
-      </w:r>
-      <w:proofErr w:type="spellEnd"/>
+        <w:t>$(TARGET): hello.o scatter.scat</w:t>
+      </w:r>
     </w:p>
     <w:p>
       <w:pPr>
@@ -14334,34 +13723,8 @@
       </w:pPr>
       <w:r>
         <w:tab/>
-        <w:t xml:space="preserve">$(LD) </w:t>
-      </w:r>
-      <w:proofErr w:type="spellStart"/>
-      <w:r>
-        <w:t>hello.o</w:t>
-      </w:r>
-      <w:proofErr w:type="spellEnd"/>
-      <w:r>
-        <w:t xml:space="preserve"> -o $(TARGET) --</w:t>
-      </w:r>
-      <w:proofErr w:type="spellStart"/>
-      <w:proofErr w:type="gramStart"/>
-      <w:r>
-        <w:t>cpu</w:t>
-      </w:r>
-      <w:proofErr w:type="spellEnd"/>
-      <w:r>
-        <w:t>=</w:t>
-      </w:r>
-      <w:proofErr w:type="gramEnd"/>
-      <w:r>
-        <w:t>Cortex-A9.no_neon.no_vfp --scatter=</w:t>
-      </w:r>
-      <w:proofErr w:type="spellStart"/>
-      <w:r>
-        <w:t>scatter.scat</w:t>
-      </w:r>
-      <w:proofErr w:type="spellEnd"/>
+        <w:t>$(LD) hello.o -o $(TARGET) --cpu=Cortex-A9.no_neon.no_vfp --scatter=scatter.scat</w:t>
+      </w:r>
     </w:p>
     <w:p>
       <w:pPr>
@@ -14377,15 +13740,7 @@
     </w:p>
     <w:p>
       <w:r>
-        <w:t xml:space="preserve">The references for </w:t>
-      </w:r>
-      <w:proofErr w:type="spellStart"/>
-      <w:r>
-        <w:t>gpio</w:t>
-      </w:r>
-      <w:proofErr w:type="spellEnd"/>
-      <w:r>
-        <w:t xml:space="preserve"> are:</w:t>
+        <w:t>The references for gpio are:</w:t>
       </w:r>
     </w:p>
     <w:p>
@@ -14590,14 +13945,12 @@
                 <w:b/>
               </w:rPr>
             </w:pPr>
-            <w:proofErr w:type="spellStart"/>
             <w:r>
               <w:rPr>
                 <w:b/>
               </w:rPr>
               <w:t>Dir</w:t>
             </w:r>
-            <w:proofErr w:type="spellEnd"/>
           </w:p>
         </w:tc>
       </w:tr>
@@ -15236,11 +14589,9 @@
             <w:tcW w:w="1668" w:type="dxa"/>
           </w:tcPr>
           <w:p>
-            <w:proofErr w:type="spellStart"/>
             <w:r>
               <w:t>gpio_swporta_dr</w:t>
             </w:r>
-            <w:proofErr w:type="spellEnd"/>
           </w:p>
         </w:tc>
         <w:tc>
@@ -15312,11 +14663,9 @@
             <w:tcW w:w="1668" w:type="dxa"/>
           </w:tcPr>
           <w:p>
-            <w:proofErr w:type="spellStart"/>
             <w:r>
               <w:t>gpio_swporta_ddr</w:t>
             </w:r>
-            <w:proofErr w:type="spellEnd"/>
           </w:p>
         </w:tc>
         <w:tc>
@@ -15388,11 +14737,9 @@
             <w:tcW w:w="1668" w:type="dxa"/>
           </w:tcPr>
           <w:p>
-            <w:proofErr w:type="spellStart"/>
             <w:r>
               <w:t>gpio_inten</w:t>
             </w:r>
-            <w:proofErr w:type="spellEnd"/>
           </w:p>
         </w:tc>
         <w:tc>
@@ -15464,11 +14811,9 @@
             <w:tcW w:w="1668" w:type="dxa"/>
           </w:tcPr>
           <w:p>
-            <w:proofErr w:type="spellStart"/>
             <w:r>
               <w:t>gpio_intmask</w:t>
             </w:r>
-            <w:proofErr w:type="spellEnd"/>
           </w:p>
         </w:tc>
         <w:tc>
@@ -15540,11 +14885,9 @@
             <w:tcW w:w="1668" w:type="dxa"/>
           </w:tcPr>
           <w:p>
-            <w:proofErr w:type="spellStart"/>
             <w:r>
               <w:t>gpio_inttype_level</w:t>
             </w:r>
-            <w:proofErr w:type="spellEnd"/>
           </w:p>
         </w:tc>
         <w:tc>
@@ -15616,11 +14959,9 @@
             <w:tcW w:w="1668" w:type="dxa"/>
           </w:tcPr>
           <w:p>
-            <w:proofErr w:type="spellStart"/>
             <w:r>
               <w:t>gpio_int_polarity</w:t>
             </w:r>
-            <w:proofErr w:type="spellEnd"/>
           </w:p>
         </w:tc>
         <w:tc>
@@ -15699,11 +15040,9 @@
             <w:tcW w:w="1668" w:type="dxa"/>
           </w:tcPr>
           <w:p>
-            <w:proofErr w:type="spellStart"/>
             <w:r>
               <w:t>gpio_intstatus</w:t>
             </w:r>
-            <w:proofErr w:type="spellEnd"/>
           </w:p>
         </w:tc>
         <w:tc>
@@ -15782,11 +15121,9 @@
             <w:tcW w:w="1668" w:type="dxa"/>
           </w:tcPr>
           <w:p>
-            <w:proofErr w:type="spellStart"/>
             <w:r>
               <w:t>gpio_raw_intstatus</w:t>
             </w:r>
-            <w:proofErr w:type="spellEnd"/>
           </w:p>
         </w:tc>
         <w:tc>
@@ -15865,11 +15202,9 @@
             <w:tcW w:w="1668" w:type="dxa"/>
           </w:tcPr>
           <w:p>
-            <w:proofErr w:type="spellStart"/>
             <w:r>
               <w:t>gpio_debounce</w:t>
             </w:r>
-            <w:proofErr w:type="spellEnd"/>
           </w:p>
         </w:tc>
         <w:tc>
@@ -15941,11 +15276,9 @@
             <w:tcW w:w="1668" w:type="dxa"/>
           </w:tcPr>
           <w:p>
-            <w:proofErr w:type="spellStart"/>
             <w:r>
               <w:t>gpio_porta_eoi</w:t>
             </w:r>
-            <w:proofErr w:type="spellEnd"/>
           </w:p>
         </w:tc>
         <w:tc>
@@ -16017,11 +15350,9 @@
             <w:tcW w:w="1668" w:type="dxa"/>
           </w:tcPr>
           <w:p>
-            <w:proofErr w:type="spellStart"/>
             <w:r>
               <w:t>gpio_ext_porta</w:t>
             </w:r>
-            <w:proofErr w:type="spellEnd"/>
           </w:p>
         </w:tc>
         <w:tc>
@@ -16093,11 +15424,9 @@
             <w:tcW w:w="1668" w:type="dxa"/>
           </w:tcPr>
           <w:p>
-            <w:proofErr w:type="spellStart"/>
             <w:r>
               <w:t>gpio_ls_sync</w:t>
             </w:r>
-            <w:proofErr w:type="spellEnd"/>
           </w:p>
         </w:tc>
         <w:tc>
@@ -16169,11 +15498,9 @@
             <w:tcW w:w="1668" w:type="dxa"/>
           </w:tcPr>
           <w:p>
-            <w:proofErr w:type="spellStart"/>
             <w:r>
               <w:t>gpio_id_code</w:t>
             </w:r>
-            <w:proofErr w:type="spellEnd"/>
           </w:p>
         </w:tc>
         <w:tc>
@@ -16245,11 +15572,9 @@
             <w:tcW w:w="1668" w:type="dxa"/>
           </w:tcPr>
           <w:p>
-            <w:proofErr w:type="spellStart"/>
             <w:r>
               <w:t>gpio_ver_id_code</w:t>
             </w:r>
-            <w:proofErr w:type="spellEnd"/>
           </w:p>
         </w:tc>
         <w:tc>
@@ -16566,11 +15891,9 @@
             <w:tcW w:w="3337" w:type="dxa"/>
           </w:tcPr>
           <w:p>
-            <w:proofErr w:type="spellStart"/>
             <w:r>
               <w:t>hps.h</w:t>
             </w:r>
-            <w:proofErr w:type="spellEnd"/>
           </w:p>
         </w:tc>
         <w:tc>
@@ -16798,42 +16121,12 @@
           <w:lang w:val="fr-CH"/>
         </w:rPr>
       </w:pPr>
-      <w:proofErr w:type="spellStart"/>
       <w:r>
         <w:rPr>
           <w:lang w:val="fr-CH"/>
         </w:rPr>
-        <w:t>Altera</w:t>
-      </w:r>
-      <w:proofErr w:type="spellEnd"/>
-      <w:r>
-        <w:rPr>
-          <w:lang w:val="fr-CH"/>
-        </w:rPr>
-        <w:t xml:space="preserve">, Cyclone V </w:t>
-      </w:r>
-      <w:proofErr w:type="spellStart"/>
-      <w:r>
-        <w:rPr>
-          <w:lang w:val="fr-CH"/>
-        </w:rPr>
-        <w:t>Devices</w:t>
-      </w:r>
-      <w:proofErr w:type="spellEnd"/>
-      <w:r>
-        <w:rPr>
-          <w:lang w:val="fr-CH"/>
-        </w:rPr>
-        <w:t xml:space="preserve"> documentation</w:t>
-      </w:r>
-      <w:proofErr w:type="gramStart"/>
-      <w:r>
-        <w:rPr>
-          <w:lang w:val="fr-CH"/>
-        </w:rPr>
-        <w:t>,</w:t>
-      </w:r>
-      <w:proofErr w:type="gramEnd"/>
+        <w:t>Altera, Cyclone V Devices documentation,</w:t>
+      </w:r>
       <w:r>
         <w:rPr>
           <w:lang w:val="fr-CH"/>
@@ -16927,13 +16220,8 @@
           <w:numId w:val="14"/>
         </w:numPr>
       </w:pPr>
-      <w:proofErr w:type="spellStart"/>
-      <w:r>
-        <w:t>Cylone</w:t>
-      </w:r>
-      <w:proofErr w:type="spellEnd"/>
-      <w:r>
-        <w:t xml:space="preserve"> V </w:t>
+      <w:r>
+        <w:t xml:space="preserve">Cylone V </w:t>
       </w:r>
       <w:r>
         <w:t xml:space="preserve">HPS addresses </w:t>
@@ -17014,23 +16302,13 @@
           <w:u w:val="none"/>
         </w:rPr>
       </w:pPr>
-      <w:proofErr w:type="spellStart"/>
       <w:r>
         <w:rPr>
           <w:rStyle w:val="Hyperlink"/>
           <w:color w:val="auto"/>
           <w:u w:val="none"/>
         </w:rPr>
-        <w:t>SoCAL</w:t>
-      </w:r>
-      <w:proofErr w:type="spellEnd"/>
-      <w:r>
-        <w:rPr>
-          <w:rStyle w:val="Hyperlink"/>
-          <w:color w:val="auto"/>
-          <w:u w:val="none"/>
-        </w:rPr>
-        <w:t xml:space="preserve"> documentation (html)</w:t>
+        <w:t>SoCAL documentation (html)</w:t>
       </w:r>
       <w:r>
         <w:rPr>
@@ -17041,23 +16319,7 @@
         <w:t xml:space="preserve">, </w:t>
       </w:r>
       <w:r>
-        <w:t xml:space="preserve">The Altera </w:t>
-      </w:r>
-      <w:proofErr w:type="spellStart"/>
-      <w:r>
-        <w:t>SoC</w:t>
-      </w:r>
-      <w:proofErr w:type="spellEnd"/>
-      <w:r>
-        <w:t xml:space="preserve"> Abstraction Layer (</w:t>
-      </w:r>
-      <w:proofErr w:type="spellStart"/>
-      <w:r>
-        <w:t>SoCAL</w:t>
-      </w:r>
-      <w:proofErr w:type="spellEnd"/>
-      <w:r>
-        <w:t>) API Reference Manual</w:t>
+        <w:t>The Altera SoC Abstraction Layer (SoCAL) API Reference Manual</w:t>
       </w:r>
       <w:r>
         <w:rPr>
@@ -17176,15 +16438,7 @@
         </w:numPr>
       </w:pPr>
       <w:r>
-        <w:t xml:space="preserve">FPGA-adaptive debug on the Altera </w:t>
-      </w:r>
-      <w:proofErr w:type="spellStart"/>
-      <w:r>
-        <w:t>SoC</w:t>
-      </w:r>
-      <w:proofErr w:type="spellEnd"/>
-      <w:r>
-        <w:t xml:space="preserve"> using ARM DS-5</w:t>
+        <w:t>FPGA-adaptive debug on the Altera SoC using ARM DS-5</w:t>
       </w:r>
       <w:r>
         <w:br/>
@@ -17207,15 +16461,7 @@
         </w:numPr>
       </w:pPr>
       <w:r>
-        <w:t xml:space="preserve">A Look Inside: </w:t>
-      </w:r>
-      <w:proofErr w:type="spellStart"/>
-      <w:r>
-        <w:t>SoC</w:t>
-      </w:r>
-      <w:proofErr w:type="spellEnd"/>
-      <w:r>
-        <w:t xml:space="preserve"> FPGAs Introduction (Part 1 of 5)</w:t>
+        <w:t>A Look Inside: SoC FPGAs Introduction (Part 1 of 5)</w:t>
       </w:r>
       <w:r>
         <w:br/>
@@ -17319,13 +16565,8 @@
           <w:numId w:val="14"/>
         </w:numPr>
       </w:pPr>
-      <w:proofErr w:type="spellStart"/>
-      <w:r>
-        <w:t>OpenCL</w:t>
-      </w:r>
-      <w:proofErr w:type="spellEnd"/>
-      <w:r>
-        <w:t xml:space="preserve"> on FPGAs Accelerating Performance and Design Productivity — Altera </w:t>
+      <w:r>
+        <w:t xml:space="preserve">OpenCL on FPGAs Accelerating Performance and Design Productivity — Altera </w:t>
       </w:r>
       <w:r>
         <w:br/>
@@ -17340,8 +16581,12 @@
       </w:hyperlink>
     </w:p>
     <w:sectPr>
-      <w:headerReference w:type="default" r:id="rId43"/>
-      <w:footerReference w:type="default" r:id="rId44"/>
+      <w:headerReference w:type="even" r:id="rId43"/>
+      <w:headerReference w:type="default" r:id="rId44"/>
+      <w:footerReference w:type="even" r:id="rId45"/>
+      <w:footerReference w:type="default" r:id="rId46"/>
+      <w:headerReference w:type="first" r:id="rId47"/>
+      <w:footerReference w:type="first" r:id="rId48"/>
       <w:pgSz w:w="11907" w:h="16839" w:code="9"/>
       <w:pgMar w:top="398" w:right="1041" w:bottom="899" w:left="993" w:header="680" w:footer="139" w:gutter="0"/>
       <w:cols w:space="708"/>
@@ -17382,6 +16627,16 @@
   <w:p>
     <w:pPr>
       <w:pStyle w:val="Footer"/>
+    </w:pPr>
+  </w:p>
+</w:ftr>
+</file>
+
+<file path=word/footer2.xml><?xml version="1.0" encoding="utf-8"?>
+<w:ftr xmlns:wpc="http://schemas.microsoft.com/office/word/2010/wordprocessingCanvas" xmlns:mc="http://schemas.openxmlformats.org/markup-compatibility/2006" xmlns:o="urn:schemas-microsoft-com:office:office" xmlns:r="http://schemas.openxmlformats.org/officeDocument/2006/relationships" xmlns:m="http://schemas.openxmlformats.org/officeDocument/2006/math" xmlns:v="urn:schemas-microsoft-com:vml" xmlns:wp14="http://schemas.microsoft.com/office/word/2010/wordprocessingDrawing" xmlns:wp="http://schemas.openxmlformats.org/drawingml/2006/wordprocessingDrawing" xmlns:w10="urn:schemas-microsoft-com:office:word" xmlns:w="http://schemas.openxmlformats.org/wordprocessingml/2006/main" xmlns:w14="http://schemas.microsoft.com/office/word/2010/wordml" xmlns:w15="http://schemas.microsoft.com/office/word/2012/wordml" xmlns:wpg="http://schemas.microsoft.com/office/word/2010/wordprocessingGroup" xmlns:wpi="http://schemas.microsoft.com/office/word/2010/wordprocessingInk" xmlns:wne="http://schemas.microsoft.com/office/word/2006/wordml" xmlns:wps="http://schemas.microsoft.com/office/word/2010/wordprocessingShape" mc:Ignorable="w14 w15 wp14">
+  <w:p>
+    <w:pPr>
+      <w:pStyle w:val="Footer"/>
       <w:pBdr>
         <w:top w:val="single" w:sz="4" w:space="1" w:color="auto"/>
       </w:pBdr>
@@ -17413,7 +16668,7 @@
         <w:noProof/>
         <w:lang w:val="fr-FR"/>
       </w:rPr>
-      <w:t>16/09/2014</w:t>
+      <w:t>17/09/2014</w:t>
     </w:r>
     <w:r>
       <w:rPr>
@@ -17465,7 +16720,7 @@
         <w:noProof/>
         <w:lang w:val="fr-FR"/>
       </w:rPr>
-      <w:t>3</w:t>
+      <w:t>12</w:t>
     </w:r>
     <w:r>
       <w:rPr>
@@ -17497,6 +16752,16 @@
 </w:ftr>
 </file>
 
+<file path=word/footer3.xml><?xml version="1.0" encoding="utf-8"?>
+<w:ftr xmlns:wpc="http://schemas.microsoft.com/office/word/2010/wordprocessingCanvas" xmlns:mc="http://schemas.openxmlformats.org/markup-compatibility/2006" xmlns:o="urn:schemas-microsoft-com:office:office" xmlns:r="http://schemas.openxmlformats.org/officeDocument/2006/relationships" xmlns:m="http://schemas.openxmlformats.org/officeDocument/2006/math" xmlns:v="urn:schemas-microsoft-com:vml" xmlns:wp14="http://schemas.microsoft.com/office/word/2010/wordprocessingDrawing" xmlns:wp="http://schemas.openxmlformats.org/drawingml/2006/wordprocessingDrawing" xmlns:w10="urn:schemas-microsoft-com:office:word" xmlns:w="http://schemas.openxmlformats.org/wordprocessingml/2006/main" xmlns:w14="http://schemas.microsoft.com/office/word/2010/wordml" xmlns:w15="http://schemas.microsoft.com/office/word/2012/wordml" xmlns:wpg="http://schemas.microsoft.com/office/word/2010/wordprocessingGroup" xmlns:wpi="http://schemas.microsoft.com/office/word/2010/wordprocessingInk" xmlns:wne="http://schemas.microsoft.com/office/word/2006/wordml" xmlns:wps="http://schemas.microsoft.com/office/word/2010/wordprocessingShape" mc:Ignorable="w14 w15 wp14">
+  <w:p>
+    <w:pPr>
+      <w:pStyle w:val="Footer"/>
+    </w:pPr>
+  </w:p>
+</w:ftr>
+</file>
+
 <file path=word/footnotes.xml><?xml version="1.0" encoding="utf-8"?>
 <w:footnotes xmlns:wpc="http://schemas.microsoft.com/office/word/2010/wordprocessingCanvas" xmlns:mc="http://schemas.openxmlformats.org/markup-compatibility/2006" xmlns:o="urn:schemas-microsoft-com:office:office" xmlns:r="http://schemas.openxmlformats.org/officeDocument/2006/relationships" xmlns:m="http://schemas.openxmlformats.org/officeDocument/2006/math" xmlns:v="urn:schemas-microsoft-com:vml" xmlns:wp14="http://schemas.microsoft.com/office/word/2010/wordprocessingDrawing" xmlns:wp="http://schemas.openxmlformats.org/drawingml/2006/wordprocessingDrawing" xmlns:w10="urn:schemas-microsoft-com:office:word" xmlns:w="http://schemas.openxmlformats.org/wordprocessingml/2006/main" xmlns:w14="http://schemas.microsoft.com/office/word/2010/wordml" xmlns:w15="http://schemas.microsoft.com/office/word/2012/wordml" xmlns:wpg="http://schemas.microsoft.com/office/word/2010/wordprocessingGroup" xmlns:wpi="http://schemas.microsoft.com/office/word/2010/wordprocessingInk" xmlns:wne="http://schemas.microsoft.com/office/word/2006/wordml" xmlns:wps="http://schemas.microsoft.com/office/word/2010/wordprocessingShape" mc:Ignorable="w14 w15 wp14">
   <w:footnote w:type="separator" w:id="-1">
@@ -17527,6 +16792,16 @@
   <w:p>
     <w:pPr>
       <w:pStyle w:val="Header"/>
+    </w:pPr>
+  </w:p>
+</w:hdr>
+</file>
+
+<file path=word/header2.xml><?xml version="1.0" encoding="utf-8"?>
+<w:hdr xmlns:wpc="http://schemas.microsoft.com/office/word/2010/wordprocessingCanvas" xmlns:mc="http://schemas.openxmlformats.org/markup-compatibility/2006" xmlns:o="urn:schemas-microsoft-com:office:office" xmlns:r="http://schemas.openxmlformats.org/officeDocument/2006/relationships" xmlns:m="http://schemas.openxmlformats.org/officeDocument/2006/math" xmlns:v="urn:schemas-microsoft-com:vml" xmlns:wp14="http://schemas.microsoft.com/office/word/2010/wordprocessingDrawing" xmlns:wp="http://schemas.openxmlformats.org/drawingml/2006/wordprocessingDrawing" xmlns:w10="urn:schemas-microsoft-com:office:word" xmlns:w="http://schemas.openxmlformats.org/wordprocessingml/2006/main" xmlns:w14="http://schemas.microsoft.com/office/word/2010/wordml" xmlns:w15="http://schemas.microsoft.com/office/word/2012/wordml" xmlns:wpg="http://schemas.microsoft.com/office/word/2010/wordprocessingGroup" xmlns:wpi="http://schemas.microsoft.com/office/word/2010/wordprocessingInk" xmlns:wne="http://schemas.microsoft.com/office/word/2006/wordml" xmlns:wps="http://schemas.microsoft.com/office/word/2010/wordprocessingShape" mc:Ignorable="w14 w15 wp14">
+  <w:p>
+    <w:pPr>
+      <w:pStyle w:val="Header"/>
       <w:rPr>
         <w:color w:val="000000"/>
         <w:sz w:val="20"/>
@@ -17534,6 +16809,63 @@
         <w:lang w:val="fr-CH"/>
       </w:rPr>
     </w:pPr>
+    <w:sdt>
+      <w:sdtPr>
+        <w:rPr>
+          <w:color w:val="000000"/>
+          <w:sz w:val="20"/>
+          <w:szCs w:val="20"/>
+          <w:lang w:val="fr-CH"/>
+        </w:rPr>
+        <w:id w:val="-1449156709"/>
+        <w:docPartObj>
+          <w:docPartGallery w:val="Watermarks"/>
+          <w:docPartUnique/>
+        </w:docPartObj>
+      </w:sdtPr>
+      <w:sdtContent>
+        <w:r>
+          <w:rPr>
+            <w:noProof/>
+            <w:color w:val="000000"/>
+            <w:sz w:val="20"/>
+            <w:szCs w:val="20"/>
+            <w:lang w:val="fr-CH"/>
+          </w:rPr>
+          <w:pict>
+            <v:shapetype id="_x0000_t136" coordsize="21600,21600" o:spt="136" adj="10800" path="m@7,l@8,m@5,21600l@6,21600e">
+              <v:formulas>
+                <v:f eqn="sum #0 0 10800"/>
+                <v:f eqn="prod #0 2 1"/>
+                <v:f eqn="sum 21600 0 @1"/>
+                <v:f eqn="sum 0 0 @2"/>
+                <v:f eqn="sum 21600 0 @3"/>
+                <v:f eqn="if @0 @3 0"/>
+                <v:f eqn="if @0 21600 @1"/>
+                <v:f eqn="if @0 0 @2"/>
+                <v:f eqn="if @0 @4 21600"/>
+                <v:f eqn="mid @5 @6"/>
+                <v:f eqn="mid @8 @5"/>
+                <v:f eqn="mid @7 @8"/>
+                <v:f eqn="mid @6 @7"/>
+                <v:f eqn="sum @6 0 @5"/>
+              </v:formulas>
+              <v:path textpathok="t" o:connecttype="custom" o:connectlocs="@9,0;@10,10800;@11,21600;@12,10800" o:connectangles="270,180,90,0"/>
+              <v:textpath on="t" fitshape="t"/>
+              <v:handles>
+                <v:h position="#0,bottomRight" xrange="6629,14971"/>
+              </v:handles>
+              <o:lock v:ext="edit" text="t" shapetype="t"/>
+            </v:shapetype>
+            <v:shape id="PowerPlusWaterMarkObject357831064" o:spid="_x0000_s30721" type="#_x0000_t136" style="position:absolute;margin-left:0;margin-top:0;width:412.4pt;height:247.45pt;rotation:315;z-index:-251657216;mso-position-horizontal:center;mso-position-horizontal-relative:margin;mso-position-vertical:center;mso-position-vertical-relative:margin" o:allowincell="f" fillcolor="silver" stroked="f">
+              <v:fill opacity=".5"/>
+              <v:textpath style="font-family:&quot;Calibri&quot;;font-size:1pt" string="DRAFT"/>
+              <w10:wrap anchorx="margin" anchory="margin"/>
+            </v:shape>
+          </w:pict>
+        </w:r>
+      </w:sdtContent>
+    </w:sdt>
     <w:r>
       <w:rPr>
         <w:color w:val="000000"/>
@@ -17553,6 +16885,16 @@
         <w:szCs w:val="20"/>
         <w:lang w:val="fr-CH"/>
       </w:rPr>
+    </w:pPr>
+  </w:p>
+</w:hdr>
+</file>
+
+<file path=word/header3.xml><?xml version="1.0" encoding="utf-8"?>
+<w:hdr xmlns:wpc="http://schemas.microsoft.com/office/word/2010/wordprocessingCanvas" xmlns:mc="http://schemas.openxmlformats.org/markup-compatibility/2006" xmlns:o="urn:schemas-microsoft-com:office:office" xmlns:r="http://schemas.openxmlformats.org/officeDocument/2006/relationships" xmlns:m="http://schemas.openxmlformats.org/officeDocument/2006/math" xmlns:v="urn:schemas-microsoft-com:vml" xmlns:wp14="http://schemas.microsoft.com/office/word/2010/wordprocessingDrawing" xmlns:wp="http://schemas.openxmlformats.org/drawingml/2006/wordprocessingDrawing" xmlns:w10="urn:schemas-microsoft-com:office:word" xmlns:w="http://schemas.openxmlformats.org/wordprocessingml/2006/main" xmlns:w14="http://schemas.microsoft.com/office/word/2010/wordml" xmlns:w15="http://schemas.microsoft.com/office/word/2012/wordml" xmlns:wpg="http://schemas.microsoft.com/office/word/2010/wordprocessingGroup" xmlns:wpi="http://schemas.microsoft.com/office/word/2010/wordprocessingInk" xmlns:wne="http://schemas.microsoft.com/office/word/2006/wordml" xmlns:wps="http://schemas.microsoft.com/office/word/2010/wordprocessingShape" mc:Ignorable="w14 w15 wp14">
+  <w:p>
+    <w:pPr>
+      <w:pStyle w:val="Header"/>
     </w:pPr>
   </w:p>
 </w:hdr>
@@ -21002,6 +20344,7 @@
   <w:style w:type="character" w:default="1" w:styleId="DefaultParagraphFont">
     <w:name w:val="Default Paragraph Font"/>
     <w:uiPriority w:val="1"/>
+    <w:semiHidden/>
     <w:unhideWhenUsed/>
   </w:style>
   <w:style w:type="table" w:default="1" w:styleId="TableNormal">
@@ -22266,7 +21609,7 @@
 </file>
 
 <file path=customXml/itemProps1.xml><?xml version="1.0" encoding="utf-8"?>
-<ds:datastoreItem xmlns:ds="http://schemas.openxmlformats.org/officeDocument/2006/customXml" ds:itemID="{3C499191-28CE-4F19-B523-62A6B698AE05}">
+<ds:datastoreItem xmlns:ds="http://schemas.openxmlformats.org/officeDocument/2006/customXml" ds:itemID="{E08CAC93-E360-44D8-A45B-686BB0706E74}">
   <ds:schemaRefs>
     <ds:schemaRef ds:uri="http://schemas.openxmlformats.org/officeDocument/2006/bibliography"/>
   </ds:schemaRefs>

</xml_diff>

<commit_message>
SoC-FPGA Design Guide 0.17
</commit_message>
<xml_diff>
--- a/Documentation/SoC-FPGA Design Guide.docx
+++ b/Documentation/SoC-FPGA Design Guide.docx
@@ -70,13 +70,27 @@
         <w:t>Version 0.</w:t>
       </w:r>
       <w:r>
-        <w:t>16</w:t>
+        <w:t>17</w:t>
       </w:r>
       <w:r>
         <w:t xml:space="preserve"> </w:t>
       </w:r>
       <w:r>
         <w:t>(Preliminary)</w:t>
+      </w:r>
+    </w:p>
+    <w:p>
+      <w:pPr>
+        <w:jc w:val="center"/>
+        <w:rPr>
+          <w:rStyle w:val="Emphasis"/>
+        </w:rPr>
+      </w:pPr>
+      <w:r>
+        <w:rPr>
+          <w:rStyle w:val="Emphasis"/>
+        </w:rPr>
+        <w:t>Sahand Kashani-Akhavan</w:t>
       </w:r>
     </w:p>
     <w:p>
@@ -5183,27 +5197,14 @@
       <w:r>
         <w:t xml:space="preserve">Figure </w:t>
       </w:r>
-      <w:r>
-        <w:fldChar w:fldCharType="begin"/>
-      </w:r>
-      <w:r>
-        <w:instrText xml:space="preserve"> SEQ Figure \* ARABIC </w:instrText>
-      </w:r>
-      <w:r>
-        <w:fldChar w:fldCharType="separate"/>
-      </w:r>
-      <w:r>
-        <w:rPr>
-          <w:noProof/>
-        </w:rPr>
-        <w:t>1</w:t>
-      </w:r>
-      <w:r>
-        <w:rPr>
-          <w:noProof/>
-        </w:rPr>
-        <w:fldChar w:fldCharType="end"/>
-      </w:r>
+      <w:fldSimple w:instr=" SEQ Figure \* ARABIC ">
+        <w:r>
+          <w:rPr>
+            <w:noProof/>
+          </w:rPr>
+          <w:t>1</w:t>
+        </w:r>
+      </w:fldSimple>
       <w:bookmarkEnd w:id="5"/>
       <w:r>
         <w:t xml:space="preserve">. </w:t>
@@ -6040,27 +6041,14 @@
       <w:r>
         <w:t xml:space="preserve">Figure </w:t>
       </w:r>
-      <w:r>
-        <w:fldChar w:fldCharType="begin"/>
-      </w:r>
-      <w:r>
-        <w:instrText xml:space="preserve"> SEQ Figure \* ARABIC </w:instrText>
-      </w:r>
-      <w:r>
-        <w:fldChar w:fldCharType="separate"/>
-      </w:r>
-      <w:r>
-        <w:rPr>
-          <w:noProof/>
-        </w:rPr>
-        <w:t>2</w:t>
-      </w:r>
-      <w:r>
-        <w:rPr>
-          <w:noProof/>
-        </w:rPr>
-        <w:fldChar w:fldCharType="end"/>
-      </w:r>
+      <w:fldSimple w:instr=" SEQ Figure \* ARABIC ">
+        <w:r>
+          <w:rPr>
+            <w:noProof/>
+          </w:rPr>
+          <w:t>2</w:t>
+        </w:r>
+      </w:fldSimple>
       <w:r>
         <w:t>. Block Diagram of the DE1-SoC Board</w:t>
       </w:r>
@@ -6151,27 +6139,14 @@
       <w:r>
         <w:t xml:space="preserve">Figure </w:t>
       </w:r>
-      <w:r>
-        <w:fldChar w:fldCharType="begin"/>
-      </w:r>
-      <w:r>
-        <w:instrText xml:space="preserve"> SEQ Figure \* ARABIC </w:instrText>
-      </w:r>
-      <w:r>
-        <w:fldChar w:fldCharType="separate"/>
-      </w:r>
-      <w:r>
-        <w:rPr>
-          <w:noProof/>
-        </w:rPr>
-        <w:t>3</w:t>
-      </w:r>
-      <w:r>
-        <w:rPr>
-          <w:noProof/>
-        </w:rPr>
-        <w:fldChar w:fldCharType="end"/>
-      </w:r>
+      <w:fldSimple w:instr=" SEQ Figure \* ARABIC ">
+        <w:r>
+          <w:rPr>
+            <w:noProof/>
+          </w:rPr>
+          <w:t>3</w:t>
+        </w:r>
+      </w:fldSimple>
       <w:bookmarkEnd w:id="39"/>
       <w:r>
         <w:t>. Front</w:t>
@@ -6251,27 +6226,14 @@
       <w:r>
         <w:t xml:space="preserve">Figure </w:t>
       </w:r>
-      <w:r>
-        <w:fldChar w:fldCharType="begin"/>
-      </w:r>
-      <w:r>
-        <w:instrText xml:space="preserve"> SEQ Figure \* ARABIC </w:instrText>
-      </w:r>
-      <w:r>
-        <w:fldChar w:fldCharType="separate"/>
-      </w:r>
-      <w:r>
-        <w:rPr>
-          <w:noProof/>
-        </w:rPr>
-        <w:t>4</w:t>
-      </w:r>
-      <w:r>
-        <w:rPr>
-          <w:noProof/>
-        </w:rPr>
-        <w:fldChar w:fldCharType="end"/>
-      </w:r>
+      <w:fldSimple w:instr=" SEQ Figure \* ARABIC ">
+        <w:r>
+          <w:rPr>
+            <w:noProof/>
+          </w:rPr>
+          <w:t>4</w:t>
+        </w:r>
+      </w:fldSimple>
       <w:bookmarkEnd w:id="41"/>
       <w:r>
         <w:t>. Back</w:t>
@@ -6538,27 +6500,14 @@
       <w:r>
         <w:t xml:space="preserve">Figure </w:t>
       </w:r>
-      <w:r>
-        <w:fldChar w:fldCharType="begin"/>
-      </w:r>
-      <w:r>
-        <w:instrText xml:space="preserve"> SEQ Figure \* ARABIC </w:instrText>
-      </w:r>
-      <w:r>
-        <w:fldChar w:fldCharType="separate"/>
-      </w:r>
-      <w:r>
-        <w:rPr>
-          <w:noProof/>
-        </w:rPr>
-        <w:t>5</w:t>
-      </w:r>
-      <w:r>
-        <w:rPr>
-          <w:noProof/>
-        </w:rPr>
-        <w:fldChar w:fldCharType="end"/>
-      </w:r>
+      <w:fldSimple w:instr=" SEQ Figure \* ARABIC ">
+        <w:r>
+          <w:rPr>
+            <w:noProof/>
+          </w:rPr>
+          <w:t>5</w:t>
+        </w:r>
+      </w:fldSimple>
       <w:r>
         <w:t>. Altera SoC FPGA Device Block Diagram</w:t>
       </w:r>
@@ -6896,27 +6845,14 @@
       <w:r>
         <w:t xml:space="preserve">Figure </w:t>
       </w:r>
-      <w:r>
-        <w:fldChar w:fldCharType="begin"/>
-      </w:r>
-      <w:r>
-        <w:instrText xml:space="preserve"> SEQ Figure \* ARABIC </w:instrText>
-      </w:r>
-      <w:r>
-        <w:fldChar w:fldCharType="separate"/>
-      </w:r>
-      <w:r>
-        <w:rPr>
-          <w:noProof/>
-        </w:rPr>
-        <w:t>6</w:t>
-      </w:r>
-      <w:r>
-        <w:rPr>
-          <w:noProof/>
-        </w:rPr>
-        <w:fldChar w:fldCharType="end"/>
-      </w:r>
+      <w:fldSimple w:instr=" SEQ Figure \* ARABIC ">
+        <w:r>
+          <w:rPr>
+            <w:noProof/>
+          </w:rPr>
+          <w:t>6</w:t>
+        </w:r>
+      </w:fldSimple>
       <w:r>
         <w:t>. HPS Block Diagram</w:t>
       </w:r>
@@ -8485,27 +8421,14 @@
       <w:r>
         <w:t xml:space="preserve">Table </w:t>
       </w:r>
-      <w:r>
-        <w:fldChar w:fldCharType="begin"/>
-      </w:r>
-      <w:r>
-        <w:instrText xml:space="preserve"> SEQ Table \* ARABIC </w:instrText>
-      </w:r>
-      <w:r>
-        <w:fldChar w:fldCharType="separate"/>
-      </w:r>
-      <w:r>
-        <w:rPr>
-          <w:noProof/>
-        </w:rPr>
-        <w:t>1</w:t>
-      </w:r>
-      <w:r>
-        <w:rPr>
-          <w:noProof/>
-        </w:rPr>
-        <w:fldChar w:fldCharType="end"/>
-      </w:r>
+      <w:fldSimple w:instr=" SEQ Table \* ARABIC ">
+        <w:r>
+          <w:rPr>
+            <w:noProof/>
+          </w:rPr>
+          <w:t>1</w:t>
+        </w:r>
+      </w:fldSimple>
       <w:r>
         <w:t>. HPS Address Spaces</w:t>
       </w:r>
@@ -8590,27 +8513,14 @@
       <w:r>
         <w:t xml:space="preserve">Figure </w:t>
       </w:r>
-      <w:r>
-        <w:fldChar w:fldCharType="begin"/>
-      </w:r>
-      <w:r>
-        <w:instrText xml:space="preserve"> SEQ Figure \* ARABIC </w:instrText>
-      </w:r>
-      <w:r>
-        <w:fldChar w:fldCharType="separate"/>
-      </w:r>
-      <w:r>
-        <w:rPr>
-          <w:noProof/>
-        </w:rPr>
-        <w:t>7</w:t>
-      </w:r>
-      <w:r>
-        <w:rPr>
-          <w:noProof/>
-        </w:rPr>
-        <w:fldChar w:fldCharType="end"/>
-      </w:r>
+      <w:fldSimple w:instr=" SEQ Figure \* ARABIC ">
+        <w:r>
+          <w:rPr>
+            <w:noProof/>
+          </w:rPr>
+          <w:t>7</w:t>
+        </w:r>
+      </w:fldSimple>
       <w:bookmarkEnd w:id="69"/>
       <w:r>
         <w:t>. HPS Address Space Relations</w:t>
@@ -9040,27 +8950,14 @@
       <w:r>
         <w:t xml:space="preserve">Table </w:t>
       </w:r>
-      <w:r>
-        <w:fldChar w:fldCharType="begin"/>
-      </w:r>
-      <w:r>
-        <w:instrText xml:space="preserve"> SEQ Table \* ARABIC </w:instrText>
-      </w:r>
-      <w:r>
-        <w:fldChar w:fldCharType="separate"/>
-      </w:r>
-      <w:r>
-        <w:rPr>
-          <w:noProof/>
-        </w:rPr>
-        <w:t>2</w:t>
-      </w:r>
-      <w:r>
-        <w:rPr>
-          <w:noProof/>
-        </w:rPr>
-        <w:fldChar w:fldCharType="end"/>
-      </w:r>
+      <w:fldSimple w:instr=" SEQ Table \* ARABIC ">
+        <w:r>
+          <w:rPr>
+            <w:noProof/>
+          </w:rPr>
+          <w:t>2</w:t>
+        </w:r>
+      </w:fldSimple>
       <w:r>
         <w:t>. Common Address Space Regions</w:t>
       </w:r>
@@ -12696,27 +12593,14 @@
       <w:r>
         <w:t xml:space="preserve">Table </w:t>
       </w:r>
-      <w:r>
-        <w:fldChar w:fldCharType="begin"/>
-      </w:r>
-      <w:r>
-        <w:instrText xml:space="preserve"> SEQ Table \* ARABIC </w:instrText>
-      </w:r>
-      <w:r>
-        <w:fldChar w:fldCharType="separate"/>
-      </w:r>
-      <w:r>
-        <w:rPr>
-          <w:noProof/>
-        </w:rPr>
-        <w:t>3</w:t>
-      </w:r>
-      <w:r>
-        <w:rPr>
-          <w:noProof/>
-        </w:rPr>
-        <w:fldChar w:fldCharType="end"/>
-      </w:r>
+      <w:fldSimple w:instr=" SEQ Table \* ARABIC ">
+        <w:r>
+          <w:rPr>
+            <w:noProof/>
+          </w:rPr>
+          <w:t>3</w:t>
+        </w:r>
+      </w:fldSimple>
       <w:bookmarkEnd w:id="74"/>
       <w:r>
         <w:t>. HPS Peripheral Region Address Map</w:t>
@@ -13573,19 +13457,916 @@
     </w:p>
     <w:p>
       <w:r>
-        <w:t>Before being able to use the Cyclone V SoC, one needs to understand how the HPS boots and how the FPGA can be configured.</w:t>
+        <w:t>Before being able to use the Cyclone V SoC, one needs to understand how t</w:t>
+      </w:r>
+      <w:r>
+        <w:t>he HPS boots and how the FPGA is</w:t>
+      </w:r>
+      <w:r>
+        <w:t xml:space="preserve"> configured.</w:t>
+      </w:r>
+      <w:r>
+        <w:t xml:space="preserve"> We’ll first take a look at the ordering between the HPS and FPGA</w:t>
+      </w:r>
+      <w:r>
+        <w:t>.</w:t>
       </w:r>
     </w:p>
     <w:p>
       <w:pPr>
         <w:pStyle w:val="Heading3"/>
       </w:pPr>
-      <w:bookmarkStart w:id="76" w:name="_Toc398837460"/>
+      <w:r>
+        <w:lastRenderedPageBreak/>
+        <w:t>HPS Booting and FPGA Configuration Order</w:t>
+      </w:r>
+    </w:p>
+    <w:p>
+      <w:r>
+        <w:t xml:space="preserve">The </w:t>
+      </w:r>
+      <w:r>
+        <w:rPr>
+          <w:rStyle w:val="IntenseEmphasis"/>
+        </w:rPr>
+        <w:t>HPS boot</w:t>
+      </w:r>
+      <w:r>
+        <w:t xml:space="preserve"> starts when the processor is released from reset (for example, on power up) and executes code in the internal </w:t>
+      </w:r>
+      <w:r>
+        <w:rPr>
+          <w:rStyle w:val="Emphasis"/>
+        </w:rPr>
+        <w:t>boot ROM</w:t>
+      </w:r>
+      <w:r>
+        <w:t xml:space="preserve"> at the reset exception address.</w:t>
+      </w:r>
+      <w:r>
+        <w:t xml:space="preserve"> The boot process ends when the code in the boot ROM jumps to the next stage of the boot software. This next stage of the boot software is referred to as the </w:t>
+      </w:r>
+      <w:r>
+        <w:rPr>
+          <w:rStyle w:val="Emphasis"/>
+        </w:rPr>
+        <w:t>preloader</w:t>
+      </w:r>
+      <w:r>
+        <w:t>.</w:t>
+      </w:r>
+      <w:r>
+        <w:t xml:space="preserve"> </w:t>
+      </w:r>
+      <w:r>
+        <w:fldChar w:fldCharType="begin"/>
+      </w:r>
+      <w:r>
+        <w:instrText xml:space="preserve"> REF _Ref398871452 \h </w:instrText>
+      </w:r>
+      <w:r>
+        <w:fldChar w:fldCharType="separate"/>
+      </w:r>
+      <w:r>
+        <w:t xml:space="preserve">Figure </w:t>
+      </w:r>
+      <w:r>
+        <w:rPr>
+          <w:noProof/>
+        </w:rPr>
+        <w:t>8</w:t>
+      </w:r>
+      <w:r>
+        <w:fldChar w:fldCharType="end"/>
+      </w:r>
+      <w:r>
+        <w:t xml:space="preserve"> illustrates this </w:t>
+      </w:r>
+      <w:r>
+        <w:rPr>
+          <w:rStyle w:val="Emphasis"/>
+        </w:rPr>
+        <w:t xml:space="preserve">initial </w:t>
+      </w:r>
+      <w:r>
+        <w:t>incomplete H</w:t>
+      </w:r>
+      <w:r>
+        <w:t>PS</w:t>
+      </w:r>
+      <w:r>
+        <w:t xml:space="preserve"> boot flow.</w:t>
+      </w:r>
+    </w:p>
+    <w:p>
+      <w:pPr>
+        <w:keepNext/>
+        <w:jc w:val="center"/>
+      </w:pPr>
+      <w:r>
+        <w:rPr>
+          <w:noProof/>
+        </w:rPr>
+        <w:drawing>
+          <wp:inline distT="0" distB="0" distL="0" distR="0" wp14:anchorId="562CE6D0" wp14:editId="139F92CE">
+            <wp:extent cx="2709705" cy="571500"/>
+            <wp:effectExtent l="0" t="0" r="0" b="0"/>
+            <wp:docPr id="11" name="Picture 11"/>
+            <wp:cNvGraphicFramePr>
+              <a:graphicFrameLocks xmlns:a="http://schemas.openxmlformats.org/drawingml/2006/main" noChangeAspect="1"/>
+            </wp:cNvGraphicFramePr>
+            <a:graphic xmlns:a="http://schemas.openxmlformats.org/drawingml/2006/main">
+              <a:graphicData uri="http://schemas.openxmlformats.org/drawingml/2006/picture">
+                <pic:pic xmlns:pic="http://schemas.openxmlformats.org/drawingml/2006/picture">
+                  <pic:nvPicPr>
+                    <pic:cNvPr id="11" name="HPS Boot Flow until Preloader.emf"/>
+                    <pic:cNvPicPr/>
+                  </pic:nvPicPr>
+                  <pic:blipFill>
+                    <a:blip r:embed="rId20">
+                      <a:extLst>
+                        <a:ext uri="{28A0092B-C50C-407E-A947-70E740481C1C}">
+                          <a14:useLocalDpi xmlns:a14="http://schemas.microsoft.com/office/drawing/2010/main" val="0"/>
+                        </a:ext>
+                      </a:extLst>
+                    </a:blip>
+                    <a:stretch>
+                      <a:fillRect/>
+                    </a:stretch>
+                  </pic:blipFill>
+                  <pic:spPr>
+                    <a:xfrm>
+                      <a:off x="0" y="0"/>
+                      <a:ext cx="2738491" cy="577571"/>
+                    </a:xfrm>
+                    <a:prstGeom prst="rect">
+                      <a:avLst/>
+                    </a:prstGeom>
+                  </pic:spPr>
+                </pic:pic>
+              </a:graphicData>
+            </a:graphic>
+          </wp:inline>
+        </w:drawing>
+      </w:r>
+    </w:p>
+    <w:p>
+      <w:pPr>
+        <w:pStyle w:val="Caption"/>
+        <w:jc w:val="center"/>
+      </w:pPr>
+      <w:bookmarkStart w:id="76" w:name="_Ref398871452"/>
+      <w:bookmarkStart w:id="77" w:name="_Ref398871433"/>
+      <w:r>
+        <w:t xml:space="preserve">Figure </w:t>
+      </w:r>
+      <w:fldSimple w:instr=" SEQ Figure \* ARABIC ">
+        <w:r>
+          <w:rPr>
+            <w:noProof/>
+          </w:rPr>
+          <w:t>8</w:t>
+        </w:r>
+      </w:fldSimple>
+      <w:bookmarkEnd w:id="76"/>
+      <w:r>
+        <w:t>. Simplified HPS Boot Flow</w:t>
+      </w:r>
+      <w:bookmarkEnd w:id="77"/>
+    </w:p>
+    <w:p>
+      <w:r>
+        <w:t xml:space="preserve">The </w:t>
+      </w:r>
+      <w:r>
+        <w:t xml:space="preserve">processor can boot from the following </w:t>
+      </w:r>
+      <w:r>
+        <w:t>sources:</w:t>
+      </w:r>
+    </w:p>
+    <w:p>
+      <w:pPr>
+        <w:pStyle w:val="ListParagraph"/>
+        <w:numPr>
+          <w:ilvl w:val="0"/>
+          <w:numId w:val="29"/>
+        </w:numPr>
+      </w:pPr>
+      <w:r>
+        <w:t>NAND flash memory through the NAND flash controller</w:t>
+      </w:r>
+    </w:p>
+    <w:p>
+      <w:pPr>
+        <w:pStyle w:val="ListParagraph"/>
+        <w:numPr>
+          <w:ilvl w:val="0"/>
+          <w:numId w:val="29"/>
+        </w:numPr>
+      </w:pPr>
+      <w:r>
+        <w:t>SD/MMC flash memory through the SD/MMC flash controller</w:t>
+      </w:r>
+    </w:p>
+    <w:p>
+      <w:pPr>
+        <w:pStyle w:val="ListParagraph"/>
+        <w:numPr>
+          <w:ilvl w:val="0"/>
+          <w:numId w:val="29"/>
+        </w:numPr>
+        <w:rPr>
+          <w:rStyle w:val="Emphasis"/>
+          <w:i w:val="0"/>
+          <w:iCs w:val="0"/>
+        </w:rPr>
+      </w:pPr>
+      <w:r>
+        <w:t xml:space="preserve">SPI and QSPI flash memory through the QSPI flash controller using </w:t>
+      </w:r>
+      <w:r>
+        <w:rPr>
+          <w:rStyle w:val="Emphasis"/>
+        </w:rPr>
+        <w:t>Slave Select 0</w:t>
+      </w:r>
+    </w:p>
+    <w:p>
+      <w:pPr>
+        <w:pStyle w:val="ListParagraph"/>
+        <w:numPr>
+          <w:ilvl w:val="0"/>
+          <w:numId w:val="29"/>
+        </w:numPr>
+      </w:pPr>
+      <w:r>
+        <w:t>FPGA fabric on-chip memory</w:t>
+      </w:r>
+    </w:p>
+    <w:p>
+      <w:r>
+        <w:t>The choice of th</w:t>
+      </w:r>
+      <w:r>
+        <w:t>e boot source is done by modify</w:t>
+      </w:r>
+      <w:r>
+        <w:t xml:space="preserve">ing the </w:t>
+      </w:r>
+      <w:r>
+        <w:rPr>
+          <w:rStyle w:val="Emphasis"/>
+        </w:rPr>
+        <w:t>BOOTSEL</w:t>
+      </w:r>
+      <w:r>
+        <w:t xml:space="preserve"> and </w:t>
+      </w:r>
+      <w:r>
+        <w:rPr>
+          <w:rStyle w:val="Emphasis"/>
+        </w:rPr>
+        <w:t>CLKSEL</w:t>
+      </w:r>
+      <w:r>
+        <w:t xml:space="preserve"> values</w:t>
+      </w:r>
+      <w:r>
+        <w:t xml:space="preserve"> </w:t>
+      </w:r>
+      <w:r>
+        <w:rPr>
+          <w:rStyle w:val="IntenseEmphasis"/>
+        </w:rPr>
+        <w:t>before the device is powered up</w:t>
+      </w:r>
+      <w:r>
+        <w:t>.</w:t>
+      </w:r>
+      <w:r>
+        <w:t xml:space="preserve"> </w:t>
+      </w:r>
+      <w:r>
+        <w:t>Therefore, the Cyclone V device normally uses a</w:t>
+      </w:r>
+      <w:r>
+        <w:t xml:space="preserve"> </w:t>
+      </w:r>
+      <w:r>
+        <w:rPr>
+          <w:rStyle w:val="IntenseEmphasis"/>
+        </w:rPr>
+        <w:t xml:space="preserve">physical </w:t>
+      </w:r>
+      <w:r>
+        <w:rPr>
+          <w:rStyle w:val="IntenseEmphasis"/>
+        </w:rPr>
+        <w:t>DIP switch</w:t>
+      </w:r>
+      <w:r>
+        <w:t xml:space="preserve"> </w:t>
+      </w:r>
+      <w:r>
+        <w:t xml:space="preserve">to configure the </w:t>
+      </w:r>
+      <w:r>
+        <w:rPr>
+          <w:rStyle w:val="Emphasis"/>
+        </w:rPr>
+        <w:t>BOOTSEL</w:t>
+      </w:r>
+      <w:r>
+        <w:t xml:space="preserve"> and </w:t>
+      </w:r>
+      <w:r>
+        <w:rPr>
+          <w:rStyle w:val="Emphasis"/>
+        </w:rPr>
+        <w:t>CLKSEL</w:t>
+      </w:r>
+      <w:r>
+        <w:t>.</w:t>
+      </w:r>
+    </w:p>
+    <w:p>
+      <w:pPr>
+        <w:jc w:val="center"/>
+        <w:rPr>
+          <w:rStyle w:val="Emphasis"/>
+        </w:rPr>
+      </w:pPr>
+      <w:r>
+        <w:rPr>
+          <w:rStyle w:val="Emphasis"/>
+        </w:rPr>
+        <w:t xml:space="preserve">The DE1-SoC can </w:t>
+      </w:r>
+      <w:r>
+        <w:rPr>
+          <w:rStyle w:val="IntenseEmphasis"/>
+        </w:rPr>
+        <w:t>only boot</w:t>
+      </w:r>
+      <w:r>
+        <w:rPr>
+          <w:rStyle w:val="Emphasis"/>
+        </w:rPr>
+        <w:t xml:space="preserve"> from </w:t>
+      </w:r>
+      <w:r>
+        <w:rPr>
+          <w:rStyle w:val="IntenseEmphasis"/>
+        </w:rPr>
+        <w:t>SD/MMC</w:t>
+      </w:r>
+      <w:r>
+        <w:rPr>
+          <w:rStyle w:val="Emphasis"/>
+        </w:rPr>
+        <w:t xml:space="preserve"> flash memory, as its BOOTSEL and CLKSEL values</w:t>
+      </w:r>
+      <w:r>
+        <w:rPr>
+          <w:rStyle w:val="Emphasis"/>
+        </w:rPr>
+        <w:t xml:space="preserve"> </w:t>
+      </w:r>
+      <w:r>
+        <w:rPr>
+          <w:rStyle w:val="Emphasis"/>
+        </w:rPr>
+        <w:t>are hard</w:t>
+      </w:r>
+      <w:r>
+        <w:rPr>
+          <w:rStyle w:val="Emphasis"/>
+        </w:rPr>
+        <w:t>-</w:t>
+      </w:r>
+      <w:r>
+        <w:rPr>
+          <w:rStyle w:val="Emphasis"/>
+        </w:rPr>
+        <w:t xml:space="preserve">wired on the board. </w:t>
+      </w:r>
+      <w:r>
+        <w:rPr>
+          <w:rStyle w:val="Emphasis"/>
+        </w:rPr>
+        <w:t>Although its HPS contains all necessary controllers, the board doesn’t have a</w:t>
+      </w:r>
+      <w:r>
+        <w:rPr>
+          <w:rStyle w:val="Emphasis"/>
+        </w:rPr>
+        <w:t xml:space="preserve"> physical</w:t>
+      </w:r>
+      <w:r>
+        <w:rPr>
+          <w:rStyle w:val="Emphasis"/>
+        </w:rPr>
+        <w:t xml:space="preserve"> </w:t>
+      </w:r>
+      <w:r>
+        <w:rPr>
+          <w:rStyle w:val="Emphasis"/>
+        </w:rPr>
+        <w:t>DIP switch</w:t>
+      </w:r>
+      <w:r>
+        <w:rPr>
+          <w:rStyle w:val="Emphasis"/>
+        </w:rPr>
+        <w:t xml:space="preserve"> to </w:t>
+      </w:r>
+      <w:r>
+        <w:rPr>
+          <w:rStyle w:val="Emphasis"/>
+        </w:rPr>
+        <w:t>modify the BOOTSEL and CLKSEL</w:t>
+      </w:r>
+      <w:r>
+        <w:rPr>
+          <w:rStyle w:val="Emphasis"/>
+        </w:rPr>
+        <w:t xml:space="preserve"> values</w:t>
+      </w:r>
+      <w:r>
+        <w:rPr>
+          <w:rStyle w:val="Emphasis"/>
+        </w:rPr>
+        <w:t xml:space="preserve">. The </w:t>
+      </w:r>
+      <w:r>
+        <w:rPr>
+          <w:rStyle w:val="Emphasis"/>
+        </w:rPr>
+        <w:t>actual</w:t>
+      </w:r>
+      <w:r>
+        <w:rPr>
+          <w:rStyle w:val="Emphasis"/>
+        </w:rPr>
+        <w:t xml:space="preserve"> location of the DIP switch is present underneath the board, but a switch isn’t soldered.</w:t>
+      </w:r>
+    </w:p>
+    <w:p>
+      <w:r>
+        <w:rPr>
+          <w:rStyle w:val="IntenseEmphasis"/>
+        </w:rPr>
+        <w:t>Configuration of the FPGA</w:t>
+      </w:r>
+      <w:r>
+        <w:t xml:space="preserve"> portion of the device</w:t>
+      </w:r>
+      <w:r>
+        <w:t xml:space="preserve"> starts when the FPGA portion is released from reset state (for example, on power up)</w:t>
+      </w:r>
+      <w:r>
+        <w:t>. The control block (CB) in the FPGA portion of the device is responsible for obtaining an FPGA configuration image and configuring the FPGA.</w:t>
+      </w:r>
+      <w:r>
+        <w:t xml:space="preserve"> The FPGA configuration ends when the configuration image has been fully loaded and the FPGA enters user mode. The FPGA configuration image is provided by users</w:t>
+      </w:r>
+      <w:r>
+        <w:t xml:space="preserve"> and is typically stored in non-volatile flash-based memory.</w:t>
+      </w:r>
+      <w:r>
+        <w:t xml:space="preserve"> The FPGA CB can obtain a configuration image from the HPS through the FPGA manager, or from another external source, such as</w:t>
+      </w:r>
+      <w:r>
+        <w:t xml:space="preserve"> the</w:t>
+      </w:r>
+      <w:r>
+        <w:t xml:space="preserve"> </w:t>
+      </w:r>
+      <w:r>
+        <w:rPr>
+          <w:rStyle w:val="Emphasis"/>
+        </w:rPr>
+        <w:t>Quartus II</w:t>
+      </w:r>
+      <w:r>
+        <w:rPr>
+          <w:rStyle w:val="Emphasis"/>
+        </w:rPr>
+        <w:t xml:space="preserve"> Programmer</w:t>
+      </w:r>
+      <w:r>
+        <w:t>.</w:t>
+      </w:r>
+    </w:p>
+    <w:p>
+      <w:r>
+        <w:t xml:space="preserve">The following three figures illustrate the possible HPS </w:t>
+      </w:r>
+      <w:r>
+        <w:t xml:space="preserve">boot </w:t>
+      </w:r>
+      <w:r>
+        <w:t xml:space="preserve">and FPGA </w:t>
+      </w:r>
+      <w:r>
+        <w:t>configuration schemes.</w:t>
+      </w:r>
+      <w:r>
+        <w:t xml:space="preserve"> </w:t>
+      </w:r>
+    </w:p>
+    <w:p>
+      <w:pPr>
+        <w:keepNext/>
+        <w:jc w:val="center"/>
+      </w:pPr>
+      <w:r>
+        <w:rPr>
+          <w:noProof/>
+        </w:rPr>
+        <w:drawing>
+          <wp:inline distT="0" distB="0" distL="0" distR="0" wp14:anchorId="2A564760" wp14:editId="4AFD0145">
+            <wp:extent cx="4914900" cy="2458899"/>
+            <wp:effectExtent l="0" t="0" r="0" b="0"/>
+            <wp:docPr id="2" name="Picture 2"/>
+            <wp:cNvGraphicFramePr>
+              <a:graphicFrameLocks xmlns:a="http://schemas.openxmlformats.org/drawingml/2006/main" noChangeAspect="1"/>
+            </wp:cNvGraphicFramePr>
+            <a:graphic xmlns:a="http://schemas.openxmlformats.org/drawingml/2006/main">
+              <a:graphicData uri="http://schemas.openxmlformats.org/drawingml/2006/picture">
+                <pic:pic xmlns:pic="http://schemas.openxmlformats.org/drawingml/2006/picture">
+                  <pic:nvPicPr>
+                    <pic:cNvPr id="2" name="Independent FPGA Configuration and HPS Booting.emf"/>
+                    <pic:cNvPicPr/>
+                  </pic:nvPicPr>
+                  <pic:blipFill>
+                    <a:blip r:embed="rId21">
+                      <a:extLst>
+                        <a:ext uri="{28A0092B-C50C-407E-A947-70E740481C1C}">
+                          <a14:useLocalDpi xmlns:a14="http://schemas.microsoft.com/office/drawing/2010/main" val="0"/>
+                        </a:ext>
+                      </a:extLst>
+                    </a:blip>
+                    <a:stretch>
+                      <a:fillRect/>
+                    </a:stretch>
+                  </pic:blipFill>
+                  <pic:spPr>
+                    <a:xfrm>
+                      <a:off x="0" y="0"/>
+                      <a:ext cx="4924289" cy="2463596"/>
+                    </a:xfrm>
+                    <a:prstGeom prst="rect">
+                      <a:avLst/>
+                    </a:prstGeom>
+                  </pic:spPr>
+                </pic:pic>
+              </a:graphicData>
+            </a:graphic>
+          </wp:inline>
+        </w:drawing>
+      </w:r>
+    </w:p>
+    <w:p>
+      <w:pPr>
+        <w:pStyle w:val="Caption"/>
+        <w:jc w:val="center"/>
+      </w:pPr>
+      <w:bookmarkStart w:id="78" w:name="_Ref398875900"/>
+      <w:r>
+        <w:t xml:space="preserve">Figure </w:t>
+      </w:r>
+      <w:fldSimple w:instr=" SEQ Figure \* ARABIC ">
+        <w:r>
+          <w:rPr>
+            <w:noProof/>
+          </w:rPr>
+          <w:t>9</w:t>
+        </w:r>
+      </w:fldSimple>
+      <w:bookmarkEnd w:id="78"/>
+      <w:r>
+        <w:t>. Independent FPGA Configuration and HPS Booting</w:t>
+      </w:r>
+    </w:p>
+    <w:p>
+      <w:r>
+        <w:lastRenderedPageBreak/>
+        <w:fldChar w:fldCharType="begin"/>
+      </w:r>
+      <w:r>
+        <w:instrText xml:space="preserve"> REF _Ref398875900 \h </w:instrText>
+      </w:r>
+      <w:r>
+        <w:fldChar w:fldCharType="separate"/>
+      </w:r>
+      <w:r>
+        <w:t xml:space="preserve">Figure </w:t>
+      </w:r>
+      <w:r>
+        <w:rPr>
+          <w:noProof/>
+        </w:rPr>
+        <w:t>9</w:t>
+      </w:r>
+      <w:r>
+        <w:fldChar w:fldCharType="end"/>
+      </w:r>
+      <w:r>
+        <w:t xml:space="preserve"> shows the scheme where the FPGA configuration and the HPS boot occur independently.</w:t>
+      </w:r>
+      <w:r>
+        <w:t xml:space="preserve"> The FPGA configuration obtains its image from a non-HPS source (</w:t>
+      </w:r>
+      <w:r>
+        <w:rPr>
+          <w:rStyle w:val="Emphasis"/>
+        </w:rPr>
+        <w:t>Quartus II Programmer</w:t>
+      </w:r>
+      <w:r>
+        <w:t>)</w:t>
+      </w:r>
+      <w:r>
+        <w:t>, while the HPS boot obtains its configuration image from a non-FPGA fabric source.</w:t>
+      </w:r>
+    </w:p>
+    <w:p>
+      <w:pPr>
+        <w:keepNext/>
+        <w:jc w:val="center"/>
+      </w:pPr>
+      <w:r>
+        <w:rPr>
+          <w:noProof/>
+        </w:rPr>
+        <w:drawing>
+          <wp:inline distT="0" distB="0" distL="0" distR="0" wp14:anchorId="092EA32A" wp14:editId="5D362EB0">
+            <wp:extent cx="4718957" cy="2694730"/>
+            <wp:effectExtent l="0" t="0" r="0" b="0"/>
+            <wp:docPr id="3" name="Picture 3"/>
+            <wp:cNvGraphicFramePr>
+              <a:graphicFrameLocks xmlns:a="http://schemas.openxmlformats.org/drawingml/2006/main" noChangeAspect="1"/>
+            </wp:cNvGraphicFramePr>
+            <a:graphic xmlns:a="http://schemas.openxmlformats.org/drawingml/2006/main">
+              <a:graphicData uri="http://schemas.openxmlformats.org/drawingml/2006/picture">
+                <pic:pic xmlns:pic="http://schemas.openxmlformats.org/drawingml/2006/picture">
+                  <pic:nvPicPr>
+                    <pic:cNvPr id="3" name="FPGA Configuration before HPS Boot.emf"/>
+                    <pic:cNvPicPr/>
+                  </pic:nvPicPr>
+                  <pic:blipFill>
+                    <a:blip r:embed="rId22">
+                      <a:extLst>
+                        <a:ext uri="{28A0092B-C50C-407E-A947-70E740481C1C}">
+                          <a14:useLocalDpi xmlns:a14="http://schemas.microsoft.com/office/drawing/2010/main" val="0"/>
+                        </a:ext>
+                      </a:extLst>
+                    </a:blip>
+                    <a:stretch>
+                      <a:fillRect/>
+                    </a:stretch>
+                  </pic:blipFill>
+                  <pic:spPr>
+                    <a:xfrm>
+                      <a:off x="0" y="0"/>
+                      <a:ext cx="4761659" cy="2719115"/>
+                    </a:xfrm>
+                    <a:prstGeom prst="rect">
+                      <a:avLst/>
+                    </a:prstGeom>
+                  </pic:spPr>
+                </pic:pic>
+              </a:graphicData>
+            </a:graphic>
+          </wp:inline>
+        </w:drawing>
+      </w:r>
+    </w:p>
+    <w:p>
+      <w:pPr>
+        <w:pStyle w:val="Caption"/>
+        <w:jc w:val="center"/>
+      </w:pPr>
+      <w:bookmarkStart w:id="79" w:name="_Ref398876129"/>
+      <w:r>
+        <w:t xml:space="preserve">Figure </w:t>
+      </w:r>
+      <w:fldSimple w:instr=" SEQ Figure \* ARABIC ">
+        <w:r>
+          <w:rPr>
+            <w:noProof/>
+          </w:rPr>
+          <w:t>10</w:t>
+        </w:r>
+      </w:fldSimple>
+      <w:bookmarkEnd w:id="79"/>
+      <w:r>
+        <w:t>. FPGA Configuration before HPS Booting</w:t>
+      </w:r>
+      <w:r>
+        <w:t xml:space="preserve"> (HPS boots from FPGA)</w:t>
+      </w:r>
+    </w:p>
+    <w:p>
+      <w:r>
+        <w:fldChar w:fldCharType="begin"/>
+      </w:r>
+      <w:r>
+        <w:instrText xml:space="preserve"> REF _Ref398876129 \h </w:instrText>
+      </w:r>
+      <w:r>
+        <w:fldChar w:fldCharType="separate"/>
+      </w:r>
+      <w:r>
+        <w:t xml:space="preserve">Figure </w:t>
+      </w:r>
+      <w:r>
+        <w:rPr>
+          <w:noProof/>
+        </w:rPr>
+        <w:t>10</w:t>
+      </w:r>
+      <w:r>
+        <w:fldChar w:fldCharType="end"/>
+      </w:r>
+      <w:r>
+        <w:t xml:space="preserve"> shows the</w:t>
+      </w:r>
+      <w:r>
+        <w:t xml:space="preserve"> scheme where the FPGA is first configured through the </w:t>
+      </w:r>
+      <w:r>
+        <w:rPr>
+          <w:rStyle w:val="Emphasis"/>
+        </w:rPr>
+        <w:t>Quartus II Programmer</w:t>
+      </w:r>
+      <w:r>
+        <w:t>, the</w:t>
+      </w:r>
+      <w:r>
+        <w:t>n</w:t>
+      </w:r>
+      <w:r>
+        <w:t xml:space="preserve"> the HPS boots from the FPGA fabric.</w:t>
+      </w:r>
+      <w:r>
+        <w:t xml:space="preserve"> The HPS boot waits for the FPGA fabric to be powered on and in user mode before executing.</w:t>
+      </w:r>
+      <w:r>
+        <w:t xml:space="preserve"> The HPS boot ROM code executes the preloader from the FPGA fabric over the HPS-to-FPGA</w:t>
+      </w:r>
+      <w:r>
+        <w:t xml:space="preserve"> bridge.</w:t>
+      </w:r>
+      <w:r>
+        <w:t xml:space="preserve"> The preloader can be obtained from the FPGA on-chip memory, or by accessing an external interface</w:t>
+      </w:r>
+      <w:r>
+        <w:t xml:space="preserve"> (such as a larger external SDRAM).</w:t>
+      </w:r>
+    </w:p>
+    <w:p>
+      <w:pPr>
+        <w:keepNext/>
+        <w:jc w:val="center"/>
+      </w:pPr>
+      <w:r>
+        <w:rPr>
+          <w:noProof/>
+        </w:rPr>
+        <w:drawing>
+          <wp:inline distT="0" distB="0" distL="0" distR="0" wp14:anchorId="3E0BA27A" wp14:editId="5F64ECDF">
+            <wp:extent cx="5000039" cy="2379469"/>
+            <wp:effectExtent l="0" t="0" r="0" b="0"/>
+            <wp:docPr id="10" name="Picture 10"/>
+            <wp:cNvGraphicFramePr>
+              <a:graphicFrameLocks xmlns:a="http://schemas.openxmlformats.org/drawingml/2006/main" noChangeAspect="1"/>
+            </wp:cNvGraphicFramePr>
+            <a:graphic xmlns:a="http://schemas.openxmlformats.org/drawingml/2006/main">
+              <a:graphicData uri="http://schemas.openxmlformats.org/drawingml/2006/picture">
+                <pic:pic xmlns:pic="http://schemas.openxmlformats.org/drawingml/2006/picture">
+                  <pic:nvPicPr>
+                    <pic:cNvPr id="10" name="HPS Boot before FPGA Configuration.emf"/>
+                    <pic:cNvPicPr/>
+                  </pic:nvPicPr>
+                  <pic:blipFill>
+                    <a:blip r:embed="rId23">
+                      <a:extLst>
+                        <a:ext uri="{28A0092B-C50C-407E-A947-70E740481C1C}">
+                          <a14:useLocalDpi xmlns:a14="http://schemas.microsoft.com/office/drawing/2010/main" val="0"/>
+                        </a:ext>
+                      </a:extLst>
+                    </a:blip>
+                    <a:stretch>
+                      <a:fillRect/>
+                    </a:stretch>
+                  </pic:blipFill>
+                  <pic:spPr>
+                    <a:xfrm>
+                      <a:off x="0" y="0"/>
+                      <a:ext cx="5039725" cy="2398355"/>
+                    </a:xfrm>
+                    <a:prstGeom prst="rect">
+                      <a:avLst/>
+                    </a:prstGeom>
+                  </pic:spPr>
+                </pic:pic>
+              </a:graphicData>
+            </a:graphic>
+          </wp:inline>
+        </w:drawing>
+      </w:r>
+    </w:p>
+    <w:p>
+      <w:pPr>
+        <w:pStyle w:val="Caption"/>
+        <w:jc w:val="center"/>
+        <w:rPr>
+          <w:noProof/>
+        </w:rPr>
+      </w:pPr>
+      <w:bookmarkStart w:id="80" w:name="_Ref398877765"/>
+      <w:r>
+        <w:t xml:space="preserve">Figure </w:t>
+      </w:r>
+      <w:fldSimple w:instr=" SEQ Figure \* ARABIC ">
+        <w:r>
+          <w:rPr>
+            <w:noProof/>
+          </w:rPr>
+          <w:t>11</w:t>
+        </w:r>
+      </w:fldSimple>
+      <w:bookmarkEnd w:id="80"/>
+      <w:r>
+        <w:t>. HPS Boots and Performs FPGA</w:t>
+      </w:r>
+      <w:r>
+        <w:rPr>
+          <w:noProof/>
+        </w:rPr>
+        <w:t xml:space="preserve"> Configuration</w:t>
+      </w:r>
+    </w:p>
+    <w:p>
+      <w:r>
+        <w:fldChar w:fldCharType="begin"/>
+      </w:r>
+      <w:r>
+        <w:instrText xml:space="preserve"> REF _Ref398877765 \h </w:instrText>
+      </w:r>
+      <w:r>
+        <w:fldChar w:fldCharType="separate"/>
+      </w:r>
+      <w:r>
+        <w:t xml:space="preserve">Figure </w:t>
+      </w:r>
+      <w:r>
+        <w:rPr>
+          <w:noProof/>
+        </w:rPr>
+        <w:t>11</w:t>
+      </w:r>
+      <w:r>
+        <w:fldChar w:fldCharType="end"/>
+      </w:r>
+      <w:r>
+        <w:t xml:space="preserve"> shows the scheme under which the HPS first boots from one of its non-FPGA fabric boot sources, then software running on the HPS </w:t>
+      </w:r>
+      <w:r>
+        <w:t>configures the FPGA fabric through the FPGA manager.</w:t>
+      </w:r>
+      <w:r>
+        <w:t xml:space="preserve"> The software on the HPS obtains the FPGA configuration image</w:t>
+      </w:r>
+      <w:r>
+        <w:t xml:space="preserve"> from any of its flash memory devices or communication interfaces, such as the SD/MMC memory, or the Ethernet </w:t>
+      </w:r>
+      <w:r>
+        <w:t>port</w:t>
+      </w:r>
+      <w:r>
+        <w:t>.</w:t>
+      </w:r>
+      <w:r>
+        <w:t xml:space="preserve"> The software is provided by users and the boot ROM is not involved in configuring the FPGA fabric.</w:t>
+      </w:r>
+      <w:bookmarkStart w:id="81" w:name="_GoBack"/>
+      <w:bookmarkEnd w:id="81"/>
+    </w:p>
+    <w:p>
+      <w:pPr>
+        <w:pStyle w:val="Heading3"/>
+      </w:pPr>
+      <w:bookmarkStart w:id="82" w:name="_Toc398837460"/>
       <w:r>
         <w:lastRenderedPageBreak/>
         <w:t>HPS Booting</w:t>
       </w:r>
-      <w:bookmarkEnd w:id="76"/>
+      <w:bookmarkEnd w:id="82"/>
     </w:p>
     <w:p>
       <w:pPr>
@@ -13612,7 +14393,7 @@
                     <pic:cNvPicPr/>
                   </pic:nvPicPr>
                   <pic:blipFill>
-                    <a:blip r:embed="rId20">
+                    <a:blip r:embed="rId24">
                       <a:extLst>
                         <a:ext uri="{28A0092B-C50C-407E-A947-70E740481C1C}">
                           <a14:useLocalDpi xmlns:a14="http://schemas.microsoft.com/office/drawing/2010/main" val="0"/>
@@ -13644,40 +14425,27 @@
         <w:pStyle w:val="Caption"/>
         <w:jc w:val="center"/>
       </w:pPr>
-      <w:bookmarkStart w:id="77" w:name="_Ref398831327"/>
-      <w:bookmarkStart w:id="78" w:name="_Ref398831324"/>
+      <w:bookmarkStart w:id="83" w:name="_Ref398831327"/>
+      <w:bookmarkStart w:id="84" w:name="_Ref398831324"/>
       <w:r>
         <w:t xml:space="preserve">Figure </w:t>
       </w:r>
-      <w:r>
-        <w:fldChar w:fldCharType="begin"/>
-      </w:r>
-      <w:r>
-        <w:instrText xml:space="preserve"> SEQ Figure \* ARABIC </w:instrText>
-      </w:r>
-      <w:r>
-        <w:fldChar w:fldCharType="separate"/>
-      </w:r>
-      <w:r>
-        <w:rPr>
-          <w:noProof/>
-        </w:rPr>
-        <w:t>8</w:t>
-      </w:r>
-      <w:r>
-        <w:rPr>
-          <w:noProof/>
-        </w:rPr>
-        <w:fldChar w:fldCharType="end"/>
-      </w:r>
-      <w:bookmarkEnd w:id="77"/>
+      <w:fldSimple w:instr=" SEQ Figure \* ARABIC ">
+        <w:r>
+          <w:rPr>
+            <w:noProof/>
+          </w:rPr>
+          <w:t>12</w:t>
+        </w:r>
+      </w:fldSimple>
+      <w:bookmarkEnd w:id="83"/>
       <w:r>
         <w:t xml:space="preserve">. HPS </w:t>
       </w:r>
       <w:r>
         <w:t>Boot Flow</w:t>
       </w:r>
-      <w:bookmarkEnd w:id="78"/>
+      <w:bookmarkEnd w:id="84"/>
       <w:r>
         <w:t>s</w:t>
       </w:r>
@@ -13785,7 +14553,13 @@
         <w:t xml:space="preserve"> stages are always present in the HPS boot flow.</w:t>
       </w:r>
       <w:r>
-        <w:t xml:space="preserve"> The subsequent stage(s) that comes after the preloader depends on the type of application you want to run</w:t>
+        <w:t xml:space="preserve"> </w:t>
+      </w:r>
+      <w:r>
+        <w:t>What comes after the preloader then</w:t>
+      </w:r>
+      <w:r>
+        <w:t xml:space="preserve"> depends on the type of application you want to run</w:t>
       </w:r>
       <w:r>
         <w:t>. The HPS can execute 2 types of applications:</w:t>
@@ -13997,6 +14771,12 @@
       </w:r>
       <w:r>
         <w:rPr>
+          <w:rStyle w:val="Emphasis"/>
+        </w:rPr>
+        <w:t xml:space="preserve">If you want to use both processors of the DE1-SoC, then </w:t>
+      </w:r>
+      <w:r>
+        <w:rPr>
           <w:rStyle w:val="IntenseEmphasis"/>
         </w:rPr>
         <w:t>User software</w:t>
@@ -14017,7 +14797,13 @@
         <w:rPr>
           <w:rStyle w:val="Emphasis"/>
         </w:rPr>
-        <w:t xml:space="preserve"> CPU0 is responsible to release CPU1 from reset.</w:t>
+        <w:t xml:space="preserve"> CPU0 is responsible for releasing</w:t>
+      </w:r>
+      <w:r>
+        <w:rPr>
+          <w:rStyle w:val="Emphasis"/>
+        </w:rPr>
+        <w:t xml:space="preserve"> CPU1 from reset.</w:t>
       </w:r>
     </w:p>
     <w:p>
@@ -14178,7 +14964,7 @@
         <w:rPr>
           <w:rStyle w:val="Emphasis"/>
         </w:rPr>
-        <w:t>User S</w:t>
+        <w:t>user s</w:t>
       </w:r>
       <w:r>
         <w:rPr>
@@ -14187,7 +14973,7 @@
         <w:t>oftware</w:t>
       </w:r>
       <w:r>
-        <w:t xml:space="preserve"> box in </w:t>
+        <w:t xml:space="preserve"> in </w:t>
       </w:r>
       <w:r>
         <w:fldChar w:fldCharType="begin"/>
@@ -14221,303 +15007,6 @@
       </w:r>
       <w:r>
         <w:t xml:space="preserve"> can be stored on external flash-based memory, or in the FPGA fabric.</w:t>
-      </w:r>
-    </w:p>
-    <w:p>
-      <w:r>
-        <w:t xml:space="preserve">The following list shows the </w:t>
-      </w:r>
-      <w:r>
-        <w:t xml:space="preserve">various </w:t>
-      </w:r>
-      <w:r>
-        <w:t>HPS boot sources:</w:t>
-      </w:r>
-    </w:p>
-    <w:p>
-      <w:pPr>
-        <w:pStyle w:val="ListParagraph"/>
-        <w:numPr>
-          <w:ilvl w:val="0"/>
-          <w:numId w:val="29"/>
-        </w:numPr>
-      </w:pPr>
-      <w:r>
-        <w:t>NAND flash memory through the NAND flash controller</w:t>
-      </w:r>
-    </w:p>
-    <w:p>
-      <w:pPr>
-        <w:pStyle w:val="ListParagraph"/>
-        <w:numPr>
-          <w:ilvl w:val="0"/>
-          <w:numId w:val="29"/>
-        </w:numPr>
-      </w:pPr>
-      <w:r>
-        <w:t>SD/MMC flash memory through the SD/MMC flash controller</w:t>
-      </w:r>
-    </w:p>
-    <w:p>
-      <w:pPr>
-        <w:pStyle w:val="ListParagraph"/>
-        <w:numPr>
-          <w:ilvl w:val="0"/>
-          <w:numId w:val="29"/>
-        </w:numPr>
-        <w:rPr>
-          <w:rStyle w:val="Emphasis"/>
-          <w:i w:val="0"/>
-          <w:iCs w:val="0"/>
-        </w:rPr>
-      </w:pPr>
-      <w:r>
-        <w:t xml:space="preserve">SPI and QSPI flash memory through the QSPI flash controller using </w:t>
-      </w:r>
-      <w:r>
-        <w:rPr>
-          <w:rStyle w:val="Emphasis"/>
-        </w:rPr>
-        <w:t>Slave Select 0</w:t>
-      </w:r>
-    </w:p>
-    <w:p>
-      <w:pPr>
-        <w:pStyle w:val="ListParagraph"/>
-        <w:numPr>
-          <w:ilvl w:val="0"/>
-          <w:numId w:val="29"/>
-        </w:numPr>
-      </w:pPr>
-      <w:r>
-        <w:lastRenderedPageBreak/>
-        <w:t>FPGA fabric</w:t>
-      </w:r>
-      <w:r>
-        <w:t xml:space="preserve"> on-chip m</w:t>
-      </w:r>
-      <w:r>
-        <w:t>emory</w:t>
-      </w:r>
-    </w:p>
-    <w:p>
-      <w:pPr>
-        <w:jc w:val="center"/>
-        <w:rPr>
-          <w:rStyle w:val="Emphasis"/>
-        </w:rPr>
-      </w:pPr>
-      <w:r>
-        <w:rPr>
-          <w:rStyle w:val="Emphasis"/>
-        </w:rPr>
-        <w:t xml:space="preserve">The DE1-SoC can </w:t>
-      </w:r>
-      <w:r>
-        <w:rPr>
-          <w:rStyle w:val="IntenseEmphasis"/>
-        </w:rPr>
-        <w:t>only boot</w:t>
-      </w:r>
-      <w:r>
-        <w:rPr>
-          <w:rStyle w:val="Emphasis"/>
-        </w:rPr>
-        <w:t xml:space="preserve"> from </w:t>
-      </w:r>
-      <w:r>
-        <w:rPr>
-          <w:rStyle w:val="IntenseEmphasis"/>
-        </w:rPr>
-        <w:t>SD/MMC</w:t>
-      </w:r>
-      <w:r>
-        <w:rPr>
-          <w:rStyle w:val="Emphasis"/>
-        </w:rPr>
-        <w:t xml:space="preserve"> flash memory. Although its HPS contains all necessary controllers, the board doesn’t have a </w:t>
-      </w:r>
-      <w:r>
-        <w:rPr>
-          <w:rStyle w:val="IntenseEmphasis"/>
-        </w:rPr>
-        <w:t xml:space="preserve">DIP </w:t>
-      </w:r>
-      <w:r>
-        <w:rPr>
-          <w:rStyle w:val="IntenseEmphasis"/>
-        </w:rPr>
-        <w:t>s</w:t>
-      </w:r>
-      <w:r>
-        <w:rPr>
-          <w:rStyle w:val="IntenseEmphasis"/>
-        </w:rPr>
-        <w:t>witch</w:t>
-      </w:r>
-      <w:r>
-        <w:rPr>
-          <w:rStyle w:val="Emphasis"/>
-        </w:rPr>
-        <w:t xml:space="preserve"> to choose the boot source among those listed above. </w:t>
-      </w:r>
-      <w:r>
-        <w:rPr>
-          <w:rStyle w:val="Emphasis"/>
-        </w:rPr>
-        <w:t xml:space="preserve">This </w:t>
-      </w:r>
-      <w:r>
-        <w:rPr>
-          <w:rStyle w:val="Emphasis"/>
-        </w:rPr>
-        <w:t xml:space="preserve">DIP </w:t>
-      </w:r>
-      <w:r>
-        <w:rPr>
-          <w:rStyle w:val="Emphasis"/>
-        </w:rPr>
-        <w:t>switch</w:t>
-      </w:r>
-      <w:r>
-        <w:rPr>
-          <w:rStyle w:val="Emphasis"/>
-        </w:rPr>
-        <w:t>, if present,</w:t>
-      </w:r>
-      <w:r>
-        <w:rPr>
-          <w:rStyle w:val="Emphasis"/>
-        </w:rPr>
-        <w:t xml:space="preserve"> modifies the </w:t>
-      </w:r>
-      <w:r>
-        <w:rPr>
-          <w:rStyle w:val="IntenseEmphasis"/>
-        </w:rPr>
-        <w:t>BOOTSEL</w:t>
-      </w:r>
-      <w:r>
-        <w:rPr>
-          <w:rStyle w:val="Emphasis"/>
-        </w:rPr>
-        <w:t xml:space="preserve"> and </w:t>
-      </w:r>
-      <w:r>
-        <w:rPr>
-          <w:rStyle w:val="IntenseEmphasis"/>
-        </w:rPr>
-        <w:t>CLKSEL</w:t>
-      </w:r>
-      <w:r>
-        <w:rPr>
-          <w:rStyle w:val="Emphasis"/>
-        </w:rPr>
-        <w:t xml:space="preserve"> </w:t>
-      </w:r>
-      <w:r>
-        <w:rPr>
-          <w:rStyle w:val="Emphasis"/>
-        </w:rPr>
-        <w:t>values</w:t>
-      </w:r>
-      <w:r>
-        <w:rPr>
-          <w:rStyle w:val="Emphasis"/>
-        </w:rPr>
-        <w:t xml:space="preserve"> which the boot ROM </w:t>
-      </w:r>
-      <w:r>
-        <w:rPr>
-          <w:rStyle w:val="Emphasis"/>
-        </w:rPr>
-        <w:t>uses</w:t>
-      </w:r>
-      <w:r>
-        <w:rPr>
-          <w:rStyle w:val="Emphasis"/>
-        </w:rPr>
-        <w:t xml:space="preserve"> to select the boot source.</w:t>
-      </w:r>
-      <w:r>
-        <w:rPr>
-          <w:rStyle w:val="Emphasis"/>
-        </w:rPr>
-        <w:t xml:space="preserve"> </w:t>
-      </w:r>
-      <w:r>
-        <w:rPr>
-          <w:rStyle w:val="Emphasis"/>
-        </w:rPr>
-        <w:t xml:space="preserve">The physical location of the </w:t>
-      </w:r>
-      <w:r>
-        <w:rPr>
-          <w:rStyle w:val="Emphasis"/>
-        </w:rPr>
-        <w:t>DIP</w:t>
-      </w:r>
-      <w:r>
-        <w:rPr>
-          <w:rStyle w:val="Emphasis"/>
-        </w:rPr>
-        <w:t xml:space="preserve"> switch is present underneath the board, but a switch isn’t soldered.</w:t>
-      </w:r>
-    </w:p>
-    <w:p>
-      <w:r>
-        <w:t xml:space="preserve">Depending of the boot device, the preloader’s execution can be either </w:t>
-      </w:r>
-      <w:r>
-        <w:rPr>
-          <w:rStyle w:val="IntenseEmphasis"/>
-        </w:rPr>
-        <w:t>direct</w:t>
-      </w:r>
-      <w:r>
-        <w:t xml:space="preserve">, or </w:t>
-      </w:r>
-      <w:r>
-        <w:rPr>
-          <w:rStyle w:val="IntenseEmphasis"/>
-        </w:rPr>
-        <w:t>indirect</w:t>
-      </w:r>
-      <w:r>
-        <w:t>:</w:t>
-      </w:r>
-    </w:p>
-    <w:p>
-      <w:pPr>
-        <w:pStyle w:val="ListParagraph"/>
-        <w:numPr>
-          <w:ilvl w:val="0"/>
-          <w:numId w:val="30"/>
-        </w:numPr>
-      </w:pPr>
-      <w:r>
-        <w:t xml:space="preserve">With indirect execution, the boot ROM </w:t>
-      </w:r>
-      <w:r>
-        <w:t xml:space="preserve">code </w:t>
-      </w:r>
-      <w:r>
-        <w:t>copies the preloader from the boot device to the HPS on-chip RAM and jumps to it.</w:t>
-      </w:r>
-      <w:r>
-        <w:t xml:space="preserve"> Indirect execution is used for flash memory boot sources.</w:t>
-      </w:r>
-    </w:p>
-    <w:p>
-      <w:pPr>
-        <w:pStyle w:val="ListParagraph"/>
-        <w:numPr>
-          <w:ilvl w:val="0"/>
-          <w:numId w:val="30"/>
-        </w:numPr>
-      </w:pPr>
-      <w:r>
-        <w:t>With direct execution, the boot ROM code jumps to the preloader located in the FPGA fabric.</w:t>
       </w:r>
     </w:p>
     <w:p>
@@ -14558,6 +15047,7 @@
         </w:numPr>
       </w:pPr>
       <w:r>
+        <w:lastRenderedPageBreak/>
         <w:t>Configure pin multiplexing through the system manager</w:t>
       </w:r>
     </w:p>
@@ -14622,8 +15112,6 @@
       <w:r>
         <w:t>the extra processor.</w:t>
       </w:r>
-      <w:bookmarkStart w:id="79" w:name="_GoBack"/>
-      <w:bookmarkEnd w:id="79"/>
     </w:p>
     <w:p>
       <w:r>
@@ -14634,27 +15122,27 @@
       <w:pPr>
         <w:pStyle w:val="Heading1"/>
       </w:pPr>
-      <w:bookmarkStart w:id="80" w:name="_Toc398672371"/>
-      <w:bookmarkStart w:id="81" w:name="_Toc398837461"/>
+      <w:bookmarkStart w:id="85" w:name="_Toc398672371"/>
+      <w:bookmarkStart w:id="86" w:name="_Toc398837461"/>
       <w:r>
         <w:lastRenderedPageBreak/>
         <w:t xml:space="preserve">Using the </w:t>
       </w:r>
-      <w:bookmarkEnd w:id="80"/>
+      <w:bookmarkEnd w:id="85"/>
       <w:r>
         <w:t>Cyclone V</w:t>
       </w:r>
-      <w:bookmarkEnd w:id="81"/>
+      <w:bookmarkEnd w:id="86"/>
     </w:p>
     <w:p>
       <w:pPr>
         <w:pStyle w:val="Heading2"/>
       </w:pPr>
-      <w:bookmarkStart w:id="82" w:name="_Toc398837462"/>
+      <w:bookmarkStart w:id="87" w:name="_Toc398837462"/>
       <w:r>
         <w:t>Hardware</w:t>
       </w:r>
-      <w:bookmarkEnd w:id="82"/>
+      <w:bookmarkEnd w:id="87"/>
     </w:p>
     <w:p>
       <w:r>
@@ -14828,11 +15316,11 @@
       <w:pPr>
         <w:pStyle w:val="Heading3"/>
       </w:pPr>
-      <w:bookmarkStart w:id="83" w:name="_Toc398837463"/>
+      <w:bookmarkStart w:id="88" w:name="_Toc398837463"/>
       <w:r>
         <w:t>FPGA-only</w:t>
       </w:r>
-      <w:bookmarkEnd w:id="83"/>
+      <w:bookmarkEnd w:id="88"/>
     </w:p>
     <w:p>
       <w:r>
@@ -16065,27 +16553,14 @@
       <w:r>
         <w:t xml:space="preserve">Figure </w:t>
       </w:r>
-      <w:r>
-        <w:fldChar w:fldCharType="begin"/>
-      </w:r>
-      <w:r>
-        <w:instrText xml:space="preserve"> SEQ Figure \* ARABIC </w:instrText>
-      </w:r>
-      <w:r>
-        <w:fldChar w:fldCharType="separate"/>
-      </w:r>
-      <w:r>
-        <w:rPr>
-          <w:noProof/>
-        </w:rPr>
-        <w:t>9</w:t>
-      </w:r>
-      <w:r>
-        <w:rPr>
-          <w:noProof/>
-        </w:rPr>
-        <w:fldChar w:fldCharType="end"/>
-      </w:r>
+      <w:fldSimple w:instr=" SEQ Figure \* ARABIC ">
+        <w:r>
+          <w:rPr>
+            <w:noProof/>
+          </w:rPr>
+          <w:t>13</w:t>
+        </w:r>
+      </w:fldSimple>
       <w:r>
         <w:t>. DE1-SoC Top-level VHDL Entity</w:t>
       </w:r>
@@ -20986,27 +21461,14 @@
       <w:r>
         <w:t xml:space="preserve">Figure </w:t>
       </w:r>
-      <w:r>
-        <w:fldChar w:fldCharType="begin"/>
-      </w:r>
-      <w:r>
-        <w:instrText xml:space="preserve"> SEQ Figure \* ARABIC </w:instrText>
-      </w:r>
-      <w:r>
-        <w:fldChar w:fldCharType="separate"/>
-      </w:r>
-      <w:r>
-        <w:rPr>
-          <w:noProof/>
-        </w:rPr>
-        <w:t>10</w:t>
-      </w:r>
-      <w:r>
-        <w:rPr>
-          <w:noProof/>
-        </w:rPr>
-        <w:fldChar w:fldCharType="end"/>
-      </w:r>
+      <w:fldSimple w:instr=" SEQ Figure \* ARABIC ">
+        <w:r>
+          <w:rPr>
+            <w:noProof/>
+          </w:rPr>
+          <w:t>14</w:t>
+        </w:r>
+      </w:fldSimple>
       <w:r>
         <w:t>. DE1-SoC Pin Assignment TCL Script</w:t>
       </w:r>
@@ -21015,14 +21477,14 @@
       <w:pPr>
         <w:pStyle w:val="Heading3"/>
       </w:pPr>
-      <w:bookmarkStart w:id="84" w:name="_Toc398837464"/>
+      <w:bookmarkStart w:id="89" w:name="_Toc398837464"/>
       <w:r>
         <w:t>FPGA</w:t>
       </w:r>
       <w:r>
         <w:t xml:space="preserve"> &amp; HPS</w:t>
       </w:r>
-      <w:bookmarkEnd w:id="84"/>
+      <w:bookmarkEnd w:id="89"/>
     </w:p>
     <w:p>
       <w:r>
@@ -21091,21 +21553,21 @@
       <w:pPr>
         <w:pStyle w:val="Heading2"/>
       </w:pPr>
-      <w:bookmarkStart w:id="85" w:name="_Toc398837465"/>
+      <w:bookmarkStart w:id="90" w:name="_Toc398837465"/>
       <w:r>
         <w:t>Software</w:t>
       </w:r>
-      <w:bookmarkEnd w:id="85"/>
+      <w:bookmarkEnd w:id="90"/>
     </w:p>
     <w:p>
       <w:pPr>
         <w:pStyle w:val="Heading1"/>
       </w:pPr>
-      <w:bookmarkStart w:id="86" w:name="_Toc398837466"/>
+      <w:bookmarkStart w:id="91" w:name="_Toc398837466"/>
       <w:r>
         <w:t>todo</w:t>
       </w:r>
-      <w:bookmarkEnd w:id="86"/>
+      <w:bookmarkEnd w:id="91"/>
     </w:p>
     <w:p>
       <w:r>
@@ -21124,8 +21586,8 @@
       <w:pPr>
         <w:pStyle w:val="Heading1"/>
       </w:pPr>
-      <w:bookmarkStart w:id="87" w:name="_Toc398672375"/>
-      <w:bookmarkStart w:id="88" w:name="_Toc398837467"/>
+      <w:bookmarkStart w:id="92" w:name="_Toc398672375"/>
+      <w:bookmarkStart w:id="93" w:name="_Toc398837467"/>
       <w:r>
         <w:lastRenderedPageBreak/>
         <w:t>So</w:t>
@@ -21133,20 +21595,20 @@
       <w:r>
         <w:t>C part test</w:t>
       </w:r>
-      <w:bookmarkEnd w:id="87"/>
-      <w:bookmarkEnd w:id="88"/>
+      <w:bookmarkEnd w:id="92"/>
+      <w:bookmarkEnd w:id="93"/>
     </w:p>
     <w:p>
       <w:pPr>
         <w:pStyle w:val="Heading2"/>
       </w:pPr>
-      <w:bookmarkStart w:id="89" w:name="_Toc398672376"/>
-      <w:bookmarkStart w:id="90" w:name="_Toc398837468"/>
+      <w:bookmarkStart w:id="94" w:name="_Toc398672376"/>
+      <w:bookmarkStart w:id="95" w:name="_Toc398837468"/>
       <w:r>
         <w:t>HPS Architecture</w:t>
       </w:r>
-      <w:bookmarkEnd w:id="89"/>
-      <w:bookmarkEnd w:id="90"/>
+      <w:bookmarkEnd w:id="94"/>
+      <w:bookmarkEnd w:id="95"/>
     </w:p>
     <w:p>
       <w:r>
@@ -21174,7 +21636,7 @@
                     <pic:cNvPicPr/>
                   </pic:nvPicPr>
                   <pic:blipFill>
-                    <a:blip r:embed="rId21"/>
+                    <a:blip r:embed="rId25"/>
                     <a:stretch>
                       <a:fillRect/>
                     </a:stretch>
@@ -21199,25 +21661,25 @@
       <w:pPr>
         <w:pStyle w:val="Heading2"/>
       </w:pPr>
-      <w:bookmarkStart w:id="91" w:name="_Toc398672377"/>
-      <w:bookmarkStart w:id="92" w:name="_Toc398837469"/>
+      <w:bookmarkStart w:id="96" w:name="_Toc398672377"/>
+      <w:bookmarkStart w:id="97" w:name="_Toc398837469"/>
       <w:r>
         <w:t>Hardware development</w:t>
       </w:r>
-      <w:bookmarkEnd w:id="91"/>
-      <w:bookmarkEnd w:id="92"/>
+      <w:bookmarkEnd w:id="96"/>
+      <w:bookmarkEnd w:id="97"/>
     </w:p>
     <w:p>
       <w:pPr>
         <w:pStyle w:val="Heading3"/>
       </w:pPr>
-      <w:bookmarkStart w:id="93" w:name="_Toc398672378"/>
-      <w:bookmarkStart w:id="94" w:name="_Toc398837470"/>
+      <w:bookmarkStart w:id="98" w:name="_Toc398672378"/>
+      <w:bookmarkStart w:id="99" w:name="_Toc398837470"/>
       <w:r>
         <w:t>Qsys integration</w:t>
       </w:r>
-      <w:bookmarkEnd w:id="93"/>
-      <w:bookmarkEnd w:id="94"/>
+      <w:bookmarkEnd w:id="98"/>
+      <w:bookmarkEnd w:id="99"/>
     </w:p>
     <w:p>
       <w:r>
@@ -21343,7 +21805,7 @@
                     <pic:cNvPicPr/>
                   </pic:nvPicPr>
                   <pic:blipFill>
-                    <a:blip r:embed="rId22"/>
+                    <a:blip r:embed="rId26"/>
                     <a:stretch>
                       <a:fillRect/>
                     </a:stretch>
@@ -21385,7 +21847,7 @@
                     <pic:cNvPicPr/>
                   </pic:nvPicPr>
                   <pic:blipFill>
-                    <a:blip r:embed="rId23"/>
+                    <a:blip r:embed="rId27"/>
                     <a:stretch>
                       <a:fillRect/>
                     </a:stretch>
@@ -21427,25 +21889,25 @@
       <w:pPr>
         <w:pStyle w:val="Heading2"/>
       </w:pPr>
-      <w:bookmarkStart w:id="95" w:name="_Toc398672379"/>
-      <w:bookmarkStart w:id="96" w:name="_Toc398837471"/>
+      <w:bookmarkStart w:id="100" w:name="_Toc398672379"/>
+      <w:bookmarkStart w:id="101" w:name="_Toc398837471"/>
       <w:r>
         <w:t>Software development</w:t>
       </w:r>
-      <w:bookmarkEnd w:id="95"/>
-      <w:bookmarkEnd w:id="96"/>
+      <w:bookmarkEnd w:id="100"/>
+      <w:bookmarkEnd w:id="101"/>
     </w:p>
     <w:p>
       <w:pPr>
         <w:pStyle w:val="Heading3"/>
       </w:pPr>
-      <w:bookmarkStart w:id="97" w:name="_Toc398672380"/>
-      <w:bookmarkStart w:id="98" w:name="_Toc398837472"/>
+      <w:bookmarkStart w:id="102" w:name="_Toc398672380"/>
+      <w:bookmarkStart w:id="103" w:name="_Toc398837472"/>
       <w:r>
         <w:t>ARM DS-5 tools</w:t>
       </w:r>
-      <w:bookmarkEnd w:id="97"/>
-      <w:bookmarkEnd w:id="98"/>
+      <w:bookmarkEnd w:id="102"/>
+      <w:bookmarkEnd w:id="103"/>
     </w:p>
     <w:p>
       <w:r>
@@ -21543,13 +22005,13 @@
       <w:pPr>
         <w:pStyle w:val="Heading3"/>
       </w:pPr>
-      <w:bookmarkStart w:id="99" w:name="_Toc398672381"/>
-      <w:bookmarkStart w:id="100" w:name="_Toc398837473"/>
+      <w:bookmarkStart w:id="104" w:name="_Toc398672381"/>
+      <w:bookmarkStart w:id="105" w:name="_Toc398837473"/>
       <w:r>
         <w:t>Hello World on ARM HPS part</w:t>
       </w:r>
-      <w:bookmarkEnd w:id="99"/>
-      <w:bookmarkEnd w:id="100"/>
+      <w:bookmarkEnd w:id="104"/>
+      <w:bookmarkEnd w:id="105"/>
     </w:p>
     <w:p>
       <w:r>
@@ -22599,13 +23061,13 @@
       <w:pPr>
         <w:pStyle w:val="Heading3"/>
       </w:pPr>
-      <w:bookmarkStart w:id="101" w:name="_Toc398672382"/>
-      <w:bookmarkStart w:id="102" w:name="_Toc398837474"/>
+      <w:bookmarkStart w:id="106" w:name="_Toc398672382"/>
+      <w:bookmarkStart w:id="107" w:name="_Toc398837474"/>
       <w:r>
         <w:t>GPIO access</w:t>
       </w:r>
-      <w:bookmarkEnd w:id="101"/>
-      <w:bookmarkEnd w:id="102"/>
+      <w:bookmarkEnd w:id="106"/>
+      <w:bookmarkEnd w:id="107"/>
     </w:p>
     <w:p>
       <w:r>
@@ -22620,7 +23082,7 @@
           <w:numId w:val="11"/>
         </w:numPr>
       </w:pPr>
-      <w:hyperlink r:id="rId24" w:history="1">
+      <w:hyperlink r:id="rId28" w:history="1">
         <w:r>
           <w:rPr>
             <w:rStyle w:val="Hyperlink"/>
@@ -22637,7 +23099,7 @@
           <w:numId w:val="11"/>
         </w:numPr>
       </w:pPr>
-      <w:hyperlink r:id="rId25" w:history="1">
+      <w:hyperlink r:id="rId29" w:history="1">
         <w:r>
           <w:rPr>
             <w:rStyle w:val="Hyperlink"/>
@@ -25002,7 +25464,7 @@
         </w:rPr>
         <w:br/>
       </w:r>
-      <w:hyperlink r:id="rId26" w:history="1">
+      <w:hyperlink r:id="rId30" w:history="1">
         <w:r>
           <w:rPr>
             <w:rStyle w:val="Hyperlink"/>
@@ -25026,7 +25488,7 @@
       <w:r>
         <w:br/>
       </w:r>
-      <w:hyperlink r:id="rId27" w:history="1">
+      <w:hyperlink r:id="rId31" w:history="1">
         <w:r>
           <w:rPr>
             <w:rStyle w:val="Hyperlink"/>
@@ -25049,7 +25511,7 @@
       <w:r>
         <w:br/>
       </w:r>
-      <w:hyperlink r:id="rId28" w:history="1">
+      <w:hyperlink r:id="rId32" w:history="1">
         <w:r>
           <w:rPr>
             <w:rStyle w:val="Hyperlink"/>
@@ -25072,7 +25534,7 @@
       <w:r>
         <w:br/>
       </w:r>
-      <w:hyperlink r:id="rId29" w:history="1">
+      <w:hyperlink r:id="rId33" w:history="1">
         <w:r>
           <w:rPr>
             <w:rStyle w:val="Hyperlink"/>
@@ -25098,7 +25560,7 @@
       <w:r>
         <w:br/>
       </w:r>
-      <w:hyperlink r:id="rId30" w:history="1">
+      <w:hyperlink r:id="rId34" w:history="1">
         <w:r>
           <w:rPr>
             <w:rStyle w:val="Hyperlink"/>
@@ -25121,7 +25583,7 @@
       <w:r>
         <w:br/>
       </w:r>
-      <w:hyperlink r:id="rId31" w:history="1">
+      <w:hyperlink r:id="rId35" w:history="1">
         <w:r>
           <w:rPr>
             <w:rStyle w:val="Hyperlink"/>
@@ -25149,7 +25611,7 @@
       <w:r>
         <w:br/>
       </w:r>
-      <w:hyperlink r:id="rId32" w:history="1">
+      <w:hyperlink r:id="rId36" w:history="1">
         <w:r>
           <w:rPr>
             <w:rStyle w:val="Hyperlink"/>
@@ -25198,7 +25660,7 @@
         </w:rPr>
         <w:br/>
       </w:r>
-      <w:hyperlink r:id="rId33" w:history="1">
+      <w:hyperlink r:id="rId37" w:history="1">
         <w:r>
           <w:rPr>
             <w:rStyle w:val="Hyperlink"/>
@@ -25239,7 +25701,7 @@
         </w:rPr>
         <w:br/>
       </w:r>
-      <w:hyperlink r:id="rId34" w:history="1">
+      <w:hyperlink r:id="rId38" w:history="1">
         <w:r>
           <w:rPr>
             <w:rStyle w:val="Hyperlink"/>
@@ -25265,7 +25727,7 @@
       <w:r>
         <w:br/>
       </w:r>
-      <w:hyperlink r:id="rId35" w:history="1">
+      <w:hyperlink r:id="rId39" w:history="1">
         <w:r>
           <w:rPr>
             <w:rStyle w:val="Hyperlink"/>
@@ -25289,7 +25751,7 @@
       <w:r>
         <w:br/>
       </w:r>
-      <w:hyperlink r:id="rId36" w:history="1">
+      <w:hyperlink r:id="rId40" w:history="1">
         <w:r>
           <w:rPr>
             <w:rStyle w:val="Hyperlink"/>
@@ -25312,7 +25774,7 @@
       <w:r>
         <w:br/>
       </w:r>
-      <w:hyperlink r:id="rId37" w:history="1">
+      <w:hyperlink r:id="rId41" w:history="1">
         <w:r>
           <w:rPr>
             <w:rStyle w:val="Hyperlink"/>
@@ -25335,7 +25797,7 @@
       <w:r>
         <w:br/>
       </w:r>
-      <w:hyperlink r:id="rId38" w:history="1">
+      <w:hyperlink r:id="rId42" w:history="1">
         <w:r>
           <w:rPr>
             <w:rStyle w:val="Hyperlink"/>
@@ -25349,7 +25811,7 @@
       <w:r>
         <w:br/>
       </w:r>
-      <w:hyperlink r:id="rId39" w:history="1">
+      <w:hyperlink r:id="rId43" w:history="1">
         <w:r>
           <w:rPr>
             <w:rStyle w:val="Hyperlink"/>
@@ -25363,7 +25825,7 @@
       <w:r>
         <w:br/>
       </w:r>
-      <w:hyperlink r:id="rId40" w:history="1">
+      <w:hyperlink r:id="rId44" w:history="1">
         <w:r>
           <w:rPr>
             <w:rStyle w:val="Hyperlink"/>
@@ -25377,7 +25839,7 @@
       <w:r>
         <w:br/>
       </w:r>
-      <w:hyperlink r:id="rId41" w:history="1">
+      <w:hyperlink r:id="rId45" w:history="1">
         <w:r>
           <w:rPr>
             <w:rStyle w:val="Hyperlink"/>
@@ -25391,7 +25853,7 @@
       <w:r>
         <w:br/>
       </w:r>
-      <w:hyperlink r:id="rId42" w:history="1">
+      <w:hyperlink r:id="rId46" w:history="1">
         <w:r>
           <w:rPr>
             <w:rStyle w:val="Hyperlink"/>
@@ -25417,7 +25879,7 @@
       <w:r>
         <w:br/>
       </w:r>
-      <w:hyperlink r:id="rId43" w:history="1">
+      <w:hyperlink r:id="rId47" w:history="1">
         <w:r>
           <w:rPr>
             <w:rStyle w:val="Hyperlink"/>
@@ -25440,7 +25902,7 @@
       <w:r>
         <w:br/>
       </w:r>
-      <w:hyperlink r:id="rId44" w:history="1">
+      <w:hyperlink r:id="rId48" w:history="1">
         <w:r>
           <w:rPr>
             <w:rStyle w:val="Hyperlink"/>
@@ -25450,8 +25912,8 @@
       </w:hyperlink>
     </w:p>
     <w:sectPr>
-      <w:headerReference w:type="default" r:id="rId45"/>
-      <w:footerReference w:type="default" r:id="rId46"/>
+      <w:headerReference w:type="default" r:id="rId49"/>
+      <w:footerReference w:type="default" r:id="rId50"/>
       <w:type w:val="continuous"/>
       <w:pgSz w:w="11907" w:h="16839" w:code="9"/>
       <w:pgMar w:top="398" w:right="1041" w:bottom="899" w:left="993" w:header="680" w:footer="139" w:gutter="0"/>
@@ -25525,7 +25987,7 @@
         <w:noProof/>
         <w:lang w:val="fr-FR"/>
       </w:rPr>
-      <w:t>18/09/2014</w:t>
+      <w:t>19/09/2014</w:t>
     </w:r>
     <w:r>
       <w:rPr>
@@ -25577,7 +26039,7 @@
         <w:noProof/>
         <w:lang w:val="fr-FR"/>
       </w:rPr>
-      <w:t>26</w:t>
+      <w:t>17</w:t>
     </w:r>
     <w:r>
       <w:rPr>
@@ -25660,7 +26122,6 @@
           <w:docPartUnique/>
         </w:docPartObj>
       </w:sdtPr>
-      <w:sdtEndPr/>
       <w:sdtContent>
         <w:r>
           <w:rPr>
@@ -31473,7 +31934,7 @@
 </file>
 
 <file path=customXml/itemProps2.xml><?xml version="1.0" encoding="utf-8"?>
-<ds:datastoreItem xmlns:ds="http://schemas.openxmlformats.org/officeDocument/2006/customXml" ds:itemID="{58B1ECB9-CC4B-45E6-AA35-5184D5B03FCC}">
+<ds:datastoreItem xmlns:ds="http://schemas.openxmlformats.org/officeDocument/2006/customXml" ds:itemID="{E7C1431E-7B73-437D-9603-5BF85DCB1FCF}">
   <ds:schemaRefs>
     <ds:schemaRef ds:uri="http://schemas.openxmlformats.org/officeDocument/2006/bibliography"/>
   </ds:schemaRefs>

</xml_diff>

<commit_message>
SoC-FPGA Design Guide 0.24
</commit_message>
<xml_diff>
--- a/Documentation/SoC-FPGA Design Guide.docx
+++ b/Documentation/SoC-FPGA Design Guide.docx
@@ -225,7 +225,7 @@
           <w:kern w:val="2"/>
           <w14:ligatures w14:val="standard"/>
         </w:rPr>
-        <w:t>23</w:t>
+        <w:t>24</w:t>
       </w:r>
       <w:r>
         <w:rPr>
@@ -6393,7 +6393,6 @@
           <w:kern w:val="2"/>
           <w14:ligatures w14:val="standard"/>
         </w:rPr>
-        <w:lastRenderedPageBreak/>
         <w:t>Introduction</w:t>
       </w:r>
       <w:bookmarkEnd w:id="2"/>
@@ -7400,7 +7399,6 @@
           <w:kern w:val="2"/>
           <w14:ligatures w14:val="standard"/>
         </w:rPr>
-        <w:lastRenderedPageBreak/>
         <w:t>T</w:t>
       </w:r>
       <w:r>
@@ -7632,6 +7630,7 @@
           <w:id w:val="700285591"/>
           <w:citation/>
         </w:sdtPr>
+        <w:sdtEndPr/>
         <w:sdtContent>
           <w:r>
             <w:rPr>
@@ -8348,7 +8347,6 @@
           <w:kern w:val="2"/>
           <w14:ligatures w14:val="standard"/>
         </w:rPr>
-        <w:lastRenderedPageBreak/>
         <w:t>Connectors</w:t>
       </w:r>
       <w:bookmarkEnd w:id="19"/>
@@ -8983,7 +8981,6 @@
           <w:kern w:val="2"/>
           <w14:ligatures w14:val="standard"/>
         </w:rPr>
-        <w:lastRenderedPageBreak/>
         <w:t>Block Di</w:t>
       </w:r>
       <w:r>
@@ -9174,6 +9171,7 @@
           <w:id w:val="-2137938965"/>
           <w:citation/>
         </w:sdtPr>
+        <w:sdtEndPr/>
         <w:sdtContent>
           <w:r>
             <w:rPr>
@@ -9408,6 +9406,7 @@
           <w:id w:val="805975767"/>
           <w:citation/>
         </w:sdtPr>
+        <w:sdtEndPr/>
         <w:sdtContent>
           <w:r>
             <w:rPr>
@@ -9473,7 +9472,6 @@
           <w:noProof/>
           <w:kern w:val="2"/>
         </w:rPr>
-        <w:lastRenderedPageBreak/>
         <w:drawing>
           <wp:inline distT="0" distB="0" distL="0" distR="0" wp14:anchorId="62993956" wp14:editId="2B399094">
             <wp:extent cx="6538428" cy="4735773"/>
@@ -9640,6 +9638,7 @@
           <w:id w:val="-22022084"/>
           <w:citation/>
         </w:sdtPr>
+        <w:sdtEndPr/>
         <w:sdtContent>
           <w:r>
             <w:rPr>
@@ -9881,7 +9880,6 @@
           <w:kern w:val="2"/>
           <w14:ligatures w14:val="standard"/>
         </w:rPr>
-        <w:lastRenderedPageBreak/>
         <w:t>Cyclone V Overview</w:t>
       </w:r>
       <w:bookmarkEnd w:id="44"/>
@@ -9998,6 +9996,7 @@
           <w:id w:val="-235938450"/>
           <w:citation/>
         </w:sdtPr>
+        <w:sdtEndPr/>
         <w:sdtContent>
           <w:r>
             <w:rPr>
@@ -10278,6 +10277,7 @@
           <w:id w:val="1198663147"/>
           <w:citation/>
         </w:sdtPr>
+        <w:sdtEndPr/>
         <w:sdtContent>
           <w:r>
             <w:rPr>
@@ -10695,7 +10695,6 @@
           <w:kern w:val="2"/>
           <w14:ligatures w14:val="standard"/>
         </w:rPr>
-        <w:lastRenderedPageBreak/>
         <w:t xml:space="preserve">The </w:t>
       </w:r>
       <w:r>
@@ -11003,6 +11002,7 @@
           <w:id w:val="2131901109"/>
           <w:citation/>
         </w:sdtPr>
+        <w:sdtEndPr/>
         <w:sdtContent>
           <w:r>
             <w:rPr>
@@ -11230,7 +11230,6 @@
           <w:kern w:val="2"/>
           <w14:ligatures w14:val="standard"/>
         </w:rPr>
-        <w:lastRenderedPageBreak/>
         <w:t>Two serial peripheral interface (SPI) master controllers</w:t>
       </w:r>
     </w:p>
@@ -12359,7 +12358,6 @@
           <w:kern w:val="2"/>
           <w14:ligatures w14:val="standard"/>
         </w:rPr>
-        <w:lastRenderedPageBreak/>
         <w:t>FPGA Manager</w:t>
       </w:r>
     </w:p>
@@ -13274,7 +13272,6 @@
           <w:kern w:val="2"/>
           <w14:ligatures w14:val="standard"/>
         </w:rPr>
-        <w:lastRenderedPageBreak/>
         <w:t>HPS Address Map</w:t>
       </w:r>
       <w:bookmarkEnd w:id="66"/>
@@ -13787,6 +13784,7 @@
           <w:id w:val="-18097076"/>
           <w:citation/>
         </w:sdtPr>
+        <w:sdtEndPr/>
         <w:sdtContent>
           <w:r>
             <w:rPr>
@@ -14048,6 +14046,7 @@
           <w:id w:val="42185902"/>
           <w:citation/>
         </w:sdtPr>
+        <w:sdtEndPr/>
         <w:sdtContent>
           <w:r>
             <w:rPr>
@@ -14896,6 +14895,7 @@
           <w:id w:val="942654731"/>
           <w:citation/>
         </w:sdtPr>
+        <w:sdtEndPr/>
         <w:sdtContent>
           <w:r>
             <w:rPr>
@@ -14952,7 +14952,6 @@
           <w:kern w:val="2"/>
           <w14:ligatures w14:val="standard"/>
         </w:rPr>
-        <w:lastRenderedPageBreak/>
         <w:t xml:space="preserve">HPS Peripheral </w:t>
       </w:r>
       <w:r>
@@ -19627,7 +19626,6 @@
                 <w:kern w:val="2"/>
                 <w14:ligatures w14:val="standard"/>
               </w:rPr>
-              <w:lastRenderedPageBreak/>
               <w:t>SCANMGR</w:t>
             </w:r>
           </w:p>
@@ -20206,6 +20204,7 @@
           <w:id w:val="-1667781566"/>
           <w:citation/>
         </w:sdtPr>
+        <w:sdtEndPr/>
         <w:sdtContent>
           <w:r>
             <w:rPr>
@@ -21947,7 +21946,6 @@
           <w:kern w:val="2"/>
           <w14:ligatures w14:val="standard"/>
         </w:rPr>
-        <w:lastRenderedPageBreak/>
         <w:t>HPS Boot and FPGA C</w:t>
       </w:r>
       <w:r>
@@ -22324,6 +22322,7 @@
           <w:id w:val="-318048315"/>
           <w:citation/>
         </w:sdtPr>
+        <w:sdtEndPr/>
         <w:sdtContent>
           <w:r>
             <w:rPr>
@@ -23189,6 +23188,7 @@
           <w:id w:val="-504738791"/>
           <w:citation/>
         </w:sdtPr>
+        <w:sdtEndPr/>
         <w:sdtContent>
           <w:r>
             <w:rPr>
@@ -23250,7 +23250,6 @@
           <w:kern w:val="2"/>
           <w14:ligatures w14:val="standard"/>
         </w:rPr>
-        <w:lastRenderedPageBreak/>
         <w:fldChar w:fldCharType="begin"/>
       </w:r>
       <w:r>
@@ -23536,6 +23535,7 @@
           <w:id w:val="-379941610"/>
           <w:citation/>
         </w:sdtPr>
+        <w:sdtEndPr/>
         <w:sdtContent>
           <w:r>
             <w:rPr>
@@ -23927,6 +23927,7 @@
           <w:id w:val="-1217038047"/>
           <w:citation/>
         </w:sdtPr>
+        <w:sdtEndPr/>
         <w:sdtContent>
           <w:r>
             <w:rPr>
@@ -24123,7 +24124,6 @@
           <w:kern w:val="2"/>
           <w14:ligatures w14:val="standard"/>
         </w:rPr>
-        <w:lastRenderedPageBreak/>
         <w:t>Zooming In O</w:t>
       </w:r>
       <w:r>
@@ -24339,6 +24339,7 @@
           <w:id w:val="-606338109"/>
           <w:citation/>
         </w:sdtPr>
+        <w:sdtEndPr/>
         <w:sdtContent>
           <w:r>
             <w:rPr>
@@ -25067,6 +25068,7 @@
           <w14:ligatures w14:val="standard"/>
         </w:rPr>
       </w:pPr>
+      <w:bookmarkStart w:id="94" w:name="_Ref402694194"/>
       <w:r>
         <w:rPr>
           <w:kern w:val="2"/>
@@ -25074,6 +25076,7 @@
         </w:rPr>
         <w:t>Preloader</w:t>
       </w:r>
+      <w:bookmarkEnd w:id="94"/>
     </w:p>
     <w:p>
       <w:pPr>
@@ -25384,17 +25387,16 @@
           <w14:ligatures w14:val="standard"/>
         </w:rPr>
       </w:pPr>
-      <w:bookmarkStart w:id="94" w:name="_Toc398672371"/>
-      <w:bookmarkStart w:id="95" w:name="_Toc402629596"/>
-      <w:r>
-        <w:rPr>
-          <w:kern w:val="2"/>
-          <w14:ligatures w14:val="standard"/>
-        </w:rPr>
-        <w:lastRenderedPageBreak/>
+      <w:bookmarkStart w:id="95" w:name="_Toc398672371"/>
+      <w:bookmarkStart w:id="96" w:name="_Toc402629596"/>
+      <w:r>
+        <w:rPr>
+          <w:kern w:val="2"/>
+          <w14:ligatures w14:val="standard"/>
+        </w:rPr>
         <w:t xml:space="preserve">Using the </w:t>
       </w:r>
-      <w:bookmarkEnd w:id="94"/>
+      <w:bookmarkEnd w:id="95"/>
       <w:r>
         <w:rPr>
           <w:kern w:val="2"/>
@@ -25402,7 +25404,7 @@
         </w:rPr>
         <w:t>Cyclone V</w:t>
       </w:r>
-      <w:bookmarkEnd w:id="95"/>
+      <w:bookmarkEnd w:id="96"/>
     </w:p>
     <w:p>
       <w:pPr>
@@ -25412,7 +25414,7 @@
           <w14:ligatures w14:val="standard"/>
         </w:rPr>
       </w:pPr>
-      <w:bookmarkStart w:id="96" w:name="_Toc402629597"/>
+      <w:bookmarkStart w:id="97" w:name="_Toc402629597"/>
       <w:r>
         <w:rPr>
           <w:kern w:val="2"/>
@@ -25420,7 +25422,7 @@
         </w:rPr>
         <w:t>Hardware</w:t>
       </w:r>
-      <w:bookmarkEnd w:id="96"/>
+      <w:bookmarkEnd w:id="97"/>
     </w:p>
     <w:p>
       <w:pPr>
@@ -25778,7 +25780,7 @@
           <w14:ligatures w14:val="standard"/>
         </w:rPr>
       </w:pPr>
-      <w:bookmarkStart w:id="97" w:name="_Toc402629598"/>
+      <w:bookmarkStart w:id="98" w:name="_Toc402629598"/>
       <w:r>
         <w:rPr>
           <w:kern w:val="2"/>
@@ -25786,7 +25788,7 @@
         </w:rPr>
         <w:t>FPGA-only</w:t>
       </w:r>
-      <w:bookmarkEnd w:id="97"/>
+      <w:bookmarkEnd w:id="98"/>
     </w:p>
     <w:p>
       <w:pPr>
@@ -25984,16 +25986,7 @@
           <w:kern w:val="2"/>
           <w14:ligatures w14:val="standard"/>
         </w:rPr>
-        <w:t>After having defined a top-l</w:t>
-      </w:r>
-      <w:bookmarkStart w:id="98" w:name="_GoBack"/>
-      <w:bookmarkEnd w:id="98"/>
-      <w:r>
-        <w:rPr>
-          <w:kern w:val="2"/>
-          <w14:ligatures w14:val="standard"/>
-        </w:rPr>
-        <w:t>evel module, it is necessary to map your design’s pins to the ones available on the DE1-SoC.</w:t>
+        <w:t>After having defined a top-level module, it is necessary to map your design’s pins to the ones available on the DE1-SoC.</w:t>
       </w:r>
       <w:r>
         <w:rPr>
@@ -26140,6 +26133,38 @@
         </w:rPr>
         <w:t>.</w:t>
       </w:r>
+      <w:r>
+        <w:rPr>
+          <w:rStyle w:val="IntenseEmphasis"/>
+          <w:kern w:val="2"/>
+          <w14:ligatures w14:val="standard"/>
+        </w:rPr>
+        <w:t xml:space="preserve"> </w:t>
+      </w:r>
+      <w:r>
+        <w:t>In order</w:t>
+      </w:r>
+      <w:r>
+        <w:t xml:space="preserve"> to execute the TCL script, place it in your quartus working directory, then run it through the </w:t>
+      </w:r>
+      <w:r>
+        <w:rPr>
+          <w:rStyle w:val="MonospaceChar"/>
+        </w:rPr>
+        <w:t>“Tools &gt; Tcl Scripts…”</w:t>
+      </w:r>
+      <w:r>
+        <w:t xml:space="preserve"> menu item in </w:t>
+      </w:r>
+      <w:r>
+        <w:rPr>
+          <w:rStyle w:val="Emphasis"/>
+        </w:rPr>
+        <w:t>Quartus II</w:t>
+      </w:r>
+      <w:r>
+        <w:t>.</w:t>
+      </w:r>
     </w:p>
     <w:p>
       <w:pPr>
@@ -26187,7 +26212,21 @@
           <w:kern w:val="2"/>
           <w14:ligatures w14:val="standard"/>
         </w:rPr>
-        <w:t xml:space="preserve">starts getting </w:t>
+        <w:t xml:space="preserve">starts </w:t>
+      </w:r>
+      <w:r>
+        <w:rPr>
+          <w:kern w:val="2"/>
+          <w14:ligatures w14:val="standard"/>
+        </w:rPr>
+        <w:t>getting</w:t>
+      </w:r>
+      <w:r>
+        <w:rPr>
+          <w:kern w:val="2"/>
+          <w14:ligatures w14:val="standard"/>
+        </w:rPr>
+        <w:t xml:space="preserve"> </w:t>
       </w:r>
       <w:r>
         <w:rPr>
@@ -26224,20 +26263,683 @@
         </w:rPr>
         <w:t>e HPS.</w:t>
       </w:r>
-    </w:p>
-    <w:p>
-      <w:pPr>
-        <w:rPr>
-          <w:kern w:val="2"/>
-          <w14:ligatures w14:val="standard"/>
-        </w:rPr>
-      </w:pPr>
-      <w:r>
-        <w:rPr>
-          <w:kern w:val="2"/>
-          <w14:ligatures w14:val="standard"/>
-        </w:rPr>
-        <w:t>Bare-metal vs Linux</w:t>
+      <w:r>
+        <w:rPr>
+          <w:kern w:val="2"/>
+          <w14:ligatures w14:val="standard"/>
+        </w:rPr>
+        <w:t xml:space="preserve"> </w:t>
+      </w:r>
+      <w:r>
+        <w:rPr>
+          <w:kern w:val="2"/>
+          <w14:ligatures w14:val="standard"/>
+        </w:rPr>
+        <w:t>Before continuing</w:t>
+      </w:r>
+      <w:r>
+        <w:rPr>
+          <w:kern w:val="2"/>
+          <w14:ligatures w14:val="standard"/>
+        </w:rPr>
+        <w:t xml:space="preserve">, you must </w:t>
+      </w:r>
+      <w:r>
+        <w:rPr>
+          <w:kern w:val="2"/>
+          <w14:ligatures w14:val="standard"/>
+        </w:rPr>
+        <w:t xml:space="preserve">first </w:t>
+      </w:r>
+      <w:r>
+        <w:rPr>
+          <w:kern w:val="2"/>
+          <w14:ligatures w14:val="standard"/>
+        </w:rPr>
+        <w:t>decide if you want to run code on the HPS as Bare-metal software, or under an operating system (Linux).</w:t>
+      </w:r>
+    </w:p>
+    <w:p>
+      <w:pPr>
+        <w:pStyle w:val="Heading4"/>
+      </w:pPr>
+      <w:r>
+        <w:t xml:space="preserve">Choosing </w:t>
+      </w:r>
+      <w:r>
+        <w:t>the type of</w:t>
+      </w:r>
+      <w:r>
+        <w:t xml:space="preserve"> application</w:t>
+      </w:r>
+      <w:r>
+        <w:t xml:space="preserve"> to develop</w:t>
+      </w:r>
+    </w:p>
+    <w:p>
+      <w:pPr>
+        <w:pStyle w:val="Heading5"/>
+      </w:pPr>
+      <w:r>
+        <w:t>Bare</w:t>
+      </w:r>
+      <w:r>
+        <w:t>-meta</w:t>
+      </w:r>
+      <w:r>
+        <w:t>l application</w:t>
+      </w:r>
+    </w:p>
+    <w:p>
+      <w:pPr>
+        <w:rPr>
+          <w:kern w:val="2"/>
+          <w14:ligatures w14:val="standard"/>
+        </w:rPr>
+      </w:pPr>
+      <w:r>
+        <w:rPr>
+          <w:kern w:val="2"/>
+          <w14:ligatures w14:val="standard"/>
+        </w:rPr>
+        <w:t>On</w:t>
+      </w:r>
+      <w:r>
+        <w:rPr>
+          <w:kern w:val="2"/>
+          <w14:ligatures w14:val="standard"/>
+        </w:rPr>
+        <w:t xml:space="preserve"> one hand, </w:t>
+      </w:r>
+      <w:r>
+        <w:rPr>
+          <w:kern w:val="2"/>
+          <w14:ligatures w14:val="standard"/>
+        </w:rPr>
+        <w:t xml:space="preserve">Bare-metal software </w:t>
+      </w:r>
+      <w:r>
+        <w:rPr>
+          <w:kern w:val="2"/>
+          <w14:ligatures w14:val="standard"/>
+        </w:rPr>
+        <w:t xml:space="preserve">enjoys </w:t>
+      </w:r>
+      <w:r>
+        <w:rPr>
+          <w:kern w:val="2"/>
+          <w14:ligatures w14:val="standard"/>
+        </w:rPr>
+        <w:t>the advantage of having no OS overhead</w:t>
+      </w:r>
+      <w:r>
+        <w:rPr>
+          <w:kern w:val="2"/>
+          <w14:ligatures w14:val="standard"/>
+        </w:rPr>
+        <w:t>. This has many consequences, the most visible of which are that</w:t>
+      </w:r>
+      <w:r>
+        <w:rPr>
+          <w:kern w:val="2"/>
+          <w14:ligatures w14:val="standard"/>
+        </w:rPr>
+        <w:t xml:space="preserve"> code executes at native speed as no context switching is </w:t>
+      </w:r>
+      <w:r>
+        <w:rPr>
+          <w:kern w:val="2"/>
+          <w14:ligatures w14:val="standard"/>
+        </w:rPr>
+        <w:t xml:space="preserve">ever </w:t>
+      </w:r>
+      <w:r>
+        <w:rPr>
+          <w:kern w:val="2"/>
+          <w14:ligatures w14:val="standard"/>
+        </w:rPr>
+        <w:t>performed, and</w:t>
+      </w:r>
+      <w:r>
+        <w:rPr>
+          <w:kern w:val="2"/>
+          <w14:ligatures w14:val="standard"/>
+        </w:rPr>
+        <w:t xml:space="preserve"> </w:t>
+      </w:r>
+      <w:r>
+        <w:rPr>
+          <w:kern w:val="2"/>
+          <w14:ligatures w14:val="standard"/>
+        </w:rPr>
+        <w:t>additionally</w:t>
+      </w:r>
+      <w:r>
+        <w:rPr>
+          <w:kern w:val="2"/>
+          <w14:ligatures w14:val="standard"/>
+        </w:rPr>
+        <w:t>,</w:t>
+      </w:r>
+      <w:r>
+        <w:rPr>
+          <w:kern w:val="2"/>
+          <w14:ligatures w14:val="standard"/>
+        </w:rPr>
+        <w:t xml:space="preserve"> that</w:t>
+      </w:r>
+      <w:r>
+        <w:rPr>
+          <w:kern w:val="2"/>
+          <w14:ligatures w14:val="standard"/>
+        </w:rPr>
+        <w:t xml:space="preserve"> </w:t>
+      </w:r>
+      <w:r>
+        <w:rPr>
+          <w:kern w:val="2"/>
+          <w14:ligatures w14:val="standard"/>
+        </w:rPr>
+        <w:t>code can directly address the HPS peripherals</w:t>
+      </w:r>
+      <w:r>
+        <w:rPr>
+          <w:kern w:val="2"/>
+          <w14:ligatures w14:val="standard"/>
+        </w:rPr>
+        <w:t xml:space="preserve"> using their</w:t>
+      </w:r>
+      <w:r>
+        <w:rPr>
+          <w:kern w:val="2"/>
+          <w14:ligatures w14:val="standard"/>
+        </w:rPr>
+        <w:t xml:space="preserve"> </w:t>
+      </w:r>
+      <w:r>
+        <w:rPr>
+          <w:rStyle w:val="IntenseEmphasis"/>
+        </w:rPr>
+        <w:t>physical</w:t>
+      </w:r>
+      <w:r>
+        <w:rPr>
+          <w:kern w:val="2"/>
+          <w14:ligatures w14:val="standard"/>
+        </w:rPr>
+        <w:t xml:space="preserve"> memory-mapped addresses</w:t>
+      </w:r>
+      <w:r>
+        <w:rPr>
+          <w:kern w:val="2"/>
+          <w14:ligatures w14:val="standard"/>
+        </w:rPr>
+        <w:t>, as no virtual memory</w:t>
+      </w:r>
+      <w:r>
+        <w:rPr>
+          <w:kern w:val="2"/>
+          <w14:ligatures w14:val="standard"/>
+        </w:rPr>
+        <w:t xml:space="preserve"> system is being used.</w:t>
+      </w:r>
+      <w:r>
+        <w:rPr>
+          <w:kern w:val="2"/>
+          <w14:ligatures w14:val="standard"/>
+        </w:rPr>
+        <w:t xml:space="preserve"> This is very useful when trying to use the HPS as a </w:t>
+      </w:r>
+      <w:r>
+        <w:rPr>
+          <w:kern w:val="2"/>
+          <w14:ligatures w14:val="standard"/>
+        </w:rPr>
+        <w:t xml:space="preserve">high-speed </w:t>
+      </w:r>
+      <w:r>
+        <w:rPr>
+          <w:kern w:val="2"/>
+          <w14:ligatures w14:val="standard"/>
+        </w:rPr>
+        <w:t>microcontroller</w:t>
+      </w:r>
+      <w:r>
+        <w:rPr>
+          <w:kern w:val="2"/>
+          <w14:ligatures w14:val="standard"/>
+        </w:rPr>
+        <w:t xml:space="preserve">. Such a programming environment is very similar to the one used by other microcontrollers, </w:t>
+      </w:r>
+      <w:r>
+        <w:rPr>
+          <w:kern w:val="2"/>
+          <w14:ligatures w14:val="standard"/>
+        </w:rPr>
+        <w:t>like</w:t>
+      </w:r>
+      <w:r>
+        <w:rPr>
+          <w:kern w:val="2"/>
+          <w14:ligatures w14:val="standard"/>
+        </w:rPr>
+        <w:t xml:space="preserve"> </w:t>
+      </w:r>
+      <w:r>
+        <w:rPr>
+          <w:kern w:val="2"/>
+          <w14:ligatures w14:val="standard"/>
+        </w:rPr>
+        <w:t>the TI MSP430.</w:t>
+      </w:r>
+    </w:p>
+    <w:p>
+      <w:r>
+        <w:rPr>
+          <w:kern w:val="2"/>
+          <w14:ligatures w14:val="standard"/>
+        </w:rPr>
+        <w:t>On the other hand</w:t>
+      </w:r>
+      <w:r>
+        <w:rPr>
+          <w:kern w:val="2"/>
+          <w14:ligatures w14:val="standard"/>
+        </w:rPr>
+        <w:t xml:space="preserve">, </w:t>
+      </w:r>
+      <w:r>
+        <w:rPr>
+          <w:kern w:val="2"/>
+          <w14:ligatures w14:val="standard"/>
+        </w:rPr>
+        <w:t>Bare-metal code</w:t>
+      </w:r>
+      <w:r>
+        <w:rPr>
+          <w:kern w:val="2"/>
+          <w14:ligatures w14:val="standard"/>
+        </w:rPr>
+        <w:t xml:space="preserve"> has one great disadvantage, as </w:t>
+      </w:r>
+      <w:r>
+        <w:rPr>
+          <w:kern w:val="2"/>
+          <w14:ligatures w14:val="standard"/>
+        </w:rPr>
+        <w:t>the programmer</w:t>
+      </w:r>
+      <w:r>
+        <w:rPr>
+          <w:kern w:val="2"/>
+          <w14:ligatures w14:val="standard"/>
+        </w:rPr>
+        <w:t xml:space="preserve"> must continue to configure the Cyclone V to use all its resources. For example, </w:t>
+      </w:r>
+      <w:r>
+        <w:rPr>
+          <w:kern w:val="2"/>
+          <w14:ligatures w14:val="standard"/>
+        </w:rPr>
+        <w:t xml:space="preserve">we saw in </w:t>
+      </w:r>
+      <w:r>
+        <w:rPr>
+          <w:kern w:val="2"/>
+          <w14:ligatures w14:val="standard"/>
+        </w:rPr>
+        <w:fldChar w:fldCharType="begin"/>
+      </w:r>
+      <w:r>
+        <w:rPr>
+          <w:kern w:val="2"/>
+          <w14:ligatures w14:val="standard"/>
+        </w:rPr>
+        <w:instrText xml:space="preserve"> REF _Ref402694194 \r \h </w:instrText>
+      </w:r>
+      <w:r>
+        <w:rPr>
+          <w:kern w:val="2"/>
+          <w14:ligatures w14:val="standard"/>
+        </w:rPr>
+      </w:r>
+      <w:r>
+        <w:rPr>
+          <w:kern w:val="2"/>
+          <w14:ligatures w14:val="standard"/>
+        </w:rPr>
+        <w:fldChar w:fldCharType="separate"/>
+      </w:r>
+      <w:r>
+        <w:rPr>
+          <w:kern w:val="2"/>
+          <w14:ligatures w14:val="standard"/>
+        </w:rPr>
+        <w:t>6.6.</w:t>
+      </w:r>
+      <w:r>
+        <w:rPr>
+          <w:kern w:val="2"/>
+          <w14:ligatures w14:val="standard"/>
+        </w:rPr>
+        <w:t>2</w:t>
+      </w:r>
+      <w:r>
+        <w:rPr>
+          <w:kern w:val="2"/>
+          <w14:ligatures w14:val="standard"/>
+        </w:rPr>
+        <w:t>.1</w:t>
+      </w:r>
+      <w:r>
+        <w:rPr>
+          <w:kern w:val="2"/>
+          <w14:ligatures w14:val="standard"/>
+        </w:rPr>
+        <w:fldChar w:fldCharType="end"/>
+      </w:r>
+      <w:r>
+        <w:rPr>
+          <w:kern w:val="2"/>
+          <w14:ligatures w14:val="standard"/>
+        </w:rPr>
+        <w:fldChar w:fldCharType="begin"/>
+      </w:r>
+      <w:r>
+        <w:rPr>
+          <w:kern w:val="2"/>
+          <w14:ligatures w14:val="standard"/>
+        </w:rPr>
+        <w:instrText xml:space="preserve"> REF _Ref402694194 \w \h </w:instrText>
+      </w:r>
+      <w:r>
+        <w:rPr>
+          <w:kern w:val="2"/>
+          <w14:ligatures w14:val="standard"/>
+        </w:rPr>
+      </w:r>
+      <w:r>
+        <w:rPr>
+          <w:kern w:val="2"/>
+          <w14:ligatures w14:val="standard"/>
+        </w:rPr>
+        <w:fldChar w:fldCharType="separate"/>
+      </w:r>
+      <w:r>
+        <w:rPr>
+          <w:kern w:val="2"/>
+          <w14:ligatures w14:val="standard"/>
+        </w:rPr>
+        <w:fldChar w:fldCharType="end"/>
+      </w:r>
+      <w:r>
+        <w:rPr>
+          <w:kern w:val="2"/>
+          <w14:ligatures w14:val="standard"/>
+        </w:rPr>
+        <w:t xml:space="preserve"> that the preloader does not release CPU1 from reset, and that it is up to the </w:t>
+      </w:r>
+      <w:r>
+        <w:rPr>
+          <w:rStyle w:val="Emphasis"/>
+        </w:rPr>
+        <w:t>user software</w:t>
+      </w:r>
+      <w:r>
+        <w:t xml:space="preserve"> </w:t>
+      </w:r>
+      <w:r>
+        <w:t>to perform this, which is the Bare-metal application itself in this case.</w:t>
+      </w:r>
+      <w:r>
+        <w:t xml:space="preserve"> Furthermore,</w:t>
+      </w:r>
+      <w:r>
+        <w:t xml:space="preserve"> supposing CPU1 is available for use,</w:t>
+      </w:r>
+      <w:r>
+        <w:t xml:space="preserve"> it is</w:t>
+      </w:r>
+      <w:r>
+        <w:t xml:space="preserve"> still</w:t>
+      </w:r>
+      <w:r>
+        <w:t xml:space="preserve"> difficult to run multi-threaded code</w:t>
+      </w:r>
+      <w:r>
+        <w:t>, as an OS generally handles program scheduling</w:t>
+      </w:r>
+      <w:r>
+        <w:t xml:space="preserve"> </w:t>
+      </w:r>
+      <w:r>
+        <w:t xml:space="preserve">and CPU affinity </w:t>
+      </w:r>
+      <w:r>
+        <w:t>for the programmer</w:t>
+      </w:r>
+      <w:r>
+        <w:t>.</w:t>
+      </w:r>
+      <w:r>
+        <w:t xml:space="preserve"> The programmer must now manually assign code fragments to each CPU.</w:t>
+      </w:r>
+    </w:p>
+    <w:p>
+      <w:pPr>
+        <w:pStyle w:val="Heading5"/>
+      </w:pPr>
+      <w:r>
+        <w:t>Application over an operating system (Linux)</w:t>
+      </w:r>
+    </w:p>
+    <w:p>
+      <w:r>
+        <w:t>Running code over a Linux operating system has several advantages.</w:t>
+      </w:r>
+      <w:r>
+        <w:t xml:space="preserve"> </w:t>
+      </w:r>
+      <w:r>
+        <w:t xml:space="preserve">First of all, </w:t>
+      </w:r>
+      <w:r>
+        <w:t>the kernel releases CPU1 from reset upon boot, so all processors are available</w:t>
+      </w:r>
+      <w:r>
+        <w:t>. Furthermore, t</w:t>
+      </w:r>
+      <w:r>
+        <w:t>he kernel initializes and makes m</w:t>
+      </w:r>
+      <w:r>
+        <w:t>ost</w:t>
+      </w:r>
+      <w:r>
+        <w:t>, if not all</w:t>
+      </w:r>
+      <w:r>
+        <w:t xml:space="preserve"> HPS </w:t>
+      </w:r>
+      <w:r>
+        <w:t>peripherals</w:t>
+      </w:r>
+      <w:r>
+        <w:t xml:space="preserve"> </w:t>
+      </w:r>
+      <w:r>
+        <w:t xml:space="preserve">available for use by the </w:t>
+      </w:r>
+      <w:r>
+        <w:t>programmer</w:t>
+      </w:r>
+      <w:r>
+        <w:t>.</w:t>
+      </w:r>
+      <w:r>
+        <w:t xml:space="preserve"> This is </w:t>
+      </w:r>
+      <w:r>
+        <w:t xml:space="preserve">possible, since the Linux kernel has </w:t>
+      </w:r>
+      <w:r>
+        <w:t xml:space="preserve">access to a </w:t>
+      </w:r>
+      <w:r>
+        <w:t>huge amount of device drivers.</w:t>
+      </w:r>
+      <w:r>
+        <w:t xml:space="preserve"> </w:t>
+      </w:r>
+      <w:r>
+        <w:t xml:space="preserve">Multi-threaded code is </w:t>
+      </w:r>
+      <w:r>
+        <w:t xml:space="preserve">also </w:t>
+      </w:r>
+      <w:r>
+        <w:t xml:space="preserve">much easier to write, as the programmer has </w:t>
+      </w:r>
+      <w:r>
+        <w:t xml:space="preserve">access to </w:t>
+      </w:r>
+      <w:r>
+        <w:t xml:space="preserve">the familiar C library </w:t>
+      </w:r>
+      <w:r>
+        <w:t>system call</w:t>
+      </w:r>
+      <w:r>
+        <w:t>s</w:t>
+      </w:r>
+      <w:r>
+        <w:t xml:space="preserve"> and primitives</w:t>
+      </w:r>
+      <w:r>
+        <w:t>.</w:t>
+      </w:r>
+      <w:r>
+        <w:t xml:space="preserve"> Finally, the Linux kernel is not restricted to running compiled C programs. Indeed, you can </w:t>
+      </w:r>
+      <w:r>
+        <w:t>always run code written in an</w:t>
+      </w:r>
+      <w:r>
+        <w:t xml:space="preserve">other programming language </w:t>
+      </w:r>
+      <w:r>
+        <w:t>providing you</w:t>
+      </w:r>
+      <w:r>
+        <w:t xml:space="preserve"> first install the </w:t>
+      </w:r>
+      <w:r>
+        <w:t xml:space="preserve">environment </w:t>
+      </w:r>
+      <w:r>
+        <w:t>required.</w:t>
+      </w:r>
+    </w:p>
+    <w:p>
+      <w:r>
+        <w:t xml:space="preserve">However, running an </w:t>
+      </w:r>
+      <w:r>
+        <w:rPr>
+          <w:rStyle w:val="IntenseEmphasis"/>
+        </w:rPr>
+        <w:t>“embedded”</w:t>
+      </w:r>
+      <w:r>
+        <w:t xml:space="preserve"> application on top of an operatin</w:t>
+      </w:r>
+      <w:r>
+        <w:t>g system also has disadvantages.</w:t>
+      </w:r>
+      <w:r>
+        <w:t xml:space="preserve"> Due to the virtual memory system put in place by the OS, a programmer cannot directly access the HPS peripherals through their physical memory-mapped addresses.</w:t>
+      </w:r>
+      <w:r>
+        <w:t xml:space="preserve"> Instead, one first needs to map the physical addresses of interest </w:t>
+      </w:r>
+      <w:r>
+        <w:t>in</w:t>
+      </w:r>
+      <w:r>
+        <w:t xml:space="preserve">to the </w:t>
+      </w:r>
+      <w:r>
+        <w:t xml:space="preserve">running </w:t>
+      </w:r>
+      <w:r>
+        <w:t>program</w:t>
+      </w:r>
+      <w:r>
+        <w:t>’s</w:t>
+      </w:r>
+      <w:r>
+        <w:t xml:space="preserve"> virtual </w:t>
+      </w:r>
+      <w:r>
+        <w:t>address space. Only then will it be possible to access a peripheral’</w:t>
+      </w:r>
+      <w:r>
+        <w:t>s registers.</w:t>
+      </w:r>
+    </w:p>
+    <w:p>
+      <w:r>
+        <w:t>At the end of the day, Bare-metal applications</w:t>
+      </w:r>
+      <w:r>
+        <w:t xml:space="preserve"> and </w:t>
+      </w:r>
+      <w:r>
+        <w:t>applications</w:t>
+      </w:r>
+      <w:r>
+        <w:t xml:space="preserve"> running code on top of Linux </w:t>
+      </w:r>
+      <w:r>
+        <w:t xml:space="preserve">can do </w:t>
+      </w:r>
+      <w:r>
+        <w:t xml:space="preserve">the same things. </w:t>
+      </w:r>
+      <w:r>
+        <w:t xml:space="preserve">Generally speaking, </w:t>
+      </w:r>
+      <w:r>
+        <w:t xml:space="preserve">programming </w:t>
+      </w:r>
+      <w:r>
+        <w:t xml:space="preserve">on top of </w:t>
+      </w:r>
+      <w:r>
+        <w:t xml:space="preserve">Linux is </w:t>
+      </w:r>
+      <w:r>
+        <w:t xml:space="preserve">superior </w:t>
+      </w:r>
+      <w:r>
+        <w:t xml:space="preserve">and much easier compared </w:t>
+      </w:r>
+      <w:r>
+        <w:t>to Bare-metal code</w:t>
+      </w:r>
+      <w:r>
+        <w:t xml:space="preserve">, </w:t>
+      </w:r>
+      <w:r>
+        <w:t xml:space="preserve">as its advantages greatly outweigh its </w:t>
+      </w:r>
+      <w:r>
+        <w:t>drawbacks</w:t>
+      </w:r>
+      <w:bookmarkStart w:id="100" w:name="_GoBack"/>
+      <w:bookmarkEnd w:id="100"/>
+      <w:r>
+        <w:t>.</w:t>
       </w:r>
     </w:p>
     <w:p>
@@ -26248,7 +26950,7 @@
           <w14:ligatures w14:val="standard"/>
         </w:rPr>
       </w:pPr>
-      <w:bookmarkStart w:id="100" w:name="_Toc402629600"/>
+      <w:bookmarkStart w:id="101" w:name="_Toc402629600"/>
       <w:r>
         <w:rPr>
           <w:kern w:val="2"/>
@@ -26256,7 +26958,7 @@
         </w:rPr>
         <w:t>Software</w:t>
       </w:r>
-      <w:bookmarkEnd w:id="100"/>
+      <w:bookmarkEnd w:id="101"/>
     </w:p>
     <w:p>
       <w:pPr>
@@ -26266,7 +26968,7 @@
           <w14:ligatures w14:val="standard"/>
         </w:rPr>
       </w:pPr>
-      <w:bookmarkStart w:id="101" w:name="_Toc402629601"/>
+      <w:bookmarkStart w:id="102" w:name="_Toc402629601"/>
       <w:r>
         <w:rPr>
           <w:kern w:val="2"/>
@@ -26274,7 +26976,7 @@
         </w:rPr>
         <w:t>todo</w:t>
       </w:r>
-      <w:bookmarkEnd w:id="101"/>
+      <w:bookmarkEnd w:id="102"/>
     </w:p>
     <w:p>
       <w:pPr>
@@ -26310,22 +27012,21 @@
       <w:pPr>
         <w:pStyle w:val="Heading1"/>
       </w:pPr>
-      <w:bookmarkStart w:id="102" w:name="_Toc402629602"/>
-      <w:r>
-        <w:lastRenderedPageBreak/>
+      <w:bookmarkStart w:id="103" w:name="_Toc402629602"/>
+      <w:r>
         <w:t>Appendix</w:t>
       </w:r>
-      <w:bookmarkEnd w:id="102"/>
+      <w:bookmarkEnd w:id="103"/>
     </w:p>
     <w:p>
       <w:pPr>
         <w:pStyle w:val="Heading2"/>
       </w:pPr>
-      <w:bookmarkStart w:id="103" w:name="_Toc402629603"/>
+      <w:bookmarkStart w:id="104" w:name="_Toc402629603"/>
       <w:r>
         <w:t>DE1-SoC Top-level VHDL Entity</w:t>
       </w:r>
-      <w:bookmarkEnd w:id="103"/>
+      <w:bookmarkEnd w:id="104"/>
     </w:p>
     <w:p>
       <w:pPr>
@@ -27213,7 +27914,6 @@
           <w:kern w:val="2"/>
           <w14:ligatures w14:val="standard"/>
         </w:rPr>
-        <w:lastRenderedPageBreak/>
         <w:t xml:space="preserve">        -- KEY</w:t>
       </w:r>
     </w:p>
@@ -28102,7 +28802,6 @@
           <w:kern w:val="2"/>
           <w14:ligatures w14:val="standard"/>
         </w:rPr>
-        <w:lastRenderedPageBreak/>
         <w:t xml:space="preserve">        HPS_ENET_MDIO     : inout std_logic;</w:t>
       </w:r>
     </w:p>
@@ -28640,14 +29339,16 @@
         <w:jc w:val="center"/>
         <w:rPr>
           <w:kern w:val="2"/>
-          <w14:ligatures w14:val="standard"/>
-        </w:rPr>
-      </w:pPr>
-      <w:bookmarkStart w:id="104" w:name="_Toc402623835"/>
+          <w:lang w:val="fr-CH"/>
+          <w14:ligatures w14:val="standard"/>
+        </w:rPr>
+      </w:pPr>
       <w:bookmarkStart w:id="105" w:name="_Ref402627796"/>
-      <w:r>
-        <w:rPr>
-          <w:kern w:val="2"/>
+      <w:bookmarkStart w:id="106" w:name="_Toc402623835"/>
+      <w:r>
+        <w:rPr>
+          <w:kern w:val="2"/>
+          <w:lang w:val="fr-CH"/>
           <w14:ligatures w14:val="standard"/>
         </w:rPr>
         <w:t xml:space="preserve">Figure </w:t>
@@ -28662,6 +29363,7 @@
       <w:r>
         <w:rPr>
           <w:kern w:val="2"/>
+          <w:lang w:val="fr-CH"/>
           <w14:ligatures w14:val="standard"/>
         </w:rPr>
         <w:instrText xml:space="preserve"> STYLEREF 1 \s </w:instrText>
@@ -28677,6 +29379,7 @@
         <w:rPr>
           <w:noProof/>
           <w:kern w:val="2"/>
+          <w:lang w:val="fr-CH"/>
           <w14:ligatures w14:val="standard"/>
         </w:rPr>
         <w:t>9</w:t>
@@ -28692,6 +29395,7 @@
       <w:r>
         <w:rPr>
           <w:kern w:val="2"/>
+          <w:lang w:val="fr-CH"/>
           <w14:ligatures w14:val="standard"/>
         </w:rPr>
         <w:noBreakHyphen/>
@@ -28706,6 +29410,7 @@
       <w:r>
         <w:rPr>
           <w:kern w:val="2"/>
+          <w:lang w:val="fr-CH"/>
           <w14:ligatures w14:val="standard"/>
         </w:rPr>
         <w:instrText xml:space="preserve"> SEQ Figure \* ARABIC \s 1 </w:instrText>
@@ -28721,6 +29426,7 @@
         <w:rPr>
           <w:noProof/>
           <w:kern w:val="2"/>
+          <w:lang w:val="fr-CH"/>
           <w14:ligatures w14:val="standard"/>
         </w:rPr>
         <w:t>1</w:t>
@@ -28737,14 +29443,23 @@
       <w:r>
         <w:rPr>
           <w:kern w:val="2"/>
+          <w:lang w:val="fr-CH"/>
           <w14:ligatures w14:val="standard"/>
         </w:rPr>
         <w:t>. DE1-SoC Top-level VHDL Entity</w:t>
       </w:r>
-      <w:bookmarkEnd w:id="104"/>
-    </w:p>
-    <w:p>
-      <w:r>
+      <w:bookmarkEnd w:id="106"/>
+    </w:p>
+    <w:p>
+      <w:pPr>
+        <w:rPr>
+          <w:lang w:val="fr-CH"/>
+        </w:rPr>
+      </w:pPr>
+      <w:r>
+        <w:rPr>
+          <w:lang w:val="fr-CH"/>
+        </w:rPr>
         <w:br w:type="page"/>
       </w:r>
     </w:p>
@@ -28752,12 +29467,11 @@
       <w:pPr>
         <w:pStyle w:val="Heading2"/>
       </w:pPr>
-      <w:bookmarkStart w:id="106" w:name="_Toc402629604"/>
-      <w:r>
-        <w:lastRenderedPageBreak/>
+      <w:bookmarkStart w:id="107" w:name="_Toc402629604"/>
+      <w:r>
         <w:t>DE1-SoC Pin Assignment TCL script</w:t>
       </w:r>
-      <w:bookmarkEnd w:id="106"/>
+      <w:bookmarkEnd w:id="107"/>
     </w:p>
     <w:p>
       <w:pPr>
@@ -29688,7 +30402,6 @@
           <w:kern w:val="2"/>
           <w14:ligatures w14:val="standard"/>
         </w:rPr>
-        <w:lastRenderedPageBreak/>
         <w:t>set_location_assignment PIN_AG15 -to DRAM_ADDR[2]</w:t>
       </w:r>
     </w:p>
@@ -30633,7 +31346,6 @@
           <w:kern w:val="2"/>
           <w14:ligatures w14:val="standard"/>
         </w:rPr>
-        <w:lastRenderedPageBreak/>
         <w:t>set_instance_assignment -name IO_STANDARD "3.3-V LVTTL" -to DRAM_DQ[12]</w:t>
       </w:r>
     </w:p>
@@ -31564,7 +32276,6 @@
           <w:kern w:val="2"/>
           <w14:ligatures w14:val="standard"/>
         </w:rPr>
-        <w:lastRenderedPageBreak/>
         <w:t>set_location_assignment PIN_AD29 -to HEX2[2]</w:t>
       </w:r>
     </w:p>
@@ -32502,7 +33213,6 @@
           <w:kern w:val="2"/>
           <w14:ligatures w14:val="standard"/>
         </w:rPr>
-        <w:lastRenderedPageBreak/>
         <w:t>set_instance_assignment -name IO_STANDARD "3.3-V LVTTL" -to IRDA_TXD</w:t>
       </w:r>
     </w:p>
@@ -33419,7 +34129,6 @@
           <w:kern w:val="2"/>
           <w14:ligatures w14:val="standard"/>
         </w:rPr>
-        <w:lastRenderedPageBreak/>
         <w:t>set_location_assignment PIN_AF10 -to SW[3]</w:t>
       </w:r>
     </w:p>
@@ -34350,7 +35059,6 @@
           <w:kern w:val="2"/>
           <w14:ligatures w14:val="standard"/>
         </w:rPr>
-        <w:lastRenderedPageBreak/>
         <w:t>set_instance_assignment -name IO_STANDARD "3.3-V LVTTL" -to VGA_B[6]</w:t>
       </w:r>
     </w:p>
@@ -35288,7 +35996,6 @@
           <w:kern w:val="2"/>
           <w14:ligatures w14:val="standard"/>
         </w:rPr>
-        <w:lastRenderedPageBreak/>
         <w:t>set_instance_assignment -name IO_STANDARD "3.3-V LVTTL" -to HPS_ENET_TX_DATA[0]</w:t>
       </w:r>
     </w:p>
@@ -36226,7 +36933,6 @@
           <w:kern w:val="2"/>
           <w14:ligatures w14:val="standard"/>
         </w:rPr>
-        <w:lastRenderedPageBreak/>
         <w:t>set_instance_assignment -name IO_STANDARD "3.3-V LVTTL" -to GPIO_0[4]</w:t>
       </w:r>
     </w:p>
@@ -37171,7 +37877,6 @@
           <w:kern w:val="2"/>
           <w14:ligatures w14:val="standard"/>
         </w:rPr>
-        <w:lastRenderedPageBreak/>
         <w:t>set_location_assignment PIN_AG18 -to GPIO_0[34]</w:t>
       </w:r>
     </w:p>
@@ -38109,7 +38814,6 @@
           <w:kern w:val="2"/>
           <w14:ligatures w14:val="standard"/>
         </w:rPr>
-        <w:lastRenderedPageBreak/>
         <w:t>set_instance_assignment -name IO_STANDARD "3.3-V LVTTL" -to GPIO_1[25]</w:t>
       </w:r>
     </w:p>
@@ -38443,8 +39147,8 @@
           <w14:ligatures w14:val="standard"/>
         </w:rPr>
       </w:pPr>
-      <w:bookmarkStart w:id="107" w:name="_Toc402623836"/>
       <w:bookmarkStart w:id="108" w:name="_Ref402629544"/>
+      <w:bookmarkStart w:id="109" w:name="_Toc402623836"/>
       <w:r>
         <w:rPr>
           <w:kern w:val="2"/>
@@ -38552,7 +39256,7 @@
         </w:rPr>
         <w:t>. DE1-SoC Pin Assignment TCL Script</w:t>
       </w:r>
-      <w:bookmarkEnd w:id="107"/>
+      <w:bookmarkEnd w:id="109"/>
     </w:p>
     <w:p>
       <w:pPr>
@@ -38572,7 +39276,7 @@
         <w:br w:type="page"/>
       </w:r>
     </w:p>
-    <w:bookmarkStart w:id="109" w:name="_Toc402629605" w:displacedByCustomXml="next"/>
+    <w:bookmarkStart w:id="110" w:name="_Toc402629605" w:displacedByCustomXml="next"/>
     <w:sdt>
       <w:sdtPr>
         <w:rPr>
@@ -38592,6 +39296,7 @@
           <w:docPartUnique/>
         </w:docPartObj>
       </w:sdtPr>
+      <w:sdtEndPr/>
       <w:sdtContent>
         <w:p>
           <w:pPr>
@@ -38608,7 +39313,7 @@
             </w:rPr>
             <w:t>References</w:t>
           </w:r>
-          <w:bookmarkEnd w:id="109"/>
+          <w:bookmarkEnd w:id="110"/>
         </w:p>
         <w:sdt>
           <w:sdtPr>
@@ -38619,6 +39324,7 @@
             <w:id w:val="-573587230"/>
             <w:bibliography/>
           </w:sdtPr>
+          <w:sdtEndPr/>
           <w:sdtContent>
             <w:p>
               <w:pPr>
@@ -39514,8 +40220,8 @@
           <w14:ligatures w14:val="standard"/>
         </w:rPr>
       </w:pPr>
-      <w:bookmarkStart w:id="110" w:name="_Toc398672375"/>
-      <w:bookmarkStart w:id="111" w:name="_Toc402629606"/>
+      <w:bookmarkStart w:id="111" w:name="_Toc398672375"/>
+      <w:bookmarkStart w:id="112" w:name="_Toc402629606"/>
       <w:r>
         <w:rPr>
           <w:kern w:val="2"/>
@@ -39531,8 +40237,8 @@
         </w:rPr>
         <w:t>C part test</w:t>
       </w:r>
-      <w:bookmarkEnd w:id="110"/>
       <w:bookmarkEnd w:id="111"/>
+      <w:bookmarkEnd w:id="112"/>
     </w:p>
     <w:p>
       <w:pPr>
@@ -39542,8 +40248,8 @@
           <w14:ligatures w14:val="standard"/>
         </w:rPr>
       </w:pPr>
-      <w:bookmarkStart w:id="112" w:name="_Toc398672376"/>
-      <w:bookmarkStart w:id="113" w:name="_Toc402629607"/>
+      <w:bookmarkStart w:id="113" w:name="_Toc398672376"/>
+      <w:bookmarkStart w:id="114" w:name="_Toc402629607"/>
       <w:r>
         <w:rPr>
           <w:kern w:val="2"/>
@@ -39551,8 +40257,8 @@
         </w:rPr>
         <w:t>HPS Architecture</w:t>
       </w:r>
-      <w:bookmarkEnd w:id="112"/>
       <w:bookmarkEnd w:id="113"/>
+      <w:bookmarkEnd w:id="114"/>
     </w:p>
     <w:p>
       <w:pPr>
@@ -39627,8 +40333,8 @@
           <w14:ligatures w14:val="standard"/>
         </w:rPr>
       </w:pPr>
-      <w:bookmarkStart w:id="114" w:name="_Toc398672377"/>
-      <w:bookmarkStart w:id="115" w:name="_Toc402629608"/>
+      <w:bookmarkStart w:id="115" w:name="_Toc398672377"/>
+      <w:bookmarkStart w:id="116" w:name="_Toc402629608"/>
       <w:r>
         <w:rPr>
           <w:kern w:val="2"/>
@@ -39636,8 +40342,8 @@
         </w:rPr>
         <w:t>Hardware development</w:t>
       </w:r>
-      <w:bookmarkEnd w:id="114"/>
       <w:bookmarkEnd w:id="115"/>
+      <w:bookmarkEnd w:id="116"/>
     </w:p>
     <w:p>
       <w:pPr>
@@ -39647,8 +40353,8 @@
           <w14:ligatures w14:val="standard"/>
         </w:rPr>
       </w:pPr>
-      <w:bookmarkStart w:id="116" w:name="_Toc398672378"/>
-      <w:bookmarkStart w:id="117" w:name="_Toc402629609"/>
+      <w:bookmarkStart w:id="117" w:name="_Toc398672378"/>
+      <w:bookmarkStart w:id="118" w:name="_Toc402629609"/>
       <w:r>
         <w:rPr>
           <w:kern w:val="2"/>
@@ -39656,8 +40362,8 @@
         </w:rPr>
         <w:t>Qsys integration</w:t>
       </w:r>
-      <w:bookmarkEnd w:id="116"/>
       <w:bookmarkEnd w:id="117"/>
+      <w:bookmarkEnd w:id="118"/>
     </w:p>
     <w:p>
       <w:pPr>
@@ -39978,8 +40684,8 @@
           <w14:ligatures w14:val="standard"/>
         </w:rPr>
       </w:pPr>
-      <w:bookmarkStart w:id="118" w:name="_Toc398672379"/>
-      <w:bookmarkStart w:id="119" w:name="_Toc402629610"/>
+      <w:bookmarkStart w:id="119" w:name="_Toc398672379"/>
+      <w:bookmarkStart w:id="120" w:name="_Toc402629610"/>
       <w:r>
         <w:rPr>
           <w:kern w:val="2"/>
@@ -39987,8 +40693,8 @@
         </w:rPr>
         <w:t>Software development</w:t>
       </w:r>
-      <w:bookmarkEnd w:id="118"/>
       <w:bookmarkEnd w:id="119"/>
+      <w:bookmarkEnd w:id="120"/>
     </w:p>
     <w:p>
       <w:pPr>
@@ -39998,8 +40704,8 @@
           <w14:ligatures w14:val="standard"/>
         </w:rPr>
       </w:pPr>
-      <w:bookmarkStart w:id="120" w:name="_Toc398672380"/>
-      <w:bookmarkStart w:id="121" w:name="_Toc402629611"/>
+      <w:bookmarkStart w:id="121" w:name="_Toc398672380"/>
+      <w:bookmarkStart w:id="122" w:name="_Toc402629611"/>
       <w:r>
         <w:rPr>
           <w:kern w:val="2"/>
@@ -40007,8 +40713,8 @@
         </w:rPr>
         <w:t>ARM DS-5 tools</w:t>
       </w:r>
-      <w:bookmarkEnd w:id="120"/>
       <w:bookmarkEnd w:id="121"/>
+      <w:bookmarkEnd w:id="122"/>
     </w:p>
     <w:p>
       <w:pPr>
@@ -40163,8 +40869,8 @@
           <w14:ligatures w14:val="standard"/>
         </w:rPr>
       </w:pPr>
-      <w:bookmarkStart w:id="122" w:name="_Toc398672381"/>
-      <w:bookmarkStart w:id="123" w:name="_Toc402629612"/>
+      <w:bookmarkStart w:id="123" w:name="_Toc398672381"/>
+      <w:bookmarkStart w:id="124" w:name="_Toc402629612"/>
       <w:r>
         <w:rPr>
           <w:kern w:val="2"/>
@@ -40172,8 +40878,8 @@
         </w:rPr>
         <w:t>Hello World on ARM HPS part</w:t>
       </w:r>
-      <w:bookmarkEnd w:id="122"/>
       <w:bookmarkEnd w:id="123"/>
+      <w:bookmarkEnd w:id="124"/>
     </w:p>
     <w:p>
       <w:pPr>
@@ -41822,7 +42528,7 @@
         <w:t>$(LD) hello.o -o $(TARGET) --cpu=Cortex-A9.no_neon.no_vfp --scatter=scatter.scat</w:t>
       </w:r>
     </w:p>
-    <w:bookmarkStart w:id="124" w:name="_Toc398672382"/>
+    <w:bookmarkStart w:id="125" w:name="_Toc398672382"/>
     <w:p>
       <w:pPr>
         <w:pStyle w:val="Heading3"/>
@@ -41840,6 +42546,7 @@
           <w:id w:val="-797827353"/>
           <w:citation/>
         </w:sdtPr>
+        <w:sdtEndPr/>
         <w:sdtContent>
           <w:r>
             <w:rPr>
@@ -41862,7 +42569,7 @@
             </w:rPr>
             <w:fldChar w:fldCharType="separate"/>
           </w:r>
-          <w:bookmarkStart w:id="125" w:name="_Toc402629613"/>
+          <w:bookmarkStart w:id="126" w:name="_Toc402629613"/>
           <w:r>
             <w:rPr>
               <w:noProof/>
@@ -41887,8 +42594,8 @@
         </w:rPr>
         <w:t>GPIO access</w:t>
       </w:r>
-      <w:bookmarkEnd w:id="124"/>
       <w:bookmarkEnd w:id="125"/>
+      <w:bookmarkEnd w:id="126"/>
     </w:p>
     <w:p>
       <w:pPr>
@@ -45847,7 +46554,7 @@
         <w:noProof/>
         <w:lang w:val="fr-FR"/>
       </w:rPr>
-      <w:t>01/11/2014</w:t>
+      <w:t>02/11/2014</w:t>
     </w:r>
     <w:r>
       <w:rPr>
@@ -45899,7 +46606,7 @@
         <w:noProof/>
         <w:lang w:val="fr-FR"/>
       </w:rPr>
-      <w:t>29</w:t>
+      <w:t>20</w:t>
     </w:r>
     <w:r>
       <w:rPr>
@@ -45982,6 +46689,7 @@
           <w:docPartUnique/>
         </w:docPartObj>
       </w:sdtPr>
+      <w:sdtEndPr/>
       <w:sdtContent>
         <w:r>
           <w:rPr>
@@ -50737,7 +51445,7 @@
     <w:uiPriority w:val="9"/>
     <w:unhideWhenUsed/>
     <w:qFormat/>
-    <w:rsid w:val="00386ADA"/>
+    <w:rsid w:val="00437916"/>
     <w:pPr>
       <w:keepNext/>
       <w:keepLines/>
@@ -50750,7 +51458,8 @@
     </w:pPr>
     <w:rPr>
       <w:rFonts w:asciiTheme="majorHAnsi" w:eastAsiaTheme="majorEastAsia" w:hAnsiTheme="majorHAnsi" w:cstheme="majorBidi"/>
-      <w:color w:val="17365D" w:themeColor="text2" w:themeShade="BF"/>
+      <w:b/>
+      <w:i/>
     </w:rPr>
   </w:style>
   <w:style w:type="paragraph" w:styleId="Heading6">
@@ -50761,7 +51470,7 @@
     <w:uiPriority w:val="9"/>
     <w:unhideWhenUsed/>
     <w:qFormat/>
-    <w:rsid w:val="00386ADA"/>
+    <w:rsid w:val="00CC48DA"/>
     <w:pPr>
       <w:keepNext/>
       <w:keepLines/>
@@ -50774,9 +51483,9 @@
     </w:pPr>
     <w:rPr>
       <w:rFonts w:asciiTheme="majorHAnsi" w:eastAsiaTheme="majorEastAsia" w:hAnsiTheme="majorHAnsi" w:cstheme="majorBidi"/>
+      <w:b/>
       <w:i/>
       <w:iCs/>
-      <w:color w:val="17365D" w:themeColor="text2" w:themeShade="BF"/>
     </w:rPr>
   </w:style>
   <w:style w:type="paragraph" w:styleId="Heading7">
@@ -50787,7 +51496,7 @@
     <w:uiPriority w:val="9"/>
     <w:unhideWhenUsed/>
     <w:qFormat/>
-    <w:rsid w:val="00386ADA"/>
+    <w:rsid w:val="00CC48DA"/>
     <w:pPr>
       <w:keepNext/>
       <w:keepLines/>
@@ -50800,9 +51509,9 @@
     </w:pPr>
     <w:rPr>
       <w:rFonts w:asciiTheme="majorHAnsi" w:eastAsiaTheme="majorEastAsia" w:hAnsiTheme="majorHAnsi" w:cstheme="majorBidi"/>
+      <w:b/>
       <w:i/>
       <w:iCs/>
-      <w:color w:val="404040" w:themeColor="text1" w:themeTint="BF"/>
     </w:rPr>
   </w:style>
   <w:style w:type="paragraph" w:styleId="Heading8">
@@ -50813,7 +51522,7 @@
     <w:uiPriority w:val="9"/>
     <w:unhideWhenUsed/>
     <w:qFormat/>
-    <w:rsid w:val="00386ADA"/>
+    <w:rsid w:val="00CC48DA"/>
     <w:pPr>
       <w:keepNext/>
       <w:keepLines/>
@@ -50826,7 +51535,8 @@
     </w:pPr>
     <w:rPr>
       <w:rFonts w:asciiTheme="majorHAnsi" w:eastAsiaTheme="majorEastAsia" w:hAnsiTheme="majorHAnsi" w:cstheme="majorBidi"/>
-      <w:color w:val="404040" w:themeColor="text1" w:themeTint="BF"/>
+      <w:b/>
+      <w:i/>
       <w:sz w:val="20"/>
       <w:szCs w:val="20"/>
     </w:rPr>
@@ -50839,7 +51549,7 @@
     <w:uiPriority w:val="9"/>
     <w:unhideWhenUsed/>
     <w:qFormat/>
-    <w:rsid w:val="00386ADA"/>
+    <w:rsid w:val="00CC48DA"/>
     <w:pPr>
       <w:keepNext/>
       <w:keepLines/>
@@ -50852,9 +51562,9 @@
     </w:pPr>
     <w:rPr>
       <w:rFonts w:asciiTheme="majorHAnsi" w:eastAsiaTheme="majorEastAsia" w:hAnsiTheme="majorHAnsi" w:cstheme="majorBidi"/>
+      <w:b/>
       <w:i/>
       <w:iCs/>
-      <w:color w:val="404040" w:themeColor="text1" w:themeTint="BF"/>
       <w:sz w:val="20"/>
       <w:szCs w:val="20"/>
     </w:rPr>
@@ -50950,10 +51660,11 @@
     <w:basedOn w:val="DefaultParagraphFont"/>
     <w:link w:val="Heading5"/>
     <w:uiPriority w:val="9"/>
-    <w:rsid w:val="00386ADA"/>
+    <w:rsid w:val="00437916"/>
     <w:rPr>
       <w:rFonts w:asciiTheme="majorHAnsi" w:eastAsiaTheme="majorEastAsia" w:hAnsiTheme="majorHAnsi" w:cstheme="majorBidi"/>
-      <w:color w:val="17365D" w:themeColor="text2" w:themeShade="BF"/>
+      <w:b/>
+      <w:i/>
     </w:rPr>
   </w:style>
   <w:style w:type="character" w:customStyle="1" w:styleId="Heading6Char">
@@ -50961,12 +51672,12 @@
     <w:basedOn w:val="DefaultParagraphFont"/>
     <w:link w:val="Heading6"/>
     <w:uiPriority w:val="9"/>
-    <w:rsid w:val="00386ADA"/>
+    <w:rsid w:val="00CC48DA"/>
     <w:rPr>
       <w:rFonts w:asciiTheme="majorHAnsi" w:eastAsiaTheme="majorEastAsia" w:hAnsiTheme="majorHAnsi" w:cstheme="majorBidi"/>
+      <w:b/>
       <w:i/>
       <w:iCs/>
-      <w:color w:val="17365D" w:themeColor="text2" w:themeShade="BF"/>
     </w:rPr>
   </w:style>
   <w:style w:type="character" w:customStyle="1" w:styleId="Heading7Char">
@@ -50974,12 +51685,12 @@
     <w:basedOn w:val="DefaultParagraphFont"/>
     <w:link w:val="Heading7"/>
     <w:uiPriority w:val="9"/>
-    <w:rsid w:val="00386ADA"/>
+    <w:rsid w:val="00CC48DA"/>
     <w:rPr>
       <w:rFonts w:asciiTheme="majorHAnsi" w:eastAsiaTheme="majorEastAsia" w:hAnsiTheme="majorHAnsi" w:cstheme="majorBidi"/>
+      <w:b/>
       <w:i/>
       <w:iCs/>
-      <w:color w:val="404040" w:themeColor="text1" w:themeTint="BF"/>
     </w:rPr>
   </w:style>
   <w:style w:type="character" w:customStyle="1" w:styleId="Heading8Char">
@@ -50987,10 +51698,11 @@
     <w:basedOn w:val="DefaultParagraphFont"/>
     <w:link w:val="Heading8"/>
     <w:uiPriority w:val="9"/>
-    <w:rsid w:val="00386ADA"/>
+    <w:rsid w:val="00CC48DA"/>
     <w:rPr>
       <w:rFonts w:asciiTheme="majorHAnsi" w:eastAsiaTheme="majorEastAsia" w:hAnsiTheme="majorHAnsi" w:cstheme="majorBidi"/>
-      <w:color w:val="404040" w:themeColor="text1" w:themeTint="BF"/>
+      <w:b/>
+      <w:i/>
       <w:sz w:val="20"/>
       <w:szCs w:val="20"/>
     </w:rPr>
@@ -51000,12 +51712,12 @@
     <w:basedOn w:val="DefaultParagraphFont"/>
     <w:link w:val="Heading9"/>
     <w:uiPriority w:val="9"/>
-    <w:rsid w:val="00386ADA"/>
+    <w:rsid w:val="00CC48DA"/>
     <w:rPr>
       <w:rFonts w:asciiTheme="majorHAnsi" w:eastAsiaTheme="majorEastAsia" w:hAnsiTheme="majorHAnsi" w:cstheme="majorBidi"/>
+      <w:b/>
       <w:i/>
       <w:iCs/>
-      <w:color w:val="404040" w:themeColor="text1" w:themeTint="BF"/>
       <w:sz w:val="20"/>
       <w:szCs w:val="20"/>
     </w:rPr>
@@ -53707,7 +54419,7 @@
 </file>
 
 <file path=customXml/itemProps2.xml><?xml version="1.0" encoding="utf-8"?>
-<ds:datastoreItem xmlns:ds="http://schemas.openxmlformats.org/officeDocument/2006/customXml" ds:itemID="{0F94FD44-B48B-4776-9B7A-D15CFB18897A}">
+<ds:datastoreItem xmlns:ds="http://schemas.openxmlformats.org/officeDocument/2006/customXml" ds:itemID="{5E586484-BDAB-4F0A-B5B4-0839CAE41D32}">
   <ds:schemaRefs>
     <ds:schemaRef ds:uri="http://schemas.openxmlformats.org/officeDocument/2006/bibliography"/>
   </ds:schemaRefs>

</xml_diff>

<commit_message>
SoC-FPGA Design Guide 0.28
</commit_message>
<xml_diff>
--- a/Documentation/SoC-FPGA Design Guide.docx
+++ b/Documentation/SoC-FPGA Design Guide.docx
@@ -225,7 +225,7 @@
           <w:kern w:val="2"/>
           <w14:ligatures w14:val="standard"/>
         </w:rPr>
-        <w:t>27</w:t>
+        <w:t>28</w:t>
       </w:r>
       <w:r>
         <w:rPr>
@@ -307,6 +307,7 @@
           <w:docPartUnique/>
         </w:docPartObj>
       </w:sdtPr>
+      <w:sdtEndPr/>
       <w:sdtContent>
         <w:p>
           <w:pPr>
@@ -354,7 +355,7 @@
             </w:rPr>
             <w:fldChar w:fldCharType="separate"/>
           </w:r>
-          <w:hyperlink w:anchor="_Toc404876122" w:history="1">
+          <w:hyperlink w:anchor="_Toc404900349" w:history="1">
             <w:r>
               <w:rPr>
                 <w:rStyle w:val="Hyperlink"/>
@@ -390,7 +391,7 @@
               <w:rPr>
                 <w:webHidden/>
               </w:rPr>
-              <w:instrText xml:space="preserve"> PAGEREF _Toc404876122 \h </w:instrText>
+              <w:instrText xml:space="preserve"> PAGEREF _Toc404900349 \h </w:instrText>
             </w:r>
             <w:r>
               <w:rPr>
@@ -424,7 +425,7 @@
               <w:tab w:val="left" w:pos="440"/>
             </w:tabs>
           </w:pPr>
-          <w:hyperlink w:anchor="_Toc404876123" w:history="1">
+          <w:hyperlink w:anchor="_Toc404900350" w:history="1">
             <w:r>
               <w:rPr>
                 <w:rStyle w:val="Hyperlink"/>
@@ -458,7 +459,7 @@
               <w:rPr>
                 <w:webHidden/>
               </w:rPr>
-              <w:instrText xml:space="preserve"> PAGEREF _Toc404876123 \h </w:instrText>
+              <w:instrText xml:space="preserve"> PAGEREF _Toc404900350 \h </w:instrText>
             </w:r>
             <w:r>
               <w:rPr>
@@ -492,7 +493,7 @@
               <w:tab w:val="left" w:pos="440"/>
             </w:tabs>
           </w:pPr>
-          <w:hyperlink w:anchor="_Toc404876124" w:history="1">
+          <w:hyperlink w:anchor="_Toc404900351" w:history="1">
             <w:r>
               <w:rPr>
                 <w:rStyle w:val="Hyperlink"/>
@@ -528,7 +529,7 @@
               <w:rPr>
                 <w:webHidden/>
               </w:rPr>
-              <w:instrText xml:space="preserve"> PAGEREF _Toc404876124 \h </w:instrText>
+              <w:instrText xml:space="preserve"> PAGEREF _Toc404900351 \h </w:instrText>
             </w:r>
             <w:r>
               <w:rPr>
@@ -562,7 +563,7 @@
               <w:tab w:val="left" w:pos="440"/>
             </w:tabs>
           </w:pPr>
-          <w:hyperlink w:anchor="_Toc404876125" w:history="1">
+          <w:hyperlink w:anchor="_Toc404900352" w:history="1">
             <w:r>
               <w:rPr>
                 <w:rStyle w:val="Hyperlink"/>
@@ -598,7 +599,7 @@
               <w:rPr>
                 <w:webHidden/>
               </w:rPr>
-              <w:instrText xml:space="preserve"> PAGEREF _Toc404876125 \h </w:instrText>
+              <w:instrText xml:space="preserve"> PAGEREF _Toc404900352 \h </w:instrText>
             </w:r>
             <w:r>
               <w:rPr>
@@ -633,7 +634,7 @@
               <w:tab w:val="right" w:leader="dot" w:pos="9863"/>
             </w:tabs>
           </w:pPr>
-          <w:hyperlink w:anchor="_Toc404876126" w:history="1">
+          <w:hyperlink w:anchor="_Toc404900353" w:history="1">
             <w:r>
               <w:rPr>
                 <w:rStyle w:val="Hyperlink"/>
@@ -669,7 +670,7 @@
               <w:rPr>
                 <w:webHidden/>
               </w:rPr>
-              <w:instrText xml:space="preserve"> PAGEREF _Toc404876126 \h </w:instrText>
+              <w:instrText xml:space="preserve"> PAGEREF _Toc404900353 \h </w:instrText>
             </w:r>
             <w:r>
               <w:rPr>
@@ -704,7 +705,7 @@
               <w:tab w:val="right" w:leader="dot" w:pos="9863"/>
             </w:tabs>
           </w:pPr>
-          <w:hyperlink w:anchor="_Toc404876127" w:history="1">
+          <w:hyperlink w:anchor="_Toc404900354" w:history="1">
             <w:r>
               <w:rPr>
                 <w:rStyle w:val="Hyperlink"/>
@@ -740,7 +741,7 @@
               <w:rPr>
                 <w:webHidden/>
               </w:rPr>
-              <w:instrText xml:space="preserve"> PAGEREF _Toc404876127 \h </w:instrText>
+              <w:instrText xml:space="preserve"> PAGEREF _Toc404900354 \h </w:instrText>
             </w:r>
             <w:r>
               <w:rPr>
@@ -775,7 +776,7 @@
               <w:tab w:val="right" w:leader="dot" w:pos="9863"/>
             </w:tabs>
           </w:pPr>
-          <w:hyperlink w:anchor="_Toc404876128" w:history="1">
+          <w:hyperlink w:anchor="_Toc404900355" w:history="1">
             <w:r>
               <w:rPr>
                 <w:rStyle w:val="Hyperlink"/>
@@ -811,7 +812,7 @@
               <w:rPr>
                 <w:webHidden/>
               </w:rPr>
-              <w:instrText xml:space="preserve"> PAGEREF _Toc404876128 \h </w:instrText>
+              <w:instrText xml:space="preserve"> PAGEREF _Toc404900355 \h </w:instrText>
             </w:r>
             <w:r>
               <w:rPr>
@@ -846,7 +847,7 @@
               <w:tab w:val="right" w:leader="dot" w:pos="9863"/>
             </w:tabs>
           </w:pPr>
-          <w:hyperlink w:anchor="_Toc404876129" w:history="1">
+          <w:hyperlink w:anchor="_Toc404900356" w:history="1">
             <w:r>
               <w:rPr>
                 <w:rStyle w:val="Hyperlink"/>
@@ -882,7 +883,7 @@
               <w:rPr>
                 <w:webHidden/>
               </w:rPr>
-              <w:instrText xml:space="preserve"> PAGEREF _Toc404876129 \h </w:instrText>
+              <w:instrText xml:space="preserve"> PAGEREF _Toc404900356 \h </w:instrText>
             </w:r>
             <w:r>
               <w:rPr>
@@ -917,7 +918,7 @@
               <w:tab w:val="right" w:leader="dot" w:pos="9863"/>
             </w:tabs>
           </w:pPr>
-          <w:hyperlink w:anchor="_Toc404876130" w:history="1">
+          <w:hyperlink w:anchor="_Toc404900357" w:history="1">
             <w:r>
               <w:rPr>
                 <w:rStyle w:val="Hyperlink"/>
@@ -953,7 +954,7 @@
               <w:rPr>
                 <w:webHidden/>
               </w:rPr>
-              <w:instrText xml:space="preserve"> PAGEREF _Toc404876130 \h </w:instrText>
+              <w:instrText xml:space="preserve"> PAGEREF _Toc404900357 \h </w:instrText>
             </w:r>
             <w:r>
               <w:rPr>
@@ -988,7 +989,7 @@
               <w:tab w:val="right" w:leader="dot" w:pos="9863"/>
             </w:tabs>
           </w:pPr>
-          <w:hyperlink w:anchor="_Toc404876131" w:history="1">
+          <w:hyperlink w:anchor="_Toc404900358" w:history="1">
             <w:r>
               <w:rPr>
                 <w:rStyle w:val="Hyperlink"/>
@@ -1024,7 +1025,7 @@
               <w:rPr>
                 <w:webHidden/>
               </w:rPr>
-              <w:instrText xml:space="preserve"> PAGEREF _Toc404876131 \h </w:instrText>
+              <w:instrText xml:space="preserve"> PAGEREF _Toc404900358 \h </w:instrText>
             </w:r>
             <w:r>
               <w:rPr>
@@ -1059,7 +1060,7 @@
               <w:tab w:val="right" w:leader="dot" w:pos="9863"/>
             </w:tabs>
           </w:pPr>
-          <w:hyperlink w:anchor="_Toc404876132" w:history="1">
+          <w:hyperlink w:anchor="_Toc404900359" w:history="1">
             <w:r>
               <w:rPr>
                 <w:rStyle w:val="Hyperlink"/>
@@ -1095,7 +1096,7 @@
               <w:rPr>
                 <w:webHidden/>
               </w:rPr>
-              <w:instrText xml:space="preserve"> PAGEREF _Toc404876132 \h </w:instrText>
+              <w:instrText xml:space="preserve"> PAGEREF _Toc404900359 \h </w:instrText>
             </w:r>
             <w:r>
               <w:rPr>
@@ -1130,7 +1131,7 @@
               <w:tab w:val="right" w:leader="dot" w:pos="9863"/>
             </w:tabs>
           </w:pPr>
-          <w:hyperlink w:anchor="_Toc404876133" w:history="1">
+          <w:hyperlink w:anchor="_Toc404900360" w:history="1">
             <w:r>
               <w:rPr>
                 <w:rStyle w:val="Hyperlink"/>
@@ -1166,7 +1167,7 @@
               <w:rPr>
                 <w:webHidden/>
               </w:rPr>
-              <w:instrText xml:space="preserve"> PAGEREF _Toc404876133 \h </w:instrText>
+              <w:instrText xml:space="preserve"> PAGEREF _Toc404900360 \h </w:instrText>
             </w:r>
             <w:r>
               <w:rPr>
@@ -1201,7 +1202,7 @@
               <w:tab w:val="right" w:leader="dot" w:pos="9863"/>
             </w:tabs>
           </w:pPr>
-          <w:hyperlink w:anchor="_Toc404876134" w:history="1">
+          <w:hyperlink w:anchor="_Toc404900361" w:history="1">
             <w:r>
               <w:rPr>
                 <w:rStyle w:val="Hyperlink"/>
@@ -1237,7 +1238,7 @@
               <w:rPr>
                 <w:webHidden/>
               </w:rPr>
-              <w:instrText xml:space="preserve"> PAGEREF _Toc404876134 \h </w:instrText>
+              <w:instrText xml:space="preserve"> PAGEREF _Toc404900361 \h </w:instrText>
             </w:r>
             <w:r>
               <w:rPr>
@@ -1272,7 +1273,7 @@
               <w:tab w:val="right" w:leader="dot" w:pos="9863"/>
             </w:tabs>
           </w:pPr>
-          <w:hyperlink w:anchor="_Toc404876135" w:history="1">
+          <w:hyperlink w:anchor="_Toc404900362" w:history="1">
             <w:r>
               <w:rPr>
                 <w:rStyle w:val="Hyperlink"/>
@@ -1308,7 +1309,7 @@
               <w:rPr>
                 <w:webHidden/>
               </w:rPr>
-              <w:instrText xml:space="preserve"> PAGEREF _Toc404876135 \h </w:instrText>
+              <w:instrText xml:space="preserve"> PAGEREF _Toc404900362 \h </w:instrText>
             </w:r>
             <w:r>
               <w:rPr>
@@ -1343,7 +1344,7 @@
               <w:tab w:val="right" w:leader="dot" w:pos="9863"/>
             </w:tabs>
           </w:pPr>
-          <w:hyperlink w:anchor="_Toc404876136" w:history="1">
+          <w:hyperlink w:anchor="_Toc404900363" w:history="1">
             <w:r>
               <w:rPr>
                 <w:rStyle w:val="Hyperlink"/>
@@ -1379,7 +1380,7 @@
               <w:rPr>
                 <w:webHidden/>
               </w:rPr>
-              <w:instrText xml:space="preserve"> PAGEREF _Toc404876136 \h </w:instrText>
+              <w:instrText xml:space="preserve"> PAGEREF _Toc404900363 \h </w:instrText>
             </w:r>
             <w:r>
               <w:rPr>
@@ -1414,7 +1415,7 @@
               <w:tab w:val="right" w:leader="dot" w:pos="9863"/>
             </w:tabs>
           </w:pPr>
-          <w:hyperlink w:anchor="_Toc404876137" w:history="1">
+          <w:hyperlink w:anchor="_Toc404900364" w:history="1">
             <w:r>
               <w:rPr>
                 <w:rStyle w:val="Hyperlink"/>
@@ -1450,7 +1451,7 @@
               <w:rPr>
                 <w:webHidden/>
               </w:rPr>
-              <w:instrText xml:space="preserve"> PAGEREF _Toc404876137 \h </w:instrText>
+              <w:instrText xml:space="preserve"> PAGEREF _Toc404900364 \h </w:instrText>
             </w:r>
             <w:r>
               <w:rPr>
@@ -1485,7 +1486,7 @@
               <w:tab w:val="right" w:leader="dot" w:pos="9863"/>
             </w:tabs>
           </w:pPr>
-          <w:hyperlink w:anchor="_Toc404876138" w:history="1">
+          <w:hyperlink w:anchor="_Toc404900365" w:history="1">
             <w:r>
               <w:rPr>
                 <w:rStyle w:val="Hyperlink"/>
@@ -1521,7 +1522,7 @@
               <w:rPr>
                 <w:webHidden/>
               </w:rPr>
-              <w:instrText xml:space="preserve"> PAGEREF _Toc404876138 \h </w:instrText>
+              <w:instrText xml:space="preserve"> PAGEREF _Toc404900365 \h </w:instrText>
             </w:r>
             <w:r>
               <w:rPr>
@@ -1556,7 +1557,7 @@
               <w:tab w:val="right" w:leader="dot" w:pos="9863"/>
             </w:tabs>
           </w:pPr>
-          <w:hyperlink w:anchor="_Toc404876139" w:history="1">
+          <w:hyperlink w:anchor="_Toc404900366" w:history="1">
             <w:r>
               <w:rPr>
                 <w:rStyle w:val="Hyperlink"/>
@@ -1592,7 +1593,7 @@
               <w:rPr>
                 <w:webHidden/>
               </w:rPr>
-              <w:instrText xml:space="preserve"> PAGEREF _Toc404876139 \h </w:instrText>
+              <w:instrText xml:space="preserve"> PAGEREF _Toc404900366 \h </w:instrText>
             </w:r>
             <w:r>
               <w:rPr>
@@ -1627,7 +1628,7 @@
               <w:tab w:val="right" w:leader="dot" w:pos="9863"/>
             </w:tabs>
           </w:pPr>
-          <w:hyperlink w:anchor="_Toc404876140" w:history="1">
+          <w:hyperlink w:anchor="_Toc404900367" w:history="1">
             <w:r>
               <w:rPr>
                 <w:rStyle w:val="Hyperlink"/>
@@ -1663,7 +1664,7 @@
               <w:rPr>
                 <w:webHidden/>
               </w:rPr>
-              <w:instrText xml:space="preserve"> PAGEREF _Toc404876140 \h </w:instrText>
+              <w:instrText xml:space="preserve"> PAGEREF _Toc404900367 \h </w:instrText>
             </w:r>
             <w:r>
               <w:rPr>
@@ -1697,7 +1698,7 @@
               <w:tab w:val="left" w:pos="440"/>
             </w:tabs>
           </w:pPr>
-          <w:hyperlink w:anchor="_Toc404876141" w:history="1">
+          <w:hyperlink w:anchor="_Toc404900368" w:history="1">
             <w:r>
               <w:rPr>
                 <w:rStyle w:val="Hyperlink"/>
@@ -1733,7 +1734,7 @@
               <w:rPr>
                 <w:webHidden/>
               </w:rPr>
-              <w:instrText xml:space="preserve"> PAGEREF _Toc404876141 \h </w:instrText>
+              <w:instrText xml:space="preserve"> PAGEREF _Toc404900368 \h </w:instrText>
             </w:r>
             <w:r>
               <w:rPr>
@@ -1768,7 +1769,7 @@
               <w:tab w:val="right" w:leader="dot" w:pos="9863"/>
             </w:tabs>
           </w:pPr>
-          <w:hyperlink w:anchor="_Toc404876142" w:history="1">
+          <w:hyperlink w:anchor="_Toc404900369" w:history="1">
             <w:r>
               <w:rPr>
                 <w:rStyle w:val="Hyperlink"/>
@@ -1804,7 +1805,7 @@
               <w:rPr>
                 <w:webHidden/>
               </w:rPr>
-              <w:instrText xml:space="preserve"> PAGEREF _Toc404876142 \h </w:instrText>
+              <w:instrText xml:space="preserve"> PAGEREF _Toc404900369 \h </w:instrText>
             </w:r>
             <w:r>
               <w:rPr>
@@ -1839,7 +1840,7 @@
               <w:tab w:val="right" w:leader="dot" w:pos="9863"/>
             </w:tabs>
           </w:pPr>
-          <w:hyperlink w:anchor="_Toc404876143" w:history="1">
+          <w:hyperlink w:anchor="_Toc404900370" w:history="1">
             <w:r>
               <w:rPr>
                 <w:rStyle w:val="Hyperlink"/>
@@ -1875,7 +1876,7 @@
               <w:rPr>
                 <w:webHidden/>
               </w:rPr>
-              <w:instrText xml:space="preserve"> PAGEREF _Toc404876143 \h </w:instrText>
+              <w:instrText xml:space="preserve"> PAGEREF _Toc404900370 \h </w:instrText>
             </w:r>
             <w:r>
               <w:rPr>
@@ -1910,7 +1911,7 @@
               <w:tab w:val="right" w:leader="dot" w:pos="9863"/>
             </w:tabs>
           </w:pPr>
-          <w:hyperlink w:anchor="_Toc404876144" w:history="1">
+          <w:hyperlink w:anchor="_Toc404900371" w:history="1">
             <w:r>
               <w:rPr>
                 <w:rStyle w:val="Hyperlink"/>
@@ -1946,7 +1947,7 @@
               <w:rPr>
                 <w:webHidden/>
               </w:rPr>
-              <w:instrText xml:space="preserve"> PAGEREF _Toc404876144 \h </w:instrText>
+              <w:instrText xml:space="preserve"> PAGEREF _Toc404900371 \h </w:instrText>
             </w:r>
             <w:r>
               <w:rPr>
@@ -1981,7 +1982,7 @@
               <w:tab w:val="right" w:leader="dot" w:pos="9863"/>
             </w:tabs>
           </w:pPr>
-          <w:hyperlink w:anchor="_Toc404876145" w:history="1">
+          <w:hyperlink w:anchor="_Toc404900372" w:history="1">
             <w:r>
               <w:rPr>
                 <w:rStyle w:val="Hyperlink"/>
@@ -2017,7 +2018,7 @@
               <w:rPr>
                 <w:webHidden/>
               </w:rPr>
-              <w:instrText xml:space="preserve"> PAGEREF _Toc404876145 \h </w:instrText>
+              <w:instrText xml:space="preserve"> PAGEREF _Toc404900372 \h </w:instrText>
             </w:r>
             <w:r>
               <w:rPr>
@@ -2052,7 +2053,7 @@
               <w:tab w:val="right" w:leader="dot" w:pos="9863"/>
             </w:tabs>
           </w:pPr>
-          <w:hyperlink w:anchor="_Toc404876146" w:history="1">
+          <w:hyperlink w:anchor="_Toc404900373" w:history="1">
             <w:r>
               <w:rPr>
                 <w:rStyle w:val="Hyperlink"/>
@@ -2088,7 +2089,7 @@
               <w:rPr>
                 <w:webHidden/>
               </w:rPr>
-              <w:instrText xml:space="preserve"> PAGEREF _Toc404876146 \h </w:instrText>
+              <w:instrText xml:space="preserve"> PAGEREF _Toc404900373 \h </w:instrText>
             </w:r>
             <w:r>
               <w:rPr>
@@ -2123,7 +2124,7 @@
               <w:tab w:val="right" w:leader="dot" w:pos="9863"/>
             </w:tabs>
           </w:pPr>
-          <w:hyperlink w:anchor="_Toc404876147" w:history="1">
+          <w:hyperlink w:anchor="_Toc404900374" w:history="1">
             <w:r>
               <w:rPr>
                 <w:rStyle w:val="Hyperlink"/>
@@ -2159,7 +2160,7 @@
               <w:rPr>
                 <w:webHidden/>
               </w:rPr>
-              <w:instrText xml:space="preserve"> PAGEREF _Toc404876147 \h </w:instrText>
+              <w:instrText xml:space="preserve"> PAGEREF _Toc404900374 \h </w:instrText>
             </w:r>
             <w:r>
               <w:rPr>
@@ -2194,7 +2195,7 @@
               <w:tab w:val="right" w:leader="dot" w:pos="9863"/>
             </w:tabs>
           </w:pPr>
-          <w:hyperlink w:anchor="_Toc404876148" w:history="1">
+          <w:hyperlink w:anchor="_Toc404900375" w:history="1">
             <w:r>
               <w:rPr>
                 <w:rStyle w:val="Hyperlink"/>
@@ -2230,7 +2231,7 @@
               <w:rPr>
                 <w:webHidden/>
               </w:rPr>
-              <w:instrText xml:space="preserve"> PAGEREF _Toc404876148 \h </w:instrText>
+              <w:instrText xml:space="preserve"> PAGEREF _Toc404900375 \h </w:instrText>
             </w:r>
             <w:r>
               <w:rPr>
@@ -2265,7 +2266,7 @@
               <w:tab w:val="right" w:leader="dot" w:pos="9863"/>
             </w:tabs>
           </w:pPr>
-          <w:hyperlink w:anchor="_Toc404876149" w:history="1">
+          <w:hyperlink w:anchor="_Toc404900376" w:history="1">
             <w:r>
               <w:rPr>
                 <w:rStyle w:val="Hyperlink"/>
@@ -2301,7 +2302,7 @@
               <w:rPr>
                 <w:webHidden/>
               </w:rPr>
-              <w:instrText xml:space="preserve"> PAGEREF _Toc404876149 \h </w:instrText>
+              <w:instrText xml:space="preserve"> PAGEREF _Toc404900376 \h </w:instrText>
             </w:r>
             <w:r>
               <w:rPr>
@@ -2336,7 +2337,7 @@
               <w:tab w:val="right" w:leader="dot" w:pos="9863"/>
             </w:tabs>
           </w:pPr>
-          <w:hyperlink w:anchor="_Toc404876150" w:history="1">
+          <w:hyperlink w:anchor="_Toc404900377" w:history="1">
             <w:r>
               <w:rPr>
                 <w:rStyle w:val="Hyperlink"/>
@@ -2372,7 +2373,7 @@
               <w:rPr>
                 <w:webHidden/>
               </w:rPr>
-              <w:instrText xml:space="preserve"> PAGEREF _Toc404876150 \h </w:instrText>
+              <w:instrText xml:space="preserve"> PAGEREF _Toc404900377 \h </w:instrText>
             </w:r>
             <w:r>
               <w:rPr>
@@ -2407,7 +2408,7 @@
               <w:tab w:val="right" w:leader="dot" w:pos="9863"/>
             </w:tabs>
           </w:pPr>
-          <w:hyperlink w:anchor="_Toc404876151" w:history="1">
+          <w:hyperlink w:anchor="_Toc404900378" w:history="1">
             <w:r>
               <w:rPr>
                 <w:rStyle w:val="Hyperlink"/>
@@ -2443,7 +2444,7 @@
               <w:rPr>
                 <w:webHidden/>
               </w:rPr>
-              <w:instrText xml:space="preserve"> PAGEREF _Toc404876151 \h </w:instrText>
+              <w:instrText xml:space="preserve"> PAGEREF _Toc404900378 \h </w:instrText>
             </w:r>
             <w:r>
               <w:rPr>
@@ -2478,7 +2479,7 @@
               <w:tab w:val="right" w:leader="dot" w:pos="9863"/>
             </w:tabs>
           </w:pPr>
-          <w:hyperlink w:anchor="_Toc404876152" w:history="1">
+          <w:hyperlink w:anchor="_Toc404900379" w:history="1">
             <w:r>
               <w:rPr>
                 <w:rStyle w:val="Hyperlink"/>
@@ -2514,7 +2515,7 @@
               <w:rPr>
                 <w:webHidden/>
               </w:rPr>
-              <w:instrText xml:space="preserve"> PAGEREF _Toc404876152 \h </w:instrText>
+              <w:instrText xml:space="preserve"> PAGEREF _Toc404900379 \h </w:instrText>
             </w:r>
             <w:r>
               <w:rPr>
@@ -2549,7 +2550,7 @@
               <w:tab w:val="right" w:leader="dot" w:pos="9863"/>
             </w:tabs>
           </w:pPr>
-          <w:hyperlink w:anchor="_Toc404876153" w:history="1">
+          <w:hyperlink w:anchor="_Toc404900380" w:history="1">
             <w:r>
               <w:rPr>
                 <w:rStyle w:val="Hyperlink"/>
@@ -2585,7 +2586,7 @@
               <w:rPr>
                 <w:webHidden/>
               </w:rPr>
-              <w:instrText xml:space="preserve"> PAGEREF _Toc404876153 \h </w:instrText>
+              <w:instrText xml:space="preserve"> PAGEREF _Toc404900380 \h </w:instrText>
             </w:r>
             <w:r>
               <w:rPr>
@@ -2620,7 +2621,7 @@
               <w:tab w:val="right" w:leader="dot" w:pos="9863"/>
             </w:tabs>
           </w:pPr>
-          <w:hyperlink w:anchor="_Toc404876154" w:history="1">
+          <w:hyperlink w:anchor="_Toc404900381" w:history="1">
             <w:r>
               <w:rPr>
                 <w:rStyle w:val="Hyperlink"/>
@@ -2656,7 +2657,7 @@
               <w:rPr>
                 <w:webHidden/>
               </w:rPr>
-              <w:instrText xml:space="preserve"> PAGEREF _Toc404876154 \h </w:instrText>
+              <w:instrText xml:space="preserve"> PAGEREF _Toc404900381 \h </w:instrText>
             </w:r>
             <w:r>
               <w:rPr>
@@ -2691,7 +2692,7 @@
               <w:tab w:val="right" w:leader="dot" w:pos="9863"/>
             </w:tabs>
           </w:pPr>
-          <w:hyperlink w:anchor="_Toc404876155" w:history="1">
+          <w:hyperlink w:anchor="_Toc404900382" w:history="1">
             <w:r>
               <w:rPr>
                 <w:rStyle w:val="Hyperlink"/>
@@ -2727,7 +2728,7 @@
               <w:rPr>
                 <w:webHidden/>
               </w:rPr>
-              <w:instrText xml:space="preserve"> PAGEREF _Toc404876155 \h </w:instrText>
+              <w:instrText xml:space="preserve"> PAGEREF _Toc404900382 \h </w:instrText>
             </w:r>
             <w:r>
               <w:rPr>
@@ -2762,7 +2763,7 @@
               <w:tab w:val="right" w:leader="dot" w:pos="9863"/>
             </w:tabs>
           </w:pPr>
-          <w:hyperlink w:anchor="_Toc404876156" w:history="1">
+          <w:hyperlink w:anchor="_Toc404900383" w:history="1">
             <w:r>
               <w:rPr>
                 <w:rStyle w:val="Hyperlink"/>
@@ -2798,7 +2799,7 @@
               <w:rPr>
                 <w:webHidden/>
               </w:rPr>
-              <w:instrText xml:space="preserve"> PAGEREF _Toc404876156 \h </w:instrText>
+              <w:instrText xml:space="preserve"> PAGEREF _Toc404900383 \h </w:instrText>
             </w:r>
             <w:r>
               <w:rPr>
@@ -2832,7 +2833,7 @@
               <w:tab w:val="left" w:pos="440"/>
             </w:tabs>
           </w:pPr>
-          <w:hyperlink w:anchor="_Toc404876157" w:history="1">
+          <w:hyperlink w:anchor="_Toc404900384" w:history="1">
             <w:r>
               <w:rPr>
                 <w:rStyle w:val="Hyperlink"/>
@@ -2868,7 +2869,7 @@
               <w:rPr>
                 <w:webHidden/>
               </w:rPr>
-              <w:instrText xml:space="preserve"> PAGEREF _Toc404876157 \h </w:instrText>
+              <w:instrText xml:space="preserve"> PAGEREF _Toc404900384 \h </w:instrText>
             </w:r>
             <w:r>
               <w:rPr>
@@ -2903,7 +2904,7 @@
               <w:tab w:val="right" w:leader="dot" w:pos="9863"/>
             </w:tabs>
           </w:pPr>
-          <w:hyperlink w:anchor="_Toc404876158" w:history="1">
+          <w:hyperlink w:anchor="_Toc404900385" w:history="1">
             <w:r>
               <w:rPr>
                 <w:rStyle w:val="Hyperlink"/>
@@ -2935,7 +2936,7 @@
               <w:rPr>
                 <w:webHidden/>
               </w:rPr>
-              <w:instrText xml:space="preserve"> PAGEREF _Toc404876158 \h </w:instrText>
+              <w:instrText xml:space="preserve"> PAGEREF _Toc404900385 \h </w:instrText>
             </w:r>
             <w:r>
               <w:rPr>
@@ -2970,7 +2971,7 @@
               <w:tab w:val="right" w:leader="dot" w:pos="9863"/>
             </w:tabs>
           </w:pPr>
-          <w:hyperlink w:anchor="_Toc404876159" w:history="1">
+          <w:hyperlink w:anchor="_Toc404900386" w:history="1">
             <w:r>
               <w:rPr>
                 <w:rStyle w:val="Hyperlink"/>
@@ -3002,7 +3003,7 @@
               <w:rPr>
                 <w:webHidden/>
               </w:rPr>
-              <w:instrText xml:space="preserve"> PAGEREF _Toc404876159 \h </w:instrText>
+              <w:instrText xml:space="preserve"> PAGEREF _Toc404900386 \h </w:instrText>
             </w:r>
             <w:r>
               <w:rPr>
@@ -3037,7 +3038,7 @@
               <w:tab w:val="right" w:leader="dot" w:pos="9863"/>
             </w:tabs>
           </w:pPr>
-          <w:hyperlink w:anchor="_Toc404876160" w:history="1">
+          <w:hyperlink w:anchor="_Toc404900387" w:history="1">
             <w:r>
               <w:rPr>
                 <w:rStyle w:val="Hyperlink"/>
@@ -3069,7 +3070,7 @@
               <w:rPr>
                 <w:webHidden/>
               </w:rPr>
-              <w:instrText xml:space="preserve"> PAGEREF _Toc404876160 \h </w:instrText>
+              <w:instrText xml:space="preserve"> PAGEREF _Toc404900387 \h </w:instrText>
             </w:r>
             <w:r>
               <w:rPr>
@@ -3104,7 +3105,7 @@
               <w:tab w:val="right" w:leader="dot" w:pos="9863"/>
             </w:tabs>
           </w:pPr>
-          <w:hyperlink w:anchor="_Toc404876161" w:history="1">
+          <w:hyperlink w:anchor="_Toc404900388" w:history="1">
             <w:r>
               <w:rPr>
                 <w:rStyle w:val="Hyperlink"/>
@@ -3136,7 +3137,7 @@
               <w:rPr>
                 <w:webHidden/>
               </w:rPr>
-              <w:instrText xml:space="preserve"> PAGEREF _Toc404876161 \h </w:instrText>
+              <w:instrText xml:space="preserve"> PAGEREF _Toc404900388 \h </w:instrText>
             </w:r>
             <w:r>
               <w:rPr>
@@ -3171,7 +3172,7 @@
               <w:tab w:val="right" w:leader="dot" w:pos="9863"/>
             </w:tabs>
           </w:pPr>
-          <w:hyperlink w:anchor="_Toc404876162" w:history="1">
+          <w:hyperlink w:anchor="_Toc404900389" w:history="1">
             <w:r>
               <w:rPr>
                 <w:rStyle w:val="Hyperlink"/>
@@ -3203,7 +3204,7 @@
               <w:rPr>
                 <w:webHidden/>
               </w:rPr>
-              <w:instrText xml:space="preserve"> PAGEREF _Toc404876162 \h </w:instrText>
+              <w:instrText xml:space="preserve"> PAGEREF _Toc404900389 \h </w:instrText>
             </w:r>
             <w:r>
               <w:rPr>
@@ -3237,7 +3238,7 @@
               <w:tab w:val="left" w:pos="440"/>
             </w:tabs>
           </w:pPr>
-          <w:hyperlink w:anchor="_Toc404876163" w:history="1">
+          <w:hyperlink w:anchor="_Toc404900390" w:history="1">
             <w:r>
               <w:rPr>
                 <w:rStyle w:val="Hyperlink"/>
@@ -3273,7 +3274,7 @@
               <w:rPr>
                 <w:webHidden/>
               </w:rPr>
-              <w:instrText xml:space="preserve"> PAGEREF _Toc404876163 \h </w:instrText>
+              <w:instrText xml:space="preserve"> PAGEREF _Toc404900390 \h </w:instrText>
             </w:r>
             <w:r>
               <w:rPr>
@@ -3307,7 +3308,7 @@
               <w:tab w:val="left" w:pos="440"/>
             </w:tabs>
           </w:pPr>
-          <w:hyperlink w:anchor="_Toc404876164" w:history="1">
+          <w:hyperlink w:anchor="_Toc404900391" w:history="1">
             <w:r>
               <w:rPr>
                 <w:rStyle w:val="Hyperlink"/>
@@ -3339,7 +3340,7 @@
               <w:rPr>
                 <w:webHidden/>
               </w:rPr>
-              <w:instrText xml:space="preserve"> PAGEREF _Toc404876164 \h </w:instrText>
+              <w:instrText xml:space="preserve"> PAGEREF _Toc404900391 \h </w:instrText>
             </w:r>
             <w:r>
               <w:rPr>
@@ -3374,7 +3375,7 @@
               <w:tab w:val="right" w:leader="dot" w:pos="9863"/>
             </w:tabs>
           </w:pPr>
-          <w:hyperlink w:anchor="_Toc404876165" w:history="1">
+          <w:hyperlink w:anchor="_Toc404900392" w:history="1">
             <w:r>
               <w:rPr>
                 <w:rStyle w:val="Hyperlink"/>
@@ -3406,7 +3407,7 @@
               <w:rPr>
                 <w:webHidden/>
               </w:rPr>
-              <w:instrText xml:space="preserve"> PAGEREF _Toc404876165 \h </w:instrText>
+              <w:instrText xml:space="preserve"> PAGEREF _Toc404900392 \h </w:instrText>
             </w:r>
             <w:r>
               <w:rPr>
@@ -3441,7 +3442,7 @@
               <w:tab w:val="right" w:leader="dot" w:pos="9863"/>
             </w:tabs>
           </w:pPr>
-          <w:hyperlink w:anchor="_Toc404876166" w:history="1">
+          <w:hyperlink w:anchor="_Toc404900393" w:history="1">
             <w:r>
               <w:rPr>
                 <w:rStyle w:val="Hyperlink"/>
@@ -3473,7 +3474,7 @@
               <w:rPr>
                 <w:webHidden/>
               </w:rPr>
-              <w:instrText xml:space="preserve"> PAGEREF _Toc404876166 \h </w:instrText>
+              <w:instrText xml:space="preserve"> PAGEREF _Toc404900393 \h </w:instrText>
             </w:r>
             <w:r>
               <w:rPr>
@@ -3507,7 +3508,7 @@
               <w:tab w:val="left" w:pos="660"/>
             </w:tabs>
           </w:pPr>
-          <w:hyperlink w:anchor="_Toc404876167" w:history="1">
+          <w:hyperlink w:anchor="_Toc404900394" w:history="1">
             <w:r>
               <w:rPr>
                 <w:rStyle w:val="Hyperlink"/>
@@ -3543,7 +3544,7 @@
               <w:rPr>
                 <w:webHidden/>
               </w:rPr>
-              <w:instrText xml:space="preserve"> PAGEREF _Toc404876167 \h </w:instrText>
+              <w:instrText xml:space="preserve"> PAGEREF _Toc404900394 \h </w:instrText>
             </w:r>
             <w:r>
               <w:rPr>
@@ -3577,7 +3578,7 @@
               <w:tab w:val="left" w:pos="660"/>
             </w:tabs>
           </w:pPr>
-          <w:hyperlink w:anchor="_Toc404876168" w:history="1">
+          <w:hyperlink w:anchor="_Toc404900395" w:history="1">
             <w:r>
               <w:rPr>
                 <w:rStyle w:val="Hyperlink"/>
@@ -3613,7 +3614,7 @@
               <w:rPr>
                 <w:webHidden/>
               </w:rPr>
-              <w:instrText xml:space="preserve"> PAGEREF _Toc404876168 \h </w:instrText>
+              <w:instrText xml:space="preserve"> PAGEREF _Toc404900395 \h </w:instrText>
             </w:r>
             <w:r>
               <w:rPr>
@@ -3648,7 +3649,7 @@
               <w:tab w:val="right" w:leader="dot" w:pos="9863"/>
             </w:tabs>
           </w:pPr>
-          <w:hyperlink w:anchor="_Toc404876169" w:history="1">
+          <w:hyperlink w:anchor="_Toc404900396" w:history="1">
             <w:r>
               <w:rPr>
                 <w:rStyle w:val="Hyperlink"/>
@@ -3684,7 +3685,7 @@
               <w:rPr>
                 <w:webHidden/>
               </w:rPr>
-              <w:instrText xml:space="preserve"> PAGEREF _Toc404876169 \h </w:instrText>
+              <w:instrText xml:space="preserve"> PAGEREF _Toc404900396 \h </w:instrText>
             </w:r>
             <w:r>
               <w:rPr>
@@ -3719,7 +3720,7 @@
               <w:tab w:val="right" w:leader="dot" w:pos="9863"/>
             </w:tabs>
           </w:pPr>
-          <w:hyperlink w:anchor="_Toc404876170" w:history="1">
+          <w:hyperlink w:anchor="_Toc404900397" w:history="1">
             <w:r>
               <w:rPr>
                 <w:rStyle w:val="Hyperlink"/>
@@ -3755,7 +3756,7 @@
               <w:rPr>
                 <w:webHidden/>
               </w:rPr>
-              <w:instrText xml:space="preserve"> PAGEREF _Toc404876170 \h </w:instrText>
+              <w:instrText xml:space="preserve"> PAGEREF _Toc404900397 \h </w:instrText>
             </w:r>
             <w:r>
               <w:rPr>
@@ -3790,7 +3791,7 @@
               <w:tab w:val="right" w:leader="dot" w:pos="9863"/>
             </w:tabs>
           </w:pPr>
-          <w:hyperlink w:anchor="_Toc404876171" w:history="1">
+          <w:hyperlink w:anchor="_Toc404900398" w:history="1">
             <w:r>
               <w:rPr>
                 <w:rStyle w:val="Hyperlink"/>
@@ -3826,7 +3827,7 @@
               <w:rPr>
                 <w:webHidden/>
               </w:rPr>
-              <w:instrText xml:space="preserve"> PAGEREF _Toc404876171 \h </w:instrText>
+              <w:instrText xml:space="preserve"> PAGEREF _Toc404900398 \h </w:instrText>
             </w:r>
             <w:r>
               <w:rPr>
@@ -3861,7 +3862,7 @@
               <w:tab w:val="right" w:leader="dot" w:pos="9863"/>
             </w:tabs>
           </w:pPr>
-          <w:hyperlink w:anchor="_Toc404876172" w:history="1">
+          <w:hyperlink w:anchor="_Toc404900399" w:history="1">
             <w:r>
               <w:rPr>
                 <w:rStyle w:val="Hyperlink"/>
@@ -3897,7 +3898,7 @@
               <w:rPr>
                 <w:webHidden/>
               </w:rPr>
-              <w:instrText xml:space="preserve"> PAGEREF _Toc404876172 \h </w:instrText>
+              <w:instrText xml:space="preserve"> PAGEREF _Toc404900399 \h </w:instrText>
             </w:r>
             <w:r>
               <w:rPr>
@@ -3932,7 +3933,7 @@
               <w:tab w:val="right" w:leader="dot" w:pos="9863"/>
             </w:tabs>
           </w:pPr>
-          <w:hyperlink w:anchor="_Toc404876173" w:history="1">
+          <w:hyperlink w:anchor="_Toc404900400" w:history="1">
             <w:r>
               <w:rPr>
                 <w:rStyle w:val="Hyperlink"/>
@@ -3968,7 +3969,7 @@
               <w:rPr>
                 <w:webHidden/>
               </w:rPr>
-              <w:instrText xml:space="preserve"> PAGEREF _Toc404876173 \h </w:instrText>
+              <w:instrText xml:space="preserve"> PAGEREF _Toc404900400 \h </w:instrText>
             </w:r>
             <w:r>
               <w:rPr>
@@ -4003,7 +4004,7 @@
               <w:tab w:val="right" w:leader="dot" w:pos="9863"/>
             </w:tabs>
           </w:pPr>
-          <w:hyperlink w:anchor="_Toc404876174" w:history="1">
+          <w:hyperlink w:anchor="_Toc404900401" w:history="1">
             <w:r>
               <w:rPr>
                 <w:rStyle w:val="Hyperlink"/>
@@ -4039,7 +4040,7 @@
               <w:rPr>
                 <w:webHidden/>
               </w:rPr>
-              <w:instrText xml:space="preserve"> PAGEREF _Toc404876174 \h </w:instrText>
+              <w:instrText xml:space="preserve"> PAGEREF _Toc404900401 \h </w:instrText>
             </w:r>
             <w:r>
               <w:rPr>
@@ -4074,7 +4075,7 @@
               <w:tab w:val="right" w:leader="dot" w:pos="9863"/>
             </w:tabs>
           </w:pPr>
-          <w:hyperlink w:anchor="_Toc404876175" w:history="1">
+          <w:hyperlink w:anchor="_Toc404900402" w:history="1">
             <w:r>
               <w:rPr>
                 <w:rStyle w:val="Hyperlink"/>
@@ -4110,7 +4111,7 @@
               <w:rPr>
                 <w:webHidden/>
               </w:rPr>
-              <w:instrText xml:space="preserve"> PAGEREF _Toc404876175 \h </w:instrText>
+              <w:instrText xml:space="preserve"> PAGEREF _Toc404900402 \h </w:instrText>
             </w:r>
             <w:r>
               <w:rPr>
@@ -4164,7 +4165,7 @@
           <w14:ligatures w14:val="standard"/>
         </w:rPr>
       </w:pPr>
-      <w:bookmarkStart w:id="0" w:name="_Toc404876122"/>
+      <w:bookmarkStart w:id="0" w:name="_Toc404900349"/>
       <w:r>
         <w:rPr>
           <w:kern w:val="2"/>
@@ -4202,7 +4203,7 @@
         </w:rPr>
         <w:fldChar w:fldCharType="separate"/>
       </w:r>
-      <w:hyperlink w:anchor="_Toc404876176" w:history="1">
+      <w:hyperlink w:anchor="_Toc404900403" w:history="1">
         <w:r>
           <w:rPr>
             <w:rStyle w:val="Hyperlink"/>
@@ -4236,7 +4237,7 @@
           <w:rPr>
             <w:webHidden/>
           </w:rPr>
-          <w:instrText xml:space="preserve"> PAGEREF _Toc404876176 \h </w:instrText>
+          <w:instrText xml:space="preserve"> PAGEREF _Toc404900403 \h </w:instrText>
         </w:r>
         <w:r>
           <w:rPr>
@@ -4270,7 +4271,7 @@
           <w:tab w:val="right" w:leader="dot" w:pos="9863"/>
         </w:tabs>
       </w:pPr>
-      <w:hyperlink w:anchor="_Toc404876177" w:history="1">
+      <w:hyperlink w:anchor="_Toc404900404" w:history="1">
         <w:r>
           <w:rPr>
             <w:rStyle w:val="Hyperlink"/>
@@ -4304,7 +4305,7 @@
           <w:rPr>
             <w:webHidden/>
           </w:rPr>
-          <w:instrText xml:space="preserve"> PAGEREF _Toc404876177 \h </w:instrText>
+          <w:instrText xml:space="preserve"> PAGEREF _Toc404900404 \h </w:instrText>
         </w:r>
         <w:r>
           <w:rPr>
@@ -4338,7 +4339,7 @@
           <w:tab w:val="right" w:leader="dot" w:pos="9863"/>
         </w:tabs>
       </w:pPr>
-      <w:hyperlink w:anchor="_Toc404876178" w:history="1">
+      <w:hyperlink w:anchor="_Toc404900405" w:history="1">
         <w:r>
           <w:rPr>
             <w:rStyle w:val="Hyperlink"/>
@@ -4372,7 +4373,7 @@
           <w:rPr>
             <w:webHidden/>
           </w:rPr>
-          <w:instrText xml:space="preserve"> PAGEREF _Toc404876178 \h </w:instrText>
+          <w:instrText xml:space="preserve"> PAGEREF _Toc404900405 \h </w:instrText>
         </w:r>
         <w:r>
           <w:rPr>
@@ -4406,7 +4407,7 @@
           <w:tab w:val="right" w:leader="dot" w:pos="9863"/>
         </w:tabs>
       </w:pPr>
-      <w:hyperlink w:anchor="_Toc404876179" w:history="1">
+      <w:hyperlink w:anchor="_Toc404900406" w:history="1">
         <w:r>
           <w:rPr>
             <w:rStyle w:val="Hyperlink"/>
@@ -4440,7 +4441,7 @@
           <w:rPr>
             <w:webHidden/>
           </w:rPr>
-          <w:instrText xml:space="preserve"> PAGEREF _Toc404876179 \h </w:instrText>
+          <w:instrText xml:space="preserve"> PAGEREF _Toc404900406 \h </w:instrText>
         </w:r>
         <w:r>
           <w:rPr>
@@ -4474,7 +4475,7 @@
           <w:tab w:val="right" w:leader="dot" w:pos="9863"/>
         </w:tabs>
       </w:pPr>
-      <w:hyperlink w:anchor="_Toc404876180" w:history="1">
+      <w:hyperlink w:anchor="_Toc404900407" w:history="1">
         <w:r>
           <w:rPr>
             <w:rStyle w:val="Hyperlink"/>
@@ -4508,7 +4509,7 @@
           <w:rPr>
             <w:webHidden/>
           </w:rPr>
-          <w:instrText xml:space="preserve"> PAGEREF _Toc404876180 \h </w:instrText>
+          <w:instrText xml:space="preserve"> PAGEREF _Toc404900407 \h </w:instrText>
         </w:r>
         <w:r>
           <w:rPr>
@@ -4542,7 +4543,7 @@
           <w:tab w:val="right" w:leader="dot" w:pos="9863"/>
         </w:tabs>
       </w:pPr>
-      <w:hyperlink w:anchor="_Toc404876181" w:history="1">
+      <w:hyperlink w:anchor="_Toc404900408" w:history="1">
         <w:r>
           <w:rPr>
             <w:rStyle w:val="Hyperlink"/>
@@ -4576,7 +4577,7 @@
           <w:rPr>
             <w:webHidden/>
           </w:rPr>
-          <w:instrText xml:space="preserve"> PAGEREF _Toc404876181 \h </w:instrText>
+          <w:instrText xml:space="preserve"> PAGEREF _Toc404900408 \h </w:instrText>
         </w:r>
         <w:r>
           <w:rPr>
@@ -4610,7 +4611,7 @@
           <w:tab w:val="right" w:leader="dot" w:pos="9863"/>
         </w:tabs>
       </w:pPr>
-      <w:hyperlink w:anchor="_Toc404876182" w:history="1">
+      <w:hyperlink w:anchor="_Toc404900409" w:history="1">
         <w:r>
           <w:rPr>
             <w:rStyle w:val="Hyperlink"/>
@@ -4644,7 +4645,7 @@
           <w:rPr>
             <w:webHidden/>
           </w:rPr>
-          <w:instrText xml:space="preserve"> PAGEREF _Toc404876182 \h </w:instrText>
+          <w:instrText xml:space="preserve"> PAGEREF _Toc404900409 \h </w:instrText>
         </w:r>
         <w:r>
           <w:rPr>
@@ -4678,7 +4679,7 @@
           <w:tab w:val="right" w:leader="dot" w:pos="9863"/>
         </w:tabs>
       </w:pPr>
-      <w:hyperlink w:anchor="_Toc404876183" w:history="1">
+      <w:hyperlink w:anchor="_Toc404900410" w:history="1">
         <w:r>
           <w:rPr>
             <w:rStyle w:val="Hyperlink"/>
@@ -4712,7 +4713,7 @@
           <w:rPr>
             <w:webHidden/>
           </w:rPr>
-          <w:instrText xml:space="preserve"> PAGEREF _Toc404876183 \h </w:instrText>
+          <w:instrText xml:space="preserve"> PAGEREF _Toc404900410 \h </w:instrText>
         </w:r>
         <w:r>
           <w:rPr>
@@ -4746,7 +4747,7 @@
           <w:tab w:val="right" w:leader="dot" w:pos="9863"/>
         </w:tabs>
       </w:pPr>
-      <w:hyperlink w:anchor="_Toc404876184" w:history="1">
+      <w:hyperlink w:anchor="_Toc404900411" w:history="1">
         <w:r>
           <w:rPr>
             <w:rStyle w:val="Hyperlink"/>
@@ -4780,7 +4781,7 @@
           <w:rPr>
             <w:webHidden/>
           </w:rPr>
-          <w:instrText xml:space="preserve"> PAGEREF _Toc404876184 \h </w:instrText>
+          <w:instrText xml:space="preserve"> PAGEREF _Toc404900411 \h </w:instrText>
         </w:r>
         <w:r>
           <w:rPr>
@@ -4814,7 +4815,7 @@
           <w:tab w:val="right" w:leader="dot" w:pos="9863"/>
         </w:tabs>
       </w:pPr>
-      <w:hyperlink w:anchor="_Toc404876185" w:history="1">
+      <w:hyperlink w:anchor="_Toc404900412" w:history="1">
         <w:r>
           <w:rPr>
             <w:rStyle w:val="Hyperlink"/>
@@ -4848,7 +4849,7 @@
           <w:rPr>
             <w:webHidden/>
           </w:rPr>
-          <w:instrText xml:space="preserve"> PAGEREF _Toc404876185 \h </w:instrText>
+          <w:instrText xml:space="preserve"> PAGEREF _Toc404900412 \h </w:instrText>
         </w:r>
         <w:r>
           <w:rPr>
@@ -4882,7 +4883,7 @@
           <w:tab w:val="right" w:leader="dot" w:pos="9863"/>
         </w:tabs>
       </w:pPr>
-      <w:hyperlink w:anchor="_Toc404876186" w:history="1">
+      <w:hyperlink w:anchor="_Toc404900413" w:history="1">
         <w:r>
           <w:rPr>
             <w:rStyle w:val="Hyperlink"/>
@@ -4916,7 +4917,7 @@
           <w:rPr>
             <w:webHidden/>
           </w:rPr>
-          <w:instrText xml:space="preserve"> PAGEREF _Toc404876186 \h </w:instrText>
+          <w:instrText xml:space="preserve"> PAGEREF _Toc404900413 \h </w:instrText>
         </w:r>
         <w:r>
           <w:rPr>
@@ -4950,7 +4951,7 @@
           <w:tab w:val="right" w:leader="dot" w:pos="9863"/>
         </w:tabs>
       </w:pPr>
-      <w:hyperlink w:anchor="_Toc404876187" w:history="1">
+      <w:hyperlink w:anchor="_Toc404900414" w:history="1">
         <w:r>
           <w:rPr>
             <w:rStyle w:val="Hyperlink"/>
@@ -4984,7 +4985,7 @@
           <w:rPr>
             <w:webHidden/>
           </w:rPr>
-          <w:instrText xml:space="preserve"> PAGEREF _Toc404876187 \h </w:instrText>
+          <w:instrText xml:space="preserve"> PAGEREF _Toc404900414 \h </w:instrText>
         </w:r>
         <w:r>
           <w:rPr>
@@ -5018,7 +5019,7 @@
           <w:tab w:val="right" w:leader="dot" w:pos="9863"/>
         </w:tabs>
       </w:pPr>
-      <w:hyperlink w:anchor="_Toc404876188" w:history="1">
+      <w:hyperlink w:anchor="_Toc404900415" w:history="1">
         <w:r>
           <w:rPr>
             <w:rStyle w:val="Hyperlink"/>
@@ -5048,7 +5049,7 @@
           <w:rPr>
             <w:webHidden/>
           </w:rPr>
-          <w:instrText xml:space="preserve"> PAGEREF _Toc404876188 \h </w:instrText>
+          <w:instrText xml:space="preserve"> PAGEREF _Toc404900415 \h </w:instrText>
         </w:r>
         <w:r>
           <w:rPr>
@@ -5082,7 +5083,7 @@
           <w:tab w:val="right" w:leader="dot" w:pos="9863"/>
         </w:tabs>
       </w:pPr>
-      <w:hyperlink w:anchor="_Toc404876189" w:history="1">
+      <w:hyperlink w:anchor="_Toc404900416" w:history="1">
         <w:r>
           <w:rPr>
             <w:rStyle w:val="Hyperlink"/>
@@ -5112,7 +5113,7 @@
           <w:rPr>
             <w:webHidden/>
           </w:rPr>
-          <w:instrText xml:space="preserve"> PAGEREF _Toc404876189 \h </w:instrText>
+          <w:instrText xml:space="preserve"> PAGEREF _Toc404900416 \h </w:instrText>
         </w:r>
         <w:r>
           <w:rPr>
@@ -5146,7 +5147,7 @@
           <w:tab w:val="right" w:leader="dot" w:pos="9863"/>
         </w:tabs>
       </w:pPr>
-      <w:hyperlink w:anchor="_Toc404876190" w:history="1">
+      <w:hyperlink w:anchor="_Toc404900417" w:history="1">
         <w:r>
           <w:rPr>
             <w:rStyle w:val="Hyperlink"/>
@@ -5176,7 +5177,7 @@
           <w:rPr>
             <w:webHidden/>
           </w:rPr>
-          <w:instrText xml:space="preserve"> PAGEREF _Toc404876190 \h </w:instrText>
+          <w:instrText xml:space="preserve"> PAGEREF _Toc404900417 \h </w:instrText>
         </w:r>
         <w:r>
           <w:rPr>
@@ -5193,7 +5194,7 @@
           <w:rPr>
             <w:webHidden/>
           </w:rPr>
-          <w:t>22</w:t>
+          <w:t>23</w:t>
         </w:r>
         <w:r>
           <w:rPr>
@@ -5210,7 +5211,7 @@
           <w:tab w:val="right" w:leader="dot" w:pos="9863"/>
         </w:tabs>
       </w:pPr>
-      <w:hyperlink w:anchor="_Toc404876191" w:history="1">
+      <w:hyperlink w:anchor="_Toc404900418" w:history="1">
         <w:r>
           <w:rPr>
             <w:rStyle w:val="Hyperlink"/>
@@ -5244,7 +5245,7 @@
           <w:rPr>
             <w:webHidden/>
           </w:rPr>
-          <w:instrText xml:space="preserve"> PAGEREF _Toc404876191 \h </w:instrText>
+          <w:instrText xml:space="preserve"> PAGEREF _Toc404900418 \h </w:instrText>
         </w:r>
         <w:r>
           <w:rPr>
@@ -5278,7 +5279,7 @@
           <w:tab w:val="right" w:leader="dot" w:pos="9863"/>
         </w:tabs>
       </w:pPr>
-      <w:hyperlink w:anchor="_Toc404876192" w:history="1">
+      <w:hyperlink w:anchor="_Toc404900419" w:history="1">
         <w:r>
           <w:rPr>
             <w:rStyle w:val="Hyperlink"/>
@@ -5312,7 +5313,7 @@
           <w:rPr>
             <w:webHidden/>
           </w:rPr>
-          <w:instrText xml:space="preserve"> PAGEREF _Toc404876192 \h </w:instrText>
+          <w:instrText xml:space="preserve"> PAGEREF _Toc404900419 \h </w:instrText>
         </w:r>
         <w:r>
           <w:rPr>
@@ -5350,7 +5351,7 @@
         </w:rPr>
         <w:fldChar w:fldCharType="end"/>
       </w:r>
-      <w:bookmarkStart w:id="1" w:name="_Toc404876123"/>
+      <w:bookmarkStart w:id="1" w:name="_Toc404900350"/>
       <w:r>
         <w:rPr>
           <w:kern w:val="2"/>
@@ -5388,7 +5389,7 @@
           <w:tab w:val="right" w:leader="dot" w:pos="9863"/>
         </w:tabs>
       </w:pPr>
-      <w:hyperlink w:anchor="_Toc404876193" w:history="1">
+      <w:hyperlink w:anchor="_Toc404900420" w:history="1">
         <w:r>
           <w:rPr>
             <w:rStyle w:val="Hyperlink"/>
@@ -5422,7 +5423,7 @@
           <w:rPr>
             <w:webHidden/>
           </w:rPr>
-          <w:instrText xml:space="preserve"> PAGEREF _Toc404876193 \h </w:instrText>
+          <w:instrText xml:space="preserve"> PAGEREF _Toc404900420 \h </w:instrText>
         </w:r>
         <w:r>
           <w:rPr>
@@ -5456,7 +5457,7 @@
           <w:tab w:val="right" w:leader="dot" w:pos="9863"/>
         </w:tabs>
       </w:pPr>
-      <w:hyperlink w:anchor="_Toc404876194" w:history="1">
+      <w:hyperlink w:anchor="_Toc404900421" w:history="1">
         <w:r>
           <w:rPr>
             <w:rStyle w:val="Hyperlink"/>
@@ -5490,7 +5491,7 @@
           <w:rPr>
             <w:webHidden/>
           </w:rPr>
-          <w:instrText xml:space="preserve"> PAGEREF _Toc404876194 \h </w:instrText>
+          <w:instrText xml:space="preserve"> PAGEREF _Toc404900421 \h </w:instrText>
         </w:r>
         <w:r>
           <w:rPr>
@@ -5524,7 +5525,7 @@
           <w:tab w:val="right" w:leader="dot" w:pos="9863"/>
         </w:tabs>
       </w:pPr>
-      <w:hyperlink w:anchor="_Toc404876195" w:history="1">
+      <w:hyperlink w:anchor="_Toc404900422" w:history="1">
         <w:r>
           <w:rPr>
             <w:rStyle w:val="Hyperlink"/>
@@ -5558,7 +5559,7 @@
           <w:rPr>
             <w:webHidden/>
           </w:rPr>
-          <w:instrText xml:space="preserve"> PAGEREF _Toc404876195 \h </w:instrText>
+          <w:instrText xml:space="preserve"> PAGEREF _Toc404900422 \h </w:instrText>
         </w:r>
         <w:r>
           <w:rPr>
@@ -5624,7 +5625,7 @@
         </w:rPr>
       </w:pPr>
       <w:bookmarkStart w:id="2" w:name="_Toc398672341"/>
-      <w:bookmarkStart w:id="3" w:name="_Toc404876124"/>
+      <w:bookmarkStart w:id="3" w:name="_Toc404900351"/>
       <w:r>
         <w:rPr>
           <w:kern w:val="2"/>
@@ -6631,7 +6632,7 @@
         </w:rPr>
       </w:pPr>
       <w:bookmarkStart w:id="4" w:name="_Toc398672342"/>
-      <w:bookmarkStart w:id="5" w:name="_Toc404876125"/>
+      <w:bookmarkStart w:id="5" w:name="_Toc404900352"/>
       <w:r>
         <w:rPr>
           <w:kern w:val="2"/>
@@ -6754,7 +6755,7 @@
       </w:pPr>
       <w:bookmarkStart w:id="6" w:name="_Ref398646974"/>
       <w:bookmarkStart w:id="7" w:name="_Ref398646786"/>
-      <w:bookmarkStart w:id="8" w:name="_Toc404876176"/>
+      <w:bookmarkStart w:id="8" w:name="_Toc404900403"/>
       <w:r>
         <w:rPr>
           <w:kern w:val="2"/>
@@ -6864,6 +6865,7 @@
           <w:id w:val="700285591"/>
           <w:citation/>
         </w:sdtPr>
+        <w:sdtEndPr/>
         <w:sdtContent>
           <w:r>
             <w:rPr>
@@ -6952,7 +6954,7 @@
         </w:rPr>
       </w:pPr>
       <w:bookmarkStart w:id="9" w:name="_Toc398672343"/>
-      <w:bookmarkStart w:id="10" w:name="_Toc404876126"/>
+      <w:bookmarkStart w:id="10" w:name="_Toc404900353"/>
       <w:r>
         <w:rPr>
           <w:kern w:val="2"/>
@@ -6972,7 +6974,7 @@
         </w:rPr>
       </w:pPr>
       <w:bookmarkStart w:id="11" w:name="_Toc398672344"/>
-      <w:bookmarkStart w:id="12" w:name="_Toc404876127"/>
+      <w:bookmarkStart w:id="12" w:name="_Toc404900354"/>
       <w:r>
         <w:rPr>
           <w:kern w:val="2"/>
@@ -7212,7 +7214,7 @@
         </w:rPr>
       </w:pPr>
       <w:bookmarkStart w:id="13" w:name="_Toc398672345"/>
-      <w:bookmarkStart w:id="14" w:name="_Toc404876128"/>
+      <w:bookmarkStart w:id="14" w:name="_Toc404900355"/>
       <w:r>
         <w:rPr>
           <w:kern w:val="2"/>
@@ -7304,7 +7306,7 @@
         </w:rPr>
       </w:pPr>
       <w:bookmarkStart w:id="15" w:name="_Toc398672346"/>
-      <w:bookmarkStart w:id="16" w:name="_Toc404876129"/>
+      <w:bookmarkStart w:id="16" w:name="_Toc404900356"/>
       <w:r>
         <w:rPr>
           <w:kern w:val="2"/>
@@ -7443,7 +7445,7 @@
         </w:rPr>
       </w:pPr>
       <w:bookmarkStart w:id="17" w:name="_Toc398672347"/>
-      <w:bookmarkStart w:id="18" w:name="_Toc404876130"/>
+      <w:bookmarkStart w:id="18" w:name="_Toc404900357"/>
       <w:r>
         <w:rPr>
           <w:kern w:val="2"/>
@@ -7568,7 +7570,7 @@
         </w:rPr>
       </w:pPr>
       <w:bookmarkStart w:id="19" w:name="_Toc398672348"/>
-      <w:bookmarkStart w:id="20" w:name="_Toc404876131"/>
+      <w:bookmarkStart w:id="20" w:name="_Toc404900358"/>
       <w:r>
         <w:rPr>
           <w:kern w:val="2"/>
@@ -7694,7 +7696,7 @@
         </w:rPr>
       </w:pPr>
       <w:bookmarkStart w:id="21" w:name="_Toc398672349"/>
-      <w:bookmarkStart w:id="22" w:name="_Toc404876132"/>
+      <w:bookmarkStart w:id="22" w:name="_Toc404900359"/>
       <w:r>
         <w:rPr>
           <w:kern w:val="2"/>
@@ -7735,7 +7737,7 @@
         </w:rPr>
       </w:pPr>
       <w:bookmarkStart w:id="23" w:name="_Toc398672350"/>
-      <w:bookmarkStart w:id="24" w:name="_Toc404876133"/>
+      <w:bookmarkStart w:id="24" w:name="_Toc404900360"/>
       <w:r>
         <w:rPr>
           <w:kern w:val="2"/>
@@ -7783,7 +7785,7 @@
         </w:rPr>
       </w:pPr>
       <w:bookmarkStart w:id="25" w:name="_Toc398672351"/>
-      <w:bookmarkStart w:id="26" w:name="_Toc404876134"/>
+      <w:bookmarkStart w:id="26" w:name="_Toc404900361"/>
       <w:r>
         <w:rPr>
           <w:kern w:val="2"/>
@@ -7838,7 +7840,7 @@
         </w:rPr>
       </w:pPr>
       <w:bookmarkStart w:id="27" w:name="_Toc398672352"/>
-      <w:bookmarkStart w:id="28" w:name="_Toc404876135"/>
+      <w:bookmarkStart w:id="28" w:name="_Toc404900362"/>
       <w:r>
         <w:rPr>
           <w:kern w:val="2"/>
@@ -7949,7 +7951,7 @@
         </w:rPr>
       </w:pPr>
       <w:bookmarkStart w:id="29" w:name="_Toc398672353"/>
-      <w:bookmarkStart w:id="30" w:name="_Toc404876136"/>
+      <w:bookmarkStart w:id="30" w:name="_Toc404900363"/>
       <w:r>
         <w:rPr>
           <w:kern w:val="2"/>
@@ -8121,7 +8123,7 @@
         </w:rPr>
       </w:pPr>
       <w:bookmarkStart w:id="31" w:name="_Toc398672354"/>
-      <w:bookmarkStart w:id="32" w:name="_Toc404876137"/>
+      <w:bookmarkStart w:id="32" w:name="_Toc404900364"/>
       <w:r>
         <w:rPr>
           <w:kern w:val="2"/>
@@ -8162,7 +8164,7 @@
         </w:rPr>
       </w:pPr>
       <w:bookmarkStart w:id="33" w:name="_Toc398672355"/>
-      <w:bookmarkStart w:id="34" w:name="_Toc404876138"/>
+      <w:bookmarkStart w:id="34" w:name="_Toc404900365"/>
       <w:r>
         <w:rPr>
           <w:kern w:val="2"/>
@@ -8203,7 +8205,7 @@
         </w:rPr>
       </w:pPr>
       <w:bookmarkStart w:id="35" w:name="_Toc398672356"/>
-      <w:bookmarkStart w:id="36" w:name="_Toc404876139"/>
+      <w:bookmarkStart w:id="36" w:name="_Toc404900366"/>
       <w:r>
         <w:rPr>
           <w:kern w:val="2"/>
@@ -8287,7 +8289,7 @@
           <w14:ligatures w14:val="standard"/>
         </w:rPr>
       </w:pPr>
-      <w:bookmarkStart w:id="37" w:name="_Toc404876177"/>
+      <w:bookmarkStart w:id="37" w:name="_Toc404900404"/>
       <w:r>
         <w:rPr>
           <w:kern w:val="2"/>
@@ -8395,6 +8397,7 @@
           <w:id w:val="-2137938965"/>
           <w:citation/>
         </w:sdtPr>
+        <w:sdtEndPr/>
         <w:sdtContent>
           <w:r>
             <w:rPr>
@@ -8444,7 +8447,7 @@
         </w:rPr>
       </w:pPr>
       <w:bookmarkStart w:id="38" w:name="_Toc398672357"/>
-      <w:bookmarkStart w:id="39" w:name="_Toc404876140"/>
+      <w:bookmarkStart w:id="39" w:name="_Toc404900367"/>
       <w:r>
         <w:rPr>
           <w:kern w:val="2"/>
@@ -8521,7 +8524,7 @@
         </w:rPr>
       </w:pPr>
       <w:bookmarkStart w:id="40" w:name="_Ref398647223"/>
-      <w:bookmarkStart w:id="41" w:name="_Toc404876178"/>
+      <w:bookmarkStart w:id="41" w:name="_Toc404900405"/>
       <w:r>
         <w:rPr>
           <w:kern w:val="2"/>
@@ -8623,6 +8626,7 @@
           <w:id w:val="805975767"/>
           <w:citation/>
         </w:sdtPr>
+        <w:sdtEndPr/>
         <w:sdtContent>
           <w:r>
             <w:rPr>
@@ -8739,7 +8743,7 @@
         </w:rPr>
       </w:pPr>
       <w:bookmarkStart w:id="42" w:name="_Ref398647173"/>
-      <w:bookmarkStart w:id="43" w:name="_Toc404876179"/>
+      <w:bookmarkStart w:id="43" w:name="_Toc404900406"/>
       <w:r>
         <w:rPr>
           <w:kern w:val="2"/>
@@ -8841,6 +8845,7 @@
           <w:id w:val="-22022084"/>
           <w:citation/>
         </w:sdtPr>
+        <w:sdtEndPr/>
         <w:sdtContent>
           <w:r>
             <w:rPr>
@@ -9075,7 +9080,7 @@
         </w:rPr>
       </w:pPr>
       <w:bookmarkStart w:id="44" w:name="_Toc398672358"/>
-      <w:bookmarkStart w:id="45" w:name="_Toc404876141"/>
+      <w:bookmarkStart w:id="45" w:name="_Toc404900368"/>
       <w:r>
         <w:rPr>
           <w:kern w:val="2"/>
@@ -9198,6 +9203,7 @@
           <w:id w:val="-235938450"/>
           <w:citation/>
         </w:sdtPr>
+        <w:sdtEndPr/>
         <w:sdtContent>
           <w:r>
             <w:rPr>
@@ -9258,7 +9264,7 @@
         </w:rPr>
       </w:pPr>
       <w:bookmarkStart w:id="46" w:name="_Toc398672359"/>
-      <w:bookmarkStart w:id="47" w:name="_Toc404876142"/>
+      <w:bookmarkStart w:id="47" w:name="_Toc404900369"/>
       <w:r>
         <w:rPr>
           <w:kern w:val="2"/>
@@ -9364,7 +9370,7 @@
           <w14:ligatures w14:val="standard"/>
         </w:rPr>
       </w:pPr>
-      <w:bookmarkStart w:id="48" w:name="_Toc404876180"/>
+      <w:bookmarkStart w:id="48" w:name="_Toc404900407"/>
       <w:r>
         <w:rPr>
           <w:kern w:val="2"/>
@@ -9472,6 +9478,7 @@
           <w:id w:val="1198663147"/>
           <w:citation/>
         </w:sdtPr>
+        <w:sdtEndPr/>
         <w:sdtContent>
           <w:r>
             <w:rPr>
@@ -10006,7 +10013,7 @@
         </w:rPr>
       </w:pPr>
       <w:bookmarkStart w:id="49" w:name="_Toc398672360"/>
-      <w:bookmarkStart w:id="50" w:name="_Toc404876143"/>
+      <w:bookmarkStart w:id="50" w:name="_Toc404900370"/>
       <w:r>
         <w:rPr>
           <w:kern w:val="2"/>
@@ -10083,7 +10090,7 @@
           <w14:ligatures w14:val="standard"/>
         </w:rPr>
       </w:pPr>
-      <w:bookmarkStart w:id="51" w:name="_Toc404876181"/>
+      <w:bookmarkStart w:id="51" w:name="_Toc404900408"/>
       <w:r>
         <w:rPr>
           <w:kern w:val="2"/>
@@ -10191,6 +10198,7 @@
           <w:id w:val="2131901109"/>
           <w:citation/>
         </w:sdtPr>
+        <w:sdtEndPr/>
         <w:sdtContent>
           <w:r>
             <w:rPr>
@@ -10787,7 +10795,7 @@
         </w:rPr>
       </w:pPr>
       <w:bookmarkStart w:id="52" w:name="_Toc398672361"/>
-      <w:bookmarkStart w:id="53" w:name="_Toc404876144"/>
+      <w:bookmarkStart w:id="53" w:name="_Toc404900371"/>
       <w:r>
         <w:rPr>
           <w:kern w:val="2"/>
@@ -10872,7 +10880,7 @@
         </w:rPr>
       </w:pPr>
       <w:bookmarkStart w:id="54" w:name="_Toc398672362"/>
-      <w:bookmarkStart w:id="55" w:name="_Toc404876145"/>
+      <w:bookmarkStart w:id="55" w:name="_Toc404900372"/>
       <w:r>
         <w:rPr>
           <w:kern w:val="2"/>
@@ -10996,7 +11004,7 @@
         </w:rPr>
       </w:pPr>
       <w:bookmarkStart w:id="56" w:name="_Toc398672363"/>
-      <w:bookmarkStart w:id="57" w:name="_Toc404876146"/>
+      <w:bookmarkStart w:id="57" w:name="_Toc404900373"/>
       <w:r>
         <w:rPr>
           <w:kern w:val="2"/>
@@ -11221,7 +11229,7 @@
         </w:rPr>
       </w:pPr>
       <w:bookmarkStart w:id="58" w:name="_Toc398672364"/>
-      <w:bookmarkStart w:id="59" w:name="_Toc404876147"/>
+      <w:bookmarkStart w:id="59" w:name="_Toc404900374"/>
       <w:r>
         <w:rPr>
           <w:kern w:val="2"/>
@@ -11655,7 +11663,7 @@
         </w:rPr>
       </w:pPr>
       <w:bookmarkStart w:id="60" w:name="_Toc398672365"/>
-      <w:bookmarkStart w:id="61" w:name="_Toc404876148"/>
+      <w:bookmarkStart w:id="61" w:name="_Toc404900375"/>
       <w:r>
         <w:rPr>
           <w:kern w:val="2"/>
@@ -11811,7 +11819,7 @@
         </w:rPr>
       </w:pPr>
       <w:bookmarkStart w:id="62" w:name="_Toc398672366"/>
-      <w:bookmarkStart w:id="63" w:name="_Toc404876149"/>
+      <w:bookmarkStart w:id="63" w:name="_Toc404900376"/>
       <w:r>
         <w:rPr>
           <w:kern w:val="2"/>
@@ -12115,7 +12123,7 @@
         </w:rPr>
       </w:pPr>
       <w:bookmarkStart w:id="64" w:name="_Toc398672367"/>
-      <w:bookmarkStart w:id="65" w:name="_Toc404876150"/>
+      <w:bookmarkStart w:id="65" w:name="_Toc404900377"/>
       <w:r>
         <w:rPr>
           <w:kern w:val="2"/>
@@ -12455,7 +12463,7 @@
         </w:rPr>
       </w:pPr>
       <w:bookmarkStart w:id="66" w:name="_Toc398672368"/>
-      <w:bookmarkStart w:id="67" w:name="_Toc404876151"/>
+      <w:bookmarkStart w:id="67" w:name="_Toc404900378"/>
       <w:r>
         <w:rPr>
           <w:kern w:val="2"/>
@@ -12476,7 +12484,7 @@
         </w:rPr>
       </w:pPr>
       <w:bookmarkStart w:id="68" w:name="_Toc398672369"/>
-      <w:bookmarkStart w:id="69" w:name="_Toc404876152"/>
+      <w:bookmarkStart w:id="69" w:name="_Toc404900379"/>
       <w:r>
         <w:rPr>
           <w:kern w:val="2"/>
@@ -12862,7 +12870,7 @@
           <w14:ligatures w14:val="standard"/>
         </w:rPr>
       </w:pPr>
-      <w:bookmarkStart w:id="70" w:name="_Toc404876193"/>
+      <w:bookmarkStart w:id="70" w:name="_Toc404900420"/>
       <w:r>
         <w:rPr>
           <w:kern w:val="2"/>
@@ -12974,6 +12982,7 @@
           <w:id w:val="-18097076"/>
           <w:citation/>
         </w:sdtPr>
+        <w:sdtEndPr/>
         <w:sdtContent>
           <w:r>
             <w:rPr>
@@ -13119,7 +13128,7 @@
       </w:pPr>
       <w:bookmarkStart w:id="71" w:name="_Ref398723590"/>
       <w:bookmarkStart w:id="72" w:name="_Ref398723585"/>
-      <w:bookmarkStart w:id="73" w:name="_Toc404876182"/>
+      <w:bookmarkStart w:id="73" w:name="_Toc404900409"/>
       <w:r>
         <w:rPr>
           <w:kern w:val="2"/>
@@ -13229,6 +13238,7 @@
           <w:id w:val="42185902"/>
           <w:citation/>
         </w:sdtPr>
+        <w:sdtEndPr/>
         <w:sdtContent>
           <w:r>
             <w:rPr>
@@ -13946,7 +13956,7 @@
           <w14:ligatures w14:val="standard"/>
         </w:rPr>
       </w:pPr>
-      <w:bookmarkStart w:id="74" w:name="_Toc404876194"/>
+      <w:bookmarkStart w:id="74" w:name="_Toc404900421"/>
       <w:r>
         <w:rPr>
           <w:kern w:val="2"/>
@@ -14058,6 +14068,7 @@
           <w:id w:val="942654731"/>
           <w:citation/>
         </w:sdtPr>
+        <w:sdtEndPr/>
         <w:sdtContent>
           <w:r>
             <w:rPr>
@@ -14107,7 +14118,7 @@
         </w:rPr>
       </w:pPr>
       <w:bookmarkStart w:id="75" w:name="_Toc398672370"/>
-      <w:bookmarkStart w:id="76" w:name="_Toc404876153"/>
+      <w:bookmarkStart w:id="76" w:name="_Toc404900380"/>
       <w:r>
         <w:rPr>
           <w:kern w:val="2"/>
@@ -19254,7 +19265,7 @@
         </w:rPr>
       </w:pPr>
       <w:bookmarkStart w:id="77" w:name="_Ref398723403"/>
-      <w:bookmarkStart w:id="78" w:name="_Toc404876195"/>
+      <w:bookmarkStart w:id="78" w:name="_Toc404900422"/>
       <w:r>
         <w:rPr>
           <w:kern w:val="2"/>
@@ -19367,6 +19378,7 @@
           <w:id w:val="-1667781566"/>
           <w:citation/>
         </w:sdtPr>
+        <w:sdtEndPr/>
         <w:sdtContent>
           <w:r>
             <w:rPr>
@@ -21000,7 +21012,7 @@
           <w14:ligatures w14:val="standard"/>
         </w:rPr>
       </w:pPr>
-      <w:bookmarkStart w:id="79" w:name="_Toc404876154"/>
+      <w:bookmarkStart w:id="79" w:name="_Toc404900381"/>
       <w:r>
         <w:rPr>
           <w:kern w:val="2"/>
@@ -21068,7 +21080,7 @@
           <w14:ligatures w14:val="standard"/>
         </w:rPr>
       </w:pPr>
-      <w:bookmarkStart w:id="80" w:name="_Toc404876155"/>
+      <w:bookmarkStart w:id="80" w:name="_Toc404900382"/>
       <w:r>
         <w:rPr>
           <w:kern w:val="2"/>
@@ -21334,7 +21346,7 @@
       </w:pPr>
       <w:bookmarkStart w:id="81" w:name="_Ref398871452"/>
       <w:bookmarkStart w:id="82" w:name="_Ref398871433"/>
-      <w:bookmarkStart w:id="83" w:name="_Toc404876183"/>
+      <w:bookmarkStart w:id="83" w:name="_Toc404900410"/>
       <w:r>
         <w:rPr>
           <w:kern w:val="2"/>
@@ -21437,6 +21449,7 @@
           <w:id w:val="-318048315"/>
           <w:citation/>
         </w:sdtPr>
+        <w:sdtEndPr/>
         <w:sdtContent>
           <w:r>
             <w:rPr>
@@ -22193,7 +22206,7 @@
         </w:rPr>
       </w:pPr>
       <w:bookmarkStart w:id="84" w:name="_Ref398875900"/>
-      <w:bookmarkStart w:id="85" w:name="_Toc404876184"/>
+      <w:bookmarkStart w:id="85" w:name="_Toc404900411"/>
       <w:r>
         <w:rPr>
           <w:kern w:val="2"/>
@@ -22295,6 +22308,7 @@
           <w:id w:val="-504738791"/>
           <w:citation/>
         </w:sdtPr>
+        <w:sdtEndPr/>
         <w:sdtContent>
           <w:r>
             <w:rPr>
@@ -22517,7 +22531,7 @@
         </w:rPr>
       </w:pPr>
       <w:bookmarkStart w:id="86" w:name="_Ref398876129"/>
-      <w:bookmarkStart w:id="87" w:name="_Toc404876185"/>
+      <w:bookmarkStart w:id="87" w:name="_Toc404900412"/>
       <w:r>
         <w:rPr>
           <w:kern w:val="2"/>
@@ -22626,6 +22640,7 @@
           <w:id w:val="-379941610"/>
           <w:citation/>
         </w:sdtPr>
+        <w:sdtEndPr/>
         <w:sdtContent>
           <w:r>
             <w:rPr>
@@ -22889,7 +22904,7 @@
         </w:rPr>
       </w:pPr>
       <w:bookmarkStart w:id="88" w:name="_Ref398877765"/>
-      <w:bookmarkStart w:id="89" w:name="_Toc404876186"/>
+      <w:bookmarkStart w:id="89" w:name="_Toc404900413"/>
       <w:r>
         <w:rPr>
           <w:kern w:val="2"/>
@@ -22991,6 +23006,7 @@
           <w:id w:val="-1217038047"/>
           <w:citation/>
         </w:sdtPr>
+        <w:sdtEndPr/>
         <w:sdtContent>
           <w:r>
             <w:rPr>
@@ -23167,7 +23183,7 @@
         </w:rPr>
       </w:pPr>
       <w:bookmarkStart w:id="90" w:name="_Ref403380521"/>
-      <w:bookmarkStart w:id="91" w:name="_Toc404876156"/>
+      <w:bookmarkStart w:id="91" w:name="_Toc404900383"/>
       <w:r>
         <w:rPr>
           <w:kern w:val="2"/>
@@ -23268,7 +23284,7 @@
       </w:pPr>
       <w:bookmarkStart w:id="92" w:name="_Ref398831327"/>
       <w:bookmarkStart w:id="93" w:name="_Ref398831324"/>
-      <w:bookmarkStart w:id="94" w:name="_Toc404876187"/>
+      <w:bookmarkStart w:id="94" w:name="_Toc404900414"/>
       <w:r>
         <w:rPr>
           <w:kern w:val="2"/>
@@ -23385,6 +23401,7 @@
           <w:id w:val="-606338109"/>
           <w:citation/>
         </w:sdtPr>
+        <w:sdtEndPr/>
         <w:sdtContent>
           <w:r>
             <w:rPr>
@@ -24422,7 +24439,7 @@
         </w:rPr>
       </w:pPr>
       <w:bookmarkStart w:id="96" w:name="_Toc398672371"/>
-      <w:bookmarkStart w:id="97" w:name="_Toc404876157"/>
+      <w:bookmarkStart w:id="97" w:name="_Toc404900384"/>
       <w:r>
         <w:rPr>
           <w:kern w:val="2"/>
@@ -24445,7 +24462,7 @@
       <w:pPr>
         <w:pStyle w:val="Heading2"/>
       </w:pPr>
-      <w:bookmarkStart w:id="98" w:name="_Toc404876158"/>
+      <w:bookmarkStart w:id="98" w:name="_Toc404900385"/>
       <w:r>
         <w:t>Introduction</w:t>
       </w:r>
@@ -24707,7 +24724,7 @@
       <w:pPr>
         <w:pStyle w:val="Heading2"/>
       </w:pPr>
-      <w:bookmarkStart w:id="99" w:name="_Toc404876159"/>
+      <w:bookmarkStart w:id="99" w:name="_Toc404900386"/>
       <w:r>
         <w:t>FPGA-only</w:t>
       </w:r>
@@ -25003,7 +25020,7 @@
       <w:pPr>
         <w:pStyle w:val="Heading2"/>
       </w:pPr>
-      <w:bookmarkStart w:id="100" w:name="_Toc404876160"/>
+      <w:bookmarkStart w:id="100" w:name="_Toc404900387"/>
       <w:r>
         <w:t>HPS &amp; FPGA</w:t>
       </w:r>
@@ -25013,7 +25030,7 @@
       <w:pPr>
         <w:pStyle w:val="Heading3"/>
       </w:pPr>
-      <w:bookmarkStart w:id="101" w:name="_Toc404876161"/>
+      <w:bookmarkStart w:id="101" w:name="_Toc404900388"/>
       <w:r>
         <w:t xml:space="preserve">Choosing the </w:t>
       </w:r>
@@ -25208,7 +25225,7 @@
       <w:pPr>
         <w:pStyle w:val="Heading3"/>
       </w:pPr>
-      <w:bookmarkStart w:id="102" w:name="_Toc404876162"/>
+      <w:bookmarkStart w:id="102" w:name="_Toc404900389"/>
       <w:r>
         <w:t>Hands-On Development</w:t>
       </w:r>
@@ -25274,6 +25291,9 @@
       <w:r>
         <w:t xml:space="preserve"> the counting direction.</w:t>
       </w:r>
+      <w:r>
+        <w:t xml:space="preserve"> The 7-segment displays are components that are part of the FPGA portion of the device.</w:t>
+      </w:r>
     </w:p>
     <w:p>
       <w:pPr>
@@ -25288,6 +25308,9 @@
       </w:r>
       <w:r>
         <w:t>. The switches will act as an enable signal to the corresponding LED.</w:t>
+      </w:r>
+      <w:r>
+        <w:t xml:space="preserve"> The LEDs and switches are components that are part of the FPGA portion of the device.</w:t>
       </w:r>
     </w:p>
     <w:p>
@@ -25360,7 +25383,7 @@
         <w:pStyle w:val="Caption"/>
         <w:jc w:val="center"/>
       </w:pPr>
-      <w:bookmarkStart w:id="103" w:name="_Toc404876188"/>
+      <w:bookmarkStart w:id="103" w:name="_Toc404900415"/>
       <w:r>
         <w:t xml:space="preserve">Figure </w:t>
       </w:r>
@@ -25424,6 +25447,7 @@
     </w:p>
     <w:p>
       <w:r>
+        <w:lastRenderedPageBreak/>
         <w:t xml:space="preserve">In this demo, we will use </w:t>
       </w:r>
       <w:r>
@@ -25441,8 +25465,15 @@
         <w:pStyle w:val="Heading4"/>
       </w:pPr>
       <w:r>
-        <w:lastRenderedPageBreak/>
         <w:t>Hardware</w:t>
+      </w:r>
+    </w:p>
+    <w:p>
+      <w:pPr>
+        <w:pStyle w:val="Heading5"/>
+      </w:pPr>
+      <w:r>
+        <w:t>General Quartus II Setup</w:t>
       </w:r>
     </w:p>
     <w:p>
@@ -25616,7 +25647,13 @@
         <w:t xml:space="preserve"> </w:t>
       </w:r>
       <w:r>
-        <w:t xml:space="preserve">We will use this file as the project’s top-level VHDL file, as it contains a complete list of pin names available on the DE1_SoC for use in your designs. </w:t>
+        <w:t>We will use this file as the project’s top-level VHDL file, as it contains a complete list of</w:t>
+      </w:r>
+      <w:r>
+        <w:t xml:space="preserve"> pin names available on the DE1-</w:t>
+      </w:r>
+      <w:r>
+        <w:t xml:space="preserve">SoC for use in your designs. </w:t>
       </w:r>
       <w:r>
         <w:t xml:space="preserve">Add the file to the </w:t>
@@ -25853,6 +25890,20 @@
     </w:p>
     <w:p>
       <w:pPr>
+        <w:pStyle w:val="Heading5"/>
+      </w:pPr>
+      <w:r>
+        <w:t>System Design With</w:t>
+      </w:r>
+      <w:r>
+        <w:t xml:space="preserve"> </w:t>
+      </w:r>
+      <w:r>
+        <w:t>Qsys</w:t>
+      </w:r>
+    </w:p>
+    <w:p>
+      <w:pPr>
         <w:pStyle w:val="ListParagraph"/>
         <w:numPr>
           <w:ilvl w:val="0"/>
@@ -25938,7 +25989,16 @@
         <w:t>to see what can be configured.</w:t>
       </w:r>
       <w:r>
-        <w:t xml:space="preserve"> On the “System Contents” tab, look how the HPS </w:t>
+        <w:t xml:space="preserve"> On the </w:t>
+      </w:r>
+      <w:r>
+        <w:rPr>
+          <w:rStyle w:val="MonospaceChar"/>
+        </w:rPr>
+        <w:t>“System Contents”</w:t>
+      </w:r>
+      <w:r>
+        <w:t xml:space="preserve"> tab, look how the HPS </w:t>
       </w:r>
       <w:r>
         <w:t xml:space="preserve">and </w:t>
@@ -26148,16 +26208,13 @@
         <w:t>Quartus II</w:t>
       </w:r>
       <w:r>
-        <w:t xml:space="preserve"> project by using </w:t>
+        <w:t xml:space="preserve"> project by </w:t>
       </w:r>
       <w:r>
         <w:rPr>
           <w:rStyle w:val="MonospaceChar"/>
         </w:rPr>
-        <w:t>“Tools &gt; Add/Remove Files in Project</w:t>
-      </w:r>
-      <w:r>
-        <w:t>…”</w:t>
+        <w:t>using “Tools &gt; Add/Remove Files in Project…”</w:t>
       </w:r>
       <w:r>
         <w:t xml:space="preserve">. This file contains a reference to all files generated by </w:t>
@@ -26216,6 +26273,14 @@
     </w:p>
     <w:p>
       <w:pPr>
+        <w:pStyle w:val="Heading5"/>
+      </w:pPr>
+      <w:r>
+        <w:t>HPS DDR3 Pin Assignments</w:t>
+      </w:r>
+    </w:p>
+    <w:p>
+      <w:pPr>
         <w:ind w:left="360"/>
       </w:pPr>
       <w:r>
@@ -26257,7 +26322,11 @@
         <w:t xml:space="preserve"> </w:t>
       </w:r>
       <w:r>
-        <w:t xml:space="preserve">The truth is that it assigns values for all pin names, except those related to the HPS DDR3 memory. The reason is that the DDR3 pin assignments depend on how you parameterize the HPS memory timings in </w:t>
+        <w:t xml:space="preserve">The truth is that it assigns values for all pin names, except those related to the HPS DDR3 memory. The reason is that the DDR3 pin assignments depend on how you </w:t>
+      </w:r>
+      <w:r>
+        <w:lastRenderedPageBreak/>
+        <w:t xml:space="preserve">parameterize the HPS memory timings in </w:t>
       </w:r>
       <w:r>
         <w:rPr>
@@ -26325,13 +26394,10 @@
         <w:t>Quartus II</w:t>
       </w:r>
       <w:r>
-        <w:rPr>
-          <w:rStyle w:val="Emphasis"/>
-        </w:rPr>
         <w:t>.</w:t>
       </w:r>
       <w:r>
-        <w:t xml:space="preserve"> </w:t>
+        <w:br/>
       </w:r>
     </w:p>
     <w:p>
@@ -26343,7 +26409,6 @@
         <w:rPr>
           <w:rStyle w:val="IntenseEmphasis"/>
         </w:rPr>
-        <w:lastRenderedPageBreak/>
         <w:t>If at this point you see the same thing as</w:t>
       </w:r>
       <w:r>
@@ -26410,7 +26475,31 @@
         <w:rPr>
           <w:rStyle w:val="IntenseEmphasis"/>
         </w:rPr>
-        <w:t xml:space="preserve"> again. There is a bug in Quartus II 14.0 where the program doesn’t correctly detect tcl files generated by qsys. </w:t>
+        <w:t xml:space="preserve"> again. </w:t>
+      </w:r>
+      <w:r>
+        <w:rPr>
+          <w:rStyle w:val="IntenseEmphasis"/>
+        </w:rPr>
+        <w:t>Some versions of</w:t>
+      </w:r>
+      <w:r>
+        <w:rPr>
+          <w:rStyle w:val="IntenseEmphasis"/>
+        </w:rPr>
+        <w:t xml:space="preserve"> Quartus II</w:t>
+      </w:r>
+      <w:r>
+        <w:rPr>
+          <w:rStyle w:val="IntenseEmphasis"/>
+        </w:rPr>
+        <w:t xml:space="preserve"> suffer from a bug, </w:t>
+      </w:r>
+      <w:r>
+        <w:rPr>
+          <w:rStyle w:val="IntenseEmphasis"/>
+        </w:rPr>
+        <w:t xml:space="preserve">where the program doesn’t correctly detect tcl files generated by qsys. </w:t>
       </w:r>
       <w:r>
         <w:rPr>
@@ -26523,7 +26612,7 @@
         <w:jc w:val="center"/>
       </w:pPr>
       <w:bookmarkStart w:id="104" w:name="_Ref404874735"/>
-      <w:bookmarkStart w:id="105" w:name="_Toc404876189"/>
+      <w:bookmarkStart w:id="105" w:name="_Toc404900416"/>
       <w:r>
         <w:t xml:space="preserve">Figure </w:t>
       </w:r>
@@ -26578,6 +26667,7 @@
         <w:jc w:val="center"/>
       </w:pPr>
       <w:r>
+        <w:lastRenderedPageBreak/>
         <w:drawing>
           <wp:inline distT="0" distB="0" distL="0" distR="0" wp14:anchorId="64081650" wp14:editId="254CF473">
             <wp:extent cx="4552381" cy="3419048"/>
@@ -26627,7 +26717,7 @@
         <w:jc w:val="center"/>
       </w:pPr>
       <w:bookmarkStart w:id="106" w:name="_Ref404875996"/>
-      <w:bookmarkStart w:id="107" w:name="_Toc404876190"/>
+      <w:bookmarkStart w:id="107" w:name="_Toc404900417"/>
       <w:r>
         <w:t xml:space="preserve">Figure </w:t>
       </w:r>
@@ -26679,30 +26769,154 @@
         </w:numPr>
       </w:pPr>
       <w:r>
-        <w:t>You can now compile your design.</w:t>
-      </w:r>
-    </w:p>
-    <w:p>
-      <w:pPr>
-        <w:ind w:left="360"/>
-      </w:pPr>
-      <w:r>
-        <w:t>Talk about the steps taken in qua</w:t>
+        <w:t>E</w:t>
+      </w:r>
+      <w:r>
+        <w:t xml:space="preserve">xecute </w:t>
+      </w:r>
+      <w:r>
+        <w:rPr>
+          <w:rStyle w:val="MonospaceChar"/>
+        </w:rPr>
+        <w:t>“hps_sdram_p0_pin_assignments.tcl”</w:t>
+      </w:r>
+      <w:r>
+        <w:t>.</w:t>
+      </w:r>
+    </w:p>
+    <w:p>
+      <w:pPr>
+        <w:pStyle w:val="ListParagraph"/>
+        <w:numPr>
+          <w:ilvl w:val="0"/>
+          <w:numId w:val="41"/>
+        </w:numPr>
+      </w:pPr>
+      <w:r>
+        <w:t xml:space="preserve">You can now compile your design and program the device through the </w:t>
+      </w:r>
+      <w:r>
+        <w:rPr>
+          <w:rStyle w:val="Emphasis"/>
+        </w:rPr>
+        <w:t>Quartus II Programmer</w:t>
+      </w:r>
+      <w:r>
+        <w:t>.</w:t>
+      </w:r>
+    </w:p>
+    <w:p>
+      <w:r>
+        <w:t xml:space="preserve">We are now done with the </w:t>
+      </w:r>
+      <w:r>
+        <w:rPr>
+          <w:rStyle w:val="Emphasis"/>
+        </w:rPr>
+        <w:t>Quartus II</w:t>
+      </w:r>
+      <w:r>
+        <w:t xml:space="preserve"> program, and will no longer need it for the rest of the design process.</w:t>
+      </w:r>
+    </w:p>
+    <w:p>
+      <w:pPr>
+        <w:pStyle w:val="Heading5"/>
+      </w:pPr>
+      <w:r>
+        <w:t>TODO</w:t>
+      </w:r>
+    </w:p>
+    <w:p>
+      <w:pPr>
+        <w:pStyle w:val="ListParagraph"/>
+        <w:numPr>
+          <w:ilvl w:val="0"/>
+          <w:numId w:val="45"/>
+        </w:numPr>
+      </w:pPr>
+      <w:r>
+        <w:t>Talk about how to detect the fpga in the programmer (hps and fpga parts)</w:t>
+      </w:r>
+      <w:r>
+        <w:t>.</w:t>
+      </w:r>
+    </w:p>
+    <w:p>
+      <w:pPr>
+        <w:pStyle w:val="ListParagraph"/>
+        <w:numPr>
+          <w:ilvl w:val="0"/>
+          <w:numId w:val="45"/>
+        </w:numPr>
+        <w:rPr>
+          <w:rStyle w:val="IntenseEmphasis"/>
+        </w:rPr>
+      </w:pPr>
+      <w:r>
+        <w:rPr>
+          <w:rStyle w:val="IntenseEmphasis"/>
+        </w:rPr>
+        <w:t>Talk about the different parts of the HPS component in Qsys.</w:t>
+      </w:r>
+    </w:p>
+    <w:p>
+      <w:pPr>
+        <w:pStyle w:val="ListParagraph"/>
+        <w:numPr>
+          <w:ilvl w:val="0"/>
+          <w:numId w:val="45"/>
+        </w:numPr>
+      </w:pPr>
+      <w:r>
+        <w:t>Talk about what the JTAG to Avalon masters are.</w:t>
+      </w:r>
+    </w:p>
+    <w:p>
+      <w:pPr>
+        <w:pStyle w:val="Heading4"/>
+      </w:pPr>
+      <w:r>
+        <w:t>Software</w:t>
+      </w:r>
+    </w:p>
+    <w:p>
+      <w:r>
+        <w:t>Now that all the hardware has been designed, we need to get to the software aspects of the development proces.</w:t>
+      </w:r>
+    </w:p>
+    <w:p>
+      <w:pPr>
+        <w:pStyle w:val="Heading5"/>
+      </w:pPr>
+      <w:r>
+        <w:t>Preloader Generation</w:t>
+      </w:r>
+    </w:p>
+    <w:p>
+      <w:r>
+        <w:t xml:space="preserve">The first thing that </w:t>
+      </w:r>
+      <w:r>
+        <w:t>needs to</w:t>
       </w:r>
       <w:bookmarkStart w:id="108" w:name="_GoBack"/>
       <w:bookmarkEnd w:id="108"/>
       <w:r>
-        <w:t>rtus and qsys. End at the final compilation done in quartus.</w:t>
-      </w:r>
-    </w:p>
-    <w:p>
-      <w:pPr>
-        <w:pStyle w:val="Heading4"/>
-      </w:pPr>
-      <w:r>
-        <w:lastRenderedPageBreak/>
-        <w:t>Software</w:t>
-      </w:r>
+        <w:t xml:space="preserve"> be done</w:t>
+      </w:r>
+      <w:r>
+        <w:t xml:space="preserve"> is to generate and compile a preloader for the HPS.</w:t>
+      </w:r>
+    </w:p>
+    <w:p>
+      <w:pPr>
+        <w:pStyle w:val="ListParagraph"/>
+        <w:numPr>
+          <w:ilvl w:val="0"/>
+          <w:numId w:val="46"/>
+        </w:numPr>
+      </w:pPr>
     </w:p>
     <w:p>
       <w:r>
@@ -26734,7 +26948,7 @@
           <w14:ligatures w14:val="standard"/>
         </w:rPr>
       </w:pPr>
-      <w:bookmarkStart w:id="109" w:name="_Toc404876163"/>
+      <w:bookmarkStart w:id="109" w:name="_Toc404900390"/>
       <w:r>
         <w:rPr>
           <w:kern w:val="2"/>
@@ -26779,7 +26993,7 @@
       <w:pPr>
         <w:pStyle w:val="Heading1"/>
       </w:pPr>
-      <w:bookmarkStart w:id="110" w:name="_Toc404876164"/>
+      <w:bookmarkStart w:id="110" w:name="_Toc404900391"/>
       <w:r>
         <w:lastRenderedPageBreak/>
         <w:t>Appendix</w:t>
@@ -26790,7 +27004,7 @@
       <w:pPr>
         <w:pStyle w:val="Heading2"/>
       </w:pPr>
-      <w:bookmarkStart w:id="111" w:name="_Toc404876165"/>
+      <w:bookmarkStart w:id="111" w:name="_Toc404900392"/>
       <w:r>
         <w:t>DE1-SoC Top-level VHDL Entity</w:t>
       </w:r>
@@ -29149,7 +29363,7 @@
         </w:rPr>
       </w:pPr>
       <w:bookmarkStart w:id="112" w:name="_Ref402627796"/>
-      <w:bookmarkStart w:id="113" w:name="_Toc404876191"/>
+      <w:bookmarkStart w:id="113" w:name="_Toc404900418"/>
       <w:r>
         <w:rPr>
           <w:kern w:val="2"/>
@@ -29253,7 +29467,7 @@
       <w:pPr>
         <w:pStyle w:val="Heading2"/>
       </w:pPr>
-      <w:bookmarkStart w:id="114" w:name="_Toc404876166"/>
+      <w:bookmarkStart w:id="114" w:name="_Toc404900393"/>
       <w:r>
         <w:lastRenderedPageBreak/>
         <w:t>DE1-SoC Pin Assignment TCL script</w:t>
@@ -38944,7 +39158,7 @@
         </w:rPr>
       </w:pPr>
       <w:bookmarkStart w:id="115" w:name="_Ref402629544"/>
-      <w:bookmarkStart w:id="116" w:name="_Toc404876192"/>
+      <w:bookmarkStart w:id="116" w:name="_Toc404900419"/>
       <w:r>
         <w:rPr>
           <w:kern w:val="2"/>
@@ -39051,7 +39265,7 @@
         <w:br w:type="page"/>
       </w:r>
     </w:p>
-    <w:bookmarkStart w:id="117" w:name="_Toc404876167" w:displacedByCustomXml="next"/>
+    <w:bookmarkStart w:id="117" w:name="_Toc404900394" w:displacedByCustomXml="next"/>
     <w:sdt>
       <w:sdtPr>
         <w:rPr>
@@ -39071,6 +39285,7 @@
           <w:docPartUnique/>
         </w:docPartObj>
       </w:sdtPr>
+      <w:sdtEndPr/>
       <w:sdtContent>
         <w:p>
           <w:pPr>
@@ -39098,6 +39313,7 @@
             <w:id w:val="-573587230"/>
             <w:bibliography/>
           </w:sdtPr>
+          <w:sdtEndPr/>
           <w:sdtContent>
             <w:p>
               <w:r>
@@ -39142,7 +39358,7 @@
               </w:tblGrid>
               <w:tr>
                 <w:trPr>
-                  <w:divId w:val="553078369"/>
+                  <w:divId w:val="1995715403"/>
                   <w:tblCellSpacing w:w="15" w:type="dxa"/>
                 </w:trPr>
                 <w:tc>
@@ -39180,7 +39396,7 @@
               </w:tr>
               <w:tr>
                 <w:trPr>
-                  <w:divId w:val="553078369"/>
+                  <w:divId w:val="1995715403"/>
                   <w:tblCellSpacing w:w="15" w:type="dxa"/>
                 </w:trPr>
                 <w:tc>
@@ -39214,7 +39430,7 @@
               </w:tr>
               <w:tr>
                 <w:trPr>
-                  <w:divId w:val="553078369"/>
+                  <w:divId w:val="1995715403"/>
                   <w:tblCellSpacing w:w="15" w:type="dxa"/>
                 </w:trPr>
                 <w:tc>
@@ -39248,7 +39464,7 @@
               </w:tr>
               <w:tr>
                 <w:trPr>
-                  <w:divId w:val="553078369"/>
+                  <w:divId w:val="1995715403"/>
                   <w:tblCellSpacing w:w="15" w:type="dxa"/>
                 </w:trPr>
                 <w:tc>
@@ -39282,7 +39498,7 @@
               </w:tr>
               <w:tr>
                 <w:trPr>
-                  <w:divId w:val="553078369"/>
+                  <w:divId w:val="1995715403"/>
                   <w:tblCellSpacing w:w="15" w:type="dxa"/>
                 </w:trPr>
                 <w:tc>
@@ -39316,7 +39532,7 @@
               </w:tr>
               <w:tr>
                 <w:trPr>
-                  <w:divId w:val="553078369"/>
+                  <w:divId w:val="1995715403"/>
                   <w:tblCellSpacing w:w="15" w:type="dxa"/>
                 </w:trPr>
                 <w:tc>
@@ -39350,7 +39566,7 @@
               </w:tr>
               <w:tr>
                 <w:trPr>
-                  <w:divId w:val="553078369"/>
+                  <w:divId w:val="1995715403"/>
                   <w:tblCellSpacing w:w="15" w:type="dxa"/>
                 </w:trPr>
                 <w:tc>
@@ -39384,7 +39600,7 @@
               </w:tr>
               <w:tr>
                 <w:trPr>
-                  <w:divId w:val="553078369"/>
+                  <w:divId w:val="1995715403"/>
                   <w:tblCellSpacing w:w="15" w:type="dxa"/>
                 </w:trPr>
                 <w:tc>
@@ -39418,7 +39634,7 @@
               </w:tr>
               <w:tr>
                 <w:trPr>
-                  <w:divId w:val="553078369"/>
+                  <w:divId w:val="1995715403"/>
                   <w:tblCellSpacing w:w="15" w:type="dxa"/>
                 </w:trPr>
                 <w:tc>
@@ -39452,7 +39668,7 @@
               </w:tr>
               <w:tr>
                 <w:trPr>
-                  <w:divId w:val="553078369"/>
+                  <w:divId w:val="1995715403"/>
                   <w:tblCellSpacing w:w="15" w:type="dxa"/>
                 </w:trPr>
                 <w:tc>
@@ -39486,7 +39702,7 @@
               </w:tr>
               <w:tr>
                 <w:trPr>
-                  <w:divId w:val="553078369"/>
+                  <w:divId w:val="1995715403"/>
                   <w:tblCellSpacing w:w="15" w:type="dxa"/>
                 </w:trPr>
                 <w:tc>
@@ -39520,7 +39736,7 @@
               </w:tr>
               <w:tr>
                 <w:trPr>
-                  <w:divId w:val="553078369"/>
+                  <w:divId w:val="1995715403"/>
                   <w:tblCellSpacing w:w="15" w:type="dxa"/>
                 </w:trPr>
                 <w:tc>
@@ -39554,7 +39770,7 @@
               </w:tr>
               <w:tr>
                 <w:trPr>
-                  <w:divId w:val="553078369"/>
+                  <w:divId w:val="1995715403"/>
                   <w:tblCellSpacing w:w="15" w:type="dxa"/>
                 </w:trPr>
                 <w:tc>
@@ -39588,7 +39804,7 @@
               </w:tr>
               <w:tr>
                 <w:trPr>
-                  <w:divId w:val="553078369"/>
+                  <w:divId w:val="1995715403"/>
                   <w:tblCellSpacing w:w="15" w:type="dxa"/>
                 </w:trPr>
                 <w:tc>
@@ -39622,7 +39838,7 @@
               </w:tr>
               <w:tr>
                 <w:trPr>
-                  <w:divId w:val="553078369"/>
+                  <w:divId w:val="1995715403"/>
                   <w:tblCellSpacing w:w="15" w:type="dxa"/>
                 </w:trPr>
                 <w:tc>
@@ -39656,7 +39872,7 @@
               </w:tr>
               <w:tr>
                 <w:trPr>
-                  <w:divId w:val="553078369"/>
+                  <w:divId w:val="1995715403"/>
                   <w:tblCellSpacing w:w="15" w:type="dxa"/>
                 </w:trPr>
                 <w:tc>
@@ -39690,7 +39906,7 @@
               </w:tr>
               <w:tr>
                 <w:trPr>
-                  <w:divId w:val="553078369"/>
+                  <w:divId w:val="1995715403"/>
                   <w:tblCellSpacing w:w="15" w:type="dxa"/>
                 </w:trPr>
                 <w:tc>
@@ -39723,10 +39939,44 @@
                   </w:p>
                 </w:tc>
               </w:tr>
+              <w:tr>
+                <w:trPr>
+                  <w:divId w:val="1995715403"/>
+                  <w:tblCellSpacing w:w="15" w:type="dxa"/>
+                </w:trPr>
+                <w:tc>
+                  <w:tcPr>
+                    <w:tcW w:w="50" w:type="pct"/>
+                    <w:hideMark/>
+                  </w:tcPr>
+                  <w:p>
+                    <w:pPr>
+                      <w:pStyle w:val="Bibliography"/>
+                    </w:pPr>
+                    <w:r>
+                      <w:t xml:space="preserve">[18] </w:t>
+                    </w:r>
+                  </w:p>
+                </w:tc>
+                <w:tc>
+                  <w:tcPr>
+                    <w:tcW w:w="0" w:type="auto"/>
+                    <w:hideMark/>
+                  </w:tcPr>
+                  <w:p>
+                    <w:pPr>
+                      <w:pStyle w:val="Bibliography"/>
+                    </w:pPr>
+                    <w:r>
+                      <w:t>Altera Corporation, "Architecting FPGAs beyond 1M LEs," Altera Corporation, 3 September 2014. [Online]. Available: http://www.fpl2014.org/fileadmin/w00bpo/www/hutton.pdf.</w:t>
+                    </w:r>
+                  </w:p>
+                </w:tc>
+              </w:tr>
             </w:tbl>
             <w:p>
               <w:pPr>
-                <w:divId w:val="553078369"/>
+                <w:divId w:val="1995715403"/>
                 <w:rPr>
                   <w:rFonts w:eastAsia="Times New Roman"/>
                 </w:rPr>
@@ -39777,7 +40027,7 @@
         </w:rPr>
       </w:pPr>
       <w:bookmarkStart w:id="118" w:name="_Toc398672375"/>
-      <w:bookmarkStart w:id="119" w:name="_Toc404876168"/>
+      <w:bookmarkStart w:id="119" w:name="_Toc404900395"/>
       <w:r>
         <w:rPr>
           <w:kern w:val="2"/>
@@ -39805,7 +40055,7 @@
         </w:rPr>
       </w:pPr>
       <w:bookmarkStart w:id="120" w:name="_Toc398672376"/>
-      <w:bookmarkStart w:id="121" w:name="_Toc404876169"/>
+      <w:bookmarkStart w:id="121" w:name="_Toc404900396"/>
       <w:r>
         <w:rPr>
           <w:kern w:val="2"/>
@@ -39889,7 +40139,7 @@
         </w:rPr>
       </w:pPr>
       <w:bookmarkStart w:id="122" w:name="_Toc398672377"/>
-      <w:bookmarkStart w:id="123" w:name="_Toc404876170"/>
+      <w:bookmarkStart w:id="123" w:name="_Toc404900397"/>
       <w:r>
         <w:rPr>
           <w:kern w:val="2"/>
@@ -39909,7 +40159,7 @@
         </w:rPr>
       </w:pPr>
       <w:bookmarkStart w:id="124" w:name="_Toc398672378"/>
-      <w:bookmarkStart w:id="125" w:name="_Toc404876171"/>
+      <w:bookmarkStart w:id="125" w:name="_Toc404900398"/>
       <w:r>
         <w:rPr>
           <w:kern w:val="2"/>
@@ -40238,7 +40488,7 @@
         </w:rPr>
       </w:pPr>
       <w:bookmarkStart w:id="126" w:name="_Toc398672379"/>
-      <w:bookmarkStart w:id="127" w:name="_Toc404876172"/>
+      <w:bookmarkStart w:id="127" w:name="_Toc404900399"/>
       <w:r>
         <w:rPr>
           <w:kern w:val="2"/>
@@ -40258,7 +40508,7 @@
         </w:rPr>
       </w:pPr>
       <w:bookmarkStart w:id="128" w:name="_Toc398672380"/>
-      <w:bookmarkStart w:id="129" w:name="_Toc404876173"/>
+      <w:bookmarkStart w:id="129" w:name="_Toc404900400"/>
       <w:r>
         <w:rPr>
           <w:kern w:val="2"/>
@@ -40423,7 +40673,7 @@
         </w:rPr>
       </w:pPr>
       <w:bookmarkStart w:id="130" w:name="_Toc398672381"/>
-      <w:bookmarkStart w:id="131" w:name="_Toc404876174"/>
+      <w:bookmarkStart w:id="131" w:name="_Toc404900401"/>
       <w:r>
         <w:rPr>
           <w:kern w:val="2"/>
@@ -40461,7 +40711,14 @@
           <w:kern w:val="2"/>
           <w14:ligatures w14:val="standard"/>
         </w:rPr>
-        <w:t>C:\altera\13.1\embedded\examples\software</w:t>
+        <w:t>C:\altera\[vers]</w:t>
+      </w:r>
+      <w:r>
+        <w:rPr>
+          <w:kern w:val="2"/>
+          <w14:ligatures w14:val="standard"/>
+        </w:rPr>
+        <w:t>\embedded\examples\software</w:t>
       </w:r>
     </w:p>
     <w:p>
@@ -42084,6 +42341,7 @@
           <w:id w:val="-797827353"/>
           <w:citation/>
         </w:sdtPr>
+        <w:sdtEndPr/>
         <w:sdtContent>
           <w:r>
             <w:rPr>
@@ -42106,7 +42364,7 @@
             </w:rPr>
             <w:fldChar w:fldCharType="separate"/>
           </w:r>
-          <w:bookmarkStart w:id="133" w:name="_Toc404876175"/>
+          <w:bookmarkStart w:id="133" w:name="_Toc404900402"/>
           <w:r>
             <w:rPr>
               <w:kern w:val="2"/>
@@ -45607,7 +45865,14 @@
           <w:kern w:val="2"/>
           <w14:ligatures w14:val="standard"/>
         </w:rPr>
-        <w:t>C:\altera\13.1\embedded\ip\altera\hps\altera_hps\hwlib</w:t>
+        <w:t>C:\altera\[vers]</w:t>
+      </w:r>
+      <w:r>
+        <w:rPr>
+          <w:kern w:val="2"/>
+          <w14:ligatures w14:val="standard"/>
+        </w:rPr>
+        <w:t>\embedded\ip\altera\hps\altera_hps\hwlib</w:t>
       </w:r>
     </w:p>
     <w:p>
@@ -46090,7 +46355,7 @@
       <w:rPr>
         <w:lang w:val="fr-FR"/>
       </w:rPr>
-      <w:t>27/11/2014</w:t>
+      <w:t>28/11/2014</w:t>
     </w:r>
     <w:r>
       <w:rPr>
@@ -46141,7 +46406,7 @@
         <w:b/>
         <w:lang w:val="fr-FR"/>
       </w:rPr>
-      <w:t>27</w:t>
+      <w:t>28</w:t>
     </w:r>
     <w:r>
       <w:rPr>
@@ -46224,6 +46489,7 @@
           <w:docPartUnique/>
         </w:docPartObj>
       </w:sdtPr>
+      <w:sdtEndPr/>
       <w:sdtContent>
         <w:r>
           <w:rPr>
@@ -48000,6 +48266,119 @@
     </w:lvl>
   </w:abstractNum>
   <w:abstractNum w:abstractNumId="24">
+    <w:nsid w:val="27E10C71"/>
+    <w:multiLevelType w:val="hybridMultilevel"/>
+    <w:tmpl w:val="07D61ACC"/>
+    <w:lvl w:ilvl="0" w:tplc="04090001">
+      <w:start w:val="1"/>
+      <w:numFmt w:val="bullet"/>
+      <w:lvlText w:val=""/>
+      <w:lvlJc w:val="left"/>
+      <w:pPr>
+        <w:ind w:left="720" w:hanging="360"/>
+      </w:pPr>
+      <w:rPr>
+        <w:rFonts w:ascii="Symbol" w:hAnsi="Symbol" w:hint="default"/>
+      </w:rPr>
+    </w:lvl>
+    <w:lvl w:ilvl="1" w:tplc="04090003" w:tentative="1">
+      <w:start w:val="1"/>
+      <w:numFmt w:val="bullet"/>
+      <w:lvlText w:val="o"/>
+      <w:lvlJc w:val="left"/>
+      <w:pPr>
+        <w:ind w:left="1440" w:hanging="360"/>
+      </w:pPr>
+      <w:rPr>
+        <w:rFonts w:ascii="Courier New" w:hAnsi="Courier New" w:cs="Courier New" w:hint="default"/>
+      </w:rPr>
+    </w:lvl>
+    <w:lvl w:ilvl="2" w:tplc="04090005" w:tentative="1">
+      <w:start w:val="1"/>
+      <w:numFmt w:val="bullet"/>
+      <w:lvlText w:val=""/>
+      <w:lvlJc w:val="left"/>
+      <w:pPr>
+        <w:ind w:left="2160" w:hanging="360"/>
+      </w:pPr>
+      <w:rPr>
+        <w:rFonts w:ascii="Wingdings" w:hAnsi="Wingdings" w:hint="default"/>
+      </w:rPr>
+    </w:lvl>
+    <w:lvl w:ilvl="3" w:tplc="04090001" w:tentative="1">
+      <w:start w:val="1"/>
+      <w:numFmt w:val="bullet"/>
+      <w:lvlText w:val=""/>
+      <w:lvlJc w:val="left"/>
+      <w:pPr>
+        <w:ind w:left="2880" w:hanging="360"/>
+      </w:pPr>
+      <w:rPr>
+        <w:rFonts w:ascii="Symbol" w:hAnsi="Symbol" w:hint="default"/>
+      </w:rPr>
+    </w:lvl>
+    <w:lvl w:ilvl="4" w:tplc="04090003" w:tentative="1">
+      <w:start w:val="1"/>
+      <w:numFmt w:val="bullet"/>
+      <w:lvlText w:val="o"/>
+      <w:lvlJc w:val="left"/>
+      <w:pPr>
+        <w:ind w:left="3600" w:hanging="360"/>
+      </w:pPr>
+      <w:rPr>
+        <w:rFonts w:ascii="Courier New" w:hAnsi="Courier New" w:cs="Courier New" w:hint="default"/>
+      </w:rPr>
+    </w:lvl>
+    <w:lvl w:ilvl="5" w:tplc="04090005" w:tentative="1">
+      <w:start w:val="1"/>
+      <w:numFmt w:val="bullet"/>
+      <w:lvlText w:val=""/>
+      <w:lvlJc w:val="left"/>
+      <w:pPr>
+        <w:ind w:left="4320" w:hanging="360"/>
+      </w:pPr>
+      <w:rPr>
+        <w:rFonts w:ascii="Wingdings" w:hAnsi="Wingdings" w:hint="default"/>
+      </w:rPr>
+    </w:lvl>
+    <w:lvl w:ilvl="6" w:tplc="04090001" w:tentative="1">
+      <w:start w:val="1"/>
+      <w:numFmt w:val="bullet"/>
+      <w:lvlText w:val=""/>
+      <w:lvlJc w:val="left"/>
+      <w:pPr>
+        <w:ind w:left="5040" w:hanging="360"/>
+      </w:pPr>
+      <w:rPr>
+        <w:rFonts w:ascii="Symbol" w:hAnsi="Symbol" w:hint="default"/>
+      </w:rPr>
+    </w:lvl>
+    <w:lvl w:ilvl="7" w:tplc="04090003" w:tentative="1">
+      <w:start w:val="1"/>
+      <w:numFmt w:val="bullet"/>
+      <w:lvlText w:val="o"/>
+      <w:lvlJc w:val="left"/>
+      <w:pPr>
+        <w:ind w:left="5760" w:hanging="360"/>
+      </w:pPr>
+      <w:rPr>
+        <w:rFonts w:ascii="Courier New" w:hAnsi="Courier New" w:cs="Courier New" w:hint="default"/>
+      </w:rPr>
+    </w:lvl>
+    <w:lvl w:ilvl="8" w:tplc="04090005" w:tentative="1">
+      <w:start w:val="1"/>
+      <w:numFmt w:val="bullet"/>
+      <w:lvlText w:val=""/>
+      <w:lvlJc w:val="left"/>
+      <w:pPr>
+        <w:ind w:left="6480" w:hanging="360"/>
+      </w:pPr>
+      <w:rPr>
+        <w:rFonts w:ascii="Wingdings" w:hAnsi="Wingdings" w:hint="default"/>
+      </w:rPr>
+    </w:lvl>
+  </w:abstractNum>
+  <w:abstractNum w:abstractNumId="25">
     <w:nsid w:val="2ABB72DA"/>
     <w:multiLevelType w:val="hybridMultilevel"/>
     <w:tmpl w:val="3FA86282"/>
@@ -48112,7 +48491,7 @@
       </w:rPr>
     </w:lvl>
   </w:abstractNum>
-  <w:abstractNum w:abstractNumId="25">
+  <w:abstractNum w:abstractNumId="26">
     <w:nsid w:val="2C0E4193"/>
     <w:multiLevelType w:val="hybridMultilevel"/>
     <w:tmpl w:val="DA22DDDA"/>
@@ -48225,7 +48604,7 @@
       </w:rPr>
     </w:lvl>
   </w:abstractNum>
-  <w:abstractNum w:abstractNumId="26">
+  <w:abstractNum w:abstractNumId="27">
     <w:nsid w:val="33452BFB"/>
     <w:multiLevelType w:val="hybridMultilevel"/>
     <w:tmpl w:val="007E27CE"/>
@@ -48338,7 +48717,7 @@
       </w:rPr>
     </w:lvl>
   </w:abstractNum>
-  <w:abstractNum w:abstractNumId="27">
+  <w:abstractNum w:abstractNumId="28">
     <w:nsid w:val="344C067A"/>
     <w:multiLevelType w:val="hybridMultilevel"/>
     <w:tmpl w:val="4FF258BC"/>
@@ -48451,7 +48830,7 @@
       </w:rPr>
     </w:lvl>
   </w:abstractNum>
-  <w:abstractNum w:abstractNumId="28">
+  <w:abstractNum w:abstractNumId="29">
     <w:nsid w:val="355715AC"/>
     <w:multiLevelType w:val="hybridMultilevel"/>
     <w:tmpl w:val="3DC63D1C"/>
@@ -48564,7 +48943,7 @@
       </w:rPr>
     </w:lvl>
   </w:abstractNum>
-  <w:abstractNum w:abstractNumId="29">
+  <w:abstractNum w:abstractNumId="30">
     <w:nsid w:val="3D175959"/>
     <w:multiLevelType w:val="hybridMultilevel"/>
     <w:tmpl w:val="43A4480A"/>
@@ -48677,7 +49056,7 @@
       </w:rPr>
     </w:lvl>
   </w:abstractNum>
-  <w:abstractNum w:abstractNumId="30">
+  <w:abstractNum w:abstractNumId="31">
     <w:nsid w:val="40165D97"/>
     <w:multiLevelType w:val="hybridMultilevel"/>
     <w:tmpl w:val="78DE3E2C"/>
@@ -48790,7 +49169,7 @@
       </w:rPr>
     </w:lvl>
   </w:abstractNum>
-  <w:abstractNum w:abstractNumId="31">
+  <w:abstractNum w:abstractNumId="32">
     <w:nsid w:val="40D863D6"/>
     <w:multiLevelType w:val="hybridMultilevel"/>
     <w:tmpl w:val="9D183FEC"/>
@@ -48903,7 +49282,93 @@
       </w:rPr>
     </w:lvl>
   </w:abstractNum>
-  <w:abstractNum w:abstractNumId="32">
+  <w:abstractNum w:abstractNumId="33">
+    <w:nsid w:val="45533DEA"/>
+    <w:multiLevelType w:val="hybridMultilevel"/>
+    <w:tmpl w:val="02E6A330"/>
+    <w:lvl w:ilvl="0" w:tplc="0409000F">
+      <w:start w:val="1"/>
+      <w:numFmt w:val="decimal"/>
+      <w:lvlText w:val="%1."/>
+      <w:lvlJc w:val="left"/>
+      <w:pPr>
+        <w:ind w:left="720" w:hanging="360"/>
+      </w:pPr>
+    </w:lvl>
+    <w:lvl w:ilvl="1" w:tplc="04090019" w:tentative="1">
+      <w:start w:val="1"/>
+      <w:numFmt w:val="lowerLetter"/>
+      <w:lvlText w:val="%2."/>
+      <w:lvlJc w:val="left"/>
+      <w:pPr>
+        <w:ind w:left="1440" w:hanging="360"/>
+      </w:pPr>
+    </w:lvl>
+    <w:lvl w:ilvl="2" w:tplc="0409001B" w:tentative="1">
+      <w:start w:val="1"/>
+      <w:numFmt w:val="lowerRoman"/>
+      <w:lvlText w:val="%3."/>
+      <w:lvlJc w:val="right"/>
+      <w:pPr>
+        <w:ind w:left="2160" w:hanging="180"/>
+      </w:pPr>
+    </w:lvl>
+    <w:lvl w:ilvl="3" w:tplc="0409000F" w:tentative="1">
+      <w:start w:val="1"/>
+      <w:numFmt w:val="decimal"/>
+      <w:lvlText w:val="%4."/>
+      <w:lvlJc w:val="left"/>
+      <w:pPr>
+        <w:ind w:left="2880" w:hanging="360"/>
+      </w:pPr>
+    </w:lvl>
+    <w:lvl w:ilvl="4" w:tplc="04090019" w:tentative="1">
+      <w:start w:val="1"/>
+      <w:numFmt w:val="lowerLetter"/>
+      <w:lvlText w:val="%5."/>
+      <w:lvlJc w:val="left"/>
+      <w:pPr>
+        <w:ind w:left="3600" w:hanging="360"/>
+      </w:pPr>
+    </w:lvl>
+    <w:lvl w:ilvl="5" w:tplc="0409001B" w:tentative="1">
+      <w:start w:val="1"/>
+      <w:numFmt w:val="lowerRoman"/>
+      <w:lvlText w:val="%6."/>
+      <w:lvlJc w:val="right"/>
+      <w:pPr>
+        <w:ind w:left="4320" w:hanging="180"/>
+      </w:pPr>
+    </w:lvl>
+    <w:lvl w:ilvl="6" w:tplc="0409000F" w:tentative="1">
+      <w:start w:val="1"/>
+      <w:numFmt w:val="decimal"/>
+      <w:lvlText w:val="%7."/>
+      <w:lvlJc w:val="left"/>
+      <w:pPr>
+        <w:ind w:left="5040" w:hanging="360"/>
+      </w:pPr>
+    </w:lvl>
+    <w:lvl w:ilvl="7" w:tplc="04090019" w:tentative="1">
+      <w:start w:val="1"/>
+      <w:numFmt w:val="lowerLetter"/>
+      <w:lvlText w:val="%8."/>
+      <w:lvlJc w:val="left"/>
+      <w:pPr>
+        <w:ind w:left="5760" w:hanging="360"/>
+      </w:pPr>
+    </w:lvl>
+    <w:lvl w:ilvl="8" w:tplc="0409001B" w:tentative="1">
+      <w:start w:val="1"/>
+      <w:numFmt w:val="lowerRoman"/>
+      <w:lvlText w:val="%9."/>
+      <w:lvlJc w:val="right"/>
+      <w:pPr>
+        <w:ind w:left="6480" w:hanging="180"/>
+      </w:pPr>
+    </w:lvl>
+  </w:abstractNum>
+  <w:abstractNum w:abstractNumId="34">
     <w:nsid w:val="4A1965CF"/>
     <w:multiLevelType w:val="hybridMultilevel"/>
     <w:tmpl w:val="26F4BE5E"/>
@@ -48989,7 +49454,7 @@
       </w:pPr>
     </w:lvl>
   </w:abstractNum>
-  <w:abstractNum w:abstractNumId="33">
+  <w:abstractNum w:abstractNumId="35">
     <w:nsid w:val="4C576051"/>
     <w:multiLevelType w:val="hybridMultilevel"/>
     <w:tmpl w:val="B7720CBA"/>
@@ -49102,7 +49567,7 @@
       </w:rPr>
     </w:lvl>
   </w:abstractNum>
-  <w:abstractNum w:abstractNumId="34">
+  <w:abstractNum w:abstractNumId="36">
     <w:nsid w:val="4ECF2590"/>
     <w:multiLevelType w:val="hybridMultilevel"/>
     <w:tmpl w:val="5D7E41A4"/>
@@ -49215,7 +49680,7 @@
       </w:rPr>
     </w:lvl>
   </w:abstractNum>
-  <w:abstractNum w:abstractNumId="35">
+  <w:abstractNum w:abstractNumId="37">
     <w:nsid w:val="5E6A4A9C"/>
     <w:multiLevelType w:val="hybridMultilevel"/>
     <w:tmpl w:val="220C8516"/>
@@ -49328,7 +49793,7 @@
       </w:rPr>
     </w:lvl>
   </w:abstractNum>
-  <w:abstractNum w:abstractNumId="36">
+  <w:abstractNum w:abstractNumId="38">
     <w:nsid w:val="615F4F04"/>
     <w:multiLevelType w:val="hybridMultilevel"/>
     <w:tmpl w:val="0914AB46"/>
@@ -49441,7 +49906,7 @@
       </w:rPr>
     </w:lvl>
   </w:abstractNum>
-  <w:abstractNum w:abstractNumId="37">
+  <w:abstractNum w:abstractNumId="39">
     <w:nsid w:val="620A75D1"/>
     <w:multiLevelType w:val="hybridMultilevel"/>
     <w:tmpl w:val="29922BC6"/>
@@ -49554,7 +50019,7 @@
       </w:rPr>
     </w:lvl>
   </w:abstractNum>
-  <w:abstractNum w:abstractNumId="38">
+  <w:abstractNum w:abstractNumId="40">
     <w:nsid w:val="63602E23"/>
     <w:multiLevelType w:val="hybridMultilevel"/>
     <w:tmpl w:val="7DD25F74"/>
@@ -49667,7 +50132,7 @@
       </w:rPr>
     </w:lvl>
   </w:abstractNum>
-  <w:abstractNum w:abstractNumId="39">
+  <w:abstractNum w:abstractNumId="41">
     <w:nsid w:val="674F7C7B"/>
     <w:multiLevelType w:val="hybridMultilevel"/>
     <w:tmpl w:val="7D58F644"/>
@@ -49780,7 +50245,7 @@
       </w:rPr>
     </w:lvl>
   </w:abstractNum>
-  <w:abstractNum w:abstractNumId="40">
+  <w:abstractNum w:abstractNumId="42">
     <w:nsid w:val="6C6B1361"/>
     <w:multiLevelType w:val="hybridMultilevel"/>
     <w:tmpl w:val="5FACE3DE"/>
@@ -49866,7 +50331,7 @@
       </w:pPr>
     </w:lvl>
   </w:abstractNum>
-  <w:abstractNum w:abstractNumId="41">
+  <w:abstractNum w:abstractNumId="43">
     <w:nsid w:val="715D5503"/>
     <w:multiLevelType w:val="hybridMultilevel"/>
     <w:tmpl w:val="4D121608"/>
@@ -49979,7 +50444,7 @@
       </w:rPr>
     </w:lvl>
   </w:abstractNum>
-  <w:abstractNum w:abstractNumId="42">
+  <w:abstractNum w:abstractNumId="44">
     <w:nsid w:val="77DF06EF"/>
     <w:multiLevelType w:val="hybridMultilevel"/>
     <w:tmpl w:val="640801F6"/>
@@ -50092,7 +50557,7 @@
       </w:rPr>
     </w:lvl>
   </w:abstractNum>
-  <w:abstractNum w:abstractNumId="43">
+  <w:abstractNum w:abstractNumId="45">
     <w:nsid w:val="7EFF46E7"/>
     <w:multiLevelType w:val="hybridMultilevel"/>
     <w:tmpl w:val="9EDE4F00"/>
@@ -50212,16 +50677,16 @@
     <w:abstractNumId w:val="14"/>
   </w:num>
   <w:num w:numId="3">
-    <w:abstractNumId w:val="38"/>
+    <w:abstractNumId w:val="40"/>
   </w:num>
   <w:num w:numId="4">
-    <w:abstractNumId w:val="28"/>
+    <w:abstractNumId w:val="29"/>
   </w:num>
   <w:num w:numId="5">
-    <w:abstractNumId w:val="26"/>
+    <w:abstractNumId w:val="27"/>
   </w:num>
   <w:num w:numId="6">
-    <w:abstractNumId w:val="25"/>
+    <w:abstractNumId w:val="26"/>
   </w:num>
   <w:num w:numId="7">
     <w:abstractNumId w:val="13"/>
@@ -50230,37 +50695,37 @@
     <w:abstractNumId w:val="21"/>
   </w:num>
   <w:num w:numId="9">
-    <w:abstractNumId w:val="34"/>
+    <w:abstractNumId w:val="36"/>
   </w:num>
   <w:num w:numId="10">
-    <w:abstractNumId w:val="29"/>
+    <w:abstractNumId w:val="30"/>
   </w:num>
   <w:num w:numId="11">
+    <w:abstractNumId w:val="45"/>
+  </w:num>
+  <w:num w:numId="12">
     <w:abstractNumId w:val="43"/>
   </w:num>
-  <w:num w:numId="12">
-    <w:abstractNumId w:val="41"/>
-  </w:num>
   <w:num w:numId="13">
-    <w:abstractNumId w:val="36"/>
+    <w:abstractNumId w:val="38"/>
   </w:num>
   <w:num w:numId="14">
-    <w:abstractNumId w:val="27"/>
+    <w:abstractNumId w:val="28"/>
   </w:num>
   <w:num w:numId="15">
-    <w:abstractNumId w:val="35"/>
+    <w:abstractNumId w:val="37"/>
   </w:num>
   <w:num w:numId="16">
     <w:abstractNumId w:val="23"/>
   </w:num>
   <w:num w:numId="17">
-    <w:abstractNumId w:val="30"/>
+    <w:abstractNumId w:val="31"/>
   </w:num>
   <w:num w:numId="18">
     <w:abstractNumId w:val="18"/>
   </w:num>
   <w:num w:numId="19">
-    <w:abstractNumId w:val="39"/>
+    <w:abstractNumId w:val="41"/>
   </w:num>
   <w:num w:numId="20">
     <w:abstractNumId w:val="10"/>
@@ -50269,13 +50734,13 @@
     <w:abstractNumId w:val="19"/>
   </w:num>
   <w:num w:numId="22">
-    <w:abstractNumId w:val="42"/>
+    <w:abstractNumId w:val="44"/>
   </w:num>
   <w:num w:numId="23">
     <w:abstractNumId w:val="17"/>
   </w:num>
   <w:num w:numId="24">
-    <w:abstractNumId w:val="31"/>
+    <w:abstractNumId w:val="32"/>
   </w:num>
   <w:num w:numId="25">
     <w:abstractNumId w:val="11"/>
@@ -50284,7 +50749,7 @@
     <w:abstractNumId w:val="22"/>
   </w:num>
   <w:num w:numId="27">
-    <w:abstractNumId w:val="37"/>
+    <w:abstractNumId w:val="39"/>
   </w:num>
   <w:num w:numId="28">
     <w:abstractNumId w:val="15"/>
@@ -50293,7 +50758,7 @@
     <w:abstractNumId w:val="16"/>
   </w:num>
   <w:num w:numId="30">
-    <w:abstractNumId w:val="32"/>
+    <w:abstractNumId w:val="34"/>
   </w:num>
   <w:num w:numId="31">
     <w:abstractNumId w:val="9"/>
@@ -50326,16 +50791,22 @@
     <w:abstractNumId w:val="0"/>
   </w:num>
   <w:num w:numId="41">
-    <w:abstractNumId w:val="24"/>
+    <w:abstractNumId w:val="25"/>
   </w:num>
   <w:num w:numId="42">
     <w:abstractNumId w:val="20"/>
   </w:num>
   <w:num w:numId="43">
-    <w:abstractNumId w:val="33"/>
+    <w:abstractNumId w:val="35"/>
   </w:num>
   <w:num w:numId="44">
-    <w:abstractNumId w:val="40"/>
+    <w:abstractNumId w:val="42"/>
+  </w:num>
+  <w:num w:numId="45">
+    <w:abstractNumId w:val="24"/>
+  </w:num>
+  <w:num w:numId="46">
+    <w:abstractNumId w:val="33"/>
   </w:num>
   <w:numIdMacAtCleanup w:val="42"/>
 </w:numbering>
@@ -53822,6 +54293,23 @@
     <b:URL>http://de1-soc.terasic.com</b:URL>
     <b:RefOrder>1</b:RefOrder>
   </b:Source>
+  <b:Source>
+    <b:Tag>Altfpl</b:Tag>
+    <b:SourceType>InternetSite</b:SourceType>
+    <b:Guid>{2516A3F6-208A-49F6-BAEA-D3CDA74B1EF1}</b:Guid>
+    <b:Title>Architecting FPGAs beyond 1M LEs</b:Title>
+    <b:Author>
+      <b:Author>
+        <b:Corporate>Altera Corporation</b:Corporate>
+      </b:Author>
+    </b:Author>
+    <b:URL>http://www.fpl2014.org/fileadmin/w00bpo/www/hutton.pdf</b:URL>
+    <b:ProductionCompany>Altera Corporation</b:ProductionCompany>
+    <b:Year>2014</b:Year>
+    <b:Month>September</b:Month>
+    <b:Day>3</b:Day>
+    <b:RefOrder>18</b:RefOrder>
+  </b:Source>
 </b:Sources>
 </file>
 
@@ -53834,7 +54322,7 @@
 </file>
 
 <file path=customXml/itemProps2.xml><?xml version="1.0" encoding="utf-8"?>
-<ds:datastoreItem xmlns:ds="http://schemas.openxmlformats.org/officeDocument/2006/customXml" ds:itemID="{770913CA-8C1B-4FA9-AF47-B37AA05E0BA4}">
+<ds:datastoreItem xmlns:ds="http://schemas.openxmlformats.org/officeDocument/2006/customXml" ds:itemID="{99AD7455-8094-492A-80A9-D82952415BD5}">
   <ds:schemaRefs>
     <ds:schemaRef ds:uri="http://schemas.openxmlformats.org/officeDocument/2006/bibliography"/>
   </ds:schemaRefs>

</xml_diff>